<commit_message>
Ren with Founder for projection Project -> 2|09|04|2024
</commit_message>
<xml_diff>
--- a/src/rapports/output.docx
+++ b/src/rapports/output.docx
@@ -815,7 +815,7 @@
                 <w:sz w:val="24"/>
                 <w:szCs w:val="24"/>
               </w:rPr>
-              <w:t xml:space="preserve">Machine Recyclage ARP</w:t>
+              <w:t xml:space="preserve">Chariot élévateur </w:t>
             </w:r>
             <w:r>
               <w:rPr>
@@ -991,7 +991,7 @@
                 <w:sz w:val="24"/>
                 <w:szCs w:val="24"/>
               </w:rPr>
-              <w:t xml:space="preserve">Apave</w:t>
+              <w:t xml:space="preserve">zer</w:t>
             </w:r>
           </w:p>
           <w:p>
@@ -1018,7 +1018,7 @@
                 <w:sz w:val="24"/>
                 <w:szCs w:val="24"/>
               </w:rPr>
-              <w:t xml:space="preserve">N14 CITE RHAMA, N34-3, 23000</w:t>
+              <w:t xml:space="preserve">N45 ABDEL MOMEN, 20000</w:t>
             </w:r>
           </w:p>
           <w:p>
@@ -1046,7 +1046,7 @@
                 <w:sz w:val="24"/>
                 <w:szCs w:val="24"/>
               </w:rPr>
-              <w:t xml:space="preserve">Tanger – Maroc</w:t>
+              <w:t xml:space="preserve">CASABLANCA – Maroc</w:t>
             </w:r>
           </w:p>
         </w:tc>
@@ -1160,7 +1160,7 @@
                 <w:sz w:val="18"/>
                 <w:szCs w:val="18"/>
               </w:rPr>
-              <w:t xml:space="preserve">ARP Solution</w:t>
+              <w:t xml:space="preserve">LGV</w:t>
             </w:r>
             <w:r>
               <w:rPr>
@@ -1409,7 +1409,7 @@
                 <w:sz w:val="18"/>
                 <w:szCs w:val="18"/>
               </w:rPr>
-              <w:t xml:space="preserve">Mise en service</w:t>
+              <w:t xml:space="preserve">Préalable à la remise en service pour autre motif</w:t>
             </w:r>
             <w:r>
               <w:rPr>
@@ -1537,7 +1537,7 @@
                 <w:sz w:val="18"/>
                 <w:szCs w:val="18"/>
               </w:rPr>
-              <w:t xml:space="preserve">APAVE12-5</w:t>
+              <w:t xml:space="preserve">12345-RD</w:t>
             </w:r>
             <w:r>
               <w:rPr>
@@ -1665,7 +1665,7 @@
                 <w:sz w:val="18"/>
                 <w:szCs w:val="18"/>
               </w:rPr>
-              <w:t xml:space="preserve">Atelier Recyclage TAN</w:t>
+              <w:t xml:space="preserve">Atelier Maintenance</w:t>
             </w:r>
             <w:r>
               <w:rPr>
@@ -1793,7 +1793,7 @@
                 <w:sz w:val="18"/>
                 <w:szCs w:val="18"/>
               </w:rPr>
-              <w:t xml:space="preserve">20/04/2024</w:t>
+              <w:t xml:space="preserve">11/04/2024</w:t>
             </w:r>
           </w:p>
         </w:tc>
@@ -2117,7 +2117,7 @@
                 <w:sz w:val="18"/>
                 <w:szCs w:val="18"/>
               </w:rPr>
-              <w:t xml:space="preserve">Mouad CHAAIRA</w:t>
+              <w:t xml:space="preserve">Mouad CHAARIA</w:t>
             </w:r>
           </w:p>
         </w:tc>
@@ -2227,7 +2227,7 @@
                 <w:sz w:val="18"/>
                 <w:szCs w:val="18"/>
               </w:rPr>
-              <w:t xml:space="preserve">05/04/2024</w:t>
+              <w:t xml:space="preserve">09/04/2024</w:t>
             </w:r>
           </w:p>
         </w:tc>
@@ -7091,7 +7091,7 @@
                 <w:b/>
                 <w:bCs/>
               </w:rPr>
-              <w:t xml:space="preserve">ARP Solution</w:t>
+              <w:t xml:space="preserve">LGV</w:t>
             </w:r>
           </w:p>
         </w:tc>
@@ -7155,7 +7155,7 @@
                 <w:b/>
                 <w:bCs/>
               </w:rPr>
-              <w:t xml:space="preserve">ARP Solution</w:t>
+              <w:t xml:space="preserve">ttttttttttttttttttttt</w:t>
             </w:r>
           </w:p>
         </w:tc>
@@ -7219,7 +7219,7 @@
                 <w:b/>
                 <w:bCs/>
               </w:rPr>
-              <w:t xml:space="preserve">2024</w:t>
+              <w:t xml:space="preserve">2020</w:t>
             </w:r>
             <w:r>
               <w:rPr>
@@ -7296,7 +7296,7 @@
                 <w:b/>
                 <w:bCs/>
               </w:rPr>
-              <w:t xml:space="preserve">APAVE12-5</w:t>
+              <w:t xml:space="preserve">12345-RD</w:t>
             </w:r>
           </w:p>
         </w:tc>
@@ -7366,7 +7366,7 @@
                 <w:b/>
                 <w:bCs/>
               </w:rPr>
-              <w:t xml:space="preserve"> RAP5</w:t>
+              <w:t xml:space="preserve"> C2</w:t>
             </w:r>
             <w:r>
               <w:rPr>
@@ -7443,7 +7443,7 @@
                 <w:b/>
                 <w:bCs/>
               </w:rPr>
-              <w:t xml:space="preserve">Atelier Recyclage TAN</w:t>
+              <w:t xml:space="preserve">Atelier Maintenance</w:t>
             </w:r>
           </w:p>
         </w:tc>
@@ -7506,7 +7506,7 @@
                 <w:b/>
                 <w:bCs/>
               </w:rPr>
-              <w:t xml:space="preserve">Poutre roulante</w:t>
+              <w:t xml:space="preserve">Pont roulant</w:t>
             </w:r>
             <w:r>
               <w:rPr>
@@ -7655,7 +7655,7 @@
                 <w:b/>
                 <w:bCs/>
               </w:rPr>
-              <w:t xml:space="preserve">Absence de renseignement</w:t>
+              <w:t xml:space="preserve">Réalisées le:</w:t>
             </w:r>
             <w:r>
               <w:rPr>
@@ -7676,7 +7676,7 @@
                 <w:b/>
                 <w:bCs/>
               </w:rPr>
-              <w:t/>
+              <w:t xml:space="preserve">12/12/2022</w:t>
             </w:r>
           </w:p>
           <w:p>
@@ -7776,7 +7776,7 @@
                 <w:b/>
                 <w:bCs/>
               </w:rPr>
-              <w:t xml:space="preserve">12/12/2024</w:t>
+              <w:t xml:space="preserve">12/01/2023</w:t>
             </w:r>
             <w:r>
               <w:rPr>
@@ -7894,7 +7894,7 @@
                 <w:b/>
                 <w:bCs/>
               </w:rPr>
-              <w:t xml:space="preserve">Absence de tableau des charges pour réaliser les essais</w:t>
+              <w:t xml:space="preserve">Réalisé sous charge de (kg):</w:t>
             </w:r>
             <w:r>
               <w:rPr>
@@ -7915,7 +7915,7 @@
                 <w:b/>
                 <w:bCs/>
               </w:rPr>
-              <w:t xml:space="preserve"> </w:t>
+              <w:t xml:space="preserve"> 200</w:t>
             </w:r>
           </w:p>
           <w:p>
@@ -7999,14 +7999,14 @@
                 <w:b/>
                 <w:bCs/>
               </w:rPr>
-              <w:t xml:space="preserve">Sans objet</w:t>
+              <w:t xml:space="preserve">Description:</w:t>
             </w:r>
             <w:r>
               <w:rPr>
                 <w:b/>
                 <w:bCs/>
               </w:rPr>
-              <w:t xml:space="preserve"> </w:t>
+              <w:t xml:space="preserve"> rrrrrrrrrrrrrrrrrrrr</w:t>
             </w:r>
           </w:p>
         </w:tc>
@@ -8914,7 +8914,7 @@
                 <w:sz w:val="20"/>
                 <w:szCs w:val="20"/>
               </w:rPr>
-              <w:t/>
+              <w:t xml:space="preserve">12</w:t>
             </w:r>
           </w:p>
           <w:p>
@@ -8952,7 +8952,7 @@
                 <w:sz w:val="20"/>
                 <w:szCs w:val="20"/>
               </w:rPr>
-              <w:t xml:space="preserve">122</w:t>
+              <w:t xml:space="preserve">12</w:t>
             </w:r>
           </w:p>
           <w:p>
@@ -8989,7 +8989,7 @@
                 <w:sz w:val="20"/>
                 <w:szCs w:val="20"/>
               </w:rPr>
-              <w:t xml:space="preserve">1222</w:t>
+              <w:t xml:space="preserve">12</w:t>
             </w:r>
             <w:r>
               <w:rPr>
@@ -9040,7 +9040,7 @@
                 <w:sz w:val="20"/>
                 <w:szCs w:val="20"/>
               </w:rPr>
-              <w:t xml:space="preserve">23</w:t>
+              <w:t xml:space="preserve">12</w:t>
             </w:r>
           </w:p>
           <w:p>
@@ -9070,7 +9070,7 @@
                 <w:sz w:val="20"/>
                 <w:szCs w:val="20"/>
               </w:rPr>
-              <w:t xml:space="preserve">40</w:t>
+              <w:t/>
             </w:r>
           </w:p>
           <w:p>
@@ -9115,7 +9115,7 @@
                 <w:sz w:val="20"/>
                 <w:szCs w:val="20"/>
               </w:rPr>
-              <w:t xml:space="preserve">Câble(s) de levage / Composition</w:t>
+              <w:t xml:space="preserve">aaaa</w:t>
             </w:r>
             <w:r>
               <w:rPr>
@@ -9131,7 +9131,7 @@
                 <w:sz w:val="20"/>
                 <w:szCs w:val="20"/>
               </w:rPr>
-              <w:t xml:space="preserve">are</w:t>
+              <w:t/>
             </w:r>
           </w:p>
           <w:p>
@@ -9171,7 +9171,7 @@
                 <w:sz w:val="20"/>
                 <w:szCs w:val="20"/>
               </w:rPr>
-              <w:t xml:space="preserve">vif</w:t>
+              <w:t xml:space="preserve">aaa</w:t>
             </w:r>
           </w:p>
           <w:p>
@@ -9202,7 +9202,7 @@
                 <w:sz w:val="20"/>
                 <w:szCs w:val="20"/>
               </w:rPr>
-              <w:t xml:space="preserve">100</w:t>
+              <w:t xml:space="preserve">aaa</w:t>
             </w:r>
           </w:p>
         </w:tc>
@@ -9312,7 +9312,7 @@
                 <w:sz w:val="20"/>
                 <w:szCs w:val="20"/>
               </w:rPr>
-              <w:t xml:space="preserve">Sans objet</w:t>
+              <w:t xml:space="preserve">undefined</w:t>
             </w:r>
           </w:p>
           <w:p>
@@ -9351,7 +9351,7 @@
                 <w:sz w:val="20"/>
                 <w:szCs w:val="20"/>
               </w:rPr>
-              <w:t/>
+              <w:t xml:space="preserve">undefined</w:t>
             </w:r>
             <w:r>
               <w:rPr>
@@ -9414,7 +9414,7 @@
                 <w:sz w:val="20"/>
                 <w:szCs w:val="20"/>
               </w:rPr>
-              <w:t xml:space="preserve">Câble(s) de levage / Composition</w:t>
+              <w:t xml:space="preserve">aaaa</w:t>
             </w:r>
             <w:r>
               <w:rPr>
@@ -9448,7 +9448,7 @@
                 <w:sz w:val="20"/>
                 <w:szCs w:val="20"/>
               </w:rPr>
-              <w:t xml:space="preserve">are</w:t>
+              <w:t/>
             </w:r>
             <w:r>
               <w:rPr>
@@ -9497,7 +9497,7 @@
                 <w:sz w:val="20"/>
                 <w:szCs w:val="20"/>
               </w:rPr>
-              <w:t/>
+              <w:t xml:space="preserve">undefined</w:t>
             </w:r>
             <w:r>
               <w:rPr>
@@ -9696,7 +9696,7 @@
                 <w:sz w:val="20"/>
                 <w:szCs w:val="20"/>
               </w:rPr>
-              <w:t xml:space="preserve">Posé </w:t>
+              <w:t xml:space="preserve">undefined undefined</w:t>
             </w:r>
           </w:p>
           <w:p>
@@ -9817,7 +9817,267 @@
                 <w:sz w:val="20"/>
                 <w:szCs w:val="20"/>
               </w:rPr>
-              <w:t xml:space="preserve">value : Electrique</w:t>
+              <w:t xml:space="preserve">0 : P</w:t>
+            </w:r>
+          </w:p>
+          <w:p>
+            <w:pPr>
+              <w:keepLines/>
+              <w:tabs>
+                <w:tab w:val="left" w:pos="1348"/>
+                <w:tab w:val="left" w:pos="2907"/>
+                <w:tab w:val="left" w:pos="4466"/>
+                <w:tab w:val="left" w:pos="5175"/>
+              </w:tabs>
+              <w:snapToGrid w:val="0"/>
+              <w:spacing w:line="360" w:lineRule="auto"/>
+              <w:rPr>
+                <w:b/>
+                <w:sz w:val="20"/>
+                <w:szCs w:val="20"/>
+              </w:rPr>
+            </w:pPr>
+            <w:r>
+              <w:rPr>
+                <w:b/>
+                <w:sz w:val="20"/>
+                <w:szCs w:val="20"/>
+              </w:rPr>
+              <w:t xml:space="preserve">1 : n</w:t>
+            </w:r>
+          </w:p>
+          <w:p>
+            <w:pPr>
+              <w:keepLines/>
+              <w:tabs>
+                <w:tab w:val="left" w:pos="1348"/>
+                <w:tab w:val="left" w:pos="2907"/>
+                <w:tab w:val="left" w:pos="4466"/>
+                <w:tab w:val="left" w:pos="5175"/>
+              </w:tabs>
+              <w:snapToGrid w:val="0"/>
+              <w:spacing w:line="360" w:lineRule="auto"/>
+              <w:rPr>
+                <w:b/>
+                <w:sz w:val="20"/>
+                <w:szCs w:val="20"/>
+              </w:rPr>
+            </w:pPr>
+            <w:r>
+              <w:rPr>
+                <w:b/>
+                <w:sz w:val="20"/>
+                <w:szCs w:val="20"/>
+              </w:rPr>
+              <w:t xml:space="preserve">2 : e</w:t>
+            </w:r>
+          </w:p>
+          <w:p>
+            <w:pPr>
+              <w:keepLines/>
+              <w:tabs>
+                <w:tab w:val="left" w:pos="1348"/>
+                <w:tab w:val="left" w:pos="2907"/>
+                <w:tab w:val="left" w:pos="4466"/>
+                <w:tab w:val="left" w:pos="5175"/>
+              </w:tabs>
+              <w:snapToGrid w:val="0"/>
+              <w:spacing w:line="360" w:lineRule="auto"/>
+              <w:rPr>
+                <w:b/>
+                <w:sz w:val="20"/>
+                <w:szCs w:val="20"/>
+              </w:rPr>
+            </w:pPr>
+            <w:r>
+              <w:rPr>
+                <w:b/>
+                <w:sz w:val="20"/>
+                <w:szCs w:val="20"/>
+              </w:rPr>
+              <w:t xml:space="preserve">3 : u</w:t>
+            </w:r>
+          </w:p>
+          <w:p>
+            <w:pPr>
+              <w:keepLines/>
+              <w:tabs>
+                <w:tab w:val="left" w:pos="1348"/>
+                <w:tab w:val="left" w:pos="2907"/>
+                <w:tab w:val="left" w:pos="4466"/>
+                <w:tab w:val="left" w:pos="5175"/>
+              </w:tabs>
+              <w:snapToGrid w:val="0"/>
+              <w:spacing w:line="360" w:lineRule="auto"/>
+              <w:rPr>
+                <w:b/>
+                <w:sz w:val="20"/>
+                <w:szCs w:val="20"/>
+              </w:rPr>
+            </w:pPr>
+            <w:r>
+              <w:rPr>
+                <w:b/>
+                <w:sz w:val="20"/>
+                <w:szCs w:val="20"/>
+              </w:rPr>
+              <w:t xml:space="preserve">4 : m</w:t>
+            </w:r>
+          </w:p>
+          <w:p>
+            <w:pPr>
+              <w:keepLines/>
+              <w:tabs>
+                <w:tab w:val="left" w:pos="1348"/>
+                <w:tab w:val="left" w:pos="2907"/>
+                <w:tab w:val="left" w:pos="4466"/>
+                <w:tab w:val="left" w:pos="5175"/>
+              </w:tabs>
+              <w:snapToGrid w:val="0"/>
+              <w:spacing w:line="360" w:lineRule="auto"/>
+              <w:rPr>
+                <w:b/>
+                <w:sz w:val="20"/>
+                <w:szCs w:val="20"/>
+              </w:rPr>
+            </w:pPr>
+            <w:r>
+              <w:rPr>
+                <w:b/>
+                <w:sz w:val="20"/>
+                <w:szCs w:val="20"/>
+              </w:rPr>
+              <w:t xml:space="preserve">5 : a</w:t>
+            </w:r>
+          </w:p>
+          <w:p>
+            <w:pPr>
+              <w:keepLines/>
+              <w:tabs>
+                <w:tab w:val="left" w:pos="1348"/>
+                <w:tab w:val="left" w:pos="2907"/>
+                <w:tab w:val="left" w:pos="4466"/>
+                <w:tab w:val="left" w:pos="5175"/>
+              </w:tabs>
+              <w:snapToGrid w:val="0"/>
+              <w:spacing w:line="360" w:lineRule="auto"/>
+              <w:rPr>
+                <w:b/>
+                <w:sz w:val="20"/>
+                <w:szCs w:val="20"/>
+              </w:rPr>
+            </w:pPr>
+            <w:r>
+              <w:rPr>
+                <w:b/>
+                <w:sz w:val="20"/>
+                <w:szCs w:val="20"/>
+              </w:rPr>
+              <w:t xml:space="preserve">6 : t</w:t>
+            </w:r>
+          </w:p>
+          <w:p>
+            <w:pPr>
+              <w:keepLines/>
+              <w:tabs>
+                <w:tab w:val="left" w:pos="1348"/>
+                <w:tab w:val="left" w:pos="2907"/>
+                <w:tab w:val="left" w:pos="4466"/>
+                <w:tab w:val="left" w:pos="5175"/>
+              </w:tabs>
+              <w:snapToGrid w:val="0"/>
+              <w:spacing w:line="360" w:lineRule="auto"/>
+              <w:rPr>
+                <w:b/>
+                <w:sz w:val="20"/>
+                <w:szCs w:val="20"/>
+              </w:rPr>
+            </w:pPr>
+            <w:r>
+              <w:rPr>
+                <w:b/>
+                <w:sz w:val="20"/>
+                <w:szCs w:val="20"/>
+              </w:rPr>
+              <w:t xml:space="preserve">7 : i</w:t>
+            </w:r>
+          </w:p>
+          <w:p>
+            <w:pPr>
+              <w:keepLines/>
+              <w:tabs>
+                <w:tab w:val="left" w:pos="1348"/>
+                <w:tab w:val="left" w:pos="2907"/>
+                <w:tab w:val="left" w:pos="4466"/>
+                <w:tab w:val="left" w:pos="5175"/>
+              </w:tabs>
+              <w:snapToGrid w:val="0"/>
+              <w:spacing w:line="360" w:lineRule="auto"/>
+              <w:rPr>
+                <w:b/>
+                <w:sz w:val="20"/>
+                <w:szCs w:val="20"/>
+              </w:rPr>
+            </w:pPr>
+            <w:r>
+              <w:rPr>
+                <w:b/>
+                <w:sz w:val="20"/>
+                <w:szCs w:val="20"/>
+              </w:rPr>
+              <w:t xml:space="preserve">8 : q</w:t>
+            </w:r>
+          </w:p>
+          <w:p>
+            <w:pPr>
+              <w:keepLines/>
+              <w:tabs>
+                <w:tab w:val="left" w:pos="1348"/>
+                <w:tab w:val="left" w:pos="2907"/>
+                <w:tab w:val="left" w:pos="4466"/>
+                <w:tab w:val="left" w:pos="5175"/>
+              </w:tabs>
+              <w:snapToGrid w:val="0"/>
+              <w:spacing w:line="360" w:lineRule="auto"/>
+              <w:rPr>
+                <w:b/>
+                <w:sz w:val="20"/>
+                <w:szCs w:val="20"/>
+              </w:rPr>
+            </w:pPr>
+            <w:r>
+              <w:rPr>
+                <w:b/>
+                <w:sz w:val="20"/>
+                <w:szCs w:val="20"/>
+              </w:rPr>
+              <w:t xml:space="preserve">9 : u</w:t>
+            </w:r>
+          </w:p>
+          <w:p>
+            <w:pPr>
+              <w:keepLines/>
+              <w:tabs>
+                <w:tab w:val="left" w:pos="1348"/>
+                <w:tab w:val="left" w:pos="2907"/>
+                <w:tab w:val="left" w:pos="4466"/>
+                <w:tab w:val="left" w:pos="5175"/>
+              </w:tabs>
+              <w:snapToGrid w:val="0"/>
+              <w:spacing w:line="360" w:lineRule="auto"/>
+              <w:rPr>
+                <w:b/>
+                <w:sz w:val="20"/>
+                <w:szCs w:val="20"/>
+              </w:rPr>
+            </w:pPr>
+            <w:r>
+              <w:rPr>
+                <w:b/>
+                <w:sz w:val="20"/>
+                <w:szCs w:val="20"/>
+              </w:rPr>
+              <w:t xml:space="preserve">10 : e</w:t>
             </w:r>
           </w:p>
         </w:tc>
@@ -10706,7 +10966,7 @@
                 <w:sz w:val="20"/>
                 <w:szCs w:val="20"/>
               </w:rPr>
-              <w:t xml:space="preserve">SA</w:t>
+              <w:t xml:space="preserve">BE</w:t>
             </w:r>
             <w:r>
               <w:rPr>
@@ -10908,7 +11168,7 @@
                 <w:sz w:val="20"/>
                 <w:szCs w:val="20"/>
               </w:rPr>
-              <w:t xml:space="preserve">BE</w:t>
+              <w:t xml:space="preserve">SA</w:t>
             </w:r>
             <w:r>
               <w:rPr>
@@ -11139,7 +11399,7 @@
                 <w:sz w:val="20"/>
                 <w:szCs w:val="20"/>
               </w:rPr>
-              <w:t xml:space="preserve">BE</w:t>
+              <w:t xml:space="preserve">SA</w:t>
             </w:r>
             <w:r>
               <w:rPr>
@@ -11255,7 +11515,7 @@
                 <w:sz w:val="20"/>
                 <w:szCs w:val="20"/>
               </w:rPr>
-              <w:t xml:space="preserve">FC</w:t>
+              <w:t xml:space="preserve">NV</w:t>
             </w:r>
             <w:r>
               <w:rPr>
@@ -11371,7 +11631,7 @@
                 <w:sz w:val="20"/>
                 <w:szCs w:val="20"/>
               </w:rPr>
-              <w:t xml:space="preserve">SA</w:t>
+              <w:t xml:space="preserve">NV</w:t>
             </w:r>
             <w:r>
               <w:rPr>
@@ -11715,7 +11975,7 @@
                 <w:sz w:val="20"/>
                 <w:szCs w:val="20"/>
               </w:rPr>
-              <w:t xml:space="preserve">SO</w:t>
+              <w:t xml:space="preserve">O</w:t>
             </w:r>
             <w:r>
               <w:rPr>
@@ -11823,7 +12083,7 @@
                 <w:sz w:val="20"/>
                 <w:szCs w:val="20"/>
               </w:rPr>
-              <w:t xml:space="preserve">NV</w:t>
+              <w:t xml:space="preserve">BE</w:t>
             </w:r>
             <w:r>
               <w:rPr>
@@ -11931,7 +12191,7 @@
                 <w:sz w:val="20"/>
                 <w:szCs w:val="20"/>
               </w:rPr>
-              <w:t xml:space="preserve">SA</w:t>
+              <w:t xml:space="preserve">FC</w:t>
             </w:r>
             <w:r>
               <w:rPr>
@@ -12039,7 +12299,7 @@
                 <w:sz w:val="20"/>
                 <w:szCs w:val="20"/>
               </w:rPr>
-              <w:t xml:space="preserve">FC</w:t>
+              <w:t xml:space="preserve">BE</w:t>
             </w:r>
             <w:r>
               <w:rPr>
@@ -12373,7 +12633,7 @@
                 <w:sz w:val="20"/>
                 <w:szCs w:val="20"/>
               </w:rPr>
-              <w:t xml:space="preserve">SO</w:t>
+              <w:t xml:space="preserve">BE</w:t>
             </w:r>
             <w:r>
               <w:rPr>
@@ -12454,7 +12714,7 @@
                 <w:sz w:val="20"/>
                 <w:szCs w:val="20"/>
               </w:rPr>
-              <w:t xml:space="preserve">- Assemblages, liaisons</w:t>
+              <w:t xml:space="preserve">- Equipements, canalisations</w:t>
             </w:r>
           </w:p>
         </w:tc>
@@ -12481,7 +12741,7 @@
                 <w:sz w:val="20"/>
                 <w:szCs w:val="20"/>
               </w:rPr>
-              <w:t xml:space="preserve">SO</w:t>
+              <w:t xml:space="preserve">O</w:t>
             </w:r>
             <w:r>
               <w:rPr>
@@ -12562,7 +12822,7 @@
                 <w:sz w:val="20"/>
                 <w:szCs w:val="20"/>
               </w:rPr>
-              <w:t xml:space="preserve">- Protection des pièces nues sous tension</w:t>
+              <w:t xml:space="preserve">- Assemblages, liaisons</w:t>
             </w:r>
           </w:p>
         </w:tc>
@@ -12589,7 +12849,7 @@
                 <w:sz w:val="20"/>
                 <w:szCs w:val="20"/>
               </w:rPr>
-              <w:t xml:space="preserve">NV</w:t>
+              <w:t xml:space="preserve">FC</w:t>
             </w:r>
             <w:r>
               <w:rPr>
@@ -12670,7 +12930,7 @@
                 <w:sz w:val="20"/>
                 <w:szCs w:val="20"/>
               </w:rPr>
-              <w:t xml:space="preserve">- Trolleys, enrouleurs</w:t>
+              <w:t xml:space="preserve">- Protection des pièces nues sous tension</w:t>
             </w:r>
           </w:p>
         </w:tc>
@@ -12697,7 +12957,115 @@
                 <w:sz w:val="20"/>
                 <w:szCs w:val="20"/>
               </w:rPr>
-              <w:t xml:space="preserve">NV</w:t>
+              <w:t xml:space="preserve">SA</w:t>
+            </w:r>
+            <w:r>
+              <w:rPr>
+                <w:sz w:val="20"/>
+                <w:szCs w:val="20"/>
+              </w:rPr>
+              <w:t/>
+            </w:r>
+            <w:r>
+              <w:rPr>
+                <w:sz w:val="20"/>
+                <w:szCs w:val="20"/>
+              </w:rPr>
+              <w:t/>
+            </w:r>
+          </w:p>
+        </w:tc>
+      </w:tr>
+      <w:tr>
+        <w:trPr>
+          <w:cantSplit/>
+          <w:trHeight w:val="281"/>
+          <w:tblHeader/>
+        </w:trPr>
+        <w:tc>
+          <w:tcPr>
+            <w:tcW w:w="706" w:type="dxa"/>
+            <w:vMerge/>
+            <w:tcBorders>
+              <w:left w:val="single" w:sz="2" w:space="0" w:color="000000"/>
+              <w:bottom w:val="single" w:sz="2" w:space="0" w:color="000000"/>
+              <w:right w:val="single" w:sz="2" w:space="0" w:color="000000"/>
+            </w:tcBorders>
+            <w:shd w:val="clear" w:color="auto" w:fill="auto"/>
+          </w:tcPr>
+          <w:p>
+            <w:pPr>
+              <w:keepNext/>
+              <w:keepLines/>
+              <w:snapToGrid w:val="0"/>
+              <w:spacing w:before="40" w:after="40"/>
+              <w:rPr>
+                <w:b/>
+                <w:sz w:val="20"/>
+                <w:szCs w:val="20"/>
+              </w:rPr>
+            </w:pPr>
+          </w:p>
+        </w:tc>
+        <w:tc>
+          <w:tcPr>
+            <w:tcW w:w="6237" w:type="dxa"/>
+            <w:tcBorders>
+              <w:top w:val="single" w:sz="2" w:space="0" w:color="000000"/>
+              <w:left w:val="single" w:sz="2" w:space="0" w:color="000000"/>
+              <w:bottom w:val="single" w:sz="2" w:space="0" w:color="000000"/>
+              <w:right w:val="single" w:sz="2" w:space="0" w:color="000000"/>
+            </w:tcBorders>
+            <w:shd w:val="clear" w:color="auto" w:fill="auto"/>
+          </w:tcPr>
+          <w:p>
+            <w:pPr>
+              <w:keepNext/>
+              <w:tabs>
+                <w:tab w:val="left" w:pos="1489"/>
+                <w:tab w:val="left" w:pos="7652"/>
+                <w:tab w:val="left" w:pos="7935"/>
+              </w:tabs>
+              <w:spacing w:before="40" w:after="40"/>
+              <w:rPr>
+                <w:color w:val="000000"/>
+                <w:sz w:val="20"/>
+                <w:szCs w:val="20"/>
+              </w:rPr>
+            </w:pPr>
+            <w:r>
+              <w:rPr>
+                <w:sz w:val="20"/>
+                <w:szCs w:val="20"/>
+              </w:rPr>
+              <w:t xml:space="preserve">- Trolleys, enrouleurs</w:t>
+            </w:r>
+          </w:p>
+        </w:tc>
+        <w:tc>
+          <w:tcPr>
+            <w:tcW w:w="3395" w:type="dxa"/>
+            <w:tcBorders>
+              <w:top w:val="single" w:sz="2" w:space="0" w:color="000000"/>
+              <w:bottom w:val="single" w:sz="2" w:space="0" w:color="000000"/>
+              <w:right w:val="single" w:sz="2" w:space="0" w:color="000000"/>
+            </w:tcBorders>
+            <w:shd w:val="clear" w:color="auto" w:fill="auto"/>
+          </w:tcPr>
+          <w:p>
+            <w:pPr>
+              <w:spacing w:before="40" w:after="40"/>
+              <w:rPr>
+                <w:sz w:val="20"/>
+                <w:szCs w:val="20"/>
+              </w:rPr>
+            </w:pPr>
+            <w:r>
+              <w:rPr>
+                <w:sz w:val="20"/>
+                <w:szCs w:val="20"/>
+              </w:rPr>
+              <w:t xml:space="preserve">SA</w:t>
             </w:r>
             <w:r>
               <w:rPr>
@@ -13137,7 +13505,7 @@
                 <w:sz w:val="20"/>
                 <w:szCs w:val="20"/>
               </w:rPr>
-              <w:t xml:space="preserve">SA</w:t>
+              <w:t xml:space="preserve">FC</w:t>
             </w:r>
             <w:r>
               <w:rPr>
@@ -13245,7 +13613,7 @@
                 <w:sz w:val="20"/>
                 <w:szCs w:val="20"/>
               </w:rPr>
-              <w:t xml:space="preserve">NV</w:t>
+              <w:t xml:space="preserve">BE</w:t>
             </w:r>
             <w:r>
               <w:rPr>
@@ -13353,7 +13721,7 @@
                 <w:sz w:val="20"/>
                 <w:szCs w:val="20"/>
               </w:rPr>
-              <w:t xml:space="preserve">SO</w:t>
+              <w:t xml:space="preserve">BE</w:t>
             </w:r>
             <w:r>
               <w:rPr>
@@ -13461,7 +13829,7 @@
                 <w:sz w:val="20"/>
                 <w:szCs w:val="20"/>
               </w:rPr>
-              <w:t xml:space="preserve">SO</w:t>
+              <w:t xml:space="preserve">FC</w:t>
             </w:r>
             <w:r>
               <w:rPr>
@@ -13569,7 +13937,7 @@
                 <w:sz w:val="20"/>
                 <w:szCs w:val="20"/>
               </w:rPr>
-              <w:t xml:space="preserve">NV</w:t>
+              <w:t xml:space="preserve">FC</w:t>
             </w:r>
             <w:r>
               <w:rPr>
@@ -13677,7 +14045,7 @@
                 <w:sz w:val="20"/>
                 <w:szCs w:val="20"/>
               </w:rPr>
-              <w:t xml:space="preserve">SA</w:t>
+              <w:t xml:space="preserve">BE</w:t>
             </w:r>
             <w:r>
               <w:rPr>
@@ -13785,7 +14153,7 @@
                 <w:sz w:val="20"/>
                 <w:szCs w:val="20"/>
               </w:rPr>
-              <w:t xml:space="preserve">SA</w:t>
+              <w:t xml:space="preserve">FC</w:t>
             </w:r>
             <w:r>
               <w:rPr>
@@ -14163,7 +14531,7 @@
                 <w:sz w:val="20"/>
                 <w:szCs w:val="20"/>
               </w:rPr>
-              <w:t xml:space="preserve">BE</w:t>
+              <w:t xml:space="preserve">FC</w:t>
             </w:r>
           </w:p>
         </w:tc>
@@ -14258,7 +14626,7 @@
                 <w:sz w:val="20"/>
                 <w:szCs w:val="20"/>
               </w:rPr>
-              <w:t xml:space="preserve">FC</w:t>
+              <w:t xml:space="preserve">BE</w:t>
             </w:r>
           </w:p>
         </w:tc>
@@ -14353,7 +14721,7 @@
                 <w:sz w:val="20"/>
                 <w:szCs w:val="20"/>
               </w:rPr>
-              <w:t xml:space="preserve">SA</w:t>
+              <w:t xml:space="preserve">FC</w:t>
             </w:r>
           </w:p>
         </w:tc>
@@ -14448,7 +14816,7 @@
                 <w:sz w:val="20"/>
                 <w:szCs w:val="20"/>
               </w:rPr>
-              <w:t xml:space="preserve">NV</w:t>
+              <w:t xml:space="preserve">FC</w:t>
             </w:r>
           </w:p>
         </w:tc>
@@ -14543,7 +14911,7 @@
                 <w:sz w:val="20"/>
                 <w:szCs w:val="20"/>
               </w:rPr>
-              <w:t xml:space="preserve">SO</w:t>
+              <w:t xml:space="preserve">BE</w:t>
             </w:r>
           </w:p>
         </w:tc>
@@ -14638,7 +15006,7 @@
                 <w:sz w:val="20"/>
                 <w:szCs w:val="20"/>
               </w:rPr>
-              <w:t xml:space="preserve">SO</w:t>
+              <w:t xml:space="preserve">BE</w:t>
             </w:r>
           </w:p>
         </w:tc>
@@ -14844,7 +15212,7 @@
                 <w:sz w:val="20"/>
                 <w:szCs w:val="20"/>
               </w:rPr>
-              <w:t xml:space="preserve">SO</w:t>
+              <w:t xml:space="preserve">BE</w:t>
             </w:r>
             <w:r>
               <w:rPr>
@@ -14949,7 +15317,7 @@
                 <w:sz w:val="20"/>
                 <w:szCs w:val="20"/>
               </w:rPr>
-              <w:t xml:space="preserve">NV</w:t>
+              <w:t xml:space="preserve">FC</w:t>
             </w:r>
             <w:r>
               <w:rPr>
@@ -15054,7 +15422,7 @@
                 <w:sz w:val="20"/>
                 <w:szCs w:val="20"/>
               </w:rPr>
-              <w:t xml:space="preserve">SA</w:t>
+              <w:t xml:space="preserve">FC</w:t>
             </w:r>
             <w:r>
               <w:rPr>
@@ -15159,7 +15527,7 @@
                 <w:sz w:val="20"/>
                 <w:szCs w:val="20"/>
               </w:rPr>
-              <w:t xml:space="preserve">FC</w:t>
+              <w:t xml:space="preserve">BE</w:t>
             </w:r>
             <w:r>
               <w:rPr>
@@ -15264,7 +15632,7 @@
                 <w:sz w:val="20"/>
                 <w:szCs w:val="20"/>
               </w:rPr>
-              <w:t xml:space="preserve">BE</w:t>
+              <w:t xml:space="preserve">FC</w:t>
             </w:r>
             <w:r>
               <w:rPr>
@@ -15581,7 +15949,7 @@
                 <w:sz w:val="20"/>
                 <w:szCs w:val="20"/>
               </w:rPr>
-              <w:t xml:space="preserve">SO</w:t>
+              <w:t xml:space="preserve">BE</w:t>
             </w:r>
           </w:p>
         </w:tc>
@@ -15675,7 +16043,7 @@
                 <w:sz w:val="20"/>
                 <w:szCs w:val="20"/>
               </w:rPr>
-              <w:t xml:space="preserve">SO</w:t>
+              <w:t xml:space="preserve">BE</w:t>
             </w:r>
           </w:p>
         </w:tc>
@@ -15769,7 +16137,7 @@
                 <w:sz w:val="20"/>
                 <w:szCs w:val="20"/>
               </w:rPr>
-              <w:t xml:space="preserve">NV</w:t>
+              <w:t xml:space="preserve">BE</w:t>
             </w:r>
           </w:p>
         </w:tc>
@@ -15863,7 +16231,7 @@
                 <w:sz w:val="20"/>
                 <w:szCs w:val="20"/>
               </w:rPr>
-              <w:t xml:space="preserve">NV</w:t>
+              <w:t xml:space="preserve">BE</w:t>
             </w:r>
           </w:p>
         </w:tc>
@@ -15957,7 +16325,7 @@
                 <w:sz w:val="20"/>
                 <w:szCs w:val="20"/>
               </w:rPr>
-              <w:t xml:space="preserve">NV</w:t>
+              <w:t xml:space="preserve">FC</w:t>
             </w:r>
           </w:p>
         </w:tc>
@@ -16051,7 +16419,7 @@
                 <w:sz w:val="20"/>
                 <w:szCs w:val="20"/>
               </w:rPr>
-              <w:t xml:space="preserve">SA</w:t>
+              <w:t xml:space="preserve">FC</w:t>
             </w:r>
           </w:p>
         </w:tc>
@@ -16145,7 +16513,7 @@
                 <w:sz w:val="20"/>
                 <w:szCs w:val="20"/>
               </w:rPr>
-              <w:t xml:space="preserve">FC</w:t>
+              <w:t xml:space="preserve">BE</w:t>
             </w:r>
           </w:p>
         </w:tc>
@@ -16540,7 +16908,7 @@
                 <w:sz w:val="20"/>
                 <w:szCs w:val="20"/>
               </w:rPr>
-              <w:t xml:space="preserve">SA</w:t>
+              <w:t xml:space="preserve">BE</w:t>
             </w:r>
           </w:p>
         </w:tc>
@@ -16633,7 +17001,7 @@
                 <w:sz w:val="20"/>
                 <w:szCs w:val="20"/>
               </w:rPr>
-              <w:t xml:space="preserve">NV</w:t>
+              <w:t xml:space="preserve">BE</w:t>
             </w:r>
           </w:p>
         </w:tc>
@@ -16844,7 +17212,7 @@
                 <w:sz w:val="20"/>
                 <w:szCs w:val="20"/>
               </w:rPr>
-              <w:t xml:space="preserve">O</w:t>
+              <w:t xml:space="preserve">BE</w:t>
             </w:r>
           </w:p>
         </w:tc>
@@ -16939,7 +17307,7 @@
                 <w:sz w:val="20"/>
                 <w:szCs w:val="20"/>
               </w:rPr>
-              <w:t xml:space="preserve">SO</w:t>
+              <w:t xml:space="preserve">FC</w:t>
             </w:r>
           </w:p>
         </w:tc>
@@ -17034,7 +17402,7 @@
                 <w:sz w:val="20"/>
                 <w:szCs w:val="20"/>
               </w:rPr>
-              <w:t xml:space="preserve">NV</w:t>
+              <w:t xml:space="preserve">BE</w:t>
             </w:r>
           </w:p>
         </w:tc>
@@ -17624,6 +17992,160 @@
           <w:tcPr>
             <w:tcW w:w="722" w:type="dxa"/>
             <w:tcBorders>
+              <w:top w:val="single" w:sz="12" w:space="0" w:color="000000"/>
+              <w:left w:val="single" w:sz="12" w:space="0" w:color="000000"/>
+              <w:right w:val="single" w:sz="4" w:space="0" w:color="000000"/>
+            </w:tcBorders>
+            <w:shd w:val="clear" w:color="auto" w:fill="FFFFFF"/>
+            <w:vAlign w:val="center"/>
+          </w:tcPr>
+          <w:p>
+            <w:pPr>
+              <w:keepLines/>
+              <w:snapToGrid w:val="0"/>
+              <w:spacing w:before="120"/>
+              <w:jc w:val="center"/>
+            </w:pPr>
+            <w:r>
+              <w:t/>
+            </w:r>
+            <w:r>
+              <w:t xml:space="preserve">D0</w:t>
+            </w:r>
+          </w:p>
+        </w:tc>
+        <w:tc>
+          <w:tcPr>
+            <w:tcW w:w="7944" w:type="dxa"/>
+            <w:tcBorders>
+              <w:top w:val="single" w:sz="12" w:space="0" w:color="000000"/>
+              <w:left w:val="single" w:sz="4" w:space="0" w:color="000000"/>
+              <w:right w:val="single" w:sz="4" w:space="0" w:color="000000"/>
+            </w:tcBorders>
+            <w:shd w:val="clear" w:color="auto" w:fill="FFFFFF"/>
+            <w:vAlign w:val="center"/>
+          </w:tcPr>
+          <w:p>
+            <w:pPr>
+              <w:keepLines/>
+              <w:snapToGrid w:val="0"/>
+              <w:spacing w:before="120"/>
+            </w:pPr>
+            <w:r>
+              <w:t xml:space="preserve">Lore dol atque eveniet,zzzzzzzzzzzzzzzzzzzzzzzzzzzzzzzzzzzzzzzzzzzzzzzzzzzz,Lore dol atque even</w:t>
+            </w:r>
+          </w:p>
+        </w:tc>
+        <w:tc>
+          <w:tcPr>
+            <w:tcW w:w="1729" w:type="dxa"/>
+            <w:tcBorders>
+              <w:top w:val="single" w:sz="12" w:space="0" w:color="000000"/>
+              <w:left w:val="single" w:sz="4" w:space="0" w:color="000000"/>
+              <w:right w:val="single" w:sz="12" w:space="0" w:color="000000"/>
+            </w:tcBorders>
+            <w:shd w:val="clear" w:color="auto" w:fill="FFFFFF"/>
+            <w:vAlign w:val="center"/>
+          </w:tcPr>
+          <w:p>
+            <w:pPr>
+              <w:keepLines/>
+              <w:snapToGrid w:val="0"/>
+              <w:spacing w:before="120"/>
+            </w:pPr>
+            <w:r>
+              <w:t/>
+            </w:r>
+          </w:p>
+        </w:tc>
+      </w:tr>
+      <w:tr>
+        <w:trPr>
+          <w:cantSplit/>
+          <w:trHeight w:val="360"/>
+          <w:jc w:val="center"/>
+        </w:trPr>
+        <w:tc>
+          <w:tcPr>
+            <w:tcW w:w="722" w:type="dxa"/>
+            <w:tcBorders>
+              <w:top w:val="single" w:sz="12" w:space="0" w:color="000000"/>
+              <w:left w:val="single" w:sz="12" w:space="0" w:color="000000"/>
+              <w:right w:val="single" w:sz="4" w:space="0" w:color="000000"/>
+            </w:tcBorders>
+            <w:shd w:val="clear" w:color="auto" w:fill="FFFFFF"/>
+            <w:vAlign w:val="center"/>
+          </w:tcPr>
+          <w:p>
+            <w:pPr>
+              <w:keepLines/>
+              <w:snapToGrid w:val="0"/>
+              <w:spacing w:before="120"/>
+              <w:jc w:val="center"/>
+            </w:pPr>
+            <w:r>
+              <w:t/>
+            </w:r>
+            <w:r>
+              <w:t xml:space="preserve">D0</w:t>
+            </w:r>
+          </w:p>
+        </w:tc>
+        <w:tc>
+          <w:tcPr>
+            <w:tcW w:w="7944" w:type="dxa"/>
+            <w:tcBorders>
+              <w:top w:val="single" w:sz="12" w:space="0" w:color="000000"/>
+              <w:left w:val="single" w:sz="4" w:space="0" w:color="000000"/>
+              <w:right w:val="single" w:sz="4" w:space="0" w:color="000000"/>
+            </w:tcBorders>
+            <w:shd w:val="clear" w:color="auto" w:fill="FFFFFF"/>
+            <w:vAlign w:val="center"/>
+          </w:tcPr>
+          <w:p>
+            <w:pPr>
+              <w:keepLines/>
+              <w:snapToGrid w:val="0"/>
+              <w:spacing w:before="120"/>
+            </w:pPr>
+            <w:r>
+              <w:t xml:space="preserve">Lore dol atque eveniet,zzzzzzzzzzzzzzzzzzzzzzzzzzzzzzzzzzzzzzzzzzzzzzzzzzzz,Lore dol atque even</w:t>
+            </w:r>
+          </w:p>
+        </w:tc>
+        <w:tc>
+          <w:tcPr>
+            <w:tcW w:w="1729" w:type="dxa"/>
+            <w:tcBorders>
+              <w:top w:val="single" w:sz="12" w:space="0" w:color="000000"/>
+              <w:left w:val="single" w:sz="4" w:space="0" w:color="000000"/>
+              <w:right w:val="single" w:sz="12" w:space="0" w:color="000000"/>
+            </w:tcBorders>
+            <w:shd w:val="clear" w:color="auto" w:fill="FFFFFF"/>
+            <w:vAlign w:val="center"/>
+          </w:tcPr>
+          <w:p>
+            <w:pPr>
+              <w:keepLines/>
+              <w:snapToGrid w:val="0"/>
+              <w:spacing w:before="120"/>
+            </w:pPr>
+            <w:r>
+              <w:t/>
+            </w:r>
+          </w:p>
+        </w:tc>
+      </w:tr>
+      <w:tr>
+        <w:trPr>
+          <w:cantSplit/>
+          <w:trHeight w:val="360"/>
+          <w:jc w:val="center"/>
+        </w:trPr>
+        <w:tc>
+          <w:tcPr>
+            <w:tcW w:w="722" w:type="dxa"/>
+            <w:tcBorders>
               <w:left w:val="single" w:sz="12" w:space="0" w:color="000000"/>
               <w:right w:val="single" w:sz="4" w:space="0" w:color="000000"/>
             </w:tcBorders>
@@ -18187,6 +18709,154 @@
           <w:tcPr>
             <w:tcW w:w="722" w:type="dxa"/>
             <w:tcBorders>
+              <w:top w:val="single" w:sz="12" w:space="0" w:color="000000"/>
+              <w:left w:val="single" w:sz="12" w:space="0" w:color="000000"/>
+              <w:right w:val="single" w:sz="4" w:space="0" w:color="000000"/>
+            </w:tcBorders>
+            <w:shd w:val="clear" w:color="auto" w:fill="FFFFFF"/>
+            <w:vAlign w:val="center"/>
+          </w:tcPr>
+          <w:p>
+            <w:pPr>
+              <w:keepLines/>
+              <w:snapToGrid w:val="0"/>
+              <w:jc w:val="center"/>
+            </w:pPr>
+            <w:r>
+              <w:t/>
+            </w:r>
+            <w:r>
+              <w:t xml:space="preserve">D0</w:t>
+            </w:r>
+          </w:p>
+        </w:tc>
+        <w:tc>
+          <w:tcPr>
+            <w:tcW w:w="7944" w:type="dxa"/>
+            <w:tcBorders>
+              <w:top w:val="single" w:sz="12" w:space="0" w:color="000000"/>
+              <w:left w:val="single" w:sz="4" w:space="0" w:color="000000"/>
+              <w:right w:val="single" w:sz="4" w:space="0" w:color="000000"/>
+            </w:tcBorders>
+            <w:shd w:val="clear" w:color="auto" w:fill="FFFFFF"/>
+            <w:vAlign w:val="center"/>
+          </w:tcPr>
+          <w:p>
+            <w:pPr>
+              <w:keepLines/>
+              <w:snapToGrid w:val="0"/>
+            </w:pPr>
+            <w:r>
+              <w:t xml:space="preserve">Lore dol atque eveniet,zzzzzzzzzzzzzzzzzzzzzzzzzzzzzzzzzzzzzzzzzzzzzzzzzzzz,Lore dol atque even</w:t>
+            </w:r>
+          </w:p>
+        </w:tc>
+        <w:tc>
+          <w:tcPr>
+            <w:tcW w:w="1729" w:type="dxa"/>
+            <w:tcBorders>
+              <w:top w:val="single" w:sz="12" w:space="0" w:color="000000"/>
+              <w:left w:val="single" w:sz="4" w:space="0" w:color="000000"/>
+              <w:right w:val="single" w:sz="12" w:space="0" w:color="000000"/>
+            </w:tcBorders>
+            <w:shd w:val="clear" w:color="auto" w:fill="FFFFFF"/>
+            <w:vAlign w:val="center"/>
+          </w:tcPr>
+          <w:p>
+            <w:pPr>
+              <w:keepLines/>
+              <w:snapToGrid w:val="0"/>
+            </w:pPr>
+            <w:r>
+              <w:t/>
+            </w:r>
+          </w:p>
+        </w:tc>
+      </w:tr>
+      <w:tr>
+        <w:trPr>
+          <w:cantSplit/>
+          <w:trHeight w:val="360"/>
+          <w:jc w:val="center"/>
+        </w:trPr>
+        <w:tc>
+          <w:tcPr>
+            <w:tcW w:w="722" w:type="dxa"/>
+            <w:tcBorders>
+              <w:top w:val="single" w:sz="12" w:space="0" w:color="000000"/>
+              <w:left w:val="single" w:sz="12" w:space="0" w:color="000000"/>
+              <w:right w:val="single" w:sz="4" w:space="0" w:color="000000"/>
+            </w:tcBorders>
+            <w:shd w:val="clear" w:color="auto" w:fill="FFFFFF"/>
+            <w:vAlign w:val="center"/>
+          </w:tcPr>
+          <w:p>
+            <w:pPr>
+              <w:keepLines/>
+              <w:snapToGrid w:val="0"/>
+              <w:jc w:val="center"/>
+            </w:pPr>
+            <w:r>
+              <w:t/>
+            </w:r>
+            <w:r>
+              <w:t xml:space="preserve">D1</w:t>
+            </w:r>
+          </w:p>
+        </w:tc>
+        <w:tc>
+          <w:tcPr>
+            <w:tcW w:w="7944" w:type="dxa"/>
+            <w:tcBorders>
+              <w:top w:val="single" w:sz="12" w:space="0" w:color="000000"/>
+              <w:left w:val="single" w:sz="4" w:space="0" w:color="000000"/>
+              <w:right w:val="single" w:sz="4" w:space="0" w:color="000000"/>
+            </w:tcBorders>
+            <w:shd w:val="clear" w:color="auto" w:fill="FFFFFF"/>
+            <w:vAlign w:val="center"/>
+          </w:tcPr>
+          <w:p>
+            <w:pPr>
+              <w:keepLines/>
+              <w:snapToGrid w:val="0"/>
+            </w:pPr>
+            <w:r>
+              <w:t xml:space="preserve">Lore dol atque evenie</w:t>
+            </w:r>
+          </w:p>
+        </w:tc>
+        <w:tc>
+          <w:tcPr>
+            <w:tcW w:w="1729" w:type="dxa"/>
+            <w:tcBorders>
+              <w:top w:val="single" w:sz="12" w:space="0" w:color="000000"/>
+              <w:left w:val="single" w:sz="4" w:space="0" w:color="000000"/>
+              <w:right w:val="single" w:sz="12" w:space="0" w:color="000000"/>
+            </w:tcBorders>
+            <w:shd w:val="clear" w:color="auto" w:fill="FFFFFF"/>
+            <w:vAlign w:val="center"/>
+          </w:tcPr>
+          <w:p>
+            <w:pPr>
+              <w:keepLines/>
+              <w:snapToGrid w:val="0"/>
+            </w:pPr>
+            <w:r>
+              <w:t/>
+            </w:r>
+          </w:p>
+        </w:tc>
+      </w:tr>
+      <w:tr>
+        <w:trPr>
+          <w:cantSplit/>
+          <w:trHeight w:val="360"/>
+          <w:jc w:val="center"/>
+        </w:trPr>
+        <w:tc>
+          <w:tcPr>
+            <w:tcW w:w="722" w:type="dxa"/>
+            <w:tcBorders>
               <w:left w:val="single" w:sz="12" w:space="0" w:color="000000"/>
               <w:right w:val="single" w:sz="2" w:space="0" w:color="000000"/>
             </w:tcBorders>
@@ -19172,7 +19842,7 @@
           <w:sz w:val="20"/>
           <w:szCs w:val="20"/>
         </w:rPr>
-        <w:t/>
+        <w:t xml:space="preserve">La vérification de l'état de conservation et les essais de fonctionnement réalisés dans les limites de la présente mission n'ont pas fait apparaître d'observation ni d'anomalie.</w:t>
       </w:r>
     </w:p>
     <w:p>
@@ -19209,7 +19879,7 @@
           <w:sz w:val="20"/>
           <w:szCs w:val="20"/>
         </w:rPr>
-        <w:t xml:space="preserve">La vérification de l'état de conservation et les essais de fonctionnement réalisés dans les limites de la présente mission font apparaitre des observations ne s'opposant pas a l'utilisation de l'appareil auxquelles il convient de remédier.</w:t>
+        <w:t/>
       </w:r>
     </w:p>
     <w:p>

</xml_diff>

<commit_message>
Finish Total Description (server) -> 1|18|04|2024
</commit_message>
<xml_diff>
--- a/src/rapports/output.docx
+++ b/src/rapports/output.docx
@@ -815,7 +815,7 @@
                 <w:sz w:val="24"/>
                 <w:szCs w:val="24"/>
               </w:rPr>
-              <w:t xml:space="preserve">Chariot élévateur </w:t>
+              <w:t xml:space="preserve">SEm Rize</w:t>
             </w:r>
             <w:r>
               <w:rPr>
@@ -991,7 +991,7 @@
                 <w:sz w:val="24"/>
                 <w:szCs w:val="24"/>
               </w:rPr>
-              <w:t xml:space="preserve">zer</w:t>
+              <w:t xml:space="preserve">BMB Consulting</w:t>
             </w:r>
           </w:p>
           <w:p>
@@ -1018,7 +1018,7 @@
                 <w:sz w:val="24"/>
                 <w:szCs w:val="24"/>
               </w:rPr>
-              <w:t xml:space="preserve">N45 ABDEL MOMEN, 20000</w:t>
+              <w:t xml:space="preserve">Street Adward, LO 2, RT5 GB7</w:t>
             </w:r>
           </w:p>
           <w:p>
@@ -1046,7 +1046,7 @@
                 <w:sz w:val="24"/>
                 <w:szCs w:val="24"/>
               </w:rPr>
-              <w:t xml:space="preserve">CASABLANCA – Maroc</w:t>
+              <w:t xml:space="preserve">New York – USA</w:t>
             </w:r>
           </w:p>
         </w:tc>
@@ -1160,7 +1160,7 @@
                 <w:sz w:val="18"/>
                 <w:szCs w:val="18"/>
               </w:rPr>
-              <w:t xml:space="preserve">LGV</w:t>
+              <w:t xml:space="preserve">SEM contructeur</w:t>
             </w:r>
             <w:r>
               <w:rPr>
@@ -1409,7 +1409,7 @@
                 <w:sz w:val="18"/>
                 <w:szCs w:val="18"/>
               </w:rPr>
-              <w:t xml:space="preserve">Préalable à la remise en service pour autre motif</w:t>
+              <w:t xml:space="preserve">Préalable à la mise en service à la suite d'un démontage et remontage</w:t>
             </w:r>
             <w:r>
               <w:rPr>
@@ -1537,7 +1537,7 @@
                 <w:sz w:val="18"/>
                 <w:szCs w:val="18"/>
               </w:rPr>
-              <w:t xml:space="preserve">12345-RD</w:t>
+              <w:t xml:space="preserve">SeM-2T5</w:t>
             </w:r>
             <w:r>
               <w:rPr>
@@ -1665,7 +1665,7 @@
                 <w:sz w:val="18"/>
                 <w:szCs w:val="18"/>
               </w:rPr>
-              <w:t xml:space="preserve">Atelier Maintenance</w:t>
+              <w:t xml:space="preserve">Atelier de Recyclage</w:t>
             </w:r>
             <w:r>
               <w:rPr>
@@ -1793,7 +1793,7 @@
                 <w:sz w:val="18"/>
                 <w:szCs w:val="18"/>
               </w:rPr>
-              <w:t xml:space="preserve">11/04/2024</w:t>
+              <w:t xml:space="preserve">13/04/2024</w:t>
             </w:r>
           </w:p>
         </w:tc>
@@ -2117,7 +2117,7 @@
                 <w:sz w:val="18"/>
                 <w:szCs w:val="18"/>
               </w:rPr>
-              <w:t xml:space="preserve">Mouad CHAARIA</w:t>
+              <w:t xml:space="preserve">Mouad ChAAIRA</w:t>
             </w:r>
           </w:p>
         </w:tc>
@@ -2227,7 +2227,7 @@
                 <w:sz w:val="18"/>
                 <w:szCs w:val="18"/>
               </w:rPr>
-              <w:t xml:space="preserve">09/04/2024</w:t>
+              <w:t xml:space="preserve">18/04/2024</w:t>
             </w:r>
           </w:p>
         </w:tc>
@@ -7091,7 +7091,7 @@
                 <w:b/>
                 <w:bCs/>
               </w:rPr>
-              <w:t xml:space="preserve">LGV</w:t>
+              <w:t xml:space="preserve">SEM contructeur</w:t>
             </w:r>
           </w:p>
         </w:tc>
@@ -7155,7 +7155,7 @@
                 <w:b/>
                 <w:bCs/>
               </w:rPr>
-              <w:t xml:space="preserve">ttttttttttttttttttttt</w:t>
+              <w:t xml:space="preserve">SEM contructeu </w:t>
             </w:r>
           </w:p>
         </w:tc>
@@ -7219,7 +7219,7 @@
                 <w:b/>
                 <w:bCs/>
               </w:rPr>
-              <w:t xml:space="preserve">2020</w:t>
+              <w:t xml:space="preserve">2024</w:t>
             </w:r>
             <w:r>
               <w:rPr>
@@ -7296,7 +7296,7 @@
                 <w:b/>
                 <w:bCs/>
               </w:rPr>
-              <w:t xml:space="preserve">12345-RD</w:t>
+              <w:t xml:space="preserve">SeM-2T5</w:t>
             </w:r>
           </w:p>
         </w:tc>
@@ -7366,7 +7366,7 @@
                 <w:b/>
                 <w:bCs/>
               </w:rPr>
-              <w:t xml:space="preserve"> C2</w:t>
+              <w:t xml:space="preserve"> Sem78</w:t>
             </w:r>
             <w:r>
               <w:rPr>
@@ -7443,7 +7443,7 @@
                 <w:b/>
                 <w:bCs/>
               </w:rPr>
-              <w:t xml:space="preserve">Atelier Maintenance</w:t>
+              <w:t xml:space="preserve">Atelier de Recyclage</w:t>
             </w:r>
           </w:p>
         </w:tc>
@@ -7676,7 +7676,7 @@
                 <w:b/>
                 <w:bCs/>
               </w:rPr>
-              <w:t xml:space="preserve">12/12/2022</w:t>
+              <w:t xml:space="preserve">12/12/2024</w:t>
             </w:r>
           </w:p>
           <w:p>
@@ -7751,7 +7751,7 @@
                 <w:b/>
                 <w:bCs/>
               </w:rPr>
-              <w:t xml:space="preserve">Effectuée le:</w:t>
+              <w:t xml:space="preserve">Absence de renseignement</w:t>
             </w:r>
           </w:p>
           <w:p>
@@ -7776,7 +7776,7 @@
                 <w:b/>
                 <w:bCs/>
               </w:rPr>
-              <w:t xml:space="preserve">12/01/2023</w:t>
+              <w:t/>
             </w:r>
             <w:r>
               <w:rPr>
@@ -7894,7 +7894,7 @@
                 <w:b/>
                 <w:bCs/>
               </w:rPr>
-              <w:t xml:space="preserve">Réalisé sous charge de (kg):</w:t>
+              <w:t xml:space="preserve">(Les 4 dernières options conduisent à faire une observation)</w:t>
             </w:r>
             <w:r>
               <w:rPr>
@@ -7915,7 +7915,7 @@
                 <w:b/>
                 <w:bCs/>
               </w:rPr>
-              <w:t xml:space="preserve"> 200</w:t>
+              <w:t xml:space="preserve"> </w:t>
             </w:r>
           </w:p>
           <w:p>
@@ -7999,14 +7999,14 @@
                 <w:b/>
                 <w:bCs/>
               </w:rPr>
-              <w:t xml:space="preserve">Description:</w:t>
+              <w:t xml:space="preserve">Sans objet</w:t>
             </w:r>
             <w:r>
               <w:rPr>
                 <w:b/>
                 <w:bCs/>
               </w:rPr>
-              <w:t xml:space="preserve"> rrrrrrrrrrrrrrrrrrrr</w:t>
+              <w:t xml:space="preserve"> </w:t>
             </w:r>
           </w:p>
         </w:tc>
@@ -8952,7 +8952,7 @@
                 <w:sz w:val="20"/>
                 <w:szCs w:val="20"/>
               </w:rPr>
-              <w:t xml:space="preserve">12</w:t>
+              <w:t xml:space="preserve">200</w:t>
             </w:r>
           </w:p>
           <w:p>
@@ -9040,7 +9040,7 @@
                 <w:sz w:val="20"/>
                 <w:szCs w:val="20"/>
               </w:rPr>
-              <w:t xml:space="preserve">12</w:t>
+              <w:t xml:space="preserve">4</w:t>
             </w:r>
           </w:p>
           <w:p>
@@ -9070,7 +9070,7 @@
                 <w:sz w:val="20"/>
                 <w:szCs w:val="20"/>
               </w:rPr>
-              <w:t/>
+              <w:t xml:space="preserve">49</w:t>
             </w:r>
           </w:p>
           <w:p>
@@ -9115,7 +9115,7 @@
                 <w:sz w:val="20"/>
                 <w:szCs w:val="20"/>
               </w:rPr>
-              <w:t xml:space="preserve">aaaa</w:t>
+              <w:t xml:space="preserve">Chaînes(s) de levage / Caractéristiques</w:t>
             </w:r>
             <w:r>
               <w:rPr>
@@ -9131,7 +9131,7 @@
                 <w:sz w:val="20"/>
                 <w:szCs w:val="20"/>
               </w:rPr>
-              <w:t/>
+              <w:t xml:space="preserve">a</w:t>
             </w:r>
           </w:p>
           <w:p>
@@ -9171,7 +9171,7 @@
                 <w:sz w:val="20"/>
                 <w:szCs w:val="20"/>
               </w:rPr>
-              <w:t xml:space="preserve">aaa</w:t>
+              <w:t xml:space="preserve">b</w:t>
             </w:r>
           </w:p>
           <w:p>
@@ -9202,7 +9202,7 @@
                 <w:sz w:val="20"/>
                 <w:szCs w:val="20"/>
               </w:rPr>
-              <w:t xml:space="preserve">aaa</w:t>
+              <w:t xml:space="preserve">c</w:t>
             </w:r>
           </w:p>
         </w:tc>
@@ -9414,7 +9414,7 @@
                 <w:sz w:val="20"/>
                 <w:szCs w:val="20"/>
               </w:rPr>
-              <w:t xml:space="preserve">aaaa</w:t>
+              <w:t xml:space="preserve">Chaînes(s) de levage / Caractéristiques</w:t>
             </w:r>
             <w:r>
               <w:rPr>
@@ -9448,7 +9448,7 @@
                 <w:sz w:val="20"/>
                 <w:szCs w:val="20"/>
               </w:rPr>
-              <w:t/>
+              <w:t xml:space="preserve">a</w:t>
             </w:r>
             <w:r>
               <w:rPr>
@@ -9817,7 +9817,7 @@
                 <w:sz w:val="20"/>
                 <w:szCs w:val="20"/>
               </w:rPr>
-              <w:t xml:space="preserve">0 : P</w:t>
+              <w:t xml:space="preserve">0 : E</w:t>
             </w:r>
           </w:p>
           <w:p>
@@ -9843,7 +9843,7 @@
                 <w:sz w:val="20"/>
                 <w:szCs w:val="20"/>
               </w:rPr>
-              <w:t xml:space="preserve">1 : n</w:t>
+              <w:t xml:space="preserve">0 : l</w:t>
             </w:r>
           </w:p>
           <w:p>
@@ -9869,7 +9869,7 @@
                 <w:sz w:val="20"/>
                 <w:szCs w:val="20"/>
               </w:rPr>
-              <w:t xml:space="preserve">2 : e</w:t>
+              <w:t xml:space="preserve">0 : e</w:t>
             </w:r>
           </w:p>
           <w:p>
@@ -9895,7 +9895,7 @@
                 <w:sz w:val="20"/>
                 <w:szCs w:val="20"/>
               </w:rPr>
-              <w:t xml:space="preserve">3 : u</w:t>
+              <w:t xml:space="preserve">0 : c</w:t>
             </w:r>
           </w:p>
           <w:p>
@@ -9921,7 +9921,7 @@
                 <w:sz w:val="20"/>
                 <w:szCs w:val="20"/>
               </w:rPr>
-              <w:t xml:space="preserve">4 : m</w:t>
+              <w:t xml:space="preserve">0 : t</w:t>
             </w:r>
           </w:p>
           <w:p>
@@ -9947,7 +9947,7 @@
                 <w:sz w:val="20"/>
                 <w:szCs w:val="20"/>
               </w:rPr>
-              <w:t xml:space="preserve">5 : a</w:t>
+              <w:t xml:space="preserve">0 : r</w:t>
             </w:r>
           </w:p>
           <w:p>
@@ -9973,7 +9973,7 @@
                 <w:sz w:val="20"/>
                 <w:szCs w:val="20"/>
               </w:rPr>
-              <w:t xml:space="preserve">6 : t</w:t>
+              <w:t xml:space="preserve">0 : i</w:t>
             </w:r>
           </w:p>
           <w:p>
@@ -9999,7 +9999,7 @@
                 <w:sz w:val="20"/>
                 <w:szCs w:val="20"/>
               </w:rPr>
-              <w:t xml:space="preserve">7 : i</w:t>
+              <w:t xml:space="preserve">0 : q</w:t>
             </w:r>
           </w:p>
           <w:p>
@@ -10025,7 +10025,7 @@
                 <w:sz w:val="20"/>
                 <w:szCs w:val="20"/>
               </w:rPr>
-              <w:t xml:space="preserve">8 : q</w:t>
+              <w:t xml:space="preserve">0 : u</w:t>
             </w:r>
           </w:p>
           <w:p>
@@ -10051,33 +10051,7 @@
                 <w:sz w:val="20"/>
                 <w:szCs w:val="20"/>
               </w:rPr>
-              <w:t xml:space="preserve">9 : u</w:t>
-            </w:r>
-          </w:p>
-          <w:p>
-            <w:pPr>
-              <w:keepLines/>
-              <w:tabs>
-                <w:tab w:val="left" w:pos="1348"/>
-                <w:tab w:val="left" w:pos="2907"/>
-                <w:tab w:val="left" w:pos="4466"/>
-                <w:tab w:val="left" w:pos="5175"/>
-              </w:tabs>
-              <w:snapToGrid w:val="0"/>
-              <w:spacing w:line="360" w:lineRule="auto"/>
-              <w:rPr>
-                <w:b/>
-                <w:sz w:val="20"/>
-                <w:szCs w:val="20"/>
-              </w:rPr>
-            </w:pPr>
-            <w:r>
-              <w:rPr>
-                <w:b/>
-                <w:sz w:val="20"/>
-                <w:szCs w:val="20"/>
-              </w:rPr>
-              <w:t xml:space="preserve">10 : e</w:t>
+              <w:t xml:space="preserve">0 : e</w:t>
             </w:r>
           </w:p>
         </w:tc>
@@ -10634,7 +10608,7 @@
                 <w:sz w:val="20"/>
                 <w:szCs w:val="20"/>
               </w:rPr>
-              <w:t xml:space="preserve">- Accès aux chemins de roulement</w:t>
+              <w:t xml:space="preserve">- Accès a la cabine et au poste de conduite</w:t>
             </w:r>
           </w:p>
         </w:tc>
@@ -10728,7 +10702,7 @@
                 <w:sz w:val="20"/>
                 <w:szCs w:val="20"/>
               </w:rPr>
-              <w:t xml:space="preserve">- Autres accès pour entretien et vérification</w:t>
+              <w:t xml:space="preserve">- Accès aux chemins de roulement</w:t>
             </w:r>
           </w:p>
         </w:tc>
@@ -10755,7 +10729,101 @@
                 <w:sz w:val="20"/>
                 <w:szCs w:val="20"/>
               </w:rPr>
-              <w:t xml:space="preserve">SA</w:t>
+              <w:t xml:space="preserve">SO</w:t>
+            </w:r>
+          </w:p>
+        </w:tc>
+      </w:tr>
+      <w:tr>
+        <w:trPr>
+          <w:cantSplit/>
+          <w:trHeight w:val="281"/>
+          <w:tblHeader/>
+        </w:trPr>
+        <w:tc>
+          <w:tcPr>
+            <w:tcW w:w="706" w:type="dxa"/>
+            <w:vMerge/>
+            <w:tcBorders>
+              <w:left w:val="single" w:sz="2" w:space="0" w:color="000000"/>
+              <w:bottom w:val="single" w:sz="2" w:space="0" w:color="000000"/>
+              <w:right w:val="single" w:sz="2" w:space="0" w:color="000000"/>
+            </w:tcBorders>
+            <w:shd w:val="clear" w:color="auto" w:fill="auto"/>
+          </w:tcPr>
+          <w:p>
+            <w:pPr>
+              <w:keepNext/>
+              <w:keepLines/>
+              <w:snapToGrid w:val="0"/>
+              <w:spacing w:before="40" w:after="40"/>
+              <w:rPr>
+                <w:b/>
+                <w:sz w:val="20"/>
+                <w:szCs w:val="20"/>
+                <w:lang w:val="en-US"/>
+              </w:rPr>
+            </w:pPr>
+          </w:p>
+        </w:tc>
+        <w:tc>
+          <w:tcPr>
+            <w:tcW w:w="6237" w:type="dxa"/>
+            <w:tcBorders>
+              <w:top w:val="single" w:sz="2" w:space="0" w:color="000000"/>
+              <w:left w:val="single" w:sz="2" w:space="0" w:color="000000"/>
+              <w:bottom w:val="single" w:sz="2" w:space="0" w:color="000000"/>
+              <w:right w:val="single" w:sz="2" w:space="0" w:color="000000"/>
+            </w:tcBorders>
+            <w:shd w:val="clear" w:color="auto" w:fill="auto"/>
+          </w:tcPr>
+          <w:p>
+            <w:pPr>
+              <w:keepNext/>
+              <w:keepLines/>
+              <w:tabs>
+                <w:tab w:val="left" w:pos="639"/>
+              </w:tabs>
+              <w:snapToGrid w:val="0"/>
+              <w:spacing w:before="40" w:after="40"/>
+              <w:rPr>
+                <w:sz w:val="20"/>
+                <w:szCs w:val="20"/>
+              </w:rPr>
+            </w:pPr>
+            <w:r>
+              <w:rPr>
+                <w:sz w:val="20"/>
+                <w:szCs w:val="20"/>
+              </w:rPr>
+              <w:t xml:space="preserve">- Autres accès pour entretien et vérification</w:t>
+            </w:r>
+          </w:p>
+        </w:tc>
+        <w:tc>
+          <w:tcPr>
+            <w:tcW w:w="3374" w:type="dxa"/>
+            <w:tcBorders>
+              <w:top w:val="single" w:sz="2" w:space="0" w:color="000000"/>
+              <w:bottom w:val="single" w:sz="2" w:space="0" w:color="000000"/>
+              <w:right w:val="single" w:sz="2" w:space="0" w:color="000000"/>
+            </w:tcBorders>
+            <w:shd w:val="clear" w:color="auto" w:fill="auto"/>
+          </w:tcPr>
+          <w:p>
+            <w:pPr>
+              <w:spacing w:before="40" w:after="40"/>
+              <w:rPr>
+                <w:sz w:val="20"/>
+                <w:szCs w:val="20"/>
+              </w:rPr>
+            </w:pPr>
+            <w:r>
+              <w:rPr>
+                <w:sz w:val="20"/>
+                <w:szCs w:val="20"/>
+              </w:rPr>
+              <w:t xml:space="preserve">SO</w:t>
             </w:r>
           </w:p>
         </w:tc>
@@ -10966,7 +11034,7 @@
                 <w:sz w:val="20"/>
                 <w:szCs w:val="20"/>
               </w:rPr>
-              <w:t xml:space="preserve">BE</w:t>
+              <w:t xml:space="preserve">NV</w:t>
             </w:r>
             <w:r>
               <w:rPr>
@@ -11067,7 +11135,7 @@
                 <w:sz w:val="20"/>
                 <w:szCs w:val="20"/>
               </w:rPr>
-              <w:t xml:space="preserve">FC</w:t>
+              <w:t xml:space="preserve">SA</w:t>
             </w:r>
             <w:r>
               <w:rPr>
@@ -11168,7 +11236,7 @@
                 <w:sz w:val="20"/>
                 <w:szCs w:val="20"/>
               </w:rPr>
-              <w:t xml:space="preserve">SA</w:t>
+              <w:t xml:space="preserve">FC</w:t>
             </w:r>
             <w:r>
               <w:rPr>
@@ -11399,7 +11467,7 @@
                 <w:sz w:val="20"/>
                 <w:szCs w:val="20"/>
               </w:rPr>
-              <w:t xml:space="preserve">SA</w:t>
+              <w:t xml:space="preserve">FC</w:t>
             </w:r>
             <w:r>
               <w:rPr>
@@ -11515,7 +11583,7 @@
                 <w:sz w:val="20"/>
                 <w:szCs w:val="20"/>
               </w:rPr>
-              <w:t xml:space="preserve">NV</w:t>
+              <w:t xml:space="preserve">SA</w:t>
             </w:r>
             <w:r>
               <w:rPr>
@@ -11867,7 +11935,7 @@
                 <w:sz w:val="20"/>
                 <w:szCs w:val="20"/>
               </w:rPr>
-              <w:t xml:space="preserve">O</w:t>
+              <w:t xml:space="preserve">SO</w:t>
             </w:r>
             <w:r>
               <w:rPr>
@@ -11975,7 +12043,7 @@
                 <w:sz w:val="20"/>
                 <w:szCs w:val="20"/>
               </w:rPr>
-              <w:t xml:space="preserve">O</w:t>
+              <w:t xml:space="preserve">NV</w:t>
             </w:r>
             <w:r>
               <w:rPr>
@@ -12083,7 +12151,7 @@
                 <w:sz w:val="20"/>
                 <w:szCs w:val="20"/>
               </w:rPr>
-              <w:t xml:space="preserve">BE</w:t>
+              <w:t xml:space="preserve">SA</w:t>
             </w:r>
             <w:r>
               <w:rPr>
@@ -12191,7 +12259,7 @@
                 <w:sz w:val="20"/>
                 <w:szCs w:val="20"/>
               </w:rPr>
-              <w:t xml:space="preserve">FC</w:t>
+              <w:t xml:space="preserve">SA</w:t>
             </w:r>
             <w:r>
               <w:rPr>
@@ -12299,7 +12367,7 @@
                 <w:sz w:val="20"/>
                 <w:szCs w:val="20"/>
               </w:rPr>
-              <w:t xml:space="preserve">BE</w:t>
+              <w:t xml:space="preserve">NV</w:t>
             </w:r>
             <w:r>
               <w:rPr>
@@ -12525,7 +12593,7 @@
                 <w:sz w:val="20"/>
                 <w:szCs w:val="20"/>
               </w:rPr>
-              <w:t xml:space="preserve">O</w:t>
+              <w:t xml:space="preserve">BE</w:t>
             </w:r>
             <w:r>
               <w:rPr>
@@ -12606,7 +12674,7 @@
                 <w:sz w:val="20"/>
                 <w:szCs w:val="20"/>
               </w:rPr>
-              <w:t xml:space="preserve">- Equipements, canalisations</w:t>
+              <w:t xml:space="preserve">- Dispositif de séparation générale</w:t>
             </w:r>
           </w:p>
         </w:tc>
@@ -12633,7 +12701,7 @@
                 <w:sz w:val="20"/>
                 <w:szCs w:val="20"/>
               </w:rPr>
-              <w:t xml:space="preserve">BE</w:t>
+              <w:t xml:space="preserve">FC</w:t>
             </w:r>
             <w:r>
               <w:rPr>
@@ -12741,7 +12809,7 @@
                 <w:sz w:val="20"/>
                 <w:szCs w:val="20"/>
               </w:rPr>
-              <w:t xml:space="preserve">O</w:t>
+              <w:t xml:space="preserve">NV</w:t>
             </w:r>
             <w:r>
               <w:rPr>
@@ -12849,7 +12917,7 @@
                 <w:sz w:val="20"/>
                 <w:szCs w:val="20"/>
               </w:rPr>
-              <w:t xml:space="preserve">FC</w:t>
+              <w:t xml:space="preserve">SO</w:t>
             </w:r>
             <w:r>
               <w:rPr>
@@ -12957,7 +13025,7 @@
                 <w:sz w:val="20"/>
                 <w:szCs w:val="20"/>
               </w:rPr>
-              <w:t xml:space="preserve">SA</w:t>
+              <w:t xml:space="preserve">SO</w:t>
             </w:r>
             <w:r>
               <w:rPr>
@@ -13065,7 +13133,7 @@
                 <w:sz w:val="20"/>
                 <w:szCs w:val="20"/>
               </w:rPr>
-              <w:t xml:space="preserve">SA</w:t>
+              <w:t xml:space="preserve">SO</w:t>
             </w:r>
             <w:r>
               <w:rPr>
@@ -13505,7 +13573,7 @@
                 <w:sz w:val="20"/>
                 <w:szCs w:val="20"/>
               </w:rPr>
-              <w:t xml:space="preserve">FC</w:t>
+              <w:t xml:space="preserve">SA</w:t>
             </w:r>
             <w:r>
               <w:rPr>
@@ -13613,7 +13681,7 @@
                 <w:sz w:val="20"/>
                 <w:szCs w:val="20"/>
               </w:rPr>
-              <w:t xml:space="preserve">BE</w:t>
+              <w:t xml:space="preserve">SA</w:t>
             </w:r>
             <w:r>
               <w:rPr>
@@ -13802,7 +13870,7 @@
                 <w:sz w:val="20"/>
                 <w:szCs w:val="20"/>
               </w:rPr>
-              <w:t xml:space="preserve">- Extincteur en cabine</w:t>
+              <w:t xml:space="preserve">- Absence de stockage de chiffons, déchets, huile ou toute autre matière inflammable en cabine</w:t>
             </w:r>
           </w:p>
         </w:tc>
@@ -13910,7 +13978,7 @@
                 <w:sz w:val="20"/>
                 <w:szCs w:val="20"/>
               </w:rPr>
-              <w:t xml:space="preserve">- Evacuation de secours</w:t>
+              <w:t xml:space="preserve">- Extincteur en cabine</w:t>
             </w:r>
           </w:p>
         </w:tc>
@@ -13937,7 +14005,7 @@
                 <w:sz w:val="20"/>
                 <w:szCs w:val="20"/>
               </w:rPr>
-              <w:t xml:space="preserve">FC</w:t>
+              <w:t xml:space="preserve">BE</w:t>
             </w:r>
             <w:r>
               <w:rPr>
@@ -14018,7 +14086,7 @@
                 <w:sz w:val="20"/>
                 <w:szCs w:val="20"/>
               </w:rPr>
-              <w:t xml:space="preserve">- Siège</w:t>
+              <w:t xml:space="preserve">- Evacuation de secours</w:t>
             </w:r>
           </w:p>
         </w:tc>
@@ -14045,7 +14113,7 @@
                 <w:sz w:val="20"/>
                 <w:szCs w:val="20"/>
               </w:rPr>
-              <w:t xml:space="preserve">BE</w:t>
+              <w:t xml:space="preserve">FC</w:t>
             </w:r>
             <w:r>
               <w:rPr>
@@ -14126,7 +14194,7 @@
                 <w:sz w:val="20"/>
                 <w:szCs w:val="20"/>
               </w:rPr>
-              <w:t xml:space="preserve">- Eclairage</w:t>
+              <w:t xml:space="preserve">- Siège</w:t>
             </w:r>
           </w:p>
         </w:tc>
@@ -14154,6 +14222,114 @@
                 <w:szCs w:val="20"/>
               </w:rPr>
               <w:t xml:space="preserve">FC</w:t>
+            </w:r>
+            <w:r>
+              <w:rPr>
+                <w:sz w:val="20"/>
+                <w:szCs w:val="20"/>
+              </w:rPr>
+              <w:t/>
+            </w:r>
+            <w:r>
+              <w:rPr>
+                <w:sz w:val="20"/>
+                <w:szCs w:val="20"/>
+              </w:rPr>
+              <w:t/>
+            </w:r>
+          </w:p>
+        </w:tc>
+      </w:tr>
+      <w:tr>
+        <w:trPr>
+          <w:cantSplit/>
+          <w:trHeight w:val="281"/>
+          <w:tblHeader/>
+        </w:trPr>
+        <w:tc>
+          <w:tcPr>
+            <w:tcW w:w="706" w:type="dxa"/>
+            <w:vMerge/>
+            <w:tcBorders>
+              <w:left w:val="single" w:sz="2" w:space="0" w:color="000000"/>
+              <w:bottom w:val="single" w:sz="2" w:space="0" w:color="000000"/>
+              <w:right w:val="single" w:sz="2" w:space="0" w:color="000000"/>
+            </w:tcBorders>
+            <w:shd w:val="clear" w:color="auto" w:fill="auto"/>
+          </w:tcPr>
+          <w:p>
+            <w:pPr>
+              <w:keepNext/>
+              <w:keepLines/>
+              <w:snapToGrid w:val="0"/>
+              <w:spacing w:before="40" w:after="40"/>
+              <w:rPr>
+                <w:b/>
+                <w:sz w:val="20"/>
+                <w:szCs w:val="20"/>
+              </w:rPr>
+            </w:pPr>
+          </w:p>
+        </w:tc>
+        <w:tc>
+          <w:tcPr>
+            <w:tcW w:w="6237" w:type="dxa"/>
+            <w:tcBorders>
+              <w:top w:val="single" w:sz="2" w:space="0" w:color="000000"/>
+              <w:left w:val="single" w:sz="2" w:space="0" w:color="000000"/>
+              <w:bottom w:val="single" w:sz="2" w:space="0" w:color="000000"/>
+              <w:right w:val="single" w:sz="2" w:space="0" w:color="000000"/>
+            </w:tcBorders>
+            <w:shd w:val="clear" w:color="auto" w:fill="auto"/>
+          </w:tcPr>
+          <w:p>
+            <w:pPr>
+              <w:keepNext/>
+              <w:tabs>
+                <w:tab w:val="left" w:pos="1489"/>
+                <w:tab w:val="left" w:pos="7652"/>
+                <w:tab w:val="left" w:pos="7935"/>
+              </w:tabs>
+              <w:spacing w:before="40" w:after="40"/>
+              <w:rPr>
+                <w:color w:val="000000"/>
+                <w:sz w:val="20"/>
+                <w:szCs w:val="20"/>
+              </w:rPr>
+            </w:pPr>
+            <w:r>
+              <w:rPr>
+                <w:sz w:val="20"/>
+                <w:szCs w:val="20"/>
+              </w:rPr>
+              <w:t xml:space="preserve">- Eclairage</w:t>
+            </w:r>
+          </w:p>
+        </w:tc>
+        <w:tc>
+          <w:tcPr>
+            <w:tcW w:w="3395" w:type="dxa"/>
+            <w:tcBorders>
+              <w:top w:val="single" w:sz="2" w:space="0" w:color="000000"/>
+              <w:bottom w:val="single" w:sz="2" w:space="0" w:color="000000"/>
+              <w:right w:val="single" w:sz="2" w:space="0" w:color="000000"/>
+            </w:tcBorders>
+            <w:shd w:val="clear" w:color="auto" w:fill="auto"/>
+          </w:tcPr>
+          <w:p>
+            <w:pPr>
+              <w:spacing w:before="40" w:after="40"/>
+              <w:rPr>
+                <w:sz w:val="20"/>
+                <w:szCs w:val="20"/>
+              </w:rPr>
+            </w:pPr>
+            <w:r>
+              <w:rPr>
+                <w:sz w:val="20"/>
+                <w:szCs w:val="20"/>
+              </w:rPr>
+              <w:t xml:space="preserve">BE</w:t>
             </w:r>
             <w:r>
               <w:rPr>
@@ -14531,7 +14707,7 @@
                 <w:sz w:val="20"/>
                 <w:szCs w:val="20"/>
               </w:rPr>
-              <w:t xml:space="preserve">FC</w:t>
+              <w:t xml:space="preserve">BE</w:t>
             </w:r>
           </w:p>
         </w:tc>
@@ -14626,7 +14802,7 @@
                 <w:sz w:val="20"/>
                 <w:szCs w:val="20"/>
               </w:rPr>
-              <w:t xml:space="preserve">BE</w:t>
+              <w:t xml:space="preserve">FC</w:t>
             </w:r>
           </w:p>
         </w:tc>
@@ -14816,7 +14992,7 @@
                 <w:sz w:val="20"/>
                 <w:szCs w:val="20"/>
               </w:rPr>
-              <w:t xml:space="preserve">FC</w:t>
+              <w:t xml:space="preserve">SA</w:t>
             </w:r>
           </w:p>
         </w:tc>
@@ -14911,7 +15087,7 @@
                 <w:sz w:val="20"/>
                 <w:szCs w:val="20"/>
               </w:rPr>
-              <w:t xml:space="preserve">BE</w:t>
+              <w:t xml:space="preserve">NV</w:t>
             </w:r>
           </w:p>
         </w:tc>
@@ -15006,7 +15182,7 @@
                 <w:sz w:val="20"/>
                 <w:szCs w:val="20"/>
               </w:rPr>
-              <w:t xml:space="preserve">BE</w:t>
+              <w:t xml:space="preserve">NV</w:t>
             </w:r>
           </w:p>
         </w:tc>
@@ -15289,7 +15465,7 @@
                 <w:sz w:val="20"/>
                 <w:szCs w:val="20"/>
               </w:rPr>
-              <w:t xml:space="preserve">- Attaches</w:t>
+              <w:t xml:space="preserve">- Suspentes</w:t>
             </w:r>
           </w:p>
         </w:tc>
@@ -15394,7 +15570,7 @@
                 <w:sz w:val="20"/>
                 <w:szCs w:val="20"/>
               </w:rPr>
-              <w:t xml:space="preserve">- Tambour, poulies, noix, pignons</w:t>
+              <w:t xml:space="preserve">- Attaches</w:t>
             </w:r>
           </w:p>
         </w:tc>
@@ -15422,7 +15598,7 @@
                 <w:sz w:val="20"/>
                 <w:szCs w:val="20"/>
               </w:rPr>
-              <w:t xml:space="preserve">FC</w:t>
+              <w:t xml:space="preserve">SA</w:t>
             </w:r>
             <w:r>
               <w:rPr>
@@ -15499,7 +15675,7 @@
                 <w:sz w:val="20"/>
                 <w:szCs w:val="20"/>
               </w:rPr>
-              <w:t xml:space="preserve">- Moufles, crochets, linguet de sécurité ou dispositifs équivalents</w:t>
+              <w:t xml:space="preserve">- Tambour, poulies, noix, pignons</w:t>
             </w:r>
           </w:p>
         </w:tc>
@@ -15527,7 +15703,7 @@
                 <w:sz w:val="20"/>
                 <w:szCs w:val="20"/>
               </w:rPr>
-              <w:t xml:space="preserve">BE</w:t>
+              <w:t xml:space="preserve">NV</w:t>
             </w:r>
             <w:r>
               <w:rPr>
@@ -15604,7 +15780,7 @@
                 <w:sz w:val="20"/>
                 <w:szCs w:val="20"/>
               </w:rPr>
-              <w:t xml:space="preserve">- Autres dispositifs de préhension (bennes, grappins, électro-aimants…)</w:t>
+              <w:t xml:space="preserve">- Moufles, crochets, linguet de sécurité ou dispositifs équivalents</w:t>
             </w:r>
           </w:p>
         </w:tc>
@@ -15632,7 +15808,112 @@
                 <w:sz w:val="20"/>
                 <w:szCs w:val="20"/>
               </w:rPr>
-              <w:t xml:space="preserve">FC</w:t>
+              <w:t xml:space="preserve">SO</w:t>
+            </w:r>
+            <w:r>
+              <w:rPr>
+                <w:sz w:val="20"/>
+                <w:szCs w:val="20"/>
+              </w:rPr>
+              <w:t/>
+            </w:r>
+            <w:r>
+              <w:rPr>
+                <w:sz w:val="20"/>
+                <w:szCs w:val="20"/>
+              </w:rPr>
+              <w:t/>
+            </w:r>
+          </w:p>
+        </w:tc>
+      </w:tr>
+      <w:tr>
+        <w:trPr>
+          <w:cantSplit/>
+          <w:trHeight w:val="281"/>
+          <w:tblHeader/>
+        </w:trPr>
+        <w:tc>
+          <w:tcPr>
+            <w:tcW w:w="706" w:type="dxa"/>
+            <w:vMerge/>
+            <w:tcBorders>
+              <w:left w:val="single" w:sz="2" w:space="0" w:color="000000"/>
+              <w:bottom w:val="single" w:sz="2" w:space="0" w:color="000000"/>
+              <w:right w:val="single" w:sz="2" w:space="0" w:color="000000"/>
+            </w:tcBorders>
+            <w:shd w:val="clear" w:color="auto" w:fill="auto"/>
+          </w:tcPr>
+          <w:p>
+            <w:pPr>
+              <w:keepNext/>
+              <w:keepLines/>
+              <w:snapToGrid w:val="0"/>
+              <w:spacing w:before="40" w:after="40"/>
+              <w:rPr>
+                <w:b/>
+                <w:sz w:val="20"/>
+                <w:szCs w:val="20"/>
+              </w:rPr>
+            </w:pPr>
+          </w:p>
+        </w:tc>
+        <w:tc>
+          <w:tcPr>
+            <w:tcW w:w="6237" w:type="dxa"/>
+            <w:tcBorders>
+              <w:top w:val="single" w:sz="2" w:space="0" w:color="000000"/>
+              <w:left w:val="single" w:sz="2" w:space="0" w:color="000000"/>
+              <w:bottom w:val="single" w:sz="2" w:space="0" w:color="000000"/>
+              <w:right w:val="single" w:sz="2" w:space="0" w:color="000000"/>
+            </w:tcBorders>
+            <w:shd w:val="clear" w:color="auto" w:fill="auto"/>
+          </w:tcPr>
+          <w:p>
+            <w:pPr>
+              <w:pStyle w:val="NormalWeb"/>
+              <w:spacing w:before="62" w:beforeAutospacing="0" w:after="62"/>
+              <w:ind w:left="782" w:hanging="782"/>
+              <w:rPr>
+                <w:rFonts w:ascii="Arial" w:hAnsi="Arial" w:cs="Arial"/>
+                <w:sz w:val="20"/>
+                <w:szCs w:val="20"/>
+              </w:rPr>
+            </w:pPr>
+            <w:r>
+              <w:rPr>
+                <w:sz w:val="20"/>
+                <w:szCs w:val="20"/>
+              </w:rPr>
+              <w:t xml:space="preserve">- Autres dispositifs de préhension (bennes, grappins, électro-aimants…)</w:t>
+            </w:r>
+          </w:p>
+        </w:tc>
+        <w:tc>
+          <w:tcPr>
+            <w:tcW w:w="3395" w:type="dxa"/>
+            <w:tcBorders>
+              <w:top w:val="single" w:sz="2" w:space="0" w:color="000000"/>
+              <w:bottom w:val="single" w:sz="2" w:space="0" w:color="000000"/>
+              <w:right w:val="single" w:sz="2" w:space="0" w:color="000000"/>
+            </w:tcBorders>
+            <w:shd w:val="clear" w:color="auto" w:fill="auto"/>
+          </w:tcPr>
+          <w:p>
+            <w:pPr>
+              <w:spacing w:before="40" w:after="40"/>
+              <w:rPr>
+                <w:b/>
+                <w:sz w:val="20"/>
+                <w:szCs w:val="20"/>
+              </w:rPr>
+            </w:pPr>
+            <w:r>
+              <w:rPr>
+                <w:sz w:val="20"/>
+                <w:szCs w:val="20"/>
+              </w:rPr>
+              <w:t xml:space="preserve">SO</w:t>
             </w:r>
             <w:r>
               <w:rPr>
@@ -15949,7 +16230,7 @@
                 <w:sz w:val="20"/>
                 <w:szCs w:val="20"/>
               </w:rPr>
-              <w:t xml:space="preserve">BE</w:t>
+              <w:t xml:space="preserve">NV</w:t>
             </w:r>
           </w:p>
         </w:tc>
@@ -16043,7 +16324,7 @@
                 <w:sz w:val="20"/>
                 <w:szCs w:val="20"/>
               </w:rPr>
-              <w:t xml:space="preserve">BE</w:t>
+              <w:t xml:space="preserve">NV</w:t>
             </w:r>
           </w:p>
         </w:tc>
@@ -16137,7 +16418,7 @@
                 <w:sz w:val="20"/>
                 <w:szCs w:val="20"/>
               </w:rPr>
-              <w:t xml:space="preserve">BE</w:t>
+              <w:t xml:space="preserve">SO</w:t>
             </w:r>
           </w:p>
         </w:tc>
@@ -16231,7 +16512,7 @@
                 <w:sz w:val="20"/>
                 <w:szCs w:val="20"/>
               </w:rPr>
-              <w:t xml:space="preserve">BE</w:t>
+              <w:t xml:space="preserve">SO</w:t>
             </w:r>
           </w:p>
         </w:tc>
@@ -16325,7 +16606,7 @@
                 <w:sz w:val="20"/>
                 <w:szCs w:val="20"/>
               </w:rPr>
-              <w:t xml:space="preserve">FC</w:t>
+              <w:t xml:space="preserve">SO</w:t>
             </w:r>
           </w:p>
         </w:tc>
@@ -16419,7 +16700,7 @@
                 <w:sz w:val="20"/>
                 <w:szCs w:val="20"/>
               </w:rPr>
-              <w:t xml:space="preserve">FC</w:t>
+              <w:t xml:space="preserve">NV</w:t>
             </w:r>
           </w:p>
         </w:tc>
@@ -16513,7 +16794,7 @@
                 <w:sz w:val="20"/>
                 <w:szCs w:val="20"/>
               </w:rPr>
-              <w:t xml:space="preserve">BE</w:t>
+              <w:t xml:space="preserve">NV</w:t>
             </w:r>
           </w:p>
         </w:tc>
@@ -16722,7 +17003,7 @@
                 <w:sz w:val="20"/>
                 <w:szCs w:val="20"/>
               </w:rPr>
-              <w:t xml:space="preserve">BE</w:t>
+              <w:t xml:space="preserve">SO</w:t>
             </w:r>
           </w:p>
         </w:tc>
@@ -16815,7 +17096,7 @@
                 <w:sz w:val="20"/>
                 <w:szCs w:val="20"/>
               </w:rPr>
-              <w:t xml:space="preserve">FC</w:t>
+              <w:t xml:space="preserve">SO</w:t>
             </w:r>
           </w:p>
         </w:tc>
@@ -16908,7 +17189,7 @@
                 <w:sz w:val="20"/>
                 <w:szCs w:val="20"/>
               </w:rPr>
-              <w:t xml:space="preserve">BE</w:t>
+              <w:t xml:space="preserve">O</w:t>
             </w:r>
           </w:p>
         </w:tc>
@@ -17001,7 +17282,7 @@
                 <w:sz w:val="20"/>
                 <w:szCs w:val="20"/>
               </w:rPr>
-              <w:t xml:space="preserve">BE</w:t>
+              <w:t xml:space="preserve">SO</w:t>
             </w:r>
           </w:p>
         </w:tc>
@@ -17279,7 +17560,7 @@
                 <w:sz w:val="20"/>
                 <w:szCs w:val="20"/>
               </w:rPr>
-              <w:t xml:space="preserve">- Affichage capacité, tableau des charges</w:t>
+              <w:t xml:space="preserve">- Plaque constructeur </w:t>
             </w:r>
           </w:p>
         </w:tc>
@@ -17374,7 +17655,7 @@
                 <w:sz w:val="20"/>
                 <w:szCs w:val="20"/>
               </w:rPr>
-              <w:t xml:space="preserve">- Consignes de sécurité et d'utilisation (lisibilité)</w:t>
+              <w:t xml:space="preserve">- Affichage capacité, tableau des charges</w:t>
             </w:r>
           </w:p>
         </w:tc>
@@ -17402,7 +17683,102 @@
                 <w:sz w:val="20"/>
                 <w:szCs w:val="20"/>
               </w:rPr>
-              <w:t xml:space="preserve">BE</w:t>
+              <w:t xml:space="preserve">NV</w:t>
+            </w:r>
+          </w:p>
+        </w:tc>
+      </w:tr>
+      <w:tr>
+        <w:trPr>
+          <w:cantSplit/>
+          <w:trHeight w:val="281"/>
+          <w:tblHeader/>
+        </w:trPr>
+        <w:tc>
+          <w:tcPr>
+            <w:tcW w:w="706" w:type="dxa"/>
+            <w:vMerge/>
+            <w:tcBorders>
+              <w:left w:val="single" w:sz="2" w:space="0" w:color="000000"/>
+              <w:bottom w:val="single" w:sz="2" w:space="0" w:color="000000"/>
+              <w:right w:val="single" w:sz="2" w:space="0" w:color="000000"/>
+            </w:tcBorders>
+            <w:shd w:val="clear" w:color="auto" w:fill="auto"/>
+          </w:tcPr>
+          <w:p>
+            <w:pPr>
+              <w:keepNext/>
+              <w:keepLines/>
+              <w:snapToGrid w:val="0"/>
+              <w:spacing w:before="40" w:after="40"/>
+              <w:rPr>
+                <w:b/>
+                <w:sz w:val="20"/>
+                <w:szCs w:val="20"/>
+              </w:rPr>
+            </w:pPr>
+          </w:p>
+        </w:tc>
+        <w:tc>
+          <w:tcPr>
+            <w:tcW w:w="6237" w:type="dxa"/>
+            <w:tcBorders>
+              <w:top w:val="single" w:sz="2" w:space="0" w:color="000000"/>
+              <w:left w:val="single" w:sz="2" w:space="0" w:color="000000"/>
+              <w:bottom w:val="single" w:sz="2" w:space="0" w:color="000000"/>
+              <w:right w:val="single" w:sz="2" w:space="0" w:color="000000"/>
+            </w:tcBorders>
+            <w:shd w:val="clear" w:color="auto" w:fill="auto"/>
+          </w:tcPr>
+          <w:p>
+            <w:pPr>
+              <w:tabs>
+                <w:tab w:val="left" w:pos="639"/>
+                <w:tab w:val="left" w:pos="922"/>
+                <w:tab w:val="left" w:pos="7652"/>
+                <w:tab w:val="left" w:pos="7935"/>
+              </w:tabs>
+              <w:spacing w:before="40" w:after="40"/>
+              <w:rPr>
+                <w:color w:val="000000"/>
+                <w:sz w:val="20"/>
+                <w:szCs w:val="20"/>
+              </w:rPr>
+            </w:pPr>
+            <w:r>
+              <w:rPr>
+                <w:sz w:val="20"/>
+                <w:szCs w:val="20"/>
+              </w:rPr>
+              <w:t xml:space="preserve">- Consignes de sécurité et d'utilisation (lisibilité)</w:t>
+            </w:r>
+          </w:p>
+        </w:tc>
+        <w:tc>
+          <w:tcPr>
+            <w:tcW w:w="3395" w:type="dxa"/>
+            <w:tcBorders>
+              <w:top w:val="single" w:sz="2" w:space="0" w:color="000000"/>
+              <w:bottom w:val="single" w:sz="2" w:space="0" w:color="000000"/>
+              <w:right w:val="single" w:sz="2" w:space="0" w:color="000000"/>
+            </w:tcBorders>
+            <w:shd w:val="clear" w:color="auto" w:fill="auto"/>
+          </w:tcPr>
+          <w:p>
+            <w:pPr>
+              <w:spacing w:before="40" w:after="40"/>
+              <w:rPr>
+                <w:b/>
+                <w:sz w:val="20"/>
+                <w:szCs w:val="20"/>
+              </w:rPr>
+            </w:pPr>
+            <w:r>
+              <w:rPr>
+                <w:sz w:val="20"/>
+                <w:szCs w:val="20"/>
+              </w:rPr>
+              <w:t xml:space="preserve">O</w:t>
             </w:r>
           </w:p>
         </w:tc>
@@ -17625,7 +18001,7 @@
               <w:t/>
             </w:r>
             <w:r>
-              <w:t xml:space="preserve">A1</w:t>
+              <w:t xml:space="preserve">J2</w:t>
             </w:r>
           </w:p>
         </w:tc>
@@ -17647,7 +18023,7 @@
               <w:spacing w:before="120"/>
             </w:pPr>
             <w:r>
-              <w:t xml:space="preserve">Lore dol atque even</w:t>
+              <w:t xml:space="preserve">Lore dol atque eveniet,AAAAAAAAAAAAAAAAAAAAAAA</w:t>
             </w:r>
           </w:p>
         </w:tc>
@@ -17702,7 +18078,7 @@
               <w:t/>
             </w:r>
             <w:r>
-              <w:t xml:space="preserve">K0</w:t>
+              <w:t xml:space="preserve">K2</w:t>
             </w:r>
           </w:p>
         </w:tc>
@@ -17724,392 +18100,7 @@
               <w:spacing w:before="120"/>
             </w:pPr>
             <w:r>
-              <w:t xml:space="preserve">Lore dol atque eveniet</w:t>
-            </w:r>
-          </w:p>
-        </w:tc>
-        <w:tc>
-          <w:tcPr>
-            <w:tcW w:w="1729" w:type="dxa"/>
-            <w:tcBorders>
-              <w:top w:val="single" w:sz="12" w:space="0" w:color="000000"/>
-              <w:left w:val="single" w:sz="4" w:space="0" w:color="000000"/>
-              <w:right w:val="single" w:sz="12" w:space="0" w:color="000000"/>
-            </w:tcBorders>
-            <w:shd w:val="clear" w:color="auto" w:fill="FFFFFF"/>
-            <w:vAlign w:val="center"/>
-          </w:tcPr>
-          <w:p>
-            <w:pPr>
-              <w:keepLines/>
-              <w:snapToGrid w:val="0"/>
-              <w:spacing w:before="120"/>
-            </w:pPr>
-            <w:r>
-              <w:t/>
-            </w:r>
-          </w:p>
-        </w:tc>
-      </w:tr>
-      <w:tr>
-        <w:trPr>
-          <w:cantSplit/>
-          <w:trHeight w:val="360"/>
-          <w:jc w:val="center"/>
-        </w:trPr>
-        <w:tc>
-          <w:tcPr>
-            <w:tcW w:w="722" w:type="dxa"/>
-            <w:tcBorders>
-              <w:top w:val="single" w:sz="12" w:space="0" w:color="000000"/>
-              <w:left w:val="single" w:sz="12" w:space="0" w:color="000000"/>
-              <w:right w:val="single" w:sz="4" w:space="0" w:color="000000"/>
-            </w:tcBorders>
-            <w:shd w:val="clear" w:color="auto" w:fill="FFFFFF"/>
-            <w:vAlign w:val="center"/>
-          </w:tcPr>
-          <w:p>
-            <w:pPr>
-              <w:keepLines/>
-              <w:snapToGrid w:val="0"/>
-              <w:spacing w:before="120"/>
-              <w:jc w:val="center"/>
-            </w:pPr>
-            <w:r>
-              <w:t/>
-            </w:r>
-            <w:r>
-              <w:t xml:space="preserve">D0</w:t>
-            </w:r>
-          </w:p>
-        </w:tc>
-        <w:tc>
-          <w:tcPr>
-            <w:tcW w:w="7944" w:type="dxa"/>
-            <w:tcBorders>
-              <w:top w:val="single" w:sz="12" w:space="0" w:color="000000"/>
-              <w:left w:val="single" w:sz="4" w:space="0" w:color="000000"/>
-              <w:right w:val="single" w:sz="4" w:space="0" w:color="000000"/>
-            </w:tcBorders>
-            <w:shd w:val="clear" w:color="auto" w:fill="FFFFFF"/>
-            <w:vAlign w:val="center"/>
-          </w:tcPr>
-          <w:p>
-            <w:pPr>
-              <w:keepLines/>
-              <w:snapToGrid w:val="0"/>
-              <w:spacing w:before="120"/>
-            </w:pPr>
-            <w:r>
-              <w:t xml:space="preserve">aaaaaaaa,bbbbbbbb</w:t>
-            </w:r>
-          </w:p>
-        </w:tc>
-        <w:tc>
-          <w:tcPr>
-            <w:tcW w:w="1729" w:type="dxa"/>
-            <w:tcBorders>
-              <w:top w:val="single" w:sz="12" w:space="0" w:color="000000"/>
-              <w:left w:val="single" w:sz="4" w:space="0" w:color="000000"/>
-              <w:right w:val="single" w:sz="12" w:space="0" w:color="000000"/>
-            </w:tcBorders>
-            <w:shd w:val="clear" w:color="auto" w:fill="FFFFFF"/>
-            <w:vAlign w:val="center"/>
-          </w:tcPr>
-          <w:p>
-            <w:pPr>
-              <w:keepLines/>
-              <w:snapToGrid w:val="0"/>
-              <w:spacing w:before="120"/>
-            </w:pPr>
-            <w:r>
-              <w:t/>
-            </w:r>
-          </w:p>
-        </w:tc>
-      </w:tr>
-      <w:tr>
-        <w:trPr>
-          <w:cantSplit/>
-          <w:trHeight w:val="360"/>
-          <w:jc w:val="center"/>
-        </w:trPr>
-        <w:tc>
-          <w:tcPr>
-            <w:tcW w:w="722" w:type="dxa"/>
-            <w:tcBorders>
-              <w:top w:val="single" w:sz="12" w:space="0" w:color="000000"/>
-              <w:left w:val="single" w:sz="12" w:space="0" w:color="000000"/>
-              <w:right w:val="single" w:sz="4" w:space="0" w:color="000000"/>
-            </w:tcBorders>
-            <w:shd w:val="clear" w:color="auto" w:fill="FFFFFF"/>
-            <w:vAlign w:val="center"/>
-          </w:tcPr>
-          <w:p>
-            <w:pPr>
-              <w:keepLines/>
-              <w:snapToGrid w:val="0"/>
-              <w:spacing w:before="120"/>
-              <w:jc w:val="center"/>
-            </w:pPr>
-            <w:r>
-              <w:t/>
-            </w:r>
-            <w:r>
-              <w:t xml:space="preserve">K0</w:t>
-            </w:r>
-          </w:p>
-        </w:tc>
-        <w:tc>
-          <w:tcPr>
-            <w:tcW w:w="7944" w:type="dxa"/>
-            <w:tcBorders>
-              <w:top w:val="single" w:sz="12" w:space="0" w:color="000000"/>
-              <w:left w:val="single" w:sz="4" w:space="0" w:color="000000"/>
-              <w:right w:val="single" w:sz="4" w:space="0" w:color="000000"/>
-            </w:tcBorders>
-            <w:shd w:val="clear" w:color="auto" w:fill="FFFFFF"/>
-            <w:vAlign w:val="center"/>
-          </w:tcPr>
-          <w:p>
-            <w:pPr>
-              <w:keepLines/>
-              <w:snapToGrid w:val="0"/>
-              <w:spacing w:before="120"/>
-            </w:pPr>
-            <w:r>
-              <w:t xml:space="preserve">rrrrr,ttttttt,uuuuuu</w:t>
-            </w:r>
-          </w:p>
-        </w:tc>
-        <w:tc>
-          <w:tcPr>
-            <w:tcW w:w="1729" w:type="dxa"/>
-            <w:tcBorders>
-              <w:top w:val="single" w:sz="12" w:space="0" w:color="000000"/>
-              <w:left w:val="single" w:sz="4" w:space="0" w:color="000000"/>
-              <w:right w:val="single" w:sz="12" w:space="0" w:color="000000"/>
-            </w:tcBorders>
-            <w:shd w:val="clear" w:color="auto" w:fill="FFFFFF"/>
-            <w:vAlign w:val="center"/>
-          </w:tcPr>
-          <w:p>
-            <w:pPr>
-              <w:keepLines/>
-              <w:snapToGrid w:val="0"/>
-              <w:spacing w:before="120"/>
-            </w:pPr>
-            <w:r>
-              <w:t/>
-            </w:r>
-          </w:p>
-        </w:tc>
-      </w:tr>
-      <w:tr>
-        <w:trPr>
-          <w:cantSplit/>
-          <w:trHeight w:val="360"/>
-          <w:jc w:val="center"/>
-        </w:trPr>
-        <w:tc>
-          <w:tcPr>
-            <w:tcW w:w="722" w:type="dxa"/>
-            <w:tcBorders>
-              <w:top w:val="single" w:sz="12" w:space="0" w:color="000000"/>
-              <w:left w:val="single" w:sz="12" w:space="0" w:color="000000"/>
-              <w:right w:val="single" w:sz="4" w:space="0" w:color="000000"/>
-            </w:tcBorders>
-            <w:shd w:val="clear" w:color="auto" w:fill="FFFFFF"/>
-            <w:vAlign w:val="center"/>
-          </w:tcPr>
-          <w:p>
-            <w:pPr>
-              <w:keepLines/>
-              <w:snapToGrid w:val="0"/>
-              <w:spacing w:before="120"/>
-              <w:jc w:val="center"/>
-            </w:pPr>
-            <w:r>
-              <w:t/>
-            </w:r>
-            <w:r>
-              <w:t xml:space="preserve">K0</w:t>
-            </w:r>
-          </w:p>
-        </w:tc>
-        <w:tc>
-          <w:tcPr>
-            <w:tcW w:w="7944" w:type="dxa"/>
-            <w:tcBorders>
-              <w:top w:val="single" w:sz="12" w:space="0" w:color="000000"/>
-              <w:left w:val="single" w:sz="4" w:space="0" w:color="000000"/>
-              <w:right w:val="single" w:sz="4" w:space="0" w:color="000000"/>
-            </w:tcBorders>
-            <w:shd w:val="clear" w:color="auto" w:fill="FFFFFF"/>
-            <w:vAlign w:val="center"/>
-          </w:tcPr>
-          <w:p>
-            <w:pPr>
-              <w:keepLines/>
-              <w:snapToGrid w:val="0"/>
-              <w:spacing w:before="120"/>
-            </w:pPr>
-            <w:r>
-              <w:t xml:space="preserve">rrrrr,ttttttt,uuuuuu</w:t>
-            </w:r>
-          </w:p>
-        </w:tc>
-        <w:tc>
-          <w:tcPr>
-            <w:tcW w:w="1729" w:type="dxa"/>
-            <w:tcBorders>
-              <w:top w:val="single" w:sz="12" w:space="0" w:color="000000"/>
-              <w:left w:val="single" w:sz="4" w:space="0" w:color="000000"/>
-              <w:right w:val="single" w:sz="12" w:space="0" w:color="000000"/>
-            </w:tcBorders>
-            <w:shd w:val="clear" w:color="auto" w:fill="FFFFFF"/>
-            <w:vAlign w:val="center"/>
-          </w:tcPr>
-          <w:p>
-            <w:pPr>
-              <w:keepLines/>
-              <w:snapToGrid w:val="0"/>
-              <w:spacing w:before="120"/>
-            </w:pPr>
-            <w:r>
-              <w:t/>
-            </w:r>
-          </w:p>
-        </w:tc>
-      </w:tr>
-      <w:tr>
-        <w:trPr>
-          <w:cantSplit/>
-          <w:trHeight w:val="360"/>
-          <w:jc w:val="center"/>
-        </w:trPr>
-        <w:tc>
-          <w:tcPr>
-            <w:tcW w:w="722" w:type="dxa"/>
-            <w:tcBorders>
-              <w:top w:val="single" w:sz="12" w:space="0" w:color="000000"/>
-              <w:left w:val="single" w:sz="12" w:space="0" w:color="000000"/>
-              <w:right w:val="single" w:sz="4" w:space="0" w:color="000000"/>
-            </w:tcBorders>
-            <w:shd w:val="clear" w:color="auto" w:fill="FFFFFF"/>
-            <w:vAlign w:val="center"/>
-          </w:tcPr>
-          <w:p>
-            <w:pPr>
-              <w:keepLines/>
-              <w:snapToGrid w:val="0"/>
-              <w:spacing w:before="120"/>
-              <w:jc w:val="center"/>
-            </w:pPr>
-            <w:r>
-              <w:t/>
-            </w:r>
-            <w:r>
-              <w:t xml:space="preserve">D0</w:t>
-            </w:r>
-          </w:p>
-        </w:tc>
-        <w:tc>
-          <w:tcPr>
-            <w:tcW w:w="7944" w:type="dxa"/>
-            <w:tcBorders>
-              <w:top w:val="single" w:sz="12" w:space="0" w:color="000000"/>
-              <w:left w:val="single" w:sz="4" w:space="0" w:color="000000"/>
-              <w:right w:val="single" w:sz="4" w:space="0" w:color="000000"/>
-            </w:tcBorders>
-            <w:shd w:val="clear" w:color="auto" w:fill="FFFFFF"/>
-            <w:vAlign w:val="center"/>
-          </w:tcPr>
-          <w:p>
-            <w:pPr>
-              <w:keepLines/>
-              <w:snapToGrid w:val="0"/>
-              <w:spacing w:before="120"/>
-            </w:pPr>
-            <w:r>
-              <w:t xml:space="preserve">Lore dol atque eveniet,zzzzzzzzzzzzzzzzzzzzzzzzzzzzzzzzzzzzzzzzzzzzzzzzzzzz,Lore dol atque even</w:t>
-            </w:r>
-          </w:p>
-        </w:tc>
-        <w:tc>
-          <w:tcPr>
-            <w:tcW w:w="1729" w:type="dxa"/>
-            <w:tcBorders>
-              <w:top w:val="single" w:sz="12" w:space="0" w:color="000000"/>
-              <w:left w:val="single" w:sz="4" w:space="0" w:color="000000"/>
-              <w:right w:val="single" w:sz="12" w:space="0" w:color="000000"/>
-            </w:tcBorders>
-            <w:shd w:val="clear" w:color="auto" w:fill="FFFFFF"/>
-            <w:vAlign w:val="center"/>
-          </w:tcPr>
-          <w:p>
-            <w:pPr>
-              <w:keepLines/>
-              <w:snapToGrid w:val="0"/>
-              <w:spacing w:before="120"/>
-            </w:pPr>
-            <w:r>
-              <w:t/>
-            </w:r>
-          </w:p>
-        </w:tc>
-      </w:tr>
-      <w:tr>
-        <w:trPr>
-          <w:cantSplit/>
-          <w:trHeight w:val="360"/>
-          <w:jc w:val="center"/>
-        </w:trPr>
-        <w:tc>
-          <w:tcPr>
-            <w:tcW w:w="722" w:type="dxa"/>
-            <w:tcBorders>
-              <w:top w:val="single" w:sz="12" w:space="0" w:color="000000"/>
-              <w:left w:val="single" w:sz="12" w:space="0" w:color="000000"/>
-              <w:right w:val="single" w:sz="4" w:space="0" w:color="000000"/>
-            </w:tcBorders>
-            <w:shd w:val="clear" w:color="auto" w:fill="FFFFFF"/>
-            <w:vAlign w:val="center"/>
-          </w:tcPr>
-          <w:p>
-            <w:pPr>
-              <w:keepLines/>
-              <w:snapToGrid w:val="0"/>
-              <w:spacing w:before="120"/>
-              <w:jc w:val="center"/>
-            </w:pPr>
-            <w:r>
-              <w:t/>
-            </w:r>
-            <w:r>
-              <w:t xml:space="preserve">D0</w:t>
-            </w:r>
-          </w:p>
-        </w:tc>
-        <w:tc>
-          <w:tcPr>
-            <w:tcW w:w="7944" w:type="dxa"/>
-            <w:tcBorders>
-              <w:top w:val="single" w:sz="12" w:space="0" w:color="000000"/>
-              <w:left w:val="single" w:sz="4" w:space="0" w:color="000000"/>
-              <w:right w:val="single" w:sz="4" w:space="0" w:color="000000"/>
-            </w:tcBorders>
-            <w:shd w:val="clear" w:color="auto" w:fill="FFFFFF"/>
-            <w:vAlign w:val="center"/>
-          </w:tcPr>
-          <w:p>
-            <w:pPr>
-              <w:keepLines/>
-              <w:snapToGrid w:val="0"/>
-              <w:spacing w:before="120"/>
-            </w:pPr>
-            <w:r>
-              <w:t xml:space="preserve">Lore dol atque eveniet,zzzzzzzzzzzzzzzzzzzzzzzzzzzzzzzzzzzzzzzzzzzzzzzzzzzz,Lore dol atque even</w:t>
+              <w:t xml:space="preserve">ZZZZZZZZZZZZZZZZZZZZ,Lore dol atque evenie</w:t>
             </w:r>
           </w:p>
         </w:tc>
@@ -18504,7 +18495,7 @@
               <w:t/>
             </w:r>
             <w:r>
-              <w:t xml:space="preserve">B0</w:t>
+              <w:t xml:space="preserve">J2</w:t>
             </w:r>
           </w:p>
         </w:tc>
@@ -18525,7 +18516,7 @@
               <w:snapToGrid w:val="0"/>
             </w:pPr>
             <w:r>
-              <w:t xml:space="preserve">Lore dol atque evenie</w:t>
+              <w:t xml:space="preserve">Lore dol atque eveniet,AAAAAAAAAAAAAAAAAAAAAAA</w:t>
             </w:r>
           </w:p>
         </w:tc>
@@ -18578,7 +18569,7 @@
               <w:t/>
             </w:r>
             <w:r>
-              <w:t xml:space="preserve">D0</w:t>
+              <w:t xml:space="preserve">K2</w:t>
             </w:r>
           </w:p>
         </w:tc>
@@ -18599,229 +18590,7 @@
               <w:snapToGrid w:val="0"/>
             </w:pPr>
             <w:r>
-              <w:t xml:space="preserve">aaaaaaaa,bbbbbbbb</w:t>
-            </w:r>
-          </w:p>
-        </w:tc>
-        <w:tc>
-          <w:tcPr>
-            <w:tcW w:w="1729" w:type="dxa"/>
-            <w:tcBorders>
-              <w:top w:val="single" w:sz="12" w:space="0" w:color="000000"/>
-              <w:left w:val="single" w:sz="4" w:space="0" w:color="000000"/>
-              <w:right w:val="single" w:sz="12" w:space="0" w:color="000000"/>
-            </w:tcBorders>
-            <w:shd w:val="clear" w:color="auto" w:fill="FFFFFF"/>
-            <w:vAlign w:val="center"/>
-          </w:tcPr>
-          <w:p>
-            <w:pPr>
-              <w:keepLines/>
-              <w:snapToGrid w:val="0"/>
-            </w:pPr>
-            <w:r>
-              <w:t/>
-            </w:r>
-          </w:p>
-        </w:tc>
-      </w:tr>
-      <w:tr>
-        <w:trPr>
-          <w:cantSplit/>
-          <w:trHeight w:val="360"/>
-          <w:jc w:val="center"/>
-        </w:trPr>
-        <w:tc>
-          <w:tcPr>
-            <w:tcW w:w="722" w:type="dxa"/>
-            <w:tcBorders>
-              <w:top w:val="single" w:sz="12" w:space="0" w:color="000000"/>
-              <w:left w:val="single" w:sz="12" w:space="0" w:color="000000"/>
-              <w:right w:val="single" w:sz="4" w:space="0" w:color="000000"/>
-            </w:tcBorders>
-            <w:shd w:val="clear" w:color="auto" w:fill="FFFFFF"/>
-            <w:vAlign w:val="center"/>
-          </w:tcPr>
-          <w:p>
-            <w:pPr>
-              <w:keepLines/>
-              <w:snapToGrid w:val="0"/>
-              <w:jc w:val="center"/>
-            </w:pPr>
-            <w:r>
-              <w:t/>
-            </w:r>
-            <w:r>
-              <w:t xml:space="preserve">K0</w:t>
-            </w:r>
-          </w:p>
-        </w:tc>
-        <w:tc>
-          <w:tcPr>
-            <w:tcW w:w="7944" w:type="dxa"/>
-            <w:tcBorders>
-              <w:top w:val="single" w:sz="12" w:space="0" w:color="000000"/>
-              <w:left w:val="single" w:sz="4" w:space="0" w:color="000000"/>
-              <w:right w:val="single" w:sz="4" w:space="0" w:color="000000"/>
-            </w:tcBorders>
-            <w:shd w:val="clear" w:color="auto" w:fill="FFFFFF"/>
-            <w:vAlign w:val="center"/>
-          </w:tcPr>
-          <w:p>
-            <w:pPr>
-              <w:keepLines/>
-              <w:snapToGrid w:val="0"/>
-            </w:pPr>
-            <w:r>
-              <w:t xml:space="preserve">rrrrr,ttttttt,uuuuuu</w:t>
-            </w:r>
-          </w:p>
-        </w:tc>
-        <w:tc>
-          <w:tcPr>
-            <w:tcW w:w="1729" w:type="dxa"/>
-            <w:tcBorders>
-              <w:top w:val="single" w:sz="12" w:space="0" w:color="000000"/>
-              <w:left w:val="single" w:sz="4" w:space="0" w:color="000000"/>
-              <w:right w:val="single" w:sz="12" w:space="0" w:color="000000"/>
-            </w:tcBorders>
-            <w:shd w:val="clear" w:color="auto" w:fill="FFFFFF"/>
-            <w:vAlign w:val="center"/>
-          </w:tcPr>
-          <w:p>
-            <w:pPr>
-              <w:keepLines/>
-              <w:snapToGrid w:val="0"/>
-            </w:pPr>
-            <w:r>
-              <w:t/>
-            </w:r>
-          </w:p>
-        </w:tc>
-      </w:tr>
-      <w:tr>
-        <w:trPr>
-          <w:cantSplit/>
-          <w:trHeight w:val="360"/>
-          <w:jc w:val="center"/>
-        </w:trPr>
-        <w:tc>
-          <w:tcPr>
-            <w:tcW w:w="722" w:type="dxa"/>
-            <w:tcBorders>
-              <w:top w:val="single" w:sz="12" w:space="0" w:color="000000"/>
-              <w:left w:val="single" w:sz="12" w:space="0" w:color="000000"/>
-              <w:right w:val="single" w:sz="4" w:space="0" w:color="000000"/>
-            </w:tcBorders>
-            <w:shd w:val="clear" w:color="auto" w:fill="FFFFFF"/>
-            <w:vAlign w:val="center"/>
-          </w:tcPr>
-          <w:p>
-            <w:pPr>
-              <w:keepLines/>
-              <w:snapToGrid w:val="0"/>
-              <w:jc w:val="center"/>
-            </w:pPr>
-            <w:r>
-              <w:t/>
-            </w:r>
-            <w:r>
-              <w:t xml:space="preserve">D0</w:t>
-            </w:r>
-          </w:p>
-        </w:tc>
-        <w:tc>
-          <w:tcPr>
-            <w:tcW w:w="7944" w:type="dxa"/>
-            <w:tcBorders>
-              <w:top w:val="single" w:sz="12" w:space="0" w:color="000000"/>
-              <w:left w:val="single" w:sz="4" w:space="0" w:color="000000"/>
-              <w:right w:val="single" w:sz="4" w:space="0" w:color="000000"/>
-            </w:tcBorders>
-            <w:shd w:val="clear" w:color="auto" w:fill="FFFFFF"/>
-            <w:vAlign w:val="center"/>
-          </w:tcPr>
-          <w:p>
-            <w:pPr>
-              <w:keepLines/>
-              <w:snapToGrid w:val="0"/>
-            </w:pPr>
-            <w:r>
-              <w:t xml:space="preserve">Lore dol atque eveniet,zzzzzzzzzzzzzzzzzzzzzzzzzzzzzzzzzzzzzzzzzzzzzzzzzzzz,Lore dol atque even</w:t>
-            </w:r>
-          </w:p>
-        </w:tc>
-        <w:tc>
-          <w:tcPr>
-            <w:tcW w:w="1729" w:type="dxa"/>
-            <w:tcBorders>
-              <w:top w:val="single" w:sz="12" w:space="0" w:color="000000"/>
-              <w:left w:val="single" w:sz="4" w:space="0" w:color="000000"/>
-              <w:right w:val="single" w:sz="12" w:space="0" w:color="000000"/>
-            </w:tcBorders>
-            <w:shd w:val="clear" w:color="auto" w:fill="FFFFFF"/>
-            <w:vAlign w:val="center"/>
-          </w:tcPr>
-          <w:p>
-            <w:pPr>
-              <w:keepLines/>
-              <w:snapToGrid w:val="0"/>
-            </w:pPr>
-            <w:r>
-              <w:t/>
-            </w:r>
-          </w:p>
-        </w:tc>
-      </w:tr>
-      <w:tr>
-        <w:trPr>
-          <w:cantSplit/>
-          <w:trHeight w:val="360"/>
-          <w:jc w:val="center"/>
-        </w:trPr>
-        <w:tc>
-          <w:tcPr>
-            <w:tcW w:w="722" w:type="dxa"/>
-            <w:tcBorders>
-              <w:top w:val="single" w:sz="12" w:space="0" w:color="000000"/>
-              <w:left w:val="single" w:sz="12" w:space="0" w:color="000000"/>
-              <w:right w:val="single" w:sz="4" w:space="0" w:color="000000"/>
-            </w:tcBorders>
-            <w:shd w:val="clear" w:color="auto" w:fill="FFFFFF"/>
-            <w:vAlign w:val="center"/>
-          </w:tcPr>
-          <w:p>
-            <w:pPr>
-              <w:keepLines/>
-              <w:snapToGrid w:val="0"/>
-              <w:jc w:val="center"/>
-            </w:pPr>
-            <w:r>
-              <w:t/>
-            </w:r>
-            <w:r>
-              <w:t xml:space="preserve">D1</w:t>
-            </w:r>
-          </w:p>
-        </w:tc>
-        <w:tc>
-          <w:tcPr>
-            <w:tcW w:w="7944" w:type="dxa"/>
-            <w:tcBorders>
-              <w:top w:val="single" w:sz="12" w:space="0" w:color="000000"/>
-              <w:left w:val="single" w:sz="4" w:space="0" w:color="000000"/>
-              <w:right w:val="single" w:sz="4" w:space="0" w:color="000000"/>
-            </w:tcBorders>
-            <w:shd w:val="clear" w:color="auto" w:fill="FFFFFF"/>
-            <w:vAlign w:val="center"/>
-          </w:tcPr>
-          <w:p>
-            <w:pPr>
-              <w:keepLines/>
-              <w:snapToGrid w:val="0"/>
-            </w:pPr>
-            <w:r>
-              <w:t xml:space="preserve">Lore dol atque evenie</w:t>
+              <w:t xml:space="preserve">ZZZZZZZZZZZZZZZZZZZZ,Lore dol atque evenie</w:t>
             </w:r>
           </w:p>
         </w:tc>
@@ -19593,14 +19362,14 @@
           <w:sz w:val="20"/>
           <w:szCs w:val="20"/>
         </w:rPr>
-        <w:t/>
-      </w:r>
-      <w:r>
-        <w:rPr>
-          <w:sz w:val="20"/>
-          <w:szCs w:val="20"/>
-        </w:rPr>
-        <w:t/>
+        <w:t xml:space="preserve">Les essais ont été réalisés avec les charges mises à disposition.</w:t>
+      </w:r>
+      <w:r>
+        <w:rPr>
+          <w:sz w:val="20"/>
+          <w:szCs w:val="20"/>
+        </w:rPr>
+        <w:t xml:space="preserve">120</w:t>
       </w:r>
       <w:r>
         <w:rPr>
@@ -19720,7 +19489,7 @@
           <w:sz w:val="20"/>
           <w:szCs w:val="20"/>
         </w:rPr>
-        <w:t xml:space="preserve">L'absence de charges n'ayant pas permis la réalisation des essais de fonctionnement, il y aura lieu de réaliser les essais correspondants avant utilisation de l'appareil.</w:t>
+        <w:t/>
       </w:r>
     </w:p>
     <w:p>

</xml_diff>

<commit_message>
FINISH version 1 BACKEND E-GTH Rapport for testing - 1|02|07|2024
</commit_message>
<xml_diff>
--- a/src/rapports/output.docx
+++ b/src/rapports/output.docx
@@ -815,7 +815,7 @@
                 <w:sz w:val="24"/>
                 <w:szCs w:val="24"/>
               </w:rPr>
-              <w:t xml:space="preserve">PC Laptop Hp Vix</w:t>
+              <w:t xml:space="preserve">hp vevo</w:t>
             </w:r>
             <w:proofErr w:type="spellStart"/>
             <w:proofErr w:type="gramStart"/>
@@ -1031,7 +1031,7 @@
                 <w:sz w:val="24"/>
                 <w:szCs w:val="24"/>
               </w:rPr>
-              <w:t xml:space="preserve">IBM COMPANY</w:t>
+              <w:t xml:space="preserve">IBM company</w:t>
             </w:r>
             <w:proofErr w:type="spellStart"/>
             <w:proofErr w:type="gramStart"/>
@@ -1080,7 +1080,7 @@
                 <w:sz w:val="24"/>
                 <w:szCs w:val="24"/>
               </w:rPr>
-              <w:t xml:space="preserve">SIÈGE SOCIAL: BOULEVARD MOHAMMED VI, LOT AL MASSIRA, LOT N°187, APPT 5-6 3EME ETAGE</w:t>
+              <w:t xml:space="preserve">23 Saint-George </w:t>
             </w:r>
             <w:proofErr w:type="gramStart"/>
             <w:r>
@@ -1100,7 +1100,7 @@
                 <w:sz w:val="24"/>
                 <w:szCs w:val="24"/>
               </w:rPr>
-              <w:t xml:space="preserve">, 28810</w:t>
+              <w:t xml:space="preserve">, YU6 YU1</w:t>
             </w:r>
             <w:proofErr w:type="spellStart"/>
             <w:r>
@@ -1148,7 +1148,7 @@
                 <w:sz w:val="24"/>
                 <w:szCs w:val="24"/>
               </w:rPr>
-              <w:t xml:space="preserve">MOHAMMEDIA</w:t>
+              <w:t xml:space="preserve">California</w:t>
             </w:r>
             <w:proofErr w:type="gramStart"/>
             <w:r>
@@ -1168,7 +1168,7 @@
                 <w:sz w:val="24"/>
                 <w:szCs w:val="24"/>
               </w:rPr>
-              <w:t xml:space="preserve"> – Maroc</w:t>
+              <w:t xml:space="preserve"> – USA</w:t>
             </w:r>
           </w:p>
         </w:tc>
@@ -1282,7 +1282,7 @@
                 <w:sz w:val="18"/>
                 <w:szCs w:val="18"/>
               </w:rPr>
-              <w:t xml:space="preserve">HP compaq</w:t>
+              <w:t xml:space="preserve">IBM &amp; HP</w:t>
             </w:r>
             <w:proofErr w:type="gramStart"/>
             <w:r>
@@ -1414,7 +1414,7 @@
                 <w:sz w:val="18"/>
                 <w:szCs w:val="18"/>
               </w:rPr>
-              <w:t xml:space="preserve">Absence de marquage</w:t>
+              <w:t xml:space="preserve">CE</w:t>
             </w:r>
             <w:proofErr w:type="gramStart"/>
             <w:r>
@@ -1553,7 +1553,7 @@
                 <w:sz w:val="18"/>
                 <w:szCs w:val="18"/>
               </w:rPr>
-              <w:t xml:space="preserve">Préalable à la mise en service à la suite d'un démontage et remontage</w:t>
+              <w:t xml:space="preserve">Préalable à la remise en service pour autre motif</w:t>
             </w:r>
             <w:proofErr w:type="spellStart"/>
             <w:proofErr w:type="gramStart"/>
@@ -1685,7 +1685,7 @@
                 <w:sz w:val="18"/>
                 <w:szCs w:val="18"/>
               </w:rPr>
-              <w:t xml:space="preserve">E12</w:t>
+              <w:t xml:space="preserve">YU987456456v</w:t>
             </w:r>
             <w:proofErr w:type="spellStart"/>
             <w:proofErr w:type="gramStart"/>
@@ -1817,7 +1817,7 @@
                 <w:sz w:val="18"/>
                 <w:szCs w:val="18"/>
               </w:rPr>
-              <w:t xml:space="preserve">Departement Informatique</w:t>
+              <w:t xml:space="preserve">Departement  IT</w:t>
             </w:r>
             <w:proofErr w:type="gramStart"/>
             <w:r>
@@ -1947,7 +1947,7 @@
                 <w:sz w:val="18"/>
                 <w:szCs w:val="18"/>
               </w:rPr>
-              <w:t xml:space="preserve">25/07/2024</w:t>
+              <w:t xml:space="preserve">19/07/2024</w:t>
             </w:r>
             <w:proofErr w:type="spellStart"/>
             <w:proofErr w:type="gramStart"/>
@@ -2313,7 +2313,7 @@
                 <w:sz w:val="18"/>
                 <w:szCs w:val="18"/>
               </w:rPr>
-              <w:t xml:space="preserve">El hassane EL BAKKALI</w:t>
+              <w:t xml:space="preserve">EL hassane EL BAKKALI</w:t>
             </w:r>
             <w:proofErr w:type="gramStart"/>
             <w:r>
@@ -2443,7 +2443,7 @@
                 <w:sz w:val="18"/>
                 <w:szCs w:val="18"/>
               </w:rPr>
-              <w:t xml:space="preserve">01/07/2024</w:t>
+              <w:t xml:space="preserve">02/07/2024</w:t>
             </w:r>
             <w:proofErr w:type="spellStart"/>
             <w:proofErr w:type="gramStart"/>
@@ -7360,7 +7360,7 @@
                 <w:b/>
                 <w:bCs/>
               </w:rPr>
-              <w:t xml:space="preserve">HP compaq</w:t>
+              <w:t xml:space="preserve">IBM &amp; HP</w:t>
             </w:r>
             <w:proofErr w:type="gramStart"/>
             <w:r>
@@ -7442,7 +7442,7 @@
                 <w:b/>
                 <w:bCs/>
               </w:rPr>
-              <w:t xml:space="preserve">Machine Recyclage</w:t>
+              <w:t xml:space="preserve">IT</w:t>
             </w:r>
             <w:proofErr w:type="spellStart"/>
             <w:proofErr w:type="gramStart"/>
@@ -7605,7 +7605,7 @@
                 <w:b/>
                 <w:bCs/>
               </w:rPr>
-              <w:t xml:space="preserve">E12</w:t>
+              <w:t xml:space="preserve">YU987456456v</w:t>
             </w:r>
             <w:proofErr w:type="spellStart"/>
             <w:proofErr w:type="gramStart"/>
@@ -7711,7 +7711,7 @@
                 <w:b/>
                 <w:bCs/>
               </w:rPr>
-              <w:t xml:space="preserve"> 12e</w:t>
+              <w:t xml:space="preserve"> 109i</w:t>
             </w:r>
             <w:proofErr w:type="spellStart"/>
             <w:r>
@@ -7790,7 +7790,7 @@
                 <w:b/>
                 <w:bCs/>
               </w:rPr>
-              <w:t xml:space="preserve">Departement Informatique</w:t>
+              <w:t xml:space="preserve">Departement  IT</w:t>
             </w:r>
             <w:proofErr w:type="spellStart"/>
             <w:proofErr w:type="gramStart"/>
@@ -7871,7 +7871,7 @@
                 <w:b/>
                 <w:bCs/>
               </w:rPr>
-              <w:t xml:space="preserve">Pont roulant</w:t>
+              <w:t xml:space="preserve">Poutre roulante</w:t>
             </w:r>
             <w:proofErr w:type="spellStart"/>
             <w:proofErr w:type="gramStart"/>
@@ -7996,7 +7996,7 @@
                 <w:sz w:val="20"/>
                 <w:szCs w:val="20"/>
               </w:rPr>
-              <w:t xml:space="preserve">Non présenté</w:t>
+              <w:t xml:space="preserve">Présenté</w:t>
             </w:r>
             <w:proofErr w:type="spellStart"/>
             <w:proofErr w:type="gramStart"/>
@@ -8058,7 +8058,7 @@
                 <w:b/>
                 <w:bCs/>
               </w:rPr>
-              <w:t xml:space="preserve">Absence de renseignement</w:t>
+              <w:t xml:space="preserve">Réalisées le:</w:t>
             </w:r>
             <w:proofErr w:type="spellStart"/>
             <w:proofErr w:type="gramStart"/>
@@ -8083,7 +8083,7 @@
                 <w:b/>
                 <w:bCs/>
               </w:rPr>
-              <w:t/>
+              <w:t xml:space="preserve">12/2008/2020</w:t>
             </w:r>
             <w:proofErr w:type="spellStart"/>
             <w:r>
@@ -8174,7 +8174,7 @@
                 <w:b/>
                 <w:bCs/>
               </w:rPr>
-              <w:t xml:space="preserve">Absence de renseignement</w:t>
+              <w:t xml:space="preserve">Effectuée le:</w:t>
             </w:r>
             <w:proofErr w:type="spellStart"/>
             <w:proofErr w:type="gramStart"/>
@@ -8217,7 +8217,7 @@
                 <w:b/>
                 <w:bCs/>
               </w:rPr>
-              <w:t/>
+              <w:t xml:space="preserve">12/03/2002</w:t>
             </w:r>
             <w:proofErr w:type="spellStart"/>
             <w:r>
@@ -8258,7 +8258,7 @@
                 <w:b/>
                 <w:bCs/>
               </w:rPr>
-              <w:t xml:space="preserve">Non présenté</w:t>
+              <w:t xml:space="preserve">Présenté</w:t>
             </w:r>
             <w:proofErr w:type="spellStart"/>
             <w:r>
@@ -8339,7 +8339,7 @@
                 <w:b/>
                 <w:bCs/>
               </w:rPr>
-              <w:t xml:space="preserve">Réalisé avec la Charge maximale utile</w:t>
+              <w:t xml:space="preserve">Absence de charge pour réaliser les essais</w:t>
             </w:r>
             <w:proofErr w:type="spellStart"/>
             <w:proofErr w:type="gramStart"/>
@@ -9146,7 +9146,7 @@
                 <w:sz w:val="20"/>
                 <w:szCs w:val="20"/>
               </w:rPr>
-              <w:t xml:space="preserve">Absence de marquage</w:t>
+              <w:t xml:space="preserve">CE</w:t>
             </w:r>
             <w:proofErr w:type="gramStart"/>
             <w:r>
@@ -9418,7 +9418,7 @@
                 <w:sz w:val="20"/>
                 <w:szCs w:val="20"/>
               </w:rPr>
-              <w:t xml:space="preserve">200</w:t>
+              <w:t xml:space="preserve">100</w:t>
             </w:r>
             <w:proofErr w:type="spellStart"/>
             <w:r>
@@ -9476,7 +9476,7 @@
                 <w:sz w:val="20"/>
                 <w:szCs w:val="20"/>
               </w:rPr>
-              <w:t xml:space="preserve">150</w:t>
+              <w:t xml:space="preserve">200</w:t>
             </w:r>
             <w:proofErr w:type="spellStart"/>
             <w:r>
@@ -9533,7 +9533,7 @@
                 <w:sz w:val="20"/>
                 <w:szCs w:val="20"/>
               </w:rPr>
-              <w:t xml:space="preserve">165</w:t>
+              <w:t xml:space="preserve">10</w:t>
             </w:r>
             <w:proofErr w:type="spellStart"/>
             <w:r>
@@ -9604,7 +9604,7 @@
                 <w:sz w:val="20"/>
                 <w:szCs w:val="20"/>
               </w:rPr>
-              <w:t xml:space="preserve">2</w:t>
+              <w:t xml:space="preserve">20</w:t>
             </w:r>
             <w:proofErr w:type="spellStart"/>
             <w:r>
@@ -9654,7 +9654,7 @@
                 <w:sz w:val="20"/>
                 <w:szCs w:val="20"/>
               </w:rPr>
-              <w:t xml:space="preserve">3</w:t>
+              <w:t xml:space="preserve">A</w:t>
             </w:r>
             <w:proofErr w:type="spellStart"/>
             <w:r>
@@ -9753,7 +9753,7 @@
                 <w:sz w:val="20"/>
                 <w:szCs w:val="20"/>
               </w:rPr>
-              <w:t xml:space="preserve">A</w:t>
+              <w:t xml:space="preserve">AA</w:t>
             </w:r>
             <w:proofErr w:type="spellStart"/>
             <w:r>
@@ -9813,7 +9813,7 @@
                 <w:sz w:val="20"/>
                 <w:szCs w:val="20"/>
               </w:rPr>
-              <w:t xml:space="preserve">AAA</w:t>
+              <w:t xml:space="preserve">CC</w:t>
             </w:r>
           </w:p>
           <w:p>
@@ -9844,7 +9844,7 @@
                 <w:sz w:val="20"/>
                 <w:szCs w:val="20"/>
               </w:rPr>
-              <w:t xml:space="preserve">A</w:t>
+              <w:t xml:space="preserve">VV</w:t>
             </w:r>
             <w:proofErr w:type="spellStart"/>
             <w:r>
@@ -10156,7 +10156,7 @@
                 <w:sz w:val="20"/>
                 <w:szCs w:val="20"/>
               </w:rPr>
-              <w:t xml:space="preserve">A</w:t>
+              <w:t xml:space="preserve">AA</w:t>
             </w:r>
             <w:proofErr w:type="spellStart"/>
             <w:r>
@@ -10612,7 +10612,7 @@
                 <w:sz w:val="20"/>
                 <w:szCs w:val="20"/>
               </w:rPr>
-              <w:t xml:space="preserve">Electrique</w:t>
+              <w:t xml:space="preserve">Hydraulique</w:t>
             </w:r>
             <w:proofErr w:type="spellStart"/>
             <w:proofErr w:type="gramStart"/>
@@ -11336,7 +11336,7 @@
                 <w:sz w:val="20"/>
                 <w:szCs w:val="20"/>
               </w:rPr>
-              <w:t xml:space="preserve">FC</w:t>
+              <w:t xml:space="preserve">SA</w:t>
             </w:r>
             <w:proofErr w:type="gramStart"/>
             <w:r>
@@ -11478,7 +11478,7 @@
                 <w:sz w:val="20"/>
                 <w:szCs w:val="20"/>
               </w:rPr>
-              <w:t xml:space="preserve">SA</w:t>
+              <w:t xml:space="preserve">NV</w:t>
             </w:r>
             <w:proofErr w:type="gramStart"/>
             <w:r>
@@ -11737,7 +11737,7 @@
                 <w:sz w:val="20"/>
                 <w:szCs w:val="20"/>
               </w:rPr>
-              <w:t xml:space="preserve">SA</w:t>
+              <w:t xml:space="preserve">BE,FC</w:t>
             </w:r>
             <w:proofErr w:type="gramStart"/>
             <w:r>
@@ -11879,7 +11879,7 @@
                 <w:sz w:val="20"/>
                 <w:szCs w:val="20"/>
               </w:rPr>
-              <w:t xml:space="preserve">BE,FC</w:t>
+              <w:t xml:space="preserve">SA</w:t>
             </w:r>
             <w:proofErr w:type="gramStart"/>
             <w:r>
@@ -12607,7 +12607,7 @@
                 <w:sz w:val="20"/>
                 <w:szCs w:val="20"/>
               </w:rPr>
-              <w:t xml:space="preserve">BE,FC,Observation numéro : C2</w:t>
+              <w:t xml:space="preserve">SA</w:t>
             </w:r>
             <w:proofErr w:type="gramStart"/>
             <w:r>
@@ -12884,7 +12884,7 @@
                 <w:sz w:val="20"/>
                 <w:szCs w:val="20"/>
               </w:rPr>
-              <w:t xml:space="preserve">SA</w:t>
+              <w:t xml:space="preserve">BE,FC</w:t>
             </w:r>
             <w:proofErr w:type="gramStart"/>
             <w:r>
@@ -13182,7 +13182,7 @@
                 <w:sz w:val="20"/>
                 <w:szCs w:val="20"/>
               </w:rPr>
-              <w:t xml:space="preserve">Observation numéro : D2</w:t>
+              <w:t xml:space="preserve">NV</w:t>
             </w:r>
             <w:proofErr w:type="gramStart"/>
             <w:r>
@@ -13480,7 +13480,7 @@
                 <w:sz w:val="20"/>
                 <w:szCs w:val="20"/>
               </w:rPr>
-              <w:t xml:space="preserve">BE,FC</w:t>
+              <w:t xml:space="preserve">SO</w:t>
             </w:r>
             <w:proofErr w:type="gramStart"/>
             <w:r>
@@ -13747,7 +13747,7 @@
                 <w:sz w:val="20"/>
                 <w:szCs w:val="20"/>
               </w:rPr>
-              <w:t xml:space="preserve">FC</w:t>
+              <w:t xml:space="preserve">BE,FC</w:t>
             </w:r>
             <w:proofErr w:type="gramStart"/>
             <w:r>
@@ -14045,7 +14045,7 @@
                 <w:sz w:val="20"/>
                 <w:szCs w:val="20"/>
               </w:rPr>
-              <w:t xml:space="preserve">Observation numéro : E2</w:t>
+              <w:t xml:space="preserve">SA</w:t>
             </w:r>
             <w:proofErr w:type="gramStart"/>
             <w:r>
@@ -14343,7 +14343,7 @@
                 <w:sz w:val="20"/>
                 <w:szCs w:val="20"/>
               </w:rPr>
-              <w:t xml:space="preserve">SO</w:t>
+              <w:t xml:space="preserve">NV</w:t>
             </w:r>
             <w:proofErr w:type="gramStart"/>
             <w:r>
@@ -14608,7 +14608,7 @@
                 <w:sz w:val="20"/>
                 <w:szCs w:val="20"/>
               </w:rPr>
-              <w:t xml:space="preserve">BE,FC</w:t>
+              <w:t xml:space="preserve">Observation numéro : F0</w:t>
             </w:r>
             <w:proofErr w:type="gramStart"/>
             <w:r>
@@ -15055,7 +15055,7 @@
                 <w:sz w:val="20"/>
                 <w:szCs w:val="20"/>
               </w:rPr>
-              <w:t xml:space="preserve">NV</w:t>
+              <w:t xml:space="preserve">SA</w:t>
             </w:r>
             <w:proofErr w:type="gramStart"/>
             <w:r>
@@ -15204,7 +15204,7 @@
                 <w:sz w:val="20"/>
                 <w:szCs w:val="20"/>
               </w:rPr>
-              <w:t xml:space="preserve">FC</w:t>
+              <w:t xml:space="preserve">NV</w:t>
             </w:r>
             <w:proofErr w:type="gramStart"/>
             <w:r>
@@ -15353,7 +15353,7 @@
                 <w:sz w:val="20"/>
                 <w:szCs w:val="20"/>
               </w:rPr>
-              <w:t xml:space="preserve">BE,FC</w:t>
+              <w:t xml:space="preserve">NV</w:t>
             </w:r>
             <w:proofErr w:type="gramStart"/>
             <w:r>
@@ -15502,7 +15502,7 @@
                 <w:sz w:val="20"/>
                 <w:szCs w:val="20"/>
               </w:rPr>
-              <w:t xml:space="preserve">BE</w:t>
+              <w:t xml:space="preserve">NV</w:t>
             </w:r>
             <w:proofErr w:type="gramStart"/>
             <w:r>
@@ -15651,7 +15651,7 @@
                 <w:sz w:val="20"/>
                 <w:szCs w:val="20"/>
               </w:rPr>
-              <w:t xml:space="preserve">NV</w:t>
+              <w:t xml:space="preserve">SA</w:t>
             </w:r>
             <w:proofErr w:type="gramStart"/>
             <w:r>
@@ -15800,7 +15800,7 @@
                 <w:sz w:val="20"/>
                 <w:szCs w:val="20"/>
               </w:rPr>
-              <w:t xml:space="preserve">NV</w:t>
+              <w:t xml:space="preserve">BE,FC</w:t>
             </w:r>
             <w:proofErr w:type="gramStart"/>
             <w:r>
@@ -17208,7 +17208,7 @@
                 <w:sz w:val="20"/>
                 <w:szCs w:val="20"/>
               </w:rPr>
-              <w:t xml:space="preserve">BE,FC</w:t>
+              <w:t xml:space="preserve">Observation numéro : H0</w:t>
             </w:r>
             <w:proofErr w:type="gramStart"/>
             <w:r>
@@ -17500,7 +17500,7 @@
                 <w:sz w:val="20"/>
                 <w:szCs w:val="20"/>
               </w:rPr>
-              <w:t xml:space="preserve">SA</w:t>
+              <w:t xml:space="preserve">FC</w:t>
             </w:r>
             <w:proofErr w:type="gramStart"/>
             <w:r>
@@ -17646,7 +17646,7 @@
                 <w:sz w:val="20"/>
                 <w:szCs w:val="20"/>
               </w:rPr>
-              <w:t xml:space="preserve">NV</w:t>
+              <w:t xml:space="preserve">SA</w:t>
             </w:r>
             <w:proofErr w:type="gramStart"/>
             <w:r>
@@ -17792,7 +17792,7 @@
                 <w:sz w:val="20"/>
                 <w:szCs w:val="20"/>
               </w:rPr>
-              <w:t xml:space="preserve">SO</w:t>
+              <w:t xml:space="preserve">NV</w:t>
             </w:r>
             <w:proofErr w:type="gramStart"/>
             <w:r>
@@ -18198,7 +18198,7 @@
                 <w:sz w:val="20"/>
                 <w:szCs w:val="20"/>
               </w:rPr>
-              <w:t xml:space="preserve">BE,FC</w:t>
+              <w:t xml:space="preserve">SA</w:t>
             </w:r>
             <w:proofErr w:type="gramStart"/>
             <w:r>
@@ -18340,7 +18340,7 @@
                 <w:sz w:val="20"/>
                 <w:szCs w:val="20"/>
               </w:rPr>
-              <w:t xml:space="preserve">SA</w:t>
+              <w:t xml:space="preserve">NV</w:t>
             </w:r>
             <w:proofErr w:type="gramStart"/>
             <w:r>
@@ -18624,7 +18624,7 @@
                 <w:sz w:val="20"/>
                 <w:szCs w:val="20"/>
               </w:rPr>
-              <w:t xml:space="preserve">SO</w:t>
+              <w:t xml:space="preserve">NV</w:t>
             </w:r>
             <w:proofErr w:type="gramStart"/>
             <w:r>
@@ -18766,7 +18766,7 @@
                 <w:sz w:val="20"/>
                 <w:szCs w:val="20"/>
               </w:rPr>
-              <w:t xml:space="preserve">NV</w:t>
+              <w:t xml:space="preserve">SO</w:t>
             </w:r>
             <w:proofErr w:type="gramStart"/>
             <w:r>
@@ -18908,7 +18908,7 @@
                 <w:sz w:val="20"/>
                 <w:szCs w:val="20"/>
               </w:rPr>
-              <w:t xml:space="preserve">NV</w:t>
+              <w:t xml:space="preserve">BE,FC</w:t>
             </w:r>
             <w:proofErr w:type="gramStart"/>
             <w:r>
@@ -19050,7 +19050,7 @@
                 <w:sz w:val="20"/>
                 <w:szCs w:val="20"/>
               </w:rPr>
-              <w:t xml:space="preserve">NV</w:t>
+              <w:t xml:space="preserve">BE,FC</w:t>
             </w:r>
             <w:proofErr w:type="gramStart"/>
             <w:r>
@@ -19307,7 +19307,7 @@
                 <w:sz w:val="20"/>
                 <w:szCs w:val="20"/>
               </w:rPr>
-              <w:t xml:space="preserve">Observation numéro : J0</w:t>
+              <w:t xml:space="preserve">BE,FC</w:t>
             </w:r>
             <w:proofErr w:type="gramStart"/>
             <w:r>
@@ -19589,7 +19589,7 @@
                 <w:sz w:val="20"/>
                 <w:szCs w:val="20"/>
               </w:rPr>
-              <w:t xml:space="preserve">FC</w:t>
+              <w:t xml:space="preserve">SA</w:t>
             </w:r>
             <w:proofErr w:type="gramStart"/>
             <w:r>
@@ -19730,7 +19730,7 @@
                 <w:sz w:val="20"/>
                 <w:szCs w:val="20"/>
               </w:rPr>
-              <w:t xml:space="preserve">SO</w:t>
+              <w:t xml:space="preserve">NV</w:t>
             </w:r>
             <w:proofErr w:type="gramStart"/>
             <w:r>
@@ -19989,7 +19989,7 @@
                 <w:sz w:val="20"/>
                 <w:szCs w:val="20"/>
               </w:rPr>
-              <w:t xml:space="preserve">BE</w:t>
+              <w:t xml:space="preserve">Observation numéro : K0</w:t>
             </w:r>
             <w:proofErr w:type="gramStart"/>
             <w:r>
@@ -20132,7 +20132,7 @@
                 <w:sz w:val="20"/>
                 <w:szCs w:val="20"/>
               </w:rPr>
-              <w:t xml:space="preserve">NV</w:t>
+              <w:t xml:space="preserve">BE,FC</w:t>
             </w:r>
             <w:proofErr w:type="gramStart"/>
             <w:r>
@@ -20275,7 +20275,7 @@
                 <w:sz w:val="20"/>
                 <w:szCs w:val="20"/>
               </w:rPr>
-              <w:t xml:space="preserve">SO</w:t>
+              <w:t xml:space="preserve">SA</w:t>
             </w:r>
             <w:proofErr w:type="gramStart"/>
             <w:r>
@@ -20544,7 +20544,7 @@
               <w:t/>
             </w:r>
             <w:r>
-              <w:t xml:space="preserve">D2</w:t>
+              <w:t xml:space="preserve">F0</w:t>
             </w:r>
             <w:proofErr w:type="gramEnd"/>
             <w:r>
@@ -20570,7 +20570,193 @@
               <w:spacing w:before="120"/>
             </w:pPr>
             <w:r>
+              <w:t xml:space="preserve">Lore dol atque evenie</w:t>
+            </w:r>
+            <w:proofErr w:type="gramStart"/>
+            <w:r>
+              <w:t/>
+            </w:r>
+            <w:proofErr w:type="gramEnd"/>
+            <w:r>
+              <w:t/>
+            </w:r>
+          </w:p>
+        </w:tc>
+        <w:tc>
+          <w:tcPr>
+            <w:tcW w:w="1729" w:type="dxa"/>
+            <w:tcBorders>
+              <w:top w:val="single" w:sz="12" w:space="0" w:color="000000"/>
+              <w:left w:val="single" w:sz="4" w:space="0" w:color="000000"/>
+              <w:right w:val="single" w:sz="12" w:space="0" w:color="000000"/>
+            </w:tcBorders>
+            <w:shd w:val="clear" w:color="auto" w:fill="FFFFFF"/>
+            <w:vAlign w:val="center"/>
+          </w:tcPr>
+          <w:p>
+            <w:pPr>
+              <w:keepLines/>
+              <w:snapToGrid w:val="0"/>
+              <w:spacing w:before="120"/>
+            </w:pPr>
+            <w:r>
+              <w:t/>
+            </w:r>
+          </w:p>
+        </w:tc>
+      </w:tr>
+      <w:tr>
+        <w:trPr>
+          <w:cantSplit/>
+          <w:trHeight w:val="360"/>
+          <w:jc w:val="center"/>
+        </w:trPr>
+        <w:tc>
+          <w:tcPr>
+            <w:tcW w:w="722" w:type="dxa"/>
+            <w:tcBorders>
+              <w:top w:val="single" w:sz="12" w:space="0" w:color="000000"/>
+              <w:left w:val="single" w:sz="12" w:space="0" w:color="000000"/>
+              <w:right w:val="single" w:sz="4" w:space="0" w:color="000000"/>
+            </w:tcBorders>
+            <w:shd w:val="clear" w:color="auto" w:fill="FFFFFF"/>
+            <w:vAlign w:val="center"/>
+          </w:tcPr>
+          <w:p>
+            <w:pPr>
+              <w:keepLines/>
+              <w:snapToGrid w:val="0"/>
+              <w:spacing w:before="120"/>
+              <w:jc w:val="center"/>
+            </w:pPr>
+            <w:r>
+              <w:t/>
+            </w:r>
+            <w:proofErr w:type="gramStart"/>
+            <w:r>
+              <w:t/>
+            </w:r>
+            <w:r>
+              <w:t xml:space="preserve">H0</w:t>
+            </w:r>
+            <w:proofErr w:type="gramEnd"/>
+            <w:r>
+              <w:t/>
+            </w:r>
+          </w:p>
+        </w:tc>
+        <w:tc>
+          <w:tcPr>
+            <w:tcW w:w="7944" w:type="dxa"/>
+            <w:tcBorders>
+              <w:top w:val="single" w:sz="12" w:space="0" w:color="000000"/>
+              <w:left w:val="single" w:sz="4" w:space="0" w:color="000000"/>
+              <w:right w:val="single" w:sz="4" w:space="0" w:color="000000"/>
+            </w:tcBorders>
+            <w:shd w:val="clear" w:color="auto" w:fill="FFFFFF"/>
+            <w:vAlign w:val="center"/>
+          </w:tcPr>
+          <w:p>
+            <w:pPr>
+              <w:keepLines/>
+              <w:snapToGrid w:val="0"/>
+              <w:spacing w:before="120"/>
+            </w:pPr>
+            <w:r>
               <w:t xml:space="preserve">A</w:t>
+            </w:r>
+            <w:proofErr w:type="gramStart"/>
+            <w:r>
+              <w:t/>
+            </w:r>
+            <w:proofErr w:type="gramEnd"/>
+            <w:r>
+              <w:t/>
+            </w:r>
+          </w:p>
+        </w:tc>
+        <w:tc>
+          <w:tcPr>
+            <w:tcW w:w="1729" w:type="dxa"/>
+            <w:tcBorders>
+              <w:top w:val="single" w:sz="12" w:space="0" w:color="000000"/>
+              <w:left w:val="single" w:sz="4" w:space="0" w:color="000000"/>
+              <w:right w:val="single" w:sz="12" w:space="0" w:color="000000"/>
+            </w:tcBorders>
+            <w:shd w:val="clear" w:color="auto" w:fill="FFFFFF"/>
+            <w:vAlign w:val="center"/>
+          </w:tcPr>
+          <w:p>
+            <w:pPr>
+              <w:keepLines/>
+              <w:snapToGrid w:val="0"/>
+              <w:spacing w:before="120"/>
+            </w:pPr>
+            <w:r>
+              <w:t/>
+            </w:r>
+          </w:p>
+        </w:tc>
+      </w:tr>
+      <w:tr>
+        <w:trPr>
+          <w:cantSplit/>
+          <w:trHeight w:val="360"/>
+          <w:jc w:val="center"/>
+        </w:trPr>
+        <w:tc>
+          <w:tcPr>
+            <w:tcW w:w="722" w:type="dxa"/>
+            <w:tcBorders>
+              <w:top w:val="single" w:sz="12" w:space="0" w:color="000000"/>
+              <w:left w:val="single" w:sz="12" w:space="0" w:color="000000"/>
+              <w:right w:val="single" w:sz="4" w:space="0" w:color="000000"/>
+            </w:tcBorders>
+            <w:shd w:val="clear" w:color="auto" w:fill="FFFFFF"/>
+            <w:vAlign w:val="center"/>
+          </w:tcPr>
+          <w:p>
+            <w:pPr>
+              <w:keepLines/>
+              <w:snapToGrid w:val="0"/>
+              <w:spacing w:before="120"/>
+              <w:jc w:val="center"/>
+            </w:pPr>
+            <w:r>
+              <w:t/>
+            </w:r>
+            <w:proofErr w:type="gramStart"/>
+            <w:r>
+              <w:t/>
+            </w:r>
+            <w:r>
+              <w:t xml:space="preserve">K0</w:t>
+            </w:r>
+            <w:proofErr w:type="gramEnd"/>
+            <w:r>
+              <w:t/>
+            </w:r>
+          </w:p>
+        </w:tc>
+        <w:tc>
+          <w:tcPr>
+            <w:tcW w:w="7944" w:type="dxa"/>
+            <w:tcBorders>
+              <w:top w:val="single" w:sz="12" w:space="0" w:color="000000"/>
+              <w:left w:val="single" w:sz="4" w:space="0" w:color="000000"/>
+              <w:right w:val="single" w:sz="4" w:space="0" w:color="000000"/>
+            </w:tcBorders>
+            <w:shd w:val="clear" w:color="auto" w:fill="FFFFFF"/>
+            <w:vAlign w:val="center"/>
+          </w:tcPr>
+          <w:p>
+            <w:pPr>
+              <w:keepLines/>
+              <w:snapToGrid w:val="0"/>
+              <w:spacing w:before="120"/>
+            </w:pPr>
+            <w:r>
+              <w:t xml:space="preserve">C</w:t>
             </w:r>
             <w:proofErr w:type="gramStart"/>
             <w:r>
@@ -20956,202 +21142,6 @@
           <w:tcPr>
             <w:tcW w:w="722" w:type="dxa"/>
             <w:tcBorders>
-              <w:top w:val="single" w:sz="12" w:space="0" w:color="000000"/>
-              <w:left w:val="single" w:sz="12" w:space="0" w:color="000000"/>
-              <w:right w:val="single" w:sz="4" w:space="0" w:color="000000"/>
-            </w:tcBorders>
-            <w:shd w:val="clear" w:color="auto" w:fill="FFFFFF"/>
-            <w:vAlign w:val="center"/>
-          </w:tcPr>
-          <w:p>
-            <w:pPr>
-              <w:keepLines/>
-              <w:snapToGrid w:val="0"/>
-              <w:jc w:val="center"/>
-            </w:pPr>
-            <w:r>
-              <w:t/>
-            </w:r>
-            <w:proofErr w:type="gramStart"/>
-            <w:r>
-              <w:t/>
-            </w:r>
-            <w:r>
-              <w:t xml:space="preserve">D2</w:t>
-            </w:r>
-            <w:proofErr w:type="gramEnd"/>
-            <w:r>
-              <w:t/>
-            </w:r>
-          </w:p>
-        </w:tc>
-        <w:tc>
-          <w:tcPr>
-            <w:tcW w:w="7944" w:type="dxa"/>
-            <w:tcBorders>
-              <w:top w:val="single" w:sz="12" w:space="0" w:color="000000"/>
-              <w:left w:val="single" w:sz="4" w:space="0" w:color="000000"/>
-              <w:right w:val="single" w:sz="4" w:space="0" w:color="000000"/>
-            </w:tcBorders>
-            <w:shd w:val="clear" w:color="auto" w:fill="FFFFFF"/>
-            <w:vAlign w:val="center"/>
-          </w:tcPr>
-          <w:p>
-            <w:pPr>
-              <w:keepLines/>
-              <w:snapToGrid w:val="0"/>
-            </w:pPr>
-            <w:r>
-              <w:t xml:space="preserve">B</w:t>
-            </w:r>
-            <w:proofErr w:type="gramStart"/>
-            <w:r>
-              <w:t/>
-            </w:r>
-            <w:proofErr w:type="gramEnd"/>
-            <w:r>
-              <w:t/>
-            </w:r>
-          </w:p>
-        </w:tc>
-        <w:tc>
-          <w:tcPr>
-            <w:tcW w:w="1729" w:type="dxa"/>
-            <w:tcBorders>
-              <w:top w:val="single" w:sz="12" w:space="0" w:color="000000"/>
-              <w:left w:val="single" w:sz="4" w:space="0" w:color="000000"/>
-              <w:right w:val="single" w:sz="12" w:space="0" w:color="000000"/>
-            </w:tcBorders>
-            <w:shd w:val="clear" w:color="auto" w:fill="FFFFFF"/>
-            <w:vAlign w:val="center"/>
-          </w:tcPr>
-          <w:p>
-            <w:pPr>
-              <w:keepLines/>
-              <w:snapToGrid w:val="0"/>
-            </w:pPr>
-            <w:r>
-              <w:t/>
-            </w:r>
-            <w:proofErr w:type="spellStart"/>
-            <w:r>
-              <w:t/>
-            </w:r>
-            <w:proofErr w:type="spellEnd"/>
-            <w:r>
-              <w:t/>
-            </w:r>
-          </w:p>
-        </w:tc>
-      </w:tr>
-      <w:tr>
-        <w:trPr>
-          <w:cantSplit/>
-          <w:trHeight w:val="360"/>
-          <w:jc w:val="center"/>
-        </w:trPr>
-        <w:tc>
-          <w:tcPr>
-            <w:tcW w:w="722" w:type="dxa"/>
-            <w:tcBorders>
-              <w:top w:val="single" w:sz="12" w:space="0" w:color="000000"/>
-              <w:left w:val="single" w:sz="12" w:space="0" w:color="000000"/>
-              <w:right w:val="single" w:sz="4" w:space="0" w:color="000000"/>
-            </w:tcBorders>
-            <w:shd w:val="clear" w:color="auto" w:fill="FFFFFF"/>
-            <w:vAlign w:val="center"/>
-          </w:tcPr>
-          <w:p>
-            <w:pPr>
-              <w:keepLines/>
-              <w:snapToGrid w:val="0"/>
-              <w:jc w:val="center"/>
-            </w:pPr>
-            <w:r>
-              <w:t/>
-            </w:r>
-            <w:proofErr w:type="gramStart"/>
-            <w:r>
-              <w:t/>
-            </w:r>
-            <w:r>
-              <w:t xml:space="preserve">J0</w:t>
-            </w:r>
-            <w:proofErr w:type="gramEnd"/>
-            <w:r>
-              <w:t/>
-            </w:r>
-          </w:p>
-        </w:tc>
-        <w:tc>
-          <w:tcPr>
-            <w:tcW w:w="7944" w:type="dxa"/>
-            <w:tcBorders>
-              <w:top w:val="single" w:sz="12" w:space="0" w:color="000000"/>
-              <w:left w:val="single" w:sz="4" w:space="0" w:color="000000"/>
-              <w:right w:val="single" w:sz="4" w:space="0" w:color="000000"/>
-            </w:tcBorders>
-            <w:shd w:val="clear" w:color="auto" w:fill="FFFFFF"/>
-            <w:vAlign w:val="center"/>
-          </w:tcPr>
-          <w:p>
-            <w:pPr>
-              <w:keepLines/>
-              <w:snapToGrid w:val="0"/>
-            </w:pPr>
-            <w:r>
-              <w:t xml:space="preserve">V</w:t>
-            </w:r>
-            <w:proofErr w:type="gramStart"/>
-            <w:r>
-              <w:t/>
-            </w:r>
-            <w:proofErr w:type="gramEnd"/>
-            <w:r>
-              <w:t/>
-            </w:r>
-          </w:p>
-        </w:tc>
-        <w:tc>
-          <w:tcPr>
-            <w:tcW w:w="1729" w:type="dxa"/>
-            <w:tcBorders>
-              <w:top w:val="single" w:sz="12" w:space="0" w:color="000000"/>
-              <w:left w:val="single" w:sz="4" w:space="0" w:color="000000"/>
-              <w:right w:val="single" w:sz="12" w:space="0" w:color="000000"/>
-            </w:tcBorders>
-            <w:shd w:val="clear" w:color="auto" w:fill="FFFFFF"/>
-            <w:vAlign w:val="center"/>
-          </w:tcPr>
-          <w:p>
-            <w:pPr>
-              <w:keepLines/>
-              <w:snapToGrid w:val="0"/>
-            </w:pPr>
-            <w:r>
-              <w:t/>
-            </w:r>
-            <w:proofErr w:type="spellStart"/>
-            <w:r>
-              <w:t/>
-            </w:r>
-            <w:proofErr w:type="spellEnd"/>
-            <w:r>
-              <w:t/>
-            </w:r>
-          </w:p>
-        </w:tc>
-      </w:tr>
-      <w:tr>
-        <w:trPr>
-          <w:cantSplit/>
-          <w:trHeight w:val="360"/>
-          <w:jc w:val="center"/>
-        </w:trPr>
-        <w:tc>
-          <w:tcPr>
-            <w:tcW w:w="722" w:type="dxa"/>
-            <w:tcBorders>
               <w:left w:val="single" w:sz="12" w:space="0" w:color="000000"/>
               <w:right w:val="single" w:sz="2" w:space="0" w:color="000000"/>
             </w:tcBorders>
@@ -22008,7 +21998,7 @@
           <w:sz w:val="20"/>
           <w:szCs w:val="20"/>
         </w:rPr>
-        <w:t/>
+        <w:t xml:space="preserve">L'absence de charges n'ayant pas permis la réalisation des essais de fonctionnement, il y aura lieu de réaliser les essais correspondants avant utilisation de l'appareil.</w:t>
       </w:r>
       <w:proofErr w:type="gramStart"/>
       <w:r>
@@ -22065,7 +22055,7 @@
           <w:sz w:val="20"/>
           <w:szCs w:val="20"/>
         </w:rPr>
-        <w:t xml:space="preserve">La vérification de l'état de conservation et les essais de fonctionnement réalisés dans les limites de la présente mission n'ont pas fait apparaître d'observation ni d'anomalie.</w:t>
+        <w:t/>
       </w:r>
       <w:proofErr w:type="gramStart"/>
       <w:r>
@@ -22170,7 +22160,7 @@
           <w:sz w:val="20"/>
           <w:szCs w:val="20"/>
         </w:rPr>
-        <w:t/>
+        <w:t xml:space="preserve">La vérification de l'état de conservation et les essais de fonctionnement réalisés dans les limites de la présente mission n'ont pas fait apparaître d'observation ni d'anomalie.</w:t>
       </w:r>
       <w:proofErr w:type="gramStart"/>
       <w:r>
@@ -22284,7 +22274,7 @@
           <w:sz w:val="20"/>
           <w:szCs w:val="20"/>
         </w:rPr>
-        <w:t xml:space="preserve">La vérification de l'état de conservation et les essais de fonctionnement réalisés dans les limites de la présente mission font apparaitre des observations s'opposant à l'utilisation de l'appareil auxquelles il convient de remédiers.</w:t>
+        <w:t/>
       </w:r>
       <w:proofErr w:type="gramStart"/>
       <w:r>

</xml_diff>

<commit_message>
ADD zone send Rapport and Insert au Niveau chicken and FIX pr auth google offline - 2|09|07|2024
</commit_message>
<xml_diff>
--- a/src/rapports/output.docx
+++ b/src/rapports/output.docx
@@ -815,7 +815,7 @@
                 <w:sz w:val="24"/>
                 <w:szCs w:val="24"/>
               </w:rPr>
-              <w:t xml:space="preserve">hp vevo</w:t>
+              <w:t xml:space="preserve">Machine A</w:t>
             </w:r>
             <w:proofErr w:type="spellStart"/>
             <w:proofErr w:type="gramStart"/>
@@ -1031,7 +1031,7 @@
                 <w:sz w:val="24"/>
                 <w:szCs w:val="24"/>
               </w:rPr>
-              <w:t xml:space="preserve">IBM company</w:t>
+              <w:t xml:space="preserve">AGC AUTOMOTIVE MOROCCO</w:t>
             </w:r>
             <w:proofErr w:type="spellStart"/>
             <w:proofErr w:type="gramStart"/>
@@ -1080,7 +1080,7 @@
                 <w:sz w:val="24"/>
                 <w:szCs w:val="24"/>
               </w:rPr>
-              <w:t xml:space="preserve">23 Saint-George </w:t>
+              <w:t xml:space="preserve">AFZ Kenitra</w:t>
             </w:r>
             <w:proofErr w:type="gramStart"/>
             <w:r>
@@ -1100,7 +1100,7 @@
                 <w:sz w:val="24"/>
                 <w:szCs w:val="24"/>
               </w:rPr>
-              <w:t xml:space="preserve">, YU6 YU1</w:t>
+              <w:t xml:space="preserve">, 23000</w:t>
             </w:r>
             <w:proofErr w:type="spellStart"/>
             <w:r>
@@ -1148,7 +1148,7 @@
                 <w:sz w:val="24"/>
                 <w:szCs w:val="24"/>
               </w:rPr>
-              <w:t xml:space="preserve">California</w:t>
+              <w:t xml:space="preserve">Kenitra</w:t>
             </w:r>
             <w:proofErr w:type="gramStart"/>
             <w:r>
@@ -1168,7 +1168,7 @@
                 <w:sz w:val="24"/>
                 <w:szCs w:val="24"/>
               </w:rPr>
-              <w:t xml:space="preserve"> – USA</w:t>
+              <w:t xml:space="preserve"> – Maroc</w:t>
             </w:r>
           </w:p>
         </w:tc>
@@ -1282,7 +1282,7 @@
                 <w:sz w:val="18"/>
                 <w:szCs w:val="18"/>
               </w:rPr>
-              <w:t xml:space="preserve">IBM &amp; HP</w:t>
+              <w:t xml:space="preserve">Shnider</w:t>
             </w:r>
             <w:proofErr w:type="gramStart"/>
             <w:r>
@@ -1553,7 +1553,7 @@
                 <w:sz w:val="18"/>
                 <w:szCs w:val="18"/>
               </w:rPr>
-              <w:t xml:space="preserve">Préalable à la remise en service pour autre motif</w:t>
+              <w:t xml:space="preserve">Mise en service</w:t>
             </w:r>
             <w:proofErr w:type="spellStart"/>
             <w:proofErr w:type="gramStart"/>
@@ -1685,7 +1685,7 @@
                 <w:sz w:val="18"/>
                 <w:szCs w:val="18"/>
               </w:rPr>
-              <w:t xml:space="preserve">YU987456456v</w:t>
+              <w:t xml:space="preserve">45TR</w:t>
             </w:r>
             <w:proofErr w:type="spellStart"/>
             <w:proofErr w:type="gramStart"/>
@@ -1817,7 +1817,7 @@
                 <w:sz w:val="18"/>
                 <w:szCs w:val="18"/>
               </w:rPr>
-              <w:t xml:space="preserve">Departement  IT</w:t>
+              <w:t xml:space="preserve">Atelier de Recyclage</w:t>
             </w:r>
             <w:proofErr w:type="gramStart"/>
             <w:r>
@@ -1947,7 +1947,7 @@
                 <w:sz w:val="18"/>
                 <w:szCs w:val="18"/>
               </w:rPr>
-              <w:t xml:space="preserve">19/07/2024</w:t>
+              <w:t xml:space="preserve">04/07/2024</w:t>
             </w:r>
             <w:proofErr w:type="spellStart"/>
             <w:proofErr w:type="gramStart"/>
@@ -2313,7 +2313,7 @@
                 <w:sz w:val="18"/>
                 <w:szCs w:val="18"/>
               </w:rPr>
-              <w:t xml:space="preserve">EL hassane EL BAKKALI</w:t>
+              <w:t xml:space="preserve">Ali Aloaui</w:t>
             </w:r>
             <w:proofErr w:type="gramStart"/>
             <w:r>
@@ -2443,7 +2443,7 @@
                 <w:sz w:val="18"/>
                 <w:szCs w:val="18"/>
               </w:rPr>
-              <w:t xml:space="preserve">02/07/2024</w:t>
+              <w:t xml:space="preserve">05/07/2024</w:t>
             </w:r>
             <w:proofErr w:type="spellStart"/>
             <w:proofErr w:type="gramStart"/>
@@ -7360,7 +7360,7 @@
                 <w:b/>
                 <w:bCs/>
               </w:rPr>
-              <w:t xml:space="preserve">IBM &amp; HP</w:t>
+              <w:t xml:space="preserve">Shnider</w:t>
             </w:r>
             <w:proofErr w:type="gramStart"/>
             <w:r>
@@ -7442,7 +7442,7 @@
                 <w:b/>
                 <w:bCs/>
               </w:rPr>
-              <w:t xml:space="preserve">IT</w:t>
+              <w:t xml:space="preserve">ER65</w:t>
             </w:r>
             <w:proofErr w:type="spellStart"/>
             <w:proofErr w:type="gramStart"/>
@@ -7524,7 +7524,7 @@
                 <w:b/>
                 <w:bCs/>
               </w:rPr>
-              <w:t xml:space="preserve">2008</w:t>
+              <w:t xml:space="preserve">2000</w:t>
             </w:r>
             <w:proofErr w:type="spellStart"/>
             <w:proofErr w:type="gramStart"/>
@@ -7605,7 +7605,7 @@
                 <w:b/>
                 <w:bCs/>
               </w:rPr>
-              <w:t xml:space="preserve">YU987456456v</w:t>
+              <w:t xml:space="preserve">45TR</w:t>
             </w:r>
             <w:proofErr w:type="spellStart"/>
             <w:proofErr w:type="gramStart"/>
@@ -7711,7 +7711,7 @@
                 <w:b/>
                 <w:bCs/>
               </w:rPr>
-              <w:t xml:space="preserve"> 109i</w:t>
+              <w:t xml:space="preserve"> 009</w:t>
             </w:r>
             <w:proofErr w:type="spellStart"/>
             <w:r>
@@ -7790,7 +7790,7 @@
                 <w:b/>
                 <w:bCs/>
               </w:rPr>
-              <w:t xml:space="preserve">Departement  IT</w:t>
+              <w:t xml:space="preserve">Atelier de Recyclage</w:t>
             </w:r>
             <w:proofErr w:type="spellStart"/>
             <w:proofErr w:type="gramStart"/>
@@ -7871,7 +7871,7 @@
                 <w:b/>
                 <w:bCs/>
               </w:rPr>
-              <w:t xml:space="preserve">Poutre roulante</w:t>
+              <w:t xml:space="preserve">Pont roulant</w:t>
             </w:r>
             <w:proofErr w:type="spellStart"/>
             <w:proofErr w:type="gramStart"/>
@@ -8083,7 +8083,7 @@
                 <w:b/>
                 <w:bCs/>
               </w:rPr>
-              <w:t xml:space="preserve">12/2008/2020</w:t>
+              <w:t xml:space="preserve">12/12/2003</w:t>
             </w:r>
             <w:proofErr w:type="spellStart"/>
             <w:r>
@@ -8217,7 +8217,7 @@
                 <w:b/>
                 <w:bCs/>
               </w:rPr>
-              <w:t xml:space="preserve">12/03/2002</w:t>
+              <w:t xml:space="preserve">12/12/2004</w:t>
             </w:r>
             <w:proofErr w:type="spellStart"/>
             <w:r>
@@ -8339,7 +8339,7 @@
                 <w:b/>
                 <w:bCs/>
               </w:rPr>
-              <w:t xml:space="preserve">Absence de charge pour réaliser les essais</w:t>
+              <w:t xml:space="preserve">Réalisé avec la Charge maximale utile</w:t>
             </w:r>
             <w:proofErr w:type="spellStart"/>
             <w:proofErr w:type="gramStart"/>
@@ -9275,7 +9275,7 @@
                 <w:sz w:val="20"/>
                 <w:szCs w:val="20"/>
               </w:rPr>
-              <w:t xml:space="preserve">Multiples indépendants</w:t>
+              <w:t xml:space="preserve">Unique</w:t>
             </w:r>
             <w:proofErr w:type="spellStart"/>
             <w:proofErr w:type="gramStart"/>
@@ -9418,7 +9418,7 @@
                 <w:sz w:val="20"/>
                 <w:szCs w:val="20"/>
               </w:rPr>
-              <w:t xml:space="preserve">100</w:t>
+              <w:t xml:space="preserve">1000</w:t>
             </w:r>
             <w:proofErr w:type="spellStart"/>
             <w:r>
@@ -9476,7 +9476,7 @@
                 <w:sz w:val="20"/>
                 <w:szCs w:val="20"/>
               </w:rPr>
-              <w:t xml:space="preserve">200</w:t>
+              <w:t xml:space="preserve">12</w:t>
             </w:r>
             <w:proofErr w:type="spellStart"/>
             <w:r>
@@ -9533,7 +9533,7 @@
                 <w:sz w:val="20"/>
                 <w:szCs w:val="20"/>
               </w:rPr>
-              <w:t xml:space="preserve">10</w:t>
+              <w:t xml:space="preserve">6</w:t>
             </w:r>
             <w:proofErr w:type="spellStart"/>
             <w:r>
@@ -9604,7 +9604,7 @@
                 <w:sz w:val="20"/>
                 <w:szCs w:val="20"/>
               </w:rPr>
-              <w:t xml:space="preserve">20</w:t>
+              <w:t xml:space="preserve">3</w:t>
             </w:r>
             <w:proofErr w:type="spellStart"/>
             <w:r>
@@ -9654,7 +9654,7 @@
                 <w:sz w:val="20"/>
                 <w:szCs w:val="20"/>
               </w:rPr>
-              <w:t xml:space="preserve">A</w:t>
+              <w:t xml:space="preserve">20</w:t>
             </w:r>
             <w:proofErr w:type="spellStart"/>
             <w:r>
@@ -9719,7 +9719,7 @@
                 <w:sz w:val="20"/>
                 <w:szCs w:val="20"/>
               </w:rPr>
-              <w:t xml:space="preserve">Chaînes(s) de levage / Caractéristiques</w:t>
+              <w:t xml:space="preserve">Câble(s) de levage / Composition</w:t>
             </w:r>
             <w:proofErr w:type="gramStart"/>
             <w:r>
@@ -9753,7 +9753,7 @@
                 <w:sz w:val="20"/>
                 <w:szCs w:val="20"/>
               </w:rPr>
-              <w:t xml:space="preserve">AA</w:t>
+              <w:t xml:space="preserve"> 2</w:t>
             </w:r>
             <w:proofErr w:type="spellStart"/>
             <w:r>
@@ -9813,7 +9813,7 @@
                 <w:sz w:val="20"/>
                 <w:szCs w:val="20"/>
               </w:rPr>
-              <w:t xml:space="preserve">CC</w:t>
+              <w:t xml:space="preserve">14</w:t>
             </w:r>
           </w:p>
           <w:p>
@@ -9844,7 +9844,7 @@
                 <w:sz w:val="20"/>
                 <w:szCs w:val="20"/>
               </w:rPr>
-              <w:t xml:space="preserve">VV</w:t>
+              <w:t xml:space="preserve">15</w:t>
             </w:r>
             <w:proofErr w:type="spellStart"/>
             <w:r>
@@ -10156,7 +10156,7 @@
                 <w:sz w:val="20"/>
                 <w:szCs w:val="20"/>
               </w:rPr>
-              <w:t xml:space="preserve">AA</w:t>
+              <w:t xml:space="preserve"> 2</w:t>
             </w:r>
             <w:proofErr w:type="spellStart"/>
             <w:r>
@@ -10411,7 +10411,7 @@
                 <w:sz w:val="20"/>
                 <w:szCs w:val="20"/>
               </w:rPr>
-              <w:t xml:space="preserve">Pont roulant / Poutre roulante</w:t>
+              <w:t xml:space="preserve">Palan ou treuil</w:t>
             </w:r>
             <w:proofErr w:type="spellStart"/>
             <w:proofErr w:type="gramStart"/>
@@ -10469,7 +10469,7 @@
                 <w:sz w:val="20"/>
                 <w:szCs w:val="20"/>
               </w:rPr>
-              <w:t xml:space="preserve">Posé</w:t>
+              <w:t xml:space="preserve">Sur point fixe</w:t>
             </w:r>
             <w:proofErr w:type="spellStart"/>
             <w:proofErr w:type="gramStart"/>
@@ -10612,7 +10612,7 @@
                 <w:sz w:val="20"/>
                 <w:szCs w:val="20"/>
               </w:rPr>
-              <w:t xml:space="preserve">Hydraulique</w:t>
+              <w:t xml:space="preserve">Levage</w:t>
             </w:r>
             <w:proofErr w:type="spellStart"/>
             <w:proofErr w:type="gramStart"/>
@@ -10666,7 +10666,7 @@
                 <w:sz w:val="20"/>
                 <w:szCs w:val="20"/>
               </w:rPr>
-              <w:t/>
+              <w:t xml:space="preserve">Motorisé</w:t>
             </w:r>
             <w:proofErr w:type="spellStart"/>
             <w:proofErr w:type="gramStart"/>
@@ -11336,7 +11336,7 @@
                 <w:sz w:val="20"/>
                 <w:szCs w:val="20"/>
               </w:rPr>
-              <w:t xml:space="preserve">SA</w:t>
+              <w:t xml:space="preserve">SO</w:t>
             </w:r>
             <w:proofErr w:type="gramStart"/>
             <w:r>
@@ -11478,7 +11478,7 @@
                 <w:sz w:val="20"/>
                 <w:szCs w:val="20"/>
               </w:rPr>
-              <w:t xml:space="preserve">NV</w:t>
+              <w:t xml:space="preserve">SO</w:t>
             </w:r>
             <w:proofErr w:type="gramStart"/>
             <w:r>
@@ -11737,7 +11737,7 @@
                 <w:sz w:val="20"/>
                 <w:szCs w:val="20"/>
               </w:rPr>
-              <w:t xml:space="preserve">BE,FC</w:t>
+              <w:t xml:space="preserve">NV</w:t>
             </w:r>
             <w:proofErr w:type="gramStart"/>
             <w:r>
@@ -12021,7 +12021,7 @@
                 <w:sz w:val="20"/>
                 <w:szCs w:val="20"/>
               </w:rPr>
-              <w:t xml:space="preserve">NV</w:t>
+              <w:t xml:space="preserve">BE,FC</w:t>
             </w:r>
             <w:proofErr w:type="gramStart"/>
             <w:r>
@@ -12293,7 +12293,7 @@
                 <w:sz w:val="20"/>
                 <w:szCs w:val="20"/>
               </w:rPr>
-              <w:t xml:space="preserve">NV</w:t>
+              <w:t xml:space="preserve">Observation numéro : C0</w:t>
             </w:r>
             <w:proofErr w:type="gramStart"/>
             <w:r>
@@ -12607,7 +12607,7 @@
                 <w:sz w:val="20"/>
                 <w:szCs w:val="20"/>
               </w:rPr>
-              <w:t xml:space="preserve">SA</w:t>
+              <w:t xml:space="preserve">FC</w:t>
             </w:r>
             <w:proofErr w:type="gramStart"/>
             <w:r>
@@ -12884,7 +12884,7 @@
                 <w:sz w:val="20"/>
                 <w:szCs w:val="20"/>
               </w:rPr>
-              <w:t xml:space="preserve">BE,FC</w:t>
+              <w:t xml:space="preserve">Observation numéro : D0</w:t>
             </w:r>
             <w:proofErr w:type="gramStart"/>
             <w:r>
@@ -13033,7 +13033,7 @@
                 <w:sz w:val="20"/>
                 <w:szCs w:val="20"/>
               </w:rPr>
-              <w:t xml:space="preserve">SA</w:t>
+              <w:t xml:space="preserve">BE,FC</w:t>
             </w:r>
             <w:proofErr w:type="gramStart"/>
             <w:r>
@@ -13182,7 +13182,7 @@
                 <w:sz w:val="20"/>
                 <w:szCs w:val="20"/>
               </w:rPr>
-              <w:t xml:space="preserve">NV</w:t>
+              <w:t xml:space="preserve">SA</w:t>
             </w:r>
             <w:proofErr w:type="gramStart"/>
             <w:r>
@@ -13331,7 +13331,7 @@
                 <w:sz w:val="20"/>
                 <w:szCs w:val="20"/>
               </w:rPr>
-              <w:t xml:space="preserve">NV</w:t>
+              <w:t xml:space="preserve">SA</w:t>
             </w:r>
             <w:proofErr w:type="gramStart"/>
             <w:r>
@@ -13480,7 +13480,7 @@
                 <w:sz w:val="20"/>
                 <w:szCs w:val="20"/>
               </w:rPr>
-              <w:t xml:space="preserve">SO</w:t>
+              <w:t xml:space="preserve">SA</w:t>
             </w:r>
             <w:proofErr w:type="gramStart"/>
             <w:r>
@@ -13747,7 +13747,7 @@
                 <w:sz w:val="20"/>
                 <w:szCs w:val="20"/>
               </w:rPr>
-              <w:t xml:space="preserve">BE,FC</w:t>
+              <w:t xml:space="preserve">Observation numéro : E0</w:t>
             </w:r>
             <w:proofErr w:type="gramStart"/>
             <w:r>
@@ -13896,7 +13896,7 @@
                 <w:sz w:val="20"/>
                 <w:szCs w:val="20"/>
               </w:rPr>
-              <w:t xml:space="preserve">FC</w:t>
+              <w:t xml:space="preserve">SO</w:t>
             </w:r>
             <w:proofErr w:type="gramStart"/>
             <w:r>
@@ -14045,7 +14045,7 @@
                 <w:sz w:val="20"/>
                 <w:szCs w:val="20"/>
               </w:rPr>
-              <w:t xml:space="preserve">SA</w:t>
+              <w:t xml:space="preserve">NV</w:t>
             </w:r>
             <w:proofErr w:type="gramStart"/>
             <w:r>
@@ -14194,7 +14194,7 @@
                 <w:sz w:val="20"/>
                 <w:szCs w:val="20"/>
               </w:rPr>
-              <w:t xml:space="preserve">NV</w:t>
+              <w:t xml:space="preserve">SA</w:t>
             </w:r>
             <w:proofErr w:type="gramStart"/>
             <w:r>
@@ -14343,7 +14343,7 @@
                 <w:sz w:val="20"/>
                 <w:szCs w:val="20"/>
               </w:rPr>
-              <w:t xml:space="preserve">NV</w:t>
+              <w:t xml:space="preserve">FC</w:t>
             </w:r>
             <w:proofErr w:type="gramStart"/>
             <w:r>
@@ -14608,7 +14608,7 @@
                 <w:sz w:val="20"/>
                 <w:szCs w:val="20"/>
               </w:rPr>
-              <w:t xml:space="preserve">Observation numéro : F0</w:t>
+              <w:t xml:space="preserve">BE,FC</w:t>
             </w:r>
             <w:proofErr w:type="gramStart"/>
             <w:r>
@@ -14757,7 +14757,7 @@
                 <w:sz w:val="20"/>
                 <w:szCs w:val="20"/>
               </w:rPr>
-              <w:t xml:space="preserve">BE,FC</w:t>
+              <w:t xml:space="preserve">SA</w:t>
             </w:r>
             <w:proofErr w:type="gramStart"/>
             <w:r>
@@ -14906,7 +14906,7 @@
                 <w:sz w:val="20"/>
                 <w:szCs w:val="20"/>
               </w:rPr>
-              <w:t xml:space="preserve">SA</w:t>
+              <w:t xml:space="preserve">NV</w:t>
             </w:r>
             <w:proofErr w:type="gramStart"/>
             <w:r>
@@ -15055,7 +15055,7 @@
                 <w:sz w:val="20"/>
                 <w:szCs w:val="20"/>
               </w:rPr>
-              <w:t xml:space="preserve">SA</w:t>
+              <w:t xml:space="preserve">NV</w:t>
             </w:r>
             <w:proofErr w:type="gramStart"/>
             <w:r>
@@ -15353,7 +15353,7 @@
                 <w:sz w:val="20"/>
                 <w:szCs w:val="20"/>
               </w:rPr>
-              <w:t xml:space="preserve">NV</w:t>
+              <w:t xml:space="preserve">SO</w:t>
             </w:r>
             <w:proofErr w:type="gramStart"/>
             <w:r>
@@ -15502,7 +15502,7 @@
                 <w:sz w:val="20"/>
                 <w:szCs w:val="20"/>
               </w:rPr>
-              <w:t xml:space="preserve">NV</w:t>
+              <w:t xml:space="preserve">SO</w:t>
             </w:r>
             <w:proofErr w:type="gramStart"/>
             <w:r>
@@ -15651,7 +15651,7 @@
                 <w:sz w:val="20"/>
                 <w:szCs w:val="20"/>
               </w:rPr>
-              <w:t xml:space="preserve">SA</w:t>
+              <w:t xml:space="preserve">SO</w:t>
             </w:r>
             <w:proofErr w:type="gramStart"/>
             <w:r>
@@ -15800,7 +15800,7 @@
                 <w:sz w:val="20"/>
                 <w:szCs w:val="20"/>
               </w:rPr>
-              <w:t xml:space="preserve">BE,FC</w:t>
+              <w:t xml:space="preserve">Observation numéro : F8</w:t>
             </w:r>
             <w:proofErr w:type="gramStart"/>
             <w:r>
@@ -16505,7 +16505,7 @@
                 <w:sz w:val="20"/>
                 <w:szCs w:val="20"/>
               </w:rPr>
-              <w:t xml:space="preserve">NV</w:t>
+              <w:t xml:space="preserve">SA</w:t>
             </w:r>
             <w:proofErr w:type="gramStart"/>
             <w:r>
@@ -16648,7 +16648,7 @@
                 <w:sz w:val="20"/>
                 <w:szCs w:val="20"/>
               </w:rPr>
-              <w:t xml:space="preserve">NV</w:t>
+              <w:t xml:space="preserve">FC</w:t>
             </w:r>
             <w:proofErr w:type="gramStart"/>
             <w:r>
@@ -16791,7 +16791,7 @@
                 <w:sz w:val="20"/>
                 <w:szCs w:val="20"/>
               </w:rPr>
-              <w:t xml:space="preserve">SO</w:t>
+              <w:t xml:space="preserve">BE,FC</w:t>
             </w:r>
             <w:proofErr w:type="gramStart"/>
             <w:r>
@@ -16934,7 +16934,7 @@
                 <w:sz w:val="20"/>
                 <w:szCs w:val="20"/>
               </w:rPr>
-              <w:t xml:space="preserve">SO</w:t>
+              <w:t xml:space="preserve">BE,FC</w:t>
             </w:r>
             <w:proofErr w:type="gramStart"/>
             <w:r>
@@ -17208,7 +17208,7 @@
                 <w:sz w:val="20"/>
                 <w:szCs w:val="20"/>
               </w:rPr>
-              <w:t xml:space="preserve">Observation numéro : H0</w:t>
+              <w:t xml:space="preserve">BE,FC</w:t>
             </w:r>
             <w:proofErr w:type="gramStart"/>
             <w:r>
@@ -17354,7 +17354,7 @@
                 <w:sz w:val="20"/>
                 <w:szCs w:val="20"/>
               </w:rPr>
-              <w:t xml:space="preserve">BE,FC</w:t>
+              <w:t xml:space="preserve">SA</w:t>
             </w:r>
             <w:proofErr w:type="gramStart"/>
             <w:r>
@@ -17500,7 +17500,7 @@
                 <w:sz w:val="20"/>
                 <w:szCs w:val="20"/>
               </w:rPr>
-              <w:t xml:space="preserve">FC</w:t>
+              <w:t xml:space="preserve">SA</w:t>
             </w:r>
             <w:proofErr w:type="gramStart"/>
             <w:r>
@@ -17646,7 +17646,7 @@
                 <w:sz w:val="20"/>
                 <w:szCs w:val="20"/>
               </w:rPr>
-              <w:t xml:space="preserve">SA</w:t>
+              <w:t xml:space="preserve">NV</w:t>
             </w:r>
             <w:proofErr w:type="gramStart"/>
             <w:r>
@@ -18056,7 +18056,7 @@
                 <w:sz w:val="20"/>
                 <w:szCs w:val="20"/>
               </w:rPr>
-              <w:t xml:space="preserve">BE,FC</w:t>
+              <w:t xml:space="preserve">SA</w:t>
             </w:r>
             <w:proofErr w:type="gramStart"/>
             <w:r>
@@ -18198,7 +18198,7 @@
                 <w:sz w:val="20"/>
                 <w:szCs w:val="20"/>
               </w:rPr>
-              <w:t xml:space="preserve">SA</w:t>
+              <w:t xml:space="preserve">NV</w:t>
             </w:r>
             <w:proofErr w:type="gramStart"/>
             <w:r>
@@ -18340,7 +18340,7 @@
                 <w:sz w:val="20"/>
                 <w:szCs w:val="20"/>
               </w:rPr>
-              <w:t xml:space="preserve">NV</w:t>
+              <w:t xml:space="preserve">SO</w:t>
             </w:r>
             <w:proofErr w:type="gramStart"/>
             <w:r>
@@ -18482,7 +18482,7 @@
                 <w:sz w:val="20"/>
                 <w:szCs w:val="20"/>
               </w:rPr>
-              <w:t xml:space="preserve">NV</w:t>
+              <w:t xml:space="preserve">SA</w:t>
             </w:r>
             <w:proofErr w:type="gramStart"/>
             <w:r>
@@ -18624,7 +18624,7 @@
                 <w:sz w:val="20"/>
                 <w:szCs w:val="20"/>
               </w:rPr>
-              <w:t xml:space="preserve">NV</w:t>
+              <w:t xml:space="preserve">BE,FC</w:t>
             </w:r>
             <w:proofErr w:type="gramStart"/>
             <w:r>
@@ -18766,7 +18766,7 @@
                 <w:sz w:val="20"/>
                 <w:szCs w:val="20"/>
               </w:rPr>
-              <w:t xml:space="preserve">SO</w:t>
+              <w:t xml:space="preserve">BE,FC</w:t>
             </w:r>
             <w:proofErr w:type="gramStart"/>
             <w:r>
@@ -18908,7 +18908,7 @@
                 <w:sz w:val="20"/>
                 <w:szCs w:val="20"/>
               </w:rPr>
-              <w:t xml:space="preserve">BE,FC</w:t>
+              <w:t xml:space="preserve">SA</w:t>
             </w:r>
             <w:proofErr w:type="gramStart"/>
             <w:r>
@@ -19050,7 +19050,7 @@
                 <w:sz w:val="20"/>
                 <w:szCs w:val="20"/>
               </w:rPr>
-              <w:t xml:space="preserve">BE,FC</w:t>
+              <w:t xml:space="preserve">NV</w:t>
             </w:r>
             <w:proofErr w:type="gramStart"/>
             <w:r>
@@ -19448,7 +19448,7 @@
                 <w:sz w:val="20"/>
                 <w:szCs w:val="20"/>
               </w:rPr>
-              <w:t xml:space="preserve">BE,FC</w:t>
+              <w:t xml:space="preserve">SA</w:t>
             </w:r>
             <w:proofErr w:type="gramStart"/>
             <w:r>
@@ -19989,7 +19989,7 @@
                 <w:sz w:val="20"/>
                 <w:szCs w:val="20"/>
               </w:rPr>
-              <w:t xml:space="preserve">Observation numéro : K0</w:t>
+              <w:t xml:space="preserve">BE,FC</w:t>
             </w:r>
             <w:proofErr w:type="gramStart"/>
             <w:r>
@@ -20132,7 +20132,7 @@
                 <w:sz w:val="20"/>
                 <w:szCs w:val="20"/>
               </w:rPr>
-              <w:t xml:space="preserve">BE,FC</w:t>
+              <w:t xml:space="preserve">SA</w:t>
             </w:r>
             <w:proofErr w:type="gramStart"/>
             <w:r>
@@ -20275,7 +20275,7 @@
                 <w:sz w:val="20"/>
                 <w:szCs w:val="20"/>
               </w:rPr>
-              <w:t xml:space="preserve">SA</w:t>
+              <w:t xml:space="preserve">NV</w:t>
             </w:r>
             <w:proofErr w:type="gramStart"/>
             <w:r>
@@ -20544,7 +20544,7 @@
               <w:t/>
             </w:r>
             <w:r>
-              <w:t xml:space="preserve">F0</w:t>
+              <w:t xml:space="preserve">C0</w:t>
             </w:r>
             <w:proofErr w:type="gramEnd"/>
             <w:r>
@@ -20570,7 +20570,7 @@
               <w:spacing w:before="120"/>
             </w:pPr>
             <w:r>
-              <w:t xml:space="preserve">Lore dol atque evenie</w:t>
+              <w:t xml:space="preserve">A</w:t>
             </w:r>
             <w:proofErr w:type="gramStart"/>
             <w:r>
@@ -20637,7 +20637,7 @@
               <w:t/>
             </w:r>
             <w:r>
-              <w:t xml:space="preserve">H0</w:t>
+              <w:t xml:space="preserve">D0</w:t>
             </w:r>
             <w:proofErr w:type="gramEnd"/>
             <w:r>
@@ -20663,7 +20663,7 @@
               <w:spacing w:before="120"/>
             </w:pPr>
             <w:r>
-              <w:t xml:space="preserve">A</w:t>
+              <w:t xml:space="preserve">b</w:t>
             </w:r>
             <w:proofErr w:type="gramStart"/>
             <w:r>
@@ -20730,7 +20730,7 @@
               <w:t/>
             </w:r>
             <w:r>
-              <w:t xml:space="preserve">K0</w:t>
+              <w:t xml:space="preserve">E0</w:t>
             </w:r>
             <w:proofErr w:type="gramEnd"/>
             <w:r>
@@ -20756,7 +20756,100 @@
               <w:spacing w:before="120"/>
             </w:pPr>
             <w:r>
-              <w:t xml:space="preserve">C</w:t>
+              <w:t xml:space="preserve">Lore dol atque evenie</w:t>
+            </w:r>
+            <w:proofErr w:type="gramStart"/>
+            <w:r>
+              <w:t/>
+            </w:r>
+            <w:proofErr w:type="gramEnd"/>
+            <w:r>
+              <w:t/>
+            </w:r>
+          </w:p>
+        </w:tc>
+        <w:tc>
+          <w:tcPr>
+            <w:tcW w:w="1729" w:type="dxa"/>
+            <w:tcBorders>
+              <w:top w:val="single" w:sz="12" w:space="0" w:color="000000"/>
+              <w:left w:val="single" w:sz="4" w:space="0" w:color="000000"/>
+              <w:right w:val="single" w:sz="12" w:space="0" w:color="000000"/>
+            </w:tcBorders>
+            <w:shd w:val="clear" w:color="auto" w:fill="FFFFFF"/>
+            <w:vAlign w:val="center"/>
+          </w:tcPr>
+          <w:p>
+            <w:pPr>
+              <w:keepLines/>
+              <w:snapToGrid w:val="0"/>
+              <w:spacing w:before="120"/>
+            </w:pPr>
+            <w:r>
+              <w:t/>
+            </w:r>
+          </w:p>
+        </w:tc>
+      </w:tr>
+      <w:tr>
+        <w:trPr>
+          <w:cantSplit/>
+          <w:trHeight w:val="360"/>
+          <w:jc w:val="center"/>
+        </w:trPr>
+        <w:tc>
+          <w:tcPr>
+            <w:tcW w:w="722" w:type="dxa"/>
+            <w:tcBorders>
+              <w:top w:val="single" w:sz="12" w:space="0" w:color="000000"/>
+              <w:left w:val="single" w:sz="12" w:space="0" w:color="000000"/>
+              <w:right w:val="single" w:sz="4" w:space="0" w:color="000000"/>
+            </w:tcBorders>
+            <w:shd w:val="clear" w:color="auto" w:fill="FFFFFF"/>
+            <w:vAlign w:val="center"/>
+          </w:tcPr>
+          <w:p>
+            <w:pPr>
+              <w:keepLines/>
+              <w:snapToGrid w:val="0"/>
+              <w:spacing w:before="120"/>
+              <w:jc w:val="center"/>
+            </w:pPr>
+            <w:r>
+              <w:t/>
+            </w:r>
+            <w:proofErr w:type="gramStart"/>
+            <w:r>
+              <w:t/>
+            </w:r>
+            <w:r>
+              <w:t xml:space="preserve">F8</w:t>
+            </w:r>
+            <w:proofErr w:type="gramEnd"/>
+            <w:r>
+              <w:t/>
+            </w:r>
+          </w:p>
+        </w:tc>
+        <w:tc>
+          <w:tcPr>
+            <w:tcW w:w="7944" w:type="dxa"/>
+            <w:tcBorders>
+              <w:top w:val="single" w:sz="12" w:space="0" w:color="000000"/>
+              <w:left w:val="single" w:sz="4" w:space="0" w:color="000000"/>
+              <w:right w:val="single" w:sz="4" w:space="0" w:color="000000"/>
+            </w:tcBorders>
+            <w:shd w:val="clear" w:color="auto" w:fill="FFFFFF"/>
+            <w:vAlign w:val="center"/>
+          </w:tcPr>
+          <w:p>
+            <w:pPr>
+              <w:keepLines/>
+              <w:snapToGrid w:val="0"/>
+              <w:spacing w:before="120"/>
+            </w:pPr>
+            <w:r>
+              <w:t xml:space="preserve">Lore dol atque evenie</w:t>
             </w:r>
             <w:proofErr w:type="gramStart"/>
             <w:r>
@@ -22160,7 +22253,7 @@
           <w:sz w:val="20"/>
           <w:szCs w:val="20"/>
         </w:rPr>
-        <w:t xml:space="preserve">La vérification de l'état de conservation et les essais de fonctionnement réalisés dans les limites de la présente mission n'ont pas fait apparaître d'observation ni d'anomalie.</w:t>
+        <w:t/>
       </w:r>
       <w:proofErr w:type="gramStart"/>
       <w:r>
@@ -22217,7 +22310,7 @@
           <w:sz w:val="20"/>
           <w:szCs w:val="20"/>
         </w:rPr>
-        <w:t/>
+        <w:t xml:space="preserve">La vérification de l'état de conservation et les essais de fonctionnement réalisés dans les limites de la présente mission font apparaitre des observations ne s'opposant pas a l'utilisation de l'appareil auxquelles il convient de remédier.</w:t>
       </w:r>
       <w:proofErr w:type="gramStart"/>
       <w:r>

</xml_diff>

<commit_message>
ADD MVC famille-ac1 mais pas fini - 1|08|08|2024
</commit_message>
<xml_diff>
--- a/src/rapports/output.docx
+++ b/src/rapports/output.docx
@@ -815,7 +815,7 @@
                 <w:sz w:val="24"/>
                 <w:szCs w:val="24"/>
               </w:rPr>
-              <w:t xml:space="preserve">Machine A</w:t>
+              <w:t xml:space="preserve">Machine Recyclage</w:t>
             </w:r>
             <w:proofErr w:type="spellStart"/>
             <w:proofErr w:type="gramStart"/>
@@ -863,7 +863,7 @@
                 <w:sz w:val="24"/>
                 <w:szCs w:val="24"/>
               </w:rPr>
-              <w:t xml:space="preserve">Accessoires de levage - Palonniers (2)</w:t>
+              <w:t xml:space="preserve">undefined</w:t>
             </w:r>
             <w:proofErr w:type="spellStart"/>
             <w:proofErr w:type="gramStart"/>
@@ -1031,7 +1031,7 @@
                 <w:sz w:val="24"/>
                 <w:szCs w:val="24"/>
               </w:rPr>
-              <w:t xml:space="preserve">AGC AUTOMOTIVE MOROCCO</w:t>
+              <w:t xml:space="preserve">TRE company</w:t>
             </w:r>
             <w:proofErr w:type="spellStart"/>
             <w:proofErr w:type="gramStart"/>
@@ -1080,7 +1080,7 @@
                 <w:sz w:val="24"/>
                 <w:szCs w:val="24"/>
               </w:rPr>
-              <w:t xml:space="preserve">AFZ Kenitra</w:t>
+              <w:t xml:space="preserve">BOULEVARD MOHAMMED VI, LOT AL MASSIRA, LOT N°187, APPT 5</w:t>
             </w:r>
             <w:proofErr w:type="gramStart"/>
             <w:r>
@@ -1100,7 +1100,7 @@
                 <w:sz w:val="24"/>
                 <w:szCs w:val="24"/>
               </w:rPr>
-              <w:t xml:space="preserve">, 23000</w:t>
+              <w:t xml:space="preserve">, 20000</w:t>
             </w:r>
             <w:proofErr w:type="spellStart"/>
             <w:r>
@@ -1148,7 +1148,7 @@
                 <w:sz w:val="24"/>
                 <w:szCs w:val="24"/>
               </w:rPr>
-              <w:t xml:space="preserve">Kenitra</w:t>
+              <w:t xml:space="preserve">MOHAMMEDIA</w:t>
             </w:r>
             <w:proofErr w:type="gramStart"/>
             <w:r>
@@ -1282,7 +1282,7 @@
                 <w:sz w:val="18"/>
                 <w:szCs w:val="18"/>
               </w:rPr>
-              <w:t xml:space="preserve">Shnider</w:t>
+              <w:t xml:space="preserve">SEMENS</w:t>
             </w:r>
             <w:proofErr w:type="gramStart"/>
             <w:r>
@@ -1685,7 +1685,7 @@
                 <w:sz w:val="18"/>
                 <w:szCs w:val="18"/>
               </w:rPr>
-              <w:t xml:space="preserve">45TR</w:t>
+              <w:t xml:space="preserve">RT65</w:t>
             </w:r>
             <w:proofErr w:type="spellStart"/>
             <w:proofErr w:type="gramStart"/>
@@ -1817,7 +1817,7 @@
                 <w:sz w:val="18"/>
                 <w:szCs w:val="18"/>
               </w:rPr>
-              <w:t xml:space="preserve">Atelier de Recyclage</w:t>
+              <w:t xml:space="preserve">Atelier Recyclage</w:t>
             </w:r>
             <w:proofErr w:type="gramStart"/>
             <w:r>
@@ -1947,7 +1947,7 @@
                 <w:sz w:val="18"/>
                 <w:szCs w:val="18"/>
               </w:rPr>
-              <w:t xml:space="preserve">04/07/2024</w:t>
+              <w:t xml:space="preserve">07/08/2024</w:t>
             </w:r>
             <w:proofErr w:type="spellStart"/>
             <w:proofErr w:type="gramStart"/>
@@ -2313,7 +2313,7 @@
                 <w:sz w:val="18"/>
                 <w:szCs w:val="18"/>
               </w:rPr>
-              <w:t xml:space="preserve">Ali Aloaui</w:t>
+              <w:t xml:space="preserve">undefined</w:t>
             </w:r>
             <w:proofErr w:type="gramStart"/>
             <w:r>
@@ -2443,7 +2443,7 @@
                 <w:sz w:val="18"/>
                 <w:szCs w:val="18"/>
               </w:rPr>
-              <w:t xml:space="preserve">05/07/2024</w:t>
+              <w:t xml:space="preserve">08/08/2024</w:t>
             </w:r>
             <w:proofErr w:type="spellStart"/>
             <w:proofErr w:type="gramStart"/>
@@ -7360,7 +7360,7 @@
                 <w:b/>
                 <w:bCs/>
               </w:rPr>
-              <w:t xml:space="preserve">Shnider</w:t>
+              <w:t xml:space="preserve">SEMENS</w:t>
             </w:r>
             <w:proofErr w:type="gramStart"/>
             <w:r>
@@ -7442,7 +7442,7 @@
                 <w:b/>
                 <w:bCs/>
               </w:rPr>
-              <w:t xml:space="preserve">ER65</w:t>
+              <w:t xml:space="preserve">ddd</w:t>
             </w:r>
             <w:proofErr w:type="spellStart"/>
             <w:proofErr w:type="gramStart"/>
@@ -7524,7 +7524,7 @@
                 <w:b/>
                 <w:bCs/>
               </w:rPr>
-              <w:t xml:space="preserve">2000</w:t>
+              <w:t xml:space="preserve">dddddd</w:t>
             </w:r>
             <w:proofErr w:type="spellStart"/>
             <w:proofErr w:type="gramStart"/>
@@ -7605,7 +7605,7 @@
                 <w:b/>
                 <w:bCs/>
               </w:rPr>
-              <w:t xml:space="preserve">45TR</w:t>
+              <w:t xml:space="preserve">RT65</w:t>
             </w:r>
             <w:proofErr w:type="spellStart"/>
             <w:proofErr w:type="gramStart"/>
@@ -7711,7 +7711,7 @@
                 <w:b/>
                 <w:bCs/>
               </w:rPr>
-              <w:t xml:space="preserve"> 009</w:t>
+              <w:t xml:space="preserve"> 1r00ER</w:t>
             </w:r>
             <w:proofErr w:type="spellStart"/>
             <w:r>
@@ -7790,7 +7790,7 @@
                 <w:b/>
                 <w:bCs/>
               </w:rPr>
-              <w:t xml:space="preserve">Atelier de Recyclage</w:t>
+              <w:t xml:space="preserve">Atelier Recyclage</w:t>
             </w:r>
             <w:proofErr w:type="spellStart"/>
             <w:proofErr w:type="gramStart"/>
@@ -7871,7 +7871,7 @@
                 <w:b/>
                 <w:bCs/>
               </w:rPr>
-              <w:t xml:space="preserve">Pont roulant</w:t>
+              <w:t xml:space="preserve">Poutre roulante</w:t>
             </w:r>
             <w:proofErr w:type="spellStart"/>
             <w:proofErr w:type="gramStart"/>
@@ -8083,7 +8083,7 @@
                 <w:b/>
                 <w:bCs/>
               </w:rPr>
-              <w:t xml:space="preserve">12/12/2003</w:t>
+              <w:t xml:space="preserve">12/12/2014</w:t>
             </w:r>
             <w:proofErr w:type="spellStart"/>
             <w:r>
@@ -8174,7 +8174,7 @@
                 <w:b/>
                 <w:bCs/>
               </w:rPr>
-              <w:t xml:space="preserve">Effectuée le:</w:t>
+              <w:t xml:space="preserve">Absence de renseignement</w:t>
             </w:r>
             <w:proofErr w:type="spellStart"/>
             <w:proofErr w:type="gramStart"/>
@@ -8217,7 +8217,7 @@
                 <w:b/>
                 <w:bCs/>
               </w:rPr>
-              <w:t xml:space="preserve">12/12/2004</w:t>
+              <w:t/>
             </w:r>
             <w:proofErr w:type="spellStart"/>
             <w:r>
@@ -8339,7 +8339,7 @@
                 <w:b/>
                 <w:bCs/>
               </w:rPr>
-              <w:t xml:space="preserve">Réalisé avec la Charge maximale utile</w:t>
+              <w:t xml:space="preserve">Non réalisé. Voir observation critique</w:t>
             </w:r>
             <w:proofErr w:type="spellStart"/>
             <w:proofErr w:type="gramStart"/>
@@ -9418,7 +9418,7 @@
                 <w:sz w:val="20"/>
                 <w:szCs w:val="20"/>
               </w:rPr>
-              <w:t xml:space="preserve">1000</w:t>
+              <w:t xml:space="preserve">102</w:t>
             </w:r>
             <w:proofErr w:type="spellStart"/>
             <w:r>
@@ -9476,7 +9476,7 @@
                 <w:sz w:val="20"/>
                 <w:szCs w:val="20"/>
               </w:rPr>
-              <w:t xml:space="preserve">12</w:t>
+              <w:t xml:space="preserve">D</w:t>
             </w:r>
             <w:proofErr w:type="spellStart"/>
             <w:r>
@@ -9533,7 +9533,7 @@
                 <w:sz w:val="20"/>
                 <w:szCs w:val="20"/>
               </w:rPr>
-              <w:t xml:space="preserve">6</w:t>
+              <w:t xml:space="preserve">12</w:t>
             </w:r>
             <w:proofErr w:type="spellStart"/>
             <w:r>
@@ -9604,7 +9604,7 @@
                 <w:sz w:val="20"/>
                 <w:szCs w:val="20"/>
               </w:rPr>
-              <w:t xml:space="preserve">3</w:t>
+              <w:t xml:space="preserve">12</w:t>
             </w:r>
             <w:proofErr w:type="spellStart"/>
             <w:r>
@@ -9654,7 +9654,7 @@
                 <w:sz w:val="20"/>
                 <w:szCs w:val="20"/>
               </w:rPr>
-              <w:t xml:space="preserve">20</w:t>
+              <w:t xml:space="preserve">12</w:t>
             </w:r>
             <w:proofErr w:type="spellStart"/>
             <w:r>
@@ -9719,7 +9719,7 @@
                 <w:sz w:val="20"/>
                 <w:szCs w:val="20"/>
               </w:rPr>
-              <w:t xml:space="preserve">Câble(s) de levage / Composition</w:t>
+              <w:t xml:space="preserve">Chaînes(s) de levage / Caractéristiques</w:t>
             </w:r>
             <w:proofErr w:type="gramStart"/>
             <w:r>
@@ -9753,7 +9753,7 @@
                 <w:sz w:val="20"/>
                 <w:szCs w:val="20"/>
               </w:rPr>
-              <w:t xml:space="preserve"> 2</w:t>
+              <w:t xml:space="preserve">12</w:t>
             </w:r>
             <w:proofErr w:type="spellStart"/>
             <w:r>
@@ -9813,7 +9813,7 @@
                 <w:sz w:val="20"/>
                 <w:szCs w:val="20"/>
               </w:rPr>
-              <w:t xml:space="preserve">14</w:t>
+              <w:t xml:space="preserve">12</w:t>
             </w:r>
           </w:p>
           <w:p>
@@ -9844,7 +9844,7 @@
                 <w:sz w:val="20"/>
                 <w:szCs w:val="20"/>
               </w:rPr>
-              <w:t xml:space="preserve">15</w:t>
+              <w:t xml:space="preserve">12</w:t>
             </w:r>
             <w:proofErr w:type="spellStart"/>
             <w:r>
@@ -10156,7 +10156,7 @@
                 <w:sz w:val="20"/>
                 <w:szCs w:val="20"/>
               </w:rPr>
-              <w:t xml:space="preserve"> 2</w:t>
+              <w:t xml:space="preserve">12</w:t>
             </w:r>
             <w:proofErr w:type="spellStart"/>
             <w:r>
@@ -10411,7 +10411,7 @@
                 <w:sz w:val="20"/>
                 <w:szCs w:val="20"/>
               </w:rPr>
-              <w:t xml:space="preserve">Palan ou treuil</w:t>
+              <w:t xml:space="preserve">Pont roulant / Poutre roulante</w:t>
             </w:r>
             <w:proofErr w:type="spellStart"/>
             <w:proofErr w:type="gramStart"/>
@@ -10469,7 +10469,7 @@
                 <w:sz w:val="20"/>
                 <w:szCs w:val="20"/>
               </w:rPr>
-              <w:t xml:space="preserve">Sur point fixe</w:t>
+              <w:t xml:space="preserve">Posé</w:t>
             </w:r>
             <w:proofErr w:type="spellStart"/>
             <w:proofErr w:type="gramStart"/>
@@ -10612,7 +10612,7 @@
                 <w:sz w:val="20"/>
                 <w:szCs w:val="20"/>
               </w:rPr>
-              <w:t xml:space="preserve">Levage</w:t>
+              <w:t xml:space="preserve">Hydraulique</w:t>
             </w:r>
             <w:proofErr w:type="spellStart"/>
             <w:proofErr w:type="gramStart"/>
@@ -10666,7 +10666,7 @@
                 <w:sz w:val="20"/>
                 <w:szCs w:val="20"/>
               </w:rPr>
-              <w:t xml:space="preserve">Motorisé</w:t>
+              <w:t/>
             </w:r>
             <w:proofErr w:type="spellStart"/>
             <w:proofErr w:type="gramStart"/>
@@ -11194,7 +11194,7 @@
                 <w:sz w:val="20"/>
                 <w:szCs w:val="20"/>
               </w:rPr>
-              <w:t xml:space="preserve">BE,FC</w:t>
+              <w:t xml:space="preserve">BE</w:t>
             </w:r>
             <w:proofErr w:type="gramStart"/>
             <w:r>
@@ -11336,7 +11336,7 @@
                 <w:sz w:val="20"/>
                 <w:szCs w:val="20"/>
               </w:rPr>
-              <w:t xml:space="preserve">SO</w:t>
+              <w:t xml:space="preserve">FC</w:t>
             </w:r>
             <w:proofErr w:type="gramStart"/>
             <w:r>
@@ -11478,7 +11478,7 @@
                 <w:sz w:val="20"/>
                 <w:szCs w:val="20"/>
               </w:rPr>
-              <w:t xml:space="preserve">SO</w:t>
+              <w:t xml:space="preserve">FC</w:t>
             </w:r>
             <w:proofErr w:type="gramStart"/>
             <w:r>
@@ -11737,7 +11737,7 @@
                 <w:sz w:val="20"/>
                 <w:szCs w:val="20"/>
               </w:rPr>
-              <w:t xml:space="preserve">NV</w:t>
+              <w:t xml:space="preserve">BE</w:t>
             </w:r>
             <w:proofErr w:type="gramStart"/>
             <w:r>
@@ -11879,7 +11879,7 @@
                 <w:sz w:val="20"/>
                 <w:szCs w:val="20"/>
               </w:rPr>
-              <w:t xml:space="preserve">SA</w:t>
+              <w:t xml:space="preserve">FC</w:t>
             </w:r>
             <w:proofErr w:type="gramStart"/>
             <w:r>
@@ -12021,7 +12021,7 @@
                 <w:sz w:val="20"/>
                 <w:szCs w:val="20"/>
               </w:rPr>
-              <w:t xml:space="preserve">BE,FC</w:t>
+              <w:t xml:space="preserve">FC</w:t>
             </w:r>
             <w:proofErr w:type="gramStart"/>
             <w:r>
@@ -12293,7 +12293,7 @@
                 <w:sz w:val="20"/>
                 <w:szCs w:val="20"/>
               </w:rPr>
-              <w:t xml:space="preserve">Observation numéro : C0</w:t>
+              <w:t xml:space="preserve">FC</w:t>
             </w:r>
             <w:proofErr w:type="gramStart"/>
             <w:r>
@@ -12607,7 +12607,7 @@
                 <w:sz w:val="20"/>
                 <w:szCs w:val="20"/>
               </w:rPr>
-              <w:t xml:space="preserve">FC</w:t>
+              <w:t xml:space="preserve">SA</w:t>
             </w:r>
             <w:proofErr w:type="gramStart"/>
             <w:r>
@@ -12884,7 +12884,7 @@
                 <w:sz w:val="20"/>
                 <w:szCs w:val="20"/>
               </w:rPr>
-              <w:t xml:space="preserve">Observation numéro : D0</w:t>
+              <w:t xml:space="preserve">BE,Observation numéro : D0</w:t>
             </w:r>
             <w:proofErr w:type="gramStart"/>
             <w:r>
@@ -13033,7 +13033,7 @@
                 <w:sz w:val="20"/>
                 <w:szCs w:val="20"/>
               </w:rPr>
-              <w:t xml:space="preserve">BE,FC</w:t>
+              <w:t xml:space="preserve">FC</w:t>
             </w:r>
             <w:proofErr w:type="gramStart"/>
             <w:r>
@@ -13331,7 +13331,7 @@
                 <w:sz w:val="20"/>
                 <w:szCs w:val="20"/>
               </w:rPr>
-              <w:t xml:space="preserve">SA</w:t>
+              <w:t xml:space="preserve">NV</w:t>
             </w:r>
             <w:proofErr w:type="gramStart"/>
             <w:r>
@@ -13480,7 +13480,7 @@
                 <w:sz w:val="20"/>
                 <w:szCs w:val="20"/>
               </w:rPr>
-              <w:t xml:space="preserve">SA</w:t>
+              <w:t xml:space="preserve">NV</w:t>
             </w:r>
             <w:proofErr w:type="gramStart"/>
             <w:r>
@@ -13896,7 +13896,7 @@
                 <w:sz w:val="20"/>
                 <w:szCs w:val="20"/>
               </w:rPr>
-              <w:t xml:space="preserve">SO</w:t>
+              <w:t xml:space="preserve">BE</w:t>
             </w:r>
             <w:proofErr w:type="gramStart"/>
             <w:r>
@@ -14045,7 +14045,7 @@
                 <w:sz w:val="20"/>
                 <w:szCs w:val="20"/>
               </w:rPr>
-              <w:t xml:space="preserve">NV</w:t>
+              <w:t xml:space="preserve">SA</w:t>
             </w:r>
             <w:proofErr w:type="gramStart"/>
             <w:r>
@@ -14194,7 +14194,7 @@
                 <w:sz w:val="20"/>
                 <w:szCs w:val="20"/>
               </w:rPr>
-              <w:t xml:space="preserve">SA</w:t>
+              <w:t xml:space="preserve">NV</w:t>
             </w:r>
             <w:proofErr w:type="gramStart"/>
             <w:r>
@@ -14343,7 +14343,7 @@
                 <w:sz w:val="20"/>
                 <w:szCs w:val="20"/>
               </w:rPr>
-              <w:t xml:space="preserve">FC</w:t>
+              <w:t xml:space="preserve">BE,FC</w:t>
             </w:r>
             <w:proofErr w:type="gramStart"/>
             <w:r>
@@ -14757,7 +14757,7 @@
                 <w:sz w:val="20"/>
                 <w:szCs w:val="20"/>
               </w:rPr>
-              <w:t xml:space="preserve">SA</w:t>
+              <w:t xml:space="preserve">FC</w:t>
             </w:r>
             <w:proofErr w:type="gramStart"/>
             <w:r>
@@ -14906,7 +14906,7 @@
                 <w:sz w:val="20"/>
                 <w:szCs w:val="20"/>
               </w:rPr>
-              <w:t xml:space="preserve">NV</w:t>
+              <w:t xml:space="preserve">SA</w:t>
             </w:r>
             <w:proofErr w:type="gramStart"/>
             <w:r>
@@ -15353,7 +15353,7 @@
                 <w:sz w:val="20"/>
                 <w:szCs w:val="20"/>
               </w:rPr>
-              <w:t xml:space="preserve">SO</w:t>
+              <w:t xml:space="preserve">NV</w:t>
             </w:r>
             <w:proofErr w:type="gramStart"/>
             <w:r>
@@ -15502,7 +15502,7 @@
                 <w:sz w:val="20"/>
                 <w:szCs w:val="20"/>
               </w:rPr>
-              <w:t xml:space="preserve">SO</w:t>
+              <w:t xml:space="preserve">SA</w:t>
             </w:r>
             <w:proofErr w:type="gramStart"/>
             <w:r>
@@ -15651,7 +15651,7 @@
                 <w:sz w:val="20"/>
                 <w:szCs w:val="20"/>
               </w:rPr>
-              <w:t xml:space="preserve">SO</w:t>
+              <w:t xml:space="preserve">BE,FC</w:t>
             </w:r>
             <w:proofErr w:type="gramStart"/>
             <w:r>
@@ -15800,7 +15800,7 @@
                 <w:sz w:val="20"/>
                 <w:szCs w:val="20"/>
               </w:rPr>
-              <w:t xml:space="preserve">Observation numéro : F8</w:t>
+              <w:t xml:space="preserve">BE,FC</w:t>
             </w:r>
             <w:proofErr w:type="gramStart"/>
             <w:r>
@@ -16648,7 +16648,7 @@
                 <w:sz w:val="20"/>
                 <w:szCs w:val="20"/>
               </w:rPr>
-              <w:t xml:space="preserve">FC</w:t>
+              <w:t xml:space="preserve">SA</w:t>
             </w:r>
             <w:proofErr w:type="gramStart"/>
             <w:r>
@@ -16791,7 +16791,7 @@
                 <w:sz w:val="20"/>
                 <w:szCs w:val="20"/>
               </w:rPr>
-              <w:t xml:space="preserve">BE,FC</w:t>
+              <w:t xml:space="preserve">NV</w:t>
             </w:r>
             <w:proofErr w:type="gramStart"/>
             <w:r>
@@ -16934,7 +16934,7 @@
                 <w:sz w:val="20"/>
                 <w:szCs w:val="20"/>
               </w:rPr>
-              <w:t xml:space="preserve">BE,FC</w:t>
+              <w:t xml:space="preserve">NV</w:t>
             </w:r>
             <w:proofErr w:type="gramStart"/>
             <w:r>
@@ -17500,7 +17500,7 @@
                 <w:sz w:val="20"/>
                 <w:szCs w:val="20"/>
               </w:rPr>
-              <w:t xml:space="preserve">SA</w:t>
+              <w:t xml:space="preserve">NV</w:t>
             </w:r>
             <w:proofErr w:type="gramStart"/>
             <w:r>
@@ -17646,7 +17646,7 @@
                 <w:sz w:val="20"/>
                 <w:szCs w:val="20"/>
               </w:rPr>
-              <w:t xml:space="preserve">NV</w:t>
+              <w:t xml:space="preserve">SO</w:t>
             </w:r>
             <w:proofErr w:type="gramStart"/>
             <w:r>
@@ -17792,7 +17792,7 @@
                 <w:sz w:val="20"/>
                 <w:szCs w:val="20"/>
               </w:rPr>
-              <w:t xml:space="preserve">NV</w:t>
+              <w:t xml:space="preserve">Observation numéro : H4</w:t>
             </w:r>
             <w:proofErr w:type="gramStart"/>
             <w:r>
@@ -18056,7 +18056,7 @@
                 <w:sz w:val="20"/>
                 <w:szCs w:val="20"/>
               </w:rPr>
-              <w:t xml:space="preserve">SA</w:t>
+              <w:t xml:space="preserve">BE,FC</w:t>
             </w:r>
             <w:proofErr w:type="gramStart"/>
             <w:r>
@@ -18198,7 +18198,7 @@
                 <w:sz w:val="20"/>
                 <w:szCs w:val="20"/>
               </w:rPr>
-              <w:t xml:space="preserve">NV</w:t>
+              <w:t xml:space="preserve">BE,FC</w:t>
             </w:r>
             <w:proofErr w:type="gramStart"/>
             <w:r>
@@ -18340,7 +18340,7 @@
                 <w:sz w:val="20"/>
                 <w:szCs w:val="20"/>
               </w:rPr>
-              <w:t xml:space="preserve">SO</w:t>
+              <w:t xml:space="preserve">BE</w:t>
             </w:r>
             <w:proofErr w:type="gramStart"/>
             <w:r>
@@ -18482,7 +18482,7 @@
                 <w:sz w:val="20"/>
                 <w:szCs w:val="20"/>
               </w:rPr>
-              <w:t xml:space="preserve">SA</w:t>
+              <w:t xml:space="preserve">NV</w:t>
             </w:r>
             <w:proofErr w:type="gramStart"/>
             <w:r>
@@ -18624,7 +18624,7 @@
                 <w:sz w:val="20"/>
                 <w:szCs w:val="20"/>
               </w:rPr>
-              <w:t xml:space="preserve">BE,FC</w:t>
+              <w:t xml:space="preserve">SA</w:t>
             </w:r>
             <w:proofErr w:type="gramStart"/>
             <w:r>
@@ -18766,7 +18766,7 @@
                 <w:sz w:val="20"/>
                 <w:szCs w:val="20"/>
               </w:rPr>
-              <w:t xml:space="preserve">BE,FC</w:t>
+              <w:t xml:space="preserve">SA</w:t>
             </w:r>
             <w:proofErr w:type="gramStart"/>
             <w:r>
@@ -18908,7 +18908,7 @@
                 <w:sz w:val="20"/>
                 <w:szCs w:val="20"/>
               </w:rPr>
-              <w:t xml:space="preserve">SA</w:t>
+              <w:t xml:space="preserve">NV</w:t>
             </w:r>
             <w:proofErr w:type="gramStart"/>
             <w:r>
@@ -19050,7 +19050,7 @@
                 <w:sz w:val="20"/>
                 <w:szCs w:val="20"/>
               </w:rPr>
-              <w:t xml:space="preserve">NV</w:t>
+              <w:t xml:space="preserve">SO</w:t>
             </w:r>
             <w:proofErr w:type="gramStart"/>
             <w:r>
@@ -19730,7 +19730,7 @@
                 <w:sz w:val="20"/>
                 <w:szCs w:val="20"/>
               </w:rPr>
-              <w:t xml:space="preserve">NV</w:t>
+              <w:t xml:space="preserve">SA</w:t>
             </w:r>
             <w:proofErr w:type="gramStart"/>
             <w:r>
@@ -19989,7 +19989,7 @@
                 <w:sz w:val="20"/>
                 <w:szCs w:val="20"/>
               </w:rPr>
-              <w:t xml:space="preserve">BE,FC</w:t>
+              <w:t xml:space="preserve">BE</w:t>
             </w:r>
             <w:proofErr w:type="gramStart"/>
             <w:r>
@@ -20132,7 +20132,7 @@
                 <w:sz w:val="20"/>
                 <w:szCs w:val="20"/>
               </w:rPr>
-              <w:t xml:space="preserve">SA</w:t>
+              <w:t xml:space="preserve">BE,FC</w:t>
             </w:r>
             <w:proofErr w:type="gramStart"/>
             <w:r>
@@ -20544,7 +20544,7 @@
               <w:t/>
             </w:r>
             <w:r>
-              <w:t xml:space="preserve">C0</w:t>
+              <w:t xml:space="preserve">E0</w:t>
             </w:r>
             <w:proofErr w:type="gramEnd"/>
             <w:r>
@@ -20570,7 +20570,7 @@
               <w:spacing w:before="120"/>
             </w:pPr>
             <w:r>
-              <w:t xml:space="preserve">A</w:t>
+              <w:t xml:space="preserve">Lore dol atque eveniet</w:t>
             </w:r>
             <w:proofErr w:type="gramStart"/>
             <w:r>
@@ -20637,7 +20637,7 @@
               <w:t/>
             </w:r>
             <w:r>
-              <w:t xml:space="preserve">D0</w:t>
+              <w:t xml:space="preserve">H4</w:t>
             </w:r>
             <w:proofErr w:type="gramEnd"/>
             <w:r>
@@ -20663,193 +20663,7 @@
               <w:spacing w:before="120"/>
             </w:pPr>
             <w:r>
-              <w:t xml:space="preserve">b</w:t>
-            </w:r>
-            <w:proofErr w:type="gramStart"/>
-            <w:r>
-              <w:t/>
-            </w:r>
-            <w:proofErr w:type="gramEnd"/>
-            <w:r>
-              <w:t/>
-            </w:r>
-          </w:p>
-        </w:tc>
-        <w:tc>
-          <w:tcPr>
-            <w:tcW w:w="1729" w:type="dxa"/>
-            <w:tcBorders>
-              <w:top w:val="single" w:sz="12" w:space="0" w:color="000000"/>
-              <w:left w:val="single" w:sz="4" w:space="0" w:color="000000"/>
-              <w:right w:val="single" w:sz="12" w:space="0" w:color="000000"/>
-            </w:tcBorders>
-            <w:shd w:val="clear" w:color="auto" w:fill="FFFFFF"/>
-            <w:vAlign w:val="center"/>
-          </w:tcPr>
-          <w:p>
-            <w:pPr>
-              <w:keepLines/>
-              <w:snapToGrid w:val="0"/>
-              <w:spacing w:before="120"/>
-            </w:pPr>
-            <w:r>
-              <w:t/>
-            </w:r>
-          </w:p>
-        </w:tc>
-      </w:tr>
-      <w:tr>
-        <w:trPr>
-          <w:cantSplit/>
-          <w:trHeight w:val="360"/>
-          <w:jc w:val="center"/>
-        </w:trPr>
-        <w:tc>
-          <w:tcPr>
-            <w:tcW w:w="722" w:type="dxa"/>
-            <w:tcBorders>
-              <w:top w:val="single" w:sz="12" w:space="0" w:color="000000"/>
-              <w:left w:val="single" w:sz="12" w:space="0" w:color="000000"/>
-              <w:right w:val="single" w:sz="4" w:space="0" w:color="000000"/>
-            </w:tcBorders>
-            <w:shd w:val="clear" w:color="auto" w:fill="FFFFFF"/>
-            <w:vAlign w:val="center"/>
-          </w:tcPr>
-          <w:p>
-            <w:pPr>
-              <w:keepLines/>
-              <w:snapToGrid w:val="0"/>
-              <w:spacing w:before="120"/>
-              <w:jc w:val="center"/>
-            </w:pPr>
-            <w:r>
-              <w:t/>
-            </w:r>
-            <w:proofErr w:type="gramStart"/>
-            <w:r>
-              <w:t/>
-            </w:r>
-            <w:r>
-              <w:t xml:space="preserve">E0</w:t>
-            </w:r>
-            <w:proofErr w:type="gramEnd"/>
-            <w:r>
-              <w:t/>
-            </w:r>
-          </w:p>
-        </w:tc>
-        <w:tc>
-          <w:tcPr>
-            <w:tcW w:w="7944" w:type="dxa"/>
-            <w:tcBorders>
-              <w:top w:val="single" w:sz="12" w:space="0" w:color="000000"/>
-              <w:left w:val="single" w:sz="4" w:space="0" w:color="000000"/>
-              <w:right w:val="single" w:sz="4" w:space="0" w:color="000000"/>
-            </w:tcBorders>
-            <w:shd w:val="clear" w:color="auto" w:fill="FFFFFF"/>
-            <w:vAlign w:val="center"/>
-          </w:tcPr>
-          <w:p>
-            <w:pPr>
-              <w:keepLines/>
-              <w:snapToGrid w:val="0"/>
-              <w:spacing w:before="120"/>
-            </w:pPr>
-            <w:r>
-              <w:t xml:space="preserve">Lore dol atque evenie</w:t>
-            </w:r>
-            <w:proofErr w:type="gramStart"/>
-            <w:r>
-              <w:t/>
-            </w:r>
-            <w:proofErr w:type="gramEnd"/>
-            <w:r>
-              <w:t/>
-            </w:r>
-          </w:p>
-        </w:tc>
-        <w:tc>
-          <w:tcPr>
-            <w:tcW w:w="1729" w:type="dxa"/>
-            <w:tcBorders>
-              <w:top w:val="single" w:sz="12" w:space="0" w:color="000000"/>
-              <w:left w:val="single" w:sz="4" w:space="0" w:color="000000"/>
-              <w:right w:val="single" w:sz="12" w:space="0" w:color="000000"/>
-            </w:tcBorders>
-            <w:shd w:val="clear" w:color="auto" w:fill="FFFFFF"/>
-            <w:vAlign w:val="center"/>
-          </w:tcPr>
-          <w:p>
-            <w:pPr>
-              <w:keepLines/>
-              <w:snapToGrid w:val="0"/>
-              <w:spacing w:before="120"/>
-            </w:pPr>
-            <w:r>
-              <w:t/>
-            </w:r>
-          </w:p>
-        </w:tc>
-      </w:tr>
-      <w:tr>
-        <w:trPr>
-          <w:cantSplit/>
-          <w:trHeight w:val="360"/>
-          <w:jc w:val="center"/>
-        </w:trPr>
-        <w:tc>
-          <w:tcPr>
-            <w:tcW w:w="722" w:type="dxa"/>
-            <w:tcBorders>
-              <w:top w:val="single" w:sz="12" w:space="0" w:color="000000"/>
-              <w:left w:val="single" w:sz="12" w:space="0" w:color="000000"/>
-              <w:right w:val="single" w:sz="4" w:space="0" w:color="000000"/>
-            </w:tcBorders>
-            <w:shd w:val="clear" w:color="auto" w:fill="FFFFFF"/>
-            <w:vAlign w:val="center"/>
-          </w:tcPr>
-          <w:p>
-            <w:pPr>
-              <w:keepLines/>
-              <w:snapToGrid w:val="0"/>
-              <w:spacing w:before="120"/>
-              <w:jc w:val="center"/>
-            </w:pPr>
-            <w:r>
-              <w:t/>
-            </w:r>
-            <w:proofErr w:type="gramStart"/>
-            <w:r>
-              <w:t/>
-            </w:r>
-            <w:r>
-              <w:t xml:space="preserve">F8</w:t>
-            </w:r>
-            <w:proofErr w:type="gramEnd"/>
-            <w:r>
-              <w:t/>
-            </w:r>
-          </w:p>
-        </w:tc>
-        <w:tc>
-          <w:tcPr>
-            <w:tcW w:w="7944" w:type="dxa"/>
-            <w:tcBorders>
-              <w:top w:val="single" w:sz="12" w:space="0" w:color="000000"/>
-              <w:left w:val="single" w:sz="4" w:space="0" w:color="000000"/>
-              <w:right w:val="single" w:sz="4" w:space="0" w:color="000000"/>
-            </w:tcBorders>
-            <w:shd w:val="clear" w:color="auto" w:fill="FFFFFF"/>
-            <w:vAlign w:val="center"/>
-          </w:tcPr>
-          <w:p>
-            <w:pPr>
-              <w:keepLines/>
-              <w:snapToGrid w:val="0"/>
-              <w:spacing w:before="120"/>
-            </w:pPr>
-            <w:r>
-              <w:t xml:space="preserve">Lore dol atque evenie</w:t>
+              <w:t xml:space="preserve">Lore dol atque eveniet</w:t>
             </w:r>
             <w:proofErr w:type="gramStart"/>
             <w:r>
@@ -21948,9 +21762,17 @@
           <w:sz w:val="20"/>
           <w:szCs w:val="20"/>
         </w:rPr>
+        <w:t xml:space="preserve">Les essais ont été réalisés avec les charges mises à disposition.</w:t>
+      </w:r>
+      <w:proofErr w:type="gramStart"/>
+      <w:r>
+        <w:rPr>
+          <w:sz w:val="20"/>
+          <w:szCs w:val="20"/>
+        </w:rPr>
         <w:t/>
       </w:r>
-      <w:proofErr w:type="gramStart"/>
+      <w:proofErr w:type="gramEnd"/>
       <w:r>
         <w:rPr>
           <w:sz w:val="20"/>
@@ -21958,20 +21780,12 @@
         </w:rPr>
         <w:t/>
       </w:r>
-      <w:proofErr w:type="gramEnd"/>
-      <w:r>
-        <w:rPr>
-          <w:sz w:val="20"/>
-          <w:szCs w:val="20"/>
-        </w:rPr>
-        <w:t/>
-      </w:r>
-      <w:r>
-        <w:rPr>
-          <w:sz w:val="20"/>
-          <w:szCs w:val="20"/>
-        </w:rPr>
-        <w:t/>
+      <w:r>
+        <w:rPr>
+          <w:sz w:val="20"/>
+          <w:szCs w:val="20"/>
+        </w:rPr>
+        <w:t xml:space="preserve">200</w:t>
       </w:r>
       <w:r>
         <w:rPr>
@@ -22091,7 +21905,7 @@
           <w:sz w:val="20"/>
           <w:szCs w:val="20"/>
         </w:rPr>
-        <w:t xml:space="preserve">L'absence de charges n'ayant pas permis la réalisation des essais de fonctionnement, il y aura lieu de réaliser les essais correspondants avant utilisation de l'appareil.</w:t>
+        <w:t/>
       </w:r>
       <w:proofErr w:type="gramStart"/>
       <w:r>

</xml_diff>

<commit_message>
FIX sauvegarder MVC and add python code for saved in local - 1|01|09|2024
</commit_message>
<xml_diff>
--- a/src/rapports/output.docx
+++ b/src/rapports/output.docx
@@ -829,7 +829,7 @@
               <w:rPr>
                 <w:color w:val="00B0F0"/>
               </w:rPr>
-              <w:t xml:space="preserve">vER - MO7</w:t>
+              <w:t xml:space="preserve">M-BOL</w:t>
             </w:r>
             <w:proofErr w:type="spellStart"/>
             <w:proofErr w:type="gramStart"/>
@@ -961,7 +961,7 @@
                 <w:sz w:val="24"/>
                 <w:szCs w:val="24"/>
               </w:rPr>
-              <w:t xml:space="preserve">Ikea Company</w:t>
+              <w:t xml:space="preserve">IKEAM</w:t>
             </w:r>
             <w:proofErr w:type="spellStart"/>
             <w:proofErr w:type="gramStart"/>
@@ -1010,7 +1010,7 @@
                 <w:sz w:val="24"/>
                 <w:szCs w:val="24"/>
               </w:rPr>
-              <w:t xml:space="preserve">BOULEVARD MOHAMMED VI, LOT AL MASSIRA, LOT N°187, APPT 5-6 3EME ETAGE</w:t>
+              <w:t xml:space="preserve">BOULEVARD MOHAMMED VI, LOT AL MASSIRA, LOT N°187, APPT 5</w:t>
             </w:r>
             <w:proofErr w:type="gramStart"/>
             <w:r>
@@ -1057,7 +1057,7 @@
                 <w:sz w:val="24"/>
                 <w:szCs w:val="24"/>
               </w:rPr>
-              <w:t xml:space="preserve">29000</w:t>
+              <w:t xml:space="preserve">28000</w:t>
             </w:r>
             <w:proofErr w:type="spellStart"/>
             <w:proofErr w:type="gramStart"/>
@@ -1079,7 +1079,7 @@
                 <w:sz w:val="24"/>
                 <w:szCs w:val="24"/>
               </w:rPr>
-              <w:t xml:space="preserve"> – MOHAMMEDIA</w:t>
+              <w:t xml:space="preserve"> – TANGER</w:t>
             </w:r>
           </w:p>
           <w:p>
@@ -1107,7 +1107,7 @@
                 <w:sz w:val="24"/>
                 <w:szCs w:val="24"/>
               </w:rPr>
-              <w:t xml:space="preserve">Maroc</w:t>
+              <w:t xml:space="preserve">MAROC</w:t>
             </w:r>
             <w:proofErr w:type="gramStart"/>
             <w:r>
@@ -1241,7 +1241,7 @@
                 <w:sz w:val="18"/>
                 <w:szCs w:val="18"/>
               </w:rPr>
-              <w:t xml:space="preserve">SEMENS</w:t>
+              <w:t xml:space="preserve">SEMENSE</w:t>
             </w:r>
             <w:proofErr w:type="gramStart"/>
             <w:r>
@@ -1375,7 +1375,7 @@
                 <w:sz w:val="18"/>
                 <w:szCs w:val="18"/>
               </w:rPr>
-              <w:t xml:space="preserve">Appareil CE</w:t>
+              <w:t xml:space="preserve">Appareil Non CE</w:t>
             </w:r>
             <w:proofErr w:type="gramStart"/>
             <w:r>
@@ -1652,7 +1652,7 @@
                 <w:sz w:val="18"/>
                 <w:szCs w:val="18"/>
               </w:rPr>
-              <w:t xml:space="preserve">Z54</w:t>
+              <w:t xml:space="preserve">RT76</w:t>
             </w:r>
             <w:proofErr w:type="spellStart"/>
             <w:proofErr w:type="gramStart"/>
@@ -1920,7 +1920,7 @@
                 <w:sz w:val="18"/>
                 <w:szCs w:val="18"/>
               </w:rPr>
-              <w:t xml:space="preserve">24/08/2024</w:t>
+              <w:t xml:space="preserve">01/09/2024</w:t>
             </w:r>
             <w:proofErr w:type="spellStart"/>
             <w:proofErr w:type="gramStart"/>
@@ -2293,7 +2293,7 @@
                 <w:sz w:val="18"/>
                 <w:szCs w:val="18"/>
               </w:rPr>
-              <w:t xml:space="preserve">Amine ALOUI</w:t>
+              <w:t xml:space="preserve">Amine KHALED</w:t>
             </w:r>
             <w:proofErr w:type="spellStart"/>
             <w:proofErr w:type="gramStart"/>
@@ -2428,7 +2428,7 @@
                 <w:sz w:val="18"/>
                 <w:szCs w:val="18"/>
               </w:rPr>
-              <w:t xml:space="preserve">29/08/2024</w:t>
+              <w:t xml:space="preserve">01/09/2024</w:t>
             </w:r>
             <w:proofErr w:type="spellStart"/>
             <w:proofErr w:type="gramStart"/>
@@ -7712,6 +7712,19 @@
     </w:p>
     <w:p>
       <w:pPr>
+        <w:tabs>
+          <w:tab w:val="left" w:pos="567"/>
+        </w:tabs>
+        <w:spacing w:before="60" w:line="219" w:lineRule="exact"/>
+        <w:jc w:val="both"/>
+        <w:rPr>
+          <w:sz w:val="20"/>
+          <w:szCs w:val="20"/>
+        </w:rPr>
+      </w:pPr>
+    </w:p>
+    <w:p>
+      <w:pPr>
         <w:pStyle w:val="Paragraphedeliste"/>
         <w:tabs>
           <w:tab w:val="left" w:pos="567"/>
@@ -7725,354 +7738,351 @@
         </w:rPr>
       </w:pPr>
     </w:p>
-    <w:p>
-      <w:pPr>
+    <w:sdt>
+      <w:sdtPr>
         <w:rPr>
           <w:sz w:val="20"/>
           <w:szCs w:val="20"/>
           <w:u w:val="single"/>
         </w:rPr>
-      </w:pPr>
-      <w:r>
-        <w:rPr>
-          <w:noProof/>
-          <w:lang w:bidi="ar-SA"/>
-        </w:rPr>
-        <w:lastRenderedPageBreak/>
-        <mc:AlternateContent>
-          <mc:Choice Requires="wps">
-            <w:drawing>
-              <wp:anchor distT="45720" distB="45720" distL="114300" distR="114300" simplePos="0" relativeHeight="251691008" behindDoc="0" locked="0" layoutInCell="1" allowOverlap="1" wp14:anchorId="3D71BC46" wp14:editId="4512D146">
-                <wp:simplePos x="0" y="0"/>
-                <wp:positionH relativeFrom="column">
-                  <wp:posOffset>1096010</wp:posOffset>
-                </wp:positionH>
-                <wp:positionV relativeFrom="paragraph">
-                  <wp:posOffset>21590</wp:posOffset>
-                </wp:positionV>
-                <wp:extent cx="4314825" cy="574040"/>
-                <wp:effectExtent l="19050" t="19050" r="47625" b="35560"/>
-                <wp:wrapTopAndBottom/>
-                <wp:docPr id="1" name="Text Box 11"/>
-                <wp:cNvGraphicFramePr>
-                  <a:graphicFrameLocks xmlns:a="http://schemas.openxmlformats.org/drawingml/2006/main"/>
-                </wp:cNvGraphicFramePr>
-                <a:graphic xmlns:a="http://schemas.openxmlformats.org/drawingml/2006/main">
-                  <a:graphicData uri="http://schemas.microsoft.com/office/word/2010/wordprocessingShape">
-                    <wps:wsp>
-                      <wps:cNvSpPr txBox="1">
-                        <a:spLocks noChangeArrowheads="1"/>
-                      </wps:cNvSpPr>
-                      <wps:spPr bwMode="auto">
-                        <a:xfrm>
-                          <a:off x="0" y="0"/>
-                          <a:ext cx="4314825" cy="574040"/>
-                        </a:xfrm>
-                        <a:prstGeom prst="rect">
-                          <a:avLst/>
-                        </a:prstGeom>
-                        <a:solidFill>
-                          <a:srgbClr val="FFFFFF"/>
-                        </a:solidFill>
-                        <a:ln w="57150" cmpd="thickThin">
-                          <a:solidFill>
-                            <a:srgbClr val="0070C0"/>
-                          </a:solidFill>
-                          <a:miter lim="800000"/>
-                          <a:headEnd/>
-                          <a:tailEnd/>
-                        </a:ln>
-                      </wps:spPr>
-                      <wps:txbx>
-                        <w:txbxContent>
-                          <w:p>
-                            <w:pPr>
-                              <w:pStyle w:val="CORPSDETEXTEMAQUETTE"/>
-                              <w:tabs>
-                                <w:tab w:val="left" w:pos="851"/>
-                                <w:tab w:val="left" w:pos="4395"/>
-                                <w:tab w:val="left" w:pos="7513"/>
-                              </w:tabs>
-                              <w:ind w:left="-132" w:firstLine="284"/>
-                              <w:jc w:val="center"/>
-                              <w:rPr>
-                                <w:b/>
-                                <w:bCs/>
-                                <w:sz w:val="24"/>
-                                <w:szCs w:val="24"/>
-                              </w:rPr>
-                            </w:pPr>
-                            <w:bookmarkStart w:id="42" w:name="_Toc31109914"/>
-                            <w:r>
-                              <w:rPr>
-                                <w:b/>
-                                <w:bCs/>
-                                <w:sz w:val="24"/>
-                                <w:szCs w:val="24"/>
-                              </w:rPr>
-                              <w:t>RAPPORT DE V</w:t>
-                            </w:r>
-                            <w:r>
-                              <w:rPr>
-                                <w:b/>
-                                <w:bCs/>
-                                <w:sz w:val="24"/>
-                                <w:szCs w:val="24"/>
-                              </w:rPr>
-                              <w:t>É</w:t>
-                            </w:r>
-                            <w:r>
-                              <w:rPr>
-                                <w:b/>
-                                <w:bCs/>
-                                <w:sz w:val="24"/>
-                                <w:szCs w:val="24"/>
-                              </w:rPr>
-                              <w:t>RIFICATION</w:t>
-                            </w:r>
-                            <w:bookmarkEnd w:id="42"/>
-                            <w:r>
-                              <w:rPr>
-                                <w:b/>
-                                <w:bCs/>
-                                <w:sz w:val="24"/>
-                                <w:szCs w:val="24"/>
-                              </w:rPr>
-                              <w:t xml:space="preserve"> </w:t>
-                            </w:r>
-                            <w:r>
-                              <w:rPr>
-                                <w:b/>
-                                <w:bCs/>
-                                <w:sz w:val="24"/>
-                                <w:szCs w:val="24"/>
-                              </w:rPr>
-                              <w:t>G</w:t>
-                            </w:r>
-                            <w:r>
-                              <w:rPr>
-                                <w:b/>
-                                <w:bCs/>
-                                <w:sz w:val="24"/>
-                                <w:szCs w:val="24"/>
-                              </w:rPr>
-                              <w:t>É</w:t>
-                            </w:r>
-                            <w:r>
-                              <w:rPr>
-                                <w:b/>
-                                <w:bCs/>
-                                <w:sz w:val="24"/>
-                                <w:szCs w:val="24"/>
-                              </w:rPr>
-                              <w:t>N</w:t>
-                            </w:r>
-                            <w:r>
-                              <w:rPr>
-                                <w:b/>
-                                <w:bCs/>
-                                <w:sz w:val="24"/>
-                                <w:szCs w:val="24"/>
-                              </w:rPr>
-                              <w:t>É</w:t>
-                            </w:r>
-                            <w:r>
-                              <w:rPr>
-                                <w:b/>
-                                <w:bCs/>
-                                <w:sz w:val="24"/>
-                                <w:szCs w:val="24"/>
-                              </w:rPr>
-                              <w:t>RALE P</w:t>
-                            </w:r>
-                            <w:r>
-                              <w:rPr>
-                                <w:b/>
-                                <w:bCs/>
-                                <w:sz w:val="24"/>
-                                <w:szCs w:val="24"/>
-                              </w:rPr>
-                              <w:t>É</w:t>
-                            </w:r>
-                            <w:r>
-                              <w:rPr>
-                                <w:b/>
-                                <w:bCs/>
-                                <w:sz w:val="24"/>
-                                <w:szCs w:val="24"/>
-                              </w:rPr>
-                              <w:t>RIODIQUE</w:t>
-                            </w:r>
-                          </w:p>
-                          <w:p>
-                            <w:pPr>
-                              <w:rPr>
-                                <w:szCs w:val="20"/>
-                              </w:rPr>
-                            </w:pPr>
-                          </w:p>
-                        </w:txbxContent>
-                      </wps:txbx>
-                      <wps:bodyPr rot="0" vert="horz" wrap="square" lIns="91440" tIns="45720" rIns="91440" bIns="45720" anchor="t" anchorCtr="0" upright="1">
-                        <a:noAutofit/>
-                      </wps:bodyPr>
-                    </wps:wsp>
-                  </a:graphicData>
-                </a:graphic>
-                <wp14:sizeRelH relativeFrom="margin">
-                  <wp14:pctWidth>0</wp14:pctWidth>
-                </wp14:sizeRelH>
-                <wp14:sizeRelV relativeFrom="margin">
-                  <wp14:pctHeight>0</wp14:pctHeight>
-                </wp14:sizeRelV>
-              </wp:anchor>
-            </w:drawing>
-          </mc:Choice>
-          <mc:Fallback>
-            <w:pict>
-              <v:shapetype w14:anchorId="3D71BC46" id="_x0000_t202" coordsize="21600,21600" o:spt="202" path="m,l,21600r21600,l21600,xe">
-                <v:stroke joinstyle="miter"/>
-                <v:path gradientshapeok="t" o:connecttype="rect"/>
-              </v:shapetype>
-              <v:shape id="Text Box 11" o:spid="_x0000_s1026" type="#_x0000_t202" style="position:absolute;margin-left:86.3pt;margin-top:1.7pt;width:339.75pt;height:45.2pt;z-index:251691008;visibility:visible;mso-wrap-style:square;mso-width-percent:0;mso-height-percent:0;mso-wrap-distance-left:9pt;mso-wrap-distance-top:3.6pt;mso-wrap-distance-right:9pt;mso-wrap-distance-bottom:3.6pt;mso-position-horizontal:absolute;mso-position-horizontal-relative:text;mso-position-vertical:absolute;mso-position-vertical-relative:text;mso-width-percent:0;mso-height-percent:0;mso-width-relative:margin;mso-height-relative:margin;v-text-anchor:top" o:gfxdata="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" strokecolor="#0070c0" strokeweight="4.5pt">
-                <v:stroke linestyle="thickThin"/>
-                <v:textbox>
-                  <w:txbxContent>
-                    <w:p>
-                      <w:pPr>
-                        <w:pStyle w:val="CORPSDETEXTEMAQUETTE"/>
-                        <w:tabs>
-                          <w:tab w:val="left" w:pos="851"/>
-                          <w:tab w:val="left" w:pos="4395"/>
-                          <w:tab w:val="left" w:pos="7513"/>
-                        </w:tabs>
-                        <w:ind w:left="-132" w:firstLine="284"/>
-                        <w:jc w:val="center"/>
-                        <w:rPr>
-                          <w:b/>
-                          <w:bCs/>
-                          <w:sz w:val="24"/>
-                          <w:szCs w:val="24"/>
-                        </w:rPr>
-                      </w:pPr>
-                      <w:bookmarkStart w:id="43" w:name="_Toc31109914"/>
-                      <w:r>
-                        <w:rPr>
-                          <w:b/>
-                          <w:bCs/>
-                          <w:sz w:val="24"/>
-                          <w:szCs w:val="24"/>
-                        </w:rPr>
-                        <w:t>RAPPORT DE V</w:t>
-                      </w:r>
-                      <w:r>
-                        <w:rPr>
-                          <w:b/>
-                          <w:bCs/>
-                          <w:sz w:val="24"/>
-                          <w:szCs w:val="24"/>
-                        </w:rPr>
-                        <w:t>É</w:t>
-                      </w:r>
-                      <w:r>
-                        <w:rPr>
-                          <w:b/>
-                          <w:bCs/>
-                          <w:sz w:val="24"/>
-                          <w:szCs w:val="24"/>
-                        </w:rPr>
-                        <w:t>RIFICATION</w:t>
-                      </w:r>
-                      <w:bookmarkEnd w:id="43"/>
-                      <w:r>
-                        <w:rPr>
-                          <w:b/>
-                          <w:bCs/>
-                          <w:sz w:val="24"/>
-                          <w:szCs w:val="24"/>
-                        </w:rPr>
-                        <w:t xml:space="preserve"> </w:t>
-                      </w:r>
-                      <w:r>
-                        <w:rPr>
-                          <w:b/>
-                          <w:bCs/>
-                          <w:sz w:val="24"/>
-                          <w:szCs w:val="24"/>
-                        </w:rPr>
-                        <w:t>G</w:t>
-                      </w:r>
-                      <w:r>
-                        <w:rPr>
-                          <w:b/>
-                          <w:bCs/>
-                          <w:sz w:val="24"/>
-                          <w:szCs w:val="24"/>
-                        </w:rPr>
-                        <w:t>É</w:t>
-                      </w:r>
-                      <w:r>
-                        <w:rPr>
-                          <w:b/>
-                          <w:bCs/>
-                          <w:sz w:val="24"/>
-                          <w:szCs w:val="24"/>
-                        </w:rPr>
-                        <w:t>N</w:t>
-                      </w:r>
-                      <w:r>
-                        <w:rPr>
-                          <w:b/>
-                          <w:bCs/>
-                          <w:sz w:val="24"/>
-                          <w:szCs w:val="24"/>
-                        </w:rPr>
-                        <w:t>É</w:t>
-                      </w:r>
-                      <w:r>
-                        <w:rPr>
-                          <w:b/>
-                          <w:bCs/>
-                          <w:sz w:val="24"/>
-                          <w:szCs w:val="24"/>
-                        </w:rPr>
-                        <w:t>RALE P</w:t>
-                      </w:r>
-                      <w:r>
-                        <w:rPr>
-                          <w:b/>
-                          <w:bCs/>
-                          <w:sz w:val="24"/>
-                          <w:szCs w:val="24"/>
-                        </w:rPr>
-                        <w:t>É</w:t>
-                      </w:r>
-                      <w:r>
-                        <w:rPr>
-                          <w:b/>
-                          <w:bCs/>
-                          <w:sz w:val="24"/>
-                          <w:szCs w:val="24"/>
-                        </w:rPr>
-                        <w:t>RIODIQUE</w:t>
-                      </w:r>
-                    </w:p>
-                    <w:p>
-                      <w:pPr>
-                        <w:rPr>
-                          <w:szCs w:val="20"/>
-                        </w:rPr>
-                      </w:pPr>
-                    </w:p>
-                  </w:txbxContent>
-                </v:textbox>
-                <w10:wrap type="topAndBottom"/>
-              </v:shape>
-            </w:pict>
-          </mc:Fallback>
-        </mc:AlternateContent>
-      </w:r>
-    </w:p>
+        <w:id w:val="-188380848"/>
+        <w:lock w:val="sdtContentLocked"/>
+        <w:placeholder>
+          <w:docPart w:val="DefaultPlaceholder_-1854013440"/>
+        </w:placeholder>
+      </w:sdtPr>
+      <w:sdtContent>
+        <w:p>
+          <w:pPr>
+            <w:rPr>
+              <w:sz w:val="20"/>
+              <w:szCs w:val="20"/>
+              <w:u w:val="single"/>
+            </w:rPr>
+          </w:pPr>
+          <w:r>
+            <w:rPr>
+              <w:noProof/>
+              <w:lang w:bidi="ar-SA"/>
+            </w:rPr>
+            <mc:AlternateContent>
+              <mc:Choice Requires="wps">
+                <w:drawing>
+                  <wp:anchor distT="45720" distB="45720" distL="114300" distR="114300" simplePos="0" relativeHeight="251721216" behindDoc="0" locked="0" layoutInCell="1" allowOverlap="1" wp14:anchorId="3BD0A5C1" wp14:editId="4E73B6E0">
+                    <wp:simplePos x="0" y="0"/>
+                    <wp:positionH relativeFrom="column">
+                      <wp:posOffset>905510</wp:posOffset>
+                    </wp:positionH>
+                    <wp:positionV relativeFrom="paragraph">
+                      <wp:posOffset>19050</wp:posOffset>
+                    </wp:positionV>
+                    <wp:extent cx="4314825" cy="574040"/>
+                    <wp:effectExtent l="19050" t="19050" r="47625" b="35560"/>
+                    <wp:wrapTopAndBottom/>
+                    <wp:docPr id="1" name="Text Box 11"/>
+                    <wp:cNvGraphicFramePr>
+                      <a:graphicFrameLocks xmlns:a="http://schemas.openxmlformats.org/drawingml/2006/main"/>
+                    </wp:cNvGraphicFramePr>
+                    <a:graphic xmlns:a="http://schemas.openxmlformats.org/drawingml/2006/main">
+                      <a:graphicData uri="http://schemas.microsoft.com/office/word/2010/wordprocessingShape">
+                        <wps:wsp>
+                          <wps:cNvSpPr txBox="1">
+                            <a:spLocks noChangeArrowheads="1"/>
+                          </wps:cNvSpPr>
+                          <wps:spPr bwMode="auto">
+                            <a:xfrm>
+                              <a:off x="0" y="0"/>
+                              <a:ext cx="4314825" cy="574040"/>
+                            </a:xfrm>
+                            <a:prstGeom prst="rect">
+                              <a:avLst/>
+                            </a:prstGeom>
+                            <a:solidFill>
+                              <a:srgbClr val="FFFFFF"/>
+                            </a:solidFill>
+                            <a:ln w="57150" cmpd="thickThin">
+                              <a:solidFill>
+                                <a:srgbClr val="0070C0"/>
+                              </a:solidFill>
+                              <a:miter lim="800000"/>
+                              <a:headEnd/>
+                              <a:tailEnd/>
+                            </a:ln>
+                          </wps:spPr>
+                          <wps:txbx>
+                            <w:txbxContent>
+                              <w:p>
+                                <w:pPr>
+                                  <w:pStyle w:val="CORPSDETEXTEMAQUETTE"/>
+                                  <w:tabs>
+                                    <w:tab w:val="left" w:pos="851"/>
+                                    <w:tab w:val="left" w:pos="4395"/>
+                                    <w:tab w:val="left" w:pos="7513"/>
+                                  </w:tabs>
+                                  <w:ind w:left="-132" w:firstLine="284"/>
+                                  <w:jc w:val="center"/>
+                                  <w:rPr>
+                                    <w:b/>
+                                    <w:bCs/>
+                                    <w:sz w:val="24"/>
+                                    <w:szCs w:val="24"/>
+                                  </w:rPr>
+                                </w:pPr>
+                                <w:bookmarkStart w:id="42" w:name="_Toc31109914"/>
+                                <w:r>
+                                  <w:rPr>
+                                    <w:b/>
+                                    <w:bCs/>
+                                    <w:sz w:val="24"/>
+                                    <w:szCs w:val="24"/>
+                                  </w:rPr>
+                                  <w:t>RAPPORT DE V</w:t>
+                                </w:r>
+                                <w:r>
+                                  <w:rPr>
+                                    <w:b/>
+                                    <w:bCs/>
+                                    <w:sz w:val="24"/>
+                                    <w:szCs w:val="24"/>
+                                  </w:rPr>
+                                  <w:t>É</w:t>
+                                </w:r>
+                                <w:r>
+                                  <w:rPr>
+                                    <w:b/>
+                                    <w:bCs/>
+                                    <w:sz w:val="24"/>
+                                    <w:szCs w:val="24"/>
+                                  </w:rPr>
+                                  <w:t>RIFICATION</w:t>
+                                </w:r>
+                                <w:bookmarkEnd w:id="42"/>
+                                <w:r>
+                                  <w:rPr>
+                                    <w:b/>
+                                    <w:bCs/>
+                                    <w:sz w:val="24"/>
+                                    <w:szCs w:val="24"/>
+                                  </w:rPr>
+                                  <w:t xml:space="preserve"> G</w:t>
+                                </w:r>
+                                <w:r>
+                                  <w:rPr>
+                                    <w:b/>
+                                    <w:bCs/>
+                                    <w:sz w:val="24"/>
+                                    <w:szCs w:val="24"/>
+                                  </w:rPr>
+                                  <w:t>É</w:t>
+                                </w:r>
+                                <w:r>
+                                  <w:rPr>
+                                    <w:b/>
+                                    <w:bCs/>
+                                    <w:sz w:val="24"/>
+                                    <w:szCs w:val="24"/>
+                                  </w:rPr>
+                                  <w:t>N</w:t>
+                                </w:r>
+                                <w:r>
+                                  <w:rPr>
+                                    <w:b/>
+                                    <w:bCs/>
+                                    <w:sz w:val="24"/>
+                                    <w:szCs w:val="24"/>
+                                  </w:rPr>
+                                  <w:t>É</w:t>
+                                </w:r>
+                                <w:r>
+                                  <w:rPr>
+                                    <w:b/>
+                                    <w:bCs/>
+                                    <w:sz w:val="24"/>
+                                    <w:szCs w:val="24"/>
+                                  </w:rPr>
+                                  <w:t>RALE P</w:t>
+                                </w:r>
+                                <w:r>
+                                  <w:rPr>
+                                    <w:b/>
+                                    <w:bCs/>
+                                    <w:sz w:val="24"/>
+                                    <w:szCs w:val="24"/>
+                                  </w:rPr>
+                                  <w:t>É</w:t>
+                                </w:r>
+                                <w:r>
+                                  <w:rPr>
+                                    <w:b/>
+                                    <w:bCs/>
+                                    <w:sz w:val="24"/>
+                                    <w:szCs w:val="24"/>
+                                  </w:rPr>
+                                  <w:t>RIODIQUE</w:t>
+                                </w:r>
+                              </w:p>
+                              <w:p>
+                                <w:pPr>
+                                  <w:rPr>
+                                    <w:szCs w:val="20"/>
+                                  </w:rPr>
+                                </w:pPr>
+                              </w:p>
+                            </w:txbxContent>
+                          </wps:txbx>
+                          <wps:bodyPr rot="0" vert="horz" wrap="square" lIns="91440" tIns="45720" rIns="91440" bIns="45720" anchor="t" anchorCtr="0" upright="1">
+                            <a:noAutofit/>
+                          </wps:bodyPr>
+                        </wps:wsp>
+                      </a:graphicData>
+                    </a:graphic>
+                    <wp14:sizeRelH relativeFrom="margin">
+                      <wp14:pctWidth>0</wp14:pctWidth>
+                    </wp14:sizeRelH>
+                    <wp14:sizeRelV relativeFrom="margin">
+                      <wp14:pctHeight>0</wp14:pctHeight>
+                    </wp14:sizeRelV>
+                  </wp:anchor>
+                </w:drawing>
+              </mc:Choice>
+              <mc:Fallback>
+                <w:pict>
+                  <v:shapetype w14:anchorId="3BD0A5C1" id="_x0000_t202" coordsize="21600,21600" o:spt="202" path="m,l,21600r21600,l21600,xe">
+                    <v:stroke joinstyle="miter"/>
+                    <v:path gradientshapeok="t" o:connecttype="rect"/>
+                  </v:shapetype>
+                  <v:shape id="Text Box 11" o:spid="_x0000_s1026" type="#_x0000_t202" style="position:absolute;margin-left:71.3pt;margin-top:1.5pt;width:339.75pt;height:45.2pt;z-index:251721216;visibility:visible;mso-wrap-style:square;mso-width-percent:0;mso-height-percent:0;mso-wrap-distance-left:9pt;mso-wrap-distance-top:3.6pt;mso-wrap-distance-right:9pt;mso-wrap-distance-bottom:3.6pt;mso-position-horizontal:absolute;mso-position-horizontal-relative:text;mso-position-vertical:absolute;mso-position-vertical-relative:text;mso-width-percent:0;mso-height-percent:0;mso-width-relative:margin;mso-height-relative:margin;v-text-anchor:top" o:gfxdata="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" strokecolor="#0070c0" strokeweight="4.5pt">
+                    <v:stroke linestyle="thickThin"/>
+                    <v:textbox>
+                      <w:txbxContent>
+                        <w:p>
+                          <w:pPr>
+                            <w:pStyle w:val="CORPSDETEXTEMAQUETTE"/>
+                            <w:tabs>
+                              <w:tab w:val="left" w:pos="851"/>
+                              <w:tab w:val="left" w:pos="4395"/>
+                              <w:tab w:val="left" w:pos="7513"/>
+                            </w:tabs>
+                            <w:ind w:left="-132" w:firstLine="284"/>
+                            <w:jc w:val="center"/>
+                            <w:rPr>
+                              <w:b/>
+                              <w:bCs/>
+                              <w:sz w:val="24"/>
+                              <w:szCs w:val="24"/>
+                            </w:rPr>
+                          </w:pPr>
+                          <w:bookmarkStart w:id="43" w:name="_Toc31109914"/>
+                          <w:r>
+                            <w:rPr>
+                              <w:b/>
+                              <w:bCs/>
+                              <w:sz w:val="24"/>
+                              <w:szCs w:val="24"/>
+                            </w:rPr>
+                            <w:t>RAPPORT DE V</w:t>
+                          </w:r>
+                          <w:r>
+                            <w:rPr>
+                              <w:b/>
+                              <w:bCs/>
+                              <w:sz w:val="24"/>
+                              <w:szCs w:val="24"/>
+                            </w:rPr>
+                            <w:t>É</w:t>
+                          </w:r>
+                          <w:r>
+                            <w:rPr>
+                              <w:b/>
+                              <w:bCs/>
+                              <w:sz w:val="24"/>
+                              <w:szCs w:val="24"/>
+                            </w:rPr>
+                            <w:t>RIFICATION</w:t>
+                          </w:r>
+                          <w:bookmarkEnd w:id="43"/>
+                          <w:r>
+                            <w:rPr>
+                              <w:b/>
+                              <w:bCs/>
+                              <w:sz w:val="24"/>
+                              <w:szCs w:val="24"/>
+                            </w:rPr>
+                            <w:t xml:space="preserve"> G</w:t>
+                          </w:r>
+                          <w:r>
+                            <w:rPr>
+                              <w:b/>
+                              <w:bCs/>
+                              <w:sz w:val="24"/>
+                              <w:szCs w:val="24"/>
+                            </w:rPr>
+                            <w:t>É</w:t>
+                          </w:r>
+                          <w:r>
+                            <w:rPr>
+                              <w:b/>
+                              <w:bCs/>
+                              <w:sz w:val="24"/>
+                              <w:szCs w:val="24"/>
+                            </w:rPr>
+                            <w:t>N</w:t>
+                          </w:r>
+                          <w:r>
+                            <w:rPr>
+                              <w:b/>
+                              <w:bCs/>
+                              <w:sz w:val="24"/>
+                              <w:szCs w:val="24"/>
+                            </w:rPr>
+                            <w:t>É</w:t>
+                          </w:r>
+                          <w:r>
+                            <w:rPr>
+                              <w:b/>
+                              <w:bCs/>
+                              <w:sz w:val="24"/>
+                              <w:szCs w:val="24"/>
+                            </w:rPr>
+                            <w:t>RALE P</w:t>
+                          </w:r>
+                          <w:r>
+                            <w:rPr>
+                              <w:b/>
+                              <w:bCs/>
+                              <w:sz w:val="24"/>
+                              <w:szCs w:val="24"/>
+                            </w:rPr>
+                            <w:t>É</w:t>
+                          </w:r>
+                          <w:r>
+                            <w:rPr>
+                              <w:b/>
+                              <w:bCs/>
+                              <w:sz w:val="24"/>
+                              <w:szCs w:val="24"/>
+                            </w:rPr>
+                            <w:t>RIODIQUE</w:t>
+                          </w:r>
+                        </w:p>
+                        <w:p>
+                          <w:pPr>
+                            <w:rPr>
+                              <w:szCs w:val="20"/>
+                            </w:rPr>
+                          </w:pPr>
+                        </w:p>
+                      </w:txbxContent>
+                    </v:textbox>
+                    <w10:wrap type="topAndBottom"/>
+                  </v:shape>
+                </w:pict>
+              </mc:Fallback>
+            </mc:AlternateContent>
+          </w:r>
+        </w:p>
+      </w:sdtContent>
+    </w:sdt>
     <w:p>
       <w:pPr>
         <w:pStyle w:val="Titre2"/>
@@ -8096,8 +8106,8 @@
         </w:rPr>
         <w:t xml:space="preserve"> </w:t>
       </w:r>
-      <w:bookmarkStart w:id="43" w:name="_Toc166953150"/>
-      <w:bookmarkStart w:id="44" w:name="_Toc166955926"/>
+      <w:bookmarkStart w:id="44" w:name="_Toc166953150"/>
+      <w:bookmarkStart w:id="45" w:name="_Toc166955926"/>
       <w:r>
         <w:rPr>
           <w:sz w:val="20"/>
@@ -8106,8 +8116,8 @@
         </w:rPr>
         <w:t>RENSEIGNEMENTS GENERAUX</w:t>
       </w:r>
-      <w:bookmarkEnd w:id="43"/>
       <w:bookmarkEnd w:id="44"/>
+      <w:bookmarkEnd w:id="45"/>
     </w:p>
     <w:p>
       <w:pPr>
@@ -8183,7 +8193,7 @@
               <w:rPr>
                 <w:bCs/>
               </w:rPr>
-              <w:t xml:space="preserve">SEMENS</w:t>
+              <w:t xml:space="preserve">SEMENSE</w:t>
             </w:r>
             <w:proofErr w:type="gramStart"/>
             <w:r>
@@ -8256,7 +8266,7 @@
               <w:rPr>
                 <w:bCs/>
               </w:rPr>
-              <w:t xml:space="preserve">RT-Y6</w:t>
+              <w:t xml:space="preserve">ttttuykk</w:t>
             </w:r>
             <w:proofErr w:type="spellStart"/>
             <w:proofErr w:type="gramStart"/>
@@ -8331,7 +8341,7 @@
               <w:rPr>
                 <w:bCs/>
               </w:rPr>
-              <w:t xml:space="preserve">2000</w:t>
+              <w:t xml:space="preserve">ttttttt</w:t>
             </w:r>
             <w:proofErr w:type="spellStart"/>
             <w:proofErr w:type="gramStart"/>
@@ -8406,7 +8416,7 @@
               <w:rPr>
                 <w:bCs/>
               </w:rPr>
-              <w:t xml:space="preserve">Z54</w:t>
+              <w:t xml:space="preserve">RT76</w:t>
             </w:r>
             <w:proofErr w:type="spellStart"/>
             <w:proofErr w:type="gramStart"/>
@@ -8481,7 +8491,7 @@
               <w:rPr>
                 <w:bCs/>
               </w:rPr>
-              <w:t xml:space="preserve">O-564Y76</w:t>
+              <w:t xml:space="preserve">Y65</w:t>
             </w:r>
             <w:proofErr w:type="spellStart"/>
             <w:proofErr w:type="gramStart"/>
@@ -8632,7 +8642,7 @@
                 <w:color w:val="000000"/>
                 <w:lang w:val="fr-MA" w:eastAsia="fr-MA"/>
               </w:rPr>
-              <w:t xml:space="preserve">Palans manuels</w:t>
+              <w:t xml:space="preserve">Autre : </w:t>
             </w:r>
             <w:proofErr w:type="spellStart"/>
             <w:proofErr w:type="gramStart"/>
@@ -8664,7 +8674,7 @@
                 <w:color w:val="000000"/>
                 <w:lang w:val="fr-MA" w:eastAsia="fr-MA"/>
               </w:rPr>
-              <w:t/>
+              <w:t xml:space="preserve">rtetrt</w:t>
             </w:r>
             <w:proofErr w:type="spellStart"/>
             <w:r>
@@ -8830,7 +8840,7 @@
               <w:t xml:space="preserve"> </w:t>
             </w:r>
             <w:r>
-              <w:t xml:space="preserve">09/08/2022</w:t>
+              <w:t xml:space="preserve">dsfsdf</w:t>
             </w:r>
             <w:proofErr w:type="spellStart"/>
             <w:r>
@@ -8899,7 +8909,7 @@
             </w:r>
             <w:proofErr w:type="gramEnd"/>
             <w:r>
-              <w:t xml:space="preserve">12/12/2023</w:t>
+              <w:t xml:space="preserve">qdsqdqsd</w:t>
             </w:r>
             <w:r>
               <w:t/>
@@ -8988,7 +8998,7 @@
               <w:ind w:left="0"/>
             </w:pPr>
             <w:r>
-              <w:t xml:space="preserve">Réalisé avec la Charge maximale utile</w:t>
+              <w:t xml:space="preserve">Réalisé sous charge de (kg) : </w:t>
             </w:r>
             <w:proofErr w:type="spellStart"/>
             <w:proofErr w:type="gramStart"/>
@@ -8998,7 +9008,7 @@
             <w:proofErr w:type="spellEnd"/>
             <w:proofErr w:type="gramEnd"/>
             <w:r>
-              <w:t xml:space="preserve"> </w:t>
+              <w:t xml:space="preserve"> sdfdsfdsf</w:t>
             </w:r>
             <w:proofErr w:type="spellStart"/>
             <w:r>
@@ -9059,7 +9069,7 @@
               <w:ind w:left="0"/>
             </w:pPr>
             <w:r>
-              <w:t xml:space="preserve">Sans objet</w:t>
+              <w:t xml:space="preserve">Description : </w:t>
             </w:r>
             <w:proofErr w:type="gramStart"/>
             <w:r>
@@ -9067,7 +9077,7 @@
             </w:r>
             <w:proofErr w:type="gramEnd"/>
             <w:r>
-              <w:t xml:space="preserve"> </w:t>
+              <w:t xml:space="preserve"> sfsdsdf</w:t>
             </w:r>
             <w:proofErr w:type="spellStart"/>
             <w:r>
@@ -9679,7 +9689,7 @@
           <w:tab w:val="left" w:leader="dot" w:pos="9355"/>
         </w:tabs>
         <w:spacing w:before="0" w:after="0"/>
-        <w:ind w:left="426" w:hanging="142"/>
+        <w:ind w:left="0"/>
         <w:jc w:val="left"/>
         <w:rPr>
           <w:rFonts w:cs="Portugal"/>
@@ -9721,7 +9731,7 @@
           <w:tab w:val="left" w:leader="dot" w:pos="9355"/>
         </w:tabs>
         <w:spacing w:before="0" w:after="0"/>
-        <w:ind w:left="426" w:hanging="142"/>
+        <w:ind w:left="0"/>
         <w:jc w:val="left"/>
         <w:rPr>
           <w:rFonts w:cs="Portugal"/>
@@ -9732,46 +9742,67 @@
         </w:rPr>
       </w:pPr>
     </w:p>
-    <w:p>
-      <w:pPr>
-        <w:pStyle w:val="Titre2"/>
-        <w:numPr>
-          <w:ilvl w:val="0"/>
-          <w:numId w:val="5"/>
-        </w:numPr>
-        <w:ind w:left="426" w:hanging="283"/>
-        <w:jc w:val="both"/>
+    <w:sdt>
+      <w:sdtPr>
         <w:rPr>
           <w:sz w:val="20"/>
           <w:szCs w:val="20"/>
           <w:u w:val="single"/>
         </w:rPr>
-      </w:pPr>
-      <w:bookmarkStart w:id="45" w:name="_Toc166953151"/>
-      <w:bookmarkStart w:id="46" w:name="_Toc166955927"/>
-      <w:r>
-        <w:rPr>
-          <w:sz w:val="20"/>
-          <w:szCs w:val="20"/>
-          <w:u w:val="single"/>
-        </w:rPr>
-        <w:lastRenderedPageBreak/>
-        <w:t>DESCRIPTION DE L’APPAREIL VERIFIE</w:t>
-      </w:r>
-      <w:bookmarkEnd w:id="45"/>
-      <w:bookmarkEnd w:id="46"/>
-    </w:p>
-    <w:p>
-      <w:pPr>
-        <w:spacing w:after="40"/>
-        <w:ind w:left="1105" w:hanging="1080"/>
-        <w:rPr>
-          <w:sz w:val="20"/>
-          <w:szCs w:val="20"/>
-          <w:u w:val="single"/>
-        </w:rPr>
-      </w:pPr>
-    </w:p>
+        <w:id w:val="-1949845911"/>
+        <w:lock w:val="sdtContentLocked"/>
+        <w:placeholder>
+          <w:docPart w:val="DefaultPlaceholder_-1854013440"/>
+        </w:placeholder>
+      </w:sdtPr>
+      <w:sdtEndPr>
+        <w:rPr>
+          <w:b w:val="0"/>
+          <w:bCs w:val="0"/>
+        </w:rPr>
+      </w:sdtEndPr>
+      <w:sdtContent>
+        <w:bookmarkStart w:id="46" w:name="_Toc166955927" w:displacedByCustomXml="prev"/>
+        <w:bookmarkStart w:id="47" w:name="_Toc166953151" w:displacedByCustomXml="prev"/>
+        <w:p>
+          <w:pPr>
+            <w:pStyle w:val="Titre2"/>
+            <w:numPr>
+              <w:ilvl w:val="0"/>
+              <w:numId w:val="5"/>
+            </w:numPr>
+            <w:ind w:left="426" w:hanging="283"/>
+            <w:jc w:val="both"/>
+            <w:rPr>
+              <w:sz w:val="20"/>
+              <w:szCs w:val="20"/>
+              <w:u w:val="single"/>
+            </w:rPr>
+          </w:pPr>
+          <w:r>
+            <w:rPr>
+              <w:sz w:val="20"/>
+              <w:szCs w:val="20"/>
+              <w:u w:val="single"/>
+            </w:rPr>
+            <w:t>DESCRIPTION DE L’APPAREIL VERIFIE</w:t>
+          </w:r>
+          <w:bookmarkEnd w:id="47"/>
+          <w:bookmarkEnd w:id="46"/>
+        </w:p>
+        <w:p>
+          <w:pPr>
+            <w:spacing w:after="40"/>
+            <w:ind w:left="1105" w:hanging="1080"/>
+            <w:rPr>
+              <w:sz w:val="20"/>
+              <w:szCs w:val="20"/>
+              <w:u w:val="single"/>
+            </w:rPr>
+          </w:pPr>
+        </w:p>
+      </w:sdtContent>
+    </w:sdt>
     <w:tbl>
       <w:tblPr>
         <w:tblW w:w="0" w:type="auto"/>
@@ -9886,7 +9917,7 @@
                 <w:sz w:val="20"/>
                 <w:szCs w:val="20"/>
               </w:rPr>
-              <w:t xml:space="preserve">Appareil CE</w:t>
+              <w:t xml:space="preserve">Appareil Non CE</w:t>
             </w:r>
             <w:proofErr w:type="gramStart"/>
             <w:r>
@@ -10013,7 +10044,7 @@
                 <w:sz w:val="20"/>
                 <w:szCs w:val="20"/>
               </w:rPr>
-              <w:t xml:space="preserve"> 12</w:t>
+              <w:t xml:space="preserve"> 13</w:t>
             </w:r>
             <w:proofErr w:type="spellStart"/>
             <w:proofErr w:type="gramStart"/>
@@ -10052,7 +10083,7 @@
                 <w:sz w:val="20"/>
                 <w:szCs w:val="20"/>
               </w:rPr>
-              <w:t xml:space="preserve">12</w:t>
+              <w:t xml:space="preserve">13</w:t>
             </w:r>
             <w:proofErr w:type="spellStart"/>
             <w:r>
@@ -10090,7 +10121,7 @@
                 <w:sz w:val="20"/>
                 <w:szCs w:val="20"/>
               </w:rPr>
-              <w:t xml:space="preserve"> 12</w:t>
+              <w:t xml:space="preserve"> 113</w:t>
             </w:r>
             <w:proofErr w:type="spellStart"/>
             <w:r>
@@ -10128,7 +10159,7 @@
                 <w:sz w:val="20"/>
                 <w:szCs w:val="20"/>
               </w:rPr>
-              <w:t xml:space="preserve">12</w:t>
+              <w:t xml:space="preserve">13</w:t>
             </w:r>
             <w:r>
               <w:rPr>
@@ -10164,7 +10195,7 @@
                 <w:sz w:val="20"/>
                 <w:szCs w:val="20"/>
               </w:rPr>
-              <w:t xml:space="preserve">12</w:t>
+              <w:t xml:space="preserve">13</w:t>
             </w:r>
             <w:proofErr w:type="spellStart"/>
             <w:r>
@@ -10202,7 +10233,7 @@
                 <w:sz w:val="20"/>
                 <w:szCs w:val="20"/>
               </w:rPr>
-              <w:t xml:space="preserve">12</w:t>
+              <w:t xml:space="preserve">13</w:t>
             </w:r>
             <w:proofErr w:type="spellStart"/>
             <w:r>
@@ -10254,7 +10285,7 @@
                 <w:sz w:val="20"/>
                 <w:szCs w:val="20"/>
               </w:rPr>
-              <w:t xml:space="preserve">12</w:t>
+              <w:t xml:space="preserve">31</w:t>
             </w:r>
             <w:proofErr w:type="spellStart"/>
             <w:r>
@@ -10292,7 +10323,7 @@
                 <w:sz w:val="20"/>
                 <w:szCs w:val="20"/>
               </w:rPr>
-              <w:t xml:space="preserve">12</w:t>
+              <w:t xml:space="preserve">31</w:t>
             </w:r>
             <w:proofErr w:type="spellStart"/>
             <w:r>
@@ -10330,7 +10361,7 @@
                 <w:sz w:val="20"/>
                 <w:szCs w:val="20"/>
               </w:rPr>
-              <w:t xml:space="preserve">12</w:t>
+              <w:t xml:space="preserve">31</w:t>
             </w:r>
             <w:proofErr w:type="spellStart"/>
             <w:r>
@@ -10368,7 +10399,7 @@
                 <w:sz w:val="20"/>
                 <w:szCs w:val="20"/>
               </w:rPr>
-              <w:t xml:space="preserve">Palan</w:t>
+              <w:t xml:space="preserve">Pont roulant</w:t>
             </w:r>
             <w:proofErr w:type="spellStart"/>
             <w:r>
@@ -10779,7 +10810,7 @@
                 <w:sz w:val="20"/>
                 <w:szCs w:val="20"/>
               </w:rPr>
-              <w:t xml:space="preserve">12</w:t>
+              <w:t xml:space="preserve">13</w:t>
             </w:r>
             <w:proofErr w:type="spellStart"/>
             <w:r>
@@ -10845,7 +10876,7 @@
                 <w:sz w:val="20"/>
                 <w:szCs w:val="20"/>
               </w:rPr>
-              <w:t xml:space="preserve">12</w:t>
+              <w:t xml:space="preserve">13</w:t>
             </w:r>
             <w:proofErr w:type="spellStart"/>
             <w:r>
@@ -10903,7 +10934,7 @@
                 <w:sz w:val="20"/>
                 <w:szCs w:val="20"/>
               </w:rPr>
-              <w:t xml:space="preserve">12</w:t>
+              <w:t xml:space="preserve">13</w:t>
             </w:r>
             <w:proofErr w:type="spellStart"/>
             <w:r>
@@ -11045,7 +11076,7 @@
                 <w:sz w:val="20"/>
                 <w:szCs w:val="20"/>
               </w:rPr>
-              <w:t xml:space="preserve">12</w:t>
+              <w:t xml:space="preserve">13</w:t>
             </w:r>
             <w:proofErr w:type="spellStart"/>
             <w:r>
@@ -11111,7 +11142,7 @@
                 <w:sz w:val="20"/>
                 <w:szCs w:val="20"/>
               </w:rPr>
-              <w:t xml:space="preserve">12</w:t>
+              <w:t xml:space="preserve">13</w:t>
             </w:r>
             <w:proofErr w:type="spellStart"/>
             <w:r>
@@ -11385,7 +11416,7 @@
                 <w:sz w:val="20"/>
                 <w:szCs w:val="20"/>
               </w:rPr>
-              <w:t xml:space="preserve">12</w:t>
+              <w:t xml:space="preserve">14</w:t>
             </w:r>
             <w:proofErr w:type="spellStart"/>
             <w:r>
@@ -11627,7 +11658,7 @@
                 <w:sz w:val="20"/>
                 <w:szCs w:val="20"/>
               </w:rPr>
-              <w:t xml:space="preserve">12</w:t>
+              <w:t xml:space="preserve">14</w:t>
             </w:r>
             <w:proofErr w:type="spellStart"/>
             <w:r>
@@ -11685,7 +11716,7 @@
                 <w:sz w:val="20"/>
                 <w:szCs w:val="20"/>
               </w:rPr>
-              <w:t xml:space="preserve">12</w:t>
+              <w:t xml:space="preserve">14</w:t>
             </w:r>
             <w:proofErr w:type="spellStart"/>
             <w:r>
@@ -11869,7 +11900,7 @@
                 <w:sz w:val="20"/>
                 <w:szCs w:val="20"/>
               </w:rPr>
-              <w:t xml:space="preserve">12</w:t>
+              <w:t xml:space="preserve">14</w:t>
             </w:r>
             <w:proofErr w:type="spellStart"/>
             <w:r>
@@ -11927,7 +11958,7 @@
                 <w:sz w:val="20"/>
                 <w:szCs w:val="20"/>
               </w:rPr>
-              <w:t xml:space="preserve">12</w:t>
+              <w:t xml:space="preserve">14</w:t>
             </w:r>
             <w:proofErr w:type="spellStart"/>
             <w:r>
@@ -12253,7 +12284,7 @@
                 <w:sz w:val="20"/>
                 <w:szCs w:val="20"/>
               </w:rPr>
-              <w:t xml:space="preserve">12</w:t>
+              <w:t xml:space="preserve">151</w:t>
             </w:r>
             <w:proofErr w:type="spellStart"/>
             <w:r>
@@ -12319,7 +12350,7 @@
                 <w:sz w:val="20"/>
                 <w:szCs w:val="20"/>
               </w:rPr>
-              <w:t xml:space="preserve">A maillons longs</w:t>
+              <w:t xml:space="preserve">A maillons courts</w:t>
             </w:r>
             <w:proofErr w:type="spellStart"/>
             <w:r>
@@ -12519,7 +12550,7 @@
                 <w:sz w:val="20"/>
                 <w:szCs w:val="20"/>
               </w:rPr>
-              <w:t xml:space="preserve">12</w:t>
+              <w:t xml:space="preserve">15</w:t>
             </w:r>
             <w:proofErr w:type="spellStart"/>
             <w:r>
@@ -12585,7 +12616,7 @@
                 <w:sz w:val="20"/>
                 <w:szCs w:val="20"/>
               </w:rPr>
-              <w:t xml:space="preserve">12</w:t>
+              <w:t xml:space="preserve">15</w:t>
             </w:r>
             <w:proofErr w:type="spellStart"/>
             <w:r>
@@ -12785,7 +12816,7 @@
                 <w:sz w:val="20"/>
                 <w:szCs w:val="20"/>
               </w:rPr>
-              <w:t xml:space="preserve">12</w:t>
+              <w:t xml:space="preserve">15</w:t>
             </w:r>
             <w:proofErr w:type="spellStart"/>
             <w:r>
@@ -12851,7 +12882,7 @@
                 <w:sz w:val="20"/>
                 <w:szCs w:val="20"/>
               </w:rPr>
-              <w:t xml:space="preserve">12</w:t>
+              <w:t xml:space="preserve">15</w:t>
             </w:r>
             <w:proofErr w:type="spellStart"/>
             <w:r>
@@ -13186,7 +13217,7 @@
                 <w:sz w:val="20"/>
                 <w:szCs w:val="20"/>
               </w:rPr>
-              <w:t xml:space="preserve">12</w:t>
+              <w:t xml:space="preserve">24</w:t>
             </w:r>
             <w:proofErr w:type="spellStart"/>
             <w:r>
@@ -13252,7 +13283,7 @@
                 <w:sz w:val="20"/>
                 <w:szCs w:val="20"/>
               </w:rPr>
-              <w:t xml:space="preserve">12</w:t>
+              <w:t xml:space="preserve">24</w:t>
             </w:r>
             <w:proofErr w:type="spellStart"/>
             <w:r>
@@ -13452,7 +13483,7 @@
                 <w:sz w:val="20"/>
                 <w:szCs w:val="20"/>
               </w:rPr>
-              <w:t xml:space="preserve">12</w:t>
+              <w:t xml:space="preserve">24</w:t>
             </w:r>
             <w:proofErr w:type="spellStart"/>
             <w:r>
@@ -13718,7 +13749,7 @@
                 <w:sz w:val="20"/>
                 <w:szCs w:val="20"/>
               </w:rPr>
-              <w:t xml:space="preserve">12</w:t>
+              <w:t xml:space="preserve">24</w:t>
             </w:r>
             <w:proofErr w:type="spellStart"/>
             <w:r>
@@ -13784,7 +13815,7 @@
                 <w:sz w:val="20"/>
                 <w:szCs w:val="20"/>
               </w:rPr>
-              <w:t xml:space="preserve">12</w:t>
+              <w:t xml:space="preserve">24</w:t>
             </w:r>
             <w:proofErr w:type="spellStart"/>
             <w:r>
@@ -14217,19 +14248,18 @@
           <w:u w:val="single"/>
         </w:rPr>
       </w:pPr>
-      <w:bookmarkStart w:id="47" w:name="_Toc166953152"/>
-      <w:bookmarkStart w:id="48" w:name="_Toc166955928"/>
+      <w:bookmarkStart w:id="48" w:name="_Toc166953152"/>
+      <w:bookmarkStart w:id="49" w:name="_Toc166955928"/>
       <w:r>
         <w:rPr>
           <w:sz w:val="20"/>
           <w:szCs w:val="20"/>
           <w:u w:val="single"/>
         </w:rPr>
-        <w:lastRenderedPageBreak/>
         <w:t>EXAMENS ET ESSAIS DE L’APPAREIL</w:t>
       </w:r>
-      <w:bookmarkEnd w:id="47"/>
       <w:bookmarkEnd w:id="48"/>
+      <w:bookmarkEnd w:id="49"/>
     </w:p>
     <w:p>
       <w:pPr>
@@ -14901,7 +14931,7 @@
                 <w:sz w:val="20"/>
                 <w:szCs w:val="20"/>
               </w:rPr>
-              <w:t xml:space="preserve">O10,O11,O12</w:t>
+              <w:t xml:space="preserve">SO</w:t>
             </w:r>
             <w:proofErr w:type="gramStart"/>
             <w:r>
@@ -15161,7 +15191,7 @@
                 <w:sz w:val="20"/>
                 <w:szCs w:val="20"/>
               </w:rPr>
-              <w:t xml:space="preserve">O3</w:t>
+              <w:t xml:space="preserve">BE</w:t>
             </w:r>
             <w:proofErr w:type="gramStart"/>
             <w:r>
@@ -15429,7 +15459,7 @@
                 <w:sz w:val="20"/>
                 <w:szCs w:val="20"/>
               </w:rPr>
-              <w:t xml:space="preserve">O0,O1,O2,O4,O5,O6</w:t>
+              <w:t xml:space="preserve">BE,FC</w:t>
             </w:r>
             <w:proofErr w:type="gramStart"/>
             <w:r>
@@ -15723,7 +15753,7 @@
                 <w:sz w:val="20"/>
                 <w:szCs w:val="20"/>
               </w:rPr>
-              <w:t xml:space="preserve">BE</w:t>
+              <w:t xml:space="preserve">O0,O1,O2</w:t>
             </w:r>
             <w:proofErr w:type="gramStart"/>
             <w:r>
@@ -15985,7 +16015,7 @@
                 <w:sz w:val="20"/>
                 <w:szCs w:val="20"/>
               </w:rPr>
-              <w:t xml:space="preserve">FC</w:t>
+              <w:t xml:space="preserve">BE</w:t>
             </w:r>
             <w:proofErr w:type="gramStart"/>
             <w:r>
@@ -16131,7 +16161,7 @@
                 <w:sz w:val="20"/>
                 <w:szCs w:val="20"/>
               </w:rPr>
-              <w:t xml:space="preserve">SO</w:t>
+              <w:t xml:space="preserve">BE</w:t>
             </w:r>
             <w:proofErr w:type="gramStart"/>
             <w:r>
@@ -16277,7 +16307,7 @@
                 <w:sz w:val="20"/>
                 <w:szCs w:val="20"/>
               </w:rPr>
-              <w:t xml:space="preserve">BE,FC</w:t>
+              <w:t xml:space="preserve">FC</w:t>
             </w:r>
             <w:proofErr w:type="gramStart"/>
             <w:r>
@@ -16715,7 +16745,7 @@
                 <w:sz w:val="20"/>
                 <w:szCs w:val="20"/>
               </w:rPr>
-              <w:t xml:space="preserve">BE,FC</w:t>
+              <w:t xml:space="preserve">SO</w:t>
             </w:r>
             <w:proofErr w:type="gramStart"/>
             <w:r>
@@ -16980,7 +17010,7 @@
                 <w:sz w:val="20"/>
                 <w:szCs w:val="20"/>
               </w:rPr>
-              <w:t xml:space="preserve">BE</w:t>
+              <w:t xml:space="preserve">BE,FC</w:t>
             </w:r>
             <w:proofErr w:type="gramStart"/>
             <w:r>
@@ -17251,7 +17281,7 @@
                 <w:sz w:val="20"/>
                 <w:szCs w:val="20"/>
               </w:rPr>
-              <w:t xml:space="preserve">BE</w:t>
+              <w:t xml:space="preserve">FC</w:t>
             </w:r>
             <w:proofErr w:type="gramStart"/>
             <w:r>
@@ -17397,7 +17427,7 @@
                 <w:sz w:val="20"/>
                 <w:szCs w:val="20"/>
               </w:rPr>
-              <w:t xml:space="preserve">BE,FC</w:t>
+              <w:t xml:space="preserve">FC</w:t>
             </w:r>
             <w:proofErr w:type="gramStart"/>
             <w:r>
@@ -17663,7 +17693,7 @@
                 <w:sz w:val="20"/>
                 <w:szCs w:val="20"/>
               </w:rPr>
-              <w:t xml:space="preserve">BE,FC</w:t>
+              <w:t xml:space="preserve">BE</w:t>
             </w:r>
             <w:proofErr w:type="gramStart"/>
             <w:r>
@@ -17808,7 +17838,7 @@
                 <w:sz w:val="20"/>
                 <w:szCs w:val="20"/>
               </w:rPr>
-              <w:t xml:space="preserve">BE,FC</w:t>
+              <w:t xml:space="preserve">FC</w:t>
             </w:r>
             <w:proofErr w:type="gramStart"/>
             <w:r>
@@ -17953,7 +17983,7 @@
                 <w:sz w:val="20"/>
                 <w:szCs w:val="20"/>
               </w:rPr>
-              <w:t xml:space="preserve">SO</w:t>
+              <w:t xml:space="preserve">BE,FC</w:t>
             </w:r>
             <w:proofErr w:type="gramStart"/>
             <w:r>
@@ -18098,7 +18128,7 @@
                 <w:sz w:val="20"/>
                 <w:szCs w:val="20"/>
               </w:rPr>
-              <w:t xml:space="preserve">BE</w:t>
+              <w:t xml:space="preserve">FC</w:t>
             </w:r>
             <w:proofErr w:type="gramStart"/>
             <w:r>
@@ -18243,7 +18273,7 @@
                 <w:sz w:val="20"/>
                 <w:szCs w:val="20"/>
               </w:rPr>
-              <w:t xml:space="preserve">BE</w:t>
+              <w:t xml:space="preserve">FC</w:t>
             </w:r>
             <w:proofErr w:type="gramStart"/>
             <w:r>
@@ -18811,7 +18841,7 @@
                 <w:sz w:val="20"/>
                 <w:szCs w:val="20"/>
               </w:rPr>
-              <w:t xml:space="preserve">FC</w:t>
+              <w:t xml:space="preserve">BE</w:t>
             </w:r>
             <w:proofErr w:type="gramStart"/>
             <w:r>
@@ -18956,7 +18986,7 @@
                 <w:sz w:val="20"/>
                 <w:szCs w:val="20"/>
               </w:rPr>
-              <w:t xml:space="preserve">BE,FC</w:t>
+              <w:t xml:space="preserve">SO</w:t>
             </w:r>
             <w:proofErr w:type="gramStart"/>
             <w:r>
@@ -19101,7 +19131,7 @@
                 <w:sz w:val="20"/>
                 <w:szCs w:val="20"/>
               </w:rPr>
-              <w:t xml:space="preserve">FC</w:t>
+              <w:t xml:space="preserve">SO</w:t>
             </w:r>
             <w:proofErr w:type="gramStart"/>
             <w:r>
@@ -19391,7 +19421,7 @@
                 <w:sz w:val="20"/>
                 <w:szCs w:val="20"/>
               </w:rPr>
-              <w:t xml:space="preserve">SO</w:t>
+              <w:t xml:space="preserve">BE,FC</w:t>
             </w:r>
             <w:proofErr w:type="gramStart"/>
             <w:r>
@@ -19536,7 +19566,7 @@
                 <w:sz w:val="20"/>
                 <w:szCs w:val="20"/>
               </w:rPr>
-              <w:t xml:space="preserve">FC</w:t>
+              <w:t xml:space="preserve">SO</w:t>
             </w:r>
             <w:proofErr w:type="gramStart"/>
             <w:r>
@@ -19813,7 +19843,7 @@
                 <w:sz w:val="20"/>
                 <w:szCs w:val="20"/>
               </w:rPr>
-              <w:t xml:space="preserve">BE,FC</w:t>
+              <w:t xml:space="preserve">BE</w:t>
             </w:r>
             <w:proofErr w:type="gramStart"/>
             <w:r>
@@ -20073,7 +20103,7 @@
                 <w:sz w:val="20"/>
                 <w:szCs w:val="20"/>
               </w:rPr>
-              <w:t xml:space="preserve">FC</w:t>
+              <w:t xml:space="preserve">O3</w:t>
             </w:r>
             <w:proofErr w:type="gramStart"/>
             <w:r>
@@ -20212,7 +20242,7 @@
                 <w:sz w:val="20"/>
                 <w:szCs w:val="20"/>
               </w:rPr>
-              <w:t xml:space="preserve">FC</w:t>
+              <w:t xml:space="preserve">BE,FC</w:t>
             </w:r>
             <w:proofErr w:type="gramStart"/>
             <w:r>
@@ -20351,7 +20381,7 @@
                 <w:sz w:val="20"/>
                 <w:szCs w:val="20"/>
               </w:rPr>
-              <w:t xml:space="preserve">BE</w:t>
+              <w:t xml:space="preserve">FC</w:t>
             </w:r>
             <w:proofErr w:type="gramStart"/>
             <w:r>
@@ -20428,8 +20458,8 @@
           <w:u w:val="single"/>
         </w:rPr>
       </w:pPr>
-      <w:bookmarkStart w:id="49" w:name="_Toc166953153"/>
-      <w:bookmarkStart w:id="50" w:name="_Toc166955929"/>
+      <w:bookmarkStart w:id="50" w:name="_Toc166953153"/>
+      <w:bookmarkStart w:id="51" w:name="_Toc166955929"/>
       <w:r>
         <w:rPr>
           <w:sz w:val="20"/>
@@ -20439,8 +20469,8 @@
         <w:lastRenderedPageBreak/>
         <w:t>LISTE RECAPITULATIVE DES OBSERVATIONS</w:t>
       </w:r>
-      <w:bookmarkEnd w:id="49"/>
       <w:bookmarkEnd w:id="50"/>
+      <w:bookmarkEnd w:id="51"/>
     </w:p>
     <w:p>
       <w:pPr>
@@ -20741,7 +20771,7 @@
             </w:r>
             <w:proofErr w:type="gramStart"/>
             <w:r>
-              <w:t xml:space="preserve">O1</w:t>
+              <w:t xml:space="preserve">O3</w:t>
             </w:r>
             <w:proofErr w:type="gramEnd"/>
             <w:r>
@@ -20771,871 +20801,7 @@
               <w:jc w:val="both"/>
             </w:pPr>
             <w:r>
-              <w:t xml:space="preserve">Lore dol atque evenie</w:t>
-            </w:r>
-            <w:proofErr w:type="spellStart"/>
-            <w:proofErr w:type="gramStart"/>
-            <w:r>
-              <w:t/>
-            </w:r>
-            <w:proofErr w:type="spellEnd"/>
-            <w:proofErr w:type="gramEnd"/>
-            <w:r>
-              <w:t/>
-            </w:r>
-          </w:p>
-        </w:tc>
-        <w:tc>
-          <w:tcPr>
-            <w:tcW w:w="1729" w:type="dxa"/>
-            <w:tcBorders>
-              <w:left w:val="single" w:sz="4" w:space="0" w:color="000000"/>
-              <w:bottom w:val="single" w:sz="12" w:space="0" w:color="000000"/>
-              <w:right w:val="single" w:sz="12" w:space="0" w:color="000000"/>
-            </w:tcBorders>
-            <w:shd w:val="clear" w:color="auto" w:fill="FFFFFF"/>
-            <w:vAlign w:val="center"/>
-          </w:tcPr>
-          <w:p>
-            <w:pPr>
-              <w:keepLines/>
-              <w:snapToGrid w:val="0"/>
-              <w:spacing w:before="120"/>
-            </w:pPr>
-            <w:r>
-              <w:t/>
-            </w:r>
-          </w:p>
-        </w:tc>
-      </w:tr>
-      <w:tr>
-        <w:trPr>
-          <w:cantSplit/>
-          <w:trHeight w:val="360"/>
-          <w:jc w:val="center"/>
-        </w:trPr>
-        <w:tc>
-          <w:tcPr>
-            <w:tcW w:w="722" w:type="dxa"/>
-            <w:tcBorders>
-              <w:left w:val="single" w:sz="12" w:space="0" w:color="000000"/>
-              <w:bottom w:val="single" w:sz="12" w:space="0" w:color="000000"/>
-              <w:right w:val="single" w:sz="4" w:space="0" w:color="000000"/>
-            </w:tcBorders>
-            <w:shd w:val="clear" w:color="auto" w:fill="FFFFFF"/>
-            <w:vAlign w:val="center"/>
-          </w:tcPr>
-          <w:p>
-            <w:pPr>
-              <w:keepLines/>
-              <w:snapToGrid w:val="0"/>
-              <w:spacing w:before="120"/>
-              <w:jc w:val="center"/>
-            </w:pPr>
-            <w:r>
-              <w:t/>
-            </w:r>
-            <w:proofErr w:type="gramStart"/>
-            <w:r>
-              <w:t xml:space="preserve">O3</w:t>
-            </w:r>
-            <w:proofErr w:type="gramEnd"/>
-            <w:r>
-              <w:t/>
-            </w:r>
-            <w:r>
-              <w:t/>
-            </w:r>
-          </w:p>
-        </w:tc>
-        <w:tc>
-          <w:tcPr>
-            <w:tcW w:w="7944" w:type="dxa"/>
-            <w:tcBorders>
-              <w:left w:val="single" w:sz="4" w:space="0" w:color="000000"/>
-              <w:bottom w:val="single" w:sz="12" w:space="0" w:color="000000"/>
-              <w:right w:val="single" w:sz="4" w:space="0" w:color="000000"/>
-            </w:tcBorders>
-            <w:shd w:val="clear" w:color="auto" w:fill="FFFFFF"/>
-            <w:vAlign w:val="center"/>
-          </w:tcPr>
-          <w:p>
-            <w:pPr>
-              <w:keepLines/>
-              <w:snapToGrid w:val="0"/>
-              <w:spacing w:before="120"/>
-              <w:jc w:val="both"/>
-            </w:pPr>
-            <w:r>
               <w:t xml:space="preserve">Lore dol atque eveniet</w:t>
-            </w:r>
-            <w:proofErr w:type="spellStart"/>
-            <w:proofErr w:type="gramStart"/>
-            <w:r>
-              <w:t/>
-            </w:r>
-            <w:proofErr w:type="spellEnd"/>
-            <w:proofErr w:type="gramEnd"/>
-            <w:r>
-              <w:t/>
-            </w:r>
-          </w:p>
-        </w:tc>
-        <w:tc>
-          <w:tcPr>
-            <w:tcW w:w="1729" w:type="dxa"/>
-            <w:tcBorders>
-              <w:left w:val="single" w:sz="4" w:space="0" w:color="000000"/>
-              <w:bottom w:val="single" w:sz="12" w:space="0" w:color="000000"/>
-              <w:right w:val="single" w:sz="12" w:space="0" w:color="000000"/>
-            </w:tcBorders>
-            <w:shd w:val="clear" w:color="auto" w:fill="FFFFFF"/>
-            <w:vAlign w:val="center"/>
-          </w:tcPr>
-          <w:p>
-            <w:pPr>
-              <w:keepLines/>
-              <w:snapToGrid w:val="0"/>
-              <w:spacing w:before="120"/>
-            </w:pPr>
-            <w:r>
-              <w:t/>
-            </w:r>
-          </w:p>
-        </w:tc>
-      </w:tr>
-      <w:tr>
-        <w:trPr>
-          <w:cantSplit/>
-          <w:trHeight w:val="360"/>
-          <w:jc w:val="center"/>
-        </w:trPr>
-        <w:tc>
-          <w:tcPr>
-            <w:tcW w:w="722" w:type="dxa"/>
-            <w:tcBorders>
-              <w:left w:val="single" w:sz="12" w:space="0" w:color="000000"/>
-              <w:bottom w:val="single" w:sz="12" w:space="0" w:color="000000"/>
-              <w:right w:val="single" w:sz="4" w:space="0" w:color="000000"/>
-            </w:tcBorders>
-            <w:shd w:val="clear" w:color="auto" w:fill="FFFFFF"/>
-            <w:vAlign w:val="center"/>
-          </w:tcPr>
-          <w:p>
-            <w:pPr>
-              <w:keepLines/>
-              <w:snapToGrid w:val="0"/>
-              <w:spacing w:before="120"/>
-              <w:jc w:val="center"/>
-            </w:pPr>
-            <w:r>
-              <w:t/>
-            </w:r>
-            <w:proofErr w:type="gramStart"/>
-            <w:r>
-              <w:t xml:space="preserve">O4</w:t>
-            </w:r>
-            <w:proofErr w:type="gramEnd"/>
-            <w:r>
-              <w:t/>
-            </w:r>
-            <w:r>
-              <w:t/>
-            </w:r>
-          </w:p>
-        </w:tc>
-        <w:tc>
-          <w:tcPr>
-            <w:tcW w:w="7944" w:type="dxa"/>
-            <w:tcBorders>
-              <w:left w:val="single" w:sz="4" w:space="0" w:color="000000"/>
-              <w:bottom w:val="single" w:sz="12" w:space="0" w:color="000000"/>
-              <w:right w:val="single" w:sz="4" w:space="0" w:color="000000"/>
-            </w:tcBorders>
-            <w:shd w:val="clear" w:color="auto" w:fill="FFFFFF"/>
-            <w:vAlign w:val="center"/>
-          </w:tcPr>
-          <w:p>
-            <w:pPr>
-              <w:keepLines/>
-              <w:snapToGrid w:val="0"/>
-              <w:spacing w:before="120"/>
-              <w:jc w:val="both"/>
-            </w:pPr>
-            <w:r>
-              <w:t xml:space="preserve">Lore dol atque eveniet</w:t>
-            </w:r>
-            <w:proofErr w:type="spellStart"/>
-            <w:proofErr w:type="gramStart"/>
-            <w:r>
-              <w:t/>
-            </w:r>
-            <w:proofErr w:type="spellEnd"/>
-            <w:proofErr w:type="gramEnd"/>
-            <w:r>
-              <w:t/>
-            </w:r>
-          </w:p>
-        </w:tc>
-        <w:tc>
-          <w:tcPr>
-            <w:tcW w:w="1729" w:type="dxa"/>
-            <w:tcBorders>
-              <w:left w:val="single" w:sz="4" w:space="0" w:color="000000"/>
-              <w:bottom w:val="single" w:sz="12" w:space="0" w:color="000000"/>
-              <w:right w:val="single" w:sz="12" w:space="0" w:color="000000"/>
-            </w:tcBorders>
-            <w:shd w:val="clear" w:color="auto" w:fill="FFFFFF"/>
-            <w:vAlign w:val="center"/>
-          </w:tcPr>
-          <w:p>
-            <w:pPr>
-              <w:keepLines/>
-              <w:snapToGrid w:val="0"/>
-              <w:spacing w:before="120"/>
-            </w:pPr>
-            <w:r>
-              <w:t/>
-            </w:r>
-          </w:p>
-        </w:tc>
-      </w:tr>
-      <w:tr>
-        <w:trPr>
-          <w:cantSplit/>
-          <w:trHeight w:val="360"/>
-          <w:jc w:val="center"/>
-        </w:trPr>
-        <w:tc>
-          <w:tcPr>
-            <w:tcW w:w="722" w:type="dxa"/>
-            <w:tcBorders>
-              <w:left w:val="single" w:sz="12" w:space="0" w:color="000000"/>
-              <w:bottom w:val="single" w:sz="12" w:space="0" w:color="000000"/>
-              <w:right w:val="single" w:sz="4" w:space="0" w:color="000000"/>
-            </w:tcBorders>
-            <w:shd w:val="clear" w:color="auto" w:fill="FFFFFF"/>
-            <w:vAlign w:val="center"/>
-          </w:tcPr>
-          <w:p>
-            <w:pPr>
-              <w:keepLines/>
-              <w:snapToGrid w:val="0"/>
-              <w:spacing w:before="120"/>
-              <w:jc w:val="center"/>
-            </w:pPr>
-            <w:r>
-              <w:t/>
-            </w:r>
-            <w:proofErr w:type="gramStart"/>
-            <w:r>
-              <w:t xml:space="preserve">O5</w:t>
-            </w:r>
-            <w:proofErr w:type="gramEnd"/>
-            <w:r>
-              <w:t/>
-            </w:r>
-            <w:r>
-              <w:t/>
-            </w:r>
-          </w:p>
-        </w:tc>
-        <w:tc>
-          <w:tcPr>
-            <w:tcW w:w="7944" w:type="dxa"/>
-            <w:tcBorders>
-              <w:left w:val="single" w:sz="4" w:space="0" w:color="000000"/>
-              <w:bottom w:val="single" w:sz="12" w:space="0" w:color="000000"/>
-              <w:right w:val="single" w:sz="4" w:space="0" w:color="000000"/>
-            </w:tcBorders>
-            <w:shd w:val="clear" w:color="auto" w:fill="FFFFFF"/>
-            <w:vAlign w:val="center"/>
-          </w:tcPr>
-          <w:p>
-            <w:pPr>
-              <w:keepLines/>
-              <w:snapToGrid w:val="0"/>
-              <w:spacing w:before="120"/>
-              <w:jc w:val="both"/>
-            </w:pPr>
-            <w:r>
-              <w:t xml:space="preserve">Lore dol atque evenie</w:t>
-            </w:r>
-            <w:proofErr w:type="spellStart"/>
-            <w:proofErr w:type="gramStart"/>
-            <w:r>
-              <w:t/>
-            </w:r>
-            <w:proofErr w:type="spellEnd"/>
-            <w:proofErr w:type="gramEnd"/>
-            <w:r>
-              <w:t/>
-            </w:r>
-          </w:p>
-        </w:tc>
-        <w:tc>
-          <w:tcPr>
-            <w:tcW w:w="1729" w:type="dxa"/>
-            <w:tcBorders>
-              <w:left w:val="single" w:sz="4" w:space="0" w:color="000000"/>
-              <w:bottom w:val="single" w:sz="12" w:space="0" w:color="000000"/>
-              <w:right w:val="single" w:sz="12" w:space="0" w:color="000000"/>
-            </w:tcBorders>
-            <w:shd w:val="clear" w:color="auto" w:fill="FFFFFF"/>
-            <w:vAlign w:val="center"/>
-          </w:tcPr>
-          <w:p>
-            <w:pPr>
-              <w:keepLines/>
-              <w:snapToGrid w:val="0"/>
-              <w:spacing w:before="120"/>
-            </w:pPr>
-            <w:r>
-              <w:t/>
-            </w:r>
-          </w:p>
-        </w:tc>
-      </w:tr>
-      <w:tr>
-        <w:trPr>
-          <w:cantSplit/>
-          <w:trHeight w:val="360"/>
-          <w:jc w:val="center"/>
-        </w:trPr>
-        <w:tc>
-          <w:tcPr>
-            <w:tcW w:w="722" w:type="dxa"/>
-            <w:tcBorders>
-              <w:left w:val="single" w:sz="12" w:space="0" w:color="000000"/>
-              <w:bottom w:val="single" w:sz="12" w:space="0" w:color="000000"/>
-              <w:right w:val="single" w:sz="4" w:space="0" w:color="000000"/>
-            </w:tcBorders>
-            <w:shd w:val="clear" w:color="auto" w:fill="FFFFFF"/>
-            <w:vAlign w:val="center"/>
-          </w:tcPr>
-          <w:p>
-            <w:pPr>
-              <w:keepLines/>
-              <w:snapToGrid w:val="0"/>
-              <w:spacing w:before="120"/>
-              <w:jc w:val="center"/>
-            </w:pPr>
-            <w:r>
-              <w:t/>
-            </w:r>
-            <w:proofErr w:type="gramStart"/>
-            <w:r>
-              <w:t xml:space="preserve">O7</w:t>
-            </w:r>
-            <w:proofErr w:type="gramEnd"/>
-            <w:r>
-              <w:t/>
-            </w:r>
-            <w:r>
-              <w:t/>
-            </w:r>
-          </w:p>
-        </w:tc>
-        <w:tc>
-          <w:tcPr>
-            <w:tcW w:w="7944" w:type="dxa"/>
-            <w:tcBorders>
-              <w:left w:val="single" w:sz="4" w:space="0" w:color="000000"/>
-              <w:bottom w:val="single" w:sz="12" w:space="0" w:color="000000"/>
-              <w:right w:val="single" w:sz="4" w:space="0" w:color="000000"/>
-            </w:tcBorders>
-            <w:shd w:val="clear" w:color="auto" w:fill="FFFFFF"/>
-            <w:vAlign w:val="center"/>
-          </w:tcPr>
-          <w:p>
-            <w:pPr>
-              <w:keepLines/>
-              <w:snapToGrid w:val="0"/>
-              <w:spacing w:before="120"/>
-              <w:jc w:val="both"/>
-            </w:pPr>
-            <w:r>
-              <w:t xml:space="preserve">Lore dol atque evenie</w:t>
-            </w:r>
-            <w:proofErr w:type="spellStart"/>
-            <w:proofErr w:type="gramStart"/>
-            <w:r>
-              <w:t/>
-            </w:r>
-            <w:proofErr w:type="spellEnd"/>
-            <w:proofErr w:type="gramEnd"/>
-            <w:r>
-              <w:t/>
-            </w:r>
-          </w:p>
-        </w:tc>
-        <w:tc>
-          <w:tcPr>
-            <w:tcW w:w="1729" w:type="dxa"/>
-            <w:tcBorders>
-              <w:left w:val="single" w:sz="4" w:space="0" w:color="000000"/>
-              <w:bottom w:val="single" w:sz="12" w:space="0" w:color="000000"/>
-              <w:right w:val="single" w:sz="12" w:space="0" w:color="000000"/>
-            </w:tcBorders>
-            <w:shd w:val="clear" w:color="auto" w:fill="FFFFFF"/>
-            <w:vAlign w:val="center"/>
-          </w:tcPr>
-          <w:p>
-            <w:pPr>
-              <w:keepLines/>
-              <w:snapToGrid w:val="0"/>
-              <w:spacing w:before="120"/>
-            </w:pPr>
-            <w:r>
-              <w:t/>
-            </w:r>
-          </w:p>
-        </w:tc>
-      </w:tr>
-      <w:tr>
-        <w:trPr>
-          <w:cantSplit/>
-          <w:trHeight w:val="360"/>
-          <w:jc w:val="center"/>
-        </w:trPr>
-        <w:tc>
-          <w:tcPr>
-            <w:tcW w:w="722" w:type="dxa"/>
-            <w:tcBorders>
-              <w:left w:val="single" w:sz="12" w:space="0" w:color="000000"/>
-              <w:bottom w:val="single" w:sz="12" w:space="0" w:color="000000"/>
-              <w:right w:val="single" w:sz="4" w:space="0" w:color="000000"/>
-            </w:tcBorders>
-            <w:shd w:val="clear" w:color="auto" w:fill="FFFFFF"/>
-            <w:vAlign w:val="center"/>
-          </w:tcPr>
-          <w:p>
-            <w:pPr>
-              <w:keepLines/>
-              <w:snapToGrid w:val="0"/>
-              <w:spacing w:before="120"/>
-              <w:jc w:val="center"/>
-            </w:pPr>
-            <w:r>
-              <w:t/>
-            </w:r>
-            <w:proofErr w:type="gramStart"/>
-            <w:r>
-              <w:t xml:space="preserve">O8</w:t>
-            </w:r>
-            <w:proofErr w:type="gramEnd"/>
-            <w:r>
-              <w:t/>
-            </w:r>
-            <w:r>
-              <w:t/>
-            </w:r>
-          </w:p>
-        </w:tc>
-        <w:tc>
-          <w:tcPr>
-            <w:tcW w:w="7944" w:type="dxa"/>
-            <w:tcBorders>
-              <w:left w:val="single" w:sz="4" w:space="0" w:color="000000"/>
-              <w:bottom w:val="single" w:sz="12" w:space="0" w:color="000000"/>
-              <w:right w:val="single" w:sz="4" w:space="0" w:color="000000"/>
-            </w:tcBorders>
-            <w:shd w:val="clear" w:color="auto" w:fill="FFFFFF"/>
-            <w:vAlign w:val="center"/>
-          </w:tcPr>
-          <w:p>
-            <w:pPr>
-              <w:keepLines/>
-              <w:snapToGrid w:val="0"/>
-              <w:spacing w:before="120"/>
-              <w:jc w:val="both"/>
-            </w:pPr>
-            <w:r>
-              <w:t xml:space="preserve">Lore dol atque even</w:t>
-            </w:r>
-            <w:proofErr w:type="spellStart"/>
-            <w:proofErr w:type="gramStart"/>
-            <w:r>
-              <w:t/>
-            </w:r>
-            <w:proofErr w:type="spellEnd"/>
-            <w:proofErr w:type="gramEnd"/>
-            <w:r>
-              <w:t/>
-            </w:r>
-          </w:p>
-        </w:tc>
-        <w:tc>
-          <w:tcPr>
-            <w:tcW w:w="1729" w:type="dxa"/>
-            <w:tcBorders>
-              <w:left w:val="single" w:sz="4" w:space="0" w:color="000000"/>
-              <w:bottom w:val="single" w:sz="12" w:space="0" w:color="000000"/>
-              <w:right w:val="single" w:sz="12" w:space="0" w:color="000000"/>
-            </w:tcBorders>
-            <w:shd w:val="clear" w:color="auto" w:fill="FFFFFF"/>
-            <w:vAlign w:val="center"/>
-          </w:tcPr>
-          <w:p>
-            <w:pPr>
-              <w:keepLines/>
-              <w:snapToGrid w:val="0"/>
-              <w:spacing w:before="120"/>
-            </w:pPr>
-            <w:r>
-              <w:t/>
-            </w:r>
-          </w:p>
-        </w:tc>
-      </w:tr>
-      <w:tr>
-        <w:trPr>
-          <w:cantSplit/>
-          <w:trHeight w:val="360"/>
-          <w:jc w:val="center"/>
-        </w:trPr>
-        <w:tc>
-          <w:tcPr>
-            <w:tcW w:w="722" w:type="dxa"/>
-            <w:tcBorders>
-              <w:left w:val="single" w:sz="12" w:space="0" w:color="000000"/>
-              <w:bottom w:val="single" w:sz="12" w:space="0" w:color="000000"/>
-              <w:right w:val="single" w:sz="4" w:space="0" w:color="000000"/>
-            </w:tcBorders>
-            <w:shd w:val="clear" w:color="auto" w:fill="FFFFFF"/>
-            <w:vAlign w:val="center"/>
-          </w:tcPr>
-          <w:p>
-            <w:pPr>
-              <w:keepLines/>
-              <w:snapToGrid w:val="0"/>
-              <w:spacing w:before="120"/>
-              <w:jc w:val="center"/>
-            </w:pPr>
-            <w:r>
-              <w:t/>
-            </w:r>
-            <w:proofErr w:type="gramStart"/>
-            <w:r>
-              <w:t xml:space="preserve">O9</w:t>
-            </w:r>
-            <w:proofErr w:type="gramEnd"/>
-            <w:r>
-              <w:t/>
-            </w:r>
-            <w:r>
-              <w:t/>
-            </w:r>
-          </w:p>
-        </w:tc>
-        <w:tc>
-          <w:tcPr>
-            <w:tcW w:w="7944" w:type="dxa"/>
-            <w:tcBorders>
-              <w:left w:val="single" w:sz="4" w:space="0" w:color="000000"/>
-              <w:bottom w:val="single" w:sz="12" w:space="0" w:color="000000"/>
-              <w:right w:val="single" w:sz="4" w:space="0" w:color="000000"/>
-            </w:tcBorders>
-            <w:shd w:val="clear" w:color="auto" w:fill="FFFFFF"/>
-            <w:vAlign w:val="center"/>
-          </w:tcPr>
-          <w:p>
-            <w:pPr>
-              <w:keepLines/>
-              <w:snapToGrid w:val="0"/>
-              <w:spacing w:before="120"/>
-              <w:jc w:val="both"/>
-            </w:pPr>
-            <w:r>
-              <w:t xml:space="preserve">Lore dol atque eveniet</w:t>
-            </w:r>
-            <w:proofErr w:type="spellStart"/>
-            <w:proofErr w:type="gramStart"/>
-            <w:r>
-              <w:t/>
-            </w:r>
-            <w:proofErr w:type="spellEnd"/>
-            <w:proofErr w:type="gramEnd"/>
-            <w:r>
-              <w:t/>
-            </w:r>
-          </w:p>
-        </w:tc>
-        <w:tc>
-          <w:tcPr>
-            <w:tcW w:w="1729" w:type="dxa"/>
-            <w:tcBorders>
-              <w:left w:val="single" w:sz="4" w:space="0" w:color="000000"/>
-              <w:bottom w:val="single" w:sz="12" w:space="0" w:color="000000"/>
-              <w:right w:val="single" w:sz="12" w:space="0" w:color="000000"/>
-            </w:tcBorders>
-            <w:shd w:val="clear" w:color="auto" w:fill="FFFFFF"/>
-            <w:vAlign w:val="center"/>
-          </w:tcPr>
-          <w:p>
-            <w:pPr>
-              <w:keepLines/>
-              <w:snapToGrid w:val="0"/>
-              <w:spacing w:before="120"/>
-            </w:pPr>
-            <w:r>
-              <w:t/>
-            </w:r>
-          </w:p>
-        </w:tc>
-      </w:tr>
-      <w:tr>
-        <w:trPr>
-          <w:cantSplit/>
-          <w:trHeight w:val="360"/>
-          <w:jc w:val="center"/>
-        </w:trPr>
-        <w:tc>
-          <w:tcPr>
-            <w:tcW w:w="722" w:type="dxa"/>
-            <w:tcBorders>
-              <w:left w:val="single" w:sz="12" w:space="0" w:color="000000"/>
-              <w:bottom w:val="single" w:sz="12" w:space="0" w:color="000000"/>
-              <w:right w:val="single" w:sz="4" w:space="0" w:color="000000"/>
-            </w:tcBorders>
-            <w:shd w:val="clear" w:color="auto" w:fill="FFFFFF"/>
-            <w:vAlign w:val="center"/>
-          </w:tcPr>
-          <w:p>
-            <w:pPr>
-              <w:keepLines/>
-              <w:snapToGrid w:val="0"/>
-              <w:spacing w:before="120"/>
-              <w:jc w:val="center"/>
-            </w:pPr>
-            <w:r>
-              <w:t/>
-            </w:r>
-            <w:proofErr w:type="gramStart"/>
-            <w:r>
-              <w:t xml:space="preserve">O10</w:t>
-            </w:r>
-            <w:proofErr w:type="gramEnd"/>
-            <w:r>
-              <w:t/>
-            </w:r>
-            <w:r>
-              <w:t/>
-            </w:r>
-          </w:p>
-        </w:tc>
-        <w:tc>
-          <w:tcPr>
-            <w:tcW w:w="7944" w:type="dxa"/>
-            <w:tcBorders>
-              <w:left w:val="single" w:sz="4" w:space="0" w:color="000000"/>
-              <w:bottom w:val="single" w:sz="12" w:space="0" w:color="000000"/>
-              <w:right w:val="single" w:sz="4" w:space="0" w:color="000000"/>
-            </w:tcBorders>
-            <w:shd w:val="clear" w:color="auto" w:fill="FFFFFF"/>
-            <w:vAlign w:val="center"/>
-          </w:tcPr>
-          <w:p>
-            <w:pPr>
-              <w:keepLines/>
-              <w:snapToGrid w:val="0"/>
-              <w:spacing w:before="120"/>
-              <w:jc w:val="both"/>
-            </w:pPr>
-            <w:r>
-              <w:t xml:space="preserve">Lore dol atque eveniet</w:t>
-            </w:r>
-            <w:proofErr w:type="spellStart"/>
-            <w:proofErr w:type="gramStart"/>
-            <w:r>
-              <w:t/>
-            </w:r>
-            <w:proofErr w:type="spellEnd"/>
-            <w:proofErr w:type="gramEnd"/>
-            <w:r>
-              <w:t/>
-            </w:r>
-          </w:p>
-        </w:tc>
-        <w:tc>
-          <w:tcPr>
-            <w:tcW w:w="1729" w:type="dxa"/>
-            <w:tcBorders>
-              <w:left w:val="single" w:sz="4" w:space="0" w:color="000000"/>
-              <w:bottom w:val="single" w:sz="12" w:space="0" w:color="000000"/>
-              <w:right w:val="single" w:sz="12" w:space="0" w:color="000000"/>
-            </w:tcBorders>
-            <w:shd w:val="clear" w:color="auto" w:fill="FFFFFF"/>
-            <w:vAlign w:val="center"/>
-          </w:tcPr>
-          <w:p>
-            <w:pPr>
-              <w:keepLines/>
-              <w:snapToGrid w:val="0"/>
-              <w:spacing w:before="120"/>
-            </w:pPr>
-            <w:r>
-              <w:t/>
-            </w:r>
-          </w:p>
-        </w:tc>
-      </w:tr>
-      <w:tr>
-        <w:trPr>
-          <w:cantSplit/>
-          <w:trHeight w:val="360"/>
-          <w:jc w:val="center"/>
-        </w:trPr>
-        <w:tc>
-          <w:tcPr>
-            <w:tcW w:w="722" w:type="dxa"/>
-            <w:tcBorders>
-              <w:left w:val="single" w:sz="12" w:space="0" w:color="000000"/>
-              <w:bottom w:val="single" w:sz="12" w:space="0" w:color="000000"/>
-              <w:right w:val="single" w:sz="4" w:space="0" w:color="000000"/>
-            </w:tcBorders>
-            <w:shd w:val="clear" w:color="auto" w:fill="FFFFFF"/>
-            <w:vAlign w:val="center"/>
-          </w:tcPr>
-          <w:p>
-            <w:pPr>
-              <w:keepLines/>
-              <w:snapToGrid w:val="0"/>
-              <w:spacing w:before="120"/>
-              <w:jc w:val="center"/>
-            </w:pPr>
-            <w:r>
-              <w:t/>
-            </w:r>
-            <w:proofErr w:type="gramStart"/>
-            <w:r>
-              <w:t xml:space="preserve">O11</w:t>
-            </w:r>
-            <w:proofErr w:type="gramEnd"/>
-            <w:r>
-              <w:t/>
-            </w:r>
-            <w:r>
-              <w:t/>
-            </w:r>
-          </w:p>
-        </w:tc>
-        <w:tc>
-          <w:tcPr>
-            <w:tcW w:w="7944" w:type="dxa"/>
-            <w:tcBorders>
-              <w:left w:val="single" w:sz="4" w:space="0" w:color="000000"/>
-              <w:bottom w:val="single" w:sz="12" w:space="0" w:color="000000"/>
-              <w:right w:val="single" w:sz="4" w:space="0" w:color="000000"/>
-            </w:tcBorders>
-            <w:shd w:val="clear" w:color="auto" w:fill="FFFFFF"/>
-            <w:vAlign w:val="center"/>
-          </w:tcPr>
-          <w:p>
-            <w:pPr>
-              <w:keepLines/>
-              <w:snapToGrid w:val="0"/>
-              <w:spacing w:before="120"/>
-              <w:jc w:val="both"/>
-            </w:pPr>
-            <w:r>
-              <w:t xml:space="preserve">Lore dol atque even</w:t>
-            </w:r>
-            <w:proofErr w:type="spellStart"/>
-            <w:proofErr w:type="gramStart"/>
-            <w:r>
-              <w:t/>
-            </w:r>
-            <w:proofErr w:type="spellEnd"/>
-            <w:proofErr w:type="gramEnd"/>
-            <w:r>
-              <w:t/>
-            </w:r>
-          </w:p>
-        </w:tc>
-        <w:tc>
-          <w:tcPr>
-            <w:tcW w:w="1729" w:type="dxa"/>
-            <w:tcBorders>
-              <w:left w:val="single" w:sz="4" w:space="0" w:color="000000"/>
-              <w:bottom w:val="single" w:sz="12" w:space="0" w:color="000000"/>
-              <w:right w:val="single" w:sz="12" w:space="0" w:color="000000"/>
-            </w:tcBorders>
-            <w:shd w:val="clear" w:color="auto" w:fill="FFFFFF"/>
-            <w:vAlign w:val="center"/>
-          </w:tcPr>
-          <w:p>
-            <w:pPr>
-              <w:keepLines/>
-              <w:snapToGrid w:val="0"/>
-              <w:spacing w:before="120"/>
-            </w:pPr>
-            <w:r>
-              <w:t/>
-            </w:r>
-          </w:p>
-        </w:tc>
-      </w:tr>
-      <w:tr>
-        <w:trPr>
-          <w:cantSplit/>
-          <w:trHeight w:val="360"/>
-          <w:jc w:val="center"/>
-        </w:trPr>
-        <w:tc>
-          <w:tcPr>
-            <w:tcW w:w="722" w:type="dxa"/>
-            <w:tcBorders>
-              <w:left w:val="single" w:sz="12" w:space="0" w:color="000000"/>
-              <w:bottom w:val="single" w:sz="12" w:space="0" w:color="000000"/>
-              <w:right w:val="single" w:sz="4" w:space="0" w:color="000000"/>
-            </w:tcBorders>
-            <w:shd w:val="clear" w:color="auto" w:fill="FFFFFF"/>
-            <w:vAlign w:val="center"/>
-          </w:tcPr>
-          <w:p>
-            <w:pPr>
-              <w:keepLines/>
-              <w:snapToGrid w:val="0"/>
-              <w:spacing w:before="120"/>
-              <w:jc w:val="center"/>
-            </w:pPr>
-            <w:r>
-              <w:t/>
-            </w:r>
-            <w:proofErr w:type="gramStart"/>
-            <w:r>
-              <w:t xml:space="preserve">O12</w:t>
-            </w:r>
-            <w:proofErr w:type="gramEnd"/>
-            <w:r>
-              <w:t/>
-            </w:r>
-            <w:r>
-              <w:t/>
-            </w:r>
-          </w:p>
-        </w:tc>
-        <w:tc>
-          <w:tcPr>
-            <w:tcW w:w="7944" w:type="dxa"/>
-            <w:tcBorders>
-              <w:left w:val="single" w:sz="4" w:space="0" w:color="000000"/>
-              <w:bottom w:val="single" w:sz="12" w:space="0" w:color="000000"/>
-              <w:right w:val="single" w:sz="4" w:space="0" w:color="000000"/>
-            </w:tcBorders>
-            <w:shd w:val="clear" w:color="auto" w:fill="FFFFFF"/>
-            <w:vAlign w:val="center"/>
-          </w:tcPr>
-          <w:p>
-            <w:pPr>
-              <w:keepLines/>
-              <w:snapToGrid w:val="0"/>
-              <w:spacing w:before="120"/>
-              <w:jc w:val="both"/>
-            </w:pPr>
-            <w:r>
-              <w:t xml:space="preserve">Lore dol atque ev</w:t>
             </w:r>
             <w:proofErr w:type="spellStart"/>
             <w:proofErr w:type="gramStart"/>
@@ -21860,7 +21026,7 @@
             </w:r>
             <w:proofErr w:type="gramStart"/>
             <w:r>
-              <w:t xml:space="preserve">O2</w:t>
+              <w:t xml:space="preserve">O1</w:t>
             </w:r>
             <w:proofErr w:type="gramEnd"/>
             <w:r>
@@ -21889,7 +21055,7 @@
               <w:jc w:val="both"/>
             </w:pPr>
             <w:r>
-              <w:t xml:space="preserve">Lore dol atque even</w:t>
+              <w:t xml:space="preserve">Lore dol atque evenie</w:t>
             </w:r>
             <w:proofErr w:type="spellStart"/>
             <w:proofErr w:type="gramStart"/>
@@ -21961,7 +21127,7 @@
             </w:r>
             <w:proofErr w:type="gramStart"/>
             <w:r>
-              <w:t xml:space="preserve">O6</w:t>
+              <w:t xml:space="preserve">O2</w:t>
             </w:r>
             <w:proofErr w:type="gramEnd"/>
             <w:r>
@@ -22489,7 +21655,7 @@
           <w:szCs w:val="20"/>
         </w:rPr>
       </w:pPr>
-      <w:bookmarkStart w:id="51" w:name="_Toc166955930"/>
+      <w:bookmarkStart w:id="52" w:name="_Toc166955930"/>
       <w:r>
         <w:rPr>
           <w:b/>
@@ -22527,7 +21693,7 @@
         <w:tab/>
         <w:t>Observations complémentaires</w:t>
       </w:r>
-      <w:bookmarkEnd w:id="51"/>
+      <w:bookmarkEnd w:id="52"/>
     </w:p>
     <w:p>
       <w:pPr>
@@ -22608,7 +21774,7 @@
           <w:sz w:val="20"/>
           <w:szCs w:val="20"/>
         </w:rPr>
-        <w:t xml:space="preserve">Les essais ont été réalisés avec les charges mises à disposition 100 kg.</w:t>
+        <w:t xml:space="preserve">Les essais ont été réalisés avec les charges mises à disposition 124 kg.</w:t>
       </w:r>
       <w:proofErr w:type="gramEnd"/>
       <w:r>
@@ -22749,6 +21915,116 @@
           <w:szCs w:val="20"/>
         </w:rPr>
         <w:br/>
+        <w:t/>
+      </w:r>
+      <w:proofErr w:type="spellStart"/>
+      <w:r>
+        <w:rPr>
+          <w:sz w:val="20"/>
+          <w:szCs w:val="20"/>
+        </w:rPr>
+        <w:t/>
+      </w:r>
+      <w:proofErr w:type="spellEnd"/>
+      <w:r>
+        <w:rPr>
+          <w:sz w:val="20"/>
+          <w:szCs w:val="20"/>
+        </w:rPr>
+        <w:t/>
+      </w:r>
+    </w:p>
+    <w:p>
+      <w:pPr>
+        <w:spacing w:line="219" w:lineRule="exact"/>
+        <w:jc w:val="both"/>
+        <w:rPr>
+          <w:sz w:val="20"/>
+          <w:szCs w:val="20"/>
+        </w:rPr>
+      </w:pPr>
+      <w:r>
+        <w:rPr>
+          <w:sz w:val="20"/>
+          <w:szCs w:val="20"/>
+        </w:rPr>
+        <w:t xml:space="preserve">       </w:t>
+      </w:r>
+      <w:r>
+        <w:rPr>
+          <w:sz w:val="20"/>
+          <w:szCs w:val="20"/>
+        </w:rPr>
+        <w:t/>
+      </w:r>
+      <w:r>
+        <w:rPr>
+          <w:sz w:val="20"/>
+          <w:szCs w:val="20"/>
+        </w:rPr>
+        <w:t/>
+      </w:r>
+      <w:r>
+        <w:rPr>
+          <w:sz w:val="20"/>
+          <w:szCs w:val="20"/>
+        </w:rPr>
+        <w:t/>
+      </w:r>
+      <w:r>
+        <w:rPr>
+          <w:sz w:val="20"/>
+          <w:szCs w:val="20"/>
+        </w:rPr>
+        <w:br/>
+      </w:r>
+      <w:r>
+        <w:rPr>
+          <w:sz w:val="20"/>
+          <w:szCs w:val="20"/>
+        </w:rPr>
+        <w:t xml:space="preserve">          </w:t>
+      </w:r>
+      <w:proofErr w:type="gramStart"/>
+      <w:r>
+        <w:rPr>
+          <w:sz w:val="20"/>
+          <w:szCs w:val="20"/>
+        </w:rPr>
+        <w:t xml:space="preserve">   </w:t>
+      </w:r>
+      <w:r>
+        <w:rPr>
+          <w:sz w:val="20"/>
+          <w:szCs w:val="20"/>
+        </w:rPr>
+        <w:t xml:space="preserve">L'absence de charges n'ayant pas permis la réalisation des essais de fonctionnement, il y aura lieu de réaliser les essais correspondants avant utilisation de l'appareil.</w:t>
+      </w:r>
+      <w:proofErr w:type="gramEnd"/>
+      <w:r>
+        <w:rPr>
+          <w:sz w:val="20"/>
+          <w:szCs w:val="20"/>
+        </w:rPr>
+        <w:t/>
+      </w:r>
+    </w:p>
+    <w:p>
+      <w:pPr>
+        <w:pStyle w:val="Paragraphedeliste"/>
+        <w:spacing w:line="219" w:lineRule="exact"/>
+        <w:ind w:left="709" w:firstLine="0"/>
+        <w:jc w:val="both"/>
+        <w:rPr>
+          <w:sz w:val="20"/>
+          <w:szCs w:val="20"/>
+        </w:rPr>
+      </w:pPr>
+      <w:r>
+        <w:rPr>
+          <w:sz w:val="20"/>
+          <w:szCs w:val="20"/>
+        </w:rPr>
         <w:t/>
       </w:r>
       <w:proofErr w:type="spellStart"/>
@@ -22831,8 +22107,8 @@
           <w:u w:val="single"/>
         </w:rPr>
       </w:pPr>
-      <w:bookmarkStart w:id="52" w:name="_Toc166953154"/>
-      <w:bookmarkStart w:id="53" w:name="_Toc166955931"/>
+      <w:bookmarkStart w:id="53" w:name="_Toc166953154"/>
+      <w:bookmarkStart w:id="54" w:name="_Toc166955931"/>
       <w:r>
         <w:rPr>
           <w:sz w:val="20"/>
@@ -22841,8 +22117,8 @@
         </w:rPr>
         <w:t>CONCLUSION</w:t>
       </w:r>
-      <w:bookmarkEnd w:id="52"/>
       <w:bookmarkEnd w:id="53"/>
+      <w:bookmarkEnd w:id="54"/>
     </w:p>
     <w:p>
       <w:pPr>
@@ -22873,68 +22149,6 @@
           <w:szCs w:val="20"/>
         </w:rPr>
         <w:t xml:space="preserve">  </w:t>
-      </w:r>
-      <w:r>
-        <w:rPr>
-          <w:sz w:val="20"/>
-          <w:szCs w:val="20"/>
-        </w:rPr>
-        <w:t/>
-      </w:r>
-      <w:r>
-        <w:rPr>
-          <w:sz w:val="20"/>
-          <w:szCs w:val="20"/>
-        </w:rPr>
-        <w:br/>
-      </w:r>
-      <w:r>
-        <w:rPr>
-          <w:sz w:val="20"/>
-          <w:szCs w:val="20"/>
-        </w:rPr>
-        <w:t xml:space="preserve"> </w:t>
-      </w:r>
-      <w:proofErr w:type="gramStart"/>
-      <w:r>
-        <w:rPr>
-          <w:sz w:val="20"/>
-          <w:szCs w:val="20"/>
-        </w:rPr>
-        <w:t xml:space="preserve">   </w:t>
-      </w:r>
-      <w:r>
-        <w:rPr>
-          <w:sz w:val="20"/>
-          <w:szCs w:val="20"/>
-        </w:rPr>
-        <w:t xml:space="preserve">La vérification de l'état de conservation et les essais de fonctionnement réalisés dans les limites de la présente mission n'ont pas fait apparaître d'observation ni d'anomalie.</w:t>
-      </w:r>
-      <w:proofErr w:type="gramEnd"/>
-      <w:r>
-        <w:rPr>
-          <w:sz w:val="20"/>
-          <w:szCs w:val="20"/>
-        </w:rPr>
-        <w:t/>
-      </w:r>
-    </w:p>
-    <w:p>
-      <w:pPr>
-        <w:spacing w:line="219" w:lineRule="exact"/>
-        <w:ind w:left="426" w:hanging="426"/>
-        <w:jc w:val="both"/>
-        <w:rPr>
-          <w:sz w:val="20"/>
-          <w:szCs w:val="20"/>
-        </w:rPr>
-      </w:pPr>
-      <w:r>
-        <w:rPr>
-          <w:sz w:val="20"/>
-          <w:szCs w:val="20"/>
-        </w:rPr>
-        <w:t xml:space="preserve">       </w:t>
       </w:r>
       <w:r>
         <w:rPr>
@@ -23605,41 +22819,13 @@
         <w:lang w:val="en-US"/>
       </w:rPr>
     </w:pPr>
-    <w:proofErr w:type="spellStart"/>
     <w:r>
       <w:rPr>
         <w:sz w:val="16"/>
         <w:szCs w:val="16"/>
         <w:lang w:val="en-US"/>
       </w:rPr>
-      <w:t>Patente</w:t>
-    </w:r>
-    <w:proofErr w:type="spellEnd"/>
-    <w:r>
-      <w:rPr>
-        <w:sz w:val="16"/>
-        <w:szCs w:val="16"/>
-        <w:lang w:val="en-US"/>
-      </w:rPr>
-      <w:t xml:space="preserve">: 39576929 – R.C: </w:t>
-    </w:r>
-    <w:proofErr w:type="spellStart"/>
-    <w:r>
-      <w:rPr>
-        <w:sz w:val="16"/>
-        <w:szCs w:val="16"/>
-        <w:lang w:val="en-US"/>
-      </w:rPr>
-      <w:t>Mohammedia</w:t>
-    </w:r>
-    <w:proofErr w:type="spellEnd"/>
-    <w:r>
-      <w:rPr>
-        <w:sz w:val="16"/>
-        <w:szCs w:val="16"/>
-        <w:lang w:val="en-US"/>
-      </w:rPr>
-      <w:t xml:space="preserve"> 23119 – IF: 33642011 – CNSS: 1380662 – ICE: 002219166000097</w:t>
+      <w:t>Patente: 39576929 – R.C: Mohammedia 23119 – IF: 33642011 – CNSS: 1380662 – ICE: 002219166000097</w:t>
     </w:r>
   </w:p>
   <w:p>
@@ -23818,7 +23004,6 @@
               <w:szCs w:val="18"/>
             </w:rPr>
           </w:pPr>
-          <w:proofErr w:type="spellStart"/>
           <w:proofErr w:type="gramStart"/>
           <w:r>
             <w:rPr>
@@ -23830,7 +23015,6 @@
             </w:rPr>
             <w:t>xxxxxxxxxxxxxx</w:t>
           </w:r>
-          <w:proofErr w:type="spellEnd"/>
           <w:proofErr w:type="gramEnd"/>
         </w:p>
       </w:tc>
@@ -23898,7 +23082,6 @@
               <w:szCs w:val="18"/>
             </w:rPr>
           </w:pPr>
-          <w:proofErr w:type="spellStart"/>
           <w:proofErr w:type="gramStart"/>
           <w:r>
             <w:rPr>
@@ -23910,7 +23093,6 @@
             </w:rPr>
             <w:t>xxxxxxxxxxxxxx</w:t>
           </w:r>
-          <w:proofErr w:type="spellEnd"/>
           <w:proofErr w:type="gramEnd"/>
         </w:p>
       </w:tc>
@@ -24168,7 +23350,7 @@
           <wp:extent cx="1280160" cy="550545"/>
           <wp:effectExtent l="0" t="0" r="0" b="1905"/>
           <wp:wrapNone/>
-          <wp:docPr id="11" name="Image 11" descr="GTH CONSULT"/>
+          <wp:docPr id="786931806" name="Image 786931806" descr="GTH CONSULT"/>
           <wp:cNvGraphicFramePr>
             <a:graphicFrameLocks xmlns:a="http://schemas.openxmlformats.org/drawingml/2006/main" noChangeAspect="1"/>
           </wp:cNvGraphicFramePr>
@@ -24328,7 +23510,6 @@
             </w:rPr>
             <w:t>/</w:t>
           </w:r>
-          <w:proofErr w:type="spellStart"/>
           <w:r>
             <w:rPr>
               <w:b/>
@@ -24339,7 +23520,6 @@
             </w:rPr>
             <w:t>xxxxxxxx</w:t>
           </w:r>
-          <w:proofErr w:type="spellEnd"/>
         </w:p>
       </w:tc>
       <w:tc>
@@ -24397,7 +23577,6 @@
               <w:szCs w:val="18"/>
             </w:rPr>
           </w:pPr>
-          <w:proofErr w:type="spellStart"/>
           <w:proofErr w:type="gramStart"/>
           <w:r>
             <w:rPr>
@@ -24409,7 +23588,6 @@
             </w:rPr>
             <w:t>xxxxxxxxxxxx</w:t>
           </w:r>
-          <w:proofErr w:type="spellEnd"/>
           <w:proofErr w:type="gramEnd"/>
         </w:p>
       </w:tc>
@@ -24474,7 +23652,6 @@
               <w:szCs w:val="18"/>
             </w:rPr>
           </w:pPr>
-          <w:proofErr w:type="spellStart"/>
           <w:proofErr w:type="gramStart"/>
           <w:r>
             <w:rPr>
@@ -24486,7 +23663,6 @@
             </w:rPr>
             <w:t>xxxxxxxxxxxxx</w:t>
           </w:r>
-          <w:proofErr w:type="spellEnd"/>
           <w:proofErr w:type="gramEnd"/>
         </w:p>
       </w:tc>
@@ -25844,6 +25020,7 @@
   <w:style w:type="paragraph" w:styleId="Titre2">
     <w:name w:val="heading 2"/>
     <w:basedOn w:val="Normal"/>
+    <w:link w:val="Titre2Car"/>
     <w:uiPriority w:val="1"/>
     <w:qFormat/>
     <w:rsid w:val="00A23879"/>
@@ -26915,7 +26092,677 @@
       <w:lang w:val="fr-FR" w:eastAsia="fr-FR" w:bidi="fr-FR"/>
     </w:rPr>
   </w:style>
+  <w:style w:type="character" w:styleId="Textedelespacerserv">
+    <w:name w:val="Placeholder Text"/>
+    <w:basedOn w:val="Policepardfaut"/>
+    <w:uiPriority w:val="99"/>
+    <w:semiHidden/>
+    <w:rsid w:val="00754A57"/>
+    <w:rPr>
+      <w:color w:val="666666"/>
+    </w:rPr>
+  </w:style>
+  <w:style w:type="character" w:customStyle="1" w:styleId="Titre2Car">
+    <w:name w:val="Titre 2 Car"/>
+    <w:basedOn w:val="Policepardfaut"/>
+    <w:link w:val="Titre2"/>
+    <w:uiPriority w:val="1"/>
+    <w:rsid w:val="00754A57"/>
+    <w:rPr>
+      <w:rFonts w:ascii="Arial" w:eastAsia="Arial" w:hAnsi="Arial" w:cs="Arial"/>
+      <w:b/>
+      <w:bCs/>
+      <w:sz w:val="24"/>
+      <w:szCs w:val="24"/>
+      <w:lang w:val="fr-FR" w:eastAsia="fr-FR" w:bidi="fr-FR"/>
+    </w:rPr>
+  </w:style>
 </w:styles>
+</file>
+
+<file path=word/glossary/document.xml><?xml version="1.0" encoding="utf-8"?>
+<w:glossaryDocument xmlns:wpc="http://schemas.microsoft.com/office/word/2010/wordprocessingCanvas" xmlns:cx="http://schemas.microsoft.com/office/drawing/2014/chartex" xmlns:cx1="http://schemas.microsoft.com/office/drawing/2015/9/8/chartex" xmlns:cx2="http://schemas.microsoft.com/office/drawing/2015/10/21/chartex" xmlns:cx3="http://schemas.microsoft.com/office/drawing/2016/5/9/chartex" xmlns:cx4="http://schemas.microsoft.com/office/drawing/2016/5/10/chartex" xmlns:cx5="http://schemas.microsoft.com/office/drawing/2016/5/11/chartex" xmlns:cx6="http://schemas.microsoft.com/office/drawing/2016/5/12/chartex" xmlns:cx7="http://schemas.microsoft.com/office/drawing/2016/5/13/chartex" xmlns:cx8="http://schemas.microsoft.com/office/drawing/2016/5/14/chartex" xmlns:mc="http://schemas.openxmlformats.org/markup-compatibility/2006" xmlns:aink="http://schemas.microsoft.com/office/drawing/2016/ink" xmlns:am3d="http://schemas.microsoft.com/office/drawing/2017/model3d" xmlns:o="urn:schemas-microsoft-com:office:office" xmlns:oel="http://schemas.microsoft.com/office/2019/extlst" xmlns:r="http://schemas.openxmlformats.org/officeDocument/2006/relationships" xmlns:m="http://schemas.openxmlformats.org/officeDocument/2006/math" xmlns:v="urn:schemas-microsoft-com:vml" xmlns:wp14="http://schemas.microsoft.com/office/word/2010/wordprocessingDrawing" xmlns:wp="http://schemas.openxmlformats.org/drawingml/2006/wordprocessingDrawing" xmlns:w10="urn:schemas-microsoft-com:office:word" xmlns:w="http://schemas.openxmlformats.org/wordprocessingml/2006/main" xmlns:w14="http://schemas.microsoft.com/office/word/2010/wordml" xmlns:w15="http://schemas.microsoft.com/office/word/2012/wordml" xmlns:w16cex="http://schemas.microsoft.com/office/word/2018/wordml/cex" xmlns:w16cid="http://schemas.microsoft.com/office/word/2016/wordml/cid" xmlns:w16="http://schemas.microsoft.com/office/word/2018/wordml" xmlns:w16du="http://schemas.microsoft.com/office/word/2023/wordml/word16du" xmlns:w16sdtdh="http://schemas.microsoft.com/office/word/2020/wordml/sdtdatahash" xmlns:w16se="http://schemas.microsoft.com/office/word/2015/wordml/symex" xmlns:wpg="http://schemas.microsoft.com/office/word/2010/wordprocessingGroup" xmlns:wpi="http://schemas.microsoft.com/office/word/2010/wordprocessingInk" xmlns:wne="http://schemas.microsoft.com/office/word/2006/wordml" xmlns:wps="http://schemas.microsoft.com/office/word/2010/wordprocessingShape" mc:Ignorable="w14 w15 w16se w16cid w16 w16cex w16sdtdh w16du wp14">
+  <w:docParts>
+    <w:docPart>
+      <w:docPartPr>
+        <w:name w:val="DefaultPlaceholder_-1854013440"/>
+        <w:category>
+          <w:name w:val="Général"/>
+          <w:gallery w:val="placeholder"/>
+        </w:category>
+        <w:types>
+          <w:type w:val="bbPlcHdr"/>
+        </w:types>
+        <w:behaviors>
+          <w:behavior w:val="content"/>
+        </w:behaviors>
+        <w:guid w:val="{899D59C9-A362-46FC-96D2-3CFF155CBDC9}"/>
+      </w:docPartPr>
+      <w:docPartBody>
+        <w:p>
+          <w:r>
+            <w:rPr>
+              <w:rStyle w:val="Textedelespacerserv"/>
+            </w:rPr>
+            <w:t>Cliquez ou appuyez ici pour entrer du texte.</w:t>
+          </w:r>
+        </w:p>
+      </w:docPartBody>
+    </w:docPart>
+  </w:docParts>
+</w:glossaryDocument>
+</file>
+
+<file path=word/glossary/fontTable.xml><?xml version="1.0" encoding="utf-8"?>
+<w:fonts xmlns:mc="http://schemas.openxmlformats.org/markup-compatibility/2006" xmlns:r="http://schemas.openxmlformats.org/officeDocument/2006/relationships" xmlns:w="http://schemas.openxmlformats.org/wordprocessingml/2006/main" xmlns:w14="http://schemas.microsoft.com/office/word/2010/wordml" xmlns:w15="http://schemas.microsoft.com/office/word/2012/wordml" xmlns:w16cex="http://schemas.microsoft.com/office/word/2018/wordml/cex" xmlns:w16cid="http://schemas.microsoft.com/office/word/2016/wordml/cid" xmlns:w16="http://schemas.microsoft.com/office/word/2018/wordml" xmlns:w16du="http://schemas.microsoft.com/office/word/2023/wordml/word16du" xmlns:w16sdtdh="http://schemas.microsoft.com/office/word/2020/wordml/sdtdatahash" xmlns:w16se="http://schemas.microsoft.com/office/word/2015/wordml/symex" mc:Ignorable="w14 w15 w16se w16cid w16 w16cex w16sdtdh w16du">
+  <w:font w:name="Times New Roman">
+    <w:panose1 w:val="02020603050405020304"/>
+    <w:charset w:val="00"/>
+    <w:family w:val="roman"/>
+    <w:pitch w:val="variable"/>
+    <w:sig w:usb0="E0002EFF" w:usb1="C000785B" w:usb2="00000009" w:usb3="00000000" w:csb0="000001FF" w:csb1="00000000"/>
+  </w:font>
+  <w:font w:name="Arial">
+    <w:panose1 w:val="020B0604020202020204"/>
+    <w:charset w:val="00"/>
+    <w:family w:val="swiss"/>
+    <w:pitch w:val="variable"/>
+    <w:sig w:usb0="E0002EFF" w:usb1="C000785B" w:usb2="00000009" w:usb3="00000000" w:csb0="000001FF" w:csb1="00000000"/>
+  </w:font>
+  <w:font w:name="Symbol">
+    <w:panose1 w:val="05050102010706020507"/>
+    <w:charset w:val="02"/>
+    <w:family w:val="roman"/>
+    <w:pitch w:val="variable"/>
+    <w:sig w:usb0="00000000" w:usb1="10000000" w:usb2="00000000" w:usb3="00000000" w:csb0="80000000" w:csb1="00000000"/>
+  </w:font>
+  <w:font w:name="Courier New">
+    <w:panose1 w:val="02070309020205020404"/>
+    <w:charset w:val="00"/>
+    <w:family w:val="modern"/>
+    <w:pitch w:val="fixed"/>
+    <w:sig w:usb0="E0002EFF" w:usb1="C0007843" w:usb2="00000009" w:usb3="00000000" w:csb0="000001FF" w:csb1="00000000"/>
+  </w:font>
+  <w:font w:name="Wingdings">
+    <w:panose1 w:val="05000000000000000000"/>
+    <w:charset w:val="02"/>
+    <w:family w:val="auto"/>
+    <w:pitch w:val="variable"/>
+    <w:sig w:usb0="00000000" w:usb1="10000000" w:usb2="00000000" w:usb3="00000000" w:csb0="80000000" w:csb1="00000000"/>
+  </w:font>
+  <w:font w:name="Calibri">
+    <w:panose1 w:val="020F0502020204030204"/>
+    <w:charset w:val="00"/>
+    <w:family w:val="swiss"/>
+    <w:pitch w:val="variable"/>
+    <w:sig w:usb0="E4002EFF" w:usb1="C000247B" w:usb2="00000009" w:usb3="00000000" w:csb0="000001FF" w:csb1="00000000"/>
+  </w:font>
+  <w:font w:name="Calibri Light">
+    <w:panose1 w:val="020F0302020204030204"/>
+    <w:charset w:val="00"/>
+    <w:family w:val="swiss"/>
+    <w:pitch w:val="variable"/>
+    <w:sig w:usb0="E4002EFF" w:usb1="C000247B" w:usb2="00000009" w:usb3="00000000" w:csb0="000001FF" w:csb1="00000000"/>
+  </w:font>
+  <w:font w:name="Cambria">
+    <w:panose1 w:val="02040503050406030204"/>
+    <w:charset w:val="00"/>
+    <w:family w:val="roman"/>
+    <w:pitch w:val="variable"/>
+    <w:sig w:usb0="E00006FF" w:usb1="420024FF" w:usb2="02000000" w:usb3="00000000" w:csb0="0000019F" w:csb1="00000000"/>
+  </w:font>
+  <w:font w:name="Tahoma">
+    <w:panose1 w:val="020B0604030504040204"/>
+    <w:charset w:val="00"/>
+    <w:family w:val="swiss"/>
+    <w:pitch w:val="variable"/>
+    <w:sig w:usb0="E1002EFF" w:usb1="C000605B" w:usb2="00000029" w:usb3="00000000" w:csb0="000101FF" w:csb1="00000000"/>
+  </w:font>
+  <w:font w:name="CG Times">
+    <w:altName w:val="Times New Roman"/>
+    <w:panose1 w:val="00000000000000000000"/>
+    <w:charset w:val="00"/>
+    <w:family w:val="roman"/>
+    <w:notTrueType/>
+    <w:pitch w:val="variable"/>
+    <w:sig w:usb0="00000003" w:usb1="00000000" w:usb2="00000000" w:usb3="00000000" w:csb0="00000001" w:csb1="00000000"/>
+  </w:font>
+  <w:font w:name="CenturyGothic">
+    <w:altName w:val="Times New Roman"/>
+    <w:panose1 w:val="00000000000000000000"/>
+    <w:charset w:val="00"/>
+    <w:family w:val="roman"/>
+    <w:notTrueType/>
+    <w:pitch w:val="default"/>
+  </w:font>
+  <w:font w:name="SymbolMT">
+    <w:altName w:val="Times New Roman"/>
+    <w:panose1 w:val="00000000000000000000"/>
+    <w:charset w:val="00"/>
+    <w:family w:val="roman"/>
+    <w:notTrueType/>
+    <w:pitch w:val="default"/>
+  </w:font>
+  <w:font w:name="Segoe UI">
+    <w:altName w:val="Segoe UI"/>
+    <w:panose1 w:val="020B0502040204020203"/>
+    <w:charset w:val="00"/>
+    <w:family w:val="swiss"/>
+    <w:pitch w:val="variable"/>
+    <w:sig w:usb0="E4002EFF" w:usb1="C000E47F" w:usb2="00000009" w:usb3="00000000" w:csb0="000001FF" w:csb1="00000000"/>
+  </w:font>
+  <w:font w:name="SimSun">
+    <w:altName w:val="宋体"/>
+    <w:panose1 w:val="02010600030101010101"/>
+    <w:charset w:val="86"/>
+    <w:family w:val="auto"/>
+    <w:pitch w:val="variable"/>
+    <w:sig w:usb0="00000203" w:usb1="288F0000" w:usb2="00000016" w:usb3="00000000" w:csb0="00040001" w:csb1="00000000"/>
+  </w:font>
+  <w:font w:name="Portugal">
+    <w:altName w:val="Times New Roman"/>
+    <w:charset w:val="00"/>
+    <w:family w:val="roman"/>
+    <w:pitch w:val="variable"/>
+  </w:font>
+  <w:font w:name="Mangal">
+    <w:panose1 w:val="00000400000000000000"/>
+    <w:charset w:val="00"/>
+    <w:family w:val="roman"/>
+    <w:pitch w:val="variable"/>
+    <w:sig w:usb0="00008003" w:usb1="00000000" w:usb2="00000000" w:usb3="00000000" w:csb0="00000001" w:csb1="00000000"/>
+  </w:font>
+</w:fonts>
+</file>
+
+<file path=word/glossary/settings.xml><?xml version="1.0" encoding="utf-8"?>
+<w:settings xmlns:mc="http://schemas.openxmlformats.org/markup-compatibility/2006" xmlns:o="urn:schemas-microsoft-com:office:office" xmlns:r="http://schemas.openxmlformats.org/officeDocument/2006/relationships" xmlns:m="http://schemas.openxmlformats.org/officeDocument/2006/math" xmlns:v="urn:schemas-microsoft-com:vml" xmlns:w10="urn:schemas-microsoft-com:office:word" xmlns:w="http://schemas.openxmlformats.org/wordprocessingml/2006/main" xmlns:w14="http://schemas.microsoft.com/office/word/2010/wordml" xmlns:w15="http://schemas.microsoft.com/office/word/2012/wordml" xmlns:w16cex="http://schemas.microsoft.com/office/word/2018/wordml/cex" xmlns:w16cid="http://schemas.microsoft.com/office/word/2016/wordml/cid" xmlns:w16="http://schemas.microsoft.com/office/word/2018/wordml" xmlns:w16du="http://schemas.microsoft.com/office/word/2023/wordml/word16du" xmlns:w16sdtdh="http://schemas.microsoft.com/office/word/2020/wordml/sdtdatahash" xmlns:w16se="http://schemas.microsoft.com/office/word/2015/wordml/symex" xmlns:sl="http://schemas.openxmlformats.org/schemaLibrary/2006/main" mc:Ignorable="w14 w15 w16se w16cid w16 w16cex w16sdtdh w16du">
+  <w:view w:val="normal"/>
+  <w:defaultTabStop w:val="708"/>
+  <w:hyphenationZone w:val="425"/>
+  <w:characterSpacingControl w:val="doNotCompress"/>
+  <w:compat>
+    <w:useFELayout/>
+    <w:compatSetting w:name="compatibilityMode" w:uri="http://schemas.microsoft.com/office/word" w:val="15"/>
+    <w:compatSetting w:name="overrideTableStyleFontSizeAndJustification" w:uri="http://schemas.microsoft.com/office/word" w:val="1"/>
+    <w:compatSetting w:name="enableOpenTypeFeatures" w:uri="http://schemas.microsoft.com/office/word" w:val="1"/>
+    <w:compatSetting w:name="doNotFlipMirrorIndents" w:uri="http://schemas.microsoft.com/office/word" w:val="1"/>
+    <w:compatSetting w:name="differentiateMultirowTableHeaders" w:uri="http://schemas.microsoft.com/office/word" w:val="1"/>
+    <w:compatSetting w:name="useWord2013TrackBottomHyphenation" w:uri="http://schemas.microsoft.com/office/word" w:val="0"/>
+  </w:compat>
+  <w:rsids>
+    <w:rsidRoot w:val="00A275C2"/>
+    <w:rsid w:val="00A275C2"/>
+    <w:rsid w:val="00AA7C93"/>
+    <w:rsid w:val="00E7290F"/>
+  </w:rsids>
+  <m:mathPr>
+    <m:mathFont m:val="Cambria Math"/>
+    <m:brkBin m:val="before"/>
+    <m:brkBinSub m:val="--"/>
+    <m:smallFrac m:val="0"/>
+    <m:dispDef/>
+    <m:lMargin m:val="0"/>
+    <m:rMargin m:val="0"/>
+    <m:defJc m:val="centerGroup"/>
+    <m:wrapIndent m:val="1440"/>
+    <m:intLim m:val="subSup"/>
+    <m:naryLim m:val="undOvr"/>
+  </m:mathPr>
+  <w:themeFontLang w:val="fr-FR"/>
+  <w:clrSchemeMapping w:bg1="light1" w:t1="dark1" w:bg2="light2" w:t2="dark2" w:accent1="accent1" w:accent2="accent2" w:accent3="accent3" w:accent4="accent4" w:accent5="accent5" w:accent6="accent6" w:hyperlink="hyperlink" w:followedHyperlink="followedHyperlink"/>
+  <w:decimalSymbol w:val=","/>
+  <w:listSeparator w:val=";"/>
+  <w15:chartTrackingRefBased/>
+</w:settings>
+</file>
+
+<file path=word/glossary/styles.xml><?xml version="1.0" encoding="utf-8"?>
+<w:styles xmlns:mc="http://schemas.openxmlformats.org/markup-compatibility/2006" xmlns:r="http://schemas.openxmlformats.org/officeDocument/2006/relationships" xmlns:w="http://schemas.openxmlformats.org/wordprocessingml/2006/main" xmlns:w14="http://schemas.microsoft.com/office/word/2010/wordml" xmlns:w15="http://schemas.microsoft.com/office/word/2012/wordml" xmlns:w16cex="http://schemas.microsoft.com/office/word/2018/wordml/cex" xmlns:w16cid="http://schemas.microsoft.com/office/word/2016/wordml/cid" xmlns:w16="http://schemas.microsoft.com/office/word/2018/wordml" xmlns:w16du="http://schemas.microsoft.com/office/word/2023/wordml/word16du" xmlns:w16sdtdh="http://schemas.microsoft.com/office/word/2020/wordml/sdtdatahash" xmlns:w16se="http://schemas.microsoft.com/office/word/2015/wordml/symex" mc:Ignorable="w14 w15 w16se w16cid w16 w16cex w16sdtdh w16du">
+  <w:docDefaults>
+    <w:rPrDefault>
+      <w:rPr>
+        <w:rFonts w:asciiTheme="minorHAnsi" w:eastAsiaTheme="minorEastAsia" w:hAnsiTheme="minorHAnsi" w:cstheme="minorBidi"/>
+        <w:kern w:val="2"/>
+        <w:sz w:val="22"/>
+        <w:szCs w:val="22"/>
+        <w:lang w:val="fr-FR" w:eastAsia="fr-FR" w:bidi="ar-SA"/>
+        <w14:ligatures w14:val="standardContextual"/>
+      </w:rPr>
+    </w:rPrDefault>
+    <w:pPrDefault>
+      <w:pPr>
+        <w:spacing w:after="160" w:line="259" w:lineRule="auto"/>
+      </w:pPr>
+    </w:pPrDefault>
+  </w:docDefaults>
+  <w:latentStyles w:defLockedState="0" w:defUIPriority="99" w:defSemiHidden="0" w:defUnhideWhenUsed="0" w:defQFormat="0" w:count="376">
+    <w:lsdException w:name="Normal" w:uiPriority="0" w:qFormat="1"/>
+    <w:lsdException w:name="heading 1" w:uiPriority="9" w:qFormat="1"/>
+    <w:lsdException w:name="heading 2" w:semiHidden="1" w:uiPriority="9" w:unhideWhenUsed="1" w:qFormat="1"/>
+    <w:lsdException w:name="heading 3" w:semiHidden="1" w:uiPriority="9" w:unhideWhenUsed="1" w:qFormat="1"/>
+    <w:lsdException w:name="heading 4" w:semiHidden="1" w:uiPriority="9" w:unhideWhenUsed="1" w:qFormat="1"/>
+    <w:lsdException w:name="heading 5" w:semiHidden="1" w:uiPriority="9" w:unhideWhenUsed="1" w:qFormat="1"/>
+    <w:lsdException w:name="heading 6" w:semiHidden="1" w:uiPriority="9" w:unhideWhenUsed="1" w:qFormat="1"/>
+    <w:lsdException w:name="heading 7" w:semiHidden="1" w:uiPriority="9" w:unhideWhenUsed="1" w:qFormat="1"/>
+    <w:lsdException w:name="heading 8" w:semiHidden="1" w:uiPriority="9" w:unhideWhenUsed="1" w:qFormat="1"/>
+    <w:lsdException w:name="heading 9" w:semiHidden="1" w:uiPriority="9" w:unhideWhenUsed="1" w:qFormat="1"/>
+    <w:lsdException w:name="index 1" w:semiHidden="1" w:unhideWhenUsed="1"/>
+    <w:lsdException w:name="index 2" w:semiHidden="1" w:unhideWhenUsed="1"/>
+    <w:lsdException w:name="index 3" w:semiHidden="1" w:unhideWhenUsed="1"/>
+    <w:lsdException w:name="index 4" w:semiHidden="1" w:unhideWhenUsed="1"/>
+    <w:lsdException w:name="index 5" w:semiHidden="1" w:unhideWhenUsed="1"/>
+    <w:lsdException w:name="index 6" w:semiHidden="1" w:unhideWhenUsed="1"/>
+    <w:lsdException w:name="index 7" w:semiHidden="1" w:unhideWhenUsed="1"/>
+    <w:lsdException w:name="index 8" w:semiHidden="1" w:unhideWhenUsed="1"/>
+    <w:lsdException w:name="index 9" w:semiHidden="1" w:unhideWhenUsed="1"/>
+    <w:lsdException w:name="toc 1" w:semiHidden="1" w:uiPriority="39" w:unhideWhenUsed="1"/>
+    <w:lsdException w:name="toc 2" w:semiHidden="1" w:uiPriority="39" w:unhideWhenUsed="1"/>
+    <w:lsdException w:name="toc 3" w:semiHidden="1" w:uiPriority="39" w:unhideWhenUsed="1"/>
+    <w:lsdException w:name="toc 4" w:semiHidden="1" w:uiPriority="39" w:unhideWhenUsed="1"/>
+    <w:lsdException w:name="toc 5" w:semiHidden="1" w:uiPriority="39" w:unhideWhenUsed="1"/>
+    <w:lsdException w:name="toc 6" w:semiHidden="1" w:uiPriority="39" w:unhideWhenUsed="1"/>
+    <w:lsdException w:name="toc 7" w:semiHidden="1" w:uiPriority="39" w:unhideWhenUsed="1"/>
+    <w:lsdException w:name="toc 8" w:semiHidden="1" w:uiPriority="39" w:unhideWhenUsed="1"/>
+    <w:lsdException w:name="toc 9" w:semiHidden="1" w:uiPriority="39" w:unhideWhenUsed="1"/>
+    <w:lsdException w:name="Normal Indent" w:semiHidden="1" w:unhideWhenUsed="1"/>
+    <w:lsdException w:name="footnote text" w:semiHidden="1" w:unhideWhenUsed="1"/>
+    <w:lsdException w:name="annotation text" w:semiHidden="1" w:unhideWhenUsed="1"/>
+    <w:lsdException w:name="header" w:semiHidden="1" w:unhideWhenUsed="1"/>
+    <w:lsdException w:name="footer" w:semiHidden="1" w:unhideWhenUsed="1"/>
+    <w:lsdException w:name="index heading" w:semiHidden="1" w:unhideWhenUsed="1"/>
+    <w:lsdException w:name="caption" w:semiHidden="1" w:uiPriority="35" w:unhideWhenUsed="1" w:qFormat="1"/>
+    <w:lsdException w:name="table of figures" w:semiHidden="1" w:unhideWhenUsed="1"/>
+    <w:lsdException w:name="envelope address" w:semiHidden="1" w:unhideWhenUsed="1"/>
+    <w:lsdException w:name="envelope return" w:semiHidden="1" w:unhideWhenUsed="1"/>
+    <w:lsdException w:name="footnote reference" w:semiHidden="1" w:unhideWhenUsed="1"/>
+    <w:lsdException w:name="annotation reference" w:semiHidden="1" w:unhideWhenUsed="1"/>
+    <w:lsdException w:name="line number" w:semiHidden="1" w:unhideWhenUsed="1"/>
+    <w:lsdException w:name="page number" w:semiHidden="1" w:unhideWhenUsed="1"/>
+    <w:lsdException w:name="endnote reference" w:semiHidden="1" w:unhideWhenUsed="1"/>
+    <w:lsdException w:name="endnote text" w:semiHidden="1" w:unhideWhenUsed="1"/>
+    <w:lsdException w:name="table of authorities" w:semiHidden="1" w:unhideWhenUsed="1"/>
+    <w:lsdException w:name="macro" w:semiHidden="1" w:unhideWhenUsed="1"/>
+    <w:lsdException w:name="toa heading" w:semiHidden="1" w:unhideWhenUsed="1"/>
+    <w:lsdException w:name="List" w:semiHidden="1" w:unhideWhenUsed="1"/>
+    <w:lsdException w:name="List Bullet" w:semiHidden="1" w:unhideWhenUsed="1"/>
+    <w:lsdException w:name="List Number" w:semiHidden="1" w:unhideWhenUsed="1"/>
+    <w:lsdException w:name="List 2" w:semiHidden="1" w:unhideWhenUsed="1"/>
+    <w:lsdException w:name="List 3" w:semiHidden="1" w:unhideWhenUsed="1"/>
+    <w:lsdException w:name="List 4" w:semiHidden="1" w:unhideWhenUsed="1"/>
+    <w:lsdException w:name="List 5" w:semiHidden="1" w:unhideWhenUsed="1"/>
+    <w:lsdException w:name="List Bullet 2" w:semiHidden="1" w:unhideWhenUsed="1"/>
+    <w:lsdException w:name="List Bullet 3" w:semiHidden="1" w:unhideWhenUsed="1"/>
+    <w:lsdException w:name="List Bullet 4" w:semiHidden="1" w:unhideWhenUsed="1"/>
+    <w:lsdException w:name="List Bullet 5" w:semiHidden="1" w:unhideWhenUsed="1"/>
+    <w:lsdException w:name="List Number 2" w:semiHidden="1" w:unhideWhenUsed="1"/>
+    <w:lsdException w:name="List Number 3" w:semiHidden="1" w:unhideWhenUsed="1"/>
+    <w:lsdException w:name="List Number 4" w:semiHidden="1" w:unhideWhenUsed="1"/>
+    <w:lsdException w:name="List Number 5" w:semiHidden="1" w:unhideWhenUsed="1"/>
+    <w:lsdException w:name="Title" w:uiPriority="10" w:qFormat="1"/>
+    <w:lsdException w:name="Closing" w:semiHidden="1" w:unhideWhenUsed="1"/>
+    <w:lsdException w:name="Signature" w:semiHidden="1" w:unhideWhenUsed="1"/>
+    <w:lsdException w:name="Default Paragraph Font" w:semiHidden="1" w:uiPriority="1" w:unhideWhenUsed="1"/>
+    <w:lsdException w:name="Body Text" w:semiHidden="1" w:unhideWhenUsed="1"/>
+    <w:lsdException w:name="Body Text Indent" w:semiHidden="1" w:unhideWhenUsed="1"/>
+    <w:lsdException w:name="List Continue" w:semiHidden="1" w:unhideWhenUsed="1"/>
+    <w:lsdException w:name="List Continue 2" w:semiHidden="1" w:unhideWhenUsed="1"/>
+    <w:lsdException w:name="List Continue 3" w:semiHidden="1" w:unhideWhenUsed="1"/>
+    <w:lsdException w:name="List Continue 4" w:semiHidden="1" w:unhideWhenUsed="1"/>
+    <w:lsdException w:name="List Continue 5" w:semiHidden="1" w:unhideWhenUsed="1"/>
+    <w:lsdException w:name="Message Header" w:semiHidden="1" w:unhideWhenUsed="1"/>
+    <w:lsdException w:name="Subtitle" w:uiPriority="11" w:qFormat="1"/>
+    <w:lsdException w:name="Salutation" w:semiHidden="1" w:unhideWhenUsed="1"/>
+    <w:lsdException w:name="Date" w:semiHidden="1" w:unhideWhenUsed="1"/>
+    <w:lsdException w:name="Body Text First Indent" w:semiHidden="1" w:unhideWhenUsed="1"/>
+    <w:lsdException w:name="Body Text First Indent 2" w:semiHidden="1" w:unhideWhenUsed="1"/>
+    <w:lsdException w:name="Note Heading" w:semiHidden="1" w:unhideWhenUsed="1"/>
+    <w:lsdException w:name="Body Text 2" w:semiHidden="1" w:unhideWhenUsed="1"/>
+    <w:lsdException w:name="Body Text 3" w:semiHidden="1" w:unhideWhenUsed="1"/>
+    <w:lsdException w:name="Body Text Indent 2" w:semiHidden="1" w:unhideWhenUsed="1"/>
+    <w:lsdException w:name="Body Text Indent 3" w:semiHidden="1" w:unhideWhenUsed="1"/>
+    <w:lsdException w:name="Block Text" w:semiHidden="1" w:unhideWhenUsed="1"/>
+    <w:lsdException w:name="Hyperlink" w:semiHidden="1" w:unhideWhenUsed="1"/>
+    <w:lsdException w:name="FollowedHyperlink" w:semiHidden="1" w:unhideWhenUsed="1"/>
+    <w:lsdException w:name="Strong" w:uiPriority="22" w:qFormat="1"/>
+    <w:lsdException w:name="Emphasis" w:uiPriority="20" w:qFormat="1"/>
+    <w:lsdException w:name="Document Map" w:semiHidden="1" w:unhideWhenUsed="1"/>
+    <w:lsdException w:name="Plain Text" w:semiHidden="1" w:unhideWhenUsed="1"/>
+    <w:lsdException w:name="E-mail Signature" w:semiHidden="1" w:unhideWhenUsed="1"/>
+    <w:lsdException w:name="HTML Top of Form" w:semiHidden="1" w:unhideWhenUsed="1"/>
+    <w:lsdException w:name="HTML Bottom of Form" w:semiHidden="1" w:unhideWhenUsed="1"/>
+    <w:lsdException w:name="Normal (Web)" w:semiHidden="1" w:unhideWhenUsed="1"/>
+    <w:lsdException w:name="HTML Acronym" w:semiHidden="1" w:unhideWhenUsed="1"/>
+    <w:lsdException w:name="HTML Address" w:semiHidden="1" w:unhideWhenUsed="1"/>
+    <w:lsdException w:name="HTML Cite" w:semiHidden="1" w:unhideWhenUsed="1"/>
+    <w:lsdException w:name="HTML Code" w:semiHidden="1" w:unhideWhenUsed="1"/>
+    <w:lsdException w:name="HTML Definition" w:semiHidden="1" w:unhideWhenUsed="1"/>
+    <w:lsdException w:name="HTML Keyboard" w:semiHidden="1" w:unhideWhenUsed="1"/>
+    <w:lsdException w:name="HTML Preformatted" w:semiHidden="1" w:unhideWhenUsed="1"/>
+    <w:lsdException w:name="HTML Sample" w:semiHidden="1" w:unhideWhenUsed="1"/>
+    <w:lsdException w:name="HTML Typewriter" w:semiHidden="1" w:unhideWhenUsed="1"/>
+    <w:lsdException w:name="HTML Variable" w:semiHidden="1" w:unhideWhenUsed="1"/>
+    <w:lsdException w:name="Normal Table" w:semiHidden="1" w:unhideWhenUsed="1"/>
+    <w:lsdException w:name="annotation subject" w:semiHidden="1" w:unhideWhenUsed="1"/>
+    <w:lsdException w:name="No List" w:semiHidden="1" w:unhideWhenUsed="1"/>
+    <w:lsdException w:name="Outline List 1" w:semiHidden="1" w:unhideWhenUsed="1"/>
+    <w:lsdException w:name="Outline List 2" w:semiHidden="1" w:unhideWhenUsed="1"/>
+    <w:lsdException w:name="Outline List 3" w:semiHidden="1" w:unhideWhenUsed="1"/>
+    <w:lsdException w:name="Table Simple 1" w:semiHidden="1" w:unhideWhenUsed="1"/>
+    <w:lsdException w:name="Table Simple 2" w:semiHidden="1" w:unhideWhenUsed="1"/>
+    <w:lsdException w:name="Table Simple 3" w:semiHidden="1" w:unhideWhenUsed="1"/>
+    <w:lsdException w:name="Table Classic 1" w:semiHidden="1" w:unhideWhenUsed="1"/>
+    <w:lsdException w:name="Table Classic 2" w:semiHidden="1" w:unhideWhenUsed="1"/>
+    <w:lsdException w:name="Table Classic 3" w:semiHidden="1" w:unhideWhenUsed="1"/>
+    <w:lsdException w:name="Table Classic 4" w:semiHidden="1" w:unhideWhenUsed="1"/>
+    <w:lsdException w:name="Table Colorful 1" w:semiHidden="1" w:unhideWhenUsed="1"/>
+    <w:lsdException w:name="Table Colorful 2" w:semiHidden="1" w:unhideWhenUsed="1"/>
+    <w:lsdException w:name="Table Colorful 3" w:semiHidden="1" w:unhideWhenUsed="1"/>
+    <w:lsdException w:name="Table Columns 1" w:semiHidden="1" w:unhideWhenUsed="1"/>
+    <w:lsdException w:name="Table Columns 2" w:semiHidden="1" w:unhideWhenUsed="1"/>
+    <w:lsdException w:name="Table Columns 3" w:semiHidden="1" w:unhideWhenUsed="1"/>
+    <w:lsdException w:name="Table Columns 4" w:semiHidden="1" w:unhideWhenUsed="1"/>
+    <w:lsdException w:name="Table Columns 5" w:semiHidden="1" w:unhideWhenUsed="1"/>
+    <w:lsdException w:name="Table Grid 1" w:semiHidden="1" w:unhideWhenUsed="1"/>
+    <w:lsdException w:name="Table Grid 2" w:semiHidden="1" w:unhideWhenUsed="1"/>
+    <w:lsdException w:name="Table Grid 3" w:semiHidden="1" w:unhideWhenUsed="1"/>
+    <w:lsdException w:name="Table Grid 4" w:semiHidden="1" w:unhideWhenUsed="1"/>
+    <w:lsdException w:name="Table Grid 5" w:semiHidden="1" w:unhideWhenUsed="1"/>
+    <w:lsdException w:name="Table Grid 6" w:semiHidden="1" w:unhideWhenUsed="1"/>
+    <w:lsdException w:name="Table Grid 7" w:semiHidden="1" w:unhideWhenUsed="1"/>
+    <w:lsdException w:name="Table Grid 8" w:semiHidden="1" w:unhideWhenUsed="1"/>
+    <w:lsdException w:name="Table List 1" w:semiHidden="1" w:unhideWhenUsed="1"/>
+    <w:lsdException w:name="Table List 2" w:semiHidden="1" w:unhideWhenUsed="1"/>
+    <w:lsdException w:name="Table List 3" w:semiHidden="1" w:unhideWhenUsed="1"/>
+    <w:lsdException w:name="Table List 4" w:semiHidden="1" w:unhideWhenUsed="1"/>
+    <w:lsdException w:name="Table List 5" w:semiHidden="1" w:unhideWhenUsed="1"/>
+    <w:lsdException w:name="Table List 6" w:semiHidden="1" w:unhideWhenUsed="1"/>
+    <w:lsdException w:name="Table List 7" w:semiHidden="1" w:unhideWhenUsed="1"/>
+    <w:lsdException w:name="Table List 8" w:semiHidden="1" w:unhideWhenUsed="1"/>
+    <w:lsdException w:name="Table 3D effects 1" w:semiHidden="1" w:unhideWhenUsed="1"/>
+    <w:lsdException w:name="Table 3D effects 2" w:semiHidden="1" w:unhideWhenUsed="1"/>
+    <w:lsdException w:name="Table 3D effects 3" w:semiHidden="1" w:unhideWhenUsed="1"/>
+    <w:lsdException w:name="Table Contemporary" w:semiHidden="1" w:unhideWhenUsed="1"/>
+    <w:lsdException w:name="Table Elegant" w:semiHidden="1" w:unhideWhenUsed="1"/>
+    <w:lsdException w:name="Table Professional" w:semiHidden="1" w:unhideWhenUsed="1"/>
+    <w:lsdException w:name="Table Subtle 1" w:semiHidden="1" w:unhideWhenUsed="1"/>
+    <w:lsdException w:name="Table Subtle 2" w:semiHidden="1" w:unhideWhenUsed="1"/>
+    <w:lsdException w:name="Table Web 1" w:semiHidden="1" w:unhideWhenUsed="1"/>
+    <w:lsdException w:name="Table Web 2" w:semiHidden="1" w:unhideWhenUsed="1"/>
+    <w:lsdException w:name="Table Web 3" w:semiHidden="1" w:unhideWhenUsed="1"/>
+    <w:lsdException w:name="Balloon Text" w:semiHidden="1" w:unhideWhenUsed="1"/>
+    <w:lsdException w:name="Table Grid" w:uiPriority="39"/>
+    <w:lsdException w:name="Table Theme" w:semiHidden="1" w:unhideWhenUsed="1"/>
+    <w:lsdException w:name="Placeholder Text" w:semiHidden="1"/>
+    <w:lsdException w:name="No Spacing" w:uiPriority="1" w:qFormat="1"/>
+    <w:lsdException w:name="Light Shading" w:uiPriority="60"/>
+    <w:lsdException w:name="Light List" w:uiPriority="61"/>
+    <w:lsdException w:name="Light Grid" w:uiPriority="62"/>
+    <w:lsdException w:name="Medium Shading 1" w:uiPriority="63"/>
+    <w:lsdException w:name="Medium Shading 2" w:uiPriority="64"/>
+    <w:lsdException w:name="Medium List 1" w:uiPriority="65"/>
+    <w:lsdException w:name="Medium List 2" w:uiPriority="66"/>
+    <w:lsdException w:name="Medium Grid 1" w:uiPriority="67"/>
+    <w:lsdException w:name="Medium Grid 2" w:uiPriority="68"/>
+    <w:lsdException w:name="Medium Grid 3" w:uiPriority="69"/>
+    <w:lsdException w:name="Dark List" w:uiPriority="70"/>
+    <w:lsdException w:name="Colorful Shading" w:uiPriority="71"/>
+    <w:lsdException w:name="Colorful List" w:uiPriority="72"/>
+    <w:lsdException w:name="Colorful Grid" w:uiPriority="73"/>
+    <w:lsdException w:name="Light Shading Accent 1" w:uiPriority="60"/>
+    <w:lsdException w:name="Light List Accent 1" w:uiPriority="61"/>
+    <w:lsdException w:name="Light Grid Accent 1" w:uiPriority="62"/>
+    <w:lsdException w:name="Medium Shading 1 Accent 1" w:uiPriority="63"/>
+    <w:lsdException w:name="Medium Shading 2 Accent 1" w:uiPriority="64"/>
+    <w:lsdException w:name="Medium List 1 Accent 1" w:uiPriority="65"/>
+    <w:lsdException w:name="Revision" w:semiHidden="1"/>
+    <w:lsdException w:name="List Paragraph" w:uiPriority="34" w:qFormat="1"/>
+    <w:lsdException w:name="Quote" w:uiPriority="29" w:qFormat="1"/>
+    <w:lsdException w:name="Intense Quote" w:uiPriority="30" w:qFormat="1"/>
+    <w:lsdException w:name="Medium List 2 Accent 1" w:uiPriority="66"/>
+    <w:lsdException w:name="Medium Grid 1 Accent 1" w:uiPriority="67"/>
+    <w:lsdException w:name="Medium Grid 2 Accent 1" w:uiPriority="68"/>
+    <w:lsdException w:name="Medium Grid 3 Accent 1" w:uiPriority="69"/>
+    <w:lsdException w:name="Dark List Accent 1" w:uiPriority="70"/>
+    <w:lsdException w:name="Colorful Shading Accent 1" w:uiPriority="71"/>
+    <w:lsdException w:name="Colorful List Accent 1" w:uiPriority="72"/>
+    <w:lsdException w:name="Colorful Grid Accent 1" w:uiPriority="73"/>
+    <w:lsdException w:name="Light Shading Accent 2" w:uiPriority="60"/>
+    <w:lsdException w:name="Light List Accent 2" w:uiPriority="61"/>
+    <w:lsdException w:name="Light Grid Accent 2" w:uiPriority="62"/>
+    <w:lsdException w:name="Medium Shading 1 Accent 2" w:uiPriority="63"/>
+    <w:lsdException w:name="Medium Shading 2 Accent 2" w:uiPriority="64"/>
+    <w:lsdException w:name="Medium List 1 Accent 2" w:uiPriority="65"/>
+    <w:lsdException w:name="Medium List 2 Accent 2" w:uiPriority="66"/>
+    <w:lsdException w:name="Medium Grid 1 Accent 2" w:uiPriority="67"/>
+    <w:lsdException w:name="Medium Grid 2 Accent 2" w:uiPriority="68"/>
+    <w:lsdException w:name="Medium Grid 3 Accent 2" w:uiPriority="69"/>
+    <w:lsdException w:name="Dark List Accent 2" w:uiPriority="70"/>
+    <w:lsdException w:name="Colorful Shading Accent 2" w:uiPriority="71"/>
+    <w:lsdException w:name="Colorful List Accent 2" w:uiPriority="72"/>
+    <w:lsdException w:name="Colorful Grid Accent 2" w:uiPriority="73"/>
+    <w:lsdException w:name="Light Shading Accent 3" w:uiPriority="60"/>
+    <w:lsdException w:name="Light List Accent 3" w:uiPriority="61"/>
+    <w:lsdException w:name="Light Grid Accent 3" w:uiPriority="62"/>
+    <w:lsdException w:name="Medium Shading 1 Accent 3" w:uiPriority="63"/>
+    <w:lsdException w:name="Medium Shading 2 Accent 3" w:uiPriority="64"/>
+    <w:lsdException w:name="Medium List 1 Accent 3" w:uiPriority="65"/>
+    <w:lsdException w:name="Medium List 2 Accent 3" w:uiPriority="66"/>
+    <w:lsdException w:name="Medium Grid 1 Accent 3" w:uiPriority="67"/>
+    <w:lsdException w:name="Medium Grid 2 Accent 3" w:uiPriority="68"/>
+    <w:lsdException w:name="Medium Grid 3 Accent 3" w:uiPriority="69"/>
+    <w:lsdException w:name="Dark List Accent 3" w:uiPriority="70"/>
+    <w:lsdException w:name="Colorful Shading Accent 3" w:uiPriority="71"/>
+    <w:lsdException w:name="Colorful List Accent 3" w:uiPriority="72"/>
+    <w:lsdException w:name="Colorful Grid Accent 3" w:uiPriority="73"/>
+    <w:lsdException w:name="Light Shading Accent 4" w:uiPriority="60"/>
+    <w:lsdException w:name="Light List Accent 4" w:uiPriority="61"/>
+    <w:lsdException w:name="Light Grid Accent 4" w:uiPriority="62"/>
+    <w:lsdException w:name="Medium Shading 1 Accent 4" w:uiPriority="63"/>
+    <w:lsdException w:name="Medium Shading 2 Accent 4" w:uiPriority="64"/>
+    <w:lsdException w:name="Medium List 1 Accent 4" w:uiPriority="65"/>
+    <w:lsdException w:name="Medium List 2 Accent 4" w:uiPriority="66"/>
+    <w:lsdException w:name="Medium Grid 1 Accent 4" w:uiPriority="67"/>
+    <w:lsdException w:name="Medium Grid 2 Accent 4" w:uiPriority="68"/>
+    <w:lsdException w:name="Medium Grid 3 Accent 4" w:uiPriority="69"/>
+    <w:lsdException w:name="Dark List Accent 4" w:uiPriority="70"/>
+    <w:lsdException w:name="Colorful Shading Accent 4" w:uiPriority="71"/>
+    <w:lsdException w:name="Colorful List Accent 4" w:uiPriority="72"/>
+    <w:lsdException w:name="Colorful Grid Accent 4" w:uiPriority="73"/>
+    <w:lsdException w:name="Light Shading Accent 5" w:uiPriority="60"/>
+    <w:lsdException w:name="Light List Accent 5" w:uiPriority="61"/>
+    <w:lsdException w:name="Light Grid Accent 5" w:uiPriority="62"/>
+    <w:lsdException w:name="Medium Shading 1 Accent 5" w:uiPriority="63"/>
+    <w:lsdException w:name="Medium Shading 2 Accent 5" w:uiPriority="64"/>
+    <w:lsdException w:name="Medium List 1 Accent 5" w:uiPriority="65"/>
+    <w:lsdException w:name="Medium List 2 Accent 5" w:uiPriority="66"/>
+    <w:lsdException w:name="Medium Grid 1 Accent 5" w:uiPriority="67"/>
+    <w:lsdException w:name="Medium Grid 2 Accent 5" w:uiPriority="68"/>
+    <w:lsdException w:name="Medium Grid 3 Accent 5" w:uiPriority="69"/>
+    <w:lsdException w:name="Dark List Accent 5" w:uiPriority="70"/>
+    <w:lsdException w:name="Colorful Shading Accent 5" w:uiPriority="71"/>
+    <w:lsdException w:name="Colorful List Accent 5" w:uiPriority="72"/>
+    <w:lsdException w:name="Colorful Grid Accent 5" w:uiPriority="73"/>
+    <w:lsdException w:name="Light Shading Accent 6" w:uiPriority="60"/>
+    <w:lsdException w:name="Light List Accent 6" w:uiPriority="61"/>
+    <w:lsdException w:name="Light Grid Accent 6" w:uiPriority="62"/>
+    <w:lsdException w:name="Medium Shading 1 Accent 6" w:uiPriority="63"/>
+    <w:lsdException w:name="Medium Shading 2 Accent 6" w:uiPriority="64"/>
+    <w:lsdException w:name="Medium List 1 Accent 6" w:uiPriority="65"/>
+    <w:lsdException w:name="Medium List 2 Accent 6" w:uiPriority="66"/>
+    <w:lsdException w:name="Medium Grid 1 Accent 6" w:uiPriority="67"/>
+    <w:lsdException w:name="Medium Grid 2 Accent 6" w:uiPriority="68"/>
+    <w:lsdException w:name="Medium Grid 3 Accent 6" w:uiPriority="69"/>
+    <w:lsdException w:name="Dark List Accent 6" w:uiPriority="70"/>
+    <w:lsdException w:name="Colorful Shading Accent 6" w:uiPriority="71"/>
+    <w:lsdException w:name="Colorful List Accent 6" w:uiPriority="72"/>
+    <w:lsdException w:name="Colorful Grid Accent 6" w:uiPriority="73"/>
+    <w:lsdException w:name="Subtle Emphasis" w:uiPriority="19" w:qFormat="1"/>
+    <w:lsdException w:name="Intense Emphasis" w:uiPriority="21" w:qFormat="1"/>
+    <w:lsdException w:name="Subtle Reference" w:uiPriority="31" w:qFormat="1"/>
+    <w:lsdException w:name="Intense Reference" w:uiPriority="32" w:qFormat="1"/>
+    <w:lsdException w:name="Book Title" w:uiPriority="33" w:qFormat="1"/>
+    <w:lsdException w:name="Bibliography" w:semiHidden="1" w:uiPriority="37" w:unhideWhenUsed="1"/>
+    <w:lsdException w:name="TOC Heading" w:semiHidden="1" w:uiPriority="39" w:unhideWhenUsed="1" w:qFormat="1"/>
+    <w:lsdException w:name="Plain Table 1" w:uiPriority="41"/>
+    <w:lsdException w:name="Plain Table 2" w:uiPriority="42"/>
+    <w:lsdException w:name="Plain Table 3" w:uiPriority="43"/>
+    <w:lsdException w:name="Plain Table 4" w:uiPriority="44"/>
+    <w:lsdException w:name="Plain Table 5" w:uiPriority="45"/>
+    <w:lsdException w:name="Grid Table Light" w:uiPriority="40"/>
+    <w:lsdException w:name="Grid Table 1 Light" w:uiPriority="46"/>
+    <w:lsdException w:name="Grid Table 2" w:uiPriority="47"/>
+    <w:lsdException w:name="Grid Table 3" w:uiPriority="48"/>
+    <w:lsdException w:name="Grid Table 4" w:uiPriority="49"/>
+    <w:lsdException w:name="Grid Table 5 Dark" w:uiPriority="50"/>
+    <w:lsdException w:name="Grid Table 6 Colorful" w:uiPriority="51"/>
+    <w:lsdException w:name="Grid Table 7 Colorful" w:uiPriority="52"/>
+    <w:lsdException w:name="Grid Table 1 Light Accent 1" w:uiPriority="46"/>
+    <w:lsdException w:name="Grid Table 2 Accent 1" w:uiPriority="47"/>
+    <w:lsdException w:name="Grid Table 3 Accent 1" w:uiPriority="48"/>
+    <w:lsdException w:name="Grid Table 4 Accent 1" w:uiPriority="49"/>
+    <w:lsdException w:name="Grid Table 5 Dark Accent 1" w:uiPriority="50"/>
+    <w:lsdException w:name="Grid Table 6 Colorful Accent 1" w:uiPriority="51"/>
+    <w:lsdException w:name="Grid Table 7 Colorful Accent 1" w:uiPriority="52"/>
+    <w:lsdException w:name="Grid Table 1 Light Accent 2" w:uiPriority="46"/>
+    <w:lsdException w:name="Grid Table 2 Accent 2" w:uiPriority="47"/>
+    <w:lsdException w:name="Grid Table 3 Accent 2" w:uiPriority="48"/>
+    <w:lsdException w:name="Grid Table 4 Accent 2" w:uiPriority="49"/>
+    <w:lsdException w:name="Grid Table 5 Dark Accent 2" w:uiPriority="50"/>
+    <w:lsdException w:name="Grid Table 6 Colorful Accent 2" w:uiPriority="51"/>
+    <w:lsdException w:name="Grid Table 7 Colorful Accent 2" w:uiPriority="52"/>
+    <w:lsdException w:name="Grid Table 1 Light Accent 3" w:uiPriority="46"/>
+    <w:lsdException w:name="Grid Table 2 Accent 3" w:uiPriority="47"/>
+    <w:lsdException w:name="Grid Table 3 Accent 3" w:uiPriority="48"/>
+    <w:lsdException w:name="Grid Table 4 Accent 3" w:uiPriority="49"/>
+    <w:lsdException w:name="Grid Table 5 Dark Accent 3" w:uiPriority="50"/>
+    <w:lsdException w:name="Grid Table 6 Colorful Accent 3" w:uiPriority="51"/>
+    <w:lsdException w:name="Grid Table 7 Colorful Accent 3" w:uiPriority="52"/>
+    <w:lsdException w:name="Grid Table 1 Light Accent 4" w:uiPriority="46"/>
+    <w:lsdException w:name="Grid Table 2 Accent 4" w:uiPriority="47"/>
+    <w:lsdException w:name="Grid Table 3 Accent 4" w:uiPriority="48"/>
+    <w:lsdException w:name="Grid Table 4 Accent 4" w:uiPriority="49"/>
+    <w:lsdException w:name="Grid Table 5 Dark Accent 4" w:uiPriority="50"/>
+    <w:lsdException w:name="Grid Table 6 Colorful Accent 4" w:uiPriority="51"/>
+    <w:lsdException w:name="Grid Table 7 Colorful Accent 4" w:uiPriority="52"/>
+    <w:lsdException w:name="Grid Table 1 Light Accent 5" w:uiPriority="46"/>
+    <w:lsdException w:name="Grid Table 2 Accent 5" w:uiPriority="47"/>
+    <w:lsdException w:name="Grid Table 3 Accent 5" w:uiPriority="48"/>
+    <w:lsdException w:name="Grid Table 4 Accent 5" w:uiPriority="49"/>
+    <w:lsdException w:name="Grid Table 5 Dark Accent 5" w:uiPriority="50"/>
+    <w:lsdException w:name="Grid Table 6 Colorful Accent 5" w:uiPriority="51"/>
+    <w:lsdException w:name="Grid Table 7 Colorful Accent 5" w:uiPriority="52"/>
+    <w:lsdException w:name="Grid Table 1 Light Accent 6" w:uiPriority="46"/>
+    <w:lsdException w:name="Grid Table 2 Accent 6" w:uiPriority="47"/>
+    <w:lsdException w:name="Grid Table 3 Accent 6" w:uiPriority="48"/>
+    <w:lsdException w:name="Grid Table 4 Accent 6" w:uiPriority="49"/>
+    <w:lsdException w:name="Grid Table 5 Dark Accent 6" w:uiPriority="50"/>
+    <w:lsdException w:name="Grid Table 6 Colorful Accent 6" w:uiPriority="51"/>
+    <w:lsdException w:name="Grid Table 7 Colorful Accent 6" w:uiPriority="52"/>
+    <w:lsdException w:name="List Table 1 Light" w:uiPriority="46"/>
+    <w:lsdException w:name="List Table 2" w:uiPriority="47"/>
+    <w:lsdException w:name="List Table 3" w:uiPriority="48"/>
+    <w:lsdException w:name="List Table 4" w:uiPriority="49"/>
+    <w:lsdException w:name="List Table 5 Dark" w:uiPriority="50"/>
+    <w:lsdException w:name="List Table 6 Colorful" w:uiPriority="51"/>
+    <w:lsdException w:name="List Table 7 Colorful" w:uiPriority="52"/>
+    <w:lsdException w:name="List Table 1 Light Accent 1" w:uiPriority="46"/>
+    <w:lsdException w:name="List Table 2 Accent 1" w:uiPriority="47"/>
+    <w:lsdException w:name="List Table 3 Accent 1" w:uiPriority="48"/>
+    <w:lsdException w:name="List Table 4 Accent 1" w:uiPriority="49"/>
+    <w:lsdException w:name="List Table 5 Dark Accent 1" w:uiPriority="50"/>
+    <w:lsdException w:name="List Table 6 Colorful Accent 1" w:uiPriority="51"/>
+    <w:lsdException w:name="List Table 7 Colorful Accent 1" w:uiPriority="52"/>
+    <w:lsdException w:name="List Table 1 Light Accent 2" w:uiPriority="46"/>
+    <w:lsdException w:name="List Table 2 Accent 2" w:uiPriority="47"/>
+    <w:lsdException w:name="List Table 3 Accent 2" w:uiPriority="48"/>
+    <w:lsdException w:name="List Table 4 Accent 2" w:uiPriority="49"/>
+    <w:lsdException w:name="List Table 5 Dark Accent 2" w:uiPriority="50"/>
+    <w:lsdException w:name="List Table 6 Colorful Accent 2" w:uiPriority="51"/>
+    <w:lsdException w:name="List Table 7 Colorful Accent 2" w:uiPriority="52"/>
+    <w:lsdException w:name="List Table 1 Light Accent 3" w:uiPriority="46"/>
+    <w:lsdException w:name="List Table 2 Accent 3" w:uiPriority="47"/>
+    <w:lsdException w:name="List Table 3 Accent 3" w:uiPriority="48"/>
+    <w:lsdException w:name="List Table 4 Accent 3" w:uiPriority="49"/>
+    <w:lsdException w:name="List Table 5 Dark Accent 3" w:uiPriority="50"/>
+    <w:lsdException w:name="List Table 6 Colorful Accent 3" w:uiPriority="51"/>
+    <w:lsdException w:name="List Table 7 Colorful Accent 3" w:uiPriority="52"/>
+    <w:lsdException w:name="List Table 1 Light Accent 4" w:uiPriority="46"/>
+    <w:lsdException w:name="List Table 2 Accent 4" w:uiPriority="47"/>
+    <w:lsdException w:name="List Table 3 Accent 4" w:uiPriority="48"/>
+    <w:lsdException w:name="List Table 4 Accent 4" w:uiPriority="49"/>
+    <w:lsdException w:name="List Table 5 Dark Accent 4" w:uiPriority="50"/>
+    <w:lsdException w:name="List Table 6 Colorful Accent 4" w:uiPriority="51"/>
+    <w:lsdException w:name="List Table 7 Colorful Accent 4" w:uiPriority="52"/>
+    <w:lsdException w:name="List Table 1 Light Accent 5" w:uiPriority="46"/>
+    <w:lsdException w:name="List Table 2 Accent 5" w:uiPriority="47"/>
+    <w:lsdException w:name="List Table 3 Accent 5" w:uiPriority="48"/>
+    <w:lsdException w:name="List Table 4 Accent 5" w:uiPriority="49"/>
+    <w:lsdException w:name="List Table 5 Dark Accent 5" w:uiPriority="50"/>
+    <w:lsdException w:name="List Table 6 Colorful Accent 5" w:uiPriority="51"/>
+    <w:lsdException w:name="List Table 7 Colorful Accent 5" w:uiPriority="52"/>
+    <w:lsdException w:name="List Table 1 Light Accent 6" w:uiPriority="46"/>
+    <w:lsdException w:name="List Table 2 Accent 6" w:uiPriority="47"/>
+    <w:lsdException w:name="List Table 3 Accent 6" w:uiPriority="48"/>
+    <w:lsdException w:name="List Table 4 Accent 6" w:uiPriority="49"/>
+    <w:lsdException w:name="List Table 5 Dark Accent 6" w:uiPriority="50"/>
+    <w:lsdException w:name="List Table 6 Colorful Accent 6" w:uiPriority="51"/>
+    <w:lsdException w:name="List Table 7 Colorful Accent 6" w:uiPriority="52"/>
+    <w:lsdException w:name="Mention" w:semiHidden="1" w:unhideWhenUsed="1"/>
+    <w:lsdException w:name="Smart Hyperlink" w:semiHidden="1" w:unhideWhenUsed="1"/>
+    <w:lsdException w:name="Hashtag" w:semiHidden="1" w:unhideWhenUsed="1"/>
+    <w:lsdException w:name="Unresolved Mention" w:semiHidden="1" w:unhideWhenUsed="1"/>
+    <w:lsdException w:name="Smart Link" w:semiHidden="1" w:unhideWhenUsed="1"/>
+  </w:latentStyles>
+  <w:style w:type="paragraph" w:default="1" w:styleId="Normal">
+    <w:name w:val="Normal"/>
+    <w:qFormat/>
+  </w:style>
+  <w:style w:type="character" w:default="1" w:styleId="Policepardfaut">
+    <w:name w:val="Default Paragraph Font"/>
+    <w:uiPriority w:val="1"/>
+    <w:semiHidden/>
+    <w:unhideWhenUsed/>
+  </w:style>
+  <w:style w:type="table" w:default="1" w:styleId="TableauNormal">
+    <w:name w:val="Normal Table"/>
+    <w:uiPriority w:val="99"/>
+    <w:semiHidden/>
+    <w:unhideWhenUsed/>
+    <w:tblPr>
+      <w:tblInd w:w="0" w:type="dxa"/>
+      <w:tblCellMar>
+        <w:top w:w="0" w:type="dxa"/>
+        <w:left w:w="108" w:type="dxa"/>
+        <w:bottom w:w="0" w:type="dxa"/>
+        <w:right w:w="108" w:type="dxa"/>
+      </w:tblCellMar>
+    </w:tblPr>
+  </w:style>
+  <w:style w:type="numbering" w:default="1" w:styleId="Aucuneliste">
+    <w:name w:val="No List"/>
+    <w:uiPriority w:val="99"/>
+    <w:semiHidden/>
+    <w:unhideWhenUsed/>
+  </w:style>
+  <w:style w:type="character" w:styleId="Textedelespacerserv">
+    <w:name w:val="Placeholder Text"/>
+    <w:basedOn w:val="Policepardfaut"/>
+    <w:uiPriority w:val="99"/>
+    <w:semiHidden/>
+    <w:rsid w:val="00A275C2"/>
+    <w:rPr>
+      <w:color w:val="666666"/>
+    </w:rPr>
+  </w:style>
+</w:styles>
+</file>
+
+<file path=word/glossary/webSettings.xml><?xml version="1.0" encoding="utf-8"?>
+<w:webSettings xmlns:mc="http://schemas.openxmlformats.org/markup-compatibility/2006" xmlns:r="http://schemas.openxmlformats.org/officeDocument/2006/relationships" xmlns:w="http://schemas.openxmlformats.org/wordprocessingml/2006/main" xmlns:w14="http://schemas.microsoft.com/office/word/2010/wordml" xmlns:w15="http://schemas.microsoft.com/office/word/2012/wordml" xmlns:w16cex="http://schemas.microsoft.com/office/word/2018/wordml/cex" xmlns:w16cid="http://schemas.microsoft.com/office/word/2016/wordml/cid" xmlns:w16="http://schemas.microsoft.com/office/word/2018/wordml" xmlns:w16du="http://schemas.microsoft.com/office/word/2023/wordml/word16du" xmlns:w16sdtdh="http://schemas.microsoft.com/office/word/2020/wordml/sdtdatahash" xmlns:w16se="http://schemas.microsoft.com/office/word/2015/wordml/symex" mc:Ignorable="w14 w15 w16se w16cid w16 w16cex w16sdtdh w16du">
+  <w:optimizeForBrowser/>
+  <w:allowPNG/>
+</w:webSettings>
 </file>
 
 <file path=word/theme/theme1.xml><?xml version="1.0" encoding="utf-8"?>

</xml_diff>

<commit_message>
FINISH famille-ac1 et famille1-lev1 - 2|01|09|2024
</commit_message>
<xml_diff>
--- a/src/rapports/output.docx
+++ b/src/rapports/output.docx
@@ -829,7 +829,7 @@
               <w:rPr>
                 <w:color w:val="00B0F0"/>
               </w:rPr>
-              <w:t xml:space="preserve">M-BOL</w:t>
+              <w:t xml:space="preserve">dddd</w:t>
             </w:r>
             <w:proofErr w:type="spellStart"/>
             <w:proofErr w:type="gramStart"/>
@@ -1241,7 +1241,7 @@
                 <w:sz w:val="18"/>
                 <w:szCs w:val="18"/>
               </w:rPr>
-              <w:t xml:space="preserve">SEMENSE</w:t>
+              <w:t xml:space="preserve">ddd</w:t>
             </w:r>
             <w:proofErr w:type="gramStart"/>
             <w:r>
@@ -1375,7 +1375,7 @@
                 <w:sz w:val="18"/>
                 <w:szCs w:val="18"/>
               </w:rPr>
-              <w:t xml:space="preserve">Appareil Non CE</w:t>
+              <w:t xml:space="preserve">Appareil Epsilon</w:t>
             </w:r>
             <w:proofErr w:type="gramStart"/>
             <w:r>
@@ -1652,7 +1652,7 @@
                 <w:sz w:val="18"/>
                 <w:szCs w:val="18"/>
               </w:rPr>
-              <w:t xml:space="preserve">RT76</w:t>
+              <w:t xml:space="preserve">dd</w:t>
             </w:r>
             <w:proofErr w:type="spellStart"/>
             <w:proofErr w:type="gramStart"/>
@@ -1787,7 +1787,7 @@
                 <w:sz w:val="18"/>
                 <w:szCs w:val="18"/>
               </w:rPr>
-              <w:t xml:space="preserve">Atelier de Recyclage</w:t>
+              <w:t xml:space="preserve">ddd</w:t>
             </w:r>
             <w:proofErr w:type="gramStart"/>
             <w:r>
@@ -1920,7 +1920,7 @@
                 <w:sz w:val="18"/>
                 <w:szCs w:val="18"/>
               </w:rPr>
-              <w:t xml:space="preserve">01/09/2024</w:t>
+              <w:t xml:space="preserve">17/09/2024</w:t>
             </w:r>
             <w:proofErr w:type="spellStart"/>
             <w:proofErr w:type="gramStart"/>
@@ -2293,7 +2293,7 @@
                 <w:sz w:val="18"/>
                 <w:szCs w:val="18"/>
               </w:rPr>
-              <w:t xml:space="preserve">Amine KHALED</w:t>
+              <w:t xml:space="preserve">dd</w:t>
             </w:r>
             <w:proofErr w:type="spellStart"/>
             <w:proofErr w:type="gramStart"/>
@@ -8193,7 +8193,7 @@
               <w:rPr>
                 <w:bCs/>
               </w:rPr>
-              <w:t xml:space="preserve">SEMENSE</w:t>
+              <w:t xml:space="preserve">ddd</w:t>
             </w:r>
             <w:proofErr w:type="gramStart"/>
             <w:r>
@@ -8266,7 +8266,7 @@
               <w:rPr>
                 <w:bCs/>
               </w:rPr>
-              <w:t xml:space="preserve">ttttuykk</w:t>
+              <w:t xml:space="preserve">aaa</w:t>
             </w:r>
             <w:proofErr w:type="spellStart"/>
             <w:proofErr w:type="gramStart"/>
@@ -8341,7 +8341,7 @@
               <w:rPr>
                 <w:bCs/>
               </w:rPr>
-              <w:t xml:space="preserve">ttttttt</w:t>
+              <w:t xml:space="preserve">aaa</w:t>
             </w:r>
             <w:proofErr w:type="spellStart"/>
             <w:proofErr w:type="gramStart"/>
@@ -8416,7 +8416,7 @@
               <w:rPr>
                 <w:bCs/>
               </w:rPr>
-              <w:t xml:space="preserve">RT76</w:t>
+              <w:t xml:space="preserve">dd</w:t>
             </w:r>
             <w:proofErr w:type="spellStart"/>
             <w:proofErr w:type="gramStart"/>
@@ -8491,7 +8491,7 @@
               <w:rPr>
                 <w:bCs/>
               </w:rPr>
-              <w:t xml:space="preserve">Y65</w:t>
+              <w:t xml:space="preserve">dd</w:t>
             </w:r>
             <w:proofErr w:type="spellStart"/>
             <w:proofErr w:type="gramStart"/>
@@ -8566,7 +8566,7 @@
               <w:rPr>
                 <w:bCs/>
               </w:rPr>
-              <w:t xml:space="preserve">Atelier de Recyclage</w:t>
+              <w:t xml:space="preserve">ddd</w:t>
             </w:r>
             <w:proofErr w:type="gramStart"/>
             <w:r>
@@ -8642,7 +8642,7 @@
                 <w:color w:val="000000"/>
                 <w:lang w:val="fr-MA" w:eastAsia="fr-MA"/>
               </w:rPr>
-              <w:t xml:space="preserve">Autre : </w:t>
+              <w:t xml:space="preserve">Poutres roulantes (non motorisée)</w:t>
             </w:r>
             <w:proofErr w:type="spellStart"/>
             <w:proofErr w:type="gramStart"/>
@@ -8674,7 +8674,7 @@
                 <w:color w:val="000000"/>
                 <w:lang w:val="fr-MA" w:eastAsia="fr-MA"/>
               </w:rPr>
-              <w:t xml:space="preserve">rtetrt</w:t>
+              <w:t/>
             </w:r>
             <w:proofErr w:type="spellStart"/>
             <w:r>
@@ -8840,7 +8840,7 @@
               <w:t xml:space="preserve"> </w:t>
             </w:r>
             <w:r>
-              <w:t xml:space="preserve">dsfsdf</w:t>
+              <w:t xml:space="preserve">12/12/2024</w:t>
             </w:r>
             <w:proofErr w:type="spellStart"/>
             <w:r>
@@ -8901,7 +8901,7 @@
               <w:ind w:left="0"/>
             </w:pPr>
             <w:r>
-              <w:t xml:space="preserve">Effectuée le : </w:t>
+              <w:t xml:space="preserve">Absence de renseignement</w:t>
             </w:r>
             <w:proofErr w:type="gramStart"/>
             <w:r>
@@ -8909,7 +8909,7 @@
             </w:r>
             <w:proofErr w:type="gramEnd"/>
             <w:r>
-              <w:t xml:space="preserve">qdsqdqsd</w:t>
+              <w:t/>
             </w:r>
             <w:r>
               <w:t/>
@@ -8935,7 +8935,7 @@
               <w:t xml:space="preserve">Rapport : </w:t>
             </w:r>
             <w:r>
-              <w:t xml:space="preserve">Rapport : Présenté</w:t>
+              <w:t/>
             </w:r>
             <w:r>
               <w:t/>
@@ -8998,7 +8998,7 @@
               <w:ind w:left="0"/>
             </w:pPr>
             <w:r>
-              <w:t xml:space="preserve">Réalisé sous charge de (kg) : </w:t>
+              <w:t xml:space="preserve">Réalisé avec la Charge maximale utile</w:t>
             </w:r>
             <w:proofErr w:type="spellStart"/>
             <w:proofErr w:type="gramStart"/>
@@ -9008,7 +9008,7 @@
             <w:proofErr w:type="spellEnd"/>
             <w:proofErr w:type="gramEnd"/>
             <w:r>
-              <w:t xml:space="preserve"> sdfdsfdsf</w:t>
+              <w:t xml:space="preserve"> </w:t>
             </w:r>
             <w:proofErr w:type="spellStart"/>
             <w:r>
@@ -9069,7 +9069,7 @@
               <w:ind w:left="0"/>
             </w:pPr>
             <w:r>
-              <w:t xml:space="preserve">Description : </w:t>
+              <w:t xml:space="preserve">Sans objet</w:t>
             </w:r>
             <w:proofErr w:type="gramStart"/>
             <w:r>
@@ -9077,7 +9077,7 @@
             </w:r>
             <w:proofErr w:type="gramEnd"/>
             <w:r>
-              <w:t xml:space="preserve"> sfsdsdf</w:t>
+              <w:t xml:space="preserve"> </w:t>
             </w:r>
             <w:proofErr w:type="spellStart"/>
             <w:r>
@@ -9917,7 +9917,7 @@
                 <w:sz w:val="20"/>
                 <w:szCs w:val="20"/>
               </w:rPr>
-              <w:t xml:space="preserve">Appareil Non CE</w:t>
+              <w:t xml:space="preserve">Appareil Epsilon</w:t>
             </w:r>
             <w:proofErr w:type="gramStart"/>
             <w:r>
@@ -10044,7 +10044,7 @@
                 <w:sz w:val="20"/>
                 <w:szCs w:val="20"/>
               </w:rPr>
-              <w:t xml:space="preserve"> 13</w:t>
+              <w:t xml:space="preserve"> 4</w:t>
             </w:r>
             <w:proofErr w:type="spellStart"/>
             <w:proofErr w:type="gramStart"/>
@@ -10083,7 +10083,7 @@
                 <w:sz w:val="20"/>
                 <w:szCs w:val="20"/>
               </w:rPr>
-              <w:t xml:space="preserve">13</w:t>
+              <w:t xml:space="preserve">4</w:t>
             </w:r>
             <w:proofErr w:type="spellStart"/>
             <w:r>
@@ -10121,7 +10121,7 @@
                 <w:sz w:val="20"/>
                 <w:szCs w:val="20"/>
               </w:rPr>
-              <w:t xml:space="preserve"> 113</w:t>
+              <w:t xml:space="preserve"> 4</w:t>
             </w:r>
             <w:proofErr w:type="spellStart"/>
             <w:r>
@@ -10159,7 +10159,7 @@
                 <w:sz w:val="20"/>
                 <w:szCs w:val="20"/>
               </w:rPr>
-              <w:t xml:space="preserve">13</w:t>
+              <w:t xml:space="preserve">4</w:t>
             </w:r>
             <w:r>
               <w:rPr>
@@ -10195,7 +10195,7 @@
                 <w:sz w:val="20"/>
                 <w:szCs w:val="20"/>
               </w:rPr>
-              <w:t xml:space="preserve">13</w:t>
+              <w:t xml:space="preserve">4</w:t>
             </w:r>
             <w:proofErr w:type="spellStart"/>
             <w:r>
@@ -10233,7 +10233,7 @@
                 <w:sz w:val="20"/>
                 <w:szCs w:val="20"/>
               </w:rPr>
-              <w:t xml:space="preserve">13</w:t>
+              <w:t xml:space="preserve">Sans objet</w:t>
             </w:r>
             <w:proofErr w:type="spellStart"/>
             <w:r>
@@ -10285,7 +10285,7 @@
                 <w:sz w:val="20"/>
                 <w:szCs w:val="20"/>
               </w:rPr>
-              <w:t xml:space="preserve">31</w:t>
+              <w:t xml:space="preserve">4</w:t>
             </w:r>
             <w:proofErr w:type="spellStart"/>
             <w:r>
@@ -10323,7 +10323,7 @@
                 <w:sz w:val="20"/>
                 <w:szCs w:val="20"/>
               </w:rPr>
-              <w:t xml:space="preserve">31</w:t>
+              <w:t xml:space="preserve">4</w:t>
             </w:r>
             <w:proofErr w:type="spellStart"/>
             <w:r>
@@ -10361,7 +10361,7 @@
                 <w:sz w:val="20"/>
                 <w:szCs w:val="20"/>
               </w:rPr>
-              <w:t xml:space="preserve">31</w:t>
+              <w:t xml:space="preserve">4</w:t>
             </w:r>
             <w:proofErr w:type="spellStart"/>
             <w:r>
@@ -10810,7 +10810,7 @@
                 <w:sz w:val="20"/>
                 <w:szCs w:val="20"/>
               </w:rPr>
-              <w:t xml:space="preserve">13</w:t>
+              <w:t xml:space="preserve">4</w:t>
             </w:r>
             <w:proofErr w:type="spellStart"/>
             <w:r>
@@ -10876,7 +10876,7 @@
                 <w:sz w:val="20"/>
                 <w:szCs w:val="20"/>
               </w:rPr>
-              <w:t xml:space="preserve">13</w:t>
+              <w:t xml:space="preserve">4</w:t>
             </w:r>
             <w:proofErr w:type="spellStart"/>
             <w:r>
@@ -10934,7 +10934,7 @@
                 <w:sz w:val="20"/>
                 <w:szCs w:val="20"/>
               </w:rPr>
-              <w:t xml:space="preserve">13</w:t>
+              <w:t xml:space="preserve">4</w:t>
             </w:r>
             <w:proofErr w:type="spellStart"/>
             <w:r>
@@ -11076,7 +11076,7 @@
                 <w:sz w:val="20"/>
                 <w:szCs w:val="20"/>
               </w:rPr>
-              <w:t xml:space="preserve">13</w:t>
+              <w:t xml:space="preserve">4</w:t>
             </w:r>
             <w:proofErr w:type="spellStart"/>
             <w:r>
@@ -11142,7 +11142,7 @@
                 <w:sz w:val="20"/>
                 <w:szCs w:val="20"/>
               </w:rPr>
-              <w:t xml:space="preserve">13</w:t>
+              <w:t xml:space="preserve">4</w:t>
             </w:r>
             <w:proofErr w:type="spellStart"/>
             <w:r>
@@ -11298,26 +11298,6 @@
               </w:rPr>
               <w:t/>
             </w:r>
-            <w:proofErr w:type="gramStart"/>
-            <w:r>
-              <w:rPr>
-                <w:b/>
-                <w:sz w:val="20"/>
-                <w:szCs w:val="20"/>
-                <w:u w:val="single"/>
-              </w:rPr>
-              <w:t xml:space="preserve">Chaîne(s) a rouleau ou mailles jointives :</w:t>
-            </w:r>
-            <w:proofErr w:type="gramEnd"/>
-            <w:r>
-              <w:rPr>
-                <w:b/>
-                <w:sz w:val="20"/>
-                <w:szCs w:val="20"/>
-                <w:u w:val="single"/>
-              </w:rPr>
-              <w:t/>
-            </w:r>
           </w:p>
           <w:p>
             <w:pPr>
@@ -11416,7 +11396,7 @@
                 <w:sz w:val="20"/>
                 <w:szCs w:val="20"/>
               </w:rPr>
-              <w:t xml:space="preserve">14</w:t>
+              <w:t/>
             </w:r>
             <w:proofErr w:type="spellStart"/>
             <w:r>
@@ -11474,7 +11454,7 @@
                 <w:sz w:val="20"/>
                 <w:szCs w:val="20"/>
               </w:rPr>
-              <w:t xml:space="preserve">A rouleau</w:t>
+              <w:t/>
             </w:r>
             <w:proofErr w:type="spellStart"/>
             <w:r>
@@ -11658,7 +11638,7 @@
                 <w:sz w:val="20"/>
                 <w:szCs w:val="20"/>
               </w:rPr>
-              <w:t xml:space="preserve">14</w:t>
+              <w:t/>
             </w:r>
             <w:proofErr w:type="spellStart"/>
             <w:r>
@@ -11716,7 +11696,7 @@
                 <w:sz w:val="20"/>
                 <w:szCs w:val="20"/>
               </w:rPr>
-              <w:t xml:space="preserve">14</w:t>
+              <w:t/>
             </w:r>
             <w:proofErr w:type="spellStart"/>
             <w:r>
@@ -11900,7 +11880,7 @@
                 <w:sz w:val="20"/>
                 <w:szCs w:val="20"/>
               </w:rPr>
-              <w:t xml:space="preserve">14</w:t>
+              <w:t xml:space="preserve">Sans objet</w:t>
             </w:r>
             <w:proofErr w:type="spellStart"/>
             <w:r>
@@ -11958,7 +11938,7 @@
                 <w:sz w:val="20"/>
                 <w:szCs w:val="20"/>
               </w:rPr>
-              <w:t xml:space="preserve">14</w:t>
+              <w:t/>
             </w:r>
             <w:proofErr w:type="spellStart"/>
             <w:r>
@@ -12114,44 +12094,6 @@
               </w:rPr>
               <w:t/>
             </w:r>
-            <w:proofErr w:type="gramStart"/>
-            <w:r>
-              <w:rPr>
-                <w:b/>
-                <w:sz w:val="20"/>
-                <w:szCs w:val="20"/>
-                <w:u w:val="single"/>
-              </w:rPr>
-              <w:t/>
-            </w:r>
-            <w:r>
-              <w:rPr>
-                <w:b/>
-                <w:sz w:val="20"/>
-                <w:szCs w:val="20"/>
-                <w:u w:val="single"/>
-              </w:rPr>
-              <w:t xml:space="preserve">Chaîne(s) à maillons calibrés :</w:t>
-            </w:r>
-            <w:proofErr w:type="gramEnd"/>
-            <w:r>
-              <w:rPr>
-                <w:b/>
-                <w:sz w:val="20"/>
-                <w:szCs w:val="20"/>
-                <w:u w:val="single"/>
-              </w:rPr>
-              <w:t/>
-            </w:r>
-            <w:r>
-              <w:rPr>
-                <w:b/>
-                <w:sz w:val="20"/>
-                <w:szCs w:val="20"/>
-                <w:u w:val="single"/>
-              </w:rPr>
-              <w:t/>
-            </w:r>
             <w:r>
               <w:rPr>
                 <w:b/>
@@ -12284,7 +12226,7 @@
                 <w:sz w:val="20"/>
                 <w:szCs w:val="20"/>
               </w:rPr>
-              <w:t xml:space="preserve">151</w:t>
+              <w:t/>
             </w:r>
             <w:proofErr w:type="spellStart"/>
             <w:r>
@@ -12350,7 +12292,7 @@
                 <w:sz w:val="20"/>
                 <w:szCs w:val="20"/>
               </w:rPr>
-              <w:t xml:space="preserve">A maillons courts</w:t>
+              <w:t/>
             </w:r>
             <w:proofErr w:type="spellStart"/>
             <w:r>
@@ -12550,7 +12492,7 @@
                 <w:sz w:val="20"/>
                 <w:szCs w:val="20"/>
               </w:rPr>
-              <w:t xml:space="preserve">15</w:t>
+              <w:t/>
             </w:r>
             <w:proofErr w:type="spellStart"/>
             <w:r>
@@ -12616,7 +12558,7 @@
                 <w:sz w:val="20"/>
                 <w:szCs w:val="20"/>
               </w:rPr>
-              <w:t xml:space="preserve">15</w:t>
+              <w:t/>
             </w:r>
             <w:proofErr w:type="spellStart"/>
             <w:r>
@@ -12816,7 +12758,7 @@
                 <w:sz w:val="20"/>
                 <w:szCs w:val="20"/>
               </w:rPr>
-              <w:t xml:space="preserve">15</w:t>
+              <w:t xml:space="preserve">Sans Objet</w:t>
             </w:r>
             <w:proofErr w:type="spellStart"/>
             <w:r>
@@ -12882,7 +12824,7 @@
                 <w:sz w:val="20"/>
                 <w:szCs w:val="20"/>
               </w:rPr>
-              <w:t xml:space="preserve">15</w:t>
+              <w:t/>
             </w:r>
             <w:proofErr w:type="spellStart"/>
             <w:r>
@@ -13038,53 +12980,6 @@
               </w:rPr>
               <w:t/>
             </w:r>
-            <w:proofErr w:type="gramStart"/>
-            <w:r>
-              <w:rPr>
-                <w:b/>
-                <w:sz w:val="20"/>
-                <w:szCs w:val="20"/>
-                <w:u w:val="single"/>
-              </w:rPr>
-              <w:t/>
-            </w:r>
-            <w:r>
-              <w:rPr>
-                <w:b/>
-                <w:sz w:val="20"/>
-                <w:szCs w:val="20"/>
-                <w:u w:val="single"/>
-              </w:rPr>
-              <w:t xml:space="preserve">Sangle de levage :</w:t>
-            </w:r>
-            <w:proofErr w:type="gramEnd"/>
-            <w:r>
-              <w:rPr>
-                <w:b/>
-                <w:sz w:val="20"/>
-                <w:szCs w:val="20"/>
-                <w:u w:val="single"/>
-              </w:rPr>
-              <w:t/>
-            </w:r>
-            <w:r>
-              <w:rPr>
-                <w:b/>
-                <w:sz w:val="20"/>
-                <w:szCs w:val="20"/>
-                <w:u w:val="single"/>
-              </w:rPr>
-              <w:t/>
-            </w:r>
-            <w:r>
-              <w:rPr>
-                <w:b/>
-                <w:sz w:val="20"/>
-                <w:szCs w:val="20"/>
-                <w:u w:val="single"/>
-              </w:rPr>
-              <w:t/>
-            </w:r>
             <w:r>
               <w:rPr>
                 <w:b/>
@@ -13217,7 +13112,7 @@
                 <w:sz w:val="20"/>
                 <w:szCs w:val="20"/>
               </w:rPr>
-              <w:t xml:space="preserve">24</w:t>
+              <w:t/>
             </w:r>
             <w:proofErr w:type="spellStart"/>
             <w:r>
@@ -13283,7 +13178,7 @@
                 <w:sz w:val="20"/>
                 <w:szCs w:val="20"/>
               </w:rPr>
-              <w:t xml:space="preserve">24</w:t>
+              <w:t/>
             </w:r>
             <w:proofErr w:type="spellStart"/>
             <w:r>
@@ -13483,7 +13378,7 @@
                 <w:sz w:val="20"/>
                 <w:szCs w:val="20"/>
               </w:rPr>
-              <w:t xml:space="preserve">24</w:t>
+              <w:t/>
             </w:r>
             <w:proofErr w:type="spellStart"/>
             <w:r>
@@ -13749,7 +13644,7 @@
                 <w:sz w:val="20"/>
                 <w:szCs w:val="20"/>
               </w:rPr>
-              <w:t xml:space="preserve">24</w:t>
+              <w:t xml:space="preserve">Sans Objet</w:t>
             </w:r>
             <w:proofErr w:type="spellStart"/>
             <w:r>
@@ -13815,7 +13710,7 @@
                 <w:sz w:val="20"/>
                 <w:szCs w:val="20"/>
               </w:rPr>
-              <w:t xml:space="preserve">24</w:t>
+              <w:t/>
             </w:r>
             <w:proofErr w:type="spellStart"/>
             <w:r>
@@ -14655,7 +14550,7 @@
                 <w:sz w:val="20"/>
                 <w:szCs w:val="20"/>
               </w:rPr>
-              <w:t xml:space="preserve">BE,FC</w:t>
+              <w:t xml:space="preserve">O0</w:t>
             </w:r>
             <w:proofErr w:type="gramStart"/>
             <w:r>
@@ -14793,7 +14688,7 @@
                 <w:sz w:val="20"/>
                 <w:szCs w:val="20"/>
               </w:rPr>
-              <w:t xml:space="preserve">FC</w:t>
+              <w:t xml:space="preserve">BE,FC</w:t>
             </w:r>
             <w:proofErr w:type="gramStart"/>
             <w:r>
@@ -14931,7 +14826,7 @@
                 <w:sz w:val="20"/>
                 <w:szCs w:val="20"/>
               </w:rPr>
-              <w:t xml:space="preserve">SO</w:t>
+              <w:t xml:space="preserve">BE,FC</w:t>
             </w:r>
             <w:proofErr w:type="gramStart"/>
             <w:r>
@@ -15459,7 +15354,7 @@
                 <w:sz w:val="20"/>
                 <w:szCs w:val="20"/>
               </w:rPr>
-              <w:t xml:space="preserve">BE,FC</w:t>
+              <w:t xml:space="preserve">SO</w:t>
             </w:r>
             <w:proofErr w:type="gramStart"/>
             <w:r>
@@ -15606,7 +15501,7 @@
                 <w:sz w:val="20"/>
                 <w:szCs w:val="20"/>
               </w:rPr>
-              <w:t xml:space="preserve">FC</w:t>
+              <w:t xml:space="preserve">SO</w:t>
             </w:r>
             <w:proofErr w:type="gramStart"/>
             <w:r>
@@ -15753,7 +15648,7 @@
                 <w:sz w:val="20"/>
                 <w:szCs w:val="20"/>
               </w:rPr>
-              <w:t xml:space="preserve">O0,O1,O2</w:t>
+              <w:t xml:space="preserve">BE,FC</w:t>
             </w:r>
             <w:proofErr w:type="gramStart"/>
             <w:r>
@@ -16307,7 +16202,7 @@
                 <w:sz w:val="20"/>
                 <w:szCs w:val="20"/>
               </w:rPr>
-              <w:t xml:space="preserve">FC</w:t>
+              <w:t xml:space="preserve">SO</w:t>
             </w:r>
             <w:proofErr w:type="gramStart"/>
             <w:r>
@@ -16599,7 +16494,7 @@
                 <w:sz w:val="20"/>
                 <w:szCs w:val="20"/>
               </w:rPr>
-              <w:t xml:space="preserve">SO</w:t>
+              <w:t xml:space="preserve">FC</w:t>
             </w:r>
             <w:proofErr w:type="gramStart"/>
             <w:r>
@@ -16745,7 +16640,7 @@
                 <w:sz w:val="20"/>
                 <w:szCs w:val="20"/>
               </w:rPr>
-              <w:t xml:space="preserve">SO</w:t>
+              <w:t xml:space="preserve">BE,FC</w:t>
             </w:r>
             <w:proofErr w:type="gramStart"/>
             <w:r>
@@ -17010,7 +16905,7 @@
                 <w:sz w:val="20"/>
                 <w:szCs w:val="20"/>
               </w:rPr>
-              <w:t xml:space="preserve">BE,FC</w:t>
+              <w:t xml:space="preserve">BE</w:t>
             </w:r>
             <w:proofErr w:type="gramStart"/>
             <w:r>
@@ -17281,7 +17176,7 @@
                 <w:sz w:val="20"/>
                 <w:szCs w:val="20"/>
               </w:rPr>
-              <w:t xml:space="preserve">FC</w:t>
+              <w:t xml:space="preserve">BE</w:t>
             </w:r>
             <w:proofErr w:type="gramStart"/>
             <w:r>
@@ -17427,7 +17322,7 @@
                 <w:sz w:val="20"/>
                 <w:szCs w:val="20"/>
               </w:rPr>
-              <w:t xml:space="preserve">FC</w:t>
+              <w:t xml:space="preserve">BE,FC</w:t>
             </w:r>
             <w:proofErr w:type="gramStart"/>
             <w:r>
@@ -17693,7 +17588,7 @@
                 <w:sz w:val="20"/>
                 <w:szCs w:val="20"/>
               </w:rPr>
-              <w:t xml:space="preserve">BE</w:t>
+              <w:t xml:space="preserve">BE,FC</w:t>
             </w:r>
             <w:proofErr w:type="gramStart"/>
             <w:r>
@@ -17983,7 +17878,7 @@
                 <w:sz w:val="20"/>
                 <w:szCs w:val="20"/>
               </w:rPr>
-              <w:t xml:space="preserve">BE,FC</w:t>
+              <w:t xml:space="preserve">FC</w:t>
             </w:r>
             <w:proofErr w:type="gramStart"/>
             <w:r>
@@ -18128,7 +18023,7 @@
                 <w:sz w:val="20"/>
                 <w:szCs w:val="20"/>
               </w:rPr>
-              <w:t xml:space="preserve">FC</w:t>
+              <w:t xml:space="preserve">BE</w:t>
             </w:r>
             <w:proofErr w:type="gramStart"/>
             <w:r>
@@ -18273,7 +18168,7 @@
                 <w:sz w:val="20"/>
                 <w:szCs w:val="20"/>
               </w:rPr>
-              <w:t xml:space="preserve">FC</w:t>
+              <w:t xml:space="preserve">BE</w:t>
             </w:r>
             <w:proofErr w:type="gramStart"/>
             <w:r>
@@ -18986,7 +18881,7 @@
                 <w:sz w:val="20"/>
                 <w:szCs w:val="20"/>
               </w:rPr>
-              <w:t xml:space="preserve">SO</w:t>
+              <w:t xml:space="preserve">FC</w:t>
             </w:r>
             <w:proofErr w:type="gramStart"/>
             <w:r>
@@ -19131,7 +19026,7 @@
                 <w:sz w:val="20"/>
                 <w:szCs w:val="20"/>
               </w:rPr>
-              <w:t xml:space="preserve">SO</w:t>
+              <w:t xml:space="preserve">FC</w:t>
             </w:r>
             <w:proofErr w:type="gramStart"/>
             <w:r>
@@ -19276,7 +19171,7 @@
                 <w:sz w:val="20"/>
                 <w:szCs w:val="20"/>
               </w:rPr>
-              <w:t xml:space="preserve">BE,FC</w:t>
+              <w:t xml:space="preserve">FC</w:t>
             </w:r>
             <w:proofErr w:type="gramStart"/>
             <w:r>
@@ -19421,7 +19316,7 @@
                 <w:sz w:val="20"/>
                 <w:szCs w:val="20"/>
               </w:rPr>
-              <w:t xml:space="preserve">BE,FC</w:t>
+              <w:t xml:space="preserve">FC</w:t>
             </w:r>
             <w:proofErr w:type="gramStart"/>
             <w:r>
@@ -19566,7 +19461,7 @@
                 <w:sz w:val="20"/>
                 <w:szCs w:val="20"/>
               </w:rPr>
-              <w:t xml:space="preserve">SO</w:t>
+              <w:t xml:space="preserve">BE,FC</w:t>
             </w:r>
             <w:proofErr w:type="gramStart"/>
             <w:r>
@@ -19843,7 +19738,7 @@
                 <w:sz w:val="20"/>
                 <w:szCs w:val="20"/>
               </w:rPr>
-              <w:t xml:space="preserve">BE</w:t>
+              <w:t xml:space="preserve">FC</w:t>
             </w:r>
             <w:proofErr w:type="gramStart"/>
             <w:r>
@@ -20103,7 +19998,7 @@
                 <w:sz w:val="20"/>
                 <w:szCs w:val="20"/>
               </w:rPr>
-              <w:t xml:space="preserve">O3</w:t>
+              <w:t xml:space="preserve">SO</w:t>
             </w:r>
             <w:proofErr w:type="gramStart"/>
             <w:r>
@@ -20242,7 +20137,7 @@
                 <w:sz w:val="20"/>
                 <w:szCs w:val="20"/>
               </w:rPr>
-              <w:t xml:space="preserve">BE,FC</w:t>
+              <w:t xml:space="preserve">BE</w:t>
             </w:r>
             <w:proofErr w:type="gramStart"/>
             <w:r>
@@ -20381,7 +20276,7 @@
                 <w:sz w:val="20"/>
                 <w:szCs w:val="20"/>
               </w:rPr>
-              <w:t xml:space="preserve">FC</w:t>
+              <w:t xml:space="preserve">O1,O2,O3,O4</w:t>
             </w:r>
             <w:proofErr w:type="gramStart"/>
             <w:r>
@@ -20705,7 +20600,7 @@
               <w:jc w:val="both"/>
             </w:pPr>
             <w:r>
-              <w:t xml:space="preserve">Lore dol atque eveniet</w:t>
+              <w:t xml:space="preserve">Avec un investissement colossal de 4,41 milliards de dirhams (MMDH), ce projet est divisé entre 2,35 milliards de dirhams pour</w:t>
             </w:r>
             <w:proofErr w:type="spellStart"/>
             <w:proofErr w:type="gramStart"/>
@@ -20771,7 +20666,7 @@
             </w:r>
             <w:proofErr w:type="gramStart"/>
             <w:r>
-              <w:t xml:space="preserve">O3</w:t>
+              <w:t xml:space="preserve">O1</w:t>
             </w:r>
             <w:proofErr w:type="gramEnd"/>
             <w:r>
@@ -20801,7 +20696,7 @@
               <w:jc w:val="both"/>
             </w:pPr>
             <w:r>
-              <w:t xml:space="preserve">Lore dol atque eveniet</w:t>
+              <w:t xml:space="preserve">Avec un investissement colossal de 4,41 milliards de dirhams (MMDH), ce projet est divisé entre 2,35 milliards de dirhams pour</w:t>
             </w:r>
             <w:proofErr w:type="spellStart"/>
             <w:proofErr w:type="gramStart"/>
@@ -21026,7 +20921,7 @@
             </w:r>
             <w:proofErr w:type="gramStart"/>
             <w:r>
-              <w:t xml:space="preserve">O1</w:t>
+              <w:t xml:space="preserve">O2</w:t>
             </w:r>
             <w:proofErr w:type="gramEnd"/>
             <w:r>
@@ -21055,7 +20950,7 @@
               <w:jc w:val="both"/>
             </w:pPr>
             <w:r>
-              <w:t xml:space="preserve">Lore dol atque evenie</w:t>
+              <w:t xml:space="preserve">hectares dans la plaine de Chtouka, en substituant l'eau de mer à l'eau souterraine, et profite ainsi à environ 1.500 exploitations agricoles locales.</w:t>
             </w:r>
             <w:proofErr w:type="spellStart"/>
             <w:proofErr w:type="gramStart"/>
@@ -21127,7 +21022,7 @@
             </w:r>
             <w:proofErr w:type="gramStart"/>
             <w:r>
-              <w:t xml:space="preserve">O2</w:t>
+              <w:t xml:space="preserve">O3</w:t>
             </w:r>
             <w:proofErr w:type="gramEnd"/>
             <w:r>
@@ -21156,7 +21051,7 @@
               <w:jc w:val="both"/>
             </w:pPr>
             <w:r>
-              <w:t xml:space="preserve">Lore dol atque even</w:t>
+              <w:t xml:space="preserve">La station est conçue pour produire de l'eau dessalée, qui est ensuite équitablement répartie entre l'eau potable et l'eau destiné</w:t>
             </w:r>
             <w:proofErr w:type="spellStart"/>
             <w:proofErr w:type="gramStart"/>
@@ -21200,6 +21095,107 @@
           </w:p>
         </w:tc>
       </w:tr>
+      <w:tr>
+        <w:trPr>
+          <w:cantSplit/>
+          <w:trHeight w:val="360"/>
+          <w:jc w:val="center"/>
+        </w:trPr>
+        <w:tc>
+          <w:tcPr>
+            <w:tcW w:w="722" w:type="dxa"/>
+            <w:tcBorders>
+              <w:left w:val="single" w:sz="12" w:space="0" w:color="000000"/>
+              <w:bottom w:val="single" w:sz="12" w:space="0" w:color="000000"/>
+              <w:right w:val="single" w:sz="2" w:space="0" w:color="000000"/>
+            </w:tcBorders>
+            <w:shd w:val="clear" w:color="auto" w:fill="FFFFFF"/>
+            <w:vAlign w:val="center"/>
+          </w:tcPr>
+          <w:p>
+            <w:pPr>
+              <w:keepLines/>
+              <w:snapToGrid w:val="0"/>
+              <w:jc w:val="center"/>
+            </w:pPr>
+            <w:r>
+              <w:t/>
+            </w:r>
+            <w:proofErr w:type="gramStart"/>
+            <w:r>
+              <w:t xml:space="preserve">O4</w:t>
+            </w:r>
+            <w:proofErr w:type="gramEnd"/>
+            <w:r>
+              <w:t/>
+            </w:r>
+            <w:r>
+              <w:t/>
+            </w:r>
+          </w:p>
+        </w:tc>
+        <w:tc>
+          <w:tcPr>
+            <w:tcW w:w="7944" w:type="dxa"/>
+            <w:tcBorders>
+              <w:left w:val="single" w:sz="2" w:space="0" w:color="000000"/>
+              <w:bottom w:val="single" w:sz="12" w:space="0" w:color="000000"/>
+              <w:right w:val="single" w:sz="2" w:space="0" w:color="000000"/>
+            </w:tcBorders>
+            <w:shd w:val="clear" w:color="auto" w:fill="FFFFFF"/>
+            <w:vAlign w:val="center"/>
+          </w:tcPr>
+          <w:p>
+            <w:pPr>
+              <w:keepLines/>
+              <w:snapToGrid w:val="0"/>
+              <w:jc w:val="both"/>
+            </w:pPr>
+            <w:r>
+              <w:t xml:space="preserve">aaaaaaaaaaaaaaaaaa</w:t>
+            </w:r>
+            <w:proofErr w:type="spellStart"/>
+            <w:proofErr w:type="gramStart"/>
+            <w:r>
+              <w:t/>
+            </w:r>
+            <w:proofErr w:type="spellEnd"/>
+            <w:proofErr w:type="gramEnd"/>
+            <w:r>
+              <w:t/>
+            </w:r>
+          </w:p>
+        </w:tc>
+        <w:tc>
+          <w:tcPr>
+            <w:tcW w:w="1729" w:type="dxa"/>
+            <w:tcBorders>
+              <w:left w:val="single" w:sz="2" w:space="0" w:color="000000"/>
+              <w:bottom w:val="single" w:sz="12" w:space="0" w:color="000000"/>
+              <w:right w:val="single" w:sz="12" w:space="0" w:color="000000"/>
+            </w:tcBorders>
+            <w:shd w:val="clear" w:color="auto" w:fill="FFFFFF"/>
+            <w:vAlign w:val="center"/>
+          </w:tcPr>
+          <w:p>
+            <w:pPr>
+              <w:keepLines/>
+              <w:snapToGrid w:val="0"/>
+            </w:pPr>
+            <w:r>
+              <w:t/>
+            </w:r>
+            <w:proofErr w:type="spellStart"/>
+            <w:r>
+              <w:t/>
+            </w:r>
+            <w:proofErr w:type="spellEnd"/>
+            <w:r>
+              <w:t/>
+            </w:r>
+          </w:p>
+        </w:tc>
+      </w:tr>
     </w:tbl>
     <w:p>
       <w:pPr>
@@ -21774,7 +21770,7 @@
           <w:sz w:val="20"/>
           <w:szCs w:val="20"/>
         </w:rPr>
-        <w:t xml:space="preserve">Les essais ont été réalisés avec les charges mises à disposition 124 kg.</w:t>
+        <w:t xml:space="preserve">Les essais ont été réalisés avec les charges mises à disposition 120 kg.</w:t>
       </w:r>
       <w:proofErr w:type="gramEnd"/>
       <w:r>
@@ -21915,116 +21911,6 @@
           <w:szCs w:val="20"/>
         </w:rPr>
         <w:br/>
-        <w:t/>
-      </w:r>
-      <w:proofErr w:type="spellStart"/>
-      <w:r>
-        <w:rPr>
-          <w:sz w:val="20"/>
-          <w:szCs w:val="20"/>
-        </w:rPr>
-        <w:t/>
-      </w:r>
-      <w:proofErr w:type="spellEnd"/>
-      <w:r>
-        <w:rPr>
-          <w:sz w:val="20"/>
-          <w:szCs w:val="20"/>
-        </w:rPr>
-        <w:t/>
-      </w:r>
-    </w:p>
-    <w:p>
-      <w:pPr>
-        <w:spacing w:line="219" w:lineRule="exact"/>
-        <w:jc w:val="both"/>
-        <w:rPr>
-          <w:sz w:val="20"/>
-          <w:szCs w:val="20"/>
-        </w:rPr>
-      </w:pPr>
-      <w:r>
-        <w:rPr>
-          <w:sz w:val="20"/>
-          <w:szCs w:val="20"/>
-        </w:rPr>
-        <w:t xml:space="preserve">       </w:t>
-      </w:r>
-      <w:r>
-        <w:rPr>
-          <w:sz w:val="20"/>
-          <w:szCs w:val="20"/>
-        </w:rPr>
-        <w:t/>
-      </w:r>
-      <w:r>
-        <w:rPr>
-          <w:sz w:val="20"/>
-          <w:szCs w:val="20"/>
-        </w:rPr>
-        <w:t/>
-      </w:r>
-      <w:r>
-        <w:rPr>
-          <w:sz w:val="20"/>
-          <w:szCs w:val="20"/>
-        </w:rPr>
-        <w:t/>
-      </w:r>
-      <w:r>
-        <w:rPr>
-          <w:sz w:val="20"/>
-          <w:szCs w:val="20"/>
-        </w:rPr>
-        <w:br/>
-      </w:r>
-      <w:r>
-        <w:rPr>
-          <w:sz w:val="20"/>
-          <w:szCs w:val="20"/>
-        </w:rPr>
-        <w:t xml:space="preserve">          </w:t>
-      </w:r>
-      <w:proofErr w:type="gramStart"/>
-      <w:r>
-        <w:rPr>
-          <w:sz w:val="20"/>
-          <w:szCs w:val="20"/>
-        </w:rPr>
-        <w:t xml:space="preserve">   </w:t>
-      </w:r>
-      <w:r>
-        <w:rPr>
-          <w:sz w:val="20"/>
-          <w:szCs w:val="20"/>
-        </w:rPr>
-        <w:t xml:space="preserve">L'absence de charges n'ayant pas permis la réalisation des essais de fonctionnement, il y aura lieu de réaliser les essais correspondants avant utilisation de l'appareil.</w:t>
-      </w:r>
-      <w:proofErr w:type="gramEnd"/>
-      <w:r>
-        <w:rPr>
-          <w:sz w:val="20"/>
-          <w:szCs w:val="20"/>
-        </w:rPr>
-        <w:t/>
-      </w:r>
-    </w:p>
-    <w:p>
-      <w:pPr>
-        <w:pStyle w:val="Paragraphedeliste"/>
-        <w:spacing w:line="219" w:lineRule="exact"/>
-        <w:ind w:left="709" w:firstLine="0"/>
-        <w:jc w:val="both"/>
-        <w:rPr>
-          <w:sz w:val="20"/>
-          <w:szCs w:val="20"/>
-        </w:rPr>
-      </w:pPr>
-      <w:r>
-        <w:rPr>
-          <w:sz w:val="20"/>
-          <w:szCs w:val="20"/>
-        </w:rPr>
         <w:t/>
       </w:r>
       <w:proofErr w:type="spellStart"/>
@@ -22184,27 +22070,7 @@
           <w:sz w:val="20"/>
           <w:szCs w:val="20"/>
         </w:rPr>
-        <w:t xml:space="preserve">La vérification de l'état de conservation et les essais de fonctionnement réalisés dans les limites de la</w:t>
-      </w:r>
-      <w:r>
-        <w:br/>
-      </w:r>
-      <w:r>
-        <w:rPr>
-          <w:sz w:val="20"/>
-          <w:szCs w:val="20"/>
-        </w:rPr>
-        <w:t xml:space="preserve">            présente mission font apparaitre des observations ne s'opposant pas a l'utilisation de l'appareil</w:t>
-      </w:r>
-      <w:r>
-        <w:br/>
-      </w:r>
-      <w:r>
-        <w:rPr>
-          <w:sz w:val="20"/>
-          <w:szCs w:val="20"/>
-        </w:rPr>
-        <w:t xml:space="preserve">            auxquelles il convient de remédier.</w:t>
+        <w:t xml:space="preserve">La vérification de l'état de conservation et les essais de fonctionnement réalisés dans les limites de la présente mission n'ont pas fait apparaître d'observation ni d'anomalie.</w:t>
       </w:r>
       <w:proofErr w:type="gramEnd"/>
       <w:r>

</xml_diff>

<commit_message>
Testing famille1 and famille 2 with new front design famille 1 and famille 2
</commit_message>
<xml_diff>
--- a/src/rapports/output.docx
+++ b/src/rapports/output.docx
@@ -830,7 +830,7 @@
               <w:rPr>
                 <w:color w:val="00B0F0"/>
               </w:rPr>
-              <w:t xml:space="preserve">POUNT ROULOUNT</w:t>
+              <w:t xml:space="preserve">MYT È-YU</w:t>
             </w:r>
             <w:proofErr w:type="spellStart"/>
             <w:proofErr w:type="gramStart"/>
@@ -962,7 +962,7 @@
                 <w:sz w:val="24"/>
                 <w:szCs w:val="24"/>
               </w:rPr>
-              <w:t xml:space="preserve">AGC</w:t>
+              <w:t xml:space="preserve">IKEA MOROCCO</w:t>
             </w:r>
             <w:proofErr w:type="spellStart"/>
             <w:proofErr w:type="gramStart"/>
@@ -1011,7 +1011,7 @@
                 <w:sz w:val="24"/>
                 <w:szCs w:val="24"/>
               </w:rPr>
-              <w:t xml:space="preserve">MOHAMMED VI, LOT AL MASSIRA, LOT N°187, APPT 5-6 3EME ETAGE</w:t>
+              <w:t xml:space="preserve"> N°187, APPT 5-6-7-8</w:t>
             </w:r>
             <w:proofErr w:type="gramStart"/>
             <w:r>
@@ -1058,7 +1058,7 @@
                 <w:sz w:val="24"/>
                 <w:szCs w:val="24"/>
               </w:rPr>
-              <w:t xml:space="preserve">28810</w:t>
+              <w:t xml:space="preserve">20222</w:t>
             </w:r>
             <w:proofErr w:type="spellStart"/>
             <w:proofErr w:type="gramStart"/>
@@ -1080,7 +1080,7 @@
                 <w:sz w:val="24"/>
                 <w:szCs w:val="24"/>
               </w:rPr>
-              <w:t xml:space="preserve"> – MOHAMMEDIA</w:t>
+              <w:t xml:space="preserve"> – TANGER</w:t>
             </w:r>
           </w:p>
           <w:p>
@@ -1242,7 +1242,7 @@
                 <w:sz w:val="18"/>
                 <w:szCs w:val="18"/>
               </w:rPr>
-              <w:t xml:space="preserve">AMZOON</w:t>
+              <w:t xml:space="preserve">SEMENSE INC</w:t>
             </w:r>
             <w:proofErr w:type="gramStart"/>
             <w:r>
@@ -1445,7 +1445,7 @@
                 <w:sz w:val="18"/>
                 <w:szCs w:val="18"/>
               </w:rPr>
-              <w:t xml:space="preserve">Appareil CE</w:t>
+              <w:t xml:space="preserve">Appareil Epsilon</w:t>
             </w:r>
             <w:proofErr w:type="gramStart"/>
             <w:r>
@@ -1587,7 +1587,7 @@
                 <w:sz w:val="18"/>
                 <w:szCs w:val="18"/>
               </w:rPr>
-              <w:t xml:space="preserve">Périodique</w:t>
+              <w:t xml:space="preserve">Mise en service</w:t>
             </w:r>
             <w:proofErr w:type="spellStart"/>
             <w:proofErr w:type="gramStart"/>
@@ -1721,7 +1721,7 @@
                 <w:sz w:val="18"/>
                 <w:szCs w:val="18"/>
               </w:rPr>
-              <w:t xml:space="preserve">YU43</w:t>
+              <w:t xml:space="preserve">E56Y</w:t>
             </w:r>
             <w:proofErr w:type="spellStart"/>
             <w:proofErr w:type="gramStart"/>
@@ -1853,7 +1853,7 @@
                 <w:sz w:val="18"/>
                 <w:szCs w:val="18"/>
               </w:rPr>
-              <w:t xml:space="preserve">Atelier Maintnance</w:t>
+              <w:t xml:space="preserve">Atelier Production</w:t>
             </w:r>
             <w:proofErr w:type="gramStart"/>
             <w:r>
@@ -1984,7 +1984,7 @@
                 <w:sz w:val="18"/>
                 <w:szCs w:val="18"/>
               </w:rPr>
-              <w:t xml:space="preserve">17/12/2024</w:t>
+              <w:t xml:space="preserve">30/12/2024</w:t>
             </w:r>
             <w:proofErr w:type="spellStart"/>
             <w:proofErr w:type="gramStart"/>
@@ -2353,7 +2353,7 @@
                 <w:sz w:val="18"/>
                 <w:szCs w:val="18"/>
               </w:rPr>
-              <w:t xml:space="preserve">Amine ALOUI</w:t>
+              <w:t xml:space="preserve">El hassane EL BAKKALI</w:t>
             </w:r>
             <w:proofErr w:type="spellStart"/>
             <w:proofErr w:type="gramStart"/>
@@ -2485,7 +2485,7 @@
                 <w:sz w:val="18"/>
                 <w:szCs w:val="18"/>
               </w:rPr>
-              <w:t xml:space="preserve">17/12/2024</w:t>
+              <w:t xml:space="preserve">30/12/2024</w:t>
             </w:r>
             <w:proofErr w:type="spellStart"/>
             <w:proofErr w:type="gramStart"/>
@@ -7962,7 +7962,7 @@
                                 <w:color w:val="4F81BD" w:themeColor="accent1"/>
                                 <w:szCs w:val="20"/>
                               </w:rPr>
-                              <w:t xml:space="preserve">POUNT ROULOUNT</w:t>
+                              <w:t xml:space="preserve">MYT È-YU</w:t>
                             </w:r>
                             <w:proofErr w:type="spellStart"/>
                             <w:proofErr w:type="gramStart"/>
@@ -8157,7 +8157,7 @@
                           <w:color w:val="4F81BD" w:themeColor="accent1"/>
                           <w:szCs w:val="20"/>
                         </w:rPr>
-                        <w:t xml:space="preserve">POUNT ROULOUNT</w:t>
+                        <w:t xml:space="preserve">MYT È-YU</w:t>
                       </w:r>
                     </w:p>
                     <w:p>
@@ -8289,7 +8289,7 @@
               <w:rPr>
                 <w:b/>
               </w:rPr>
-              <w:t xml:space="preserve">AMZOON</w:t>
+              <w:t xml:space="preserve">SEMENSE INC</w:t>
             </w:r>
             <w:proofErr w:type="gramStart"/>
             <w:r>
@@ -8365,7 +8365,7 @@
               <w:rPr>
                 <w:b/>
               </w:rPr>
-              <w:t xml:space="preserve">JH22</w:t>
+              <w:t xml:space="preserve">YOUI87</w:t>
             </w:r>
             <w:proofErr w:type="spellStart"/>
             <w:proofErr w:type="gramStart"/>
@@ -8443,7 +8443,7 @@
               <w:rPr>
                 <w:b/>
               </w:rPr>
-              <w:t xml:space="preserve">2024</w:t>
+              <w:t xml:space="preserve">2005</w:t>
             </w:r>
             <w:proofErr w:type="spellStart"/>
             <w:proofErr w:type="gramStart"/>
@@ -8521,7 +8521,7 @@
               <w:rPr>
                 <w:b/>
               </w:rPr>
-              <w:t xml:space="preserve">YU43</w:t>
+              <w:t xml:space="preserve">E56Y</w:t>
             </w:r>
             <w:proofErr w:type="spellStart"/>
             <w:proofErr w:type="gramStart"/>
@@ -8599,7 +8599,7 @@
               <w:rPr>
                 <w:b/>
               </w:rPr>
-              <w:t xml:space="preserve">T56</w:t>
+              <w:t xml:space="preserve">R2324</w:t>
             </w:r>
             <w:proofErr w:type="spellStart"/>
             <w:proofErr w:type="gramStart"/>
@@ -8677,7 +8677,7 @@
               <w:rPr>
                 <w:b/>
               </w:rPr>
-              <w:t xml:space="preserve">Atelier Maintnance</w:t>
+              <w:t xml:space="preserve">Atelier Production</w:t>
             </w:r>
             <w:proofErr w:type="gramStart"/>
             <w:r>
@@ -8988,7 +8988,7 @@
                 <w:b/>
                 <w:bCs/>
               </w:rPr>
-              <w:t xml:space="preserve">12/12/2024</w:t>
+              <w:t xml:space="preserve">12/12/2007</w:t>
             </w:r>
             <w:proofErr w:type="spellStart"/>
             <w:r>
@@ -9084,7 +9084,7 @@
                 <w:b/>
                 <w:bCs/>
               </w:rPr>
-              <w:t xml:space="preserve">12/12/2009</w:t>
+              <w:t xml:space="preserve">30/12/2008</w:t>
             </w:r>
           </w:p>
           <w:p>
@@ -9583,7 +9583,7 @@
                 <w:sz w:val="20"/>
                 <w:szCs w:val="20"/>
               </w:rPr>
-              <w:t xml:space="preserve">Appareil CE</w:t>
+              <w:t xml:space="preserve">Appareil Epsilon</w:t>
             </w:r>
             <w:proofErr w:type="gramStart"/>
             <w:r>
@@ -9928,7 +9928,7 @@
                 <w:sz w:val="20"/>
                 <w:szCs w:val="20"/>
               </w:rPr>
-              <w:t xml:space="preserve">21</w:t>
+              <w:t xml:space="preserve">12</w:t>
             </w:r>
             <w:proofErr w:type="spellStart"/>
             <w:r>
@@ -10717,7 +10717,7 @@
                 <w:sz w:val="20"/>
                 <w:szCs w:val="20"/>
               </w:rPr>
-              <w:t/>
+              <w:t xml:space="preserve">31</w:t>
             </w:r>
             <w:proofErr w:type="spellStart"/>
             <w:r>
@@ -10843,7 +10843,7 @@
                 <w:sz w:val="20"/>
                 <w:szCs w:val="20"/>
               </w:rPr>
-              <w:t xml:space="preserve">Sans objet</w:t>
+              <w:t xml:space="preserve">13</w:t>
             </w:r>
             <w:proofErr w:type="spellStart"/>
             <w:r>
@@ -10893,7 +10893,7 @@
                 <w:sz w:val="20"/>
                 <w:szCs w:val="20"/>
               </w:rPr>
-              <w:t/>
+              <w:t xml:space="preserve">13</w:t>
             </w:r>
             <w:proofErr w:type="spellStart"/>
             <w:r>
@@ -11084,10 +11084,38 @@
               </w:rPr>
               <w:t/>
             </w:r>
+          </w:p>
+          <w:p>
+            <w:pPr>
+              <w:keepLines/>
+              <w:tabs>
+                <w:tab w:val="left" w:pos="1348"/>
+                <w:tab w:val="left" w:pos="2907"/>
+                <w:tab w:val="left" w:pos="4466"/>
+                <w:tab w:val="left" w:pos="5175"/>
+              </w:tabs>
+              <w:snapToGrid w:val="0"/>
+              <w:rPr>
+                <w:b/>
+                <w:sz w:val="20"/>
+                <w:szCs w:val="20"/>
+                <w:u w:val="single"/>
+              </w:rPr>
+            </w:pPr>
+            <w:r>
+              <w:rPr>
+                <w:b/>
+                <w:sz w:val="20"/>
+                <w:szCs w:val="20"/>
+                <w:u w:val="single"/>
+              </w:rPr>
+              <w:t xml:space="preserve">Chaîne(s) a rouleau ou mailles jointives :</w:t>
+            </w:r>
             <w:proofErr w:type="spellStart"/>
-            <w:r>
-              <w:rPr>
-                <w:bCs/>
+            <w:proofErr w:type="gramStart"/>
+            <w:r>
+              <w:rPr>
+                <w:b/>
                 <w:sz w:val="20"/>
                 <w:szCs w:val="20"/>
                 <w:u w:val="single"/>
@@ -11095,12 +11123,1626 @@
               <w:t/>
             </w:r>
             <w:proofErr w:type="spellEnd"/>
-            <w:r>
-              <w:rPr>
-                <w:bCs/>
+            <w:proofErr w:type="gramEnd"/>
+            <w:r>
+              <w:rPr>
+                <w:b/>
                 <w:sz w:val="20"/>
                 <w:szCs w:val="20"/>
                 <w:u w:val="single"/>
+              </w:rPr>
+              <w:t/>
+            </w:r>
+          </w:p>
+          <w:p>
+            <w:pPr>
+              <w:keepLines/>
+              <w:tabs>
+                <w:tab w:val="left" w:pos="1348"/>
+                <w:tab w:val="left" w:pos="2907"/>
+                <w:tab w:val="left" w:pos="4466"/>
+                <w:tab w:val="left" w:pos="5175"/>
+              </w:tabs>
+              <w:snapToGrid w:val="0"/>
+              <w:rPr>
+                <w:bCs/>
+                <w:sz w:val="20"/>
+                <w:szCs w:val="20"/>
+              </w:rPr>
+            </w:pPr>
+            <w:r>
+              <w:rPr>
+                <w:bCs/>
+                <w:sz w:val="20"/>
+                <w:szCs w:val="20"/>
+              </w:rPr>
+              <w:t/>
+            </w:r>
+            <w:r>
+              <w:rPr>
+                <w:bCs/>
+                <w:sz w:val="20"/>
+                <w:szCs w:val="20"/>
+              </w:rPr>
+              <w:t xml:space="preserve"> </w:t>
+            </w:r>
+          </w:p>
+          <w:p>
+            <w:pPr>
+              <w:keepLines/>
+              <w:tabs>
+                <w:tab w:val="left" w:pos="1348"/>
+                <w:tab w:val="left" w:pos="2907"/>
+                <w:tab w:val="left" w:pos="4466"/>
+                <w:tab w:val="left" w:pos="5175"/>
+              </w:tabs>
+              <w:snapToGrid w:val="0"/>
+              <w:rPr>
+                <w:bCs/>
+                <w:sz w:val="20"/>
+                <w:szCs w:val="20"/>
+              </w:rPr>
+            </w:pPr>
+            <w:r>
+              <w:rPr>
+                <w:bCs/>
+                <w:sz w:val="20"/>
+                <w:szCs w:val="20"/>
+              </w:rPr>
+              <w:t xml:space="preserve"> </w:t>
+            </w:r>
+            <w:r>
+              <w:rPr>
+                <w:bCs/>
+                <w:sz w:val="20"/>
+                <w:szCs w:val="20"/>
+              </w:rPr>
+              <w:t xml:space="preserve">Nombre :</w:t>
+            </w:r>
+            <w:proofErr w:type="gramStart"/>
+            <w:r>
+              <w:rPr>
+                <w:bCs/>
+                <w:sz w:val="20"/>
+                <w:szCs w:val="20"/>
+              </w:rPr>
+              <w:t/>
+            </w:r>
+            <w:proofErr w:type="gramEnd"/>
+            <w:r>
+              <w:rPr>
+                <w:bCs/>
+                <w:sz w:val="20"/>
+                <w:szCs w:val="20"/>
+              </w:rPr>
+              <w:t/>
+            </w:r>
+            <w:r>
+              <w:rPr>
+                <w:bCs/>
+                <w:sz w:val="20"/>
+                <w:szCs w:val="20"/>
+              </w:rPr>
+              <w:t xml:space="preserve"> </w:t>
+            </w:r>
+            <w:r>
+              <w:rPr>
+                <w:b/>
+                <w:sz w:val="20"/>
+                <w:szCs w:val="20"/>
+              </w:rPr>
+              <w:t xml:space="preserve">14</w:t>
+            </w:r>
+            <w:proofErr w:type="spellStart"/>
+            <w:r>
+              <w:rPr>
+                <w:b/>
+                <w:sz w:val="20"/>
+                <w:szCs w:val="20"/>
+              </w:rPr>
+              <w:t/>
+            </w:r>
+            <w:proofErr w:type="spellEnd"/>
+            <w:r>
+              <w:rPr>
+                <w:b/>
+                <w:sz w:val="20"/>
+                <w:szCs w:val="20"/>
+              </w:rPr>
+              <w:t/>
+            </w:r>
+            <w:r>
+              <w:rPr>
+                <w:bCs/>
+                <w:sz w:val="20"/>
+                <w:szCs w:val="20"/>
+              </w:rPr>
+              <w:t xml:space="preserve">   </w:t>
+            </w:r>
+            <w:r>
+              <w:rPr>
+                <w:bCs/>
+                <w:sz w:val="20"/>
+                <w:szCs w:val="20"/>
+              </w:rPr>
+              <w:t xml:space="preserve">Type :</w:t>
+            </w:r>
+            <w:r>
+              <w:rPr>
+                <w:bCs/>
+                <w:sz w:val="20"/>
+                <w:szCs w:val="20"/>
+              </w:rPr>
+              <w:t xml:space="preserve"> </w:t>
+            </w:r>
+            <w:r>
+              <w:rPr>
+                <w:b/>
+                <w:sz w:val="20"/>
+                <w:szCs w:val="20"/>
+              </w:rPr>
+              <w:t xml:space="preserve">A rouleau</w:t>
+            </w:r>
+            <w:proofErr w:type="spellStart"/>
+            <w:r>
+              <w:rPr>
+                <w:b/>
+                <w:sz w:val="20"/>
+                <w:szCs w:val="20"/>
+              </w:rPr>
+              <w:t/>
+            </w:r>
+            <w:proofErr w:type="spellEnd"/>
+            <w:r>
+              <w:rPr>
+                <w:b/>
+                <w:sz w:val="20"/>
+                <w:szCs w:val="20"/>
+              </w:rPr>
+              <w:t/>
+            </w:r>
+            <w:r>
+              <w:rPr>
+                <w:bCs/>
+                <w:sz w:val="20"/>
+                <w:szCs w:val="20"/>
+              </w:rPr>
+              <w:t xml:space="preserve">   </w:t>
+            </w:r>
+            <w:r>
+              <w:rPr>
+                <w:bCs/>
+                <w:sz w:val="20"/>
+                <w:szCs w:val="20"/>
+              </w:rPr>
+              <w:t/>
+            </w:r>
+            <w:r>
+              <w:rPr>
+                <w:bCs/>
+                <w:sz w:val="20"/>
+                <w:szCs w:val="20"/>
+              </w:rPr>
+              <w:t xml:space="preserve"> </w:t>
+            </w:r>
+            <w:r>
+              <w:rPr>
+                <w:b/>
+                <w:sz w:val="20"/>
+                <w:szCs w:val="20"/>
+              </w:rPr>
+              <w:t/>
+            </w:r>
+            <w:proofErr w:type="spellStart"/>
+            <w:r>
+              <w:rPr>
+                <w:b/>
+                <w:sz w:val="20"/>
+                <w:szCs w:val="20"/>
+              </w:rPr>
+              <w:t/>
+            </w:r>
+            <w:proofErr w:type="spellEnd"/>
+            <w:r>
+              <w:rPr>
+                <w:b/>
+                <w:sz w:val="20"/>
+                <w:szCs w:val="20"/>
+              </w:rPr>
+              <w:t/>
+            </w:r>
+            <w:r>
+              <w:rPr>
+                <w:bCs/>
+                <w:sz w:val="20"/>
+                <w:szCs w:val="20"/>
+              </w:rPr>
+              <w:t xml:space="preserve"> </w:t>
+            </w:r>
+          </w:p>
+          <w:p>
+            <w:pPr>
+              <w:keepLines/>
+              <w:tabs>
+                <w:tab w:val="left" w:pos="1348"/>
+                <w:tab w:val="left" w:pos="2907"/>
+                <w:tab w:val="left" w:pos="4466"/>
+                <w:tab w:val="left" w:pos="5175"/>
+              </w:tabs>
+              <w:snapToGrid w:val="0"/>
+              <w:rPr>
+                <w:b/>
+                <w:sz w:val="20"/>
+                <w:szCs w:val="20"/>
+              </w:rPr>
+            </w:pPr>
+            <w:r>
+              <w:rPr>
+                <w:bCs/>
+                <w:sz w:val="20"/>
+                <w:szCs w:val="20"/>
+              </w:rPr>
+              <w:t/>
+            </w:r>
+            <w:r>
+              <w:rPr>
+                <w:bCs/>
+                <w:sz w:val="20"/>
+                <w:szCs w:val="20"/>
+              </w:rPr>
+              <w:t xml:space="preserve"> </w:t>
+            </w:r>
+          </w:p>
+          <w:p>
+            <w:pPr>
+              <w:keepLines/>
+              <w:tabs>
+                <w:tab w:val="left" w:pos="1348"/>
+                <w:tab w:val="left" w:pos="2907"/>
+                <w:tab w:val="left" w:pos="4466"/>
+                <w:tab w:val="left" w:pos="5175"/>
+              </w:tabs>
+              <w:snapToGrid w:val="0"/>
+              <w:rPr>
+                <w:bCs/>
+                <w:sz w:val="20"/>
+                <w:szCs w:val="20"/>
+              </w:rPr>
+            </w:pPr>
+            <w:r>
+              <w:rPr>
+                <w:bCs/>
+                <w:sz w:val="20"/>
+                <w:szCs w:val="20"/>
+              </w:rPr>
+              <w:t xml:space="preserve"> </w:t>
+            </w:r>
+            <w:r>
+              <w:rPr>
+                <w:bCs/>
+                <w:sz w:val="20"/>
+                <w:szCs w:val="20"/>
+              </w:rPr>
+              <w:t xml:space="preserve">Pas théorique :</w:t>
+            </w:r>
+            <w:proofErr w:type="gramStart"/>
+            <w:r>
+              <w:rPr>
+                <w:bCs/>
+                <w:sz w:val="20"/>
+                <w:szCs w:val="20"/>
+              </w:rPr>
+              <w:t/>
+            </w:r>
+            <w:proofErr w:type="gramEnd"/>
+            <w:r>
+              <w:rPr>
+                <w:bCs/>
+                <w:sz w:val="20"/>
+                <w:szCs w:val="20"/>
+              </w:rPr>
+              <w:t/>
+            </w:r>
+            <w:r>
+              <w:rPr>
+                <w:bCs/>
+                <w:sz w:val="20"/>
+                <w:szCs w:val="20"/>
+              </w:rPr>
+              <w:t xml:space="preserve"> </w:t>
+            </w:r>
+            <w:r>
+              <w:rPr>
+                <w:b/>
+                <w:sz w:val="20"/>
+                <w:szCs w:val="20"/>
+              </w:rPr>
+              <w:t xml:space="preserve">14</w:t>
+            </w:r>
+            <w:proofErr w:type="spellStart"/>
+            <w:r>
+              <w:rPr>
+                <w:b/>
+                <w:sz w:val="20"/>
+                <w:szCs w:val="20"/>
+              </w:rPr>
+              <w:t/>
+            </w:r>
+            <w:proofErr w:type="spellEnd"/>
+            <w:r>
+              <w:rPr>
+                <w:b/>
+                <w:sz w:val="20"/>
+                <w:szCs w:val="20"/>
+              </w:rPr>
+              <w:t/>
+            </w:r>
+            <w:r>
+              <w:rPr>
+                <w:bCs/>
+                <w:sz w:val="20"/>
+                <w:szCs w:val="20"/>
+              </w:rPr>
+              <w:t xml:space="preserve">   </w:t>
+            </w:r>
+            <w:r>
+              <w:rPr>
+                <w:bCs/>
+                <w:sz w:val="20"/>
+                <w:szCs w:val="20"/>
+              </w:rPr>
+              <w:t xml:space="preserve">Combinaison :</w:t>
+            </w:r>
+            <w:r>
+              <w:rPr>
+                <w:bCs/>
+                <w:sz w:val="20"/>
+                <w:szCs w:val="20"/>
+              </w:rPr>
+              <w:t xml:space="preserve"> </w:t>
+            </w:r>
+            <w:r>
+              <w:rPr>
+                <w:b/>
+                <w:sz w:val="20"/>
+                <w:szCs w:val="20"/>
+              </w:rPr>
+              <w:t xml:space="preserve">14</w:t>
+            </w:r>
+            <w:proofErr w:type="spellStart"/>
+            <w:r>
+              <w:rPr>
+                <w:b/>
+                <w:sz w:val="20"/>
+                <w:szCs w:val="20"/>
+              </w:rPr>
+              <w:t/>
+            </w:r>
+            <w:proofErr w:type="spellEnd"/>
+            <w:r>
+              <w:rPr>
+                <w:b/>
+                <w:sz w:val="20"/>
+                <w:szCs w:val="20"/>
+              </w:rPr>
+              <w:t/>
+            </w:r>
+            <w:r>
+              <w:rPr>
+                <w:bCs/>
+                <w:sz w:val="20"/>
+                <w:szCs w:val="20"/>
+              </w:rPr>
+              <w:t xml:space="preserve">   </w:t>
+            </w:r>
+            <w:r>
+              <w:rPr>
+                <w:bCs/>
+                <w:sz w:val="20"/>
+                <w:szCs w:val="20"/>
+              </w:rPr>
+              <w:t/>
+            </w:r>
+            <w:r>
+              <w:rPr>
+                <w:bCs/>
+                <w:sz w:val="20"/>
+                <w:szCs w:val="20"/>
+              </w:rPr>
+              <w:t xml:space="preserve"> </w:t>
+            </w:r>
+            <w:r>
+              <w:rPr>
+                <w:b/>
+                <w:sz w:val="20"/>
+                <w:szCs w:val="20"/>
+              </w:rPr>
+              <w:t/>
+            </w:r>
+            <w:proofErr w:type="spellStart"/>
+            <w:r>
+              <w:rPr>
+                <w:b/>
+                <w:sz w:val="20"/>
+                <w:szCs w:val="20"/>
+              </w:rPr>
+              <w:t/>
+            </w:r>
+            <w:proofErr w:type="spellEnd"/>
+            <w:r>
+              <w:rPr>
+                <w:b/>
+                <w:sz w:val="20"/>
+                <w:szCs w:val="20"/>
+              </w:rPr>
+              <w:t/>
+            </w:r>
+            <w:r>
+              <w:rPr>
+                <w:bCs/>
+                <w:sz w:val="20"/>
+                <w:szCs w:val="20"/>
+              </w:rPr>
+              <w:t xml:space="preserve"> </w:t>
+            </w:r>
+          </w:p>
+          <w:p>
+            <w:pPr>
+              <w:keepLines/>
+              <w:tabs>
+                <w:tab w:val="left" w:pos="1348"/>
+                <w:tab w:val="left" w:pos="2907"/>
+                <w:tab w:val="left" w:pos="4466"/>
+                <w:tab w:val="left" w:pos="5175"/>
+              </w:tabs>
+              <w:snapToGrid w:val="0"/>
+              <w:rPr>
+                <w:b/>
+                <w:sz w:val="20"/>
+                <w:szCs w:val="20"/>
+              </w:rPr>
+            </w:pPr>
+            <w:r>
+              <w:rPr>
+                <w:bCs/>
+                <w:sz w:val="20"/>
+                <w:szCs w:val="20"/>
+              </w:rPr>
+              <w:t/>
+            </w:r>
+            <w:r>
+              <w:rPr>
+                <w:bCs/>
+                <w:sz w:val="20"/>
+                <w:szCs w:val="20"/>
+              </w:rPr>
+              <w:t xml:space="preserve"> </w:t>
+            </w:r>
+          </w:p>
+          <w:p>
+            <w:pPr>
+              <w:keepLines/>
+              <w:tabs>
+                <w:tab w:val="left" w:pos="1348"/>
+                <w:tab w:val="left" w:pos="2907"/>
+                <w:tab w:val="left" w:pos="4466"/>
+                <w:tab w:val="left" w:pos="5175"/>
+              </w:tabs>
+              <w:snapToGrid w:val="0"/>
+              <w:rPr>
+                <w:bCs/>
+                <w:sz w:val="20"/>
+                <w:szCs w:val="20"/>
+              </w:rPr>
+            </w:pPr>
+            <w:r>
+              <w:rPr>
+                <w:bCs/>
+                <w:sz w:val="20"/>
+                <w:szCs w:val="20"/>
+              </w:rPr>
+              <w:t xml:space="preserve"> </w:t>
+            </w:r>
+            <w:r>
+              <w:rPr>
+                <w:bCs/>
+                <w:sz w:val="20"/>
+                <w:szCs w:val="20"/>
+              </w:rPr>
+              <w:t xml:space="preserve">Moufflage :</w:t>
+            </w:r>
+            <w:proofErr w:type="gramStart"/>
+            <w:r>
+              <w:rPr>
+                <w:bCs/>
+                <w:sz w:val="20"/>
+                <w:szCs w:val="20"/>
+              </w:rPr>
+              <w:t/>
+            </w:r>
+            <w:proofErr w:type="gramEnd"/>
+            <w:r>
+              <w:rPr>
+                <w:bCs/>
+                <w:sz w:val="20"/>
+                <w:szCs w:val="20"/>
+              </w:rPr>
+              <w:t/>
+            </w:r>
+            <w:r>
+              <w:rPr>
+                <w:bCs/>
+                <w:sz w:val="20"/>
+                <w:szCs w:val="20"/>
+              </w:rPr>
+              <w:t xml:space="preserve"> </w:t>
+            </w:r>
+            <w:r>
+              <w:rPr>
+                <w:b/>
+                <w:sz w:val="20"/>
+                <w:szCs w:val="20"/>
+              </w:rPr>
+              <w:t xml:space="preserve">14</w:t>
+            </w:r>
+            <w:proofErr w:type="spellStart"/>
+            <w:r>
+              <w:rPr>
+                <w:b/>
+                <w:sz w:val="20"/>
+                <w:szCs w:val="20"/>
+              </w:rPr>
+              <w:t/>
+            </w:r>
+            <w:proofErr w:type="spellEnd"/>
+            <w:r>
+              <w:rPr>
+                <w:b/>
+                <w:sz w:val="20"/>
+                <w:szCs w:val="20"/>
+              </w:rPr>
+              <w:t/>
+            </w:r>
+            <w:r>
+              <w:rPr>
+                <w:bCs/>
+                <w:sz w:val="20"/>
+                <w:szCs w:val="20"/>
+              </w:rPr>
+              <w:t xml:space="preserve">   </w:t>
+            </w:r>
+            <w:r>
+              <w:rPr>
+                <w:bCs/>
+                <w:sz w:val="20"/>
+                <w:szCs w:val="20"/>
+              </w:rPr>
+              <w:t xml:space="preserve">Nombre de brins :</w:t>
+            </w:r>
+            <w:r>
+              <w:rPr>
+                <w:bCs/>
+                <w:sz w:val="20"/>
+                <w:szCs w:val="20"/>
+              </w:rPr>
+              <w:t xml:space="preserve"> </w:t>
+            </w:r>
+            <w:r>
+              <w:rPr>
+                <w:b/>
+                <w:sz w:val="20"/>
+                <w:szCs w:val="20"/>
+              </w:rPr>
+              <w:t xml:space="preserve">14</w:t>
+            </w:r>
+            <w:proofErr w:type="spellStart"/>
+            <w:r>
+              <w:rPr>
+                <w:b/>
+                <w:sz w:val="20"/>
+                <w:szCs w:val="20"/>
+              </w:rPr>
+              <w:t/>
+            </w:r>
+            <w:proofErr w:type="spellEnd"/>
+            <w:r>
+              <w:rPr>
+                <w:b/>
+                <w:sz w:val="20"/>
+                <w:szCs w:val="20"/>
+              </w:rPr>
+              <w:t/>
+            </w:r>
+            <w:r>
+              <w:rPr>
+                <w:bCs/>
+                <w:sz w:val="20"/>
+                <w:szCs w:val="20"/>
+              </w:rPr>
+              <w:t xml:space="preserve">   </w:t>
+            </w:r>
+            <w:r>
+              <w:rPr>
+                <w:bCs/>
+                <w:sz w:val="20"/>
+                <w:szCs w:val="20"/>
+              </w:rPr>
+              <w:t/>
+            </w:r>
+            <w:r>
+              <w:rPr>
+                <w:bCs/>
+                <w:sz w:val="20"/>
+                <w:szCs w:val="20"/>
+              </w:rPr>
+              <w:t xml:space="preserve"> </w:t>
+            </w:r>
+            <w:r>
+              <w:rPr>
+                <w:b/>
+                <w:sz w:val="20"/>
+                <w:szCs w:val="20"/>
+              </w:rPr>
+              <w:t/>
+            </w:r>
+            <w:proofErr w:type="spellStart"/>
+            <w:r>
+              <w:rPr>
+                <w:b/>
+                <w:sz w:val="20"/>
+                <w:szCs w:val="20"/>
+              </w:rPr>
+              <w:t/>
+            </w:r>
+            <w:proofErr w:type="spellEnd"/>
+            <w:r>
+              <w:rPr>
+                <w:b/>
+                <w:sz w:val="20"/>
+                <w:szCs w:val="20"/>
+              </w:rPr>
+              <w:t/>
+            </w:r>
+            <w:r>
+              <w:rPr>
+                <w:bCs/>
+                <w:sz w:val="20"/>
+                <w:szCs w:val="20"/>
+              </w:rPr>
+              <w:t xml:space="preserve"> </w:t>
+            </w:r>
+          </w:p>
+          <w:p>
+            <w:pPr>
+              <w:keepLines/>
+              <w:tabs>
+                <w:tab w:val="left" w:pos="1348"/>
+                <w:tab w:val="left" w:pos="2907"/>
+                <w:tab w:val="left" w:pos="4466"/>
+                <w:tab w:val="left" w:pos="5175"/>
+              </w:tabs>
+              <w:snapToGrid w:val="0"/>
+              <w:rPr>
+                <w:b/>
+                <w:sz w:val="20"/>
+                <w:szCs w:val="20"/>
+              </w:rPr>
+            </w:pPr>
+            <w:r>
+              <w:rPr>
+                <w:bCs/>
+                <w:sz w:val="20"/>
+                <w:szCs w:val="20"/>
+              </w:rPr>
+              <w:t/>
+            </w:r>
+            <w:proofErr w:type="spellStart"/>
+            <w:r>
+              <w:rPr>
+                <w:bCs/>
+                <w:sz w:val="20"/>
+                <w:szCs w:val="20"/>
+              </w:rPr>
+              <w:t/>
+            </w:r>
+            <w:proofErr w:type="spellEnd"/>
+            <w:r>
+              <w:rPr>
+                <w:b/>
+                <w:sz w:val="20"/>
+                <w:szCs w:val="20"/>
+              </w:rPr>
+              <w:t/>
+            </w:r>
+          </w:p>
+          <w:p>
+            <w:pPr>
+              <w:keepLines/>
+              <w:tabs>
+                <w:tab w:val="left" w:pos="1348"/>
+                <w:tab w:val="left" w:pos="2907"/>
+                <w:tab w:val="left" w:pos="4466"/>
+                <w:tab w:val="left" w:pos="5175"/>
+              </w:tabs>
+              <w:snapToGrid w:val="0"/>
+              <w:rPr>
+                <w:bCs/>
+                <w:sz w:val="20"/>
+                <w:szCs w:val="20"/>
+                <w:u w:val="single"/>
+              </w:rPr>
+            </w:pPr>
+            <w:r>
+              <w:rPr>
+                <w:bCs/>
+                <w:sz w:val="20"/>
+                <w:szCs w:val="20"/>
+                <w:u w:val="single"/>
+              </w:rPr>
+              <w:t/>
+            </w:r>
+            <w:proofErr w:type="spellStart"/>
+            <w:r>
+              <w:rPr>
+                <w:bCs/>
+                <w:sz w:val="20"/>
+                <w:szCs w:val="20"/>
+                <w:u w:val="single"/>
+              </w:rPr>
+              <w:t/>
+            </w:r>
+            <w:proofErr w:type="spellEnd"/>
+            <w:r>
+              <w:rPr>
+                <w:bCs/>
+                <w:sz w:val="20"/>
+                <w:szCs w:val="20"/>
+                <w:u w:val="single"/>
+              </w:rPr>
+              <w:t/>
+            </w:r>
+          </w:p>
+          <w:p>
+            <w:pPr>
+              <w:keepLines/>
+              <w:tabs>
+                <w:tab w:val="left" w:pos="1348"/>
+                <w:tab w:val="left" w:pos="2907"/>
+                <w:tab w:val="left" w:pos="4466"/>
+                <w:tab w:val="left" w:pos="5175"/>
+              </w:tabs>
+              <w:snapToGrid w:val="0"/>
+              <w:rPr>
+                <w:bCs/>
+                <w:sz w:val="20"/>
+                <w:szCs w:val="20"/>
+                <w:u w:val="single"/>
+              </w:rPr>
+            </w:pPr>
+            <w:r>
+              <w:rPr>
+                <w:bCs/>
+                <w:sz w:val="20"/>
+                <w:szCs w:val="20"/>
+                <w:u w:val="single"/>
+              </w:rPr>
+              <w:t/>
+            </w:r>
+          </w:p>
+          <w:p>
+            <w:pPr>
+              <w:keepLines/>
+              <w:tabs>
+                <w:tab w:val="left" w:pos="1348"/>
+                <w:tab w:val="left" w:pos="2907"/>
+                <w:tab w:val="left" w:pos="4466"/>
+                <w:tab w:val="left" w:pos="5175"/>
+              </w:tabs>
+              <w:snapToGrid w:val="0"/>
+              <w:rPr>
+                <w:b/>
+                <w:sz w:val="20"/>
+                <w:szCs w:val="20"/>
+                <w:u w:val="single"/>
+              </w:rPr>
+            </w:pPr>
+            <w:r>
+              <w:rPr>
+                <w:b/>
+                <w:sz w:val="20"/>
+                <w:szCs w:val="20"/>
+                <w:u w:val="single"/>
+              </w:rPr>
+              <w:t xml:space="preserve">Chaîne(s) à maillons calibrés :</w:t>
+            </w:r>
+            <w:proofErr w:type="spellStart"/>
+            <w:proofErr w:type="gramStart"/>
+            <w:r>
+              <w:rPr>
+                <w:b/>
+                <w:sz w:val="20"/>
+                <w:szCs w:val="20"/>
+                <w:u w:val="single"/>
+              </w:rPr>
+              <w:t/>
+            </w:r>
+            <w:proofErr w:type="spellEnd"/>
+            <w:proofErr w:type="gramEnd"/>
+            <w:r>
+              <w:rPr>
+                <w:b/>
+                <w:sz w:val="20"/>
+                <w:szCs w:val="20"/>
+                <w:u w:val="single"/>
+              </w:rPr>
+              <w:t/>
+            </w:r>
+          </w:p>
+          <w:p>
+            <w:pPr>
+              <w:keepLines/>
+              <w:tabs>
+                <w:tab w:val="left" w:pos="1348"/>
+                <w:tab w:val="left" w:pos="2907"/>
+                <w:tab w:val="left" w:pos="4466"/>
+                <w:tab w:val="left" w:pos="5175"/>
+              </w:tabs>
+              <w:snapToGrid w:val="0"/>
+              <w:rPr>
+                <w:bCs/>
+                <w:sz w:val="20"/>
+                <w:szCs w:val="20"/>
+              </w:rPr>
+            </w:pPr>
+            <w:r>
+              <w:rPr>
+                <w:bCs/>
+                <w:sz w:val="20"/>
+                <w:szCs w:val="20"/>
+              </w:rPr>
+              <w:t/>
+            </w:r>
+            <w:r>
+              <w:rPr>
+                <w:bCs/>
+                <w:sz w:val="20"/>
+                <w:szCs w:val="20"/>
+              </w:rPr>
+              <w:t/>
+            </w:r>
+            <w:r>
+              <w:rPr>
+                <w:bCs/>
+                <w:sz w:val="20"/>
+                <w:szCs w:val="20"/>
+              </w:rPr>
+              <w:t/>
+            </w:r>
+            <w:r>
+              <w:rPr>
+                <w:bCs/>
+                <w:sz w:val="20"/>
+                <w:szCs w:val="20"/>
+              </w:rPr>
+              <w:t xml:space="preserve"> </w:t>
+            </w:r>
+          </w:p>
+          <w:p>
+            <w:pPr>
+              <w:keepLines/>
+              <w:tabs>
+                <w:tab w:val="left" w:pos="1348"/>
+                <w:tab w:val="left" w:pos="2907"/>
+                <w:tab w:val="left" w:pos="4466"/>
+                <w:tab w:val="left" w:pos="5175"/>
+              </w:tabs>
+              <w:snapToGrid w:val="0"/>
+              <w:rPr>
+                <w:bCs/>
+                <w:sz w:val="20"/>
+                <w:szCs w:val="20"/>
+              </w:rPr>
+            </w:pPr>
+            <w:r>
+              <w:rPr>
+                <w:bCs/>
+                <w:sz w:val="20"/>
+                <w:szCs w:val="20"/>
+              </w:rPr>
+              <w:t xml:space="preserve"> </w:t>
+            </w:r>
+            <w:r>
+              <w:rPr>
+                <w:bCs/>
+                <w:sz w:val="20"/>
+                <w:szCs w:val="20"/>
+              </w:rPr>
+              <w:t xml:space="preserve">Nombre :</w:t>
+            </w:r>
+            <w:proofErr w:type="gramStart"/>
+            <w:r>
+              <w:rPr>
+                <w:bCs/>
+                <w:sz w:val="20"/>
+                <w:szCs w:val="20"/>
+              </w:rPr>
+              <w:t/>
+            </w:r>
+            <w:proofErr w:type="gramEnd"/>
+            <w:r>
+              <w:rPr>
+                <w:bCs/>
+                <w:sz w:val="20"/>
+                <w:szCs w:val="20"/>
+              </w:rPr>
+              <w:t/>
+            </w:r>
+            <w:r>
+              <w:rPr>
+                <w:bCs/>
+                <w:sz w:val="20"/>
+                <w:szCs w:val="20"/>
+              </w:rPr>
+              <w:t xml:space="preserve"> </w:t>
+            </w:r>
+            <w:r>
+              <w:rPr>
+                <w:b/>
+                <w:sz w:val="20"/>
+                <w:szCs w:val="20"/>
+              </w:rPr>
+              <w:t xml:space="preserve">15</w:t>
+            </w:r>
+            <w:proofErr w:type="spellStart"/>
+            <w:r>
+              <w:rPr>
+                <w:b/>
+                <w:sz w:val="20"/>
+                <w:szCs w:val="20"/>
+              </w:rPr>
+              <w:t/>
+            </w:r>
+            <w:proofErr w:type="spellEnd"/>
+            <w:r>
+              <w:rPr>
+                <w:b/>
+                <w:sz w:val="20"/>
+                <w:szCs w:val="20"/>
+              </w:rPr>
+              <w:t/>
+            </w:r>
+            <w:r>
+              <w:rPr>
+                <w:bCs/>
+                <w:sz w:val="20"/>
+                <w:szCs w:val="20"/>
+              </w:rPr>
+              <w:t xml:space="preserve">   </w:t>
+            </w:r>
+            <w:r>
+              <w:rPr>
+                <w:bCs/>
+                <w:sz w:val="20"/>
+                <w:szCs w:val="20"/>
+              </w:rPr>
+              <w:t xml:space="preserve">Type :</w:t>
+            </w:r>
+            <w:r>
+              <w:rPr>
+                <w:bCs/>
+                <w:sz w:val="20"/>
+                <w:szCs w:val="20"/>
+              </w:rPr>
+              <w:t xml:space="preserve"> </w:t>
+            </w:r>
+            <w:r>
+              <w:rPr>
+                <w:b/>
+                <w:sz w:val="20"/>
+                <w:szCs w:val="20"/>
+              </w:rPr>
+              <w:t xml:space="preserve">A maillons courts</w:t>
+            </w:r>
+            <w:proofErr w:type="spellStart"/>
+            <w:r>
+              <w:rPr>
+                <w:b/>
+                <w:sz w:val="20"/>
+                <w:szCs w:val="20"/>
+              </w:rPr>
+              <w:t/>
+            </w:r>
+            <w:proofErr w:type="spellEnd"/>
+            <w:r>
+              <w:rPr>
+                <w:b/>
+                <w:sz w:val="20"/>
+                <w:szCs w:val="20"/>
+              </w:rPr>
+              <w:t/>
+            </w:r>
+            <w:r>
+              <w:rPr>
+                <w:bCs/>
+                <w:sz w:val="20"/>
+                <w:szCs w:val="20"/>
+              </w:rPr>
+              <w:t xml:space="preserve">    </w:t>
+            </w:r>
+            <w:r>
+              <w:rPr>
+                <w:bCs/>
+                <w:sz w:val="20"/>
+                <w:szCs w:val="20"/>
+              </w:rPr>
+              <w:t/>
+            </w:r>
+            <w:r>
+              <w:rPr>
+                <w:bCs/>
+                <w:sz w:val="20"/>
+                <w:szCs w:val="20"/>
+              </w:rPr>
+              <w:t xml:space="preserve"> </w:t>
+            </w:r>
+            <w:r>
+              <w:rPr>
+                <w:b/>
+                <w:sz w:val="20"/>
+                <w:szCs w:val="20"/>
+              </w:rPr>
+              <w:t/>
+            </w:r>
+            <w:proofErr w:type="spellStart"/>
+            <w:r>
+              <w:rPr>
+                <w:b/>
+                <w:sz w:val="20"/>
+                <w:szCs w:val="20"/>
+              </w:rPr>
+              <w:t/>
+            </w:r>
+            <w:proofErr w:type="spellEnd"/>
+            <w:r>
+              <w:rPr>
+                <w:b/>
+                <w:sz w:val="20"/>
+                <w:szCs w:val="20"/>
+              </w:rPr>
+              <w:t/>
+            </w:r>
+            <w:r>
+              <w:rPr>
+                <w:bCs/>
+                <w:sz w:val="20"/>
+                <w:szCs w:val="20"/>
+              </w:rPr>
+              <w:t xml:space="preserve"> </w:t>
+            </w:r>
+          </w:p>
+          <w:p>
+            <w:pPr>
+              <w:keepLines/>
+              <w:tabs>
+                <w:tab w:val="left" w:pos="1348"/>
+                <w:tab w:val="left" w:pos="2907"/>
+                <w:tab w:val="left" w:pos="4466"/>
+                <w:tab w:val="left" w:pos="5175"/>
+              </w:tabs>
+              <w:snapToGrid w:val="0"/>
+              <w:rPr>
+                <w:bCs/>
+                <w:sz w:val="20"/>
+                <w:szCs w:val="20"/>
+              </w:rPr>
+            </w:pPr>
+            <w:r>
+              <w:rPr>
+                <w:bCs/>
+                <w:sz w:val="20"/>
+                <w:szCs w:val="20"/>
+              </w:rPr>
+              <w:t/>
+            </w:r>
+            <w:r>
+              <w:rPr>
+                <w:bCs/>
+                <w:sz w:val="20"/>
+                <w:szCs w:val="20"/>
+              </w:rPr>
+              <w:t/>
+            </w:r>
+            <w:r>
+              <w:rPr>
+                <w:bCs/>
+                <w:sz w:val="20"/>
+                <w:szCs w:val="20"/>
+              </w:rPr>
+              <w:t/>
+            </w:r>
+            <w:r>
+              <w:rPr>
+                <w:bCs/>
+                <w:sz w:val="20"/>
+                <w:szCs w:val="20"/>
+              </w:rPr>
+              <w:t xml:space="preserve"> </w:t>
+            </w:r>
+          </w:p>
+          <w:p>
+            <w:pPr>
+              <w:keepLines/>
+              <w:tabs>
+                <w:tab w:val="left" w:pos="1348"/>
+                <w:tab w:val="left" w:pos="2907"/>
+                <w:tab w:val="left" w:pos="4466"/>
+                <w:tab w:val="left" w:pos="5175"/>
+              </w:tabs>
+              <w:snapToGrid w:val="0"/>
+              <w:rPr>
+                <w:bCs/>
+                <w:sz w:val="20"/>
+                <w:szCs w:val="20"/>
+              </w:rPr>
+            </w:pPr>
+            <w:r>
+              <w:rPr>
+                <w:bCs/>
+                <w:sz w:val="20"/>
+                <w:szCs w:val="20"/>
+              </w:rPr>
+              <w:t xml:space="preserve"> </w:t>
+            </w:r>
+            <w:r>
+              <w:rPr>
+                <w:bCs/>
+                <w:sz w:val="20"/>
+                <w:szCs w:val="20"/>
+              </w:rPr>
+              <w:t xml:space="preserve">Pas théorique :</w:t>
+            </w:r>
+            <w:proofErr w:type="gramStart"/>
+            <w:r>
+              <w:rPr>
+                <w:bCs/>
+                <w:sz w:val="20"/>
+                <w:szCs w:val="20"/>
+              </w:rPr>
+              <w:t/>
+            </w:r>
+            <w:proofErr w:type="gramEnd"/>
+            <w:r>
+              <w:rPr>
+                <w:bCs/>
+                <w:sz w:val="20"/>
+                <w:szCs w:val="20"/>
+              </w:rPr>
+              <w:t/>
+            </w:r>
+            <w:r>
+              <w:rPr>
+                <w:bCs/>
+                <w:sz w:val="20"/>
+                <w:szCs w:val="20"/>
+              </w:rPr>
+              <w:t xml:space="preserve"> </w:t>
+            </w:r>
+            <w:r>
+              <w:rPr>
+                <w:b/>
+                <w:sz w:val="20"/>
+                <w:szCs w:val="20"/>
+              </w:rPr>
+              <w:t xml:space="preserve">51</w:t>
+            </w:r>
+            <w:proofErr w:type="spellStart"/>
+            <w:r>
+              <w:rPr>
+                <w:b/>
+                <w:sz w:val="20"/>
+                <w:szCs w:val="20"/>
+              </w:rPr>
+              <w:t/>
+            </w:r>
+            <w:proofErr w:type="spellEnd"/>
+            <w:r>
+              <w:rPr>
+                <w:b/>
+                <w:sz w:val="20"/>
+                <w:szCs w:val="20"/>
+              </w:rPr>
+              <w:t/>
+            </w:r>
+            <w:r>
+              <w:rPr>
+                <w:bCs/>
+                <w:sz w:val="20"/>
+                <w:szCs w:val="20"/>
+              </w:rPr>
+              <w:t xml:space="preserve">   </w:t>
+            </w:r>
+            <w:r>
+              <w:rPr>
+                <w:bCs/>
+                <w:sz w:val="20"/>
+                <w:szCs w:val="20"/>
+              </w:rPr>
+              <w:t xml:space="preserve">Diamètre :</w:t>
+            </w:r>
+            <w:r>
+              <w:rPr>
+                <w:bCs/>
+                <w:sz w:val="20"/>
+                <w:szCs w:val="20"/>
+              </w:rPr>
+              <w:t xml:space="preserve"> </w:t>
+            </w:r>
+            <w:r>
+              <w:rPr>
+                <w:b/>
+                <w:sz w:val="20"/>
+                <w:szCs w:val="20"/>
+              </w:rPr>
+              <w:t xml:space="preserve">51</w:t>
+            </w:r>
+            <w:proofErr w:type="spellStart"/>
+            <w:r>
+              <w:rPr>
+                <w:b/>
+                <w:sz w:val="20"/>
+                <w:szCs w:val="20"/>
+              </w:rPr>
+              <w:t/>
+            </w:r>
+            <w:proofErr w:type="spellEnd"/>
+            <w:r>
+              <w:rPr>
+                <w:b/>
+                <w:sz w:val="20"/>
+                <w:szCs w:val="20"/>
+              </w:rPr>
+              <w:t/>
+            </w:r>
+            <w:r>
+              <w:rPr>
+                <w:bCs/>
+                <w:sz w:val="20"/>
+                <w:szCs w:val="20"/>
+              </w:rPr>
+              <w:t xml:space="preserve">    </w:t>
+            </w:r>
+            <w:r>
+              <w:rPr>
+                <w:bCs/>
+                <w:sz w:val="20"/>
+                <w:szCs w:val="20"/>
+              </w:rPr>
+              <w:t/>
+            </w:r>
+            <w:r>
+              <w:rPr>
+                <w:bCs/>
+                <w:sz w:val="20"/>
+                <w:szCs w:val="20"/>
+              </w:rPr>
+              <w:t xml:space="preserve"> </w:t>
+            </w:r>
+            <w:r>
+              <w:rPr>
+                <w:b/>
+                <w:sz w:val="20"/>
+                <w:szCs w:val="20"/>
+              </w:rPr>
+              <w:t/>
+            </w:r>
+            <w:proofErr w:type="spellStart"/>
+            <w:r>
+              <w:rPr>
+                <w:b/>
+                <w:sz w:val="20"/>
+                <w:szCs w:val="20"/>
+              </w:rPr>
+              <w:t/>
+            </w:r>
+            <w:proofErr w:type="spellEnd"/>
+            <w:r>
+              <w:rPr>
+                <w:b/>
+                <w:sz w:val="20"/>
+                <w:szCs w:val="20"/>
+              </w:rPr>
+              <w:t/>
+            </w:r>
+            <w:r>
+              <w:rPr>
+                <w:bCs/>
+                <w:sz w:val="20"/>
+                <w:szCs w:val="20"/>
+              </w:rPr>
+              <w:t xml:space="preserve"> </w:t>
+            </w:r>
+          </w:p>
+          <w:p>
+            <w:pPr>
+              <w:keepLines/>
+              <w:tabs>
+                <w:tab w:val="left" w:pos="1348"/>
+                <w:tab w:val="left" w:pos="2907"/>
+                <w:tab w:val="left" w:pos="4466"/>
+                <w:tab w:val="left" w:pos="5175"/>
+              </w:tabs>
+              <w:snapToGrid w:val="0"/>
+              <w:rPr>
+                <w:bCs/>
+                <w:sz w:val="20"/>
+                <w:szCs w:val="20"/>
+              </w:rPr>
+            </w:pPr>
+            <w:r>
+              <w:rPr>
+                <w:bCs/>
+                <w:sz w:val="20"/>
+                <w:szCs w:val="20"/>
+              </w:rPr>
+              <w:t/>
+            </w:r>
+            <w:r>
+              <w:rPr>
+                <w:bCs/>
+                <w:sz w:val="20"/>
+                <w:szCs w:val="20"/>
+              </w:rPr>
+              <w:t/>
+            </w:r>
+            <w:r>
+              <w:rPr>
+                <w:bCs/>
+                <w:sz w:val="20"/>
+                <w:szCs w:val="20"/>
+              </w:rPr>
+              <w:t/>
+            </w:r>
+            <w:r>
+              <w:rPr>
+                <w:bCs/>
+                <w:sz w:val="20"/>
+                <w:szCs w:val="20"/>
+              </w:rPr>
+              <w:t xml:space="preserve"> </w:t>
+            </w:r>
+          </w:p>
+          <w:p>
+            <w:pPr>
+              <w:keepLines/>
+              <w:tabs>
+                <w:tab w:val="left" w:pos="1348"/>
+                <w:tab w:val="left" w:pos="2907"/>
+                <w:tab w:val="left" w:pos="4466"/>
+                <w:tab w:val="left" w:pos="5175"/>
+              </w:tabs>
+              <w:snapToGrid w:val="0"/>
+              <w:rPr>
+                <w:bCs/>
+                <w:sz w:val="20"/>
+                <w:szCs w:val="20"/>
+              </w:rPr>
+            </w:pPr>
+            <w:r>
+              <w:rPr>
+                <w:bCs/>
+                <w:sz w:val="20"/>
+                <w:szCs w:val="20"/>
+              </w:rPr>
+              <w:t xml:space="preserve"> </w:t>
+            </w:r>
+            <w:r>
+              <w:rPr>
+                <w:bCs/>
+                <w:sz w:val="20"/>
+                <w:szCs w:val="20"/>
+              </w:rPr>
+              <w:t xml:space="preserve">Moufflage :</w:t>
+            </w:r>
+            <w:proofErr w:type="gramStart"/>
+            <w:r>
+              <w:rPr>
+                <w:bCs/>
+                <w:sz w:val="20"/>
+                <w:szCs w:val="20"/>
+              </w:rPr>
+              <w:t/>
+            </w:r>
+            <w:proofErr w:type="gramEnd"/>
+            <w:r>
+              <w:rPr>
+                <w:bCs/>
+                <w:sz w:val="20"/>
+                <w:szCs w:val="20"/>
+              </w:rPr>
+              <w:t/>
+            </w:r>
+            <w:r>
+              <w:rPr>
+                <w:bCs/>
+                <w:sz w:val="20"/>
+                <w:szCs w:val="20"/>
+              </w:rPr>
+              <w:t xml:space="preserve"> </w:t>
+            </w:r>
+            <w:r>
+              <w:rPr>
+                <w:b/>
+                <w:sz w:val="20"/>
+                <w:szCs w:val="20"/>
+              </w:rPr>
+              <w:t xml:space="preserve">15</w:t>
+            </w:r>
+            <w:proofErr w:type="spellStart"/>
+            <w:r>
+              <w:rPr>
+                <w:b/>
+                <w:sz w:val="20"/>
+                <w:szCs w:val="20"/>
+              </w:rPr>
+              <w:t/>
+            </w:r>
+            <w:proofErr w:type="spellEnd"/>
+            <w:r>
+              <w:rPr>
+                <w:b/>
+                <w:sz w:val="20"/>
+                <w:szCs w:val="20"/>
+              </w:rPr>
+              <w:t/>
+            </w:r>
+            <w:r>
+              <w:rPr>
+                <w:bCs/>
+                <w:sz w:val="20"/>
+                <w:szCs w:val="20"/>
+              </w:rPr>
+              <w:t xml:space="preserve">   </w:t>
+            </w:r>
+            <w:r>
+              <w:rPr>
+                <w:bCs/>
+                <w:sz w:val="20"/>
+                <w:szCs w:val="20"/>
+              </w:rPr>
+              <w:t xml:space="preserve">Nombre de brins :</w:t>
+            </w:r>
+            <w:r>
+              <w:rPr>
+                <w:bCs/>
+                <w:sz w:val="20"/>
+                <w:szCs w:val="20"/>
+              </w:rPr>
+              <w:t xml:space="preserve"> </w:t>
+            </w:r>
+            <w:r>
+              <w:rPr>
+                <w:b/>
+                <w:sz w:val="20"/>
+                <w:szCs w:val="20"/>
+              </w:rPr>
+              <w:t xml:space="preserve">15</w:t>
+            </w:r>
+            <w:proofErr w:type="spellStart"/>
+            <w:r>
+              <w:rPr>
+                <w:b/>
+                <w:sz w:val="20"/>
+                <w:szCs w:val="20"/>
+              </w:rPr>
+              <w:t/>
+            </w:r>
+            <w:proofErr w:type="spellEnd"/>
+            <w:r>
+              <w:rPr>
+                <w:b/>
+                <w:sz w:val="20"/>
+                <w:szCs w:val="20"/>
+              </w:rPr>
+              <w:t/>
+            </w:r>
+            <w:r>
+              <w:rPr>
+                <w:bCs/>
+                <w:sz w:val="20"/>
+                <w:szCs w:val="20"/>
+              </w:rPr>
+              <w:t xml:space="preserve">    </w:t>
+            </w:r>
+            <w:r>
+              <w:rPr>
+                <w:bCs/>
+                <w:sz w:val="20"/>
+                <w:szCs w:val="20"/>
+              </w:rPr>
+              <w:t/>
+            </w:r>
+            <w:r>
+              <w:rPr>
+                <w:bCs/>
+                <w:sz w:val="20"/>
+                <w:szCs w:val="20"/>
+              </w:rPr>
+              <w:t xml:space="preserve"> </w:t>
+            </w:r>
+            <w:r>
+              <w:rPr>
+                <w:b/>
+                <w:sz w:val="20"/>
+                <w:szCs w:val="20"/>
+              </w:rPr>
+              <w:t/>
+            </w:r>
+            <w:proofErr w:type="spellStart"/>
+            <w:r>
+              <w:rPr>
+                <w:b/>
+                <w:sz w:val="20"/>
+                <w:szCs w:val="20"/>
+              </w:rPr>
+              <w:t/>
+            </w:r>
+            <w:proofErr w:type="spellEnd"/>
+            <w:r>
+              <w:rPr>
+                <w:b/>
+                <w:sz w:val="20"/>
+                <w:szCs w:val="20"/>
+              </w:rPr>
+              <w:t/>
+            </w:r>
+            <w:r>
+              <w:rPr>
+                <w:bCs/>
+                <w:sz w:val="20"/>
+                <w:szCs w:val="20"/>
+              </w:rPr>
+              <w:t xml:space="preserve"> </w:t>
+            </w:r>
+          </w:p>
+          <w:p>
+            <w:pPr>
+              <w:keepLines/>
+              <w:tabs>
+                <w:tab w:val="left" w:pos="1348"/>
+                <w:tab w:val="left" w:pos="2907"/>
+                <w:tab w:val="left" w:pos="4466"/>
+                <w:tab w:val="left" w:pos="5175"/>
+              </w:tabs>
+              <w:snapToGrid w:val="0"/>
+              <w:rPr>
+                <w:bCs/>
+                <w:sz w:val="20"/>
+                <w:szCs w:val="20"/>
+              </w:rPr>
+            </w:pPr>
+            <w:r>
+              <w:rPr>
+                <w:bCs/>
+                <w:sz w:val="20"/>
+                <w:szCs w:val="20"/>
+              </w:rPr>
+              <w:t/>
+            </w:r>
+            <w:proofErr w:type="spellStart"/>
+            <w:r>
+              <w:rPr>
+                <w:bCs/>
+                <w:sz w:val="20"/>
+                <w:szCs w:val="20"/>
+              </w:rPr>
+              <w:t/>
+            </w:r>
+            <w:proofErr w:type="spellEnd"/>
+            <w:r>
+              <w:rPr>
+                <w:bCs/>
+                <w:sz w:val="20"/>
+                <w:szCs w:val="20"/>
               </w:rPr>
               <w:t/>
             </w:r>
@@ -11609,7 +13251,7 @@
                 <w:sz w:val="20"/>
                 <w:szCs w:val="20"/>
               </w:rPr>
-              <w:t xml:space="preserve">O0,O1</w:t>
+              <w:t xml:space="preserve">BE,FC</w:t>
             </w:r>
             <w:proofErr w:type="gramStart"/>
             <w:r>
@@ -11747,7 +13389,7 @@
                 <w:sz w:val="20"/>
                 <w:szCs w:val="20"/>
               </w:rPr>
-              <w:t xml:space="preserve">BE</w:t>
+              <w:t xml:space="preserve">FC</w:t>
             </w:r>
             <w:proofErr w:type="gramStart"/>
             <w:r>
@@ -11885,7 +13527,7 @@
                 <w:sz w:val="20"/>
                 <w:szCs w:val="20"/>
               </w:rPr>
-              <w:t xml:space="preserve">BE,FC</w:t>
+              <w:t xml:space="preserve">SO</w:t>
             </w:r>
             <w:proofErr w:type="gramStart"/>
             <w:r>
@@ -12138,7 +13780,7 @@
                 <w:sz w:val="20"/>
                 <w:szCs w:val="20"/>
               </w:rPr>
-              <w:t xml:space="preserve">BE</w:t>
+              <w:t xml:space="preserve">SO</w:t>
             </w:r>
             <w:proofErr w:type="gramStart"/>
             <w:r>
@@ -12399,7 +14041,7 @@
                 <w:sz w:val="20"/>
                 <w:szCs w:val="20"/>
               </w:rPr>
-              <w:t xml:space="preserve">BE</w:t>
+              <w:t xml:space="preserve">O0,O1</w:t>
             </w:r>
             <w:proofErr w:type="gramStart"/>
             <w:r>
@@ -12539,7 +14181,7 @@
                 <w:sz w:val="20"/>
                 <w:szCs w:val="20"/>
               </w:rPr>
-              <w:t xml:space="preserve">FC</w:t>
+              <w:t xml:space="preserve">BE,FC</w:t>
             </w:r>
             <w:proofErr w:type="gramStart"/>
             <w:r>
@@ -12679,7 +14321,7 @@
                 <w:sz w:val="20"/>
                 <w:szCs w:val="20"/>
               </w:rPr>
-              <w:t xml:space="preserve">BE</w:t>
+              <w:t xml:space="preserve">FC</w:t>
             </w:r>
             <w:proofErr w:type="gramStart"/>
             <w:r>
@@ -12934,7 +14576,7 @@
                 <w:sz w:val="20"/>
                 <w:szCs w:val="20"/>
               </w:rPr>
-              <w:t xml:space="preserve">BE,FC</w:t>
+              <w:t xml:space="preserve">FC</w:t>
             </w:r>
             <w:proofErr w:type="gramStart"/>
             <w:r>
@@ -13212,7 +14854,7 @@
                 <w:sz w:val="20"/>
                 <w:szCs w:val="20"/>
               </w:rPr>
-              <w:t xml:space="preserve">SO</w:t>
+              <w:t xml:space="preserve">BE,FC</w:t>
             </w:r>
             <w:proofErr w:type="gramStart"/>
             <w:r>
@@ -13351,7 +14993,7 @@
                 <w:sz w:val="20"/>
                 <w:szCs w:val="20"/>
               </w:rPr>
-              <w:t xml:space="preserve">FC</w:t>
+              <w:t xml:space="preserve">SO</w:t>
             </w:r>
             <w:proofErr w:type="gramStart"/>
             <w:r>
@@ -13490,7 +15132,7 @@
                 <w:sz w:val="20"/>
                 <w:szCs w:val="20"/>
               </w:rPr>
-              <w:t xml:space="preserve">BE,FC</w:t>
+              <w:t xml:space="preserve">O2</w:t>
             </w:r>
             <w:proofErr w:type="gramStart"/>
             <w:r>
@@ -13629,7 +15271,7 @@
                 <w:sz w:val="20"/>
                 <w:szCs w:val="20"/>
               </w:rPr>
-              <w:t xml:space="preserve">FC</w:t>
+              <w:t xml:space="preserve">BE,FC</w:t>
             </w:r>
             <w:proofErr w:type="gramStart"/>
             <w:r>
@@ -14151,7 +15793,7 @@
                 <w:sz w:val="20"/>
                 <w:szCs w:val="20"/>
               </w:rPr>
-              <w:t xml:space="preserve">BE</w:t>
+              <w:t xml:space="preserve">FC</w:t>
             </w:r>
             <w:proofErr w:type="gramStart"/>
             <w:r>
@@ -14290,7 +15932,7 @@
                 <w:sz w:val="20"/>
                 <w:szCs w:val="20"/>
               </w:rPr>
-              <w:t xml:space="preserve">BE,FC</w:t>
+              <w:t xml:space="preserve">SO</w:t>
             </w:r>
             <w:proofErr w:type="gramStart"/>
             <w:r>
@@ -14547,7 +16189,7 @@
                 <w:sz w:val="20"/>
                 <w:szCs w:val="20"/>
               </w:rPr>
-              <w:t xml:space="preserve">BE</w:t>
+              <w:t xml:space="preserve">BE,FC</w:t>
             </w:r>
             <w:proofErr w:type="gramStart"/>
             <w:r>
@@ -14819,7 +16461,7 @@
                 <w:sz w:val="20"/>
                 <w:szCs w:val="20"/>
               </w:rPr>
-              <w:t xml:space="preserve">FC</w:t>
+              <w:t xml:space="preserve">SO</w:t>
             </w:r>
             <w:proofErr w:type="gramStart"/>
             <w:r>
@@ -14955,7 +16597,7 @@
                 <w:sz w:val="20"/>
                 <w:szCs w:val="20"/>
               </w:rPr>
-              <w:t xml:space="preserve">BE</w:t>
+              <w:t xml:space="preserve">SO</w:t>
             </w:r>
             <w:proofErr w:type="gramStart"/>
             <w:r>
@@ -15507,7 +17149,7 @@
                 <w:sz w:val="20"/>
                 <w:szCs w:val="20"/>
               </w:rPr>
-              <w:t xml:space="preserve">BE</w:t>
+              <w:t xml:space="preserve">BE,FC</w:t>
             </w:r>
             <w:proofErr w:type="gramStart"/>
             <w:r>
@@ -15783,7 +17425,7 @@
                 <w:sz w:val="20"/>
                 <w:szCs w:val="20"/>
               </w:rPr>
-              <w:t xml:space="preserve">FC</w:t>
+              <w:t xml:space="preserve">SO</w:t>
             </w:r>
             <w:proofErr w:type="gramStart"/>
             <w:r>
@@ -15921,7 +17563,7 @@
                 <w:sz w:val="20"/>
                 <w:szCs w:val="20"/>
               </w:rPr>
-              <w:t xml:space="preserve">BE</w:t>
+              <w:t xml:space="preserve">O3</w:t>
             </w:r>
             <w:proofErr w:type="gramStart"/>
             <w:r>
@@ -16059,7 +17701,7 @@
                 <w:sz w:val="20"/>
                 <w:szCs w:val="20"/>
               </w:rPr>
-              <w:t xml:space="preserve">FC</w:t>
+              <w:t xml:space="preserve">BE,FC</w:t>
             </w:r>
             <w:proofErr w:type="gramStart"/>
             <w:r>
@@ -16197,7 +17839,7 @@
                 <w:sz w:val="20"/>
                 <w:szCs w:val="20"/>
               </w:rPr>
-              <w:t xml:space="preserve">O2,O3</w:t>
+              <w:t xml:space="preserve">FC</w:t>
             </w:r>
             <w:proofErr w:type="gramStart"/>
             <w:r>
@@ -16335,7 +17977,7 @@
                 <w:sz w:val="20"/>
                 <w:szCs w:val="20"/>
               </w:rPr>
-              <w:t xml:space="preserve">BE</w:t>
+              <w:t xml:space="preserve">SO</w:t>
             </w:r>
             <w:proofErr w:type="gramStart"/>
             <w:r>
@@ -16598,7 +18240,7 @@
                 <w:sz w:val="20"/>
                 <w:szCs w:val="20"/>
               </w:rPr>
-              <w:t xml:space="preserve">BE</w:t>
+              <w:t xml:space="preserve">FC</w:t>
             </w:r>
             <w:proofErr w:type="gramStart"/>
             <w:r>
@@ -16997,7 +18639,7 @@
                 <w:sz w:val="20"/>
                 <w:szCs w:val="20"/>
               </w:rPr>
-              <w:t xml:space="preserve">SO</w:t>
+              <w:t xml:space="preserve">FC</w:t>
             </w:r>
             <w:proofErr w:type="gramStart"/>
             <w:r>
@@ -17559,7 +19201,7 @@
               <w:jc w:val="both"/>
             </w:pPr>
             <w:r>
-              <w:t xml:space="preserve">Avec un investissement colossal de 4,41 milliards de dirhams (MMDH), ce projet est divisé entre 2,35 milliards de dirhams pour</w:t>
+              <w:t xml:space="preserve">AAAAAAAAAAAAAAAAAAAAAAAAAAAAAAAA</w:t>
             </w:r>
             <w:proofErr w:type="spellStart"/>
             <w:proofErr w:type="gramStart"/>
@@ -17655,7 +19297,7 @@
               <w:jc w:val="both"/>
             </w:pPr>
             <w:r>
-              <w:t xml:space="preserve">première de ce type en Afrique, joue un rôle crucial en fournissant de l'eau potable à la région du Grand Agadir (Agadir Ida-Outanan et Inezgane Ait Melloul) </w:t>
+              <w:t xml:space="preserve">Avec un investissement colossal de 4,41 milliards de dirhams (MMDH), ce projet est divisé entre 2,35 milliards de dirhams pour</w:t>
             </w:r>
             <w:proofErr w:type="spellStart"/>
             <w:proofErr w:type="gramStart"/>
@@ -18089,7 +19731,7 @@
           <w:sz w:val="20"/>
           <w:szCs w:val="20"/>
         </w:rPr>
-        <w:t xml:space="preserve">Les essais ont été réalisés avec les charges mises à disposition 200 kg.</w:t>
+        <w:t xml:space="preserve">Les essais ont été réalisés avec les charges mises à disposition 2000 kg.</w:t>
       </w:r>
       <w:proofErr w:type="gramStart"/>
       <w:r>
@@ -18300,7 +19942,7 @@
           <w:sz w:val="20"/>
           <w:szCs w:val="20"/>
         </w:rPr>
-        <w:t xml:space="preserve">L'absence de charges n'ayant pas permis la réalisation des essais de fonctionnement, il y aura lieu de réaliser les essais correspondants avant utilisation de l'appareil.</w:t>
+        <w:t xml:space="preserve">Absence de tableau des charges pour réaliser les essais, il y aura lieu de réaliser les essais correspondants à la capacité nominale de l'appareil.</w:t>
       </w:r>
       <w:proofErr w:type="gramStart"/>
       <w:r>
@@ -18503,9 +20145,7 @@
           <w:sz w:val="20"/>
           <w:szCs w:val="20"/>
         </w:rPr>
-        <w:t xml:space="preserve">La vérification de l'état de conservation et les essais de fonctionnement réalisés dans les limites de la
-            présente mission font apparaitre des observations ne s'opposant pas a l'utilisation de l'appareil
-            auxquelles il convient de remédier.</w:t>
+        <w:t xml:space="preserve">La vérification de l'état de conservation et les essais de fonctionnement réalisés dans les limites de la présente mission n'ont pas fait apparaître d'observation ni d'anomalie.</w:t>
       </w:r>
       <w:proofErr w:type="gramStart"/>
       <w:r>
@@ -18565,8 +20205,8 @@
           <w:szCs w:val="20"/>
         </w:rPr>
         <w:t xml:space="preserve">La vérification de l'état de conservation et les essais de fonctionnement réalisés dans les limites de la
-            présente mission font apparaitre des observations s'opposant à l'utilisation de l'appareil auxquelles il
-            convient de remédier.</w:t>
+            présente mission font apparaitre des observations ne s'opposant pas a l'utilisation de l'appareil
+            auxquelles il convient de remédier.</w:t>
       </w:r>
       <w:proofErr w:type="gramStart"/>
       <w:r>

</xml_diff>

<commit_message>
FIX ERROR after saved with color - 2|10|01|2025
</commit_message>
<xml_diff>
--- a/src/rapports/output.docx
+++ b/src/rapports/output.docx
@@ -2485,7 +2485,7 @@
                 <w:sz w:val="18"/>
                 <w:szCs w:val="18"/>
               </w:rPr>
-              <w:t xml:space="preserve">09/01/2025</w:t>
+              <w:t xml:space="preserve">10/01/2025</w:t>
             </w:r>
             <w:proofErr w:type="spellStart"/>
             <w:proofErr w:type="gramStart"/>
@@ -12569,7 +12569,7 @@
                 <w:sz w:val="20"/>
                 <w:szCs w:val="20"/>
               </w:rPr>
-              <w:t xml:space="preserve">O6</w:t>
+              <w:t xml:space="preserve">FC</w:t>
             </w:r>
             <w:proofErr w:type="gramStart"/>
             <w:r>
@@ -12960,7 +12960,7 @@
                 <w:sz w:val="20"/>
                 <w:szCs w:val="20"/>
               </w:rPr>
-              <w:t xml:space="preserve">O0,O1</w:t>
+              <w:t xml:space="preserve">O6,O7</w:t>
             </w:r>
             <w:proofErr w:type="gramStart"/>
             <w:r>
@@ -14451,7 +14451,7 @@
                 <w:sz w:val="20"/>
                 <w:szCs w:val="20"/>
               </w:rPr>
-              <w:t xml:space="preserve">O2,O3</w:t>
+              <w:t xml:space="preserve">BE,FC</w:t>
             </w:r>
             <w:proofErr w:type="gramStart"/>
             <w:r>
@@ -15505,7 +15505,7 @@
                 <w:sz w:val="20"/>
                 <w:szCs w:val="20"/>
               </w:rPr>
-              <w:t xml:space="preserve">FC</w:t>
+              <w:t xml:space="preserve">O0,O1,O2,O3,O4,O5</w:t>
             </w:r>
             <w:proofErr w:type="gramStart"/>
             <w:r>
@@ -16605,7 +16605,7 @@
                 <w:sz w:val="20"/>
                 <w:szCs w:val="20"/>
               </w:rPr>
-              <w:t xml:space="preserve">O4,O5</w:t>
+              <w:t xml:space="preserve">BE</w:t>
             </w:r>
             <w:proofErr w:type="gramStart"/>
             <w:r>
@@ -18285,7 +18285,7 @@
               <w:jc w:val="both"/>
             </w:pPr>
             <w:r>
-              <w:t xml:space="preserve">commentaire 3</w:t>
+              <w:t xml:space="preserve">première de ce type en Afrique, joue un rôle crucial en fournissant de l'eau potable à la région du Grand Agadir (Agadir Ida-Outanan et Inezgane Ait Melloul) </w:t>
             </w:r>
             <w:proofErr w:type="spellStart"/>
             <w:proofErr w:type="gramStart"/>
@@ -18381,7 +18381,7 @@
               <w:jc w:val="both"/>
             </w:pPr>
             <w:r>
-              <w:t xml:space="preserve">Avec un investissement colossal de 4,41 milliards de dirhams (MMDH), ce projet est divisé entre 2,35 milliards de dirhams pour</w:t>
+              <w:t xml:space="preserve">hectares dans la plaine de Chtouka, en substituant l'eau de mer à l'eau souterraine, et profite ainsi à environ 1.500 exploitations agricoles locales.</w:t>
             </w:r>
             <w:proofErr w:type="spellStart"/>
             <w:proofErr w:type="gramStart"/>
@@ -18447,7 +18447,7 @@
             </w:r>
             <w:proofErr w:type="gramStart"/>
             <w:r>
-              <w:t xml:space="preserve">O5</w:t>
+              <w:t xml:space="preserve">O3</w:t>
             </w:r>
             <w:proofErr w:type="gramEnd"/>
             <w:r>
@@ -18477,7 +18477,103 @@
               <w:jc w:val="both"/>
             </w:pPr>
             <w:r>
-              <w:t xml:space="preserve">commentaire 6</w:t>
+              <w:t xml:space="preserve">commentaire 1</w:t>
+            </w:r>
+            <w:proofErr w:type="spellStart"/>
+            <w:proofErr w:type="gramStart"/>
+            <w:r>
+              <w:t/>
+            </w:r>
+            <w:proofErr w:type="spellEnd"/>
+            <w:proofErr w:type="gramEnd"/>
+            <w:r>
+              <w:t/>
+            </w:r>
+          </w:p>
+        </w:tc>
+        <w:tc>
+          <w:tcPr>
+            <w:tcW w:w="1729" w:type="dxa"/>
+            <w:tcBorders>
+              <w:left w:val="single" w:sz="4" w:space="0" w:color="000000"/>
+              <w:bottom w:val="single" w:sz="12" w:space="0" w:color="000000"/>
+              <w:right w:val="single" w:sz="12" w:space="0" w:color="000000"/>
+            </w:tcBorders>
+            <w:shd w:val="clear" w:color="auto" w:fill="FFFFFF"/>
+            <w:vAlign w:val="center"/>
+          </w:tcPr>
+          <w:p>
+            <w:pPr>
+              <w:keepLines/>
+              <w:snapToGrid w:val="0"/>
+              <w:spacing w:before="120"/>
+            </w:pPr>
+            <w:r>
+              <w:t/>
+            </w:r>
+          </w:p>
+        </w:tc>
+      </w:tr>
+      <w:tr>
+        <w:trPr>
+          <w:cantSplit/>
+          <w:trHeight w:val="360"/>
+          <w:jc w:val="center"/>
+        </w:trPr>
+        <w:tc>
+          <w:tcPr>
+            <w:tcW w:w="722" w:type="dxa"/>
+            <w:tcBorders>
+              <w:left w:val="single" w:sz="12" w:space="0" w:color="000000"/>
+              <w:bottom w:val="single" w:sz="12" w:space="0" w:color="000000"/>
+              <w:right w:val="single" w:sz="4" w:space="0" w:color="000000"/>
+            </w:tcBorders>
+            <w:shd w:val="clear" w:color="auto" w:fill="FFFFFF"/>
+            <w:vAlign w:val="center"/>
+          </w:tcPr>
+          <w:p>
+            <w:pPr>
+              <w:keepLines/>
+              <w:snapToGrid w:val="0"/>
+              <w:spacing w:before="120"/>
+              <w:jc w:val="center"/>
+            </w:pPr>
+            <w:r>
+              <w:t/>
+            </w:r>
+            <w:proofErr w:type="gramStart"/>
+            <w:r>
+              <w:t xml:space="preserve">O4</w:t>
+            </w:r>
+            <w:proofErr w:type="gramEnd"/>
+            <w:r>
+              <w:t/>
+            </w:r>
+            <w:r>
+              <w:t/>
+            </w:r>
+          </w:p>
+        </w:tc>
+        <w:tc>
+          <w:tcPr>
+            <w:tcW w:w="7944" w:type="dxa"/>
+            <w:tcBorders>
+              <w:left w:val="single" w:sz="4" w:space="0" w:color="000000"/>
+              <w:bottom w:val="single" w:sz="12" w:space="0" w:color="000000"/>
+              <w:right w:val="single" w:sz="4" w:space="0" w:color="000000"/>
+            </w:tcBorders>
+            <w:shd w:val="clear" w:color="auto" w:fill="FFFFFF"/>
+            <w:vAlign w:val="center"/>
+          </w:tcPr>
+          <w:p>
+            <w:pPr>
+              <w:keepLines/>
+              <w:snapToGrid w:val="0"/>
+              <w:spacing w:before="120"/>
+              <w:jc w:val="both"/>
+            </w:pPr>
+            <w:r>
+              <w:t xml:space="preserve">commentaire 2</w:t>
             </w:r>
             <w:proofErr w:type="spellStart"/>
             <w:proofErr w:type="gramStart"/>
@@ -18731,7 +18827,7 @@
               <w:jc w:val="both"/>
             </w:pPr>
             <w:r>
-              <w:t xml:space="preserve">commentaire 2</w:t>
+              <w:t xml:space="preserve">La station est conçue pour produire de l'eau dessalée, qui est ensuite équitablement répartie entre l'eau potable et l'eau destiné</w:t>
             </w:r>
             <w:proofErr w:type="spellStart"/>
             <w:proofErr w:type="gramStart"/>
@@ -18803,7 +18899,7 @@
             </w:r>
             <w:proofErr w:type="gramStart"/>
             <w:r>
-              <w:t xml:space="preserve">O3</w:t>
+              <w:t xml:space="preserve">O5</w:t>
             </w:r>
             <w:proofErr w:type="gramEnd"/>
             <w:r>
@@ -18832,7 +18928,7 @@
               <w:jc w:val="both"/>
             </w:pPr>
             <w:r>
-              <w:t xml:space="preserve">hectares dans la plaine de Chtouka, en substituant l'eau de mer à l'eau souterraine, et profite ainsi à environ 1.500 exploitations agricoles locales.</w:t>
+              <w:t xml:space="preserve">commentaires 3</w:t>
             </w:r>
             <w:proofErr w:type="spellStart"/>
             <w:proofErr w:type="gramStart"/>
@@ -18904,7 +19000,7 @@
             </w:r>
             <w:proofErr w:type="gramStart"/>
             <w:r>
-              <w:t xml:space="preserve">O4</w:t>
+              <w:t xml:space="preserve">O6</w:t>
             </w:r>
             <w:proofErr w:type="gramEnd"/>
             <w:r>
@@ -18933,7 +19029,7 @@
               <w:jc w:val="both"/>
             </w:pPr>
             <w:r>
-              <w:t xml:space="preserve">commentaires 5</w:t>
+              <w:t xml:space="preserve">Avec un investissement colossal de 4,41 milliards de dirhams (MMDH), ce projet est divisé entre 2,35 milliards de dirhams pour</w:t>
             </w:r>
             <w:proofErr w:type="spellStart"/>
             <w:proofErr w:type="gramStart"/>
@@ -19005,7 +19101,7 @@
             </w:r>
             <w:proofErr w:type="gramStart"/>
             <w:r>
-              <w:t xml:space="preserve">O6</w:t>
+              <w:t xml:space="preserve">O7</w:t>
             </w:r>
             <w:proofErr w:type="gramEnd"/>
             <w:r>
@@ -19034,7 +19130,7 @@
               <w:jc w:val="both"/>
             </w:pPr>
             <w:r>
-              <w:t xml:space="preserve">Avec un investissement colossal de 4,41 milliards de dirhams (MMDH), ce projet est divisé entre 2,35 milliards de dirhams pour</w:t>
+              <w:t xml:space="preserve">hectares dans la plaine de Chtouka, en substituant l'eau de mer à l'eau souterraine, et profite ainsi à environ 1.500 exploitations agricoles locales.</w:t>
             </w:r>
             <w:proofErr w:type="spellStart"/>
             <w:proofErr w:type="gramStart"/>

</xml_diff>

<commit_message>
FINISH FOR FIRST TESTING - 01|10|02|2025
</commit_message>
<xml_diff>
--- a/src/rapports/output.docx
+++ b/src/rapports/output.docx
@@ -830,7 +830,7 @@
               <w:rPr>
                 <w:color w:val="00B0F0"/>
               </w:rPr>
-              <w:t xml:space="preserve">AAA</w:t>
+              <w:t xml:space="preserve">MACHINE</w:t>
             </w:r>
             <w:proofErr w:type="spellStart"/>
             <w:proofErr w:type="gramStart"/>
@@ -1242,7 +1242,7 @@
                 <w:sz w:val="18"/>
                 <w:szCs w:val="18"/>
               </w:rPr>
-              <w:t xml:space="preserve">zz</w:t>
+              <w:t xml:space="preserve">semense</w:t>
             </w:r>
             <w:proofErr w:type="gramStart"/>
             <w:r>
@@ -1721,7 +1721,7 @@
                 <w:sz w:val="18"/>
                 <w:szCs w:val="18"/>
               </w:rPr>
-              <w:t xml:space="preserve">ZÉ2</w:t>
+              <w:t xml:space="preserve">YU-6</w:t>
             </w:r>
             <w:proofErr w:type="spellStart"/>
             <w:proofErr w:type="gramStart"/>
@@ -1853,7 +1853,7 @@
                 <w:sz w:val="18"/>
                 <w:szCs w:val="18"/>
               </w:rPr>
-              <w:t xml:space="preserve">ATELIER DE PRODUCTION</w:t>
+              <w:t xml:space="preserve">Atelier de Production</w:t>
             </w:r>
             <w:proofErr w:type="gramStart"/>
             <w:r>
@@ -1984,7 +1984,7 @@
                 <w:sz w:val="18"/>
                 <w:szCs w:val="18"/>
               </w:rPr>
-              <w:t xml:space="preserve">07/02/2025</w:t>
+              <w:t xml:space="preserve">10/02/2025</w:t>
             </w:r>
             <w:proofErr w:type="spellStart"/>
             <w:proofErr w:type="gramStart"/>
@@ -2353,7 +2353,7 @@
                 <w:sz w:val="18"/>
                 <w:szCs w:val="18"/>
               </w:rPr>
-              <w:t xml:space="preserve">aMIR</w:t>
+              <w:t xml:space="preserve">Amine EL FAHI</w:t>
             </w:r>
             <w:proofErr w:type="spellStart"/>
             <w:proofErr w:type="gramStart"/>
@@ -2485,7 +2485,7 @@
                 <w:sz w:val="18"/>
                 <w:szCs w:val="18"/>
               </w:rPr>
-              <w:t xml:space="preserve">07/02/2025</w:t>
+              <w:t xml:space="preserve">10/02/2025</w:t>
             </w:r>
             <w:proofErr w:type="spellStart"/>
             <w:proofErr w:type="gramStart"/>
@@ -7961,7 +7961,7 @@
                                 <w:color w:val="4F81BD" w:themeColor="accent1"/>
                                 <w:szCs w:val="20"/>
                               </w:rPr>
-                              <w:t xml:space="preserve">AAA</w:t>
+                              <w:t xml:space="preserve">MACHINE</w:t>
                             </w:r>
                           </w:p>
                           <w:p>
@@ -8134,7 +8134,7 @@
                           <w:color w:val="4F81BD" w:themeColor="accent1"/>
                           <w:szCs w:val="20"/>
                         </w:rPr>
-                        <w:t xml:space="preserve">AAA</w:t>
+                        <w:t xml:space="preserve">MACHINE</w:t>
                       </w:r>
                     </w:p>
                     <w:p>
@@ -8266,7 +8266,7 @@
               <w:rPr>
                 <w:b/>
               </w:rPr>
-              <w:t xml:space="preserve">zz</w:t>
+              <w:t xml:space="preserve">semense</w:t>
             </w:r>
             <w:proofErr w:type="gramStart"/>
             <w:r>
@@ -8342,7 +8342,7 @@
               <w:rPr>
                 <w:b/>
               </w:rPr>
-              <w:t xml:space="preserve">A</w:t>
+              <w:t xml:space="preserve">AA</w:t>
             </w:r>
             <w:proofErr w:type="spellStart"/>
             <w:proofErr w:type="gramStart"/>
@@ -8420,7 +8420,7 @@
               <w:rPr>
                 <w:b/>
               </w:rPr>
-              <w:t xml:space="preserve">2009</w:t>
+              <w:t xml:space="preserve">2005</w:t>
             </w:r>
             <w:proofErr w:type="spellStart"/>
             <w:proofErr w:type="gramStart"/>
@@ -8498,7 +8498,7 @@
               <w:rPr>
                 <w:b/>
               </w:rPr>
-              <w:t xml:space="preserve">ZÉ2</w:t>
+              <w:t xml:space="preserve">YU-6</w:t>
             </w:r>
             <w:proofErr w:type="spellStart"/>
             <w:proofErr w:type="gramStart"/>
@@ -8576,7 +8576,7 @@
               <w:rPr>
                 <w:b/>
               </w:rPr>
-              <w:t xml:space="preserve">223</w:t>
+              <w:t xml:space="preserve">A456</w:t>
             </w:r>
             <w:proofErr w:type="spellStart"/>
             <w:proofErr w:type="gramStart"/>
@@ -8654,7 +8654,7 @@
               <w:rPr>
                 <w:b/>
               </w:rPr>
-              <w:t xml:space="preserve">ATELIER DE PRODUCTION</w:t>
+              <w:t xml:space="preserve">Atelier de Production</w:t>
             </w:r>
             <w:proofErr w:type="gramStart"/>
             <w:r>
@@ -8947,7 +8947,7 @@
                 <w:b/>
                 <w:bCs/>
               </w:rPr>
-              <w:t xml:space="preserve">Absence de renseignement</w:t>
+              <w:t xml:space="preserve">Réalisées le : </w:t>
             </w:r>
             <w:proofErr w:type="spellStart"/>
             <w:proofErr w:type="gramStart"/>
@@ -8965,7 +8965,7 @@
                 <w:b/>
                 <w:bCs/>
               </w:rPr>
-              <w:t/>
+              <w:t xml:space="preserve">12/12/2005</w:t>
             </w:r>
             <w:proofErr w:type="spellStart"/>
             <w:r>
@@ -9745,7 +9745,7 @@
                 <w:sz w:val="20"/>
                 <w:szCs w:val="20"/>
               </w:rPr>
-              <w:t xml:space="preserve">12</w:t>
+              <w:t xml:space="preserve">32</w:t>
             </w:r>
             <w:proofErr w:type="spellStart"/>
             <w:r>
@@ -9798,8 +9798,115 @@
                 <w:sz w:val="20"/>
                 <w:szCs w:val="20"/>
               </w:rPr>
+              <w:t xml:space="preserve">34</w:t>
+            </w:r>
+            <w:proofErr w:type="spellStart"/>
+            <w:r>
+              <w:rPr>
+                <w:b/>
+                <w:bCs/>
+                <w:sz w:val="20"/>
+                <w:szCs w:val="20"/>
+              </w:rPr>
+              <w:t/>
+            </w:r>
+            <w:proofErr w:type="spellEnd"/>
+            <w:r>
+              <w:rPr>
+                <w:b/>
+                <w:bCs/>
+                <w:sz w:val="20"/>
+                <w:szCs w:val="20"/>
+              </w:rPr>
+              <w:t/>
+            </w:r>
+            <w:r>
+              <w:rPr>
+                <w:b/>
+                <w:bCs/>
+                <w:sz w:val="20"/>
+                <w:szCs w:val="20"/>
+              </w:rPr>
+              <w:t xml:space="preserve"> m</w:t>
+            </w:r>
+          </w:p>
+          <w:p>
+            <w:pPr>
+              <w:rPr>
+                <w:sz w:val="20"/>
+                <w:szCs w:val="20"/>
+              </w:rPr>
+            </w:pPr>
+            <w:r>
+              <w:rPr>
+                <w:sz w:val="20"/>
+                <w:szCs w:val="20"/>
+              </w:rPr>
+              <w:t>Course</w:t>
+            </w:r>
+            <w:r>
+              <w:rPr>
+                <w:sz w:val="20"/>
+                <w:szCs w:val="20"/>
+              </w:rPr>
+              <w:t xml:space="preserve"> </w:t>
+            </w:r>
+            <w:r>
+              <w:rPr>
+                <w:sz w:val="20"/>
+                <w:szCs w:val="20"/>
+              </w:rPr>
+              <w:t xml:space="preserve">: </w:t>
+            </w:r>
+            <w:r>
+              <w:rPr>
+                <w:b/>
+                <w:bCs/>
+                <w:sz w:val="20"/>
+                <w:szCs w:val="20"/>
+              </w:rPr>
               <w:t xml:space="preserve">3</w:t>
             </w:r>
+            <w:r>
+              <w:rPr>
+                <w:b/>
+                <w:bCs/>
+                <w:sz w:val="20"/>
+                <w:szCs w:val="20"/>
+              </w:rPr>
+              <w:t xml:space="preserve"> m</w:t>
+            </w:r>
+          </w:p>
+          <w:p>
+            <w:pPr>
+              <w:rPr>
+                <w:sz w:val="20"/>
+                <w:szCs w:val="20"/>
+              </w:rPr>
+            </w:pPr>
+            <w:r>
+              <w:rPr>
+                <w:sz w:val="20"/>
+                <w:szCs w:val="20"/>
+              </w:rPr>
+              <w:t>Hauteur de levage :</w:t>
+            </w:r>
+            <w:r>
+              <w:rPr>
+                <w:sz w:val="20"/>
+                <w:szCs w:val="20"/>
+              </w:rPr>
+              <w:t xml:space="preserve"> </w:t>
+            </w:r>
+            <w:r>
+              <w:rPr>
+                <w:b/>
+                <w:bCs/>
+                <w:sz w:val="20"/>
+                <w:szCs w:val="20"/>
+              </w:rPr>
+              <w:t xml:space="preserve">4</w:t>
+            </w:r>
             <w:proofErr w:type="spellStart"/>
             <w:r>
               <w:rPr>
@@ -9842,7 +9949,7 @@
                 <w:sz w:val="20"/>
                 <w:szCs w:val="20"/>
               </w:rPr>
-              <w:t>Course</w:t>
+              <w:t>Portée</w:t>
             </w:r>
             <w:r>
               <w:rPr>
@@ -9865,7 +9972,27 @@
                 <w:sz w:val="20"/>
                 <w:szCs w:val="20"/>
               </w:rPr>
-              <w:t xml:space="preserve">23</w:t>
+              <w:t xml:space="preserve">34</w:t>
+            </w:r>
+            <w:proofErr w:type="spellStart"/>
+            <w:r>
+              <w:rPr>
+                <w:b/>
+                <w:bCs/>
+                <w:sz w:val="20"/>
+                <w:szCs w:val="20"/>
+              </w:rPr>
+              <w:t/>
+            </w:r>
+            <w:proofErr w:type="spellEnd"/>
+            <w:r>
+              <w:rPr>
+                <w:b/>
+                <w:bCs/>
+                <w:sz w:val="20"/>
+                <w:szCs w:val="20"/>
+              </w:rPr>
+              <w:t/>
             </w:r>
             <w:r>
               <w:rPr>
@@ -9889,23 +10016,30 @@
                 <w:sz w:val="20"/>
                 <w:szCs w:val="20"/>
               </w:rPr>
-              <w:t>Hauteur de levage :</w:t>
-            </w:r>
-            <w:r>
-              <w:rPr>
-                <w:sz w:val="20"/>
-                <w:szCs w:val="20"/>
-              </w:rPr>
-              <w:t xml:space="preserve"> </w:t>
-            </w:r>
-            <w:r>
-              <w:rPr>
-                <w:b/>
-                <w:bCs/>
-                <w:sz w:val="20"/>
-                <w:szCs w:val="20"/>
-              </w:rPr>
-              <w:t xml:space="preserve">21</w:t>
+              <w:t xml:space="preserve">Porte </w:t>
+            </w:r>
+            <w:r>
+              <w:rPr>
+                <w:sz w:val="20"/>
+                <w:szCs w:val="20"/>
+              </w:rPr>
+              <w:t>à</w:t>
+            </w:r>
+            <w:r>
+              <w:rPr>
+                <w:sz w:val="20"/>
+                <w:szCs w:val="20"/>
+              </w:rPr>
+              <w:t xml:space="preserve"> faux ou déport : </w:t>
+            </w:r>
+            <w:r>
+              <w:rPr>
+                <w:b/>
+                <w:bCs/>
+                <w:sz w:val="20"/>
+                <w:szCs w:val="20"/>
+              </w:rPr>
+              <w:t xml:space="preserve">55</w:t>
             </w:r>
             <w:proofErr w:type="spellStart"/>
             <w:r>
@@ -9949,30 +10083,16 @@
                 <w:sz w:val="20"/>
                 <w:szCs w:val="20"/>
               </w:rPr>
-              <w:t>Portée</w:t>
-            </w:r>
-            <w:r>
-              <w:rPr>
-                <w:sz w:val="20"/>
-                <w:szCs w:val="20"/>
-              </w:rPr>
-              <w:t xml:space="preserve"> </w:t>
-            </w:r>
-            <w:r>
-              <w:rPr>
-                <w:sz w:val="20"/>
-                <w:szCs w:val="20"/>
-              </w:rPr>
-              <w:t xml:space="preserve">: </w:t>
-            </w:r>
-            <w:r>
-              <w:rPr>
-                <w:b/>
-                <w:bCs/>
-                <w:sz w:val="20"/>
-                <w:szCs w:val="20"/>
-              </w:rPr>
-              <w:t xml:space="preserve">23</w:t>
+              <w:t xml:space="preserve">Longueur de chemin de roulement : </w:t>
+            </w:r>
+            <w:r>
+              <w:rPr>
+                <w:b/>
+                <w:bCs/>
+                <w:sz w:val="20"/>
+                <w:szCs w:val="20"/>
+              </w:rPr>
+              <w:t xml:space="preserve">4</w:t>
             </w:r>
             <w:proofErr w:type="spellStart"/>
             <w:r>
@@ -10016,126 +10136,6 @@
                 <w:sz w:val="20"/>
                 <w:szCs w:val="20"/>
               </w:rPr>
-              <w:t xml:space="preserve">Porte </w:t>
-            </w:r>
-            <w:r>
-              <w:rPr>
-                <w:sz w:val="20"/>
-                <w:szCs w:val="20"/>
-              </w:rPr>
-              <w:t>à</w:t>
-            </w:r>
-            <w:r>
-              <w:rPr>
-                <w:sz w:val="20"/>
-                <w:szCs w:val="20"/>
-              </w:rPr>
-              <w:t xml:space="preserve"> faux ou déport : </w:t>
-            </w:r>
-            <w:r>
-              <w:rPr>
-                <w:b/>
-                <w:bCs/>
-                <w:sz w:val="20"/>
-                <w:szCs w:val="20"/>
-              </w:rPr>
-              <w:t xml:space="preserve">23</w:t>
-            </w:r>
-            <w:proofErr w:type="spellStart"/>
-            <w:r>
-              <w:rPr>
-                <w:b/>
-                <w:bCs/>
-                <w:sz w:val="20"/>
-                <w:szCs w:val="20"/>
-              </w:rPr>
-              <w:t/>
-            </w:r>
-            <w:proofErr w:type="spellEnd"/>
-            <w:r>
-              <w:rPr>
-                <w:b/>
-                <w:bCs/>
-                <w:sz w:val="20"/>
-                <w:szCs w:val="20"/>
-              </w:rPr>
-              <w:t/>
-            </w:r>
-            <w:r>
-              <w:rPr>
-                <w:b/>
-                <w:bCs/>
-                <w:sz w:val="20"/>
-                <w:szCs w:val="20"/>
-              </w:rPr>
-              <w:t xml:space="preserve"> m</w:t>
-            </w:r>
-          </w:p>
-          <w:p>
-            <w:pPr>
-              <w:rPr>
-                <w:sz w:val="20"/>
-                <w:szCs w:val="20"/>
-              </w:rPr>
-            </w:pPr>
-            <w:r>
-              <w:rPr>
-                <w:sz w:val="20"/>
-                <w:szCs w:val="20"/>
-              </w:rPr>
-              <w:t xml:space="preserve">Longueur de chemin de roulement : </w:t>
-            </w:r>
-            <w:r>
-              <w:rPr>
-                <w:b/>
-                <w:bCs/>
-                <w:sz w:val="20"/>
-                <w:szCs w:val="20"/>
-              </w:rPr>
-              <w:t xml:space="preserve">3</w:t>
-            </w:r>
-            <w:proofErr w:type="spellStart"/>
-            <w:r>
-              <w:rPr>
-                <w:b/>
-                <w:bCs/>
-                <w:sz w:val="20"/>
-                <w:szCs w:val="20"/>
-              </w:rPr>
-              <w:t/>
-            </w:r>
-            <w:proofErr w:type="spellEnd"/>
-            <w:r>
-              <w:rPr>
-                <w:b/>
-                <w:bCs/>
-                <w:sz w:val="20"/>
-                <w:szCs w:val="20"/>
-              </w:rPr>
-              <w:t/>
-            </w:r>
-            <w:r>
-              <w:rPr>
-                <w:b/>
-                <w:bCs/>
-                <w:sz w:val="20"/>
-                <w:szCs w:val="20"/>
-              </w:rPr>
-              <w:t xml:space="preserve"> m</w:t>
-            </w:r>
-          </w:p>
-          <w:p>
-            <w:pPr>
-              <w:rPr>
-                <w:sz w:val="20"/>
-                <w:szCs w:val="20"/>
-              </w:rPr>
-            </w:pPr>
-            <w:r>
-              <w:rPr>
-                <w:sz w:val="20"/>
-                <w:szCs w:val="20"/>
-              </w:rPr>
               <w:t xml:space="preserve">Dimension du plateau : </w:t>
             </w:r>
             <w:r>
@@ -10145,7 +10145,7 @@
                 <w:sz w:val="20"/>
                 <w:szCs w:val="20"/>
               </w:rPr>
-              <w:t xml:space="preserve">3</w:t>
+              <w:t xml:space="preserve">4</w:t>
             </w:r>
             <w:proofErr w:type="spellStart"/>
             <w:r>
@@ -10594,7 +10594,7 @@
                 <w:sz w:val="20"/>
                 <w:szCs w:val="20"/>
               </w:rPr>
-              <w:t xml:space="preserve">2</w:t>
+              <w:t xml:space="preserve">4</w:t>
             </w:r>
             <w:proofErr w:type="spellStart"/>
             <w:r>
@@ -10644,7 +10644,7 @@
                 <w:sz w:val="20"/>
                 <w:szCs w:val="20"/>
               </w:rPr>
-              <w:t xml:space="preserve">34</w:t>
+              <w:t xml:space="preserve">5</w:t>
             </w:r>
             <w:proofErr w:type="spellStart"/>
             <w:r>
@@ -10694,7 +10694,7 @@
                 <w:sz w:val="20"/>
                 <w:szCs w:val="20"/>
               </w:rPr>
-              <w:t xml:space="preserve">43</w:t>
+              <w:t xml:space="preserve">6</w:t>
             </w:r>
             <w:proofErr w:type="spellStart"/>
             <w:r>
@@ -10820,7 +10820,7 @@
                 <w:sz w:val="20"/>
                 <w:szCs w:val="20"/>
               </w:rPr>
-              <w:t xml:space="preserve">34</w:t>
+              <w:t xml:space="preserve">7</w:t>
             </w:r>
             <w:proofErr w:type="spellStart"/>
             <w:r>
@@ -10870,7 +10870,7 @@
                 <w:sz w:val="20"/>
                 <w:szCs w:val="20"/>
               </w:rPr>
-              <w:t xml:space="preserve">34</w:t>
+              <w:t xml:space="preserve">6</w:t>
             </w:r>
             <w:proofErr w:type="spellStart"/>
             <w:r>
@@ -11061,26 +11061,6 @@
               </w:rPr>
               <w:t/>
             </w:r>
-            <w:proofErr w:type="spellStart"/>
-            <w:r>
-              <w:rPr>
-                <w:bCs/>
-                <w:sz w:val="20"/>
-                <w:szCs w:val="20"/>
-                <w:u w:val="single"/>
-              </w:rPr>
-              <w:t/>
-            </w:r>
-            <w:proofErr w:type="spellEnd"/>
-            <w:r>
-              <w:rPr>
-                <w:bCs/>
-                <w:sz w:val="20"/>
-                <w:szCs w:val="20"/>
-                <w:u w:val="single"/>
-              </w:rPr>
-              <w:t/>
-            </w:r>
           </w:p>
           <w:p>
             <w:pPr>
@@ -11093,7 +11073,7 @@
               </w:tabs>
               <w:snapToGrid w:val="0"/>
               <w:rPr>
-                <w:bCs/>
+                <w:b/>
                 <w:sz w:val="20"/>
                 <w:szCs w:val="20"/>
                 <w:u w:val="single"/>
@@ -11101,7 +11081,29 @@
             </w:pPr>
             <w:r>
               <w:rPr>
-                <w:bCs/>
+                <w:b/>
+                <w:sz w:val="20"/>
+                <w:szCs w:val="20"/>
+                <w:u w:val="single"/>
+              </w:rPr>
+              <w:t xml:space="preserve">Chaîne(s) a rouleau ou mailles jointives :</w:t>
+            </w:r>
+            <w:proofErr w:type="spellStart"/>
+            <w:proofErr w:type="gramStart"/>
+            <w:r>
+              <w:rPr>
+                <w:b/>
+                <w:sz w:val="20"/>
+                <w:szCs w:val="20"/>
+                <w:u w:val="single"/>
+              </w:rPr>
+              <w:t/>
+            </w:r>
+            <w:proofErr w:type="spellEnd"/>
+            <w:proofErr w:type="gramEnd"/>
+            <w:r>
+              <w:rPr>
+                <w:b/>
                 <w:sz w:val="20"/>
                 <w:szCs w:val="20"/>
                 <w:u w:val="single"/>
@@ -11120,42 +11122,26 @@
               </w:tabs>
               <w:snapToGrid w:val="0"/>
               <w:rPr>
-                <w:b/>
-                <w:sz w:val="20"/>
-                <w:szCs w:val="20"/>
-                <w:u w:val="single"/>
-              </w:rPr>
-            </w:pPr>
-            <w:r>
-              <w:rPr>
-                <w:b/>
-                <w:sz w:val="20"/>
-                <w:szCs w:val="20"/>
-                <w:u w:val="single"/>
-              </w:rPr>
-              <w:t xml:space="preserve">Chaîne(s) à maillons calibrés :</w:t>
-            </w:r>
-            <w:proofErr w:type="spellStart"/>
-            <w:proofErr w:type="gramStart"/>
-            <w:r>
-              <w:rPr>
-                <w:b/>
-                <w:sz w:val="20"/>
-                <w:szCs w:val="20"/>
-                <w:u w:val="single"/>
-              </w:rPr>
-              <w:t/>
-            </w:r>
-            <w:proofErr w:type="spellEnd"/>
-            <w:proofErr w:type="gramEnd"/>
-            <w:r>
-              <w:rPr>
-                <w:b/>
-                <w:sz w:val="20"/>
-                <w:szCs w:val="20"/>
-                <w:u w:val="single"/>
-              </w:rPr>
-              <w:t/>
+                <w:bCs/>
+                <w:sz w:val="20"/>
+                <w:szCs w:val="20"/>
+              </w:rPr>
+            </w:pPr>
+            <w:r>
+              <w:rPr>
+                <w:bCs/>
+                <w:sz w:val="20"/>
+                <w:szCs w:val="20"/>
+              </w:rPr>
+              <w:t/>
+            </w:r>
+            <w:r>
+              <w:rPr>
+                <w:bCs/>
+                <w:sz w:val="20"/>
+                <w:szCs w:val="20"/>
+              </w:rPr>
+              <w:t xml:space="preserve"> </w:t>
             </w:r>
           </w:p>
           <w:p>
@@ -11180,19 +11166,163 @@
                 <w:sz w:val="20"/>
                 <w:szCs w:val="20"/>
               </w:rPr>
-              <w:t/>
-            </w:r>
-            <w:r>
-              <w:rPr>
-                <w:bCs/>
-                <w:sz w:val="20"/>
-                <w:szCs w:val="20"/>
-              </w:rPr>
-              <w:t/>
-            </w:r>
-            <w:r>
-              <w:rPr>
-                <w:bCs/>
+              <w:t xml:space="preserve"> </w:t>
+            </w:r>
+            <w:r>
+              <w:rPr>
+                <w:bCs/>
+                <w:sz w:val="20"/>
+                <w:szCs w:val="20"/>
+              </w:rPr>
+              <w:t xml:space="preserve">Nombre :</w:t>
+            </w:r>
+            <w:proofErr w:type="gramStart"/>
+            <w:r>
+              <w:rPr>
+                <w:bCs/>
+                <w:sz w:val="20"/>
+                <w:szCs w:val="20"/>
+              </w:rPr>
+              <w:t/>
+            </w:r>
+            <w:proofErr w:type="gramEnd"/>
+            <w:r>
+              <w:rPr>
+                <w:bCs/>
+                <w:sz w:val="20"/>
+                <w:szCs w:val="20"/>
+              </w:rPr>
+              <w:t/>
+            </w:r>
+            <w:r>
+              <w:rPr>
+                <w:bCs/>
+                <w:sz w:val="20"/>
+                <w:szCs w:val="20"/>
+              </w:rPr>
+              <w:t xml:space="preserve"> </w:t>
+            </w:r>
+            <w:r>
+              <w:rPr>
+                <w:b/>
+                <w:sz w:val="20"/>
+                <w:szCs w:val="20"/>
+              </w:rPr>
+              <w:t xml:space="preserve">7</w:t>
+            </w:r>
+            <w:proofErr w:type="spellStart"/>
+            <w:r>
+              <w:rPr>
+                <w:b/>
+                <w:sz w:val="20"/>
+                <w:szCs w:val="20"/>
+              </w:rPr>
+              <w:t/>
+            </w:r>
+            <w:proofErr w:type="spellEnd"/>
+            <w:r>
+              <w:rPr>
+                <w:b/>
+                <w:sz w:val="20"/>
+                <w:szCs w:val="20"/>
+              </w:rPr>
+              <w:t/>
+            </w:r>
+            <w:r>
+              <w:rPr>
+                <w:bCs/>
+                <w:sz w:val="20"/>
+                <w:szCs w:val="20"/>
+              </w:rPr>
+              <w:t xml:space="preserve">   </w:t>
+            </w:r>
+            <w:r>
+              <w:rPr>
+                <w:bCs/>
+                <w:sz w:val="20"/>
+                <w:szCs w:val="20"/>
+              </w:rPr>
+              <w:t xml:space="preserve">Type :</w:t>
+            </w:r>
+            <w:r>
+              <w:rPr>
+                <w:bCs/>
+                <w:sz w:val="20"/>
+                <w:szCs w:val="20"/>
+              </w:rPr>
+              <w:t xml:space="preserve"> </w:t>
+            </w:r>
+            <w:r>
+              <w:rPr>
+                <w:b/>
+                <w:sz w:val="20"/>
+                <w:szCs w:val="20"/>
+              </w:rPr>
+              <w:t xml:space="preserve">A rouleau</w:t>
+            </w:r>
+            <w:proofErr w:type="spellStart"/>
+            <w:r>
+              <w:rPr>
+                <w:b/>
+                <w:sz w:val="20"/>
+                <w:szCs w:val="20"/>
+              </w:rPr>
+              <w:t/>
+            </w:r>
+            <w:proofErr w:type="spellEnd"/>
+            <w:r>
+              <w:rPr>
+                <w:b/>
+                <w:sz w:val="20"/>
+                <w:szCs w:val="20"/>
+              </w:rPr>
+              <w:t/>
+            </w:r>
+            <w:r>
+              <w:rPr>
+                <w:bCs/>
+                <w:sz w:val="20"/>
+                <w:szCs w:val="20"/>
+              </w:rPr>
+              <w:t xml:space="preserve">   </w:t>
+            </w:r>
+            <w:r>
+              <w:rPr>
+                <w:bCs/>
+                <w:sz w:val="20"/>
+                <w:szCs w:val="20"/>
+              </w:rPr>
+              <w:t/>
+            </w:r>
+            <w:r>
+              <w:rPr>
+                <w:bCs/>
+                <w:sz w:val="20"/>
+                <w:szCs w:val="20"/>
+              </w:rPr>
+              <w:t xml:space="preserve"> </w:t>
+            </w:r>
+            <w:r>
+              <w:rPr>
+                <w:b/>
+                <w:sz w:val="20"/>
+                <w:szCs w:val="20"/>
+              </w:rPr>
+              <w:t/>
+            </w:r>
+            <w:proofErr w:type="spellStart"/>
+            <w:r>
+              <w:rPr>
+                <w:b/>
+                <w:sz w:val="20"/>
+                <w:szCs w:val="20"/>
+              </w:rPr>
+              <w:t/>
+            </w:r>
+            <w:proofErr w:type="spellEnd"/>
+            <w:r>
+              <w:rPr>
+                <w:b/>
                 <w:sz w:val="20"/>
                 <w:szCs w:val="20"/>
               </w:rPr>
@@ -11218,174 +11348,14 @@
               </w:tabs>
               <w:snapToGrid w:val="0"/>
               <w:rPr>
-                <w:bCs/>
-                <w:sz w:val="20"/>
-                <w:szCs w:val="20"/>
-              </w:rPr>
-            </w:pPr>
-            <w:r>
-              <w:rPr>
-                <w:bCs/>
-                <w:sz w:val="20"/>
-                <w:szCs w:val="20"/>
-              </w:rPr>
-              <w:t xml:space="preserve"> </w:t>
-            </w:r>
-            <w:r>
-              <w:rPr>
-                <w:bCs/>
-                <w:sz w:val="20"/>
-                <w:szCs w:val="20"/>
-              </w:rPr>
-              <w:t xml:space="preserve">Nombre :</w:t>
-            </w:r>
-            <w:proofErr w:type="gramStart"/>
-            <w:r>
-              <w:rPr>
-                <w:bCs/>
-                <w:sz w:val="20"/>
-                <w:szCs w:val="20"/>
-              </w:rPr>
-              <w:t/>
-            </w:r>
-            <w:proofErr w:type="gramEnd"/>
-            <w:r>
-              <w:rPr>
-                <w:bCs/>
-                <w:sz w:val="20"/>
-                <w:szCs w:val="20"/>
-              </w:rPr>
-              <w:t/>
-            </w:r>
-            <w:r>
-              <w:rPr>
-                <w:bCs/>
-                <w:sz w:val="20"/>
-                <w:szCs w:val="20"/>
-              </w:rPr>
-              <w:t xml:space="preserve"> </w:t>
-            </w:r>
-            <w:r>
-              <w:rPr>
-                <w:b/>
-                <w:sz w:val="20"/>
-                <w:szCs w:val="20"/>
-              </w:rPr>
-              <w:t xml:space="preserve">34</w:t>
-            </w:r>
-            <w:proofErr w:type="spellStart"/>
-            <w:r>
-              <w:rPr>
-                <w:b/>
-                <w:sz w:val="20"/>
-                <w:szCs w:val="20"/>
-              </w:rPr>
-              <w:t/>
-            </w:r>
-            <w:proofErr w:type="spellEnd"/>
-            <w:r>
-              <w:rPr>
-                <w:b/>
-                <w:sz w:val="20"/>
-                <w:szCs w:val="20"/>
-              </w:rPr>
-              <w:t/>
-            </w:r>
-            <w:r>
-              <w:rPr>
-                <w:bCs/>
-                <w:sz w:val="20"/>
-                <w:szCs w:val="20"/>
-              </w:rPr>
-              <w:t xml:space="preserve">   </w:t>
-            </w:r>
-            <w:r>
-              <w:rPr>
-                <w:bCs/>
-                <w:sz w:val="20"/>
-                <w:szCs w:val="20"/>
-              </w:rPr>
-              <w:t xml:space="preserve">Type :</w:t>
-            </w:r>
-            <w:r>
-              <w:rPr>
-                <w:bCs/>
-                <w:sz w:val="20"/>
-                <w:szCs w:val="20"/>
-              </w:rPr>
-              <w:t xml:space="preserve"> </w:t>
-            </w:r>
-            <w:r>
-              <w:rPr>
-                <w:b/>
-                <w:sz w:val="20"/>
-                <w:szCs w:val="20"/>
-              </w:rPr>
-              <w:t xml:space="preserve">A maillons courts</w:t>
-            </w:r>
-            <w:proofErr w:type="spellStart"/>
-            <w:r>
-              <w:rPr>
-                <w:b/>
-                <w:sz w:val="20"/>
-                <w:szCs w:val="20"/>
-              </w:rPr>
-              <w:t/>
-            </w:r>
-            <w:proofErr w:type="spellEnd"/>
-            <w:r>
-              <w:rPr>
-                <w:b/>
-                <w:sz w:val="20"/>
-                <w:szCs w:val="20"/>
-              </w:rPr>
-              <w:t/>
-            </w:r>
-            <w:r>
-              <w:rPr>
-                <w:bCs/>
-                <w:sz w:val="20"/>
-                <w:szCs w:val="20"/>
-              </w:rPr>
-              <w:t xml:space="preserve">    </w:t>
-            </w:r>
-            <w:r>
-              <w:rPr>
-                <w:bCs/>
-                <w:sz w:val="20"/>
-                <w:szCs w:val="20"/>
-              </w:rPr>
-              <w:t/>
-            </w:r>
-            <w:r>
-              <w:rPr>
-                <w:bCs/>
-                <w:sz w:val="20"/>
-                <w:szCs w:val="20"/>
-              </w:rPr>
-              <w:t xml:space="preserve"> </w:t>
-            </w:r>
-            <w:r>
-              <w:rPr>
-                <w:b/>
-                <w:sz w:val="20"/>
-                <w:szCs w:val="20"/>
-              </w:rPr>
-              <w:t/>
-            </w:r>
-            <w:proofErr w:type="spellStart"/>
-            <w:r>
-              <w:rPr>
-                <w:b/>
-                <w:sz w:val="20"/>
-                <w:szCs w:val="20"/>
-              </w:rPr>
-              <w:t/>
-            </w:r>
-            <w:proofErr w:type="spellEnd"/>
-            <w:r>
-              <w:rPr>
-                <w:b/>
+                <w:b/>
+                <w:sz w:val="20"/>
+                <w:szCs w:val="20"/>
+              </w:rPr>
+            </w:pPr>
+            <w:r>
+              <w:rPr>
+                <w:bCs/>
                 <w:sz w:val="20"/>
                 <w:szCs w:val="20"/>
               </w:rPr>
@@ -11422,19 +11392,163 @@
                 <w:sz w:val="20"/>
                 <w:szCs w:val="20"/>
               </w:rPr>
-              <w:t/>
-            </w:r>
-            <w:r>
-              <w:rPr>
-                <w:bCs/>
-                <w:sz w:val="20"/>
-                <w:szCs w:val="20"/>
-              </w:rPr>
-              <w:t/>
-            </w:r>
-            <w:r>
-              <w:rPr>
-                <w:bCs/>
+              <w:t xml:space="preserve"> </w:t>
+            </w:r>
+            <w:r>
+              <w:rPr>
+                <w:bCs/>
+                <w:sz w:val="20"/>
+                <w:szCs w:val="20"/>
+              </w:rPr>
+              <w:t xml:space="preserve">Pas théorique :</w:t>
+            </w:r>
+            <w:proofErr w:type="gramStart"/>
+            <w:r>
+              <w:rPr>
+                <w:bCs/>
+                <w:sz w:val="20"/>
+                <w:szCs w:val="20"/>
+              </w:rPr>
+              <w:t/>
+            </w:r>
+            <w:proofErr w:type="gramEnd"/>
+            <w:r>
+              <w:rPr>
+                <w:bCs/>
+                <w:sz w:val="20"/>
+                <w:szCs w:val="20"/>
+              </w:rPr>
+              <w:t/>
+            </w:r>
+            <w:r>
+              <w:rPr>
+                <w:bCs/>
+                <w:sz w:val="20"/>
+                <w:szCs w:val="20"/>
+              </w:rPr>
+              <w:t xml:space="preserve"> </w:t>
+            </w:r>
+            <w:r>
+              <w:rPr>
+                <w:b/>
+                <w:sz w:val="20"/>
+                <w:szCs w:val="20"/>
+              </w:rPr>
+              <w:t xml:space="preserve">65</w:t>
+            </w:r>
+            <w:proofErr w:type="spellStart"/>
+            <w:r>
+              <w:rPr>
+                <w:b/>
+                <w:sz w:val="20"/>
+                <w:szCs w:val="20"/>
+              </w:rPr>
+              <w:t/>
+            </w:r>
+            <w:proofErr w:type="spellEnd"/>
+            <w:r>
+              <w:rPr>
+                <w:b/>
+                <w:sz w:val="20"/>
+                <w:szCs w:val="20"/>
+              </w:rPr>
+              <w:t/>
+            </w:r>
+            <w:r>
+              <w:rPr>
+                <w:bCs/>
+                <w:sz w:val="20"/>
+                <w:szCs w:val="20"/>
+              </w:rPr>
+              <w:t xml:space="preserve">   </w:t>
+            </w:r>
+            <w:r>
+              <w:rPr>
+                <w:bCs/>
+                <w:sz w:val="20"/>
+                <w:szCs w:val="20"/>
+              </w:rPr>
+              <w:t xml:space="preserve">Combinaison :</w:t>
+            </w:r>
+            <w:r>
+              <w:rPr>
+                <w:bCs/>
+                <w:sz w:val="20"/>
+                <w:szCs w:val="20"/>
+              </w:rPr>
+              <w:t xml:space="preserve"> </w:t>
+            </w:r>
+            <w:r>
+              <w:rPr>
+                <w:b/>
+                <w:sz w:val="20"/>
+                <w:szCs w:val="20"/>
+              </w:rPr>
+              <w:t xml:space="preserve">5</w:t>
+            </w:r>
+            <w:proofErr w:type="spellStart"/>
+            <w:r>
+              <w:rPr>
+                <w:b/>
+                <w:sz w:val="20"/>
+                <w:szCs w:val="20"/>
+              </w:rPr>
+              <w:t/>
+            </w:r>
+            <w:proofErr w:type="spellEnd"/>
+            <w:r>
+              <w:rPr>
+                <w:b/>
+                <w:sz w:val="20"/>
+                <w:szCs w:val="20"/>
+              </w:rPr>
+              <w:t/>
+            </w:r>
+            <w:r>
+              <w:rPr>
+                <w:bCs/>
+                <w:sz w:val="20"/>
+                <w:szCs w:val="20"/>
+              </w:rPr>
+              <w:t xml:space="preserve">   </w:t>
+            </w:r>
+            <w:r>
+              <w:rPr>
+                <w:bCs/>
+                <w:sz w:val="20"/>
+                <w:szCs w:val="20"/>
+              </w:rPr>
+              <w:t/>
+            </w:r>
+            <w:r>
+              <w:rPr>
+                <w:bCs/>
+                <w:sz w:val="20"/>
+                <w:szCs w:val="20"/>
+              </w:rPr>
+              <w:t xml:space="preserve"> </w:t>
+            </w:r>
+            <w:r>
+              <w:rPr>
+                <w:b/>
+                <w:sz w:val="20"/>
+                <w:szCs w:val="20"/>
+              </w:rPr>
+              <w:t/>
+            </w:r>
+            <w:proofErr w:type="spellStart"/>
+            <w:r>
+              <w:rPr>
+                <w:b/>
+                <w:sz w:val="20"/>
+                <w:szCs w:val="20"/>
+              </w:rPr>
+              <w:t/>
+            </w:r>
+            <w:proofErr w:type="spellEnd"/>
+            <w:r>
+              <w:rPr>
+                <w:b/>
                 <w:sz w:val="20"/>
                 <w:szCs w:val="20"/>
               </w:rPr>
@@ -11460,174 +11574,14 @@
               </w:tabs>
               <w:snapToGrid w:val="0"/>
               <w:rPr>
-                <w:bCs/>
-                <w:sz w:val="20"/>
-                <w:szCs w:val="20"/>
-              </w:rPr>
-            </w:pPr>
-            <w:r>
-              <w:rPr>
-                <w:bCs/>
-                <w:sz w:val="20"/>
-                <w:szCs w:val="20"/>
-              </w:rPr>
-              <w:t xml:space="preserve"> </w:t>
-            </w:r>
-            <w:r>
-              <w:rPr>
-                <w:bCs/>
-                <w:sz w:val="20"/>
-                <w:szCs w:val="20"/>
-              </w:rPr>
-              <w:t xml:space="preserve">Pas théorique :</w:t>
-            </w:r>
-            <w:proofErr w:type="gramStart"/>
-            <w:r>
-              <w:rPr>
-                <w:bCs/>
-                <w:sz w:val="20"/>
-                <w:szCs w:val="20"/>
-              </w:rPr>
-              <w:t/>
-            </w:r>
-            <w:proofErr w:type="gramEnd"/>
-            <w:r>
-              <w:rPr>
-                <w:bCs/>
-                <w:sz w:val="20"/>
-                <w:szCs w:val="20"/>
-              </w:rPr>
-              <w:t/>
-            </w:r>
-            <w:r>
-              <w:rPr>
-                <w:bCs/>
-                <w:sz w:val="20"/>
-                <w:szCs w:val="20"/>
-              </w:rPr>
-              <w:t xml:space="preserve"> </w:t>
-            </w:r>
-            <w:r>
-              <w:rPr>
-                <w:b/>
-                <w:sz w:val="20"/>
-                <w:szCs w:val="20"/>
-              </w:rPr>
-              <w:t xml:space="preserve">32</w:t>
-            </w:r>
-            <w:proofErr w:type="spellStart"/>
-            <w:r>
-              <w:rPr>
-                <w:b/>
-                <w:sz w:val="20"/>
-                <w:szCs w:val="20"/>
-              </w:rPr>
-              <w:t/>
-            </w:r>
-            <w:proofErr w:type="spellEnd"/>
-            <w:r>
-              <w:rPr>
-                <w:b/>
-                <w:sz w:val="20"/>
-                <w:szCs w:val="20"/>
-              </w:rPr>
-              <w:t/>
-            </w:r>
-            <w:r>
-              <w:rPr>
-                <w:bCs/>
-                <w:sz w:val="20"/>
-                <w:szCs w:val="20"/>
-              </w:rPr>
-              <w:t xml:space="preserve">   </w:t>
-            </w:r>
-            <w:r>
-              <w:rPr>
-                <w:bCs/>
-                <w:sz w:val="20"/>
-                <w:szCs w:val="20"/>
-              </w:rPr>
-              <w:t xml:space="preserve">Diamètre :</w:t>
-            </w:r>
-            <w:r>
-              <w:rPr>
-                <w:bCs/>
-                <w:sz w:val="20"/>
-                <w:szCs w:val="20"/>
-              </w:rPr>
-              <w:t xml:space="preserve"> </w:t>
-            </w:r>
-            <w:r>
-              <w:rPr>
-                <w:b/>
-                <w:sz w:val="20"/>
-                <w:szCs w:val="20"/>
-              </w:rPr>
-              <w:t xml:space="preserve">22</w:t>
-            </w:r>
-            <w:proofErr w:type="spellStart"/>
-            <w:r>
-              <w:rPr>
-                <w:b/>
-                <w:sz w:val="20"/>
-                <w:szCs w:val="20"/>
-              </w:rPr>
-              <w:t/>
-            </w:r>
-            <w:proofErr w:type="spellEnd"/>
-            <w:r>
-              <w:rPr>
-                <w:b/>
-                <w:sz w:val="20"/>
-                <w:szCs w:val="20"/>
-              </w:rPr>
-              <w:t/>
-            </w:r>
-            <w:r>
-              <w:rPr>
-                <w:bCs/>
-                <w:sz w:val="20"/>
-                <w:szCs w:val="20"/>
-              </w:rPr>
-              <w:t xml:space="preserve">    </w:t>
-            </w:r>
-            <w:r>
-              <w:rPr>
-                <w:bCs/>
-                <w:sz w:val="20"/>
-                <w:szCs w:val="20"/>
-              </w:rPr>
-              <w:t/>
-            </w:r>
-            <w:r>
-              <w:rPr>
-                <w:bCs/>
-                <w:sz w:val="20"/>
-                <w:szCs w:val="20"/>
-              </w:rPr>
-              <w:t xml:space="preserve"> </w:t>
-            </w:r>
-            <w:r>
-              <w:rPr>
-                <w:b/>
-                <w:sz w:val="20"/>
-                <w:szCs w:val="20"/>
-              </w:rPr>
-              <w:t/>
-            </w:r>
-            <w:proofErr w:type="spellStart"/>
-            <w:r>
-              <w:rPr>
-                <w:b/>
-                <w:sz w:val="20"/>
-                <w:szCs w:val="20"/>
-              </w:rPr>
-              <w:t/>
-            </w:r>
-            <w:proofErr w:type="spellEnd"/>
-            <w:r>
-              <w:rPr>
-                <w:b/>
+                <w:b/>
+                <w:sz w:val="20"/>
+                <w:szCs w:val="20"/>
+              </w:rPr>
+            </w:pPr>
+            <w:r>
+              <w:rPr>
+                <w:bCs/>
                 <w:sz w:val="20"/>
                 <w:szCs w:val="20"/>
               </w:rPr>
@@ -11664,19 +11618,163 @@
                 <w:sz w:val="20"/>
                 <w:szCs w:val="20"/>
               </w:rPr>
-              <w:t/>
-            </w:r>
-            <w:r>
-              <w:rPr>
-                <w:bCs/>
-                <w:sz w:val="20"/>
-                <w:szCs w:val="20"/>
-              </w:rPr>
-              <w:t/>
-            </w:r>
-            <w:r>
-              <w:rPr>
-                <w:bCs/>
+              <w:t xml:space="preserve"> </w:t>
+            </w:r>
+            <w:r>
+              <w:rPr>
+                <w:bCs/>
+                <w:sz w:val="20"/>
+                <w:szCs w:val="20"/>
+              </w:rPr>
+              <w:t xml:space="preserve">Moufflage :</w:t>
+            </w:r>
+            <w:proofErr w:type="gramStart"/>
+            <w:r>
+              <w:rPr>
+                <w:bCs/>
+                <w:sz w:val="20"/>
+                <w:szCs w:val="20"/>
+              </w:rPr>
+              <w:t/>
+            </w:r>
+            <w:proofErr w:type="gramEnd"/>
+            <w:r>
+              <w:rPr>
+                <w:bCs/>
+                <w:sz w:val="20"/>
+                <w:szCs w:val="20"/>
+              </w:rPr>
+              <w:t/>
+            </w:r>
+            <w:r>
+              <w:rPr>
+                <w:bCs/>
+                <w:sz w:val="20"/>
+                <w:szCs w:val="20"/>
+              </w:rPr>
+              <w:t xml:space="preserve"> </w:t>
+            </w:r>
+            <w:r>
+              <w:rPr>
+                <w:b/>
+                <w:sz w:val="20"/>
+                <w:szCs w:val="20"/>
+              </w:rPr>
+              <w:t xml:space="preserve">5</w:t>
+            </w:r>
+            <w:proofErr w:type="spellStart"/>
+            <w:r>
+              <w:rPr>
+                <w:b/>
+                <w:sz w:val="20"/>
+                <w:szCs w:val="20"/>
+              </w:rPr>
+              <w:t/>
+            </w:r>
+            <w:proofErr w:type="spellEnd"/>
+            <w:r>
+              <w:rPr>
+                <w:b/>
+                <w:sz w:val="20"/>
+                <w:szCs w:val="20"/>
+              </w:rPr>
+              <w:t/>
+            </w:r>
+            <w:r>
+              <w:rPr>
+                <w:bCs/>
+                <w:sz w:val="20"/>
+                <w:szCs w:val="20"/>
+              </w:rPr>
+              <w:t xml:space="preserve">   </w:t>
+            </w:r>
+            <w:r>
+              <w:rPr>
+                <w:bCs/>
+                <w:sz w:val="20"/>
+                <w:szCs w:val="20"/>
+              </w:rPr>
+              <w:t xml:space="preserve">Nombre de brins :</w:t>
+            </w:r>
+            <w:r>
+              <w:rPr>
+                <w:bCs/>
+                <w:sz w:val="20"/>
+                <w:szCs w:val="20"/>
+              </w:rPr>
+              <w:t xml:space="preserve"> </w:t>
+            </w:r>
+            <w:r>
+              <w:rPr>
+                <w:b/>
+                <w:sz w:val="20"/>
+                <w:szCs w:val="20"/>
+              </w:rPr>
+              <w:t xml:space="preserve">6</w:t>
+            </w:r>
+            <w:proofErr w:type="spellStart"/>
+            <w:r>
+              <w:rPr>
+                <w:b/>
+                <w:sz w:val="20"/>
+                <w:szCs w:val="20"/>
+              </w:rPr>
+              <w:t/>
+            </w:r>
+            <w:proofErr w:type="spellEnd"/>
+            <w:r>
+              <w:rPr>
+                <w:b/>
+                <w:sz w:val="20"/>
+                <w:szCs w:val="20"/>
+              </w:rPr>
+              <w:t/>
+            </w:r>
+            <w:r>
+              <w:rPr>
+                <w:bCs/>
+                <w:sz w:val="20"/>
+                <w:szCs w:val="20"/>
+              </w:rPr>
+              <w:t xml:space="preserve">   </w:t>
+            </w:r>
+            <w:r>
+              <w:rPr>
+                <w:bCs/>
+                <w:sz w:val="20"/>
+                <w:szCs w:val="20"/>
+              </w:rPr>
+              <w:t/>
+            </w:r>
+            <w:r>
+              <w:rPr>
+                <w:bCs/>
+                <w:sz w:val="20"/>
+                <w:szCs w:val="20"/>
+              </w:rPr>
+              <w:t xml:space="preserve"> </w:t>
+            </w:r>
+            <w:r>
+              <w:rPr>
+                <w:b/>
+                <w:sz w:val="20"/>
+                <w:szCs w:val="20"/>
+              </w:rPr>
+              <w:t/>
+            </w:r>
+            <w:proofErr w:type="spellStart"/>
+            <w:r>
+              <w:rPr>
+                <w:b/>
+                <w:sz w:val="20"/>
+                <w:szCs w:val="20"/>
+              </w:rPr>
+              <w:t/>
+            </w:r>
+            <w:proofErr w:type="spellEnd"/>
+            <w:r>
+              <w:rPr>
+                <w:b/>
                 <w:sz w:val="20"/>
                 <w:szCs w:val="20"/>
               </w:rPr>
@@ -11702,65 +11800,23 @@
               </w:tabs>
               <w:snapToGrid w:val="0"/>
               <w:rPr>
-                <w:bCs/>
-                <w:sz w:val="20"/>
-                <w:szCs w:val="20"/>
-              </w:rPr>
-            </w:pPr>
-            <w:r>
-              <w:rPr>
-                <w:bCs/>
-                <w:sz w:val="20"/>
-                <w:szCs w:val="20"/>
-              </w:rPr>
-              <w:t xml:space="preserve"> </w:t>
-            </w:r>
-            <w:r>
-              <w:rPr>
-                <w:bCs/>
-                <w:sz w:val="20"/>
-                <w:szCs w:val="20"/>
-              </w:rPr>
-              <w:t xml:space="preserve">Moufflage :</w:t>
-            </w:r>
-            <w:proofErr w:type="gramStart"/>
-            <w:r>
-              <w:rPr>
-                <w:bCs/>
-                <w:sz w:val="20"/>
-                <w:szCs w:val="20"/>
-              </w:rPr>
-              <w:t/>
-            </w:r>
-            <w:proofErr w:type="gramEnd"/>
-            <w:r>
-              <w:rPr>
-                <w:bCs/>
-                <w:sz w:val="20"/>
-                <w:szCs w:val="20"/>
-              </w:rPr>
-              <w:t/>
-            </w:r>
-            <w:r>
-              <w:rPr>
-                <w:bCs/>
-                <w:sz w:val="20"/>
-                <w:szCs w:val="20"/>
-              </w:rPr>
-              <w:t xml:space="preserve"> </w:t>
-            </w:r>
-            <w:r>
-              <w:rPr>
-                <w:b/>
-                <w:sz w:val="20"/>
-                <w:szCs w:val="20"/>
-              </w:rPr>
-              <w:t xml:space="preserve">3</w:t>
+                <w:b/>
+                <w:sz w:val="20"/>
+                <w:szCs w:val="20"/>
+              </w:rPr>
+            </w:pPr>
+            <w:r>
+              <w:rPr>
+                <w:bCs/>
+                <w:sz w:val="20"/>
+                <w:szCs w:val="20"/>
+              </w:rPr>
+              <w:t/>
             </w:r>
             <w:proofErr w:type="spellStart"/>
             <w:r>
               <w:rPr>
-                <w:b/>
+                <w:bCs/>
                 <w:sz w:val="20"/>
                 <w:szCs w:val="20"/>
               </w:rPr>
@@ -11774,114 +11830,6 @@
                 <w:szCs w:val="20"/>
               </w:rPr>
               <w:t/>
-            </w:r>
-            <w:r>
-              <w:rPr>
-                <w:bCs/>
-                <w:sz w:val="20"/>
-                <w:szCs w:val="20"/>
-              </w:rPr>
-              <w:t xml:space="preserve">   </w:t>
-            </w:r>
-            <w:r>
-              <w:rPr>
-                <w:bCs/>
-                <w:sz w:val="20"/>
-                <w:szCs w:val="20"/>
-              </w:rPr>
-              <w:t xml:space="preserve">Nombre de brins :</w:t>
-            </w:r>
-            <w:r>
-              <w:rPr>
-                <w:bCs/>
-                <w:sz w:val="20"/>
-                <w:szCs w:val="20"/>
-              </w:rPr>
-              <w:t xml:space="preserve"> </w:t>
-            </w:r>
-            <w:r>
-              <w:rPr>
-                <w:b/>
-                <w:sz w:val="20"/>
-                <w:szCs w:val="20"/>
-              </w:rPr>
-              <w:t xml:space="preserve">2</w:t>
-            </w:r>
-            <w:proofErr w:type="spellStart"/>
-            <w:r>
-              <w:rPr>
-                <w:b/>
-                <w:sz w:val="20"/>
-                <w:szCs w:val="20"/>
-              </w:rPr>
-              <w:t/>
-            </w:r>
-            <w:proofErr w:type="spellEnd"/>
-            <w:r>
-              <w:rPr>
-                <w:b/>
-                <w:sz w:val="20"/>
-                <w:szCs w:val="20"/>
-              </w:rPr>
-              <w:t/>
-            </w:r>
-            <w:r>
-              <w:rPr>
-                <w:bCs/>
-                <w:sz w:val="20"/>
-                <w:szCs w:val="20"/>
-              </w:rPr>
-              <w:t xml:space="preserve">    </w:t>
-            </w:r>
-            <w:r>
-              <w:rPr>
-                <w:bCs/>
-                <w:sz w:val="20"/>
-                <w:szCs w:val="20"/>
-              </w:rPr>
-              <w:t/>
-            </w:r>
-            <w:r>
-              <w:rPr>
-                <w:bCs/>
-                <w:sz w:val="20"/>
-                <w:szCs w:val="20"/>
-              </w:rPr>
-              <w:t xml:space="preserve"> </w:t>
-            </w:r>
-            <w:r>
-              <w:rPr>
-                <w:b/>
-                <w:sz w:val="20"/>
-                <w:szCs w:val="20"/>
-              </w:rPr>
-              <w:t/>
-            </w:r>
-            <w:proofErr w:type="spellStart"/>
-            <w:r>
-              <w:rPr>
-                <w:b/>
-                <w:sz w:val="20"/>
-                <w:szCs w:val="20"/>
-              </w:rPr>
-              <w:t/>
-            </w:r>
-            <w:proofErr w:type="spellEnd"/>
-            <w:r>
-              <w:rPr>
-                <w:b/>
-                <w:sz w:val="20"/>
-                <w:szCs w:val="20"/>
-              </w:rPr>
-              <w:t/>
-            </w:r>
-            <w:r>
-              <w:rPr>
-                <w:bCs/>
-                <w:sz w:val="20"/>
-                <w:szCs w:val="20"/>
-              </w:rPr>
-              <w:t xml:space="preserve"> </w:t>
             </w:r>
           </w:p>
           <w:p>
@@ -11898,13 +11846,15 @@
                 <w:bCs/>
                 <w:sz w:val="20"/>
                 <w:szCs w:val="20"/>
-              </w:rPr>
-            </w:pPr>
-            <w:r>
-              <w:rPr>
-                <w:bCs/>
-                <w:sz w:val="20"/>
-                <w:szCs w:val="20"/>
+                <w:u w:val="single"/>
+              </w:rPr>
+            </w:pPr>
+            <w:r>
+              <w:rPr>
+                <w:bCs/>
+                <w:sz w:val="20"/>
+                <w:szCs w:val="20"/>
+                <w:u w:val="single"/>
               </w:rPr>
               <w:t/>
             </w:r>
@@ -11914,6 +11864,7 @@
                 <w:bCs/>
                 <w:sz w:val="20"/>
                 <w:szCs w:val="20"/>
+                <w:u w:val="single"/>
               </w:rPr>
               <w:t/>
             </w:r>
@@ -11923,6 +11874,7 @@
                 <w:bCs/>
                 <w:sz w:val="20"/>
                 <w:szCs w:val="20"/>
+                <w:u w:val="single"/>
               </w:rPr>
               <w:t/>
             </w:r>
@@ -12569,7 +12521,7 @@
                 <w:sz w:val="20"/>
                 <w:szCs w:val="20"/>
               </w:rPr>
-              <w:t xml:space="preserve">FC</w:t>
+              <w:t xml:space="preserve">SO</w:t>
             </w:r>
             <w:proofErr w:type="gramStart"/>
             <w:r>
@@ -12707,7 +12659,7 @@
                 <w:sz w:val="20"/>
                 <w:szCs w:val="20"/>
               </w:rPr>
-              <w:t xml:space="preserve">BE</w:t>
+              <w:t xml:space="preserve">O0,O1</w:t>
             </w:r>
             <w:proofErr w:type="gramStart"/>
             <w:r>
@@ -13221,7 +13173,7 @@
                 <w:sz w:val="20"/>
                 <w:szCs w:val="20"/>
               </w:rPr>
-              <w:t xml:space="preserve">O0,O1</w:t>
+              <w:t xml:space="preserve">BE</w:t>
             </w:r>
             <w:proofErr w:type="gramStart"/>
             <w:r>
@@ -13361,7 +13313,7 @@
                 <w:sz w:val="20"/>
                 <w:szCs w:val="20"/>
               </w:rPr>
-              <w:t xml:space="preserve">BE,FC</w:t>
+              <w:t xml:space="preserve">FC</w:t>
             </w:r>
             <w:proofErr w:type="gramStart"/>
             <w:r>
@@ -13501,7 +13453,7 @@
                 <w:sz w:val="20"/>
                 <w:szCs w:val="20"/>
               </w:rPr>
-              <w:t xml:space="preserve">O0,O1</w:t>
+              <w:t xml:space="preserve">BE</w:t>
             </w:r>
             <w:proofErr w:type="gramStart"/>
             <w:r>
@@ -13895,7 +13847,7 @@
                 <w:sz w:val="20"/>
                 <w:szCs w:val="20"/>
               </w:rPr>
-              <w:t xml:space="preserve">FC</w:t>
+              <w:t xml:space="preserve">SO</w:t>
             </w:r>
             <w:proofErr w:type="gramStart"/>
             <w:r>
@@ -14312,7 +14264,7 @@
                 <w:sz w:val="20"/>
                 <w:szCs w:val="20"/>
               </w:rPr>
-              <w:t xml:space="preserve">SO</w:t>
+              <w:t xml:space="preserve">FC</w:t>
             </w:r>
             <w:proofErr w:type="gramStart"/>
             <w:r>
@@ -14451,7 +14403,7 @@
                 <w:sz w:val="20"/>
                 <w:szCs w:val="20"/>
               </w:rPr>
-              <w:t xml:space="preserve">SO</w:t>
+              <w:t xml:space="preserve">BE</w:t>
             </w:r>
             <w:proofErr w:type="gramStart"/>
             <w:r>
@@ -14709,7 +14661,7 @@
                 <w:sz w:val="20"/>
                 <w:szCs w:val="20"/>
               </w:rPr>
-              <w:t xml:space="preserve">BE,FC</w:t>
+              <w:t xml:space="preserve">BE</w:t>
             </w:r>
             <w:proofErr w:type="gramStart"/>
             <w:r>
@@ -15112,7 +15064,7 @@
                 <w:sz w:val="20"/>
                 <w:szCs w:val="20"/>
               </w:rPr>
-              <w:t xml:space="preserve">FC</w:t>
+              <w:t xml:space="preserve">BE</w:t>
             </w:r>
             <w:proofErr w:type="gramStart"/>
             <w:r>
@@ -15369,7 +15321,7 @@
                 <w:sz w:val="20"/>
                 <w:szCs w:val="20"/>
               </w:rPr>
-              <w:t xml:space="preserve">BE,FC</w:t>
+              <w:t xml:space="preserve">FC</w:t>
             </w:r>
             <w:proofErr w:type="gramStart"/>
             <w:r>
@@ -15505,7 +15457,7 @@
                 <w:sz w:val="20"/>
                 <w:szCs w:val="20"/>
               </w:rPr>
-              <w:t xml:space="preserve">SO</w:t>
+              <w:t xml:space="preserve">BE,FC</w:t>
             </w:r>
             <w:proofErr w:type="gramStart"/>
             <w:r>
@@ -15641,7 +15593,7 @@
                 <w:sz w:val="20"/>
                 <w:szCs w:val="20"/>
               </w:rPr>
-              <w:t xml:space="preserve">BE,FC</w:t>
+              <w:t xml:space="preserve">SO</w:t>
             </w:r>
             <w:proofErr w:type="gramStart"/>
             <w:r>
@@ -15913,7 +15865,7 @@
                 <w:sz w:val="20"/>
                 <w:szCs w:val="20"/>
               </w:rPr>
-              <w:t xml:space="preserve">SO</w:t>
+              <w:t xml:space="preserve">O2</w:t>
             </w:r>
             <w:proofErr w:type="gramStart"/>
             <w:r>
@@ -16329,7 +16281,7 @@
                 <w:sz w:val="20"/>
                 <w:szCs w:val="20"/>
               </w:rPr>
-              <w:t xml:space="preserve">O2</w:t>
+              <w:t xml:space="preserve">BE,FC</w:t>
             </w:r>
             <w:proofErr w:type="gramStart"/>
             <w:r>
@@ -16467,7 +16419,7 @@
                 <w:sz w:val="20"/>
                 <w:szCs w:val="20"/>
               </w:rPr>
-              <w:t xml:space="preserve">BE,FC</w:t>
+              <w:t xml:space="preserve">FC</w:t>
             </w:r>
             <w:proofErr w:type="gramStart"/>
             <w:r>
@@ -16605,7 +16557,7 @@
                 <w:sz w:val="20"/>
                 <w:szCs w:val="20"/>
               </w:rPr>
-              <w:t xml:space="preserve">FC</w:t>
+              <w:t xml:space="preserve">BE</w:t>
             </w:r>
             <w:proofErr w:type="gramStart"/>
             <w:r>
@@ -17019,7 +16971,7 @@
                 <w:sz w:val="20"/>
                 <w:szCs w:val="20"/>
               </w:rPr>
-              <w:t xml:space="preserve">BE,FC</w:t>
+              <w:t xml:space="preserve">FC</w:t>
             </w:r>
             <w:proofErr w:type="gramStart"/>
             <w:r>
@@ -17157,7 +17109,7 @@
                 <w:sz w:val="20"/>
                 <w:szCs w:val="20"/>
               </w:rPr>
-              <w:t xml:space="preserve">SO</w:t>
+              <w:t xml:space="preserve">BE</w:t>
             </w:r>
             <w:proofErr w:type="gramStart"/>
             <w:r>
@@ -17420,7 +17372,7 @@
                 <w:sz w:val="20"/>
                 <w:szCs w:val="20"/>
               </w:rPr>
-              <w:t xml:space="preserve">BE,FC</w:t>
+              <w:t xml:space="preserve">FC</w:t>
             </w:r>
             <w:proofErr w:type="gramStart"/>
             <w:r>
@@ -17819,7 +17771,7 @@
                 <w:sz w:val="20"/>
                 <w:szCs w:val="20"/>
               </w:rPr>
-              <w:t xml:space="preserve">SO</w:t>
+              <w:t xml:space="preserve">BE</w:t>
             </w:r>
             <w:proofErr w:type="gramStart"/>
             <w:r>
@@ -17958,7 +17910,7 @@
                 <w:sz w:val="20"/>
                 <w:szCs w:val="20"/>
               </w:rPr>
-              <w:t xml:space="preserve">BE</w:t>
+              <w:t xml:space="preserve">FC</w:t>
             </w:r>
             <w:proofErr w:type="gramStart"/>
             <w:r>
@@ -18381,7 +18333,7 @@
               <w:jc w:val="both"/>
             </w:pPr>
             <w:r>
-              <w:t xml:space="preserve">COMMENTAIRE 3</w:t>
+              <w:t xml:space="preserve">COMMENTAIRE 5</w:t>
             </w:r>
             <w:proofErr w:type="spellStart"/>
             <w:proofErr w:type="gramStart"/>
@@ -18635,7 +18587,7 @@
               <w:jc w:val="both"/>
             </w:pPr>
             <w:r>
-              <w:t xml:space="preserve">COMMENTAIRE 2</w:t>
+              <w:t xml:space="preserve">COMMENTAIRE 3</w:t>
             </w:r>
             <w:proofErr w:type="spellStart"/>
             <w:proofErr w:type="gramStart"/>
@@ -18777,217 +18729,6 @@
           <w:szCs w:val="20"/>
         </w:rPr>
         <w:t xml:space="preserve">  </w:t>
-      </w:r>
-      <w:r>
-        <w:rPr>
-          <w:sz w:val="20"/>
-          <w:szCs w:val="20"/>
-        </w:rPr>
-        <w:t/>
-      </w:r>
-      <w:r>
-        <w:rPr>
-          <w:sz w:val="20"/>
-          <w:szCs w:val="20"/>
-        </w:rPr>
-        <w:t/>
-      </w:r>
-      <w:r>
-        <w:rPr>
-          <w:sz w:val="20"/>
-          <w:szCs w:val="20"/>
-        </w:rPr>
-        <w:t/>
-      </w:r>
-    </w:p>
-    <w:p>
-      <w:pPr>
-        <w:spacing w:line="219" w:lineRule="exact"/>
-        <w:ind w:left="709" w:hanging="283"/>
-        <w:jc w:val="both"/>
-        <w:rPr>
-          <w:sz w:val="20"/>
-          <w:szCs w:val="20"/>
-        </w:rPr>
-      </w:pPr>
-      <w:r>
-        <w:rPr>
-          <w:sz w:val="20"/>
-          <w:szCs w:val="20"/>
-        </w:rPr>
-        <w:t xml:space="preserve">Les essais ont été réalisés avec les charges mises à disposition 2000 kg.</w:t>
-      </w:r>
-      <w:proofErr w:type="gramStart"/>
-      <w:r>
-        <w:rPr>
-          <w:sz w:val="20"/>
-          <w:szCs w:val="20"/>
-        </w:rPr>
-        <w:t/>
-      </w:r>
-      <w:proofErr w:type="gramEnd"/>
-      <w:r>
-        <w:rPr>
-          <w:sz w:val="20"/>
-          <w:szCs w:val="20"/>
-        </w:rPr>
-        <w:t/>
-      </w:r>
-    </w:p>
-    <w:p>
-      <w:pPr>
-        <w:spacing w:line="219" w:lineRule="exact"/>
-        <w:ind w:left="709" w:hanging="283"/>
-        <w:jc w:val="both"/>
-        <w:rPr>
-          <w:sz w:val="20"/>
-          <w:szCs w:val="20"/>
-        </w:rPr>
-      </w:pPr>
-      <w:r>
-        <w:rPr>
-          <w:sz w:val="20"/>
-          <w:szCs w:val="20"/>
-        </w:rPr>
-        <w:t/>
-      </w:r>
-    </w:p>
-    <w:p>
-      <w:pPr>
-        <w:spacing w:line="219" w:lineRule="exact"/>
-        <w:ind w:left="709"/>
-        <w:jc w:val="both"/>
-        <w:rPr>
-          <w:sz w:val="20"/>
-          <w:szCs w:val="20"/>
-        </w:rPr>
-      </w:pPr>
-      <w:r>
-        <w:rPr>
-          <w:sz w:val="20"/>
-          <w:szCs w:val="20"/>
-        </w:rPr>
-        <w:t xml:space="preserve">a) Le chef d'établissement doit définir les mesures organisationnelles et techniques visant à restreindre provisoirement l'utilisation de l'appareil à la valeur de ces charges.</w:t>
-      </w:r>
-      <w:proofErr w:type="gramStart"/>
-      <w:r>
-        <w:rPr>
-          <w:sz w:val="20"/>
-          <w:szCs w:val="20"/>
-        </w:rPr>
-        <w:t/>
-      </w:r>
-      <w:proofErr w:type="gramEnd"/>
-      <w:r>
-        <w:rPr>
-          <w:sz w:val="20"/>
-          <w:szCs w:val="20"/>
-        </w:rPr>
-        <w:t/>
-      </w:r>
-    </w:p>
-    <w:p>
-      <w:pPr>
-        <w:spacing w:line="219" w:lineRule="exact"/>
-        <w:ind w:left="709" w:hanging="283"/>
-        <w:jc w:val="both"/>
-        <w:rPr>
-          <w:sz w:val="20"/>
-          <w:szCs w:val="20"/>
-        </w:rPr>
-      </w:pPr>
-      <w:r>
-        <w:rPr>
-          <w:sz w:val="20"/>
-          <w:szCs w:val="20"/>
-        </w:rPr>
-        <w:t/>
-      </w:r>
-    </w:p>
-    <w:p>
-      <w:pPr>
-        <w:spacing w:line="219" w:lineRule="exact"/>
-        <w:ind w:left="709"/>
-        <w:jc w:val="both"/>
-        <w:rPr>
-          <w:sz w:val="20"/>
-          <w:szCs w:val="20"/>
-        </w:rPr>
-      </w:pPr>
-      <w:r>
-        <w:rPr>
-          <w:sz w:val="20"/>
-          <w:szCs w:val="20"/>
-        </w:rPr>
-        <w:t xml:space="preserve">b) Avant toute utilisation de l'appareil à une charge supérieure à nos essais, il y aura lieu de réaliser des essais de fonctionnement correspondants à la capacité nominale de l'appareil ainsi que l'essai de surcharge.</w:t>
-      </w:r>
-      <w:proofErr w:type="gramStart"/>
-      <w:r>
-        <w:rPr>
-          <w:sz w:val="20"/>
-          <w:szCs w:val="20"/>
-        </w:rPr>
-        <w:t/>
-      </w:r>
-      <w:proofErr w:type="gramEnd"/>
-      <w:r>
-        <w:rPr>
-          <w:sz w:val="20"/>
-          <w:szCs w:val="20"/>
-        </w:rPr>
-        <w:t/>
-      </w:r>
-    </w:p>
-    <w:p>
-      <w:pPr>
-        <w:spacing w:line="219" w:lineRule="exact"/>
-        <w:ind w:left="709" w:hanging="283"/>
-        <w:jc w:val="both"/>
-        <w:rPr>
-          <w:sz w:val="20"/>
-          <w:szCs w:val="20"/>
-        </w:rPr>
-      </w:pPr>
-      <w:r>
-        <w:rPr>
-          <w:sz w:val="20"/>
-          <w:szCs w:val="20"/>
-        </w:rPr>
-        <w:t/>
-      </w:r>
-      <w:proofErr w:type="spellStart"/>
-      <w:r>
-        <w:rPr>
-          <w:sz w:val="20"/>
-          <w:szCs w:val="20"/>
-        </w:rPr>
-        <w:t/>
-      </w:r>
-      <w:proofErr w:type="spellEnd"/>
-      <w:r>
-        <w:rPr>
-          <w:sz w:val="20"/>
-          <w:szCs w:val="20"/>
-        </w:rPr>
-        <w:t/>
-      </w:r>
-    </w:p>
-    <w:p>
-      <w:pPr>
-        <w:spacing w:line="219" w:lineRule="exact"/>
-        <w:ind w:left="426" w:hanging="426"/>
-        <w:jc w:val="both"/>
-        <w:rPr>
-          <w:sz w:val="20"/>
-          <w:szCs w:val="20"/>
-        </w:rPr>
-      </w:pPr>
-      <w:r>
-        <w:rPr>
-          <w:sz w:val="20"/>
-          <w:szCs w:val="20"/>
-        </w:rPr>
-        <w:t xml:space="preserve">       </w:t>
       </w:r>
       <w:r>
         <w:rPr>

</xml_diff>

<commit_message>
change name filename rapport in envoyer et s3key - 1|10|02|2025
</commit_message>
<xml_diff>
--- a/src/rapports/output.docx
+++ b/src/rapports/output.docx
@@ -830,7 +830,7 @@
               <w:rPr>
                 <w:color w:val="00B0F0"/>
               </w:rPr>
-              <w:t xml:space="preserve">MACHINE</w:t>
+              <w:t xml:space="preserve">PALAN ELECTRIQUE</w:t>
             </w:r>
             <w:proofErr w:type="spellStart"/>
             <w:proofErr w:type="gramStart"/>
@@ -962,7 +962,7 @@
                 <w:sz w:val="20"/>
                 <w:szCs w:val="20"/>
               </w:rPr>
-              <w:t xml:space="preserve">IKEA COMPANY</w:t>
+              <w:t xml:space="preserve">STELANTIS</w:t>
             </w:r>
             <w:proofErr w:type="spellStart"/>
             <w:proofErr w:type="gramStart"/>
@@ -1011,7 +1011,7 @@
                 <w:sz w:val="20"/>
                 <w:szCs w:val="20"/>
               </w:rPr>
-              <w:t xml:space="preserve">BOULEVARD MOHAMMED VI, LOT AL MASSIRA, LOT N°187, APPT 5-6 3EME ETAGE</w:t>
+              <w:t xml:space="preserve"> LOT AL MASSIRA, LOT N°187, APPT 5-6 3EME ETAGE</w:t>
             </w:r>
             <w:proofErr w:type="gramStart"/>
             <w:r>
@@ -1058,7 +1058,7 @@
                 <w:sz w:val="20"/>
                 <w:szCs w:val="20"/>
               </w:rPr>
-              <w:t xml:space="preserve">28810</w:t>
+              <w:t xml:space="preserve">69756</w:t>
             </w:r>
             <w:proofErr w:type="spellStart"/>
             <w:proofErr w:type="gramStart"/>
@@ -1080,7 +1080,7 @@
                 <w:sz w:val="20"/>
                 <w:szCs w:val="20"/>
               </w:rPr>
-              <w:t xml:space="preserve"> – MOHAMMEDIA</w:t>
+              <w:t xml:space="preserve"> – TANGER</w:t>
             </w:r>
           </w:p>
           <w:p>
@@ -1242,7 +1242,7 @@
                 <w:sz w:val="18"/>
                 <w:szCs w:val="18"/>
               </w:rPr>
-              <w:t xml:space="preserve">semense</w:t>
+              <w:t xml:space="preserve">DEMAG</w:t>
             </w:r>
             <w:proofErr w:type="gramStart"/>
             <w:r>
@@ -1445,7 +1445,7 @@
                 <w:sz w:val="18"/>
                 <w:szCs w:val="18"/>
               </w:rPr>
-              <w:t xml:space="preserve">Appareil CE</w:t>
+              <w:t xml:space="preserve">Sans Objet</w:t>
             </w:r>
             <w:proofErr w:type="gramStart"/>
             <w:r>
@@ -1587,7 +1587,7 @@
                 <w:sz w:val="18"/>
                 <w:szCs w:val="18"/>
               </w:rPr>
-              <w:t xml:space="preserve">Mise en service</w:t>
+              <w:t xml:space="preserve">Périodique</w:t>
             </w:r>
             <w:proofErr w:type="spellStart"/>
             <w:proofErr w:type="gramStart"/>
@@ -1721,7 +1721,7 @@
                 <w:sz w:val="18"/>
                 <w:szCs w:val="18"/>
               </w:rPr>
-              <w:t xml:space="preserve">YU-6</w:t>
+              <w:t xml:space="preserve">123R</w:t>
             </w:r>
             <w:proofErr w:type="spellStart"/>
             <w:proofErr w:type="gramStart"/>
@@ -1853,7 +1853,7 @@
                 <w:sz w:val="18"/>
                 <w:szCs w:val="18"/>
               </w:rPr>
-              <w:t xml:space="preserve">Atelier de Production</w:t>
+              <w:t xml:space="preserve">Atelier de production</w:t>
             </w:r>
             <w:proofErr w:type="gramStart"/>
             <w:r>
@@ -2353,7 +2353,7 @@
                 <w:sz w:val="18"/>
                 <w:szCs w:val="18"/>
               </w:rPr>
-              <w:t xml:space="preserve">Amine EL FAHI</w:t>
+              <w:t xml:space="preserve">Amine ALOUI</w:t>
             </w:r>
             <w:proofErr w:type="spellStart"/>
             <w:proofErr w:type="gramStart"/>
@@ -7961,7 +7961,7 @@
                                 <w:color w:val="4F81BD" w:themeColor="accent1"/>
                                 <w:szCs w:val="20"/>
                               </w:rPr>
-                              <w:t xml:space="preserve">MACHINE</w:t>
+                              <w:t xml:space="preserve">PALAN ELECTRIQUE</w:t>
                             </w:r>
                           </w:p>
                           <w:p>
@@ -8134,7 +8134,7 @@
                           <w:color w:val="4F81BD" w:themeColor="accent1"/>
                           <w:szCs w:val="20"/>
                         </w:rPr>
-                        <w:t xml:space="preserve">MACHINE</w:t>
+                        <w:t xml:space="preserve">PALAN ELECTRIQUE</w:t>
                       </w:r>
                     </w:p>
                     <w:p>
@@ -8266,7 +8266,7 @@
               <w:rPr>
                 <w:b/>
               </w:rPr>
-              <w:t xml:space="preserve">semense</w:t>
+              <w:t xml:space="preserve">DEMAG</w:t>
             </w:r>
             <w:proofErr w:type="gramStart"/>
             <w:r>
@@ -8342,7 +8342,7 @@
               <w:rPr>
                 <w:b/>
               </w:rPr>
-              <w:t xml:space="preserve">AA</w:t>
+              <w:t xml:space="preserve">AAA</w:t>
             </w:r>
             <w:proofErr w:type="spellStart"/>
             <w:proofErr w:type="gramStart"/>
@@ -8498,7 +8498,7 @@
               <w:rPr>
                 <w:b/>
               </w:rPr>
-              <w:t xml:space="preserve">YU-6</w:t>
+              <w:t xml:space="preserve">123R</w:t>
             </w:r>
             <w:proofErr w:type="spellStart"/>
             <w:proofErr w:type="gramStart"/>
@@ -8576,7 +8576,7 @@
               <w:rPr>
                 <w:b/>
               </w:rPr>
-              <w:t xml:space="preserve">A456</w:t>
+              <w:t xml:space="preserve">A12</w:t>
             </w:r>
             <w:proofErr w:type="spellStart"/>
             <w:proofErr w:type="gramStart"/>
@@ -8654,7 +8654,7 @@
               <w:rPr>
                 <w:b/>
               </w:rPr>
-              <w:t xml:space="preserve">Atelier de Production</w:t>
+              <w:t xml:space="preserve">Atelier de production</w:t>
             </w:r>
             <w:proofErr w:type="gramStart"/>
             <w:r>
@@ -8731,7 +8731,7 @@
               <w:rPr>
                 <w:b/>
               </w:rPr>
-              <w:t xml:space="preserve">Poutres roulantes (non motorisée)</w:t>
+              <w:t xml:space="preserve">Autre : </w:t>
             </w:r>
             <w:proofErr w:type="spellStart"/>
             <w:proofErr w:type="gramStart"/>
@@ -8947,7 +8947,7 @@
                 <w:b/>
                 <w:bCs/>
               </w:rPr>
-              <w:t xml:space="preserve">Réalisées le : </w:t>
+              <w:t xml:space="preserve">Absence de renseignement</w:t>
             </w:r>
             <w:proofErr w:type="spellStart"/>
             <w:proofErr w:type="gramStart"/>
@@ -8965,7 +8965,7 @@
                 <w:b/>
                 <w:bCs/>
               </w:rPr>
-              <w:t xml:space="preserve">12/12/2005</w:t>
+              <w:t/>
             </w:r>
             <w:proofErr w:type="spellStart"/>
             <w:r>
@@ -9167,7 +9167,7 @@
                 <w:b/>
                 <w:bCs/>
               </w:rPr>
-              <w:t xml:space="preserve">Réalisé avec la Charge maximale utile</w:t>
+              <w:t xml:space="preserve">Réalisé sous charge de (kg) : </w:t>
             </w:r>
             <w:proofErr w:type="spellStart"/>
             <w:proofErr w:type="gramStart"/>
@@ -9185,7 +9185,7 @@
                 <w:b/>
                 <w:bCs/>
               </w:rPr>
-              <w:t xml:space="preserve"> </w:t>
+              <w:t xml:space="preserve"> éààà</w:t>
             </w:r>
             <w:proofErr w:type="spellStart"/>
             <w:r>
@@ -9560,7 +9560,7 @@
                 <w:sz w:val="20"/>
                 <w:szCs w:val="20"/>
               </w:rPr>
-              <w:t xml:space="preserve">Appareil CE</w:t>
+              <w:t xml:space="preserve">Sans Objet</w:t>
             </w:r>
             <w:proofErr w:type="gramStart"/>
             <w:r>
@@ -9683,7 +9683,7 @@
                 <w:sz w:val="20"/>
                 <w:szCs w:val="20"/>
               </w:rPr>
-              <w:t xml:space="preserve">2</w:t>
+              <w:t xml:space="preserve">12</w:t>
             </w:r>
             <w:proofErr w:type="spellStart"/>
             <w:r>
@@ -9745,7 +9745,7 @@
                 <w:sz w:val="20"/>
                 <w:szCs w:val="20"/>
               </w:rPr>
-              <w:t xml:space="preserve">32</w:t>
+              <w:t xml:space="preserve">12</w:t>
             </w:r>
             <w:proofErr w:type="spellStart"/>
             <w:r>
@@ -9798,6 +9798,180 @@
                 <w:sz w:val="20"/>
                 <w:szCs w:val="20"/>
               </w:rPr>
+              <w:t xml:space="preserve">12</w:t>
+            </w:r>
+            <w:proofErr w:type="spellStart"/>
+            <w:r>
+              <w:rPr>
+                <w:b/>
+                <w:bCs/>
+                <w:sz w:val="20"/>
+                <w:szCs w:val="20"/>
+              </w:rPr>
+              <w:t/>
+            </w:r>
+            <w:proofErr w:type="spellEnd"/>
+            <w:r>
+              <w:rPr>
+                <w:b/>
+                <w:bCs/>
+                <w:sz w:val="20"/>
+                <w:szCs w:val="20"/>
+              </w:rPr>
+              <w:t/>
+            </w:r>
+            <w:r>
+              <w:rPr>
+                <w:b/>
+                <w:bCs/>
+                <w:sz w:val="20"/>
+                <w:szCs w:val="20"/>
+              </w:rPr>
+              <w:t xml:space="preserve"> m</w:t>
+            </w:r>
+          </w:p>
+          <w:p>
+            <w:pPr>
+              <w:rPr>
+                <w:sz w:val="20"/>
+                <w:szCs w:val="20"/>
+              </w:rPr>
+            </w:pPr>
+            <w:r>
+              <w:rPr>
+                <w:sz w:val="20"/>
+                <w:szCs w:val="20"/>
+              </w:rPr>
+              <w:t>Course</w:t>
+            </w:r>
+            <w:r>
+              <w:rPr>
+                <w:sz w:val="20"/>
+                <w:szCs w:val="20"/>
+              </w:rPr>
+              <w:t xml:space="preserve"> </w:t>
+            </w:r>
+            <w:r>
+              <w:rPr>
+                <w:sz w:val="20"/>
+                <w:szCs w:val="20"/>
+              </w:rPr>
+              <w:t xml:space="preserve">: </w:t>
+            </w:r>
+            <w:r>
+              <w:rPr>
+                <w:b/>
+                <w:bCs/>
+                <w:sz w:val="20"/>
+                <w:szCs w:val="20"/>
+              </w:rPr>
+              <w:t xml:space="preserve">12</w:t>
+            </w:r>
+            <w:r>
+              <w:rPr>
+                <w:b/>
+                <w:bCs/>
+                <w:sz w:val="20"/>
+                <w:szCs w:val="20"/>
+              </w:rPr>
+              <w:t xml:space="preserve"> m</w:t>
+            </w:r>
+          </w:p>
+          <w:p>
+            <w:pPr>
+              <w:rPr>
+                <w:sz w:val="20"/>
+                <w:szCs w:val="20"/>
+              </w:rPr>
+            </w:pPr>
+            <w:r>
+              <w:rPr>
+                <w:sz w:val="20"/>
+                <w:szCs w:val="20"/>
+              </w:rPr>
+              <w:t>Hauteur de levage :</w:t>
+            </w:r>
+            <w:r>
+              <w:rPr>
+                <w:sz w:val="20"/>
+                <w:szCs w:val="20"/>
+              </w:rPr>
+              <w:t xml:space="preserve"> </w:t>
+            </w:r>
+            <w:r>
+              <w:rPr>
+                <w:b/>
+                <w:bCs/>
+                <w:sz w:val="20"/>
+                <w:szCs w:val="20"/>
+              </w:rPr>
+              <w:t xml:space="preserve">23</w:t>
+            </w:r>
+            <w:proofErr w:type="spellStart"/>
+            <w:r>
+              <w:rPr>
+                <w:b/>
+                <w:bCs/>
+                <w:sz w:val="20"/>
+                <w:szCs w:val="20"/>
+              </w:rPr>
+              <w:t/>
+            </w:r>
+            <w:proofErr w:type="spellEnd"/>
+            <w:r>
+              <w:rPr>
+                <w:b/>
+                <w:bCs/>
+                <w:sz w:val="20"/>
+                <w:szCs w:val="20"/>
+              </w:rPr>
+              <w:t/>
+            </w:r>
+            <w:r>
+              <w:rPr>
+                <w:b/>
+                <w:bCs/>
+                <w:sz w:val="20"/>
+                <w:szCs w:val="20"/>
+              </w:rPr>
+              <w:t xml:space="preserve"> m</w:t>
+            </w:r>
+          </w:p>
+          <w:p>
+            <w:pPr>
+              <w:rPr>
+                <w:sz w:val="20"/>
+                <w:szCs w:val="20"/>
+              </w:rPr>
+            </w:pPr>
+            <w:r>
+              <w:rPr>
+                <w:sz w:val="20"/>
+                <w:szCs w:val="20"/>
+              </w:rPr>
+              <w:t>Portée</w:t>
+            </w:r>
+            <w:r>
+              <w:rPr>
+                <w:sz w:val="20"/>
+                <w:szCs w:val="20"/>
+              </w:rPr>
+              <w:t xml:space="preserve"> </w:t>
+            </w:r>
+            <w:r>
+              <w:rPr>
+                <w:sz w:val="20"/>
+                <w:szCs w:val="20"/>
+              </w:rPr>
+              <w:t xml:space="preserve">: </w:t>
+            </w:r>
+            <w:r>
+              <w:rPr>
+                <w:b/>
+                <w:bCs/>
+                <w:sz w:val="20"/>
+                <w:szCs w:val="20"/>
+              </w:rPr>
               <w:t xml:space="preserve">34</w:t>
             </w:r>
             <w:proofErr w:type="spellStart"/>
@@ -9842,30 +10016,50 @@
                 <w:sz w:val="20"/>
                 <w:szCs w:val="20"/>
               </w:rPr>
-              <w:t>Course</w:t>
-            </w:r>
-            <w:r>
-              <w:rPr>
-                <w:sz w:val="20"/>
-                <w:szCs w:val="20"/>
-              </w:rPr>
-              <w:t xml:space="preserve"> </w:t>
-            </w:r>
-            <w:r>
-              <w:rPr>
-                <w:sz w:val="20"/>
-                <w:szCs w:val="20"/>
-              </w:rPr>
-              <w:t xml:space="preserve">: </w:t>
-            </w:r>
-            <w:r>
-              <w:rPr>
-                <w:b/>
-                <w:bCs/>
-                <w:sz w:val="20"/>
-                <w:szCs w:val="20"/>
-              </w:rPr>
-              <w:t xml:space="preserve">3</w:t>
+              <w:t xml:space="preserve">Porte </w:t>
+            </w:r>
+            <w:r>
+              <w:rPr>
+                <w:sz w:val="20"/>
+                <w:szCs w:val="20"/>
+              </w:rPr>
+              <w:t>à</w:t>
+            </w:r>
+            <w:r>
+              <w:rPr>
+                <w:sz w:val="20"/>
+                <w:szCs w:val="20"/>
+              </w:rPr>
+              <w:t xml:space="preserve"> faux ou déport : </w:t>
+            </w:r>
+            <w:r>
+              <w:rPr>
+                <w:b/>
+                <w:bCs/>
+                <w:sz w:val="20"/>
+                <w:szCs w:val="20"/>
+              </w:rPr>
+              <w:t xml:space="preserve">34</w:t>
+            </w:r>
+            <w:proofErr w:type="spellStart"/>
+            <w:r>
+              <w:rPr>
+                <w:b/>
+                <w:bCs/>
+                <w:sz w:val="20"/>
+                <w:szCs w:val="20"/>
+              </w:rPr>
+              <w:t/>
+            </w:r>
+            <w:proofErr w:type="spellEnd"/>
+            <w:r>
+              <w:rPr>
+                <w:b/>
+                <w:bCs/>
+                <w:sz w:val="20"/>
+                <w:szCs w:val="20"/>
+              </w:rPr>
+              <w:t/>
             </w:r>
             <w:r>
               <w:rPr>
@@ -9889,81 +10083,7 @@
                 <w:sz w:val="20"/>
                 <w:szCs w:val="20"/>
               </w:rPr>
-              <w:t>Hauteur de levage :</w:t>
-            </w:r>
-            <w:r>
-              <w:rPr>
-                <w:sz w:val="20"/>
-                <w:szCs w:val="20"/>
-              </w:rPr>
-              <w:t xml:space="preserve"> </w:t>
-            </w:r>
-            <w:r>
-              <w:rPr>
-                <w:b/>
-                <w:bCs/>
-                <w:sz w:val="20"/>
-                <w:szCs w:val="20"/>
-              </w:rPr>
-              <w:t xml:space="preserve">4</w:t>
-            </w:r>
-            <w:proofErr w:type="spellStart"/>
-            <w:r>
-              <w:rPr>
-                <w:b/>
-                <w:bCs/>
-                <w:sz w:val="20"/>
-                <w:szCs w:val="20"/>
-              </w:rPr>
-              <w:t/>
-            </w:r>
-            <w:proofErr w:type="spellEnd"/>
-            <w:r>
-              <w:rPr>
-                <w:b/>
-                <w:bCs/>
-                <w:sz w:val="20"/>
-                <w:szCs w:val="20"/>
-              </w:rPr>
-              <w:t/>
-            </w:r>
-            <w:r>
-              <w:rPr>
-                <w:b/>
-                <w:bCs/>
-                <w:sz w:val="20"/>
-                <w:szCs w:val="20"/>
-              </w:rPr>
-              <w:t xml:space="preserve"> m</w:t>
-            </w:r>
-          </w:p>
-          <w:p>
-            <w:pPr>
-              <w:rPr>
-                <w:sz w:val="20"/>
-                <w:szCs w:val="20"/>
-              </w:rPr>
-            </w:pPr>
-            <w:r>
-              <w:rPr>
-                <w:sz w:val="20"/>
-                <w:szCs w:val="20"/>
-              </w:rPr>
-              <w:t>Portée</w:t>
-            </w:r>
-            <w:r>
-              <w:rPr>
-                <w:sz w:val="20"/>
-                <w:szCs w:val="20"/>
-              </w:rPr>
-              <w:t xml:space="preserve"> </w:t>
-            </w:r>
-            <w:r>
-              <w:rPr>
-                <w:sz w:val="20"/>
-                <w:szCs w:val="20"/>
-              </w:rPr>
-              <w:t xml:space="preserve">: </w:t>
+              <w:t xml:space="preserve">Longueur de chemin de roulement : </w:t>
             </w:r>
             <w:r>
               <w:rPr>
@@ -9973,126 +10093,6 @@
                 <w:szCs w:val="20"/>
               </w:rPr>
               <w:t xml:space="preserve">34</w:t>
-            </w:r>
-            <w:proofErr w:type="spellStart"/>
-            <w:r>
-              <w:rPr>
-                <w:b/>
-                <w:bCs/>
-                <w:sz w:val="20"/>
-                <w:szCs w:val="20"/>
-              </w:rPr>
-              <w:t/>
-            </w:r>
-            <w:proofErr w:type="spellEnd"/>
-            <w:r>
-              <w:rPr>
-                <w:b/>
-                <w:bCs/>
-                <w:sz w:val="20"/>
-                <w:szCs w:val="20"/>
-              </w:rPr>
-              <w:t/>
-            </w:r>
-            <w:r>
-              <w:rPr>
-                <w:b/>
-                <w:bCs/>
-                <w:sz w:val="20"/>
-                <w:szCs w:val="20"/>
-              </w:rPr>
-              <w:t xml:space="preserve"> m</w:t>
-            </w:r>
-          </w:p>
-          <w:p>
-            <w:pPr>
-              <w:rPr>
-                <w:sz w:val="20"/>
-                <w:szCs w:val="20"/>
-              </w:rPr>
-            </w:pPr>
-            <w:r>
-              <w:rPr>
-                <w:sz w:val="20"/>
-                <w:szCs w:val="20"/>
-              </w:rPr>
-              <w:t xml:space="preserve">Porte </w:t>
-            </w:r>
-            <w:r>
-              <w:rPr>
-                <w:sz w:val="20"/>
-                <w:szCs w:val="20"/>
-              </w:rPr>
-              <w:t>à</w:t>
-            </w:r>
-            <w:r>
-              <w:rPr>
-                <w:sz w:val="20"/>
-                <w:szCs w:val="20"/>
-              </w:rPr>
-              <w:t xml:space="preserve"> faux ou déport : </w:t>
-            </w:r>
-            <w:r>
-              <w:rPr>
-                <w:b/>
-                <w:bCs/>
-                <w:sz w:val="20"/>
-                <w:szCs w:val="20"/>
-              </w:rPr>
-              <w:t xml:space="preserve">55</w:t>
-            </w:r>
-            <w:proofErr w:type="spellStart"/>
-            <w:r>
-              <w:rPr>
-                <w:b/>
-                <w:bCs/>
-                <w:sz w:val="20"/>
-                <w:szCs w:val="20"/>
-              </w:rPr>
-              <w:t/>
-            </w:r>
-            <w:proofErr w:type="spellEnd"/>
-            <w:r>
-              <w:rPr>
-                <w:b/>
-                <w:bCs/>
-                <w:sz w:val="20"/>
-                <w:szCs w:val="20"/>
-              </w:rPr>
-              <w:t/>
-            </w:r>
-            <w:r>
-              <w:rPr>
-                <w:b/>
-                <w:bCs/>
-                <w:sz w:val="20"/>
-                <w:szCs w:val="20"/>
-              </w:rPr>
-              <w:t xml:space="preserve"> m</w:t>
-            </w:r>
-          </w:p>
-          <w:p>
-            <w:pPr>
-              <w:rPr>
-                <w:sz w:val="20"/>
-                <w:szCs w:val="20"/>
-              </w:rPr>
-            </w:pPr>
-            <w:r>
-              <w:rPr>
-                <w:sz w:val="20"/>
-                <w:szCs w:val="20"/>
-              </w:rPr>
-              <w:t xml:space="preserve">Longueur de chemin de roulement : </w:t>
-            </w:r>
-            <w:r>
-              <w:rPr>
-                <w:b/>
-                <w:bCs/>
-                <w:sz w:val="20"/>
-                <w:szCs w:val="20"/>
-              </w:rPr>
-              <w:t xml:space="preserve">4</w:t>
             </w:r>
             <w:proofErr w:type="spellStart"/>
             <w:r>
@@ -10594,7 +10594,7 @@
                 <w:sz w:val="20"/>
                 <w:szCs w:val="20"/>
               </w:rPr>
-              <w:t xml:space="preserve">4</w:t>
+              <w:t xml:space="preserve">45</w:t>
             </w:r>
             <w:proofErr w:type="spellStart"/>
             <w:r>
@@ -10644,7 +10644,7 @@
                 <w:sz w:val="20"/>
                 <w:szCs w:val="20"/>
               </w:rPr>
-              <w:t xml:space="preserve">5</w:t>
+              <w:t xml:space="preserve">56</w:t>
             </w:r>
             <w:proofErr w:type="spellStart"/>
             <w:r>
@@ -10820,7 +10820,7 @@
                 <w:sz w:val="20"/>
                 <w:szCs w:val="20"/>
               </w:rPr>
-              <w:t xml:space="preserve">7</w:t>
+              <w:t xml:space="preserve">67</w:t>
             </w:r>
             <w:proofErr w:type="spellStart"/>
             <w:r>
@@ -10870,7 +10870,7 @@
                 <w:sz w:val="20"/>
                 <w:szCs w:val="20"/>
               </w:rPr>
-              <w:t xml:space="preserve">6</w:t>
+              <w:t xml:space="preserve">67</w:t>
             </w:r>
             <w:proofErr w:type="spellStart"/>
             <w:r>
@@ -11029,803 +11029,6 @@
             <w:r>
               <w:rPr>
                 <w:bCs/>
-                <w:sz w:val="20"/>
-                <w:szCs w:val="20"/>
-              </w:rPr>
-              <w:t/>
-            </w:r>
-          </w:p>
-          <w:p>
-            <w:pPr>
-              <w:keepLines/>
-              <w:tabs>
-                <w:tab w:val="left" w:pos="1348"/>
-                <w:tab w:val="left" w:pos="2907"/>
-                <w:tab w:val="left" w:pos="4466"/>
-                <w:tab w:val="left" w:pos="5175"/>
-              </w:tabs>
-              <w:snapToGrid w:val="0"/>
-              <w:rPr>
-                <w:bCs/>
-                <w:sz w:val="20"/>
-                <w:szCs w:val="20"/>
-                <w:u w:val="single"/>
-              </w:rPr>
-            </w:pPr>
-            <w:r>
-              <w:rPr>
-                <w:bCs/>
-                <w:sz w:val="20"/>
-                <w:szCs w:val="20"/>
-                <w:u w:val="single"/>
-              </w:rPr>
-              <w:t/>
-            </w:r>
-          </w:p>
-          <w:p>
-            <w:pPr>
-              <w:keepLines/>
-              <w:tabs>
-                <w:tab w:val="left" w:pos="1348"/>
-                <w:tab w:val="left" w:pos="2907"/>
-                <w:tab w:val="left" w:pos="4466"/>
-                <w:tab w:val="left" w:pos="5175"/>
-              </w:tabs>
-              <w:snapToGrid w:val="0"/>
-              <w:rPr>
-                <w:b/>
-                <w:sz w:val="20"/>
-                <w:szCs w:val="20"/>
-                <w:u w:val="single"/>
-              </w:rPr>
-            </w:pPr>
-            <w:r>
-              <w:rPr>
-                <w:b/>
-                <w:sz w:val="20"/>
-                <w:szCs w:val="20"/>
-                <w:u w:val="single"/>
-              </w:rPr>
-              <w:t xml:space="preserve">Chaîne(s) a rouleau ou mailles jointives :</w:t>
-            </w:r>
-            <w:proofErr w:type="spellStart"/>
-            <w:proofErr w:type="gramStart"/>
-            <w:r>
-              <w:rPr>
-                <w:b/>
-                <w:sz w:val="20"/>
-                <w:szCs w:val="20"/>
-                <w:u w:val="single"/>
-              </w:rPr>
-              <w:t/>
-            </w:r>
-            <w:proofErr w:type="spellEnd"/>
-            <w:proofErr w:type="gramEnd"/>
-            <w:r>
-              <w:rPr>
-                <w:b/>
-                <w:sz w:val="20"/>
-                <w:szCs w:val="20"/>
-                <w:u w:val="single"/>
-              </w:rPr>
-              <w:t/>
-            </w:r>
-          </w:p>
-          <w:p>
-            <w:pPr>
-              <w:keepLines/>
-              <w:tabs>
-                <w:tab w:val="left" w:pos="1348"/>
-                <w:tab w:val="left" w:pos="2907"/>
-                <w:tab w:val="left" w:pos="4466"/>
-                <w:tab w:val="left" w:pos="5175"/>
-              </w:tabs>
-              <w:snapToGrid w:val="0"/>
-              <w:rPr>
-                <w:bCs/>
-                <w:sz w:val="20"/>
-                <w:szCs w:val="20"/>
-              </w:rPr>
-            </w:pPr>
-            <w:r>
-              <w:rPr>
-                <w:bCs/>
-                <w:sz w:val="20"/>
-                <w:szCs w:val="20"/>
-              </w:rPr>
-              <w:t/>
-            </w:r>
-            <w:r>
-              <w:rPr>
-                <w:bCs/>
-                <w:sz w:val="20"/>
-                <w:szCs w:val="20"/>
-              </w:rPr>
-              <w:t xml:space="preserve"> </w:t>
-            </w:r>
-          </w:p>
-          <w:p>
-            <w:pPr>
-              <w:keepLines/>
-              <w:tabs>
-                <w:tab w:val="left" w:pos="1348"/>
-                <w:tab w:val="left" w:pos="2907"/>
-                <w:tab w:val="left" w:pos="4466"/>
-                <w:tab w:val="left" w:pos="5175"/>
-              </w:tabs>
-              <w:snapToGrid w:val="0"/>
-              <w:rPr>
-                <w:bCs/>
-                <w:sz w:val="20"/>
-                <w:szCs w:val="20"/>
-              </w:rPr>
-            </w:pPr>
-            <w:r>
-              <w:rPr>
-                <w:bCs/>
-                <w:sz w:val="20"/>
-                <w:szCs w:val="20"/>
-              </w:rPr>
-              <w:t xml:space="preserve"> </w:t>
-            </w:r>
-            <w:r>
-              <w:rPr>
-                <w:bCs/>
-                <w:sz w:val="20"/>
-                <w:szCs w:val="20"/>
-              </w:rPr>
-              <w:t xml:space="preserve">Nombre :</w:t>
-            </w:r>
-            <w:proofErr w:type="gramStart"/>
-            <w:r>
-              <w:rPr>
-                <w:bCs/>
-                <w:sz w:val="20"/>
-                <w:szCs w:val="20"/>
-              </w:rPr>
-              <w:t/>
-            </w:r>
-            <w:proofErr w:type="gramEnd"/>
-            <w:r>
-              <w:rPr>
-                <w:bCs/>
-                <w:sz w:val="20"/>
-                <w:szCs w:val="20"/>
-              </w:rPr>
-              <w:t/>
-            </w:r>
-            <w:r>
-              <w:rPr>
-                <w:bCs/>
-                <w:sz w:val="20"/>
-                <w:szCs w:val="20"/>
-              </w:rPr>
-              <w:t xml:space="preserve"> </w:t>
-            </w:r>
-            <w:r>
-              <w:rPr>
-                <w:b/>
-                <w:sz w:val="20"/>
-                <w:szCs w:val="20"/>
-              </w:rPr>
-              <w:t xml:space="preserve">7</w:t>
-            </w:r>
-            <w:proofErr w:type="spellStart"/>
-            <w:r>
-              <w:rPr>
-                <w:b/>
-                <w:sz w:val="20"/>
-                <w:szCs w:val="20"/>
-              </w:rPr>
-              <w:t/>
-            </w:r>
-            <w:proofErr w:type="spellEnd"/>
-            <w:r>
-              <w:rPr>
-                <w:b/>
-                <w:sz w:val="20"/>
-                <w:szCs w:val="20"/>
-              </w:rPr>
-              <w:t/>
-            </w:r>
-            <w:r>
-              <w:rPr>
-                <w:bCs/>
-                <w:sz w:val="20"/>
-                <w:szCs w:val="20"/>
-              </w:rPr>
-              <w:t xml:space="preserve">   </w:t>
-            </w:r>
-            <w:r>
-              <w:rPr>
-                <w:bCs/>
-                <w:sz w:val="20"/>
-                <w:szCs w:val="20"/>
-              </w:rPr>
-              <w:t xml:space="preserve">Type :</w:t>
-            </w:r>
-            <w:r>
-              <w:rPr>
-                <w:bCs/>
-                <w:sz w:val="20"/>
-                <w:szCs w:val="20"/>
-              </w:rPr>
-              <w:t xml:space="preserve"> </w:t>
-            </w:r>
-            <w:r>
-              <w:rPr>
-                <w:b/>
-                <w:sz w:val="20"/>
-                <w:szCs w:val="20"/>
-              </w:rPr>
-              <w:t xml:space="preserve">A rouleau</w:t>
-            </w:r>
-            <w:proofErr w:type="spellStart"/>
-            <w:r>
-              <w:rPr>
-                <w:b/>
-                <w:sz w:val="20"/>
-                <w:szCs w:val="20"/>
-              </w:rPr>
-              <w:t/>
-            </w:r>
-            <w:proofErr w:type="spellEnd"/>
-            <w:r>
-              <w:rPr>
-                <w:b/>
-                <w:sz w:val="20"/>
-                <w:szCs w:val="20"/>
-              </w:rPr>
-              <w:t/>
-            </w:r>
-            <w:r>
-              <w:rPr>
-                <w:bCs/>
-                <w:sz w:val="20"/>
-                <w:szCs w:val="20"/>
-              </w:rPr>
-              <w:t xml:space="preserve">   </w:t>
-            </w:r>
-            <w:r>
-              <w:rPr>
-                <w:bCs/>
-                <w:sz w:val="20"/>
-                <w:szCs w:val="20"/>
-              </w:rPr>
-              <w:t/>
-            </w:r>
-            <w:r>
-              <w:rPr>
-                <w:bCs/>
-                <w:sz w:val="20"/>
-                <w:szCs w:val="20"/>
-              </w:rPr>
-              <w:t xml:space="preserve"> </w:t>
-            </w:r>
-            <w:r>
-              <w:rPr>
-                <w:b/>
-                <w:sz w:val="20"/>
-                <w:szCs w:val="20"/>
-              </w:rPr>
-              <w:t/>
-            </w:r>
-            <w:proofErr w:type="spellStart"/>
-            <w:r>
-              <w:rPr>
-                <w:b/>
-                <w:sz w:val="20"/>
-                <w:szCs w:val="20"/>
-              </w:rPr>
-              <w:t/>
-            </w:r>
-            <w:proofErr w:type="spellEnd"/>
-            <w:r>
-              <w:rPr>
-                <w:b/>
-                <w:sz w:val="20"/>
-                <w:szCs w:val="20"/>
-              </w:rPr>
-              <w:t/>
-            </w:r>
-            <w:r>
-              <w:rPr>
-                <w:bCs/>
-                <w:sz w:val="20"/>
-                <w:szCs w:val="20"/>
-              </w:rPr>
-              <w:t xml:space="preserve"> </w:t>
-            </w:r>
-          </w:p>
-          <w:p>
-            <w:pPr>
-              <w:keepLines/>
-              <w:tabs>
-                <w:tab w:val="left" w:pos="1348"/>
-                <w:tab w:val="left" w:pos="2907"/>
-                <w:tab w:val="left" w:pos="4466"/>
-                <w:tab w:val="left" w:pos="5175"/>
-              </w:tabs>
-              <w:snapToGrid w:val="0"/>
-              <w:rPr>
-                <w:b/>
-                <w:sz w:val="20"/>
-                <w:szCs w:val="20"/>
-              </w:rPr>
-            </w:pPr>
-            <w:r>
-              <w:rPr>
-                <w:bCs/>
-                <w:sz w:val="20"/>
-                <w:szCs w:val="20"/>
-              </w:rPr>
-              <w:t/>
-            </w:r>
-            <w:r>
-              <w:rPr>
-                <w:bCs/>
-                <w:sz w:val="20"/>
-                <w:szCs w:val="20"/>
-              </w:rPr>
-              <w:t xml:space="preserve"> </w:t>
-            </w:r>
-          </w:p>
-          <w:p>
-            <w:pPr>
-              <w:keepLines/>
-              <w:tabs>
-                <w:tab w:val="left" w:pos="1348"/>
-                <w:tab w:val="left" w:pos="2907"/>
-                <w:tab w:val="left" w:pos="4466"/>
-                <w:tab w:val="left" w:pos="5175"/>
-              </w:tabs>
-              <w:snapToGrid w:val="0"/>
-              <w:rPr>
-                <w:bCs/>
-                <w:sz w:val="20"/>
-                <w:szCs w:val="20"/>
-              </w:rPr>
-            </w:pPr>
-            <w:r>
-              <w:rPr>
-                <w:bCs/>
-                <w:sz w:val="20"/>
-                <w:szCs w:val="20"/>
-              </w:rPr>
-              <w:t xml:space="preserve"> </w:t>
-            </w:r>
-            <w:r>
-              <w:rPr>
-                <w:bCs/>
-                <w:sz w:val="20"/>
-                <w:szCs w:val="20"/>
-              </w:rPr>
-              <w:t xml:space="preserve">Pas théorique :</w:t>
-            </w:r>
-            <w:proofErr w:type="gramStart"/>
-            <w:r>
-              <w:rPr>
-                <w:bCs/>
-                <w:sz w:val="20"/>
-                <w:szCs w:val="20"/>
-              </w:rPr>
-              <w:t/>
-            </w:r>
-            <w:proofErr w:type="gramEnd"/>
-            <w:r>
-              <w:rPr>
-                <w:bCs/>
-                <w:sz w:val="20"/>
-                <w:szCs w:val="20"/>
-              </w:rPr>
-              <w:t/>
-            </w:r>
-            <w:r>
-              <w:rPr>
-                <w:bCs/>
-                <w:sz w:val="20"/>
-                <w:szCs w:val="20"/>
-              </w:rPr>
-              <w:t xml:space="preserve"> </w:t>
-            </w:r>
-            <w:r>
-              <w:rPr>
-                <w:b/>
-                <w:sz w:val="20"/>
-                <w:szCs w:val="20"/>
-              </w:rPr>
-              <w:t xml:space="preserve">65</w:t>
-            </w:r>
-            <w:proofErr w:type="spellStart"/>
-            <w:r>
-              <w:rPr>
-                <w:b/>
-                <w:sz w:val="20"/>
-                <w:szCs w:val="20"/>
-              </w:rPr>
-              <w:t/>
-            </w:r>
-            <w:proofErr w:type="spellEnd"/>
-            <w:r>
-              <w:rPr>
-                <w:b/>
-                <w:sz w:val="20"/>
-                <w:szCs w:val="20"/>
-              </w:rPr>
-              <w:t/>
-            </w:r>
-            <w:r>
-              <w:rPr>
-                <w:bCs/>
-                <w:sz w:val="20"/>
-                <w:szCs w:val="20"/>
-              </w:rPr>
-              <w:t xml:space="preserve">   </w:t>
-            </w:r>
-            <w:r>
-              <w:rPr>
-                <w:bCs/>
-                <w:sz w:val="20"/>
-                <w:szCs w:val="20"/>
-              </w:rPr>
-              <w:t xml:space="preserve">Combinaison :</w:t>
-            </w:r>
-            <w:r>
-              <w:rPr>
-                <w:bCs/>
-                <w:sz w:val="20"/>
-                <w:szCs w:val="20"/>
-              </w:rPr>
-              <w:t xml:space="preserve"> </w:t>
-            </w:r>
-            <w:r>
-              <w:rPr>
-                <w:b/>
-                <w:sz w:val="20"/>
-                <w:szCs w:val="20"/>
-              </w:rPr>
-              <w:t xml:space="preserve">5</w:t>
-            </w:r>
-            <w:proofErr w:type="spellStart"/>
-            <w:r>
-              <w:rPr>
-                <w:b/>
-                <w:sz w:val="20"/>
-                <w:szCs w:val="20"/>
-              </w:rPr>
-              <w:t/>
-            </w:r>
-            <w:proofErr w:type="spellEnd"/>
-            <w:r>
-              <w:rPr>
-                <w:b/>
-                <w:sz w:val="20"/>
-                <w:szCs w:val="20"/>
-              </w:rPr>
-              <w:t/>
-            </w:r>
-            <w:r>
-              <w:rPr>
-                <w:bCs/>
-                <w:sz w:val="20"/>
-                <w:szCs w:val="20"/>
-              </w:rPr>
-              <w:t xml:space="preserve">   </w:t>
-            </w:r>
-            <w:r>
-              <w:rPr>
-                <w:bCs/>
-                <w:sz w:val="20"/>
-                <w:szCs w:val="20"/>
-              </w:rPr>
-              <w:t/>
-            </w:r>
-            <w:r>
-              <w:rPr>
-                <w:bCs/>
-                <w:sz w:val="20"/>
-                <w:szCs w:val="20"/>
-              </w:rPr>
-              <w:t xml:space="preserve"> </w:t>
-            </w:r>
-            <w:r>
-              <w:rPr>
-                <w:b/>
-                <w:sz w:val="20"/>
-                <w:szCs w:val="20"/>
-              </w:rPr>
-              <w:t/>
-            </w:r>
-            <w:proofErr w:type="spellStart"/>
-            <w:r>
-              <w:rPr>
-                <w:b/>
-                <w:sz w:val="20"/>
-                <w:szCs w:val="20"/>
-              </w:rPr>
-              <w:t/>
-            </w:r>
-            <w:proofErr w:type="spellEnd"/>
-            <w:r>
-              <w:rPr>
-                <w:b/>
-                <w:sz w:val="20"/>
-                <w:szCs w:val="20"/>
-              </w:rPr>
-              <w:t/>
-            </w:r>
-            <w:r>
-              <w:rPr>
-                <w:bCs/>
-                <w:sz w:val="20"/>
-                <w:szCs w:val="20"/>
-              </w:rPr>
-              <w:t xml:space="preserve"> </w:t>
-            </w:r>
-          </w:p>
-          <w:p>
-            <w:pPr>
-              <w:keepLines/>
-              <w:tabs>
-                <w:tab w:val="left" w:pos="1348"/>
-                <w:tab w:val="left" w:pos="2907"/>
-                <w:tab w:val="left" w:pos="4466"/>
-                <w:tab w:val="left" w:pos="5175"/>
-              </w:tabs>
-              <w:snapToGrid w:val="0"/>
-              <w:rPr>
-                <w:b/>
-                <w:sz w:val="20"/>
-                <w:szCs w:val="20"/>
-              </w:rPr>
-            </w:pPr>
-            <w:r>
-              <w:rPr>
-                <w:bCs/>
-                <w:sz w:val="20"/>
-                <w:szCs w:val="20"/>
-              </w:rPr>
-              <w:t/>
-            </w:r>
-            <w:r>
-              <w:rPr>
-                <w:bCs/>
-                <w:sz w:val="20"/>
-                <w:szCs w:val="20"/>
-              </w:rPr>
-              <w:t xml:space="preserve"> </w:t>
-            </w:r>
-          </w:p>
-          <w:p>
-            <w:pPr>
-              <w:keepLines/>
-              <w:tabs>
-                <w:tab w:val="left" w:pos="1348"/>
-                <w:tab w:val="left" w:pos="2907"/>
-                <w:tab w:val="left" w:pos="4466"/>
-                <w:tab w:val="left" w:pos="5175"/>
-              </w:tabs>
-              <w:snapToGrid w:val="0"/>
-              <w:rPr>
-                <w:bCs/>
-                <w:sz w:val="20"/>
-                <w:szCs w:val="20"/>
-              </w:rPr>
-            </w:pPr>
-            <w:r>
-              <w:rPr>
-                <w:bCs/>
-                <w:sz w:val="20"/>
-                <w:szCs w:val="20"/>
-              </w:rPr>
-              <w:t xml:space="preserve"> </w:t>
-            </w:r>
-            <w:r>
-              <w:rPr>
-                <w:bCs/>
-                <w:sz w:val="20"/>
-                <w:szCs w:val="20"/>
-              </w:rPr>
-              <w:t xml:space="preserve">Moufflage :</w:t>
-            </w:r>
-            <w:proofErr w:type="gramStart"/>
-            <w:r>
-              <w:rPr>
-                <w:bCs/>
-                <w:sz w:val="20"/>
-                <w:szCs w:val="20"/>
-              </w:rPr>
-              <w:t/>
-            </w:r>
-            <w:proofErr w:type="gramEnd"/>
-            <w:r>
-              <w:rPr>
-                <w:bCs/>
-                <w:sz w:val="20"/>
-                <w:szCs w:val="20"/>
-              </w:rPr>
-              <w:t/>
-            </w:r>
-            <w:r>
-              <w:rPr>
-                <w:bCs/>
-                <w:sz w:val="20"/>
-                <w:szCs w:val="20"/>
-              </w:rPr>
-              <w:t xml:space="preserve"> </w:t>
-            </w:r>
-            <w:r>
-              <w:rPr>
-                <w:b/>
-                <w:sz w:val="20"/>
-                <w:szCs w:val="20"/>
-              </w:rPr>
-              <w:t xml:space="preserve">5</w:t>
-            </w:r>
-            <w:proofErr w:type="spellStart"/>
-            <w:r>
-              <w:rPr>
-                <w:b/>
-                <w:sz w:val="20"/>
-                <w:szCs w:val="20"/>
-              </w:rPr>
-              <w:t/>
-            </w:r>
-            <w:proofErr w:type="spellEnd"/>
-            <w:r>
-              <w:rPr>
-                <w:b/>
-                <w:sz w:val="20"/>
-                <w:szCs w:val="20"/>
-              </w:rPr>
-              <w:t/>
-            </w:r>
-            <w:r>
-              <w:rPr>
-                <w:bCs/>
-                <w:sz w:val="20"/>
-                <w:szCs w:val="20"/>
-              </w:rPr>
-              <w:t xml:space="preserve">   </w:t>
-            </w:r>
-            <w:r>
-              <w:rPr>
-                <w:bCs/>
-                <w:sz w:val="20"/>
-                <w:szCs w:val="20"/>
-              </w:rPr>
-              <w:t xml:space="preserve">Nombre de brins :</w:t>
-            </w:r>
-            <w:r>
-              <w:rPr>
-                <w:bCs/>
-                <w:sz w:val="20"/>
-                <w:szCs w:val="20"/>
-              </w:rPr>
-              <w:t xml:space="preserve"> </w:t>
-            </w:r>
-            <w:r>
-              <w:rPr>
-                <w:b/>
-                <w:sz w:val="20"/>
-                <w:szCs w:val="20"/>
-              </w:rPr>
-              <w:t xml:space="preserve">6</w:t>
-            </w:r>
-            <w:proofErr w:type="spellStart"/>
-            <w:r>
-              <w:rPr>
-                <w:b/>
-                <w:sz w:val="20"/>
-                <w:szCs w:val="20"/>
-              </w:rPr>
-              <w:t/>
-            </w:r>
-            <w:proofErr w:type="spellEnd"/>
-            <w:r>
-              <w:rPr>
-                <w:b/>
-                <w:sz w:val="20"/>
-                <w:szCs w:val="20"/>
-              </w:rPr>
-              <w:t/>
-            </w:r>
-            <w:r>
-              <w:rPr>
-                <w:bCs/>
-                <w:sz w:val="20"/>
-                <w:szCs w:val="20"/>
-              </w:rPr>
-              <w:t xml:space="preserve">   </w:t>
-            </w:r>
-            <w:r>
-              <w:rPr>
-                <w:bCs/>
-                <w:sz w:val="20"/>
-                <w:szCs w:val="20"/>
-              </w:rPr>
-              <w:t/>
-            </w:r>
-            <w:r>
-              <w:rPr>
-                <w:bCs/>
-                <w:sz w:val="20"/>
-                <w:szCs w:val="20"/>
-              </w:rPr>
-              <w:t xml:space="preserve"> </w:t>
-            </w:r>
-            <w:r>
-              <w:rPr>
-                <w:b/>
-                <w:sz w:val="20"/>
-                <w:szCs w:val="20"/>
-              </w:rPr>
-              <w:t/>
-            </w:r>
-            <w:proofErr w:type="spellStart"/>
-            <w:r>
-              <w:rPr>
-                <w:b/>
-                <w:sz w:val="20"/>
-                <w:szCs w:val="20"/>
-              </w:rPr>
-              <w:t/>
-            </w:r>
-            <w:proofErr w:type="spellEnd"/>
-            <w:r>
-              <w:rPr>
-                <w:b/>
-                <w:sz w:val="20"/>
-                <w:szCs w:val="20"/>
-              </w:rPr>
-              <w:t/>
-            </w:r>
-            <w:r>
-              <w:rPr>
-                <w:bCs/>
-                <w:sz w:val="20"/>
-                <w:szCs w:val="20"/>
-              </w:rPr>
-              <w:t xml:space="preserve"> </w:t>
-            </w:r>
-          </w:p>
-          <w:p>
-            <w:pPr>
-              <w:keepLines/>
-              <w:tabs>
-                <w:tab w:val="left" w:pos="1348"/>
-                <w:tab w:val="left" w:pos="2907"/>
-                <w:tab w:val="left" w:pos="4466"/>
-                <w:tab w:val="left" w:pos="5175"/>
-              </w:tabs>
-              <w:snapToGrid w:val="0"/>
-              <w:rPr>
-                <w:b/>
-                <w:sz w:val="20"/>
-                <w:szCs w:val="20"/>
-              </w:rPr>
-            </w:pPr>
-            <w:r>
-              <w:rPr>
-                <w:bCs/>
-                <w:sz w:val="20"/>
-                <w:szCs w:val="20"/>
-              </w:rPr>
-              <w:t/>
-            </w:r>
-            <w:proofErr w:type="spellStart"/>
-            <w:r>
-              <w:rPr>
-                <w:bCs/>
-                <w:sz w:val="20"/>
-                <w:szCs w:val="20"/>
-              </w:rPr>
-              <w:t/>
-            </w:r>
-            <w:proofErr w:type="spellEnd"/>
-            <w:r>
-              <w:rPr>
-                <w:b/>
                 <w:sz w:val="20"/>
                 <w:szCs w:val="20"/>
               </w:rPr>
@@ -12521,7 +11724,7 @@
                 <w:sz w:val="20"/>
                 <w:szCs w:val="20"/>
               </w:rPr>
-              <w:t xml:space="preserve">SO</w:t>
+              <w:t xml:space="preserve">O0,O1,O2</w:t>
             </w:r>
             <w:proofErr w:type="gramStart"/>
             <w:r>
@@ -12659,7 +11862,7 @@
                 <w:sz w:val="20"/>
                 <w:szCs w:val="20"/>
               </w:rPr>
-              <w:t xml:space="preserve">O0,O1</w:t>
+              <w:t xml:space="preserve">O0,O1,O2</w:t>
             </w:r>
             <w:proofErr w:type="gramStart"/>
             <w:r>
@@ -13173,7 +12376,7 @@
                 <w:sz w:val="20"/>
                 <w:szCs w:val="20"/>
               </w:rPr>
-              <w:t xml:space="preserve">BE</w:t>
+              <w:t xml:space="preserve">BE,FC</w:t>
             </w:r>
             <w:proofErr w:type="gramStart"/>
             <w:r>
@@ -13313,7 +12516,7 @@
                 <w:sz w:val="20"/>
                 <w:szCs w:val="20"/>
               </w:rPr>
-              <w:t xml:space="preserve">FC</w:t>
+              <w:t xml:space="preserve">O3</w:t>
             </w:r>
             <w:proofErr w:type="gramStart"/>
             <w:r>
@@ -13986,7 +13189,7 @@
                 <w:sz w:val="20"/>
                 <w:szCs w:val="20"/>
               </w:rPr>
-              <w:t xml:space="preserve">SO</w:t>
+              <w:t xml:space="preserve">O4,O5,O6</w:t>
             </w:r>
             <w:proofErr w:type="gramStart"/>
             <w:r>
@@ -14403,7 +13606,7 @@
                 <w:sz w:val="20"/>
                 <w:szCs w:val="20"/>
               </w:rPr>
-              <w:t xml:space="preserve">BE</w:t>
+              <w:t xml:space="preserve">FC</w:t>
             </w:r>
             <w:proofErr w:type="gramStart"/>
             <w:r>
@@ -14661,7 +13864,7 @@
                 <w:sz w:val="20"/>
                 <w:szCs w:val="20"/>
               </w:rPr>
-              <w:t xml:space="preserve">BE</w:t>
+              <w:t xml:space="preserve">BE,FC</w:t>
             </w:r>
             <w:proofErr w:type="gramStart"/>
             <w:r>
@@ -14925,7 +14128,7 @@
                 <w:sz w:val="20"/>
                 <w:szCs w:val="20"/>
               </w:rPr>
-              <w:t xml:space="preserve">BE,FC</w:t>
+              <w:t xml:space="preserve">BE</w:t>
             </w:r>
             <w:proofErr w:type="gramStart"/>
             <w:r>
@@ -15064,7 +14267,7 @@
                 <w:sz w:val="20"/>
                 <w:szCs w:val="20"/>
               </w:rPr>
-              <w:t xml:space="preserve">BE</w:t>
+              <w:t xml:space="preserve">FC</w:t>
             </w:r>
             <w:proofErr w:type="gramStart"/>
             <w:r>
@@ -15321,7 +14524,7 @@
                 <w:sz w:val="20"/>
                 <w:szCs w:val="20"/>
               </w:rPr>
-              <w:t xml:space="preserve">FC</w:t>
+              <w:t xml:space="preserve">BE,FC</w:t>
             </w:r>
             <w:proofErr w:type="gramStart"/>
             <w:r>
@@ -15457,7 +14660,7 @@
                 <w:sz w:val="20"/>
                 <w:szCs w:val="20"/>
               </w:rPr>
-              <w:t xml:space="preserve">BE,FC</w:t>
+              <w:t xml:space="preserve">FC</w:t>
             </w:r>
             <w:proofErr w:type="gramStart"/>
             <w:r>
@@ -15593,7 +14796,7 @@
                 <w:sz w:val="20"/>
                 <w:szCs w:val="20"/>
               </w:rPr>
-              <w:t xml:space="preserve">SO</w:t>
+              <w:t xml:space="preserve">O7,O8,O9</w:t>
             </w:r>
             <w:proofErr w:type="gramStart"/>
             <w:r>
@@ -15729,7 +14932,7 @@
                 <w:sz w:val="20"/>
                 <w:szCs w:val="20"/>
               </w:rPr>
-              <w:t xml:space="preserve">FC</w:t>
+              <w:t xml:space="preserve">BE,FC</w:t>
             </w:r>
             <w:proofErr w:type="gramStart"/>
             <w:r>
@@ -15865,7 +15068,7 @@
                 <w:sz w:val="20"/>
                 <w:szCs w:val="20"/>
               </w:rPr>
-              <w:t xml:space="preserve">O2</w:t>
+              <w:t xml:space="preserve">FC</w:t>
             </w:r>
             <w:proofErr w:type="gramStart"/>
             <w:r>
@@ -16281,7 +15484,7 @@
                 <w:sz w:val="20"/>
                 <w:szCs w:val="20"/>
               </w:rPr>
-              <w:t xml:space="preserve">BE,FC</w:t>
+              <w:t xml:space="preserve">BE</w:t>
             </w:r>
             <w:proofErr w:type="gramStart"/>
             <w:r>
@@ -16695,7 +15898,7 @@
                 <w:sz w:val="20"/>
                 <w:szCs w:val="20"/>
               </w:rPr>
-              <w:t xml:space="preserve">FC</w:t>
+              <w:t xml:space="preserve">BE,FC</w:t>
             </w:r>
             <w:proofErr w:type="gramStart"/>
             <w:r>
@@ -16833,7 +16036,7 @@
                 <w:sz w:val="20"/>
                 <w:szCs w:val="20"/>
               </w:rPr>
-              <w:t xml:space="preserve">BE,FC</w:t>
+              <w:t xml:space="preserve">FC</w:t>
             </w:r>
             <w:proofErr w:type="gramStart"/>
             <w:r>
@@ -17109,7 +16312,7 @@
                 <w:sz w:val="20"/>
                 <w:szCs w:val="20"/>
               </w:rPr>
-              <w:t xml:space="preserve">BE</w:t>
+              <w:t xml:space="preserve">SO</w:t>
             </w:r>
             <w:proofErr w:type="gramStart"/>
             <w:r>
@@ -17771,7 +16974,7 @@
                 <w:sz w:val="20"/>
                 <w:szCs w:val="20"/>
               </w:rPr>
-              <w:t xml:space="preserve">BE</w:t>
+              <w:t xml:space="preserve">SO</w:t>
             </w:r>
             <w:proofErr w:type="gramStart"/>
             <w:r>
@@ -17910,7 +17113,7 @@
                 <w:sz w:val="20"/>
                 <w:szCs w:val="20"/>
               </w:rPr>
-              <w:t xml:space="preserve">FC</w:t>
+              <w:t xml:space="preserve">BE</w:t>
             </w:r>
             <w:proofErr w:type="gramStart"/>
             <w:r>
@@ -18333,7 +17536,487 @@
               <w:jc w:val="both"/>
             </w:pPr>
             <w:r>
+              <w:t xml:space="preserve">commentaire 45</w:t>
+            </w:r>
+            <w:proofErr w:type="spellStart"/>
+            <w:proofErr w:type="gramStart"/>
+            <w:r>
+              <w:t/>
+            </w:r>
+            <w:proofErr w:type="spellEnd"/>
+            <w:proofErr w:type="gramEnd"/>
+            <w:r>
+              <w:t/>
+            </w:r>
+          </w:p>
+        </w:tc>
+        <w:tc>
+          <w:tcPr>
+            <w:tcW w:w="1729" w:type="dxa"/>
+            <w:tcBorders>
+              <w:left w:val="single" w:sz="4" w:space="0" w:color="000000"/>
+              <w:bottom w:val="single" w:sz="12" w:space="0" w:color="000000"/>
+              <w:right w:val="single" w:sz="12" w:space="0" w:color="000000"/>
+            </w:tcBorders>
+            <w:shd w:val="clear" w:color="auto" w:fill="FFFFFF"/>
+            <w:vAlign w:val="center"/>
+          </w:tcPr>
+          <w:p>
+            <w:pPr>
+              <w:keepLines/>
+              <w:snapToGrid w:val="0"/>
+              <w:spacing w:before="120"/>
+            </w:pPr>
+            <w:r>
+              <w:t/>
+            </w:r>
+          </w:p>
+        </w:tc>
+      </w:tr>
+      <w:tr>
+        <w:trPr>
+          <w:cantSplit/>
+          <w:trHeight w:val="360"/>
+          <w:jc w:val="center"/>
+        </w:trPr>
+        <w:tc>
+          <w:tcPr>
+            <w:tcW w:w="722" w:type="dxa"/>
+            <w:tcBorders>
+              <w:left w:val="single" w:sz="12" w:space="0" w:color="000000"/>
+              <w:bottom w:val="single" w:sz="12" w:space="0" w:color="000000"/>
+              <w:right w:val="single" w:sz="4" w:space="0" w:color="000000"/>
+            </w:tcBorders>
+            <w:shd w:val="clear" w:color="auto" w:fill="FFFFFF"/>
+            <w:vAlign w:val="center"/>
+          </w:tcPr>
+          <w:p>
+            <w:pPr>
+              <w:keepLines/>
+              <w:snapToGrid w:val="0"/>
+              <w:spacing w:before="120"/>
+              <w:jc w:val="center"/>
+            </w:pPr>
+            <w:r>
+              <w:t/>
+            </w:r>
+            <w:proofErr w:type="gramStart"/>
+            <w:r>
+              <w:t xml:space="preserve">O3</w:t>
+            </w:r>
+            <w:proofErr w:type="gramEnd"/>
+            <w:r>
+              <w:t/>
+            </w:r>
+            <w:r>
+              <w:t/>
+            </w:r>
+          </w:p>
+        </w:tc>
+        <w:tc>
+          <w:tcPr>
+            <w:tcW w:w="7944" w:type="dxa"/>
+            <w:tcBorders>
+              <w:left w:val="single" w:sz="4" w:space="0" w:color="000000"/>
+              <w:bottom w:val="single" w:sz="12" w:space="0" w:color="000000"/>
+              <w:right w:val="single" w:sz="4" w:space="0" w:color="000000"/>
+            </w:tcBorders>
+            <w:shd w:val="clear" w:color="auto" w:fill="FFFFFF"/>
+            <w:vAlign w:val="center"/>
+          </w:tcPr>
+          <w:p>
+            <w:pPr>
+              <w:keepLines/>
+              <w:snapToGrid w:val="0"/>
+              <w:spacing w:before="120"/>
+              <w:jc w:val="both"/>
+            </w:pPr>
+            <w:r>
+              <w:t xml:space="preserve">commentaire 456</w:t>
+            </w:r>
+            <w:proofErr w:type="spellStart"/>
+            <w:proofErr w:type="gramStart"/>
+            <w:r>
+              <w:t/>
+            </w:r>
+            <w:proofErr w:type="spellEnd"/>
+            <w:proofErr w:type="gramEnd"/>
+            <w:r>
+              <w:t/>
+            </w:r>
+          </w:p>
+        </w:tc>
+        <w:tc>
+          <w:tcPr>
+            <w:tcW w:w="1729" w:type="dxa"/>
+            <w:tcBorders>
+              <w:left w:val="single" w:sz="4" w:space="0" w:color="000000"/>
+              <w:bottom w:val="single" w:sz="12" w:space="0" w:color="000000"/>
+              <w:right w:val="single" w:sz="12" w:space="0" w:color="000000"/>
+            </w:tcBorders>
+            <w:shd w:val="clear" w:color="auto" w:fill="FFFFFF"/>
+            <w:vAlign w:val="center"/>
+          </w:tcPr>
+          <w:p>
+            <w:pPr>
+              <w:keepLines/>
+              <w:snapToGrid w:val="0"/>
+              <w:spacing w:before="120"/>
+            </w:pPr>
+            <w:r>
+              <w:t/>
+            </w:r>
+          </w:p>
+        </w:tc>
+      </w:tr>
+      <w:tr>
+        <w:trPr>
+          <w:cantSplit/>
+          <w:trHeight w:val="360"/>
+          <w:jc w:val="center"/>
+        </w:trPr>
+        <w:tc>
+          <w:tcPr>
+            <w:tcW w:w="722" w:type="dxa"/>
+            <w:tcBorders>
+              <w:left w:val="single" w:sz="12" w:space="0" w:color="000000"/>
+              <w:bottom w:val="single" w:sz="12" w:space="0" w:color="000000"/>
+              <w:right w:val="single" w:sz="4" w:space="0" w:color="000000"/>
+            </w:tcBorders>
+            <w:shd w:val="clear" w:color="auto" w:fill="FFFFFF"/>
+            <w:vAlign w:val="center"/>
+          </w:tcPr>
+          <w:p>
+            <w:pPr>
+              <w:keepLines/>
+              <w:snapToGrid w:val="0"/>
+              <w:spacing w:before="120"/>
+              <w:jc w:val="center"/>
+            </w:pPr>
+            <w:r>
+              <w:t/>
+            </w:r>
+            <w:proofErr w:type="gramStart"/>
+            <w:r>
+              <w:t xml:space="preserve">O4</w:t>
+            </w:r>
+            <w:proofErr w:type="gramEnd"/>
+            <w:r>
+              <w:t/>
+            </w:r>
+            <w:r>
+              <w:t/>
+            </w:r>
+          </w:p>
+        </w:tc>
+        <w:tc>
+          <w:tcPr>
+            <w:tcW w:w="7944" w:type="dxa"/>
+            <w:tcBorders>
+              <w:left w:val="single" w:sz="4" w:space="0" w:color="000000"/>
+              <w:bottom w:val="single" w:sz="12" w:space="0" w:color="000000"/>
+              <w:right w:val="single" w:sz="4" w:space="0" w:color="000000"/>
+            </w:tcBorders>
+            <w:shd w:val="clear" w:color="auto" w:fill="FFFFFF"/>
+            <w:vAlign w:val="center"/>
+          </w:tcPr>
+          <w:p>
+            <w:pPr>
+              <w:keepLines/>
+              <w:snapToGrid w:val="0"/>
+              <w:spacing w:before="120"/>
+              <w:jc w:val="both"/>
+            </w:pPr>
+            <w:r>
+              <w:t xml:space="preserve">COMMENTAIRE 1</w:t>
+            </w:r>
+            <w:proofErr w:type="spellStart"/>
+            <w:proofErr w:type="gramStart"/>
+            <w:r>
+              <w:t/>
+            </w:r>
+            <w:proofErr w:type="spellEnd"/>
+            <w:proofErr w:type="gramEnd"/>
+            <w:r>
+              <w:t/>
+            </w:r>
+          </w:p>
+        </w:tc>
+        <w:tc>
+          <w:tcPr>
+            <w:tcW w:w="1729" w:type="dxa"/>
+            <w:tcBorders>
+              <w:left w:val="single" w:sz="4" w:space="0" w:color="000000"/>
+              <w:bottom w:val="single" w:sz="12" w:space="0" w:color="000000"/>
+              <w:right w:val="single" w:sz="12" w:space="0" w:color="000000"/>
+            </w:tcBorders>
+            <w:shd w:val="clear" w:color="auto" w:fill="FFFFFF"/>
+            <w:vAlign w:val="center"/>
+          </w:tcPr>
+          <w:p>
+            <w:pPr>
+              <w:keepLines/>
+              <w:snapToGrid w:val="0"/>
+              <w:spacing w:before="120"/>
+            </w:pPr>
+            <w:r>
+              <w:t/>
+            </w:r>
+          </w:p>
+        </w:tc>
+      </w:tr>
+      <w:tr>
+        <w:trPr>
+          <w:cantSplit/>
+          <w:trHeight w:val="360"/>
+          <w:jc w:val="center"/>
+        </w:trPr>
+        <w:tc>
+          <w:tcPr>
+            <w:tcW w:w="722" w:type="dxa"/>
+            <w:tcBorders>
+              <w:left w:val="single" w:sz="12" w:space="0" w:color="000000"/>
+              <w:bottom w:val="single" w:sz="12" w:space="0" w:color="000000"/>
+              <w:right w:val="single" w:sz="4" w:space="0" w:color="000000"/>
+            </w:tcBorders>
+            <w:shd w:val="clear" w:color="auto" w:fill="FFFFFF"/>
+            <w:vAlign w:val="center"/>
+          </w:tcPr>
+          <w:p>
+            <w:pPr>
+              <w:keepLines/>
+              <w:snapToGrid w:val="0"/>
+              <w:spacing w:before="120"/>
+              <w:jc w:val="center"/>
+            </w:pPr>
+            <w:r>
+              <w:t/>
+            </w:r>
+            <w:proofErr w:type="gramStart"/>
+            <w:r>
+              <w:t xml:space="preserve">O5</w:t>
+            </w:r>
+            <w:proofErr w:type="gramEnd"/>
+            <w:r>
+              <w:t/>
+            </w:r>
+            <w:r>
+              <w:t/>
+            </w:r>
+          </w:p>
+        </w:tc>
+        <w:tc>
+          <w:tcPr>
+            <w:tcW w:w="7944" w:type="dxa"/>
+            <w:tcBorders>
+              <w:left w:val="single" w:sz="4" w:space="0" w:color="000000"/>
+              <w:bottom w:val="single" w:sz="12" w:space="0" w:color="000000"/>
+              <w:right w:val="single" w:sz="4" w:space="0" w:color="000000"/>
+            </w:tcBorders>
+            <w:shd w:val="clear" w:color="auto" w:fill="FFFFFF"/>
+            <w:vAlign w:val="center"/>
+          </w:tcPr>
+          <w:p>
+            <w:pPr>
+              <w:keepLines/>
+              <w:snapToGrid w:val="0"/>
+              <w:spacing w:before="120"/>
+              <w:jc w:val="both"/>
+            </w:pPr>
+            <w:r>
               <w:t xml:space="preserve">COMMENTAIRE 5</w:t>
+            </w:r>
+            <w:proofErr w:type="spellStart"/>
+            <w:proofErr w:type="gramStart"/>
+            <w:r>
+              <w:t/>
+            </w:r>
+            <w:proofErr w:type="spellEnd"/>
+            <w:proofErr w:type="gramEnd"/>
+            <w:r>
+              <w:t/>
+            </w:r>
+          </w:p>
+        </w:tc>
+        <w:tc>
+          <w:tcPr>
+            <w:tcW w:w="1729" w:type="dxa"/>
+            <w:tcBorders>
+              <w:left w:val="single" w:sz="4" w:space="0" w:color="000000"/>
+              <w:bottom w:val="single" w:sz="12" w:space="0" w:color="000000"/>
+              <w:right w:val="single" w:sz="12" w:space="0" w:color="000000"/>
+            </w:tcBorders>
+            <w:shd w:val="clear" w:color="auto" w:fill="FFFFFF"/>
+            <w:vAlign w:val="center"/>
+          </w:tcPr>
+          <w:p>
+            <w:pPr>
+              <w:keepLines/>
+              <w:snapToGrid w:val="0"/>
+              <w:spacing w:before="120"/>
+            </w:pPr>
+            <w:r>
+              <w:t/>
+            </w:r>
+          </w:p>
+        </w:tc>
+      </w:tr>
+      <w:tr>
+        <w:trPr>
+          <w:cantSplit/>
+          <w:trHeight w:val="360"/>
+          <w:jc w:val="center"/>
+        </w:trPr>
+        <w:tc>
+          <w:tcPr>
+            <w:tcW w:w="722" w:type="dxa"/>
+            <w:tcBorders>
+              <w:left w:val="single" w:sz="12" w:space="0" w:color="000000"/>
+              <w:bottom w:val="single" w:sz="12" w:space="0" w:color="000000"/>
+              <w:right w:val="single" w:sz="4" w:space="0" w:color="000000"/>
+            </w:tcBorders>
+            <w:shd w:val="clear" w:color="auto" w:fill="FFFFFF"/>
+            <w:vAlign w:val="center"/>
+          </w:tcPr>
+          <w:p>
+            <w:pPr>
+              <w:keepLines/>
+              <w:snapToGrid w:val="0"/>
+              <w:spacing w:before="120"/>
+              <w:jc w:val="center"/>
+            </w:pPr>
+            <w:r>
+              <w:t/>
+            </w:r>
+            <w:proofErr w:type="gramStart"/>
+            <w:r>
+              <w:t xml:space="preserve">O8</w:t>
+            </w:r>
+            <w:proofErr w:type="gramEnd"/>
+            <w:r>
+              <w:t/>
+            </w:r>
+            <w:r>
+              <w:t/>
+            </w:r>
+          </w:p>
+        </w:tc>
+        <w:tc>
+          <w:tcPr>
+            <w:tcW w:w="7944" w:type="dxa"/>
+            <w:tcBorders>
+              <w:left w:val="single" w:sz="4" w:space="0" w:color="000000"/>
+              <w:bottom w:val="single" w:sz="12" w:space="0" w:color="000000"/>
+              <w:right w:val="single" w:sz="4" w:space="0" w:color="000000"/>
+            </w:tcBorders>
+            <w:shd w:val="clear" w:color="auto" w:fill="FFFFFF"/>
+            <w:vAlign w:val="center"/>
+          </w:tcPr>
+          <w:p>
+            <w:pPr>
+              <w:keepLines/>
+              <w:snapToGrid w:val="0"/>
+              <w:spacing w:before="120"/>
+              <w:jc w:val="both"/>
+            </w:pPr>
+            <w:r>
+              <w:t xml:space="preserve">COMMENTAIRE 5</w:t>
+            </w:r>
+            <w:proofErr w:type="spellStart"/>
+            <w:proofErr w:type="gramStart"/>
+            <w:r>
+              <w:t/>
+            </w:r>
+            <w:proofErr w:type="spellEnd"/>
+            <w:proofErr w:type="gramEnd"/>
+            <w:r>
+              <w:t/>
+            </w:r>
+          </w:p>
+        </w:tc>
+        <w:tc>
+          <w:tcPr>
+            <w:tcW w:w="1729" w:type="dxa"/>
+            <w:tcBorders>
+              <w:left w:val="single" w:sz="4" w:space="0" w:color="000000"/>
+              <w:bottom w:val="single" w:sz="12" w:space="0" w:color="000000"/>
+              <w:right w:val="single" w:sz="12" w:space="0" w:color="000000"/>
+            </w:tcBorders>
+            <w:shd w:val="clear" w:color="auto" w:fill="FFFFFF"/>
+            <w:vAlign w:val="center"/>
+          </w:tcPr>
+          <w:p>
+            <w:pPr>
+              <w:keepLines/>
+              <w:snapToGrid w:val="0"/>
+              <w:spacing w:before="120"/>
+            </w:pPr>
+            <w:r>
+              <w:t/>
+            </w:r>
+          </w:p>
+        </w:tc>
+      </w:tr>
+      <w:tr>
+        <w:trPr>
+          <w:cantSplit/>
+          <w:trHeight w:val="360"/>
+          <w:jc w:val="center"/>
+        </w:trPr>
+        <w:tc>
+          <w:tcPr>
+            <w:tcW w:w="722" w:type="dxa"/>
+            <w:tcBorders>
+              <w:left w:val="single" w:sz="12" w:space="0" w:color="000000"/>
+              <w:bottom w:val="single" w:sz="12" w:space="0" w:color="000000"/>
+              <w:right w:val="single" w:sz="4" w:space="0" w:color="000000"/>
+            </w:tcBorders>
+            <w:shd w:val="clear" w:color="auto" w:fill="FFFFFF"/>
+            <w:vAlign w:val="center"/>
+          </w:tcPr>
+          <w:p>
+            <w:pPr>
+              <w:keepLines/>
+              <w:snapToGrid w:val="0"/>
+              <w:spacing w:before="120"/>
+              <w:jc w:val="center"/>
+            </w:pPr>
+            <w:r>
+              <w:t/>
+            </w:r>
+            <w:proofErr w:type="gramStart"/>
+            <w:r>
+              <w:t xml:space="preserve">O9</w:t>
+            </w:r>
+            <w:proofErr w:type="gramEnd"/>
+            <w:r>
+              <w:t/>
+            </w:r>
+            <w:r>
+              <w:t/>
+            </w:r>
+          </w:p>
+        </w:tc>
+        <w:tc>
+          <w:tcPr>
+            <w:tcW w:w="7944" w:type="dxa"/>
+            <w:tcBorders>
+              <w:left w:val="single" w:sz="4" w:space="0" w:color="000000"/>
+              <w:bottom w:val="single" w:sz="12" w:space="0" w:color="000000"/>
+              <w:right w:val="single" w:sz="4" w:space="0" w:color="000000"/>
+            </w:tcBorders>
+            <w:shd w:val="clear" w:color="auto" w:fill="FFFFFF"/>
+            <w:vAlign w:val="center"/>
+          </w:tcPr>
+          <w:p>
+            <w:pPr>
+              <w:keepLines/>
+              <w:snapToGrid w:val="0"/>
+              <w:spacing w:before="120"/>
+              <w:jc w:val="both"/>
+            </w:pPr>
+            <w:r>
+              <w:t xml:space="preserve">COMMENTAIRE 3</w:t>
             </w:r>
             <w:proofErr w:type="spellStart"/>
             <w:proofErr w:type="gramStart"/>
@@ -18587,7 +18270,209 @@
               <w:jc w:val="both"/>
             </w:pPr>
             <w:r>
+              <w:t xml:space="preserve">COMMENTAIRE 5</w:t>
+            </w:r>
+            <w:proofErr w:type="spellStart"/>
+            <w:proofErr w:type="gramStart"/>
+            <w:r>
+              <w:t/>
+            </w:r>
+            <w:proofErr w:type="spellEnd"/>
+            <w:proofErr w:type="gramEnd"/>
+            <w:r>
+              <w:t/>
+            </w:r>
+          </w:p>
+        </w:tc>
+        <w:tc>
+          <w:tcPr>
+            <w:tcW w:w="1729" w:type="dxa"/>
+            <w:tcBorders>
+              <w:left w:val="single" w:sz="2" w:space="0" w:color="000000"/>
+              <w:bottom w:val="single" w:sz="12" w:space="0" w:color="000000"/>
+              <w:right w:val="single" w:sz="12" w:space="0" w:color="000000"/>
+            </w:tcBorders>
+            <w:shd w:val="clear" w:color="auto" w:fill="FFFFFF"/>
+            <w:vAlign w:val="center"/>
+          </w:tcPr>
+          <w:p>
+            <w:pPr>
+              <w:keepLines/>
+              <w:snapToGrid w:val="0"/>
+            </w:pPr>
+            <w:r>
+              <w:t/>
+            </w:r>
+            <w:proofErr w:type="spellStart"/>
+            <w:r>
+              <w:t/>
+            </w:r>
+            <w:proofErr w:type="spellEnd"/>
+            <w:r>
+              <w:t/>
+            </w:r>
+          </w:p>
+        </w:tc>
+      </w:tr>
+      <w:tr>
+        <w:trPr>
+          <w:cantSplit/>
+          <w:trHeight w:val="360"/>
+          <w:jc w:val="center"/>
+        </w:trPr>
+        <w:tc>
+          <w:tcPr>
+            <w:tcW w:w="722" w:type="dxa"/>
+            <w:tcBorders>
+              <w:left w:val="single" w:sz="12" w:space="0" w:color="000000"/>
+              <w:bottom w:val="single" w:sz="12" w:space="0" w:color="000000"/>
+              <w:right w:val="single" w:sz="2" w:space="0" w:color="000000"/>
+            </w:tcBorders>
+            <w:shd w:val="clear" w:color="auto" w:fill="FFFFFF"/>
+            <w:vAlign w:val="center"/>
+          </w:tcPr>
+          <w:p>
+            <w:pPr>
+              <w:keepLines/>
+              <w:snapToGrid w:val="0"/>
+              <w:jc w:val="center"/>
+            </w:pPr>
+            <w:r>
+              <w:t/>
+            </w:r>
+            <w:proofErr w:type="gramStart"/>
+            <w:r>
+              <w:t xml:space="preserve">O6</w:t>
+            </w:r>
+            <w:proofErr w:type="gramEnd"/>
+            <w:r>
+              <w:t/>
+            </w:r>
+            <w:r>
+              <w:t/>
+            </w:r>
+          </w:p>
+        </w:tc>
+        <w:tc>
+          <w:tcPr>
+            <w:tcW w:w="7944" w:type="dxa"/>
+            <w:tcBorders>
+              <w:left w:val="single" w:sz="2" w:space="0" w:color="000000"/>
+              <w:bottom w:val="single" w:sz="12" w:space="0" w:color="000000"/>
+              <w:right w:val="single" w:sz="2" w:space="0" w:color="000000"/>
+            </w:tcBorders>
+            <w:shd w:val="clear" w:color="auto" w:fill="FFFFFF"/>
+            <w:vAlign w:val="center"/>
+          </w:tcPr>
+          <w:p>
+            <w:pPr>
+              <w:keepLines/>
+              <w:snapToGrid w:val="0"/>
+              <w:jc w:val="both"/>
+            </w:pPr>
+            <w:r>
               <w:t xml:space="preserve">COMMENTAIRE 3</w:t>
+            </w:r>
+            <w:proofErr w:type="spellStart"/>
+            <w:proofErr w:type="gramStart"/>
+            <w:r>
+              <w:t/>
+            </w:r>
+            <w:proofErr w:type="spellEnd"/>
+            <w:proofErr w:type="gramEnd"/>
+            <w:r>
+              <w:t/>
+            </w:r>
+          </w:p>
+        </w:tc>
+        <w:tc>
+          <w:tcPr>
+            <w:tcW w:w="1729" w:type="dxa"/>
+            <w:tcBorders>
+              <w:left w:val="single" w:sz="2" w:space="0" w:color="000000"/>
+              <w:bottom w:val="single" w:sz="12" w:space="0" w:color="000000"/>
+              <w:right w:val="single" w:sz="12" w:space="0" w:color="000000"/>
+            </w:tcBorders>
+            <w:shd w:val="clear" w:color="auto" w:fill="FFFFFF"/>
+            <w:vAlign w:val="center"/>
+          </w:tcPr>
+          <w:p>
+            <w:pPr>
+              <w:keepLines/>
+              <w:snapToGrid w:val="0"/>
+            </w:pPr>
+            <w:r>
+              <w:t/>
+            </w:r>
+            <w:proofErr w:type="spellStart"/>
+            <w:r>
+              <w:t/>
+            </w:r>
+            <w:proofErr w:type="spellEnd"/>
+            <w:r>
+              <w:t/>
+            </w:r>
+          </w:p>
+        </w:tc>
+      </w:tr>
+      <w:tr>
+        <w:trPr>
+          <w:cantSplit/>
+          <w:trHeight w:val="360"/>
+          <w:jc w:val="center"/>
+        </w:trPr>
+        <w:tc>
+          <w:tcPr>
+            <w:tcW w:w="722" w:type="dxa"/>
+            <w:tcBorders>
+              <w:left w:val="single" w:sz="12" w:space="0" w:color="000000"/>
+              <w:bottom w:val="single" w:sz="12" w:space="0" w:color="000000"/>
+              <w:right w:val="single" w:sz="2" w:space="0" w:color="000000"/>
+            </w:tcBorders>
+            <w:shd w:val="clear" w:color="auto" w:fill="FFFFFF"/>
+            <w:vAlign w:val="center"/>
+          </w:tcPr>
+          <w:p>
+            <w:pPr>
+              <w:keepLines/>
+              <w:snapToGrid w:val="0"/>
+              <w:jc w:val="center"/>
+            </w:pPr>
+            <w:r>
+              <w:t/>
+            </w:r>
+            <w:proofErr w:type="gramStart"/>
+            <w:r>
+              <w:t xml:space="preserve">O7</w:t>
+            </w:r>
+            <w:proofErr w:type="gramEnd"/>
+            <w:r>
+              <w:t/>
+            </w:r>
+            <w:r>
+              <w:t/>
+            </w:r>
+          </w:p>
+        </w:tc>
+        <w:tc>
+          <w:tcPr>
+            <w:tcW w:w="7944" w:type="dxa"/>
+            <w:tcBorders>
+              <w:left w:val="single" w:sz="2" w:space="0" w:color="000000"/>
+              <w:bottom w:val="single" w:sz="12" w:space="0" w:color="000000"/>
+              <w:right w:val="single" w:sz="2" w:space="0" w:color="000000"/>
+            </w:tcBorders>
+            <w:shd w:val="clear" w:color="auto" w:fill="FFFFFF"/>
+            <w:vAlign w:val="center"/>
+          </w:tcPr>
+          <w:p>
+            <w:pPr>
+              <w:keepLines/>
+              <w:snapToGrid w:val="0"/>
+              <w:jc w:val="both"/>
+            </w:pPr>
+            <w:r>
+              <w:t xml:space="preserve">COMMENTAIRE 1</w:t>
             </w:r>
             <w:proofErr w:type="spellStart"/>
             <w:proofErr w:type="gramStart"/>

</xml_diff>

<commit_message>
fINCISH AJOUTER COMMENTAIRE 6 &|é&|àé|éàé(
</commit_message>
<xml_diff>
--- a/src/rapports/output.docx
+++ b/src/rapports/output.docx
@@ -830,7 +830,7 @@
               <w:rPr>
                 <w:color w:val="00B0F0"/>
               </w:rPr>
-              <w:t xml:space="preserve">PALAN ELECTRIQUE</w:t>
+              <w:t xml:space="preserve">MACHINE</w:t>
             </w:r>
             <w:proofErr w:type="spellStart"/>
             <w:proofErr w:type="gramStart"/>
@@ -962,7 +962,7 @@
                 <w:sz w:val="20"/>
                 <w:szCs w:val="20"/>
               </w:rPr>
-              <w:t xml:space="preserve">STELANTIS</w:t>
+              <w:t xml:space="preserve">IKEA COMPANY</w:t>
             </w:r>
             <w:proofErr w:type="spellStart"/>
             <w:proofErr w:type="gramStart"/>
@@ -1011,7 +1011,7 @@
                 <w:sz w:val="20"/>
                 <w:szCs w:val="20"/>
               </w:rPr>
-              <w:t xml:space="preserve"> LOT AL MASSIRA, LOT N°187, APPT 5-6 3EME ETAGE</w:t>
+              <w:t xml:space="preserve">BOULEVARD MOHAMMED VI, LOT AL MASSIRA, LOT N°187, APPT 5-6 3EME ETAGE</w:t>
             </w:r>
             <w:proofErr w:type="gramStart"/>
             <w:r>
@@ -1058,7 +1058,7 @@
                 <w:sz w:val="20"/>
                 <w:szCs w:val="20"/>
               </w:rPr>
-              <w:t xml:space="preserve">69756</w:t>
+              <w:t xml:space="preserve">28810</w:t>
             </w:r>
             <w:proofErr w:type="spellStart"/>
             <w:proofErr w:type="gramStart"/>
@@ -1080,7 +1080,7 @@
                 <w:sz w:val="20"/>
                 <w:szCs w:val="20"/>
               </w:rPr>
-              <w:t xml:space="preserve"> – TANGER</w:t>
+              <w:t xml:space="preserve"> – MOHAMMEDIA</w:t>
             </w:r>
           </w:p>
           <w:p>
@@ -1242,7 +1242,7 @@
                 <w:sz w:val="18"/>
                 <w:szCs w:val="18"/>
               </w:rPr>
-              <w:t xml:space="preserve">DEMAG</w:t>
+              <w:t xml:space="preserve">semense</w:t>
             </w:r>
             <w:proofErr w:type="gramStart"/>
             <w:r>
@@ -1445,7 +1445,7 @@
                 <w:sz w:val="18"/>
                 <w:szCs w:val="18"/>
               </w:rPr>
-              <w:t xml:space="preserve">Sans Objet</w:t>
+              <w:t xml:space="preserve">Appareil CE</w:t>
             </w:r>
             <w:proofErr w:type="gramStart"/>
             <w:r>
@@ -1587,7 +1587,7 @@
                 <w:sz w:val="18"/>
                 <w:szCs w:val="18"/>
               </w:rPr>
-              <w:t xml:space="preserve">Périodique</w:t>
+              <w:t xml:space="preserve">Mise en service</w:t>
             </w:r>
             <w:proofErr w:type="spellStart"/>
             <w:proofErr w:type="gramStart"/>
@@ -1721,7 +1721,7 @@
                 <w:sz w:val="18"/>
                 <w:szCs w:val="18"/>
               </w:rPr>
-              <w:t xml:space="preserve">123R</w:t>
+              <w:t xml:space="preserve">YU-6</w:t>
             </w:r>
             <w:proofErr w:type="spellStart"/>
             <w:proofErr w:type="gramStart"/>
@@ -1853,7 +1853,7 @@
                 <w:sz w:val="18"/>
                 <w:szCs w:val="18"/>
               </w:rPr>
-              <w:t xml:space="preserve">Atelier de production</w:t>
+              <w:t xml:space="preserve">Atelier de Production</w:t>
             </w:r>
             <w:proofErr w:type="gramStart"/>
             <w:r>
@@ -2353,7 +2353,7 @@
                 <w:sz w:val="18"/>
                 <w:szCs w:val="18"/>
               </w:rPr>
-              <w:t xml:space="preserve">Amine ALOUI</w:t>
+              <w:t xml:space="preserve">Amine EL FAHI</w:t>
             </w:r>
             <w:proofErr w:type="spellStart"/>
             <w:proofErr w:type="gramStart"/>
@@ -2485,7 +2485,7 @@
                 <w:sz w:val="18"/>
                 <w:szCs w:val="18"/>
               </w:rPr>
-              <w:t xml:space="preserve">10/02/2025</w:t>
+              <w:t xml:space="preserve">12/02/2025</w:t>
             </w:r>
             <w:proofErr w:type="spellStart"/>
             <w:proofErr w:type="gramStart"/>
@@ -7961,7 +7961,7 @@
                                 <w:color w:val="4F81BD" w:themeColor="accent1"/>
                                 <w:szCs w:val="20"/>
                               </w:rPr>
-                              <w:t xml:space="preserve">PALAN ELECTRIQUE</w:t>
+                              <w:t xml:space="preserve">MACHINE</w:t>
                             </w:r>
                           </w:p>
                           <w:p>
@@ -8134,7 +8134,7 @@
                           <w:color w:val="4F81BD" w:themeColor="accent1"/>
                           <w:szCs w:val="20"/>
                         </w:rPr>
-                        <w:t xml:space="preserve">PALAN ELECTRIQUE</w:t>
+                        <w:t xml:space="preserve">MACHINE</w:t>
                       </w:r>
                     </w:p>
                     <w:p>
@@ -8266,7 +8266,7 @@
               <w:rPr>
                 <w:b/>
               </w:rPr>
-              <w:t xml:space="preserve">DEMAG</w:t>
+              <w:t xml:space="preserve">semense</w:t>
             </w:r>
             <w:proofErr w:type="gramStart"/>
             <w:r>
@@ -8342,7 +8342,7 @@
               <w:rPr>
                 <w:b/>
               </w:rPr>
-              <w:t xml:space="preserve">AAA</w:t>
+              <w:t xml:space="preserve">AA</w:t>
             </w:r>
             <w:proofErr w:type="spellStart"/>
             <w:proofErr w:type="gramStart"/>
@@ -8498,7 +8498,7 @@
               <w:rPr>
                 <w:b/>
               </w:rPr>
-              <w:t xml:space="preserve">123R</w:t>
+              <w:t xml:space="preserve">YU-6</w:t>
             </w:r>
             <w:proofErr w:type="spellStart"/>
             <w:proofErr w:type="gramStart"/>
@@ -8576,7 +8576,7 @@
               <w:rPr>
                 <w:b/>
               </w:rPr>
-              <w:t xml:space="preserve">A12</w:t>
+              <w:t xml:space="preserve">A456</w:t>
             </w:r>
             <w:proofErr w:type="spellStart"/>
             <w:proofErr w:type="gramStart"/>
@@ -8654,7 +8654,7 @@
               <w:rPr>
                 <w:b/>
               </w:rPr>
-              <w:t xml:space="preserve">Atelier de production</w:t>
+              <w:t xml:space="preserve">Atelier de Production</w:t>
             </w:r>
             <w:proofErr w:type="gramStart"/>
             <w:r>
@@ -8731,7 +8731,7 @@
               <w:rPr>
                 <w:b/>
               </w:rPr>
-              <w:t xml:space="preserve">Autre : </w:t>
+              <w:t xml:space="preserve">Poutres roulantes (non motorisée)</w:t>
             </w:r>
             <w:proofErr w:type="spellStart"/>
             <w:proofErr w:type="gramStart"/>
@@ -8947,7 +8947,7 @@
                 <w:b/>
                 <w:bCs/>
               </w:rPr>
-              <w:t xml:space="preserve">Absence de renseignement</w:t>
+              <w:t xml:space="preserve">Réalisées le : </w:t>
             </w:r>
             <w:proofErr w:type="spellStart"/>
             <w:proofErr w:type="gramStart"/>
@@ -8965,7 +8965,7 @@
                 <w:b/>
                 <w:bCs/>
               </w:rPr>
-              <w:t/>
+              <w:t xml:space="preserve">12/12/2005</w:t>
             </w:r>
             <w:proofErr w:type="spellStart"/>
             <w:r>
@@ -9167,7 +9167,7 @@
                 <w:b/>
                 <w:bCs/>
               </w:rPr>
-              <w:t xml:space="preserve">Réalisé sous charge de (kg) : </w:t>
+              <w:t xml:space="preserve">Réalisé avec la Charge maximale utile</w:t>
             </w:r>
             <w:proofErr w:type="spellStart"/>
             <w:proofErr w:type="gramStart"/>
@@ -9185,7 +9185,7 @@
                 <w:b/>
                 <w:bCs/>
               </w:rPr>
-              <w:t xml:space="preserve"> éààà</w:t>
+              <w:t xml:space="preserve"> </w:t>
             </w:r>
             <w:proofErr w:type="spellStart"/>
             <w:r>
@@ -9560,7 +9560,7 @@
                 <w:sz w:val="20"/>
                 <w:szCs w:val="20"/>
               </w:rPr>
-              <w:t xml:space="preserve">Sans Objet</w:t>
+              <w:t xml:space="preserve">Appareil CE</w:t>
             </w:r>
             <w:proofErr w:type="gramStart"/>
             <w:r>
@@ -9683,7 +9683,7 @@
                 <w:sz w:val="20"/>
                 <w:szCs w:val="20"/>
               </w:rPr>
-              <w:t xml:space="preserve">12</w:t>
+              <w:t xml:space="preserve">2</w:t>
             </w:r>
             <w:proofErr w:type="spellStart"/>
             <w:r>
@@ -9745,7 +9745,7 @@
                 <w:sz w:val="20"/>
                 <w:szCs w:val="20"/>
               </w:rPr>
-              <w:t xml:space="preserve">12</w:t>
+              <w:t xml:space="preserve">32</w:t>
             </w:r>
             <w:proofErr w:type="spellStart"/>
             <w:r>
@@ -9798,7 +9798,7 @@
                 <w:sz w:val="20"/>
                 <w:szCs w:val="20"/>
               </w:rPr>
-              <w:t xml:space="preserve">12</w:t>
+              <w:t xml:space="preserve">34</w:t>
             </w:r>
             <w:proofErr w:type="spellStart"/>
             <w:r>
@@ -9865,7 +9865,7 @@
                 <w:sz w:val="20"/>
                 <w:szCs w:val="20"/>
               </w:rPr>
-              <w:t xml:space="preserve">12</w:t>
+              <w:t xml:space="preserve">3</w:t>
             </w:r>
             <w:r>
               <w:rPr>
@@ -9905,7 +9905,7 @@
                 <w:sz w:val="20"/>
                 <w:szCs w:val="20"/>
               </w:rPr>
-              <w:t xml:space="preserve">23</w:t>
+              <w:t xml:space="preserve">4</w:t>
             </w:r>
             <w:proofErr w:type="spellStart"/>
             <w:r>
@@ -10039,7 +10039,7 @@
                 <w:sz w:val="20"/>
                 <w:szCs w:val="20"/>
               </w:rPr>
-              <w:t xml:space="preserve">34</w:t>
+              <w:t xml:space="preserve">55</w:t>
             </w:r>
             <w:proofErr w:type="spellStart"/>
             <w:r>
@@ -10092,7 +10092,7 @@
                 <w:sz w:val="20"/>
                 <w:szCs w:val="20"/>
               </w:rPr>
-              <w:t xml:space="preserve">34</w:t>
+              <w:t xml:space="preserve">4</w:t>
             </w:r>
             <w:proofErr w:type="spellStart"/>
             <w:r>
@@ -10594,7 +10594,7 @@
                 <w:sz w:val="20"/>
                 <w:szCs w:val="20"/>
               </w:rPr>
-              <w:t xml:space="preserve">45</w:t>
+              <w:t xml:space="preserve">4</w:t>
             </w:r>
             <w:proofErr w:type="spellStart"/>
             <w:r>
@@ -10644,7 +10644,7 @@
                 <w:sz w:val="20"/>
                 <w:szCs w:val="20"/>
               </w:rPr>
-              <w:t xml:space="preserve">56</w:t>
+              <w:t xml:space="preserve">5</w:t>
             </w:r>
             <w:proofErr w:type="spellStart"/>
             <w:r>
@@ -10820,7 +10820,7 @@
                 <w:sz w:val="20"/>
                 <w:szCs w:val="20"/>
               </w:rPr>
-              <w:t xml:space="preserve">67</w:t>
+              <w:t xml:space="preserve">7</w:t>
             </w:r>
             <w:proofErr w:type="spellStart"/>
             <w:r>
@@ -10870,7 +10870,7 @@
                 <w:sz w:val="20"/>
                 <w:szCs w:val="20"/>
               </w:rPr>
-              <w:t xml:space="preserve">67</w:t>
+              <w:t xml:space="preserve">6</w:t>
             </w:r>
             <w:proofErr w:type="spellStart"/>
             <w:r>
@@ -11029,6 +11029,803 @@
             <w:r>
               <w:rPr>
                 <w:bCs/>
+                <w:sz w:val="20"/>
+                <w:szCs w:val="20"/>
+              </w:rPr>
+              <w:t/>
+            </w:r>
+          </w:p>
+          <w:p>
+            <w:pPr>
+              <w:keepLines/>
+              <w:tabs>
+                <w:tab w:val="left" w:pos="1348"/>
+                <w:tab w:val="left" w:pos="2907"/>
+                <w:tab w:val="left" w:pos="4466"/>
+                <w:tab w:val="left" w:pos="5175"/>
+              </w:tabs>
+              <w:snapToGrid w:val="0"/>
+              <w:rPr>
+                <w:bCs/>
+                <w:sz w:val="20"/>
+                <w:szCs w:val="20"/>
+                <w:u w:val="single"/>
+              </w:rPr>
+            </w:pPr>
+            <w:r>
+              <w:rPr>
+                <w:bCs/>
+                <w:sz w:val="20"/>
+                <w:szCs w:val="20"/>
+                <w:u w:val="single"/>
+              </w:rPr>
+              <w:t/>
+            </w:r>
+          </w:p>
+          <w:p>
+            <w:pPr>
+              <w:keepLines/>
+              <w:tabs>
+                <w:tab w:val="left" w:pos="1348"/>
+                <w:tab w:val="left" w:pos="2907"/>
+                <w:tab w:val="left" w:pos="4466"/>
+                <w:tab w:val="left" w:pos="5175"/>
+              </w:tabs>
+              <w:snapToGrid w:val="0"/>
+              <w:rPr>
+                <w:b/>
+                <w:sz w:val="20"/>
+                <w:szCs w:val="20"/>
+                <w:u w:val="single"/>
+              </w:rPr>
+            </w:pPr>
+            <w:r>
+              <w:rPr>
+                <w:b/>
+                <w:sz w:val="20"/>
+                <w:szCs w:val="20"/>
+                <w:u w:val="single"/>
+              </w:rPr>
+              <w:t xml:space="preserve">Chaîne(s) a rouleau ou mailles jointives :</w:t>
+            </w:r>
+            <w:proofErr w:type="spellStart"/>
+            <w:proofErr w:type="gramStart"/>
+            <w:r>
+              <w:rPr>
+                <w:b/>
+                <w:sz w:val="20"/>
+                <w:szCs w:val="20"/>
+                <w:u w:val="single"/>
+              </w:rPr>
+              <w:t/>
+            </w:r>
+            <w:proofErr w:type="spellEnd"/>
+            <w:proofErr w:type="gramEnd"/>
+            <w:r>
+              <w:rPr>
+                <w:b/>
+                <w:sz w:val="20"/>
+                <w:szCs w:val="20"/>
+                <w:u w:val="single"/>
+              </w:rPr>
+              <w:t/>
+            </w:r>
+          </w:p>
+          <w:p>
+            <w:pPr>
+              <w:keepLines/>
+              <w:tabs>
+                <w:tab w:val="left" w:pos="1348"/>
+                <w:tab w:val="left" w:pos="2907"/>
+                <w:tab w:val="left" w:pos="4466"/>
+                <w:tab w:val="left" w:pos="5175"/>
+              </w:tabs>
+              <w:snapToGrid w:val="0"/>
+              <w:rPr>
+                <w:bCs/>
+                <w:sz w:val="20"/>
+                <w:szCs w:val="20"/>
+              </w:rPr>
+            </w:pPr>
+            <w:r>
+              <w:rPr>
+                <w:bCs/>
+                <w:sz w:val="20"/>
+                <w:szCs w:val="20"/>
+              </w:rPr>
+              <w:t/>
+            </w:r>
+            <w:r>
+              <w:rPr>
+                <w:bCs/>
+                <w:sz w:val="20"/>
+                <w:szCs w:val="20"/>
+              </w:rPr>
+              <w:t xml:space="preserve"> </w:t>
+            </w:r>
+          </w:p>
+          <w:p>
+            <w:pPr>
+              <w:keepLines/>
+              <w:tabs>
+                <w:tab w:val="left" w:pos="1348"/>
+                <w:tab w:val="left" w:pos="2907"/>
+                <w:tab w:val="left" w:pos="4466"/>
+                <w:tab w:val="left" w:pos="5175"/>
+              </w:tabs>
+              <w:snapToGrid w:val="0"/>
+              <w:rPr>
+                <w:bCs/>
+                <w:sz w:val="20"/>
+                <w:szCs w:val="20"/>
+              </w:rPr>
+            </w:pPr>
+            <w:r>
+              <w:rPr>
+                <w:bCs/>
+                <w:sz w:val="20"/>
+                <w:szCs w:val="20"/>
+              </w:rPr>
+              <w:t xml:space="preserve"> </w:t>
+            </w:r>
+            <w:r>
+              <w:rPr>
+                <w:bCs/>
+                <w:sz w:val="20"/>
+                <w:szCs w:val="20"/>
+              </w:rPr>
+              <w:t xml:space="preserve">Nombre :</w:t>
+            </w:r>
+            <w:proofErr w:type="gramStart"/>
+            <w:r>
+              <w:rPr>
+                <w:bCs/>
+                <w:sz w:val="20"/>
+                <w:szCs w:val="20"/>
+              </w:rPr>
+              <w:t/>
+            </w:r>
+            <w:proofErr w:type="gramEnd"/>
+            <w:r>
+              <w:rPr>
+                <w:bCs/>
+                <w:sz w:val="20"/>
+                <w:szCs w:val="20"/>
+              </w:rPr>
+              <w:t/>
+            </w:r>
+            <w:r>
+              <w:rPr>
+                <w:bCs/>
+                <w:sz w:val="20"/>
+                <w:szCs w:val="20"/>
+              </w:rPr>
+              <w:t xml:space="preserve"> </w:t>
+            </w:r>
+            <w:r>
+              <w:rPr>
+                <w:b/>
+                <w:sz w:val="20"/>
+                <w:szCs w:val="20"/>
+              </w:rPr>
+              <w:t xml:space="preserve">7</w:t>
+            </w:r>
+            <w:proofErr w:type="spellStart"/>
+            <w:r>
+              <w:rPr>
+                <w:b/>
+                <w:sz w:val="20"/>
+                <w:szCs w:val="20"/>
+              </w:rPr>
+              <w:t/>
+            </w:r>
+            <w:proofErr w:type="spellEnd"/>
+            <w:r>
+              <w:rPr>
+                <w:b/>
+                <w:sz w:val="20"/>
+                <w:szCs w:val="20"/>
+              </w:rPr>
+              <w:t/>
+            </w:r>
+            <w:r>
+              <w:rPr>
+                <w:bCs/>
+                <w:sz w:val="20"/>
+                <w:szCs w:val="20"/>
+              </w:rPr>
+              <w:t xml:space="preserve">   </w:t>
+            </w:r>
+            <w:r>
+              <w:rPr>
+                <w:bCs/>
+                <w:sz w:val="20"/>
+                <w:szCs w:val="20"/>
+              </w:rPr>
+              <w:t xml:space="preserve">Type :</w:t>
+            </w:r>
+            <w:r>
+              <w:rPr>
+                <w:bCs/>
+                <w:sz w:val="20"/>
+                <w:szCs w:val="20"/>
+              </w:rPr>
+              <w:t xml:space="preserve"> </w:t>
+            </w:r>
+            <w:r>
+              <w:rPr>
+                <w:b/>
+                <w:sz w:val="20"/>
+                <w:szCs w:val="20"/>
+              </w:rPr>
+              <w:t xml:space="preserve">A rouleau</w:t>
+            </w:r>
+            <w:proofErr w:type="spellStart"/>
+            <w:r>
+              <w:rPr>
+                <w:b/>
+                <w:sz w:val="20"/>
+                <w:szCs w:val="20"/>
+              </w:rPr>
+              <w:t/>
+            </w:r>
+            <w:proofErr w:type="spellEnd"/>
+            <w:r>
+              <w:rPr>
+                <w:b/>
+                <w:sz w:val="20"/>
+                <w:szCs w:val="20"/>
+              </w:rPr>
+              <w:t/>
+            </w:r>
+            <w:r>
+              <w:rPr>
+                <w:bCs/>
+                <w:sz w:val="20"/>
+                <w:szCs w:val="20"/>
+              </w:rPr>
+              <w:t xml:space="preserve">   </w:t>
+            </w:r>
+            <w:r>
+              <w:rPr>
+                <w:bCs/>
+                <w:sz w:val="20"/>
+                <w:szCs w:val="20"/>
+              </w:rPr>
+              <w:t/>
+            </w:r>
+            <w:r>
+              <w:rPr>
+                <w:bCs/>
+                <w:sz w:val="20"/>
+                <w:szCs w:val="20"/>
+              </w:rPr>
+              <w:t xml:space="preserve"> </w:t>
+            </w:r>
+            <w:r>
+              <w:rPr>
+                <w:b/>
+                <w:sz w:val="20"/>
+                <w:szCs w:val="20"/>
+              </w:rPr>
+              <w:t/>
+            </w:r>
+            <w:proofErr w:type="spellStart"/>
+            <w:r>
+              <w:rPr>
+                <w:b/>
+                <w:sz w:val="20"/>
+                <w:szCs w:val="20"/>
+              </w:rPr>
+              <w:t/>
+            </w:r>
+            <w:proofErr w:type="spellEnd"/>
+            <w:r>
+              <w:rPr>
+                <w:b/>
+                <w:sz w:val="20"/>
+                <w:szCs w:val="20"/>
+              </w:rPr>
+              <w:t/>
+            </w:r>
+            <w:r>
+              <w:rPr>
+                <w:bCs/>
+                <w:sz w:val="20"/>
+                <w:szCs w:val="20"/>
+              </w:rPr>
+              <w:t xml:space="preserve"> </w:t>
+            </w:r>
+          </w:p>
+          <w:p>
+            <w:pPr>
+              <w:keepLines/>
+              <w:tabs>
+                <w:tab w:val="left" w:pos="1348"/>
+                <w:tab w:val="left" w:pos="2907"/>
+                <w:tab w:val="left" w:pos="4466"/>
+                <w:tab w:val="left" w:pos="5175"/>
+              </w:tabs>
+              <w:snapToGrid w:val="0"/>
+              <w:rPr>
+                <w:b/>
+                <w:sz w:val="20"/>
+                <w:szCs w:val="20"/>
+              </w:rPr>
+            </w:pPr>
+            <w:r>
+              <w:rPr>
+                <w:bCs/>
+                <w:sz w:val="20"/>
+                <w:szCs w:val="20"/>
+              </w:rPr>
+              <w:t/>
+            </w:r>
+            <w:r>
+              <w:rPr>
+                <w:bCs/>
+                <w:sz w:val="20"/>
+                <w:szCs w:val="20"/>
+              </w:rPr>
+              <w:t xml:space="preserve"> </w:t>
+            </w:r>
+          </w:p>
+          <w:p>
+            <w:pPr>
+              <w:keepLines/>
+              <w:tabs>
+                <w:tab w:val="left" w:pos="1348"/>
+                <w:tab w:val="left" w:pos="2907"/>
+                <w:tab w:val="left" w:pos="4466"/>
+                <w:tab w:val="left" w:pos="5175"/>
+              </w:tabs>
+              <w:snapToGrid w:val="0"/>
+              <w:rPr>
+                <w:bCs/>
+                <w:sz w:val="20"/>
+                <w:szCs w:val="20"/>
+              </w:rPr>
+            </w:pPr>
+            <w:r>
+              <w:rPr>
+                <w:bCs/>
+                <w:sz w:val="20"/>
+                <w:szCs w:val="20"/>
+              </w:rPr>
+              <w:t xml:space="preserve"> </w:t>
+            </w:r>
+            <w:r>
+              <w:rPr>
+                <w:bCs/>
+                <w:sz w:val="20"/>
+                <w:szCs w:val="20"/>
+              </w:rPr>
+              <w:t xml:space="preserve">Pas théorique :</w:t>
+            </w:r>
+            <w:proofErr w:type="gramStart"/>
+            <w:r>
+              <w:rPr>
+                <w:bCs/>
+                <w:sz w:val="20"/>
+                <w:szCs w:val="20"/>
+              </w:rPr>
+              <w:t/>
+            </w:r>
+            <w:proofErr w:type="gramEnd"/>
+            <w:r>
+              <w:rPr>
+                <w:bCs/>
+                <w:sz w:val="20"/>
+                <w:szCs w:val="20"/>
+              </w:rPr>
+              <w:t/>
+            </w:r>
+            <w:r>
+              <w:rPr>
+                <w:bCs/>
+                <w:sz w:val="20"/>
+                <w:szCs w:val="20"/>
+              </w:rPr>
+              <w:t xml:space="preserve"> </w:t>
+            </w:r>
+            <w:r>
+              <w:rPr>
+                <w:b/>
+                <w:sz w:val="20"/>
+                <w:szCs w:val="20"/>
+              </w:rPr>
+              <w:t xml:space="preserve">65</w:t>
+            </w:r>
+            <w:proofErr w:type="spellStart"/>
+            <w:r>
+              <w:rPr>
+                <w:b/>
+                <w:sz w:val="20"/>
+                <w:szCs w:val="20"/>
+              </w:rPr>
+              <w:t/>
+            </w:r>
+            <w:proofErr w:type="spellEnd"/>
+            <w:r>
+              <w:rPr>
+                <w:b/>
+                <w:sz w:val="20"/>
+                <w:szCs w:val="20"/>
+              </w:rPr>
+              <w:t/>
+            </w:r>
+            <w:r>
+              <w:rPr>
+                <w:bCs/>
+                <w:sz w:val="20"/>
+                <w:szCs w:val="20"/>
+              </w:rPr>
+              <w:t xml:space="preserve">   </w:t>
+            </w:r>
+            <w:r>
+              <w:rPr>
+                <w:bCs/>
+                <w:sz w:val="20"/>
+                <w:szCs w:val="20"/>
+              </w:rPr>
+              <w:t xml:space="preserve">Combinaison :</w:t>
+            </w:r>
+            <w:r>
+              <w:rPr>
+                <w:bCs/>
+                <w:sz w:val="20"/>
+                <w:szCs w:val="20"/>
+              </w:rPr>
+              <w:t xml:space="preserve"> </w:t>
+            </w:r>
+            <w:r>
+              <w:rPr>
+                <w:b/>
+                <w:sz w:val="20"/>
+                <w:szCs w:val="20"/>
+              </w:rPr>
+              <w:t xml:space="preserve">5</w:t>
+            </w:r>
+            <w:proofErr w:type="spellStart"/>
+            <w:r>
+              <w:rPr>
+                <w:b/>
+                <w:sz w:val="20"/>
+                <w:szCs w:val="20"/>
+              </w:rPr>
+              <w:t/>
+            </w:r>
+            <w:proofErr w:type="spellEnd"/>
+            <w:r>
+              <w:rPr>
+                <w:b/>
+                <w:sz w:val="20"/>
+                <w:szCs w:val="20"/>
+              </w:rPr>
+              <w:t/>
+            </w:r>
+            <w:r>
+              <w:rPr>
+                <w:bCs/>
+                <w:sz w:val="20"/>
+                <w:szCs w:val="20"/>
+              </w:rPr>
+              <w:t xml:space="preserve">   </w:t>
+            </w:r>
+            <w:r>
+              <w:rPr>
+                <w:bCs/>
+                <w:sz w:val="20"/>
+                <w:szCs w:val="20"/>
+              </w:rPr>
+              <w:t/>
+            </w:r>
+            <w:r>
+              <w:rPr>
+                <w:bCs/>
+                <w:sz w:val="20"/>
+                <w:szCs w:val="20"/>
+              </w:rPr>
+              <w:t xml:space="preserve"> </w:t>
+            </w:r>
+            <w:r>
+              <w:rPr>
+                <w:b/>
+                <w:sz w:val="20"/>
+                <w:szCs w:val="20"/>
+              </w:rPr>
+              <w:t/>
+            </w:r>
+            <w:proofErr w:type="spellStart"/>
+            <w:r>
+              <w:rPr>
+                <w:b/>
+                <w:sz w:val="20"/>
+                <w:szCs w:val="20"/>
+              </w:rPr>
+              <w:t/>
+            </w:r>
+            <w:proofErr w:type="spellEnd"/>
+            <w:r>
+              <w:rPr>
+                <w:b/>
+                <w:sz w:val="20"/>
+                <w:szCs w:val="20"/>
+              </w:rPr>
+              <w:t/>
+            </w:r>
+            <w:r>
+              <w:rPr>
+                <w:bCs/>
+                <w:sz w:val="20"/>
+                <w:szCs w:val="20"/>
+              </w:rPr>
+              <w:t xml:space="preserve"> </w:t>
+            </w:r>
+          </w:p>
+          <w:p>
+            <w:pPr>
+              <w:keepLines/>
+              <w:tabs>
+                <w:tab w:val="left" w:pos="1348"/>
+                <w:tab w:val="left" w:pos="2907"/>
+                <w:tab w:val="left" w:pos="4466"/>
+                <w:tab w:val="left" w:pos="5175"/>
+              </w:tabs>
+              <w:snapToGrid w:val="0"/>
+              <w:rPr>
+                <w:b/>
+                <w:sz w:val="20"/>
+                <w:szCs w:val="20"/>
+              </w:rPr>
+            </w:pPr>
+            <w:r>
+              <w:rPr>
+                <w:bCs/>
+                <w:sz w:val="20"/>
+                <w:szCs w:val="20"/>
+              </w:rPr>
+              <w:t/>
+            </w:r>
+            <w:r>
+              <w:rPr>
+                <w:bCs/>
+                <w:sz w:val="20"/>
+                <w:szCs w:val="20"/>
+              </w:rPr>
+              <w:t xml:space="preserve"> </w:t>
+            </w:r>
+          </w:p>
+          <w:p>
+            <w:pPr>
+              <w:keepLines/>
+              <w:tabs>
+                <w:tab w:val="left" w:pos="1348"/>
+                <w:tab w:val="left" w:pos="2907"/>
+                <w:tab w:val="left" w:pos="4466"/>
+                <w:tab w:val="left" w:pos="5175"/>
+              </w:tabs>
+              <w:snapToGrid w:val="0"/>
+              <w:rPr>
+                <w:bCs/>
+                <w:sz w:val="20"/>
+                <w:szCs w:val="20"/>
+              </w:rPr>
+            </w:pPr>
+            <w:r>
+              <w:rPr>
+                <w:bCs/>
+                <w:sz w:val="20"/>
+                <w:szCs w:val="20"/>
+              </w:rPr>
+              <w:t xml:space="preserve"> </w:t>
+            </w:r>
+            <w:r>
+              <w:rPr>
+                <w:bCs/>
+                <w:sz w:val="20"/>
+                <w:szCs w:val="20"/>
+              </w:rPr>
+              <w:t xml:space="preserve">Moufflage :</w:t>
+            </w:r>
+            <w:proofErr w:type="gramStart"/>
+            <w:r>
+              <w:rPr>
+                <w:bCs/>
+                <w:sz w:val="20"/>
+                <w:szCs w:val="20"/>
+              </w:rPr>
+              <w:t/>
+            </w:r>
+            <w:proofErr w:type="gramEnd"/>
+            <w:r>
+              <w:rPr>
+                <w:bCs/>
+                <w:sz w:val="20"/>
+                <w:szCs w:val="20"/>
+              </w:rPr>
+              <w:t/>
+            </w:r>
+            <w:r>
+              <w:rPr>
+                <w:bCs/>
+                <w:sz w:val="20"/>
+                <w:szCs w:val="20"/>
+              </w:rPr>
+              <w:t xml:space="preserve"> </w:t>
+            </w:r>
+            <w:r>
+              <w:rPr>
+                <w:b/>
+                <w:sz w:val="20"/>
+                <w:szCs w:val="20"/>
+              </w:rPr>
+              <w:t xml:space="preserve">5</w:t>
+            </w:r>
+            <w:proofErr w:type="spellStart"/>
+            <w:r>
+              <w:rPr>
+                <w:b/>
+                <w:sz w:val="20"/>
+                <w:szCs w:val="20"/>
+              </w:rPr>
+              <w:t/>
+            </w:r>
+            <w:proofErr w:type="spellEnd"/>
+            <w:r>
+              <w:rPr>
+                <w:b/>
+                <w:sz w:val="20"/>
+                <w:szCs w:val="20"/>
+              </w:rPr>
+              <w:t/>
+            </w:r>
+            <w:r>
+              <w:rPr>
+                <w:bCs/>
+                <w:sz w:val="20"/>
+                <w:szCs w:val="20"/>
+              </w:rPr>
+              <w:t xml:space="preserve">   </w:t>
+            </w:r>
+            <w:r>
+              <w:rPr>
+                <w:bCs/>
+                <w:sz w:val="20"/>
+                <w:szCs w:val="20"/>
+              </w:rPr>
+              <w:t xml:space="preserve">Nombre de brins :</w:t>
+            </w:r>
+            <w:r>
+              <w:rPr>
+                <w:bCs/>
+                <w:sz w:val="20"/>
+                <w:szCs w:val="20"/>
+              </w:rPr>
+              <w:t xml:space="preserve"> </w:t>
+            </w:r>
+            <w:r>
+              <w:rPr>
+                <w:b/>
+                <w:sz w:val="20"/>
+                <w:szCs w:val="20"/>
+              </w:rPr>
+              <w:t xml:space="preserve">6</w:t>
+            </w:r>
+            <w:proofErr w:type="spellStart"/>
+            <w:r>
+              <w:rPr>
+                <w:b/>
+                <w:sz w:val="20"/>
+                <w:szCs w:val="20"/>
+              </w:rPr>
+              <w:t/>
+            </w:r>
+            <w:proofErr w:type="spellEnd"/>
+            <w:r>
+              <w:rPr>
+                <w:b/>
+                <w:sz w:val="20"/>
+                <w:szCs w:val="20"/>
+              </w:rPr>
+              <w:t/>
+            </w:r>
+            <w:r>
+              <w:rPr>
+                <w:bCs/>
+                <w:sz w:val="20"/>
+                <w:szCs w:val="20"/>
+              </w:rPr>
+              <w:t xml:space="preserve">   </w:t>
+            </w:r>
+            <w:r>
+              <w:rPr>
+                <w:bCs/>
+                <w:sz w:val="20"/>
+                <w:szCs w:val="20"/>
+              </w:rPr>
+              <w:t/>
+            </w:r>
+            <w:r>
+              <w:rPr>
+                <w:bCs/>
+                <w:sz w:val="20"/>
+                <w:szCs w:val="20"/>
+              </w:rPr>
+              <w:t xml:space="preserve"> </w:t>
+            </w:r>
+            <w:r>
+              <w:rPr>
+                <w:b/>
+                <w:sz w:val="20"/>
+                <w:szCs w:val="20"/>
+              </w:rPr>
+              <w:t/>
+            </w:r>
+            <w:proofErr w:type="spellStart"/>
+            <w:r>
+              <w:rPr>
+                <w:b/>
+                <w:sz w:val="20"/>
+                <w:szCs w:val="20"/>
+              </w:rPr>
+              <w:t/>
+            </w:r>
+            <w:proofErr w:type="spellEnd"/>
+            <w:r>
+              <w:rPr>
+                <w:b/>
+                <w:sz w:val="20"/>
+                <w:szCs w:val="20"/>
+              </w:rPr>
+              <w:t/>
+            </w:r>
+            <w:r>
+              <w:rPr>
+                <w:bCs/>
+                <w:sz w:val="20"/>
+                <w:szCs w:val="20"/>
+              </w:rPr>
+              <w:t xml:space="preserve"> </w:t>
+            </w:r>
+          </w:p>
+          <w:p>
+            <w:pPr>
+              <w:keepLines/>
+              <w:tabs>
+                <w:tab w:val="left" w:pos="1348"/>
+                <w:tab w:val="left" w:pos="2907"/>
+                <w:tab w:val="left" w:pos="4466"/>
+                <w:tab w:val="left" w:pos="5175"/>
+              </w:tabs>
+              <w:snapToGrid w:val="0"/>
+              <w:rPr>
+                <w:b/>
+                <w:sz w:val="20"/>
+                <w:szCs w:val="20"/>
+              </w:rPr>
+            </w:pPr>
+            <w:r>
+              <w:rPr>
+                <w:bCs/>
+                <w:sz w:val="20"/>
+                <w:szCs w:val="20"/>
+              </w:rPr>
+              <w:t/>
+            </w:r>
+            <w:proofErr w:type="spellStart"/>
+            <w:r>
+              <w:rPr>
+                <w:bCs/>
+                <w:sz w:val="20"/>
+                <w:szCs w:val="20"/>
+              </w:rPr>
+              <w:t/>
+            </w:r>
+            <w:proofErr w:type="spellEnd"/>
+            <w:r>
+              <w:rPr>
+                <w:b/>
                 <w:sz w:val="20"/>
                 <w:szCs w:val="20"/>
               </w:rPr>
@@ -11724,7 +12521,7 @@
                 <w:sz w:val="20"/>
                 <w:szCs w:val="20"/>
               </w:rPr>
-              <w:t xml:space="preserve">O0,O1,O2</w:t>
+              <w:t xml:space="preserve">SO</w:t>
             </w:r>
             <w:proofErr w:type="gramStart"/>
             <w:r>
@@ -11862,7 +12659,7 @@
                 <w:sz w:val="20"/>
                 <w:szCs w:val="20"/>
               </w:rPr>
-              <w:t xml:space="preserve">O0,O1,O2</w:t>
+              <w:t xml:space="preserve">O0,O1</w:t>
             </w:r>
             <w:proofErr w:type="gramStart"/>
             <w:r>
@@ -12376,7 +13173,7 @@
                 <w:sz w:val="20"/>
                 <w:szCs w:val="20"/>
               </w:rPr>
-              <w:t xml:space="preserve">BE,FC</w:t>
+              <w:t xml:space="preserve">BE</w:t>
             </w:r>
             <w:proofErr w:type="gramStart"/>
             <w:r>
@@ -12516,7 +13313,7 @@
                 <w:sz w:val="20"/>
                 <w:szCs w:val="20"/>
               </w:rPr>
-              <w:t xml:space="preserve">O3</w:t>
+              <w:t xml:space="preserve">FC</w:t>
             </w:r>
             <w:proofErr w:type="gramStart"/>
             <w:r>
@@ -13189,7 +13986,7 @@
                 <w:sz w:val="20"/>
                 <w:szCs w:val="20"/>
               </w:rPr>
-              <w:t xml:space="preserve">O4,O5,O6</w:t>
+              <w:t xml:space="preserve">SO</w:t>
             </w:r>
             <w:proofErr w:type="gramStart"/>
             <w:r>
@@ -13606,7 +14403,7 @@
                 <w:sz w:val="20"/>
                 <w:szCs w:val="20"/>
               </w:rPr>
-              <w:t xml:space="preserve">FC</w:t>
+              <w:t xml:space="preserve">BE</w:t>
             </w:r>
             <w:proofErr w:type="gramStart"/>
             <w:r>
@@ -13864,7 +14661,7 @@
                 <w:sz w:val="20"/>
                 <w:szCs w:val="20"/>
               </w:rPr>
-              <w:t xml:space="preserve">BE,FC</w:t>
+              <w:t xml:space="preserve">BE</w:t>
             </w:r>
             <w:proofErr w:type="gramStart"/>
             <w:r>
@@ -14128,7 +14925,7 @@
                 <w:sz w:val="20"/>
                 <w:szCs w:val="20"/>
               </w:rPr>
-              <w:t xml:space="preserve">BE</w:t>
+              <w:t xml:space="preserve">BE,FC</w:t>
             </w:r>
             <w:proofErr w:type="gramStart"/>
             <w:r>
@@ -14267,7 +15064,7 @@
                 <w:sz w:val="20"/>
                 <w:szCs w:val="20"/>
               </w:rPr>
-              <w:t xml:space="preserve">FC</w:t>
+              <w:t xml:space="preserve">BE</w:t>
             </w:r>
             <w:proofErr w:type="gramStart"/>
             <w:r>
@@ -14524,7 +15321,7 @@
                 <w:sz w:val="20"/>
                 <w:szCs w:val="20"/>
               </w:rPr>
-              <w:t xml:space="preserve">BE,FC</w:t>
+              <w:t xml:space="preserve">FC</w:t>
             </w:r>
             <w:proofErr w:type="gramStart"/>
             <w:r>
@@ -14660,7 +15457,7 @@
                 <w:sz w:val="20"/>
                 <w:szCs w:val="20"/>
               </w:rPr>
-              <w:t xml:space="preserve">FC</w:t>
+              <w:t xml:space="preserve">BE,FC</w:t>
             </w:r>
             <w:proofErr w:type="gramStart"/>
             <w:r>
@@ -14796,7 +15593,7 @@
                 <w:sz w:val="20"/>
                 <w:szCs w:val="20"/>
               </w:rPr>
-              <w:t xml:space="preserve">O7,O8,O9</w:t>
+              <w:t xml:space="preserve">SO</w:t>
             </w:r>
             <w:proofErr w:type="gramStart"/>
             <w:r>
@@ -14932,7 +15729,7 @@
                 <w:sz w:val="20"/>
                 <w:szCs w:val="20"/>
               </w:rPr>
-              <w:t xml:space="preserve">BE,FC</w:t>
+              <w:t xml:space="preserve">FC</w:t>
             </w:r>
             <w:proofErr w:type="gramStart"/>
             <w:r>
@@ -15068,7 +15865,7 @@
                 <w:sz w:val="20"/>
                 <w:szCs w:val="20"/>
               </w:rPr>
-              <w:t xml:space="preserve">FC</w:t>
+              <w:t xml:space="preserve">O2</w:t>
             </w:r>
             <w:proofErr w:type="gramStart"/>
             <w:r>
@@ -15484,7 +16281,7 @@
                 <w:sz w:val="20"/>
                 <w:szCs w:val="20"/>
               </w:rPr>
-              <w:t xml:space="preserve">BE</w:t>
+              <w:t xml:space="preserve">BE,FC</w:t>
             </w:r>
             <w:proofErr w:type="gramStart"/>
             <w:r>
@@ -15898,7 +16695,7 @@
                 <w:sz w:val="20"/>
                 <w:szCs w:val="20"/>
               </w:rPr>
-              <w:t xml:space="preserve">BE,FC</w:t>
+              <w:t xml:space="preserve">FC</w:t>
             </w:r>
             <w:proofErr w:type="gramStart"/>
             <w:r>
@@ -16036,7 +16833,7 @@
                 <w:sz w:val="20"/>
                 <w:szCs w:val="20"/>
               </w:rPr>
-              <w:t xml:space="preserve">FC</w:t>
+              <w:t xml:space="preserve">BE,FC</w:t>
             </w:r>
             <w:proofErr w:type="gramStart"/>
             <w:r>
@@ -16312,7 +17109,7 @@
                 <w:sz w:val="20"/>
                 <w:szCs w:val="20"/>
               </w:rPr>
-              <w:t xml:space="preserve">SO</w:t>
+              <w:t xml:space="preserve">BE</w:t>
             </w:r>
             <w:proofErr w:type="gramStart"/>
             <w:r>
@@ -16974,7 +17771,7 @@
                 <w:sz w:val="20"/>
                 <w:szCs w:val="20"/>
               </w:rPr>
-              <w:t xml:space="preserve">SO</w:t>
+              <w:t xml:space="preserve">BE</w:t>
             </w:r>
             <w:proofErr w:type="gramStart"/>
             <w:r>
@@ -17113,7 +17910,7 @@
                 <w:sz w:val="20"/>
                 <w:szCs w:val="20"/>
               </w:rPr>
-              <w:t xml:space="preserve">BE</w:t>
+              <w:t xml:space="preserve">FC</w:t>
             </w:r>
             <w:proofErr w:type="gramStart"/>
             <w:r>
@@ -17536,487 +18333,7 @@
               <w:jc w:val="both"/>
             </w:pPr>
             <w:r>
-              <w:t xml:space="preserve">commentaire 45</w:t>
-            </w:r>
-            <w:proofErr w:type="spellStart"/>
-            <w:proofErr w:type="gramStart"/>
-            <w:r>
-              <w:t/>
-            </w:r>
-            <w:proofErr w:type="spellEnd"/>
-            <w:proofErr w:type="gramEnd"/>
-            <w:r>
-              <w:t/>
-            </w:r>
-          </w:p>
-        </w:tc>
-        <w:tc>
-          <w:tcPr>
-            <w:tcW w:w="1729" w:type="dxa"/>
-            <w:tcBorders>
-              <w:left w:val="single" w:sz="4" w:space="0" w:color="000000"/>
-              <w:bottom w:val="single" w:sz="12" w:space="0" w:color="000000"/>
-              <w:right w:val="single" w:sz="12" w:space="0" w:color="000000"/>
-            </w:tcBorders>
-            <w:shd w:val="clear" w:color="auto" w:fill="FFFFFF"/>
-            <w:vAlign w:val="center"/>
-          </w:tcPr>
-          <w:p>
-            <w:pPr>
-              <w:keepLines/>
-              <w:snapToGrid w:val="0"/>
-              <w:spacing w:before="120"/>
-            </w:pPr>
-            <w:r>
-              <w:t/>
-            </w:r>
-          </w:p>
-        </w:tc>
-      </w:tr>
-      <w:tr>
-        <w:trPr>
-          <w:cantSplit/>
-          <w:trHeight w:val="360"/>
-          <w:jc w:val="center"/>
-        </w:trPr>
-        <w:tc>
-          <w:tcPr>
-            <w:tcW w:w="722" w:type="dxa"/>
-            <w:tcBorders>
-              <w:left w:val="single" w:sz="12" w:space="0" w:color="000000"/>
-              <w:bottom w:val="single" w:sz="12" w:space="0" w:color="000000"/>
-              <w:right w:val="single" w:sz="4" w:space="0" w:color="000000"/>
-            </w:tcBorders>
-            <w:shd w:val="clear" w:color="auto" w:fill="FFFFFF"/>
-            <w:vAlign w:val="center"/>
-          </w:tcPr>
-          <w:p>
-            <w:pPr>
-              <w:keepLines/>
-              <w:snapToGrid w:val="0"/>
-              <w:spacing w:before="120"/>
-              <w:jc w:val="center"/>
-            </w:pPr>
-            <w:r>
-              <w:t/>
-            </w:r>
-            <w:proofErr w:type="gramStart"/>
-            <w:r>
-              <w:t xml:space="preserve">O3</w:t>
-            </w:r>
-            <w:proofErr w:type="gramEnd"/>
-            <w:r>
-              <w:t/>
-            </w:r>
-            <w:r>
-              <w:t/>
-            </w:r>
-          </w:p>
-        </w:tc>
-        <w:tc>
-          <w:tcPr>
-            <w:tcW w:w="7944" w:type="dxa"/>
-            <w:tcBorders>
-              <w:left w:val="single" w:sz="4" w:space="0" w:color="000000"/>
-              <w:bottom w:val="single" w:sz="12" w:space="0" w:color="000000"/>
-              <w:right w:val="single" w:sz="4" w:space="0" w:color="000000"/>
-            </w:tcBorders>
-            <w:shd w:val="clear" w:color="auto" w:fill="FFFFFF"/>
-            <w:vAlign w:val="center"/>
-          </w:tcPr>
-          <w:p>
-            <w:pPr>
-              <w:keepLines/>
-              <w:snapToGrid w:val="0"/>
-              <w:spacing w:before="120"/>
-              <w:jc w:val="both"/>
-            </w:pPr>
-            <w:r>
-              <w:t xml:space="preserve">commentaire 456</w:t>
-            </w:r>
-            <w:proofErr w:type="spellStart"/>
-            <w:proofErr w:type="gramStart"/>
-            <w:r>
-              <w:t/>
-            </w:r>
-            <w:proofErr w:type="spellEnd"/>
-            <w:proofErr w:type="gramEnd"/>
-            <w:r>
-              <w:t/>
-            </w:r>
-          </w:p>
-        </w:tc>
-        <w:tc>
-          <w:tcPr>
-            <w:tcW w:w="1729" w:type="dxa"/>
-            <w:tcBorders>
-              <w:left w:val="single" w:sz="4" w:space="0" w:color="000000"/>
-              <w:bottom w:val="single" w:sz="12" w:space="0" w:color="000000"/>
-              <w:right w:val="single" w:sz="12" w:space="0" w:color="000000"/>
-            </w:tcBorders>
-            <w:shd w:val="clear" w:color="auto" w:fill="FFFFFF"/>
-            <w:vAlign w:val="center"/>
-          </w:tcPr>
-          <w:p>
-            <w:pPr>
-              <w:keepLines/>
-              <w:snapToGrid w:val="0"/>
-              <w:spacing w:before="120"/>
-            </w:pPr>
-            <w:r>
-              <w:t/>
-            </w:r>
-          </w:p>
-        </w:tc>
-      </w:tr>
-      <w:tr>
-        <w:trPr>
-          <w:cantSplit/>
-          <w:trHeight w:val="360"/>
-          <w:jc w:val="center"/>
-        </w:trPr>
-        <w:tc>
-          <w:tcPr>
-            <w:tcW w:w="722" w:type="dxa"/>
-            <w:tcBorders>
-              <w:left w:val="single" w:sz="12" w:space="0" w:color="000000"/>
-              <w:bottom w:val="single" w:sz="12" w:space="0" w:color="000000"/>
-              <w:right w:val="single" w:sz="4" w:space="0" w:color="000000"/>
-            </w:tcBorders>
-            <w:shd w:val="clear" w:color="auto" w:fill="FFFFFF"/>
-            <w:vAlign w:val="center"/>
-          </w:tcPr>
-          <w:p>
-            <w:pPr>
-              <w:keepLines/>
-              <w:snapToGrid w:val="0"/>
-              <w:spacing w:before="120"/>
-              <w:jc w:val="center"/>
-            </w:pPr>
-            <w:r>
-              <w:t/>
-            </w:r>
-            <w:proofErr w:type="gramStart"/>
-            <w:r>
-              <w:t xml:space="preserve">O4</w:t>
-            </w:r>
-            <w:proofErr w:type="gramEnd"/>
-            <w:r>
-              <w:t/>
-            </w:r>
-            <w:r>
-              <w:t/>
-            </w:r>
-          </w:p>
-        </w:tc>
-        <w:tc>
-          <w:tcPr>
-            <w:tcW w:w="7944" w:type="dxa"/>
-            <w:tcBorders>
-              <w:left w:val="single" w:sz="4" w:space="0" w:color="000000"/>
-              <w:bottom w:val="single" w:sz="12" w:space="0" w:color="000000"/>
-              <w:right w:val="single" w:sz="4" w:space="0" w:color="000000"/>
-            </w:tcBorders>
-            <w:shd w:val="clear" w:color="auto" w:fill="FFFFFF"/>
-            <w:vAlign w:val="center"/>
-          </w:tcPr>
-          <w:p>
-            <w:pPr>
-              <w:keepLines/>
-              <w:snapToGrid w:val="0"/>
-              <w:spacing w:before="120"/>
-              <w:jc w:val="both"/>
-            </w:pPr>
-            <w:r>
-              <w:t xml:space="preserve">COMMENTAIRE 1</w:t>
-            </w:r>
-            <w:proofErr w:type="spellStart"/>
-            <w:proofErr w:type="gramStart"/>
-            <w:r>
-              <w:t/>
-            </w:r>
-            <w:proofErr w:type="spellEnd"/>
-            <w:proofErr w:type="gramEnd"/>
-            <w:r>
-              <w:t/>
-            </w:r>
-          </w:p>
-        </w:tc>
-        <w:tc>
-          <w:tcPr>
-            <w:tcW w:w="1729" w:type="dxa"/>
-            <w:tcBorders>
-              <w:left w:val="single" w:sz="4" w:space="0" w:color="000000"/>
-              <w:bottom w:val="single" w:sz="12" w:space="0" w:color="000000"/>
-              <w:right w:val="single" w:sz="12" w:space="0" w:color="000000"/>
-            </w:tcBorders>
-            <w:shd w:val="clear" w:color="auto" w:fill="FFFFFF"/>
-            <w:vAlign w:val="center"/>
-          </w:tcPr>
-          <w:p>
-            <w:pPr>
-              <w:keepLines/>
-              <w:snapToGrid w:val="0"/>
-              <w:spacing w:before="120"/>
-            </w:pPr>
-            <w:r>
-              <w:t/>
-            </w:r>
-          </w:p>
-        </w:tc>
-      </w:tr>
-      <w:tr>
-        <w:trPr>
-          <w:cantSplit/>
-          <w:trHeight w:val="360"/>
-          <w:jc w:val="center"/>
-        </w:trPr>
-        <w:tc>
-          <w:tcPr>
-            <w:tcW w:w="722" w:type="dxa"/>
-            <w:tcBorders>
-              <w:left w:val="single" w:sz="12" w:space="0" w:color="000000"/>
-              <w:bottom w:val="single" w:sz="12" w:space="0" w:color="000000"/>
-              <w:right w:val="single" w:sz="4" w:space="0" w:color="000000"/>
-            </w:tcBorders>
-            <w:shd w:val="clear" w:color="auto" w:fill="FFFFFF"/>
-            <w:vAlign w:val="center"/>
-          </w:tcPr>
-          <w:p>
-            <w:pPr>
-              <w:keepLines/>
-              <w:snapToGrid w:val="0"/>
-              <w:spacing w:before="120"/>
-              <w:jc w:val="center"/>
-            </w:pPr>
-            <w:r>
-              <w:t/>
-            </w:r>
-            <w:proofErr w:type="gramStart"/>
-            <w:r>
-              <w:t xml:space="preserve">O5</w:t>
-            </w:r>
-            <w:proofErr w:type="gramEnd"/>
-            <w:r>
-              <w:t/>
-            </w:r>
-            <w:r>
-              <w:t/>
-            </w:r>
-          </w:p>
-        </w:tc>
-        <w:tc>
-          <w:tcPr>
-            <w:tcW w:w="7944" w:type="dxa"/>
-            <w:tcBorders>
-              <w:left w:val="single" w:sz="4" w:space="0" w:color="000000"/>
-              <w:bottom w:val="single" w:sz="12" w:space="0" w:color="000000"/>
-              <w:right w:val="single" w:sz="4" w:space="0" w:color="000000"/>
-            </w:tcBorders>
-            <w:shd w:val="clear" w:color="auto" w:fill="FFFFFF"/>
-            <w:vAlign w:val="center"/>
-          </w:tcPr>
-          <w:p>
-            <w:pPr>
-              <w:keepLines/>
-              <w:snapToGrid w:val="0"/>
-              <w:spacing w:before="120"/>
-              <w:jc w:val="both"/>
-            </w:pPr>
-            <w:r>
               <w:t xml:space="preserve">COMMENTAIRE 5</w:t>
-            </w:r>
-            <w:proofErr w:type="spellStart"/>
-            <w:proofErr w:type="gramStart"/>
-            <w:r>
-              <w:t/>
-            </w:r>
-            <w:proofErr w:type="spellEnd"/>
-            <w:proofErr w:type="gramEnd"/>
-            <w:r>
-              <w:t/>
-            </w:r>
-          </w:p>
-        </w:tc>
-        <w:tc>
-          <w:tcPr>
-            <w:tcW w:w="1729" w:type="dxa"/>
-            <w:tcBorders>
-              <w:left w:val="single" w:sz="4" w:space="0" w:color="000000"/>
-              <w:bottom w:val="single" w:sz="12" w:space="0" w:color="000000"/>
-              <w:right w:val="single" w:sz="12" w:space="0" w:color="000000"/>
-            </w:tcBorders>
-            <w:shd w:val="clear" w:color="auto" w:fill="FFFFFF"/>
-            <w:vAlign w:val="center"/>
-          </w:tcPr>
-          <w:p>
-            <w:pPr>
-              <w:keepLines/>
-              <w:snapToGrid w:val="0"/>
-              <w:spacing w:before="120"/>
-            </w:pPr>
-            <w:r>
-              <w:t/>
-            </w:r>
-          </w:p>
-        </w:tc>
-      </w:tr>
-      <w:tr>
-        <w:trPr>
-          <w:cantSplit/>
-          <w:trHeight w:val="360"/>
-          <w:jc w:val="center"/>
-        </w:trPr>
-        <w:tc>
-          <w:tcPr>
-            <w:tcW w:w="722" w:type="dxa"/>
-            <w:tcBorders>
-              <w:left w:val="single" w:sz="12" w:space="0" w:color="000000"/>
-              <w:bottom w:val="single" w:sz="12" w:space="0" w:color="000000"/>
-              <w:right w:val="single" w:sz="4" w:space="0" w:color="000000"/>
-            </w:tcBorders>
-            <w:shd w:val="clear" w:color="auto" w:fill="FFFFFF"/>
-            <w:vAlign w:val="center"/>
-          </w:tcPr>
-          <w:p>
-            <w:pPr>
-              <w:keepLines/>
-              <w:snapToGrid w:val="0"/>
-              <w:spacing w:before="120"/>
-              <w:jc w:val="center"/>
-            </w:pPr>
-            <w:r>
-              <w:t/>
-            </w:r>
-            <w:proofErr w:type="gramStart"/>
-            <w:r>
-              <w:t xml:space="preserve">O8</w:t>
-            </w:r>
-            <w:proofErr w:type="gramEnd"/>
-            <w:r>
-              <w:t/>
-            </w:r>
-            <w:r>
-              <w:t/>
-            </w:r>
-          </w:p>
-        </w:tc>
-        <w:tc>
-          <w:tcPr>
-            <w:tcW w:w="7944" w:type="dxa"/>
-            <w:tcBorders>
-              <w:left w:val="single" w:sz="4" w:space="0" w:color="000000"/>
-              <w:bottom w:val="single" w:sz="12" w:space="0" w:color="000000"/>
-              <w:right w:val="single" w:sz="4" w:space="0" w:color="000000"/>
-            </w:tcBorders>
-            <w:shd w:val="clear" w:color="auto" w:fill="FFFFFF"/>
-            <w:vAlign w:val="center"/>
-          </w:tcPr>
-          <w:p>
-            <w:pPr>
-              <w:keepLines/>
-              <w:snapToGrid w:val="0"/>
-              <w:spacing w:before="120"/>
-              <w:jc w:val="both"/>
-            </w:pPr>
-            <w:r>
-              <w:t xml:space="preserve">COMMENTAIRE 5</w:t>
-            </w:r>
-            <w:proofErr w:type="spellStart"/>
-            <w:proofErr w:type="gramStart"/>
-            <w:r>
-              <w:t/>
-            </w:r>
-            <w:proofErr w:type="spellEnd"/>
-            <w:proofErr w:type="gramEnd"/>
-            <w:r>
-              <w:t/>
-            </w:r>
-          </w:p>
-        </w:tc>
-        <w:tc>
-          <w:tcPr>
-            <w:tcW w:w="1729" w:type="dxa"/>
-            <w:tcBorders>
-              <w:left w:val="single" w:sz="4" w:space="0" w:color="000000"/>
-              <w:bottom w:val="single" w:sz="12" w:space="0" w:color="000000"/>
-              <w:right w:val="single" w:sz="12" w:space="0" w:color="000000"/>
-            </w:tcBorders>
-            <w:shd w:val="clear" w:color="auto" w:fill="FFFFFF"/>
-            <w:vAlign w:val="center"/>
-          </w:tcPr>
-          <w:p>
-            <w:pPr>
-              <w:keepLines/>
-              <w:snapToGrid w:val="0"/>
-              <w:spacing w:before="120"/>
-            </w:pPr>
-            <w:r>
-              <w:t/>
-            </w:r>
-          </w:p>
-        </w:tc>
-      </w:tr>
-      <w:tr>
-        <w:trPr>
-          <w:cantSplit/>
-          <w:trHeight w:val="360"/>
-          <w:jc w:val="center"/>
-        </w:trPr>
-        <w:tc>
-          <w:tcPr>
-            <w:tcW w:w="722" w:type="dxa"/>
-            <w:tcBorders>
-              <w:left w:val="single" w:sz="12" w:space="0" w:color="000000"/>
-              <w:bottom w:val="single" w:sz="12" w:space="0" w:color="000000"/>
-              <w:right w:val="single" w:sz="4" w:space="0" w:color="000000"/>
-            </w:tcBorders>
-            <w:shd w:val="clear" w:color="auto" w:fill="FFFFFF"/>
-            <w:vAlign w:val="center"/>
-          </w:tcPr>
-          <w:p>
-            <w:pPr>
-              <w:keepLines/>
-              <w:snapToGrid w:val="0"/>
-              <w:spacing w:before="120"/>
-              <w:jc w:val="center"/>
-            </w:pPr>
-            <w:r>
-              <w:t/>
-            </w:r>
-            <w:proofErr w:type="gramStart"/>
-            <w:r>
-              <w:t xml:space="preserve">O9</w:t>
-            </w:r>
-            <w:proofErr w:type="gramEnd"/>
-            <w:r>
-              <w:t/>
-            </w:r>
-            <w:r>
-              <w:t/>
-            </w:r>
-          </w:p>
-        </w:tc>
-        <w:tc>
-          <w:tcPr>
-            <w:tcW w:w="7944" w:type="dxa"/>
-            <w:tcBorders>
-              <w:left w:val="single" w:sz="4" w:space="0" w:color="000000"/>
-              <w:bottom w:val="single" w:sz="12" w:space="0" w:color="000000"/>
-              <w:right w:val="single" w:sz="4" w:space="0" w:color="000000"/>
-            </w:tcBorders>
-            <w:shd w:val="clear" w:color="auto" w:fill="FFFFFF"/>
-            <w:vAlign w:val="center"/>
-          </w:tcPr>
-          <w:p>
-            <w:pPr>
-              <w:keepLines/>
-              <w:snapToGrid w:val="0"/>
-              <w:spacing w:before="120"/>
-              <w:jc w:val="both"/>
-            </w:pPr>
-            <w:r>
-              <w:t xml:space="preserve">COMMENTAIRE 3</w:t>
             </w:r>
             <w:proofErr w:type="spellStart"/>
             <w:proofErr w:type="gramStart"/>
@@ -18270,209 +18587,7 @@
               <w:jc w:val="both"/>
             </w:pPr>
             <w:r>
-              <w:t xml:space="preserve">COMMENTAIRE 5</w:t>
-            </w:r>
-            <w:proofErr w:type="spellStart"/>
-            <w:proofErr w:type="gramStart"/>
-            <w:r>
-              <w:t/>
-            </w:r>
-            <w:proofErr w:type="spellEnd"/>
-            <w:proofErr w:type="gramEnd"/>
-            <w:r>
-              <w:t/>
-            </w:r>
-          </w:p>
-        </w:tc>
-        <w:tc>
-          <w:tcPr>
-            <w:tcW w:w="1729" w:type="dxa"/>
-            <w:tcBorders>
-              <w:left w:val="single" w:sz="2" w:space="0" w:color="000000"/>
-              <w:bottom w:val="single" w:sz="12" w:space="0" w:color="000000"/>
-              <w:right w:val="single" w:sz="12" w:space="0" w:color="000000"/>
-            </w:tcBorders>
-            <w:shd w:val="clear" w:color="auto" w:fill="FFFFFF"/>
-            <w:vAlign w:val="center"/>
-          </w:tcPr>
-          <w:p>
-            <w:pPr>
-              <w:keepLines/>
-              <w:snapToGrid w:val="0"/>
-            </w:pPr>
-            <w:r>
-              <w:t/>
-            </w:r>
-            <w:proofErr w:type="spellStart"/>
-            <w:r>
-              <w:t/>
-            </w:r>
-            <w:proofErr w:type="spellEnd"/>
-            <w:r>
-              <w:t/>
-            </w:r>
-          </w:p>
-        </w:tc>
-      </w:tr>
-      <w:tr>
-        <w:trPr>
-          <w:cantSplit/>
-          <w:trHeight w:val="360"/>
-          <w:jc w:val="center"/>
-        </w:trPr>
-        <w:tc>
-          <w:tcPr>
-            <w:tcW w:w="722" w:type="dxa"/>
-            <w:tcBorders>
-              <w:left w:val="single" w:sz="12" w:space="0" w:color="000000"/>
-              <w:bottom w:val="single" w:sz="12" w:space="0" w:color="000000"/>
-              <w:right w:val="single" w:sz="2" w:space="0" w:color="000000"/>
-            </w:tcBorders>
-            <w:shd w:val="clear" w:color="auto" w:fill="FFFFFF"/>
-            <w:vAlign w:val="center"/>
-          </w:tcPr>
-          <w:p>
-            <w:pPr>
-              <w:keepLines/>
-              <w:snapToGrid w:val="0"/>
-              <w:jc w:val="center"/>
-            </w:pPr>
-            <w:r>
-              <w:t/>
-            </w:r>
-            <w:proofErr w:type="gramStart"/>
-            <w:r>
-              <w:t xml:space="preserve">O6</w:t>
-            </w:r>
-            <w:proofErr w:type="gramEnd"/>
-            <w:r>
-              <w:t/>
-            </w:r>
-            <w:r>
-              <w:t/>
-            </w:r>
-          </w:p>
-        </w:tc>
-        <w:tc>
-          <w:tcPr>
-            <w:tcW w:w="7944" w:type="dxa"/>
-            <w:tcBorders>
-              <w:left w:val="single" w:sz="2" w:space="0" w:color="000000"/>
-              <w:bottom w:val="single" w:sz="12" w:space="0" w:color="000000"/>
-              <w:right w:val="single" w:sz="2" w:space="0" w:color="000000"/>
-            </w:tcBorders>
-            <w:shd w:val="clear" w:color="auto" w:fill="FFFFFF"/>
-            <w:vAlign w:val="center"/>
-          </w:tcPr>
-          <w:p>
-            <w:pPr>
-              <w:keepLines/>
-              <w:snapToGrid w:val="0"/>
-              <w:jc w:val="both"/>
-            </w:pPr>
-            <w:r>
               <w:t xml:space="preserve">COMMENTAIRE 3</w:t>
-            </w:r>
-            <w:proofErr w:type="spellStart"/>
-            <w:proofErr w:type="gramStart"/>
-            <w:r>
-              <w:t/>
-            </w:r>
-            <w:proofErr w:type="spellEnd"/>
-            <w:proofErr w:type="gramEnd"/>
-            <w:r>
-              <w:t/>
-            </w:r>
-          </w:p>
-        </w:tc>
-        <w:tc>
-          <w:tcPr>
-            <w:tcW w:w="1729" w:type="dxa"/>
-            <w:tcBorders>
-              <w:left w:val="single" w:sz="2" w:space="0" w:color="000000"/>
-              <w:bottom w:val="single" w:sz="12" w:space="0" w:color="000000"/>
-              <w:right w:val="single" w:sz="12" w:space="0" w:color="000000"/>
-            </w:tcBorders>
-            <w:shd w:val="clear" w:color="auto" w:fill="FFFFFF"/>
-            <w:vAlign w:val="center"/>
-          </w:tcPr>
-          <w:p>
-            <w:pPr>
-              <w:keepLines/>
-              <w:snapToGrid w:val="0"/>
-            </w:pPr>
-            <w:r>
-              <w:t/>
-            </w:r>
-            <w:proofErr w:type="spellStart"/>
-            <w:r>
-              <w:t/>
-            </w:r>
-            <w:proofErr w:type="spellEnd"/>
-            <w:r>
-              <w:t/>
-            </w:r>
-          </w:p>
-        </w:tc>
-      </w:tr>
-      <w:tr>
-        <w:trPr>
-          <w:cantSplit/>
-          <w:trHeight w:val="360"/>
-          <w:jc w:val="center"/>
-        </w:trPr>
-        <w:tc>
-          <w:tcPr>
-            <w:tcW w:w="722" w:type="dxa"/>
-            <w:tcBorders>
-              <w:left w:val="single" w:sz="12" w:space="0" w:color="000000"/>
-              <w:bottom w:val="single" w:sz="12" w:space="0" w:color="000000"/>
-              <w:right w:val="single" w:sz="2" w:space="0" w:color="000000"/>
-            </w:tcBorders>
-            <w:shd w:val="clear" w:color="auto" w:fill="FFFFFF"/>
-            <w:vAlign w:val="center"/>
-          </w:tcPr>
-          <w:p>
-            <w:pPr>
-              <w:keepLines/>
-              <w:snapToGrid w:val="0"/>
-              <w:jc w:val="center"/>
-            </w:pPr>
-            <w:r>
-              <w:t/>
-            </w:r>
-            <w:proofErr w:type="gramStart"/>
-            <w:r>
-              <w:t xml:space="preserve">O7</w:t>
-            </w:r>
-            <w:proofErr w:type="gramEnd"/>
-            <w:r>
-              <w:t/>
-            </w:r>
-            <w:r>
-              <w:t/>
-            </w:r>
-          </w:p>
-        </w:tc>
-        <w:tc>
-          <w:tcPr>
-            <w:tcW w:w="7944" w:type="dxa"/>
-            <w:tcBorders>
-              <w:left w:val="single" w:sz="2" w:space="0" w:color="000000"/>
-              <w:bottom w:val="single" w:sz="12" w:space="0" w:color="000000"/>
-              <w:right w:val="single" w:sz="2" w:space="0" w:color="000000"/>
-            </w:tcBorders>
-            <w:shd w:val="clear" w:color="auto" w:fill="FFFFFF"/>
-            <w:vAlign w:val="center"/>
-          </w:tcPr>
-          <w:p>
-            <w:pPr>
-              <w:keepLines/>
-              <w:snapToGrid w:val="0"/>
-              <w:jc w:val="both"/>
-            </w:pPr>
-            <w:r>
-              <w:t xml:space="preserve">COMMENTAIRE 1</w:t>
             </w:r>
             <w:proofErr w:type="spellStart"/>
             <w:proofErr w:type="gramStart"/>

</xml_diff>

<commit_message>
FInish all put backup - 1|27|02|2025
</commit_message>
<xml_diff>
--- a/src/rapports/output.docx
+++ b/src/rapports/output.docx
@@ -830,7 +830,7 @@
               <w:rPr>
                 <w:color w:val="00B0F0"/>
               </w:rPr>
-              <w:t xml:space="preserve">MACHINE</w:t>
+              <w:t xml:space="preserve">NN</w:t>
             </w:r>
             <w:proofErr w:type="spellStart"/>
             <w:proofErr w:type="gramStart"/>
@@ -962,7 +962,7 @@
                 <w:sz w:val="20"/>
                 <w:szCs w:val="20"/>
               </w:rPr>
-              <w:t xml:space="preserve">IKEA COMPANY</w:t>
+              <w:t xml:space="preserve">GOP Inc.</w:t>
             </w:r>
             <w:proofErr w:type="spellStart"/>
             <w:proofErr w:type="gramStart"/>
@@ -1011,7 +1011,7 @@
                 <w:sz w:val="20"/>
                 <w:szCs w:val="20"/>
               </w:rPr>
-              <w:t xml:space="preserve">BOULEVARD MOHAMMED VI, LOT AL MASSIRA, LOT N°187, APPT 5-6 3EME ETAGE</w:t>
+              <w:t xml:space="preserve">Zone Inds  54X</w:t>
             </w:r>
             <w:proofErr w:type="gramStart"/>
             <w:r>
@@ -1058,7 +1058,7 @@
                 <w:sz w:val="20"/>
                 <w:szCs w:val="20"/>
               </w:rPr>
-              <w:t xml:space="preserve">28810</w:t>
+              <w:t xml:space="preserve">700653</w:t>
             </w:r>
             <w:proofErr w:type="spellStart"/>
             <w:proofErr w:type="gramStart"/>
@@ -1080,7 +1080,7 @@
                 <w:sz w:val="20"/>
                 <w:szCs w:val="20"/>
               </w:rPr>
-              <w:t xml:space="preserve"> – MOHAMMEDIA</w:t>
+              <w:t xml:space="preserve"> – TANGER</w:t>
             </w:r>
           </w:p>
           <w:p>
@@ -1242,7 +1242,7 @@
                 <w:sz w:val="18"/>
                 <w:szCs w:val="18"/>
               </w:rPr>
-              <w:t xml:space="preserve">semense</w:t>
+              <w:t xml:space="preserve">NH</w:t>
             </w:r>
             <w:proofErr w:type="gramStart"/>
             <w:r>
@@ -1445,7 +1445,7 @@
                 <w:sz w:val="18"/>
                 <w:szCs w:val="18"/>
               </w:rPr>
-              <w:t xml:space="preserve">Appareil CE</w:t>
+              <w:t xml:space="preserve">Sans Objet</w:t>
             </w:r>
             <w:proofErr w:type="gramStart"/>
             <w:r>
@@ -1587,7 +1587,7 @@
                 <w:sz w:val="18"/>
                 <w:szCs w:val="18"/>
               </w:rPr>
-              <w:t xml:space="preserve">Mise en service</w:t>
+              <w:t xml:space="preserve">on</w:t>
             </w:r>
             <w:proofErr w:type="spellStart"/>
             <w:proofErr w:type="gramStart"/>
@@ -1721,7 +1721,7 @@
                 <w:sz w:val="18"/>
                 <w:szCs w:val="18"/>
               </w:rPr>
-              <w:t xml:space="preserve">YU-6</w:t>
+              <w:t xml:space="preserve">T</w:t>
             </w:r>
             <w:proofErr w:type="spellStart"/>
             <w:proofErr w:type="gramStart"/>
@@ -1853,7 +1853,7 @@
                 <w:sz w:val="18"/>
                 <w:szCs w:val="18"/>
               </w:rPr>
-              <w:t xml:space="preserve">Atelier de Production</w:t>
+              <w:t xml:space="preserve">E</w:t>
             </w:r>
             <w:proofErr w:type="gramStart"/>
             <w:r>
@@ -1984,7 +1984,7 @@
                 <w:sz w:val="18"/>
                 <w:szCs w:val="18"/>
               </w:rPr>
-              <w:t xml:space="preserve">10/02/2025</w:t>
+              <w:t xml:space="preserve">28/02/2025</w:t>
             </w:r>
             <w:proofErr w:type="spellStart"/>
             <w:proofErr w:type="gramStart"/>
@@ -2353,7 +2353,7 @@
                 <w:sz w:val="18"/>
                 <w:szCs w:val="18"/>
               </w:rPr>
-              <w:t xml:space="preserve">Amine EL FAHI</w:t>
+              <w:t xml:space="preserve">R</w:t>
             </w:r>
             <w:proofErr w:type="spellStart"/>
             <w:proofErr w:type="gramStart"/>
@@ -2485,7 +2485,7 @@
                 <w:sz w:val="18"/>
                 <w:szCs w:val="18"/>
               </w:rPr>
-              <w:t xml:space="preserve">12/02/2025</w:t>
+              <w:t xml:space="preserve">26/02/2025</w:t>
             </w:r>
             <w:proofErr w:type="spellStart"/>
             <w:proofErr w:type="gramStart"/>
@@ -7961,7 +7961,7 @@
                                 <w:color w:val="4F81BD" w:themeColor="accent1"/>
                                 <w:szCs w:val="20"/>
                               </w:rPr>
-                              <w:t xml:space="preserve">MACHINE</w:t>
+                              <w:t xml:space="preserve">NN</w:t>
                             </w:r>
                           </w:p>
                           <w:p>
@@ -8134,7 +8134,7 @@
                           <w:color w:val="4F81BD" w:themeColor="accent1"/>
                           <w:szCs w:val="20"/>
                         </w:rPr>
-                        <w:t xml:space="preserve">MACHINE</w:t>
+                        <w:t xml:space="preserve">NN</w:t>
                       </w:r>
                     </w:p>
                     <w:p>
@@ -8266,7 +8266,7 @@
               <w:rPr>
                 <w:b/>
               </w:rPr>
-              <w:t xml:space="preserve">semense</w:t>
+              <w:t xml:space="preserve">NH</w:t>
             </w:r>
             <w:proofErr w:type="gramStart"/>
             <w:r>
@@ -8342,7 +8342,7 @@
               <w:rPr>
                 <w:b/>
               </w:rPr>
-              <w:t xml:space="preserve">AA</w:t>
+              <w:t xml:space="preserve">fff</w:t>
             </w:r>
             <w:proofErr w:type="spellStart"/>
             <w:proofErr w:type="gramStart"/>
@@ -8420,7 +8420,7 @@
               <w:rPr>
                 <w:b/>
               </w:rPr>
-              <w:t xml:space="preserve">2005</w:t>
+              <w:t xml:space="preserve">fff</w:t>
             </w:r>
             <w:proofErr w:type="spellStart"/>
             <w:proofErr w:type="gramStart"/>
@@ -8498,7 +8498,7 @@
               <w:rPr>
                 <w:b/>
               </w:rPr>
-              <w:t xml:space="preserve">YU-6</w:t>
+              <w:t xml:space="preserve">T</w:t>
             </w:r>
             <w:proofErr w:type="spellStart"/>
             <w:proofErr w:type="gramStart"/>
@@ -8576,7 +8576,7 @@
               <w:rPr>
                 <w:b/>
               </w:rPr>
-              <w:t xml:space="preserve">A456</w:t>
+              <w:t xml:space="preserve">E</w:t>
             </w:r>
             <w:proofErr w:type="spellStart"/>
             <w:proofErr w:type="gramStart"/>
@@ -8654,7 +8654,7 @@
               <w:rPr>
                 <w:b/>
               </w:rPr>
-              <w:t xml:space="preserve">Atelier de Production</w:t>
+              <w:t xml:space="preserve">E</w:t>
             </w:r>
             <w:proofErr w:type="gramStart"/>
             <w:r>
@@ -8863,7 +8863,7 @@
                 <w:sz w:val="20"/>
                 <w:szCs w:val="20"/>
               </w:rPr>
-              <w:t xml:space="preserve">Présenté</w:t>
+              <w:t xml:space="preserve">Non présenté</w:t>
             </w:r>
             <w:proofErr w:type="spellStart"/>
             <w:proofErr w:type="gramStart"/>
@@ -8947,7 +8947,7 @@
                 <w:b/>
                 <w:bCs/>
               </w:rPr>
-              <w:t xml:space="preserve">Réalisées le : </w:t>
+              <w:t xml:space="preserve">Absence de renseignement</w:t>
             </w:r>
             <w:proofErr w:type="spellStart"/>
             <w:proofErr w:type="gramStart"/>
@@ -8965,7 +8965,7 @@
                 <w:b/>
                 <w:bCs/>
               </w:rPr>
-              <w:t xml:space="preserve">12/12/2005</w:t>
+              <w:t/>
             </w:r>
             <w:proofErr w:type="spellStart"/>
             <w:r>
@@ -9560,7 +9560,7 @@
                 <w:sz w:val="20"/>
                 <w:szCs w:val="20"/>
               </w:rPr>
-              <w:t xml:space="preserve">Appareil CE</w:t>
+              <w:t xml:space="preserve">Sans Objet</w:t>
             </w:r>
             <w:proofErr w:type="gramStart"/>
             <w:r>
@@ -9683,7 +9683,7 @@
                 <w:sz w:val="20"/>
                 <w:szCs w:val="20"/>
               </w:rPr>
-              <w:t xml:space="preserve">2</w:t>
+              <w:t xml:space="preserve">12</w:t>
             </w:r>
             <w:proofErr w:type="spellStart"/>
             <w:r>
@@ -9745,7 +9745,7 @@
                 <w:sz w:val="20"/>
                 <w:szCs w:val="20"/>
               </w:rPr>
-              <w:t xml:space="preserve">32</w:t>
+              <w:t xml:space="preserve">12</w:t>
             </w:r>
             <w:proofErr w:type="spellStart"/>
             <w:r>
@@ -9798,7 +9798,7 @@
                 <w:sz w:val="20"/>
                 <w:szCs w:val="20"/>
               </w:rPr>
-              <w:t xml:space="preserve">34</w:t>
+              <w:t xml:space="preserve">12</w:t>
             </w:r>
             <w:proofErr w:type="spellStart"/>
             <w:r>
@@ -9865,7 +9865,7 @@
                 <w:sz w:val="20"/>
                 <w:szCs w:val="20"/>
               </w:rPr>
-              <w:t xml:space="preserve">3</w:t>
+              <w:t xml:space="preserve">12</w:t>
             </w:r>
             <w:r>
               <w:rPr>
@@ -9905,7 +9905,7 @@
                 <w:sz w:val="20"/>
                 <w:szCs w:val="20"/>
               </w:rPr>
-              <w:t xml:space="preserve">4</w:t>
+              <w:t xml:space="preserve">12</w:t>
             </w:r>
             <w:proofErr w:type="spellStart"/>
             <w:r>
@@ -9972,7 +9972,7 @@
                 <w:sz w:val="20"/>
                 <w:szCs w:val="20"/>
               </w:rPr>
-              <w:t xml:space="preserve">34</w:t>
+              <w:t xml:space="preserve">12</w:t>
             </w:r>
             <w:proofErr w:type="spellStart"/>
             <w:r>
@@ -10039,7 +10039,7 @@
                 <w:sz w:val="20"/>
                 <w:szCs w:val="20"/>
               </w:rPr>
-              <w:t xml:space="preserve">55</w:t>
+              <w:t xml:space="preserve">12</w:t>
             </w:r>
             <w:proofErr w:type="spellStart"/>
             <w:r>
@@ -10092,7 +10092,7 @@
                 <w:sz w:val="20"/>
                 <w:szCs w:val="20"/>
               </w:rPr>
-              <w:t xml:space="preserve">4</w:t>
+              <w:t xml:space="preserve">12</w:t>
             </w:r>
             <w:proofErr w:type="spellStart"/>
             <w:r>
@@ -10145,7 +10145,7 @@
                 <w:sz w:val="20"/>
                 <w:szCs w:val="20"/>
               </w:rPr>
-              <w:t xml:space="preserve">4</w:t>
+              <w:t xml:space="preserve">12</w:t>
             </w:r>
             <w:proofErr w:type="spellStart"/>
             <w:r>
@@ -10594,7 +10594,7 @@
                 <w:sz w:val="20"/>
                 <w:szCs w:val="20"/>
               </w:rPr>
-              <w:t xml:space="preserve">4</w:t>
+              <w:t xml:space="preserve">12</w:t>
             </w:r>
             <w:proofErr w:type="spellStart"/>
             <w:r>
@@ -10644,7 +10644,7 @@
                 <w:sz w:val="20"/>
                 <w:szCs w:val="20"/>
               </w:rPr>
-              <w:t xml:space="preserve">5</w:t>
+              <w:t xml:space="preserve">12</w:t>
             </w:r>
             <w:proofErr w:type="spellStart"/>
             <w:r>
@@ -10694,7 +10694,7 @@
                 <w:sz w:val="20"/>
                 <w:szCs w:val="20"/>
               </w:rPr>
-              <w:t xml:space="preserve">6</w:t>
+              <w:t xml:space="preserve">12</w:t>
             </w:r>
             <w:proofErr w:type="spellStart"/>
             <w:r>
@@ -10820,7 +10820,7 @@
                 <w:sz w:val="20"/>
                 <w:szCs w:val="20"/>
               </w:rPr>
-              <w:t xml:space="preserve">7</w:t>
+              <w:t xml:space="preserve">12</w:t>
             </w:r>
             <w:proofErr w:type="spellStart"/>
             <w:r>
@@ -10870,7 +10870,7 @@
                 <w:sz w:val="20"/>
                 <w:szCs w:val="20"/>
               </w:rPr>
-              <w:t xml:space="preserve">6</w:t>
+              <w:t xml:space="preserve">12</w:t>
             </w:r>
             <w:proofErr w:type="spellStart"/>
             <w:r>
@@ -11029,803 +11029,6 @@
             <w:r>
               <w:rPr>
                 <w:bCs/>
-                <w:sz w:val="20"/>
-                <w:szCs w:val="20"/>
-              </w:rPr>
-              <w:t/>
-            </w:r>
-          </w:p>
-          <w:p>
-            <w:pPr>
-              <w:keepLines/>
-              <w:tabs>
-                <w:tab w:val="left" w:pos="1348"/>
-                <w:tab w:val="left" w:pos="2907"/>
-                <w:tab w:val="left" w:pos="4466"/>
-                <w:tab w:val="left" w:pos="5175"/>
-              </w:tabs>
-              <w:snapToGrid w:val="0"/>
-              <w:rPr>
-                <w:bCs/>
-                <w:sz w:val="20"/>
-                <w:szCs w:val="20"/>
-                <w:u w:val="single"/>
-              </w:rPr>
-            </w:pPr>
-            <w:r>
-              <w:rPr>
-                <w:bCs/>
-                <w:sz w:val="20"/>
-                <w:szCs w:val="20"/>
-                <w:u w:val="single"/>
-              </w:rPr>
-              <w:t/>
-            </w:r>
-          </w:p>
-          <w:p>
-            <w:pPr>
-              <w:keepLines/>
-              <w:tabs>
-                <w:tab w:val="left" w:pos="1348"/>
-                <w:tab w:val="left" w:pos="2907"/>
-                <w:tab w:val="left" w:pos="4466"/>
-                <w:tab w:val="left" w:pos="5175"/>
-              </w:tabs>
-              <w:snapToGrid w:val="0"/>
-              <w:rPr>
-                <w:b/>
-                <w:sz w:val="20"/>
-                <w:szCs w:val="20"/>
-                <w:u w:val="single"/>
-              </w:rPr>
-            </w:pPr>
-            <w:r>
-              <w:rPr>
-                <w:b/>
-                <w:sz w:val="20"/>
-                <w:szCs w:val="20"/>
-                <w:u w:val="single"/>
-              </w:rPr>
-              <w:t xml:space="preserve">Chaîne(s) a rouleau ou mailles jointives :</w:t>
-            </w:r>
-            <w:proofErr w:type="spellStart"/>
-            <w:proofErr w:type="gramStart"/>
-            <w:r>
-              <w:rPr>
-                <w:b/>
-                <w:sz w:val="20"/>
-                <w:szCs w:val="20"/>
-                <w:u w:val="single"/>
-              </w:rPr>
-              <w:t/>
-            </w:r>
-            <w:proofErr w:type="spellEnd"/>
-            <w:proofErr w:type="gramEnd"/>
-            <w:r>
-              <w:rPr>
-                <w:b/>
-                <w:sz w:val="20"/>
-                <w:szCs w:val="20"/>
-                <w:u w:val="single"/>
-              </w:rPr>
-              <w:t/>
-            </w:r>
-          </w:p>
-          <w:p>
-            <w:pPr>
-              <w:keepLines/>
-              <w:tabs>
-                <w:tab w:val="left" w:pos="1348"/>
-                <w:tab w:val="left" w:pos="2907"/>
-                <w:tab w:val="left" w:pos="4466"/>
-                <w:tab w:val="left" w:pos="5175"/>
-              </w:tabs>
-              <w:snapToGrid w:val="0"/>
-              <w:rPr>
-                <w:bCs/>
-                <w:sz w:val="20"/>
-                <w:szCs w:val="20"/>
-              </w:rPr>
-            </w:pPr>
-            <w:r>
-              <w:rPr>
-                <w:bCs/>
-                <w:sz w:val="20"/>
-                <w:szCs w:val="20"/>
-              </w:rPr>
-              <w:t/>
-            </w:r>
-            <w:r>
-              <w:rPr>
-                <w:bCs/>
-                <w:sz w:val="20"/>
-                <w:szCs w:val="20"/>
-              </w:rPr>
-              <w:t xml:space="preserve"> </w:t>
-            </w:r>
-          </w:p>
-          <w:p>
-            <w:pPr>
-              <w:keepLines/>
-              <w:tabs>
-                <w:tab w:val="left" w:pos="1348"/>
-                <w:tab w:val="left" w:pos="2907"/>
-                <w:tab w:val="left" w:pos="4466"/>
-                <w:tab w:val="left" w:pos="5175"/>
-              </w:tabs>
-              <w:snapToGrid w:val="0"/>
-              <w:rPr>
-                <w:bCs/>
-                <w:sz w:val="20"/>
-                <w:szCs w:val="20"/>
-              </w:rPr>
-            </w:pPr>
-            <w:r>
-              <w:rPr>
-                <w:bCs/>
-                <w:sz w:val="20"/>
-                <w:szCs w:val="20"/>
-              </w:rPr>
-              <w:t xml:space="preserve"> </w:t>
-            </w:r>
-            <w:r>
-              <w:rPr>
-                <w:bCs/>
-                <w:sz w:val="20"/>
-                <w:szCs w:val="20"/>
-              </w:rPr>
-              <w:t xml:space="preserve">Nombre :</w:t>
-            </w:r>
-            <w:proofErr w:type="gramStart"/>
-            <w:r>
-              <w:rPr>
-                <w:bCs/>
-                <w:sz w:val="20"/>
-                <w:szCs w:val="20"/>
-              </w:rPr>
-              <w:t/>
-            </w:r>
-            <w:proofErr w:type="gramEnd"/>
-            <w:r>
-              <w:rPr>
-                <w:bCs/>
-                <w:sz w:val="20"/>
-                <w:szCs w:val="20"/>
-              </w:rPr>
-              <w:t/>
-            </w:r>
-            <w:r>
-              <w:rPr>
-                <w:bCs/>
-                <w:sz w:val="20"/>
-                <w:szCs w:val="20"/>
-              </w:rPr>
-              <w:t xml:space="preserve"> </w:t>
-            </w:r>
-            <w:r>
-              <w:rPr>
-                <w:b/>
-                <w:sz w:val="20"/>
-                <w:szCs w:val="20"/>
-              </w:rPr>
-              <w:t xml:space="preserve">7</w:t>
-            </w:r>
-            <w:proofErr w:type="spellStart"/>
-            <w:r>
-              <w:rPr>
-                <w:b/>
-                <w:sz w:val="20"/>
-                <w:szCs w:val="20"/>
-              </w:rPr>
-              <w:t/>
-            </w:r>
-            <w:proofErr w:type="spellEnd"/>
-            <w:r>
-              <w:rPr>
-                <w:b/>
-                <w:sz w:val="20"/>
-                <w:szCs w:val="20"/>
-              </w:rPr>
-              <w:t/>
-            </w:r>
-            <w:r>
-              <w:rPr>
-                <w:bCs/>
-                <w:sz w:val="20"/>
-                <w:szCs w:val="20"/>
-              </w:rPr>
-              <w:t xml:space="preserve">   </w:t>
-            </w:r>
-            <w:r>
-              <w:rPr>
-                <w:bCs/>
-                <w:sz w:val="20"/>
-                <w:szCs w:val="20"/>
-              </w:rPr>
-              <w:t xml:space="preserve">Type :</w:t>
-            </w:r>
-            <w:r>
-              <w:rPr>
-                <w:bCs/>
-                <w:sz w:val="20"/>
-                <w:szCs w:val="20"/>
-              </w:rPr>
-              <w:t xml:space="preserve"> </w:t>
-            </w:r>
-            <w:r>
-              <w:rPr>
-                <w:b/>
-                <w:sz w:val="20"/>
-                <w:szCs w:val="20"/>
-              </w:rPr>
-              <w:t xml:space="preserve">A rouleau</w:t>
-            </w:r>
-            <w:proofErr w:type="spellStart"/>
-            <w:r>
-              <w:rPr>
-                <w:b/>
-                <w:sz w:val="20"/>
-                <w:szCs w:val="20"/>
-              </w:rPr>
-              <w:t/>
-            </w:r>
-            <w:proofErr w:type="spellEnd"/>
-            <w:r>
-              <w:rPr>
-                <w:b/>
-                <w:sz w:val="20"/>
-                <w:szCs w:val="20"/>
-              </w:rPr>
-              <w:t/>
-            </w:r>
-            <w:r>
-              <w:rPr>
-                <w:bCs/>
-                <w:sz w:val="20"/>
-                <w:szCs w:val="20"/>
-              </w:rPr>
-              <w:t xml:space="preserve">   </w:t>
-            </w:r>
-            <w:r>
-              <w:rPr>
-                <w:bCs/>
-                <w:sz w:val="20"/>
-                <w:szCs w:val="20"/>
-              </w:rPr>
-              <w:t/>
-            </w:r>
-            <w:r>
-              <w:rPr>
-                <w:bCs/>
-                <w:sz w:val="20"/>
-                <w:szCs w:val="20"/>
-              </w:rPr>
-              <w:t xml:space="preserve"> </w:t>
-            </w:r>
-            <w:r>
-              <w:rPr>
-                <w:b/>
-                <w:sz w:val="20"/>
-                <w:szCs w:val="20"/>
-              </w:rPr>
-              <w:t/>
-            </w:r>
-            <w:proofErr w:type="spellStart"/>
-            <w:r>
-              <w:rPr>
-                <w:b/>
-                <w:sz w:val="20"/>
-                <w:szCs w:val="20"/>
-              </w:rPr>
-              <w:t/>
-            </w:r>
-            <w:proofErr w:type="spellEnd"/>
-            <w:r>
-              <w:rPr>
-                <w:b/>
-                <w:sz w:val="20"/>
-                <w:szCs w:val="20"/>
-              </w:rPr>
-              <w:t/>
-            </w:r>
-            <w:r>
-              <w:rPr>
-                <w:bCs/>
-                <w:sz w:val="20"/>
-                <w:szCs w:val="20"/>
-              </w:rPr>
-              <w:t xml:space="preserve"> </w:t>
-            </w:r>
-          </w:p>
-          <w:p>
-            <w:pPr>
-              <w:keepLines/>
-              <w:tabs>
-                <w:tab w:val="left" w:pos="1348"/>
-                <w:tab w:val="left" w:pos="2907"/>
-                <w:tab w:val="left" w:pos="4466"/>
-                <w:tab w:val="left" w:pos="5175"/>
-              </w:tabs>
-              <w:snapToGrid w:val="0"/>
-              <w:rPr>
-                <w:b/>
-                <w:sz w:val="20"/>
-                <w:szCs w:val="20"/>
-              </w:rPr>
-            </w:pPr>
-            <w:r>
-              <w:rPr>
-                <w:bCs/>
-                <w:sz w:val="20"/>
-                <w:szCs w:val="20"/>
-              </w:rPr>
-              <w:t/>
-            </w:r>
-            <w:r>
-              <w:rPr>
-                <w:bCs/>
-                <w:sz w:val="20"/>
-                <w:szCs w:val="20"/>
-              </w:rPr>
-              <w:t xml:space="preserve"> </w:t>
-            </w:r>
-          </w:p>
-          <w:p>
-            <w:pPr>
-              <w:keepLines/>
-              <w:tabs>
-                <w:tab w:val="left" w:pos="1348"/>
-                <w:tab w:val="left" w:pos="2907"/>
-                <w:tab w:val="left" w:pos="4466"/>
-                <w:tab w:val="left" w:pos="5175"/>
-              </w:tabs>
-              <w:snapToGrid w:val="0"/>
-              <w:rPr>
-                <w:bCs/>
-                <w:sz w:val="20"/>
-                <w:szCs w:val="20"/>
-              </w:rPr>
-            </w:pPr>
-            <w:r>
-              <w:rPr>
-                <w:bCs/>
-                <w:sz w:val="20"/>
-                <w:szCs w:val="20"/>
-              </w:rPr>
-              <w:t xml:space="preserve"> </w:t>
-            </w:r>
-            <w:r>
-              <w:rPr>
-                <w:bCs/>
-                <w:sz w:val="20"/>
-                <w:szCs w:val="20"/>
-              </w:rPr>
-              <w:t xml:space="preserve">Pas théorique :</w:t>
-            </w:r>
-            <w:proofErr w:type="gramStart"/>
-            <w:r>
-              <w:rPr>
-                <w:bCs/>
-                <w:sz w:val="20"/>
-                <w:szCs w:val="20"/>
-              </w:rPr>
-              <w:t/>
-            </w:r>
-            <w:proofErr w:type="gramEnd"/>
-            <w:r>
-              <w:rPr>
-                <w:bCs/>
-                <w:sz w:val="20"/>
-                <w:szCs w:val="20"/>
-              </w:rPr>
-              <w:t/>
-            </w:r>
-            <w:r>
-              <w:rPr>
-                <w:bCs/>
-                <w:sz w:val="20"/>
-                <w:szCs w:val="20"/>
-              </w:rPr>
-              <w:t xml:space="preserve"> </w:t>
-            </w:r>
-            <w:r>
-              <w:rPr>
-                <w:b/>
-                <w:sz w:val="20"/>
-                <w:szCs w:val="20"/>
-              </w:rPr>
-              <w:t xml:space="preserve">65</w:t>
-            </w:r>
-            <w:proofErr w:type="spellStart"/>
-            <w:r>
-              <w:rPr>
-                <w:b/>
-                <w:sz w:val="20"/>
-                <w:szCs w:val="20"/>
-              </w:rPr>
-              <w:t/>
-            </w:r>
-            <w:proofErr w:type="spellEnd"/>
-            <w:r>
-              <w:rPr>
-                <w:b/>
-                <w:sz w:val="20"/>
-                <w:szCs w:val="20"/>
-              </w:rPr>
-              <w:t/>
-            </w:r>
-            <w:r>
-              <w:rPr>
-                <w:bCs/>
-                <w:sz w:val="20"/>
-                <w:szCs w:val="20"/>
-              </w:rPr>
-              <w:t xml:space="preserve">   </w:t>
-            </w:r>
-            <w:r>
-              <w:rPr>
-                <w:bCs/>
-                <w:sz w:val="20"/>
-                <w:szCs w:val="20"/>
-              </w:rPr>
-              <w:t xml:space="preserve">Combinaison :</w:t>
-            </w:r>
-            <w:r>
-              <w:rPr>
-                <w:bCs/>
-                <w:sz w:val="20"/>
-                <w:szCs w:val="20"/>
-              </w:rPr>
-              <w:t xml:space="preserve"> </w:t>
-            </w:r>
-            <w:r>
-              <w:rPr>
-                <w:b/>
-                <w:sz w:val="20"/>
-                <w:szCs w:val="20"/>
-              </w:rPr>
-              <w:t xml:space="preserve">5</w:t>
-            </w:r>
-            <w:proofErr w:type="spellStart"/>
-            <w:r>
-              <w:rPr>
-                <w:b/>
-                <w:sz w:val="20"/>
-                <w:szCs w:val="20"/>
-              </w:rPr>
-              <w:t/>
-            </w:r>
-            <w:proofErr w:type="spellEnd"/>
-            <w:r>
-              <w:rPr>
-                <w:b/>
-                <w:sz w:val="20"/>
-                <w:szCs w:val="20"/>
-              </w:rPr>
-              <w:t/>
-            </w:r>
-            <w:r>
-              <w:rPr>
-                <w:bCs/>
-                <w:sz w:val="20"/>
-                <w:szCs w:val="20"/>
-              </w:rPr>
-              <w:t xml:space="preserve">   </w:t>
-            </w:r>
-            <w:r>
-              <w:rPr>
-                <w:bCs/>
-                <w:sz w:val="20"/>
-                <w:szCs w:val="20"/>
-              </w:rPr>
-              <w:t/>
-            </w:r>
-            <w:r>
-              <w:rPr>
-                <w:bCs/>
-                <w:sz w:val="20"/>
-                <w:szCs w:val="20"/>
-              </w:rPr>
-              <w:t xml:space="preserve"> </w:t>
-            </w:r>
-            <w:r>
-              <w:rPr>
-                <w:b/>
-                <w:sz w:val="20"/>
-                <w:szCs w:val="20"/>
-              </w:rPr>
-              <w:t/>
-            </w:r>
-            <w:proofErr w:type="spellStart"/>
-            <w:r>
-              <w:rPr>
-                <w:b/>
-                <w:sz w:val="20"/>
-                <w:szCs w:val="20"/>
-              </w:rPr>
-              <w:t/>
-            </w:r>
-            <w:proofErr w:type="spellEnd"/>
-            <w:r>
-              <w:rPr>
-                <w:b/>
-                <w:sz w:val="20"/>
-                <w:szCs w:val="20"/>
-              </w:rPr>
-              <w:t/>
-            </w:r>
-            <w:r>
-              <w:rPr>
-                <w:bCs/>
-                <w:sz w:val="20"/>
-                <w:szCs w:val="20"/>
-              </w:rPr>
-              <w:t xml:space="preserve"> </w:t>
-            </w:r>
-          </w:p>
-          <w:p>
-            <w:pPr>
-              <w:keepLines/>
-              <w:tabs>
-                <w:tab w:val="left" w:pos="1348"/>
-                <w:tab w:val="left" w:pos="2907"/>
-                <w:tab w:val="left" w:pos="4466"/>
-                <w:tab w:val="left" w:pos="5175"/>
-              </w:tabs>
-              <w:snapToGrid w:val="0"/>
-              <w:rPr>
-                <w:b/>
-                <w:sz w:val="20"/>
-                <w:szCs w:val="20"/>
-              </w:rPr>
-            </w:pPr>
-            <w:r>
-              <w:rPr>
-                <w:bCs/>
-                <w:sz w:val="20"/>
-                <w:szCs w:val="20"/>
-              </w:rPr>
-              <w:t/>
-            </w:r>
-            <w:r>
-              <w:rPr>
-                <w:bCs/>
-                <w:sz w:val="20"/>
-                <w:szCs w:val="20"/>
-              </w:rPr>
-              <w:t xml:space="preserve"> </w:t>
-            </w:r>
-          </w:p>
-          <w:p>
-            <w:pPr>
-              <w:keepLines/>
-              <w:tabs>
-                <w:tab w:val="left" w:pos="1348"/>
-                <w:tab w:val="left" w:pos="2907"/>
-                <w:tab w:val="left" w:pos="4466"/>
-                <w:tab w:val="left" w:pos="5175"/>
-              </w:tabs>
-              <w:snapToGrid w:val="0"/>
-              <w:rPr>
-                <w:bCs/>
-                <w:sz w:val="20"/>
-                <w:szCs w:val="20"/>
-              </w:rPr>
-            </w:pPr>
-            <w:r>
-              <w:rPr>
-                <w:bCs/>
-                <w:sz w:val="20"/>
-                <w:szCs w:val="20"/>
-              </w:rPr>
-              <w:t xml:space="preserve"> </w:t>
-            </w:r>
-            <w:r>
-              <w:rPr>
-                <w:bCs/>
-                <w:sz w:val="20"/>
-                <w:szCs w:val="20"/>
-              </w:rPr>
-              <w:t xml:space="preserve">Moufflage :</w:t>
-            </w:r>
-            <w:proofErr w:type="gramStart"/>
-            <w:r>
-              <w:rPr>
-                <w:bCs/>
-                <w:sz w:val="20"/>
-                <w:szCs w:val="20"/>
-              </w:rPr>
-              <w:t/>
-            </w:r>
-            <w:proofErr w:type="gramEnd"/>
-            <w:r>
-              <w:rPr>
-                <w:bCs/>
-                <w:sz w:val="20"/>
-                <w:szCs w:val="20"/>
-              </w:rPr>
-              <w:t/>
-            </w:r>
-            <w:r>
-              <w:rPr>
-                <w:bCs/>
-                <w:sz w:val="20"/>
-                <w:szCs w:val="20"/>
-              </w:rPr>
-              <w:t xml:space="preserve"> </w:t>
-            </w:r>
-            <w:r>
-              <w:rPr>
-                <w:b/>
-                <w:sz w:val="20"/>
-                <w:szCs w:val="20"/>
-              </w:rPr>
-              <w:t xml:space="preserve">5</w:t>
-            </w:r>
-            <w:proofErr w:type="spellStart"/>
-            <w:r>
-              <w:rPr>
-                <w:b/>
-                <w:sz w:val="20"/>
-                <w:szCs w:val="20"/>
-              </w:rPr>
-              <w:t/>
-            </w:r>
-            <w:proofErr w:type="spellEnd"/>
-            <w:r>
-              <w:rPr>
-                <w:b/>
-                <w:sz w:val="20"/>
-                <w:szCs w:val="20"/>
-              </w:rPr>
-              <w:t/>
-            </w:r>
-            <w:r>
-              <w:rPr>
-                <w:bCs/>
-                <w:sz w:val="20"/>
-                <w:szCs w:val="20"/>
-              </w:rPr>
-              <w:t xml:space="preserve">   </w:t>
-            </w:r>
-            <w:r>
-              <w:rPr>
-                <w:bCs/>
-                <w:sz w:val="20"/>
-                <w:szCs w:val="20"/>
-              </w:rPr>
-              <w:t xml:space="preserve">Nombre de brins :</w:t>
-            </w:r>
-            <w:r>
-              <w:rPr>
-                <w:bCs/>
-                <w:sz w:val="20"/>
-                <w:szCs w:val="20"/>
-              </w:rPr>
-              <w:t xml:space="preserve"> </w:t>
-            </w:r>
-            <w:r>
-              <w:rPr>
-                <w:b/>
-                <w:sz w:val="20"/>
-                <w:szCs w:val="20"/>
-              </w:rPr>
-              <w:t xml:space="preserve">6</w:t>
-            </w:r>
-            <w:proofErr w:type="spellStart"/>
-            <w:r>
-              <w:rPr>
-                <w:b/>
-                <w:sz w:val="20"/>
-                <w:szCs w:val="20"/>
-              </w:rPr>
-              <w:t/>
-            </w:r>
-            <w:proofErr w:type="spellEnd"/>
-            <w:r>
-              <w:rPr>
-                <w:b/>
-                <w:sz w:val="20"/>
-                <w:szCs w:val="20"/>
-              </w:rPr>
-              <w:t/>
-            </w:r>
-            <w:r>
-              <w:rPr>
-                <w:bCs/>
-                <w:sz w:val="20"/>
-                <w:szCs w:val="20"/>
-              </w:rPr>
-              <w:t xml:space="preserve">   </w:t>
-            </w:r>
-            <w:r>
-              <w:rPr>
-                <w:bCs/>
-                <w:sz w:val="20"/>
-                <w:szCs w:val="20"/>
-              </w:rPr>
-              <w:t/>
-            </w:r>
-            <w:r>
-              <w:rPr>
-                <w:bCs/>
-                <w:sz w:val="20"/>
-                <w:szCs w:val="20"/>
-              </w:rPr>
-              <w:t xml:space="preserve"> </w:t>
-            </w:r>
-            <w:r>
-              <w:rPr>
-                <w:b/>
-                <w:sz w:val="20"/>
-                <w:szCs w:val="20"/>
-              </w:rPr>
-              <w:t/>
-            </w:r>
-            <w:proofErr w:type="spellStart"/>
-            <w:r>
-              <w:rPr>
-                <w:b/>
-                <w:sz w:val="20"/>
-                <w:szCs w:val="20"/>
-              </w:rPr>
-              <w:t/>
-            </w:r>
-            <w:proofErr w:type="spellEnd"/>
-            <w:r>
-              <w:rPr>
-                <w:b/>
-                <w:sz w:val="20"/>
-                <w:szCs w:val="20"/>
-              </w:rPr>
-              <w:t/>
-            </w:r>
-            <w:r>
-              <w:rPr>
-                <w:bCs/>
-                <w:sz w:val="20"/>
-                <w:szCs w:val="20"/>
-              </w:rPr>
-              <w:t xml:space="preserve"> </w:t>
-            </w:r>
-          </w:p>
-          <w:p>
-            <w:pPr>
-              <w:keepLines/>
-              <w:tabs>
-                <w:tab w:val="left" w:pos="1348"/>
-                <w:tab w:val="left" w:pos="2907"/>
-                <w:tab w:val="left" w:pos="4466"/>
-                <w:tab w:val="left" w:pos="5175"/>
-              </w:tabs>
-              <w:snapToGrid w:val="0"/>
-              <w:rPr>
-                <w:b/>
-                <w:sz w:val="20"/>
-                <w:szCs w:val="20"/>
-              </w:rPr>
-            </w:pPr>
-            <w:r>
-              <w:rPr>
-                <w:bCs/>
-                <w:sz w:val="20"/>
-                <w:szCs w:val="20"/>
-              </w:rPr>
-              <w:t/>
-            </w:r>
-            <w:proofErr w:type="spellStart"/>
-            <w:r>
-              <w:rPr>
-                <w:bCs/>
-                <w:sz w:val="20"/>
-                <w:szCs w:val="20"/>
-              </w:rPr>
-              <w:t/>
-            </w:r>
-            <w:proofErr w:type="spellEnd"/>
-            <w:r>
-              <w:rPr>
-                <w:b/>
                 <w:sz w:val="20"/>
                 <w:szCs w:val="20"/>
               </w:rPr>
@@ -12383,7 +11586,7 @@
                 <w:sz w:val="20"/>
                 <w:szCs w:val="20"/>
               </w:rPr>
-              <w:t xml:space="preserve">BE,FC</w:t>
+              <w:t xml:space="preserve">FC</w:t>
             </w:r>
             <w:proofErr w:type="gramStart"/>
             <w:r>
@@ -12521,7 +11724,7 @@
                 <w:sz w:val="20"/>
                 <w:szCs w:val="20"/>
               </w:rPr>
-              <w:t xml:space="preserve">SO</w:t>
+              <w:t xml:space="preserve">FC</w:t>
             </w:r>
             <w:proofErr w:type="gramStart"/>
             <w:r>
@@ -12659,7 +11862,7 @@
                 <w:sz w:val="20"/>
                 <w:szCs w:val="20"/>
               </w:rPr>
-              <w:t xml:space="preserve">O0,O1</w:t>
+              <w:t xml:space="preserve">FC</w:t>
             </w:r>
             <w:proofErr w:type="gramStart"/>
             <w:r>
@@ -13173,7 +12376,7 @@
                 <w:sz w:val="20"/>
                 <w:szCs w:val="20"/>
               </w:rPr>
-              <w:t xml:space="preserve">BE</w:t>
+              <w:t xml:space="preserve">FC</w:t>
             </w:r>
             <w:proofErr w:type="gramStart"/>
             <w:r>
@@ -13453,7 +12656,7 @@
                 <w:sz w:val="20"/>
                 <w:szCs w:val="20"/>
               </w:rPr>
-              <w:t xml:space="preserve">BE</w:t>
+              <w:t xml:space="preserve">FC</w:t>
             </w:r>
             <w:proofErr w:type="gramStart"/>
             <w:r>
@@ -13708,7 +12911,7 @@
                 <w:sz w:val="20"/>
                 <w:szCs w:val="20"/>
               </w:rPr>
-              <w:t xml:space="preserve">BE,FC</w:t>
+              <w:t xml:space="preserve">FC</w:t>
             </w:r>
             <w:proofErr w:type="gramStart"/>
             <w:r>
@@ -13986,7 +13189,7 @@
                 <w:sz w:val="20"/>
                 <w:szCs w:val="20"/>
               </w:rPr>
-              <w:t xml:space="preserve">SO</w:t>
+              <w:t xml:space="preserve">O0</w:t>
             </w:r>
             <w:proofErr w:type="gramStart"/>
             <w:r>
@@ -14125,7 +13328,7 @@
                 <w:sz w:val="20"/>
                 <w:szCs w:val="20"/>
               </w:rPr>
-              <w:t xml:space="preserve">BE,FC</w:t>
+              <w:t xml:space="preserve">BE</w:t>
             </w:r>
             <w:proofErr w:type="gramStart"/>
             <w:r>
@@ -14403,7 +13606,7 @@
                 <w:sz w:val="20"/>
                 <w:szCs w:val="20"/>
               </w:rPr>
-              <w:t xml:space="preserve">BE</w:t>
+              <w:t xml:space="preserve">FC</w:t>
             </w:r>
             <w:proofErr w:type="gramStart"/>
             <w:r>
@@ -14661,7 +13864,7 @@
                 <w:sz w:val="20"/>
                 <w:szCs w:val="20"/>
               </w:rPr>
-              <w:t xml:space="preserve">BE</w:t>
+              <w:t xml:space="preserve">FC</w:t>
             </w:r>
             <w:proofErr w:type="gramStart"/>
             <w:r>
@@ -14925,7 +14128,7 @@
                 <w:sz w:val="20"/>
                 <w:szCs w:val="20"/>
               </w:rPr>
-              <w:t xml:space="preserve">BE,FC</w:t>
+              <w:t xml:space="preserve">FC</w:t>
             </w:r>
             <w:proofErr w:type="gramStart"/>
             <w:r>
@@ -15457,7 +14660,7 @@
                 <w:sz w:val="20"/>
                 <w:szCs w:val="20"/>
               </w:rPr>
-              <w:t xml:space="preserve">BE,FC</w:t>
+              <w:t xml:space="preserve">BE</w:t>
             </w:r>
             <w:proofErr w:type="gramStart"/>
             <w:r>
@@ -15593,7 +14796,7 @@
                 <w:sz w:val="20"/>
                 <w:szCs w:val="20"/>
               </w:rPr>
-              <w:t xml:space="preserve">SO</w:t>
+              <w:t xml:space="preserve">FC</w:t>
             </w:r>
             <w:proofErr w:type="gramStart"/>
             <w:r>
@@ -15729,7 +14932,7 @@
                 <w:sz w:val="20"/>
                 <w:szCs w:val="20"/>
               </w:rPr>
-              <w:t xml:space="preserve">FC</w:t>
+              <w:t xml:space="preserve">BE</w:t>
             </w:r>
             <w:proofErr w:type="gramStart"/>
             <w:r>
@@ -15865,7 +15068,7 @@
                 <w:sz w:val="20"/>
                 <w:szCs w:val="20"/>
               </w:rPr>
-              <w:t xml:space="preserve">O2</w:t>
+              <w:t xml:space="preserve">BE</w:t>
             </w:r>
             <w:proofErr w:type="gramStart"/>
             <w:r>
@@ -16281,7 +15484,7 @@
                 <w:sz w:val="20"/>
                 <w:szCs w:val="20"/>
               </w:rPr>
-              <w:t xml:space="preserve">BE,FC</w:t>
+              <w:t xml:space="preserve">BE</w:t>
             </w:r>
             <w:proofErr w:type="gramStart"/>
             <w:r>
@@ -16419,7 +15622,7 @@
                 <w:sz w:val="20"/>
                 <w:szCs w:val="20"/>
               </w:rPr>
-              <w:t xml:space="preserve">FC</w:t>
+              <w:t xml:space="preserve">BE</w:t>
             </w:r>
             <w:proofErr w:type="gramStart"/>
             <w:r>
@@ -16695,7 +15898,7 @@
                 <w:sz w:val="20"/>
                 <w:szCs w:val="20"/>
               </w:rPr>
-              <w:t xml:space="preserve">FC</w:t>
+              <w:t xml:space="preserve">BE</w:t>
             </w:r>
             <w:proofErr w:type="gramStart"/>
             <w:r>
@@ -16833,7 +16036,7 @@
                 <w:sz w:val="20"/>
                 <w:szCs w:val="20"/>
               </w:rPr>
-              <w:t xml:space="preserve">BE,FC</w:t>
+              <w:t xml:space="preserve">BE</w:t>
             </w:r>
             <w:proofErr w:type="gramStart"/>
             <w:r>
@@ -16971,7 +16174,7 @@
                 <w:sz w:val="20"/>
                 <w:szCs w:val="20"/>
               </w:rPr>
-              <w:t xml:space="preserve">FC</w:t>
+              <w:t xml:space="preserve">BE</w:t>
             </w:r>
             <w:proofErr w:type="gramStart"/>
             <w:r>
@@ -17372,7 +16575,7 @@
                 <w:sz w:val="20"/>
                 <w:szCs w:val="20"/>
               </w:rPr>
-              <w:t xml:space="preserve">FC</w:t>
+              <w:t xml:space="preserve">BE</w:t>
             </w:r>
             <w:proofErr w:type="gramStart"/>
             <w:r>
@@ -17632,7 +16835,7 @@
                 <w:sz w:val="20"/>
                 <w:szCs w:val="20"/>
               </w:rPr>
-              <w:t xml:space="preserve">BE,FC</w:t>
+              <w:t xml:space="preserve">BE</w:t>
             </w:r>
             <w:proofErr w:type="gramStart"/>
             <w:r>
@@ -17771,7 +16974,7 @@
                 <w:sz w:val="20"/>
                 <w:szCs w:val="20"/>
               </w:rPr>
-              <w:t xml:space="preserve">BE</w:t>
+              <w:t xml:space="preserve">FC</w:t>
             </w:r>
             <w:proofErr w:type="gramStart"/>
             <w:r>
@@ -17910,7 +17113,7 @@
                 <w:sz w:val="20"/>
                 <w:szCs w:val="20"/>
               </w:rPr>
-              <w:t xml:space="preserve">FC</w:t>
+              <w:t xml:space="preserve">BE</w:t>
             </w:r>
             <w:proofErr w:type="gramStart"/>
             <w:r>
@@ -18178,198 +17381,6 @@
           </w:p>
         </w:tc>
       </w:tr>
-      <w:tr>
-        <w:trPr>
-          <w:cantSplit/>
-          <w:trHeight w:val="360"/>
-          <w:jc w:val="center"/>
-        </w:trPr>
-        <w:tc>
-          <w:tcPr>
-            <w:tcW w:w="722" w:type="dxa"/>
-            <w:tcBorders>
-              <w:left w:val="single" w:sz="12" w:space="0" w:color="000000"/>
-              <w:bottom w:val="single" w:sz="12" w:space="0" w:color="000000"/>
-              <w:right w:val="single" w:sz="4" w:space="0" w:color="000000"/>
-            </w:tcBorders>
-            <w:shd w:val="clear" w:color="auto" w:fill="FFFFFF"/>
-            <w:vAlign w:val="center"/>
-          </w:tcPr>
-          <w:p>
-            <w:pPr>
-              <w:keepLines/>
-              <w:snapToGrid w:val="0"/>
-              <w:spacing w:before="120"/>
-              <w:jc w:val="center"/>
-            </w:pPr>
-            <w:r>
-              <w:t/>
-            </w:r>
-            <w:proofErr w:type="gramStart"/>
-            <w:r>
-              <w:t xml:space="preserve">O0</w:t>
-            </w:r>
-            <w:proofErr w:type="gramEnd"/>
-            <w:r>
-              <w:t/>
-            </w:r>
-            <w:r>
-              <w:t/>
-            </w:r>
-          </w:p>
-        </w:tc>
-        <w:tc>
-          <w:tcPr>
-            <w:tcW w:w="7944" w:type="dxa"/>
-            <w:tcBorders>
-              <w:left w:val="single" w:sz="4" w:space="0" w:color="000000"/>
-              <w:bottom w:val="single" w:sz="12" w:space="0" w:color="000000"/>
-              <w:right w:val="single" w:sz="4" w:space="0" w:color="000000"/>
-            </w:tcBorders>
-            <w:shd w:val="clear" w:color="auto" w:fill="FFFFFF"/>
-            <w:vAlign w:val="center"/>
-          </w:tcPr>
-          <w:p>
-            <w:pPr>
-              <w:keepLines/>
-              <w:snapToGrid w:val="0"/>
-              <w:spacing w:before="120"/>
-              <w:jc w:val="both"/>
-            </w:pPr>
-            <w:r>
-              <w:t xml:space="preserve">COMMENTAIRE 1</w:t>
-            </w:r>
-            <w:proofErr w:type="spellStart"/>
-            <w:proofErr w:type="gramStart"/>
-            <w:r>
-              <w:t/>
-            </w:r>
-            <w:proofErr w:type="spellEnd"/>
-            <w:proofErr w:type="gramEnd"/>
-            <w:r>
-              <w:t/>
-            </w:r>
-          </w:p>
-        </w:tc>
-        <w:tc>
-          <w:tcPr>
-            <w:tcW w:w="1729" w:type="dxa"/>
-            <w:tcBorders>
-              <w:left w:val="single" w:sz="4" w:space="0" w:color="000000"/>
-              <w:bottom w:val="single" w:sz="12" w:space="0" w:color="000000"/>
-              <w:right w:val="single" w:sz="12" w:space="0" w:color="000000"/>
-            </w:tcBorders>
-            <w:shd w:val="clear" w:color="auto" w:fill="FFFFFF"/>
-            <w:vAlign w:val="center"/>
-          </w:tcPr>
-          <w:p>
-            <w:pPr>
-              <w:keepLines/>
-              <w:snapToGrid w:val="0"/>
-              <w:spacing w:before="120"/>
-            </w:pPr>
-            <w:r>
-              <w:t/>
-            </w:r>
-          </w:p>
-        </w:tc>
-      </w:tr>
-      <w:tr>
-        <w:trPr>
-          <w:cantSplit/>
-          <w:trHeight w:val="360"/>
-          <w:jc w:val="center"/>
-        </w:trPr>
-        <w:tc>
-          <w:tcPr>
-            <w:tcW w:w="722" w:type="dxa"/>
-            <w:tcBorders>
-              <w:left w:val="single" w:sz="12" w:space="0" w:color="000000"/>
-              <w:bottom w:val="single" w:sz="12" w:space="0" w:color="000000"/>
-              <w:right w:val="single" w:sz="4" w:space="0" w:color="000000"/>
-            </w:tcBorders>
-            <w:shd w:val="clear" w:color="auto" w:fill="FFFFFF"/>
-            <w:vAlign w:val="center"/>
-          </w:tcPr>
-          <w:p>
-            <w:pPr>
-              <w:keepLines/>
-              <w:snapToGrid w:val="0"/>
-              <w:spacing w:before="120"/>
-              <w:jc w:val="center"/>
-            </w:pPr>
-            <w:r>
-              <w:t/>
-            </w:r>
-            <w:proofErr w:type="gramStart"/>
-            <w:r>
-              <w:t xml:space="preserve">O2</w:t>
-            </w:r>
-            <w:proofErr w:type="gramEnd"/>
-            <w:r>
-              <w:t/>
-            </w:r>
-            <w:r>
-              <w:t/>
-            </w:r>
-          </w:p>
-        </w:tc>
-        <w:tc>
-          <w:tcPr>
-            <w:tcW w:w="7944" w:type="dxa"/>
-            <w:tcBorders>
-              <w:left w:val="single" w:sz="4" w:space="0" w:color="000000"/>
-              <w:bottom w:val="single" w:sz="12" w:space="0" w:color="000000"/>
-              <w:right w:val="single" w:sz="4" w:space="0" w:color="000000"/>
-            </w:tcBorders>
-            <w:shd w:val="clear" w:color="auto" w:fill="FFFFFF"/>
-            <w:vAlign w:val="center"/>
-          </w:tcPr>
-          <w:p>
-            <w:pPr>
-              <w:keepLines/>
-              <w:snapToGrid w:val="0"/>
-              <w:spacing w:before="120"/>
-              <w:jc w:val="both"/>
-            </w:pPr>
-            <w:r>
-              <w:t xml:space="preserve">COMMENTAIRE 5</w:t>
-            </w:r>
-            <w:proofErr w:type="spellStart"/>
-            <w:proofErr w:type="gramStart"/>
-            <w:r>
-              <w:t/>
-            </w:r>
-            <w:proofErr w:type="spellEnd"/>
-            <w:proofErr w:type="gramEnd"/>
-            <w:r>
-              <w:t/>
-            </w:r>
-          </w:p>
-        </w:tc>
-        <w:tc>
-          <w:tcPr>
-            <w:tcW w:w="1729" w:type="dxa"/>
-            <w:tcBorders>
-              <w:left w:val="single" w:sz="4" w:space="0" w:color="000000"/>
-              <w:bottom w:val="single" w:sz="12" w:space="0" w:color="000000"/>
-              <w:right w:val="single" w:sz="12" w:space="0" w:color="000000"/>
-            </w:tcBorders>
-            <w:shd w:val="clear" w:color="auto" w:fill="FFFFFF"/>
-            <w:vAlign w:val="center"/>
-          </w:tcPr>
-          <w:p>
-            <w:pPr>
-              <w:keepLines/>
-              <w:snapToGrid w:val="0"/>
-              <w:spacing w:before="120"/>
-            </w:pPr>
-            <w:r>
-              <w:t/>
-            </w:r>
-          </w:p>
-        </w:tc>
-      </w:tr>
     </w:tbl>
     <w:p>
       <w:pPr>
@@ -18558,7 +17569,7 @@
             </w:r>
             <w:proofErr w:type="gramStart"/>
             <w:r>
-              <w:t xml:space="preserve">O1</w:t>
+              <w:t xml:space="preserve">O0</w:t>
             </w:r>
             <w:proofErr w:type="gramEnd"/>
             <w:r>
@@ -18587,7 +17598,7 @@
               <w:jc w:val="both"/>
             </w:pPr>
             <w:r>
-              <w:t xml:space="preserve">COMMENTAIRE 3</w:t>
+              <w:t xml:space="preserve">absence de marquage</w:t>
             </w:r>
             <w:proofErr w:type="spellStart"/>
             <w:proofErr w:type="gramStart"/>
@@ -18971,67 +17982,6 @@
           <w:szCs w:val="20"/>
         </w:rPr>
         <w:t xml:space="preserve">La vérification de l'état de conservation et les essais de fonctionnement réalisés dans les limites de la présente mission n'ont pas fait apparaître d'observation ni d'anomalie.</w:t>
-      </w:r>
-      <w:proofErr w:type="gramStart"/>
-      <w:r>
-        <w:rPr>
-          <w:sz w:val="20"/>
-          <w:szCs w:val="20"/>
-        </w:rPr>
-        <w:t/>
-      </w:r>
-      <w:proofErr w:type="gramEnd"/>
-      <w:r>
-        <w:rPr>
-          <w:sz w:val="20"/>
-          <w:szCs w:val="20"/>
-        </w:rPr>
-        <w:t/>
-      </w:r>
-    </w:p>
-    <w:p>
-      <w:pPr>
-        <w:spacing w:line="219" w:lineRule="exact"/>
-        <w:ind w:left="426" w:hanging="426"/>
-        <w:jc w:val="both"/>
-        <w:rPr>
-          <w:sz w:val="20"/>
-          <w:szCs w:val="20"/>
-        </w:rPr>
-      </w:pPr>
-      <w:r>
-        <w:rPr>
-          <w:sz w:val="20"/>
-          <w:szCs w:val="20"/>
-        </w:rPr>
-        <w:t xml:space="preserve">       </w:t>
-      </w:r>
-      <w:r>
-        <w:rPr>
-          <w:sz w:val="20"/>
-          <w:szCs w:val="20"/>
-        </w:rPr>
-        <w:t/>
-      </w:r>
-    </w:p>
-    <w:p>
-      <w:pPr>
-        <w:spacing w:line="219" w:lineRule="exact"/>
-        <w:ind w:left="709" w:hanging="283"/>
-        <w:jc w:val="both"/>
-        <w:rPr>
-          <w:sz w:val="20"/>
-          <w:szCs w:val="20"/>
-        </w:rPr>
-      </w:pPr>
-      <w:r>
-        <w:rPr>
-          <w:sz w:val="20"/>
-          <w:szCs w:val="20"/>
-        </w:rPr>
-        <w:t xml:space="preserve">La vérification de l'état de conservation et les essais de fonctionnement réalisés dans les limites de la
-            présente mission font apparaitre des observations ne s'opposant pas a l'utilisation de l'appareil
-            auxquelles il convient de remédier.</w:t>
       </w:r>
       <w:proofErr w:type="gramStart"/>
       <w:r>

</xml_diff>

<commit_message>
Finish all put famlille5 LEV 5 - 1|07|03|2025
</commit_message>
<xml_diff>
--- a/src/rapports/output.docx
+++ b/src/rapports/output.docx
@@ -830,7 +830,7 @@
               <w:rPr>
                 <w:color w:val="00B0F0"/>
               </w:rPr>
-              <w:t xml:space="preserve">APO</w:t>
+              <w:t xml:space="preserve">AZ</w:t>
             </w:r>
             <w:proofErr w:type="spellStart"/>
             <w:proofErr w:type="gramStart"/>
@@ -1587,7 +1587,7 @@
                 <w:sz w:val="18"/>
                 <w:szCs w:val="18"/>
               </w:rPr>
-              <w:t xml:space="preserve">Périodique</w:t>
+              <w:t xml:space="preserve">Mise en service</w:t>
             </w:r>
             <w:proofErr w:type="spellStart"/>
             <w:proofErr w:type="gramStart"/>
@@ -1721,7 +1721,7 @@
                 <w:sz w:val="18"/>
                 <w:szCs w:val="18"/>
               </w:rPr>
-              <w:t xml:space="preserve">ZRT6</w:t>
+              <w:t xml:space="preserve">A_45</w:t>
             </w:r>
             <w:proofErr w:type="spellStart"/>
             <w:proofErr w:type="gramStart"/>
@@ -1853,7 +1853,7 @@
                 <w:sz w:val="18"/>
                 <w:szCs w:val="18"/>
               </w:rPr>
-              <w:t xml:space="preserve">Atelier de maintenance</w:t>
+              <w:t xml:space="preserve">Atelier de Recyclage</w:t>
             </w:r>
             <w:proofErr w:type="gramStart"/>
             <w:r>
@@ -1984,7 +1984,7 @@
                 <w:sz w:val="18"/>
                 <w:szCs w:val="18"/>
               </w:rPr>
-              <w:t xml:space="preserve">04/03/2025</w:t>
+              <w:t xml:space="preserve">06/03/2025</w:t>
             </w:r>
             <w:proofErr w:type="spellStart"/>
             <w:proofErr w:type="gramStart"/>
@@ -2353,7 +2353,7 @@
                 <w:sz w:val="18"/>
                 <w:szCs w:val="18"/>
               </w:rPr>
-              <w:t xml:space="preserve">Amine FOURA</w:t>
+              <w:t xml:space="preserve">Ahmed AL KHADER</w:t>
             </w:r>
             <w:proofErr w:type="spellStart"/>
             <w:proofErr w:type="gramStart"/>
@@ -2485,7 +2485,7 @@
                 <w:sz w:val="18"/>
                 <w:szCs w:val="18"/>
               </w:rPr>
-              <w:t xml:space="preserve">04/03/2025</w:t>
+              <w:t xml:space="preserve">07/03/2025</w:t>
             </w:r>
             <w:proofErr w:type="spellStart"/>
             <w:proofErr w:type="gramStart"/>
@@ -7961,7 +7961,7 @@
                                 <w:color w:val="4F81BD" w:themeColor="accent1"/>
                                 <w:szCs w:val="20"/>
                               </w:rPr>
-                              <w:t xml:space="preserve">APO</w:t>
+                              <w:t xml:space="preserve">AZ</w:t>
                             </w:r>
                           </w:p>
                           <w:p>
@@ -8134,7 +8134,7 @@
                           <w:color w:val="4F81BD" w:themeColor="accent1"/>
                           <w:szCs w:val="20"/>
                         </w:rPr>
-                        <w:t xml:space="preserve">APO</w:t>
+                        <w:t xml:space="preserve">AZ</w:t>
                       </w:r>
                     </w:p>
                     <w:p>
@@ -8342,7 +8342,7 @@
               <w:rPr>
                 <w:b/>
               </w:rPr>
-              <w:t xml:space="preserve">ES15</w:t>
+              <w:t xml:space="preserve">AZ</w:t>
             </w:r>
             <w:proofErr w:type="spellStart"/>
             <w:proofErr w:type="gramStart"/>
@@ -8420,7 +8420,7 @@
               <w:rPr>
                 <w:b/>
               </w:rPr>
-              <w:t xml:space="preserve">2024</w:t>
+              <w:t xml:space="preserve">2003</w:t>
             </w:r>
             <w:proofErr w:type="spellStart"/>
             <w:proofErr w:type="gramStart"/>
@@ -8498,7 +8498,7 @@
               <w:rPr>
                 <w:b/>
               </w:rPr>
-              <w:t xml:space="preserve">ZRT6</w:t>
+              <w:t xml:space="preserve">A_45</w:t>
             </w:r>
             <w:proofErr w:type="spellStart"/>
             <w:proofErr w:type="gramStart"/>
@@ -8576,7 +8576,7 @@
               <w:rPr>
                 <w:b/>
               </w:rPr>
-              <w:t xml:space="preserve">A2</w:t>
+              <w:t xml:space="preserve">yu0</w:t>
             </w:r>
             <w:proofErr w:type="spellStart"/>
             <w:proofErr w:type="gramStart"/>
@@ -8654,7 +8654,7 @@
               <w:rPr>
                 <w:b/>
               </w:rPr>
-              <w:t xml:space="preserve">Atelier de maintenance</w:t>
+              <w:t xml:space="preserve">Atelier de Recyclage</w:t>
             </w:r>
             <w:proofErr w:type="gramStart"/>
             <w:r>
@@ -8863,7 +8863,7 @@
                 <w:sz w:val="20"/>
                 <w:szCs w:val="20"/>
               </w:rPr>
-              <w:t xml:space="preserve">Non présenté</w:t>
+              <w:t xml:space="preserve">Présenté</w:t>
             </w:r>
             <w:proofErr w:type="spellStart"/>
             <w:proofErr w:type="gramStart"/>
@@ -9167,7 +9167,7 @@
                 <w:b/>
                 <w:bCs/>
               </w:rPr>
-              <w:t xml:space="preserve">Réalisé sous charge de (kg) : </w:t>
+              <w:t xml:space="preserve">Réalisé avec la Charge maximale utile</w:t>
             </w:r>
             <w:proofErr w:type="spellStart"/>
             <w:proofErr w:type="gramStart"/>
@@ -9185,7 +9185,7 @@
                 <w:b/>
                 <w:bCs/>
               </w:rPr>
-              <w:t xml:space="preserve"> 200</w:t>
+              <w:t xml:space="preserve"> </w:t>
             </w:r>
             <w:proofErr w:type="spellStart"/>
             <w:r>
@@ -9745,7 +9745,7 @@
                 <w:sz w:val="20"/>
                 <w:szCs w:val="20"/>
               </w:rPr>
-              <w:t xml:space="preserve">3</w:t>
+              <w:t xml:space="preserve">12</w:t>
             </w:r>
             <w:proofErr w:type="spellStart"/>
             <w:r>
@@ -9865,7 +9865,7 @@
                 <w:sz w:val="20"/>
                 <w:szCs w:val="20"/>
               </w:rPr>
-              <w:t xml:space="preserve">23</w:t>
+              <w:t xml:space="preserve">12</w:t>
             </w:r>
             <w:r>
               <w:rPr>
@@ -9905,7 +9905,7 @@
                 <w:sz w:val="20"/>
                 <w:szCs w:val="20"/>
               </w:rPr>
-              <w:t xml:space="preserve">23</w:t>
+              <w:t xml:space="preserve">12</w:t>
             </w:r>
             <w:proofErr w:type="spellStart"/>
             <w:r>
@@ -9972,7 +9972,7 @@
                 <w:sz w:val="20"/>
                 <w:szCs w:val="20"/>
               </w:rPr>
-              <w:t xml:space="preserve">23</w:t>
+              <w:t xml:space="preserve">212</w:t>
             </w:r>
             <w:proofErr w:type="spellStart"/>
             <w:r>
@@ -10039,7 +10039,7 @@
                 <w:sz w:val="20"/>
                 <w:szCs w:val="20"/>
               </w:rPr>
-              <w:t xml:space="preserve">23</w:t>
+              <w:t xml:space="preserve">12</w:t>
             </w:r>
             <w:proofErr w:type="spellStart"/>
             <w:r>
@@ -10092,7 +10092,7 @@
                 <w:sz w:val="20"/>
                 <w:szCs w:val="20"/>
               </w:rPr>
-              <w:t xml:space="preserve">23</w:t>
+              <w:t xml:space="preserve">12</w:t>
             </w:r>
             <w:proofErr w:type="spellStart"/>
             <w:r>
@@ -10145,7 +10145,7 @@
                 <w:sz w:val="20"/>
                 <w:szCs w:val="20"/>
               </w:rPr>
-              <w:t xml:space="preserve">23</w:t>
+              <w:t xml:space="preserve">12</w:t>
             </w:r>
             <w:proofErr w:type="spellStart"/>
             <w:r>
@@ -10594,7 +10594,7 @@
                 <w:sz w:val="20"/>
                 <w:szCs w:val="20"/>
               </w:rPr>
-              <w:t xml:space="preserve">23</w:t>
+              <w:t xml:space="preserve">12</w:t>
             </w:r>
             <w:proofErr w:type="spellStart"/>
             <w:r>
@@ -10644,7 +10644,7 @@
                 <w:sz w:val="20"/>
                 <w:szCs w:val="20"/>
               </w:rPr>
-              <w:t xml:space="preserve">23</w:t>
+              <w:t xml:space="preserve">12</w:t>
             </w:r>
             <w:proofErr w:type="spellStart"/>
             <w:r>
@@ -10694,7 +10694,7 @@
                 <w:sz w:val="20"/>
                 <w:szCs w:val="20"/>
               </w:rPr>
-              <w:t xml:space="preserve">23</w:t>
+              <w:t xml:space="preserve">12</w:t>
             </w:r>
             <w:proofErr w:type="spellStart"/>
             <w:r>
@@ -10820,7 +10820,7 @@
                 <w:sz w:val="20"/>
                 <w:szCs w:val="20"/>
               </w:rPr>
-              <w:t xml:space="preserve">23</w:t>
+              <w:t xml:space="preserve">12</w:t>
             </w:r>
             <w:proofErr w:type="spellStart"/>
             <w:r>
@@ -10870,7 +10870,7 @@
                 <w:sz w:val="20"/>
                 <w:szCs w:val="20"/>
               </w:rPr>
-              <w:t xml:space="preserve">2</w:t>
+              <w:t xml:space="preserve">1</w:t>
             </w:r>
             <w:proofErr w:type="spellStart"/>
             <w:r>
@@ -11029,6 +11029,803 @@
             <w:r>
               <w:rPr>
                 <w:bCs/>
+                <w:sz w:val="20"/>
+                <w:szCs w:val="20"/>
+              </w:rPr>
+              <w:t/>
+            </w:r>
+          </w:p>
+          <w:p>
+            <w:pPr>
+              <w:keepLines/>
+              <w:tabs>
+                <w:tab w:val="left" w:pos="1348"/>
+                <w:tab w:val="left" w:pos="2907"/>
+                <w:tab w:val="left" w:pos="4466"/>
+                <w:tab w:val="left" w:pos="5175"/>
+              </w:tabs>
+              <w:snapToGrid w:val="0"/>
+              <w:rPr>
+                <w:bCs/>
+                <w:sz w:val="20"/>
+                <w:szCs w:val="20"/>
+                <w:u w:val="single"/>
+              </w:rPr>
+            </w:pPr>
+            <w:r>
+              <w:rPr>
+                <w:bCs/>
+                <w:sz w:val="20"/>
+                <w:szCs w:val="20"/>
+                <w:u w:val="single"/>
+              </w:rPr>
+              <w:t/>
+            </w:r>
+          </w:p>
+          <w:p>
+            <w:pPr>
+              <w:keepLines/>
+              <w:tabs>
+                <w:tab w:val="left" w:pos="1348"/>
+                <w:tab w:val="left" w:pos="2907"/>
+                <w:tab w:val="left" w:pos="4466"/>
+                <w:tab w:val="left" w:pos="5175"/>
+              </w:tabs>
+              <w:snapToGrid w:val="0"/>
+              <w:rPr>
+                <w:b/>
+                <w:sz w:val="20"/>
+                <w:szCs w:val="20"/>
+                <w:u w:val="single"/>
+              </w:rPr>
+            </w:pPr>
+            <w:r>
+              <w:rPr>
+                <w:b/>
+                <w:sz w:val="20"/>
+                <w:szCs w:val="20"/>
+                <w:u w:val="single"/>
+              </w:rPr>
+              <w:t xml:space="preserve">Chaîne(s) a rouleau ou mailles jointives :</w:t>
+            </w:r>
+            <w:proofErr w:type="spellStart"/>
+            <w:proofErr w:type="gramStart"/>
+            <w:r>
+              <w:rPr>
+                <w:b/>
+                <w:sz w:val="20"/>
+                <w:szCs w:val="20"/>
+                <w:u w:val="single"/>
+              </w:rPr>
+              <w:t/>
+            </w:r>
+            <w:proofErr w:type="spellEnd"/>
+            <w:proofErr w:type="gramEnd"/>
+            <w:r>
+              <w:rPr>
+                <w:b/>
+                <w:sz w:val="20"/>
+                <w:szCs w:val="20"/>
+                <w:u w:val="single"/>
+              </w:rPr>
+              <w:t/>
+            </w:r>
+          </w:p>
+          <w:p>
+            <w:pPr>
+              <w:keepLines/>
+              <w:tabs>
+                <w:tab w:val="left" w:pos="1348"/>
+                <w:tab w:val="left" w:pos="2907"/>
+                <w:tab w:val="left" w:pos="4466"/>
+                <w:tab w:val="left" w:pos="5175"/>
+              </w:tabs>
+              <w:snapToGrid w:val="0"/>
+              <w:rPr>
+                <w:bCs/>
+                <w:sz w:val="20"/>
+                <w:szCs w:val="20"/>
+              </w:rPr>
+            </w:pPr>
+            <w:r>
+              <w:rPr>
+                <w:bCs/>
+                <w:sz w:val="20"/>
+                <w:szCs w:val="20"/>
+              </w:rPr>
+              <w:t/>
+            </w:r>
+            <w:r>
+              <w:rPr>
+                <w:bCs/>
+                <w:sz w:val="20"/>
+                <w:szCs w:val="20"/>
+              </w:rPr>
+              <w:t xml:space="preserve"> </w:t>
+            </w:r>
+          </w:p>
+          <w:p>
+            <w:pPr>
+              <w:keepLines/>
+              <w:tabs>
+                <w:tab w:val="left" w:pos="1348"/>
+                <w:tab w:val="left" w:pos="2907"/>
+                <w:tab w:val="left" w:pos="4466"/>
+                <w:tab w:val="left" w:pos="5175"/>
+              </w:tabs>
+              <w:snapToGrid w:val="0"/>
+              <w:rPr>
+                <w:bCs/>
+                <w:sz w:val="20"/>
+                <w:szCs w:val="20"/>
+              </w:rPr>
+            </w:pPr>
+            <w:r>
+              <w:rPr>
+                <w:bCs/>
+                <w:sz w:val="20"/>
+                <w:szCs w:val="20"/>
+              </w:rPr>
+              <w:t xml:space="preserve"> </w:t>
+            </w:r>
+            <w:r>
+              <w:rPr>
+                <w:bCs/>
+                <w:sz w:val="20"/>
+                <w:szCs w:val="20"/>
+              </w:rPr>
+              <w:t xml:space="preserve">Nombre :</w:t>
+            </w:r>
+            <w:proofErr w:type="gramStart"/>
+            <w:r>
+              <w:rPr>
+                <w:bCs/>
+                <w:sz w:val="20"/>
+                <w:szCs w:val="20"/>
+              </w:rPr>
+              <w:t/>
+            </w:r>
+            <w:proofErr w:type="gramEnd"/>
+            <w:r>
+              <w:rPr>
+                <w:bCs/>
+                <w:sz w:val="20"/>
+                <w:szCs w:val="20"/>
+              </w:rPr>
+              <w:t/>
+            </w:r>
+            <w:r>
+              <w:rPr>
+                <w:bCs/>
+                <w:sz w:val="20"/>
+                <w:szCs w:val="20"/>
+              </w:rPr>
+              <w:t xml:space="preserve"> </w:t>
+            </w:r>
+            <w:r>
+              <w:rPr>
+                <w:b/>
+                <w:sz w:val="20"/>
+                <w:szCs w:val="20"/>
+              </w:rPr>
+              <w:t xml:space="preserve">12</w:t>
+            </w:r>
+            <w:proofErr w:type="spellStart"/>
+            <w:r>
+              <w:rPr>
+                <w:b/>
+                <w:sz w:val="20"/>
+                <w:szCs w:val="20"/>
+              </w:rPr>
+              <w:t/>
+            </w:r>
+            <w:proofErr w:type="spellEnd"/>
+            <w:r>
+              <w:rPr>
+                <w:b/>
+                <w:sz w:val="20"/>
+                <w:szCs w:val="20"/>
+              </w:rPr>
+              <w:t/>
+            </w:r>
+            <w:r>
+              <w:rPr>
+                <w:bCs/>
+                <w:sz w:val="20"/>
+                <w:szCs w:val="20"/>
+              </w:rPr>
+              <w:t xml:space="preserve">   </w:t>
+            </w:r>
+            <w:r>
+              <w:rPr>
+                <w:bCs/>
+                <w:sz w:val="20"/>
+                <w:szCs w:val="20"/>
+              </w:rPr>
+              <w:t xml:space="preserve">Type :</w:t>
+            </w:r>
+            <w:r>
+              <w:rPr>
+                <w:bCs/>
+                <w:sz w:val="20"/>
+                <w:szCs w:val="20"/>
+              </w:rPr>
+              <w:t xml:space="preserve"> </w:t>
+            </w:r>
+            <w:r>
+              <w:rPr>
+                <w:b/>
+                <w:sz w:val="20"/>
+                <w:szCs w:val="20"/>
+              </w:rPr>
+              <w:t xml:space="preserve">A rouleau</w:t>
+            </w:r>
+            <w:proofErr w:type="spellStart"/>
+            <w:r>
+              <w:rPr>
+                <w:b/>
+                <w:sz w:val="20"/>
+                <w:szCs w:val="20"/>
+              </w:rPr>
+              <w:t/>
+            </w:r>
+            <w:proofErr w:type="spellEnd"/>
+            <w:r>
+              <w:rPr>
+                <w:b/>
+                <w:sz w:val="20"/>
+                <w:szCs w:val="20"/>
+              </w:rPr>
+              <w:t/>
+            </w:r>
+            <w:r>
+              <w:rPr>
+                <w:bCs/>
+                <w:sz w:val="20"/>
+                <w:szCs w:val="20"/>
+              </w:rPr>
+              <w:t xml:space="preserve">   </w:t>
+            </w:r>
+            <w:r>
+              <w:rPr>
+                <w:bCs/>
+                <w:sz w:val="20"/>
+                <w:szCs w:val="20"/>
+              </w:rPr>
+              <w:t/>
+            </w:r>
+            <w:r>
+              <w:rPr>
+                <w:bCs/>
+                <w:sz w:val="20"/>
+                <w:szCs w:val="20"/>
+              </w:rPr>
+              <w:t xml:space="preserve"> </w:t>
+            </w:r>
+            <w:r>
+              <w:rPr>
+                <w:b/>
+                <w:sz w:val="20"/>
+                <w:szCs w:val="20"/>
+              </w:rPr>
+              <w:t/>
+            </w:r>
+            <w:proofErr w:type="spellStart"/>
+            <w:r>
+              <w:rPr>
+                <w:b/>
+                <w:sz w:val="20"/>
+                <w:szCs w:val="20"/>
+              </w:rPr>
+              <w:t/>
+            </w:r>
+            <w:proofErr w:type="spellEnd"/>
+            <w:r>
+              <w:rPr>
+                <w:b/>
+                <w:sz w:val="20"/>
+                <w:szCs w:val="20"/>
+              </w:rPr>
+              <w:t/>
+            </w:r>
+            <w:r>
+              <w:rPr>
+                <w:bCs/>
+                <w:sz w:val="20"/>
+                <w:szCs w:val="20"/>
+              </w:rPr>
+              <w:t xml:space="preserve"> </w:t>
+            </w:r>
+          </w:p>
+          <w:p>
+            <w:pPr>
+              <w:keepLines/>
+              <w:tabs>
+                <w:tab w:val="left" w:pos="1348"/>
+                <w:tab w:val="left" w:pos="2907"/>
+                <w:tab w:val="left" w:pos="4466"/>
+                <w:tab w:val="left" w:pos="5175"/>
+              </w:tabs>
+              <w:snapToGrid w:val="0"/>
+              <w:rPr>
+                <w:b/>
+                <w:sz w:val="20"/>
+                <w:szCs w:val="20"/>
+              </w:rPr>
+            </w:pPr>
+            <w:r>
+              <w:rPr>
+                <w:bCs/>
+                <w:sz w:val="20"/>
+                <w:szCs w:val="20"/>
+              </w:rPr>
+              <w:t/>
+            </w:r>
+            <w:r>
+              <w:rPr>
+                <w:bCs/>
+                <w:sz w:val="20"/>
+                <w:szCs w:val="20"/>
+              </w:rPr>
+              <w:t xml:space="preserve"> </w:t>
+            </w:r>
+          </w:p>
+          <w:p>
+            <w:pPr>
+              <w:keepLines/>
+              <w:tabs>
+                <w:tab w:val="left" w:pos="1348"/>
+                <w:tab w:val="left" w:pos="2907"/>
+                <w:tab w:val="left" w:pos="4466"/>
+                <w:tab w:val="left" w:pos="5175"/>
+              </w:tabs>
+              <w:snapToGrid w:val="0"/>
+              <w:rPr>
+                <w:bCs/>
+                <w:sz w:val="20"/>
+                <w:szCs w:val="20"/>
+              </w:rPr>
+            </w:pPr>
+            <w:r>
+              <w:rPr>
+                <w:bCs/>
+                <w:sz w:val="20"/>
+                <w:szCs w:val="20"/>
+              </w:rPr>
+              <w:t xml:space="preserve"> </w:t>
+            </w:r>
+            <w:r>
+              <w:rPr>
+                <w:bCs/>
+                <w:sz w:val="20"/>
+                <w:szCs w:val="20"/>
+              </w:rPr>
+              <w:t xml:space="preserve">Pas théorique :</w:t>
+            </w:r>
+            <w:proofErr w:type="gramStart"/>
+            <w:r>
+              <w:rPr>
+                <w:bCs/>
+                <w:sz w:val="20"/>
+                <w:szCs w:val="20"/>
+              </w:rPr>
+              <w:t/>
+            </w:r>
+            <w:proofErr w:type="gramEnd"/>
+            <w:r>
+              <w:rPr>
+                <w:bCs/>
+                <w:sz w:val="20"/>
+                <w:szCs w:val="20"/>
+              </w:rPr>
+              <w:t/>
+            </w:r>
+            <w:r>
+              <w:rPr>
+                <w:bCs/>
+                <w:sz w:val="20"/>
+                <w:szCs w:val="20"/>
+              </w:rPr>
+              <w:t xml:space="preserve"> </w:t>
+            </w:r>
+            <w:r>
+              <w:rPr>
+                <w:b/>
+                <w:sz w:val="20"/>
+                <w:szCs w:val="20"/>
+              </w:rPr>
+              <w:t/>
+            </w:r>
+            <w:proofErr w:type="spellStart"/>
+            <w:r>
+              <w:rPr>
+                <w:b/>
+                <w:sz w:val="20"/>
+                <w:szCs w:val="20"/>
+              </w:rPr>
+              <w:t/>
+            </w:r>
+            <w:proofErr w:type="spellEnd"/>
+            <w:r>
+              <w:rPr>
+                <w:b/>
+                <w:sz w:val="20"/>
+                <w:szCs w:val="20"/>
+              </w:rPr>
+              <w:t/>
+            </w:r>
+            <w:r>
+              <w:rPr>
+                <w:bCs/>
+                <w:sz w:val="20"/>
+                <w:szCs w:val="20"/>
+              </w:rPr>
+              <w:t xml:space="preserve">   </w:t>
+            </w:r>
+            <w:r>
+              <w:rPr>
+                <w:bCs/>
+                <w:sz w:val="20"/>
+                <w:szCs w:val="20"/>
+              </w:rPr>
+              <w:t xml:space="preserve">Combinaison :</w:t>
+            </w:r>
+            <w:r>
+              <w:rPr>
+                <w:bCs/>
+                <w:sz w:val="20"/>
+                <w:szCs w:val="20"/>
+              </w:rPr>
+              <w:t xml:space="preserve"> </w:t>
+            </w:r>
+            <w:r>
+              <w:rPr>
+                <w:b/>
+                <w:sz w:val="20"/>
+                <w:szCs w:val="20"/>
+              </w:rPr>
+              <w:t/>
+            </w:r>
+            <w:proofErr w:type="spellStart"/>
+            <w:r>
+              <w:rPr>
+                <w:b/>
+                <w:sz w:val="20"/>
+                <w:szCs w:val="20"/>
+              </w:rPr>
+              <w:t/>
+            </w:r>
+            <w:proofErr w:type="spellEnd"/>
+            <w:r>
+              <w:rPr>
+                <w:b/>
+                <w:sz w:val="20"/>
+                <w:szCs w:val="20"/>
+              </w:rPr>
+              <w:t/>
+            </w:r>
+            <w:r>
+              <w:rPr>
+                <w:bCs/>
+                <w:sz w:val="20"/>
+                <w:szCs w:val="20"/>
+              </w:rPr>
+              <w:t xml:space="preserve">   </w:t>
+            </w:r>
+            <w:r>
+              <w:rPr>
+                <w:bCs/>
+                <w:sz w:val="20"/>
+                <w:szCs w:val="20"/>
+              </w:rPr>
+              <w:t/>
+            </w:r>
+            <w:r>
+              <w:rPr>
+                <w:bCs/>
+                <w:sz w:val="20"/>
+                <w:szCs w:val="20"/>
+              </w:rPr>
+              <w:t xml:space="preserve"> </w:t>
+            </w:r>
+            <w:r>
+              <w:rPr>
+                <w:b/>
+                <w:sz w:val="20"/>
+                <w:szCs w:val="20"/>
+              </w:rPr>
+              <w:t/>
+            </w:r>
+            <w:proofErr w:type="spellStart"/>
+            <w:r>
+              <w:rPr>
+                <w:b/>
+                <w:sz w:val="20"/>
+                <w:szCs w:val="20"/>
+              </w:rPr>
+              <w:t/>
+            </w:r>
+            <w:proofErr w:type="spellEnd"/>
+            <w:r>
+              <w:rPr>
+                <w:b/>
+                <w:sz w:val="20"/>
+                <w:szCs w:val="20"/>
+              </w:rPr>
+              <w:t/>
+            </w:r>
+            <w:r>
+              <w:rPr>
+                <w:bCs/>
+                <w:sz w:val="20"/>
+                <w:szCs w:val="20"/>
+              </w:rPr>
+              <w:t xml:space="preserve"> </w:t>
+            </w:r>
+          </w:p>
+          <w:p>
+            <w:pPr>
+              <w:keepLines/>
+              <w:tabs>
+                <w:tab w:val="left" w:pos="1348"/>
+                <w:tab w:val="left" w:pos="2907"/>
+                <w:tab w:val="left" w:pos="4466"/>
+                <w:tab w:val="left" w:pos="5175"/>
+              </w:tabs>
+              <w:snapToGrid w:val="0"/>
+              <w:rPr>
+                <w:b/>
+                <w:sz w:val="20"/>
+                <w:szCs w:val="20"/>
+              </w:rPr>
+            </w:pPr>
+            <w:r>
+              <w:rPr>
+                <w:bCs/>
+                <w:sz w:val="20"/>
+                <w:szCs w:val="20"/>
+              </w:rPr>
+              <w:t/>
+            </w:r>
+            <w:r>
+              <w:rPr>
+                <w:bCs/>
+                <w:sz w:val="20"/>
+                <w:szCs w:val="20"/>
+              </w:rPr>
+              <w:t xml:space="preserve"> </w:t>
+            </w:r>
+          </w:p>
+          <w:p>
+            <w:pPr>
+              <w:keepLines/>
+              <w:tabs>
+                <w:tab w:val="left" w:pos="1348"/>
+                <w:tab w:val="left" w:pos="2907"/>
+                <w:tab w:val="left" w:pos="4466"/>
+                <w:tab w:val="left" w:pos="5175"/>
+              </w:tabs>
+              <w:snapToGrid w:val="0"/>
+              <w:rPr>
+                <w:bCs/>
+                <w:sz w:val="20"/>
+                <w:szCs w:val="20"/>
+              </w:rPr>
+            </w:pPr>
+            <w:r>
+              <w:rPr>
+                <w:bCs/>
+                <w:sz w:val="20"/>
+                <w:szCs w:val="20"/>
+              </w:rPr>
+              <w:t xml:space="preserve"> </w:t>
+            </w:r>
+            <w:r>
+              <w:rPr>
+                <w:bCs/>
+                <w:sz w:val="20"/>
+                <w:szCs w:val="20"/>
+              </w:rPr>
+              <w:t xml:space="preserve">Moufflage :</w:t>
+            </w:r>
+            <w:proofErr w:type="gramStart"/>
+            <w:r>
+              <w:rPr>
+                <w:bCs/>
+                <w:sz w:val="20"/>
+                <w:szCs w:val="20"/>
+              </w:rPr>
+              <w:t/>
+            </w:r>
+            <w:proofErr w:type="gramEnd"/>
+            <w:r>
+              <w:rPr>
+                <w:bCs/>
+                <w:sz w:val="20"/>
+                <w:szCs w:val="20"/>
+              </w:rPr>
+              <w:t/>
+            </w:r>
+            <w:r>
+              <w:rPr>
+                <w:bCs/>
+                <w:sz w:val="20"/>
+                <w:szCs w:val="20"/>
+              </w:rPr>
+              <w:t xml:space="preserve"> </w:t>
+            </w:r>
+            <w:r>
+              <w:rPr>
+                <w:b/>
+                <w:sz w:val="20"/>
+                <w:szCs w:val="20"/>
+              </w:rPr>
+              <w:t/>
+            </w:r>
+            <w:proofErr w:type="spellStart"/>
+            <w:r>
+              <w:rPr>
+                <w:b/>
+                <w:sz w:val="20"/>
+                <w:szCs w:val="20"/>
+              </w:rPr>
+              <w:t/>
+            </w:r>
+            <w:proofErr w:type="spellEnd"/>
+            <w:r>
+              <w:rPr>
+                <w:b/>
+                <w:sz w:val="20"/>
+                <w:szCs w:val="20"/>
+              </w:rPr>
+              <w:t/>
+            </w:r>
+            <w:r>
+              <w:rPr>
+                <w:bCs/>
+                <w:sz w:val="20"/>
+                <w:szCs w:val="20"/>
+              </w:rPr>
+              <w:t xml:space="preserve">   </w:t>
+            </w:r>
+            <w:r>
+              <w:rPr>
+                <w:bCs/>
+                <w:sz w:val="20"/>
+                <w:szCs w:val="20"/>
+              </w:rPr>
+              <w:t xml:space="preserve">Nombre de brins :</w:t>
+            </w:r>
+            <w:r>
+              <w:rPr>
+                <w:bCs/>
+                <w:sz w:val="20"/>
+                <w:szCs w:val="20"/>
+              </w:rPr>
+              <w:t xml:space="preserve"> </w:t>
+            </w:r>
+            <w:r>
+              <w:rPr>
+                <w:b/>
+                <w:sz w:val="20"/>
+                <w:szCs w:val="20"/>
+              </w:rPr>
+              <w:t/>
+            </w:r>
+            <w:proofErr w:type="spellStart"/>
+            <w:r>
+              <w:rPr>
+                <w:b/>
+                <w:sz w:val="20"/>
+                <w:szCs w:val="20"/>
+              </w:rPr>
+              <w:t/>
+            </w:r>
+            <w:proofErr w:type="spellEnd"/>
+            <w:r>
+              <w:rPr>
+                <w:b/>
+                <w:sz w:val="20"/>
+                <w:szCs w:val="20"/>
+              </w:rPr>
+              <w:t/>
+            </w:r>
+            <w:r>
+              <w:rPr>
+                <w:bCs/>
+                <w:sz w:val="20"/>
+                <w:szCs w:val="20"/>
+              </w:rPr>
+              <w:t xml:space="preserve">   </w:t>
+            </w:r>
+            <w:r>
+              <w:rPr>
+                <w:bCs/>
+                <w:sz w:val="20"/>
+                <w:szCs w:val="20"/>
+              </w:rPr>
+              <w:t/>
+            </w:r>
+            <w:r>
+              <w:rPr>
+                <w:bCs/>
+                <w:sz w:val="20"/>
+                <w:szCs w:val="20"/>
+              </w:rPr>
+              <w:t xml:space="preserve"> </w:t>
+            </w:r>
+            <w:r>
+              <w:rPr>
+                <w:b/>
+                <w:sz w:val="20"/>
+                <w:szCs w:val="20"/>
+              </w:rPr>
+              <w:t/>
+            </w:r>
+            <w:proofErr w:type="spellStart"/>
+            <w:r>
+              <w:rPr>
+                <w:b/>
+                <w:sz w:val="20"/>
+                <w:szCs w:val="20"/>
+              </w:rPr>
+              <w:t/>
+            </w:r>
+            <w:proofErr w:type="spellEnd"/>
+            <w:r>
+              <w:rPr>
+                <w:b/>
+                <w:sz w:val="20"/>
+                <w:szCs w:val="20"/>
+              </w:rPr>
+              <w:t/>
+            </w:r>
+            <w:r>
+              <w:rPr>
+                <w:bCs/>
+                <w:sz w:val="20"/>
+                <w:szCs w:val="20"/>
+              </w:rPr>
+              <w:t xml:space="preserve"> </w:t>
+            </w:r>
+          </w:p>
+          <w:p>
+            <w:pPr>
+              <w:keepLines/>
+              <w:tabs>
+                <w:tab w:val="left" w:pos="1348"/>
+                <w:tab w:val="left" w:pos="2907"/>
+                <w:tab w:val="left" w:pos="4466"/>
+                <w:tab w:val="left" w:pos="5175"/>
+              </w:tabs>
+              <w:snapToGrid w:val="0"/>
+              <w:rPr>
+                <w:b/>
+                <w:sz w:val="20"/>
+                <w:szCs w:val="20"/>
+              </w:rPr>
+            </w:pPr>
+            <w:r>
+              <w:rPr>
+                <w:bCs/>
+                <w:sz w:val="20"/>
+                <w:szCs w:val="20"/>
+              </w:rPr>
+              <w:t/>
+            </w:r>
+            <w:proofErr w:type="spellStart"/>
+            <w:r>
+              <w:rPr>
+                <w:bCs/>
+                <w:sz w:val="20"/>
+                <w:szCs w:val="20"/>
+              </w:rPr>
+              <w:t/>
+            </w:r>
+            <w:proofErr w:type="spellEnd"/>
+            <w:r>
+              <w:rPr>
+                <w:b/>
                 <w:sz w:val="20"/>
                 <w:szCs w:val="20"/>
               </w:rPr>
@@ -11586,7 +12383,7 @@
                 <w:sz w:val="20"/>
                 <w:szCs w:val="20"/>
               </w:rPr>
-              <w:t xml:space="preserve">BE,FC</w:t>
+              <w:t xml:space="preserve">BE</w:t>
             </w:r>
             <w:proofErr w:type="gramStart"/>
             <w:r>
@@ -11724,7 +12521,7 @@
                 <w:sz w:val="20"/>
                 <w:szCs w:val="20"/>
               </w:rPr>
-              <w:t xml:space="preserve">O0,O1</w:t>
+              <w:t xml:space="preserve">FC</w:t>
             </w:r>
             <w:proofErr w:type="gramStart"/>
             <w:r>
@@ -12376,7 +13173,7 @@
                 <w:sz w:val="20"/>
                 <w:szCs w:val="20"/>
               </w:rPr>
-              <w:t xml:space="preserve">BE</w:t>
+              <w:t xml:space="preserve">BE,FC</w:t>
             </w:r>
             <w:proofErr w:type="gramStart"/>
             <w:r>
@@ -12516,7 +13313,7 @@
                 <w:sz w:val="20"/>
                 <w:szCs w:val="20"/>
               </w:rPr>
-              <w:t xml:space="preserve">BE,FC</w:t>
+              <w:t xml:space="preserve">FC</w:t>
             </w:r>
             <w:proofErr w:type="gramStart"/>
             <w:r>
@@ -12911,7 +13708,7 @@
                 <w:sz w:val="20"/>
                 <w:szCs w:val="20"/>
               </w:rPr>
-              <w:t xml:space="preserve">BE</w:t>
+              <w:t xml:space="preserve">BE,FC</w:t>
             </w:r>
             <w:proofErr w:type="gramStart"/>
             <w:r>
@@ -13467,7 +14264,7 @@
                 <w:sz w:val="20"/>
                 <w:szCs w:val="20"/>
               </w:rPr>
-              <w:t xml:space="preserve">BE,FC</w:t>
+              <w:t xml:space="preserve">O0,O1</w:t>
             </w:r>
             <w:proofErr w:type="gramStart"/>
             <w:r>
@@ -13606,7 +14403,7 @@
                 <w:sz w:val="20"/>
                 <w:szCs w:val="20"/>
               </w:rPr>
-              <w:t xml:space="preserve">FC</w:t>
+              <w:t xml:space="preserve">BE,FC</w:t>
             </w:r>
             <w:proofErr w:type="gramStart"/>
             <w:r>
@@ -13864,7 +14661,7 @@
                 <w:sz w:val="20"/>
                 <w:szCs w:val="20"/>
               </w:rPr>
-              <w:t xml:space="preserve">FC</w:t>
+              <w:t xml:space="preserve">BE</w:t>
             </w:r>
             <w:proofErr w:type="gramStart"/>
             <w:r>
@@ -14524,7 +15321,7 @@
                 <w:sz w:val="20"/>
                 <w:szCs w:val="20"/>
               </w:rPr>
-              <w:t xml:space="preserve">BE,FC</w:t>
+              <w:t xml:space="preserve">FC</w:t>
             </w:r>
             <w:proofErr w:type="gramStart"/>
             <w:r>
@@ -14660,7 +15457,7 @@
                 <w:sz w:val="20"/>
                 <w:szCs w:val="20"/>
               </w:rPr>
-              <w:t xml:space="preserve">FC</w:t>
+              <w:t xml:space="preserve">BE,FC</w:t>
             </w:r>
             <w:proofErr w:type="gramStart"/>
             <w:r>
@@ -14796,7 +15593,7 @@
                 <w:sz w:val="20"/>
                 <w:szCs w:val="20"/>
               </w:rPr>
-              <w:t xml:space="preserve">BE</w:t>
+              <w:t xml:space="preserve">SO</w:t>
             </w:r>
             <w:proofErr w:type="gramStart"/>
             <w:r>
@@ -15068,7 +15865,7 @@
                 <w:sz w:val="20"/>
                 <w:szCs w:val="20"/>
               </w:rPr>
-              <w:t xml:space="preserve">FC</w:t>
+              <w:t xml:space="preserve">BE,FC</w:t>
             </w:r>
             <w:proofErr w:type="gramStart"/>
             <w:r>
@@ -15622,7 +16419,7 @@
                 <w:sz w:val="20"/>
                 <w:szCs w:val="20"/>
               </w:rPr>
-              <w:t xml:space="preserve">FC</w:t>
+              <w:t xml:space="preserve">SO</w:t>
             </w:r>
             <w:proofErr w:type="gramStart"/>
             <w:r>
@@ -15760,7 +16557,7 @@
                 <w:sz w:val="20"/>
                 <w:szCs w:val="20"/>
               </w:rPr>
-              <w:t xml:space="preserve">SO</w:t>
+              <w:t xml:space="preserve">FC</w:t>
             </w:r>
             <w:proofErr w:type="gramStart"/>
             <w:r>
@@ -15898,7 +16695,7 @@
                 <w:sz w:val="20"/>
                 <w:szCs w:val="20"/>
               </w:rPr>
-              <w:t xml:space="preserve">FC</w:t>
+              <w:t xml:space="preserve">BE,FC</w:t>
             </w:r>
             <w:proofErr w:type="gramStart"/>
             <w:r>
@@ -16036,7 +16833,7 @@
                 <w:sz w:val="20"/>
                 <w:szCs w:val="20"/>
               </w:rPr>
-              <w:t xml:space="preserve">BE,FC</w:t>
+              <w:t xml:space="preserve">SO</w:t>
             </w:r>
             <w:proofErr w:type="gramStart"/>
             <w:r>
@@ -16174,7 +16971,7 @@
                 <w:sz w:val="20"/>
                 <w:szCs w:val="20"/>
               </w:rPr>
-              <w:t xml:space="preserve">BE</w:t>
+              <w:t xml:space="preserve">SO</w:t>
             </w:r>
             <w:proofErr w:type="gramStart"/>
             <w:r>
@@ -16312,7 +17109,7 @@
                 <w:sz w:val="20"/>
                 <w:szCs w:val="20"/>
               </w:rPr>
-              <w:t xml:space="preserve">SO</w:t>
+              <w:t xml:space="preserve">BE,FC</w:t>
             </w:r>
             <w:proofErr w:type="gramStart"/>
             <w:r>
@@ -16575,7 +17372,7 @@
                 <w:sz w:val="20"/>
                 <w:szCs w:val="20"/>
               </w:rPr>
-              <w:t xml:space="preserve">FC</w:t>
+              <w:t xml:space="preserve">BE</w:t>
             </w:r>
             <w:proofErr w:type="gramStart"/>
             <w:r>
@@ -16974,7 +17771,7 @@
                 <w:sz w:val="20"/>
                 <w:szCs w:val="20"/>
               </w:rPr>
-              <w:t xml:space="preserve">FC</w:t>
+              <w:t xml:space="preserve">SO</w:t>
             </w:r>
             <w:proofErr w:type="gramStart"/>
             <w:r>
@@ -17113,7 +17910,7 @@
                 <w:sz w:val="20"/>
                 <w:szCs w:val="20"/>
               </w:rPr>
-              <w:t xml:space="preserve">FC</w:t>
+              <w:t xml:space="preserve">BE,FC</w:t>
             </w:r>
             <w:proofErr w:type="gramStart"/>
             <w:r>
@@ -17440,7 +18237,7 @@
               <w:jc w:val="both"/>
             </w:pPr>
             <w:r>
-              <w:t xml:space="preserve">33333</w:t>
+              <w:t xml:space="preserve">commentaire 1</w:t>
             </w:r>
             <w:proofErr w:type="spellStart"/>
             <w:proofErr w:type="gramStart"/>
@@ -17694,7 +18491,7 @@
               <w:jc w:val="both"/>
             </w:pPr>
             <w:r>
-              <w:t xml:space="preserve">COMMENTAIRE 1</w:t>
+              <w:t xml:space="preserve">commentaire 2</w:t>
             </w:r>
             <w:proofErr w:type="spellStart"/>
             <w:proofErr w:type="gramStart"/>
@@ -18072,113 +18869,6 @@
     </w:p>
     <w:p>
       <w:pPr>
-        <w:spacing w:line="219" w:lineRule="exact"/>
-        <w:ind w:left="709" w:hanging="283"/>
-        <w:jc w:val="both"/>
-        <w:rPr>
-          <w:sz w:val="20"/>
-          <w:szCs w:val="20"/>
-        </w:rPr>
-      </w:pPr>
-      <w:r>
-        <w:rPr>
-          <w:sz w:val="20"/>
-          <w:szCs w:val="20"/>
-        </w:rPr>
-        <w:t xml:space="preserve">L'absence de charges n'ayant pas permis la réalisation des essais de fonctionnement, il y aura lieu de réaliser les essais correspondants avant utilisation de l'appareil.</w:t>
-      </w:r>
-      <w:proofErr w:type="gramStart"/>
-      <w:r>
-        <w:rPr>
-          <w:sz w:val="20"/>
-          <w:szCs w:val="20"/>
-        </w:rPr>
-        <w:t/>
-      </w:r>
-      <w:proofErr w:type="gramEnd"/>
-      <w:r>
-        <w:rPr>
-          <w:sz w:val="20"/>
-          <w:szCs w:val="20"/>
-        </w:rPr>
-        <w:t/>
-      </w:r>
-    </w:p>
-    <w:p>
-      <w:pPr>
-        <w:spacing w:line="219" w:lineRule="exact"/>
-        <w:ind w:left="709" w:hanging="283"/>
-        <w:jc w:val="both"/>
-        <w:rPr>
-          <w:sz w:val="20"/>
-          <w:szCs w:val="20"/>
-        </w:rPr>
-      </w:pPr>
-      <w:r>
-        <w:rPr>
-          <w:sz w:val="20"/>
-          <w:szCs w:val="20"/>
-        </w:rPr>
-        <w:t/>
-      </w:r>
-      <w:proofErr w:type="spellStart"/>
-      <w:r>
-        <w:rPr>
-          <w:sz w:val="20"/>
-          <w:szCs w:val="20"/>
-        </w:rPr>
-        <w:t/>
-      </w:r>
-      <w:proofErr w:type="spellEnd"/>
-      <w:r>
-        <w:rPr>
-          <w:sz w:val="20"/>
-          <w:szCs w:val="20"/>
-        </w:rPr>
-        <w:t/>
-      </w:r>
-    </w:p>
-    <w:p>
-      <w:pPr>
-        <w:spacing w:line="219" w:lineRule="exact"/>
-        <w:ind w:left="426" w:hanging="426"/>
-        <w:jc w:val="both"/>
-        <w:rPr>
-          <w:sz w:val="20"/>
-          <w:szCs w:val="20"/>
-        </w:rPr>
-      </w:pPr>
-      <w:r>
-        <w:rPr>
-          <w:sz w:val="20"/>
-          <w:szCs w:val="20"/>
-        </w:rPr>
-        <w:t xml:space="preserve">       </w:t>
-      </w:r>
-      <w:r>
-        <w:rPr>
-          <w:sz w:val="20"/>
-          <w:szCs w:val="20"/>
-        </w:rPr>
-        <w:t/>
-      </w:r>
-      <w:r>
-        <w:rPr>
-          <w:sz w:val="20"/>
-          <w:szCs w:val="20"/>
-        </w:rPr>
-        <w:t/>
-      </w:r>
-      <w:r>
-        <w:rPr>
-          <w:sz w:val="20"/>
-          <w:szCs w:val="20"/>
-        </w:rPr>
-        <w:t/>
-      </w:r>
-    </w:p>
-    <w:p>
-      <w:pPr>
         <w:pStyle w:val="Paragraphedeliste"/>
         <w:spacing w:line="219" w:lineRule="exact"/>
         <w:ind w:left="567"/>
@@ -18288,9 +18978,7 @@
           <w:sz w:val="20"/>
           <w:szCs w:val="20"/>
         </w:rPr>
-        <w:t xml:space="preserve">La vérification de l'état de conservation et les essais de fonctionnement réalisés dans les limites de la
-            présente mission font apparaitre des observations ne s'opposant pas a l'utilisation de l'appareil
-            auxquelles il convient de remédier.</w:t>
+        <w:t xml:space="preserve">La vérification de l'état de conservation et les essais de fonctionnement réalisés dans les limites de la présente mission n'ont pas fait apparaître d'observation ni d'anomalie.</w:t>
       </w:r>
       <w:proofErr w:type="gramStart"/>
       <w:r>
@@ -18350,8 +19038,8 @@
           <w:szCs w:val="20"/>
         </w:rPr>
         <w:t xml:space="preserve">La vérification de l'état de conservation et les essais de fonctionnement réalisés dans les limites de la
-            présente mission font apparaitre des observations s'opposant à l'utilisation de l'appareil auxquelles il
-            convient de remédier.</w:t>
+            présente mission font apparaitre des observations ne s'opposant pas a l'utilisation de l'appareil
+            auxquelles il convient de remédier.</w:t>
       </w:r>
       <w:proofErr w:type="gramStart"/>
       <w:r>

</xml_diff>

<commit_message>
ADD crypte PDF - 1|17|03|2025
</commit_message>
<xml_diff>
--- a/src/rapports/output.docx
+++ b/src/rapports/output.docx
@@ -2485,7 +2485,7 @@
                 <w:sz w:val="18"/>
                 <w:szCs w:val="18"/>
               </w:rPr>
-              <w:t xml:space="preserve">07/03/2025</w:t>
+              <w:t xml:space="preserve">17/03/2025</w:t>
             </w:r>
             <w:proofErr w:type="spellStart"/>
             <w:proofErr w:type="gramStart"/>
@@ -8342,7 +8342,7 @@
               <w:rPr>
                 <w:b/>
               </w:rPr>
-              <w:t xml:space="preserve">AZ</w:t>
+              <w:t xml:space="preserve">AO</w:t>
             </w:r>
             <w:proofErr w:type="spellStart"/>
             <w:proofErr w:type="gramStart"/>
@@ -8947,7 +8947,7 @@
                 <w:b/>
                 <w:bCs/>
               </w:rPr>
-              <w:t xml:space="preserve">Absence de renseignement</w:t>
+              <w:t xml:space="preserve">Réalisées le : </w:t>
             </w:r>
             <w:proofErr w:type="spellStart"/>
             <w:proofErr w:type="gramStart"/>
@@ -8965,7 +8965,7 @@
                 <w:b/>
                 <w:bCs/>
               </w:rPr>
-              <w:t/>
+              <w:t xml:space="preserve">12/12/2025</w:t>
             </w:r>
             <w:proofErr w:type="spellStart"/>
             <w:r>
@@ -9045,7 +9045,7 @@
                 <w:b/>
                 <w:bCs/>
               </w:rPr>
-              <w:t xml:space="preserve">Absence de renseignement</w:t>
+              <w:t xml:space="preserve">Effectuée le : </w:t>
             </w:r>
             <w:proofErr w:type="gramStart"/>
             <w:r>
@@ -9061,7 +9061,7 @@
                 <w:b/>
                 <w:bCs/>
               </w:rPr>
-              <w:t/>
+              <w:t xml:space="preserve">1000</w:t>
             </w:r>
           </w:p>
           <w:p>
@@ -9083,7 +9083,7 @@
                 <w:b/>
                 <w:bCs/>
               </w:rPr>
-              <w:t/>
+              <w:t xml:space="preserve">Rapport : Présenté</w:t>
             </w:r>
             <w:proofErr w:type="gramStart"/>
             <w:r>
@@ -9167,7 +9167,7 @@
                 <w:b/>
                 <w:bCs/>
               </w:rPr>
-              <w:t xml:space="preserve">Réalisé avec la Charge maximale utile</w:t>
+              <w:t xml:space="preserve">Réalisé sous charge de (kg) : </w:t>
             </w:r>
             <w:proofErr w:type="spellStart"/>
             <w:proofErr w:type="gramStart"/>
@@ -9185,7 +9185,7 @@
                 <w:b/>
                 <w:bCs/>
               </w:rPr>
-              <w:t xml:space="preserve"> </w:t>
+              <w:t xml:space="preserve"> 200</w:t>
             </w:r>
             <w:proofErr w:type="spellStart"/>
             <w:r>
@@ -9266,7 +9266,7 @@
                 <w:b/>
                 <w:bCs/>
               </w:rPr>
-              <w:t xml:space="preserve">Sans objet</w:t>
+              <w:t xml:space="preserve">Description : </w:t>
             </w:r>
             <w:proofErr w:type="gramStart"/>
             <w:r>
@@ -9282,7 +9282,7 @@
                 <w:b/>
                 <w:bCs/>
               </w:rPr>
-              <w:t xml:space="preserve"> </w:t>
+              <w:t xml:space="preserve"> test</w:t>
             </w:r>
             <w:proofErr w:type="spellStart"/>
             <w:r>
@@ -9683,7 +9683,7 @@
                 <w:sz w:val="20"/>
                 <w:szCs w:val="20"/>
               </w:rPr>
-              <w:t xml:space="preserve">12</w:t>
+              <w:t xml:space="preserve">3</w:t>
             </w:r>
             <w:proofErr w:type="spellStart"/>
             <w:r>
@@ -9745,7 +9745,7 @@
                 <w:sz w:val="20"/>
                 <w:szCs w:val="20"/>
               </w:rPr>
-              <w:t xml:space="preserve">12</w:t>
+              <w:t xml:space="preserve">3</w:t>
             </w:r>
             <w:proofErr w:type="spellStart"/>
             <w:r>
@@ -9798,7 +9798,7 @@
                 <w:sz w:val="20"/>
                 <w:szCs w:val="20"/>
               </w:rPr>
-              <w:t xml:space="preserve">2</w:t>
+              <w:t xml:space="preserve">23</w:t>
             </w:r>
             <w:proofErr w:type="spellStart"/>
             <w:r>
@@ -9865,7 +9865,7 @@
                 <w:sz w:val="20"/>
                 <w:szCs w:val="20"/>
               </w:rPr>
-              <w:t xml:space="preserve">12</w:t>
+              <w:t xml:space="preserve">23</w:t>
             </w:r>
             <w:r>
               <w:rPr>
@@ -9905,7 +9905,7 @@
                 <w:sz w:val="20"/>
                 <w:szCs w:val="20"/>
               </w:rPr>
-              <w:t xml:space="preserve">12</w:t>
+              <w:t xml:space="preserve">23</w:t>
             </w:r>
             <w:proofErr w:type="spellStart"/>
             <w:r>
@@ -9972,7 +9972,7 @@
                 <w:sz w:val="20"/>
                 <w:szCs w:val="20"/>
               </w:rPr>
-              <w:t xml:space="preserve">212</w:t>
+              <w:t xml:space="preserve">23</w:t>
             </w:r>
             <w:proofErr w:type="spellStart"/>
             <w:r>
@@ -10039,7 +10039,7 @@
                 <w:sz w:val="20"/>
                 <w:szCs w:val="20"/>
               </w:rPr>
-              <w:t xml:space="preserve">12</w:t>
+              <w:t xml:space="preserve">23</w:t>
             </w:r>
             <w:proofErr w:type="spellStart"/>
             <w:r>
@@ -10092,7 +10092,7 @@
                 <w:sz w:val="20"/>
                 <w:szCs w:val="20"/>
               </w:rPr>
-              <w:t xml:space="preserve">12</w:t>
+              <w:t xml:space="preserve">23</w:t>
             </w:r>
             <w:proofErr w:type="spellStart"/>
             <w:r>
@@ -10145,7 +10145,7 @@
                 <w:sz w:val="20"/>
                 <w:szCs w:val="20"/>
               </w:rPr>
-              <w:t xml:space="preserve">12</w:t>
+              <w:t xml:space="preserve">23</w:t>
             </w:r>
             <w:proofErr w:type="spellStart"/>
             <w:r>
@@ -10594,7 +10594,7 @@
                 <w:sz w:val="20"/>
                 <w:szCs w:val="20"/>
               </w:rPr>
-              <w:t xml:space="preserve">12</w:t>
+              <w:t xml:space="preserve">23</w:t>
             </w:r>
             <w:proofErr w:type="spellStart"/>
             <w:r>
@@ -10644,7 +10644,7 @@
                 <w:sz w:val="20"/>
                 <w:szCs w:val="20"/>
               </w:rPr>
-              <w:t xml:space="preserve">12</w:t>
+              <w:t xml:space="preserve">23</w:t>
             </w:r>
             <w:proofErr w:type="spellStart"/>
             <w:r>
@@ -10694,7 +10694,7 @@
                 <w:sz w:val="20"/>
                 <w:szCs w:val="20"/>
               </w:rPr>
-              <w:t xml:space="preserve">12</w:t>
+              <w:t xml:space="preserve">2</w:t>
             </w:r>
             <w:proofErr w:type="spellStart"/>
             <w:r>
@@ -10820,7 +10820,7 @@
                 <w:sz w:val="20"/>
                 <w:szCs w:val="20"/>
               </w:rPr>
-              <w:t xml:space="preserve">12</w:t>
+              <w:t xml:space="preserve">2</w:t>
             </w:r>
             <w:proofErr w:type="spellStart"/>
             <w:r>
@@ -10870,7 +10870,7 @@
                 <w:sz w:val="20"/>
                 <w:szCs w:val="20"/>
               </w:rPr>
-              <w:t xml:space="preserve">1</w:t>
+              <w:t xml:space="preserve">2</w:t>
             </w:r>
             <w:proofErr w:type="spellStart"/>
             <w:r>
@@ -11208,7 +11208,7 @@
                 <w:sz w:val="20"/>
                 <w:szCs w:val="20"/>
               </w:rPr>
-              <w:t xml:space="preserve">12</w:t>
+              <w:t xml:space="preserve">23</w:t>
             </w:r>
             <w:proofErr w:type="spellStart"/>
             <w:r>
@@ -11434,7 +11434,7 @@
                 <w:sz w:val="20"/>
                 <w:szCs w:val="20"/>
               </w:rPr>
-              <w:t/>
+              <w:t xml:space="preserve">2</w:t>
             </w:r>
             <w:proofErr w:type="spellStart"/>
             <w:r>
@@ -11484,7 +11484,7 @@
                 <w:sz w:val="20"/>
                 <w:szCs w:val="20"/>
               </w:rPr>
-              <w:t/>
+              <w:t xml:space="preserve">2</w:t>
             </w:r>
             <w:proofErr w:type="spellStart"/>
             <w:r>
@@ -11660,7 +11660,7 @@
                 <w:sz w:val="20"/>
                 <w:szCs w:val="20"/>
               </w:rPr>
-              <w:t/>
+              <w:t xml:space="preserve">3</w:t>
             </w:r>
             <w:proofErr w:type="spellStart"/>
             <w:r>
@@ -11710,7 +11710,7 @@
                 <w:sz w:val="20"/>
                 <w:szCs w:val="20"/>
               </w:rPr>
-              <w:t/>
+              <w:t xml:space="preserve">23</w:t>
             </w:r>
             <w:proofErr w:type="spellStart"/>
             <w:r>
@@ -11875,6 +11875,851 @@
                 <w:sz w:val="20"/>
                 <w:szCs w:val="20"/>
                 <w:u w:val="single"/>
+              </w:rPr>
+              <w:t/>
+            </w:r>
+          </w:p>
+          <w:p>
+            <w:pPr>
+              <w:keepLines/>
+              <w:tabs>
+                <w:tab w:val="left" w:pos="1348"/>
+                <w:tab w:val="left" w:pos="2907"/>
+                <w:tab w:val="left" w:pos="4466"/>
+                <w:tab w:val="left" w:pos="5175"/>
+              </w:tabs>
+              <w:snapToGrid w:val="0"/>
+              <w:rPr>
+                <w:bCs/>
+                <w:sz w:val="20"/>
+                <w:szCs w:val="20"/>
+                <w:u w:val="single"/>
+              </w:rPr>
+            </w:pPr>
+            <w:r>
+              <w:rPr>
+                <w:bCs/>
+                <w:sz w:val="20"/>
+                <w:szCs w:val="20"/>
+                <w:u w:val="single"/>
+              </w:rPr>
+              <w:t/>
+            </w:r>
+          </w:p>
+          <w:p>
+            <w:pPr>
+              <w:keepLines/>
+              <w:tabs>
+                <w:tab w:val="left" w:pos="1348"/>
+                <w:tab w:val="left" w:pos="2907"/>
+                <w:tab w:val="left" w:pos="4466"/>
+                <w:tab w:val="left" w:pos="5175"/>
+              </w:tabs>
+              <w:snapToGrid w:val="0"/>
+              <w:rPr>
+                <w:b/>
+                <w:sz w:val="20"/>
+                <w:szCs w:val="20"/>
+                <w:u w:val="single"/>
+              </w:rPr>
+            </w:pPr>
+            <w:r>
+              <w:rPr>
+                <w:b/>
+                <w:sz w:val="20"/>
+                <w:szCs w:val="20"/>
+                <w:u w:val="single"/>
+              </w:rPr>
+              <w:t xml:space="preserve">Chaîne(s) à maillons calibrés :</w:t>
+            </w:r>
+            <w:proofErr w:type="spellStart"/>
+            <w:proofErr w:type="gramStart"/>
+            <w:r>
+              <w:rPr>
+                <w:b/>
+                <w:sz w:val="20"/>
+                <w:szCs w:val="20"/>
+                <w:u w:val="single"/>
+              </w:rPr>
+              <w:t/>
+            </w:r>
+            <w:proofErr w:type="spellEnd"/>
+            <w:proofErr w:type="gramEnd"/>
+            <w:r>
+              <w:rPr>
+                <w:b/>
+                <w:sz w:val="20"/>
+                <w:szCs w:val="20"/>
+                <w:u w:val="single"/>
+              </w:rPr>
+              <w:t/>
+            </w:r>
+          </w:p>
+          <w:p>
+            <w:pPr>
+              <w:keepLines/>
+              <w:tabs>
+                <w:tab w:val="left" w:pos="1348"/>
+                <w:tab w:val="left" w:pos="2907"/>
+                <w:tab w:val="left" w:pos="4466"/>
+                <w:tab w:val="left" w:pos="5175"/>
+              </w:tabs>
+              <w:snapToGrid w:val="0"/>
+              <w:rPr>
+                <w:bCs/>
+                <w:sz w:val="20"/>
+                <w:szCs w:val="20"/>
+              </w:rPr>
+            </w:pPr>
+            <w:r>
+              <w:rPr>
+                <w:bCs/>
+                <w:sz w:val="20"/>
+                <w:szCs w:val="20"/>
+              </w:rPr>
+              <w:t/>
+            </w:r>
+            <w:r>
+              <w:rPr>
+                <w:bCs/>
+                <w:sz w:val="20"/>
+                <w:szCs w:val="20"/>
+              </w:rPr>
+              <w:t/>
+            </w:r>
+            <w:r>
+              <w:rPr>
+                <w:bCs/>
+                <w:sz w:val="20"/>
+                <w:szCs w:val="20"/>
+              </w:rPr>
+              <w:t/>
+            </w:r>
+            <w:r>
+              <w:rPr>
+                <w:bCs/>
+                <w:sz w:val="20"/>
+                <w:szCs w:val="20"/>
+              </w:rPr>
+              <w:t xml:space="preserve"> </w:t>
+            </w:r>
+          </w:p>
+          <w:p>
+            <w:pPr>
+              <w:keepLines/>
+              <w:tabs>
+                <w:tab w:val="left" w:pos="1348"/>
+                <w:tab w:val="left" w:pos="2907"/>
+                <w:tab w:val="left" w:pos="4466"/>
+                <w:tab w:val="left" w:pos="5175"/>
+              </w:tabs>
+              <w:snapToGrid w:val="0"/>
+              <w:rPr>
+                <w:bCs/>
+                <w:sz w:val="20"/>
+                <w:szCs w:val="20"/>
+              </w:rPr>
+            </w:pPr>
+            <w:r>
+              <w:rPr>
+                <w:bCs/>
+                <w:sz w:val="20"/>
+                <w:szCs w:val="20"/>
+              </w:rPr>
+              <w:t xml:space="preserve"> </w:t>
+            </w:r>
+            <w:r>
+              <w:rPr>
+                <w:bCs/>
+                <w:sz w:val="20"/>
+                <w:szCs w:val="20"/>
+              </w:rPr>
+              <w:t xml:space="preserve">Nombre :</w:t>
+            </w:r>
+            <w:proofErr w:type="gramStart"/>
+            <w:r>
+              <w:rPr>
+                <w:bCs/>
+                <w:sz w:val="20"/>
+                <w:szCs w:val="20"/>
+              </w:rPr>
+              <w:t/>
+            </w:r>
+            <w:proofErr w:type="gramEnd"/>
+            <w:r>
+              <w:rPr>
+                <w:bCs/>
+                <w:sz w:val="20"/>
+                <w:szCs w:val="20"/>
+              </w:rPr>
+              <w:t/>
+            </w:r>
+            <w:r>
+              <w:rPr>
+                <w:bCs/>
+                <w:sz w:val="20"/>
+                <w:szCs w:val="20"/>
+              </w:rPr>
+              <w:t xml:space="preserve"> </w:t>
+            </w:r>
+            <w:r>
+              <w:rPr>
+                <w:b/>
+                <w:sz w:val="20"/>
+                <w:szCs w:val="20"/>
+              </w:rPr>
+              <w:t xml:space="preserve">12</w:t>
+            </w:r>
+            <w:proofErr w:type="spellStart"/>
+            <w:r>
+              <w:rPr>
+                <w:b/>
+                <w:sz w:val="20"/>
+                <w:szCs w:val="20"/>
+              </w:rPr>
+              <w:t/>
+            </w:r>
+            <w:proofErr w:type="spellEnd"/>
+            <w:r>
+              <w:rPr>
+                <w:b/>
+                <w:sz w:val="20"/>
+                <w:szCs w:val="20"/>
+              </w:rPr>
+              <w:t/>
+            </w:r>
+            <w:r>
+              <w:rPr>
+                <w:bCs/>
+                <w:sz w:val="20"/>
+                <w:szCs w:val="20"/>
+              </w:rPr>
+              <w:t xml:space="preserve">   </w:t>
+            </w:r>
+            <w:r>
+              <w:rPr>
+                <w:bCs/>
+                <w:sz w:val="20"/>
+                <w:szCs w:val="20"/>
+              </w:rPr>
+              <w:t xml:space="preserve">Type :</w:t>
+            </w:r>
+            <w:r>
+              <w:rPr>
+                <w:bCs/>
+                <w:sz w:val="20"/>
+                <w:szCs w:val="20"/>
+              </w:rPr>
+              <w:t xml:space="preserve"> </w:t>
+            </w:r>
+            <w:r>
+              <w:rPr>
+                <w:b/>
+                <w:sz w:val="20"/>
+                <w:szCs w:val="20"/>
+              </w:rPr>
+              <w:t xml:space="preserve">A maillons courts</w:t>
+            </w:r>
+            <w:proofErr w:type="spellStart"/>
+            <w:r>
+              <w:rPr>
+                <w:b/>
+                <w:sz w:val="20"/>
+                <w:szCs w:val="20"/>
+              </w:rPr>
+              <w:t/>
+            </w:r>
+            <w:proofErr w:type="spellEnd"/>
+            <w:r>
+              <w:rPr>
+                <w:b/>
+                <w:sz w:val="20"/>
+                <w:szCs w:val="20"/>
+              </w:rPr>
+              <w:t/>
+            </w:r>
+            <w:r>
+              <w:rPr>
+                <w:bCs/>
+                <w:sz w:val="20"/>
+                <w:szCs w:val="20"/>
+              </w:rPr>
+              <w:t xml:space="preserve">    </w:t>
+            </w:r>
+            <w:r>
+              <w:rPr>
+                <w:bCs/>
+                <w:sz w:val="20"/>
+                <w:szCs w:val="20"/>
+              </w:rPr>
+              <w:t/>
+            </w:r>
+            <w:r>
+              <w:rPr>
+                <w:bCs/>
+                <w:sz w:val="20"/>
+                <w:szCs w:val="20"/>
+              </w:rPr>
+              <w:t xml:space="preserve"> </w:t>
+            </w:r>
+            <w:r>
+              <w:rPr>
+                <w:b/>
+                <w:sz w:val="20"/>
+                <w:szCs w:val="20"/>
+              </w:rPr>
+              <w:t/>
+            </w:r>
+            <w:proofErr w:type="spellStart"/>
+            <w:r>
+              <w:rPr>
+                <w:b/>
+                <w:sz w:val="20"/>
+                <w:szCs w:val="20"/>
+              </w:rPr>
+              <w:t/>
+            </w:r>
+            <w:proofErr w:type="spellEnd"/>
+            <w:r>
+              <w:rPr>
+                <w:b/>
+                <w:sz w:val="20"/>
+                <w:szCs w:val="20"/>
+              </w:rPr>
+              <w:t/>
+            </w:r>
+            <w:r>
+              <w:rPr>
+                <w:bCs/>
+                <w:sz w:val="20"/>
+                <w:szCs w:val="20"/>
+              </w:rPr>
+              <w:t xml:space="preserve"> </w:t>
+            </w:r>
+          </w:p>
+          <w:p>
+            <w:pPr>
+              <w:keepLines/>
+              <w:tabs>
+                <w:tab w:val="left" w:pos="1348"/>
+                <w:tab w:val="left" w:pos="2907"/>
+                <w:tab w:val="left" w:pos="4466"/>
+                <w:tab w:val="left" w:pos="5175"/>
+              </w:tabs>
+              <w:snapToGrid w:val="0"/>
+              <w:rPr>
+                <w:bCs/>
+                <w:sz w:val="20"/>
+                <w:szCs w:val="20"/>
+              </w:rPr>
+            </w:pPr>
+            <w:r>
+              <w:rPr>
+                <w:bCs/>
+                <w:sz w:val="20"/>
+                <w:szCs w:val="20"/>
+              </w:rPr>
+              <w:t/>
+            </w:r>
+            <w:r>
+              <w:rPr>
+                <w:bCs/>
+                <w:sz w:val="20"/>
+                <w:szCs w:val="20"/>
+              </w:rPr>
+              <w:t/>
+            </w:r>
+            <w:r>
+              <w:rPr>
+                <w:bCs/>
+                <w:sz w:val="20"/>
+                <w:szCs w:val="20"/>
+              </w:rPr>
+              <w:t/>
+            </w:r>
+            <w:r>
+              <w:rPr>
+                <w:bCs/>
+                <w:sz w:val="20"/>
+                <w:szCs w:val="20"/>
+              </w:rPr>
+              <w:t xml:space="preserve"> </w:t>
+            </w:r>
+          </w:p>
+          <w:p>
+            <w:pPr>
+              <w:keepLines/>
+              <w:tabs>
+                <w:tab w:val="left" w:pos="1348"/>
+                <w:tab w:val="left" w:pos="2907"/>
+                <w:tab w:val="left" w:pos="4466"/>
+                <w:tab w:val="left" w:pos="5175"/>
+              </w:tabs>
+              <w:snapToGrid w:val="0"/>
+              <w:rPr>
+                <w:bCs/>
+                <w:sz w:val="20"/>
+                <w:szCs w:val="20"/>
+              </w:rPr>
+            </w:pPr>
+            <w:r>
+              <w:rPr>
+                <w:bCs/>
+                <w:sz w:val="20"/>
+                <w:szCs w:val="20"/>
+              </w:rPr>
+              <w:t xml:space="preserve"> </w:t>
+            </w:r>
+            <w:r>
+              <w:rPr>
+                <w:bCs/>
+                <w:sz w:val="20"/>
+                <w:szCs w:val="20"/>
+              </w:rPr>
+              <w:t xml:space="preserve">Pas théorique :</w:t>
+            </w:r>
+            <w:proofErr w:type="gramStart"/>
+            <w:r>
+              <w:rPr>
+                <w:bCs/>
+                <w:sz w:val="20"/>
+                <w:szCs w:val="20"/>
+              </w:rPr>
+              <w:t/>
+            </w:r>
+            <w:proofErr w:type="gramEnd"/>
+            <w:r>
+              <w:rPr>
+                <w:bCs/>
+                <w:sz w:val="20"/>
+                <w:szCs w:val="20"/>
+              </w:rPr>
+              <w:t/>
+            </w:r>
+            <w:r>
+              <w:rPr>
+                <w:bCs/>
+                <w:sz w:val="20"/>
+                <w:szCs w:val="20"/>
+              </w:rPr>
+              <w:t xml:space="preserve"> </w:t>
+            </w:r>
+            <w:r>
+              <w:rPr>
+                <w:b/>
+                <w:sz w:val="20"/>
+                <w:szCs w:val="20"/>
+              </w:rPr>
+              <w:t xml:space="preserve">2</w:t>
+            </w:r>
+            <w:proofErr w:type="spellStart"/>
+            <w:r>
+              <w:rPr>
+                <w:b/>
+                <w:sz w:val="20"/>
+                <w:szCs w:val="20"/>
+              </w:rPr>
+              <w:t/>
+            </w:r>
+            <w:proofErr w:type="spellEnd"/>
+            <w:r>
+              <w:rPr>
+                <w:b/>
+                <w:sz w:val="20"/>
+                <w:szCs w:val="20"/>
+              </w:rPr>
+              <w:t/>
+            </w:r>
+            <w:r>
+              <w:rPr>
+                <w:bCs/>
+                <w:sz w:val="20"/>
+                <w:szCs w:val="20"/>
+              </w:rPr>
+              <w:t xml:space="preserve">   </w:t>
+            </w:r>
+            <w:r>
+              <w:rPr>
+                <w:bCs/>
+                <w:sz w:val="20"/>
+                <w:szCs w:val="20"/>
+              </w:rPr>
+              <w:t xml:space="preserve">Diamètre :</w:t>
+            </w:r>
+            <w:r>
+              <w:rPr>
+                <w:bCs/>
+                <w:sz w:val="20"/>
+                <w:szCs w:val="20"/>
+              </w:rPr>
+              <w:t xml:space="preserve"> </w:t>
+            </w:r>
+            <w:r>
+              <w:rPr>
+                <w:b/>
+                <w:sz w:val="20"/>
+                <w:szCs w:val="20"/>
+              </w:rPr>
+              <w:t xml:space="preserve">2</w:t>
+            </w:r>
+            <w:proofErr w:type="spellStart"/>
+            <w:r>
+              <w:rPr>
+                <w:b/>
+                <w:sz w:val="20"/>
+                <w:szCs w:val="20"/>
+              </w:rPr>
+              <w:t/>
+            </w:r>
+            <w:proofErr w:type="spellEnd"/>
+            <w:r>
+              <w:rPr>
+                <w:b/>
+                <w:sz w:val="20"/>
+                <w:szCs w:val="20"/>
+              </w:rPr>
+              <w:t/>
+            </w:r>
+            <w:r>
+              <w:rPr>
+                <w:bCs/>
+                <w:sz w:val="20"/>
+                <w:szCs w:val="20"/>
+              </w:rPr>
+              <w:t xml:space="preserve">    </w:t>
+            </w:r>
+            <w:r>
+              <w:rPr>
+                <w:bCs/>
+                <w:sz w:val="20"/>
+                <w:szCs w:val="20"/>
+              </w:rPr>
+              <w:t/>
+            </w:r>
+            <w:r>
+              <w:rPr>
+                <w:bCs/>
+                <w:sz w:val="20"/>
+                <w:szCs w:val="20"/>
+              </w:rPr>
+              <w:t xml:space="preserve"> </w:t>
+            </w:r>
+            <w:r>
+              <w:rPr>
+                <w:b/>
+                <w:sz w:val="20"/>
+                <w:szCs w:val="20"/>
+              </w:rPr>
+              <w:t/>
+            </w:r>
+            <w:proofErr w:type="spellStart"/>
+            <w:r>
+              <w:rPr>
+                <w:b/>
+                <w:sz w:val="20"/>
+                <w:szCs w:val="20"/>
+              </w:rPr>
+              <w:t/>
+            </w:r>
+            <w:proofErr w:type="spellEnd"/>
+            <w:r>
+              <w:rPr>
+                <w:b/>
+                <w:sz w:val="20"/>
+                <w:szCs w:val="20"/>
+              </w:rPr>
+              <w:t/>
+            </w:r>
+            <w:r>
+              <w:rPr>
+                <w:bCs/>
+                <w:sz w:val="20"/>
+                <w:szCs w:val="20"/>
+              </w:rPr>
+              <w:t xml:space="preserve"> </w:t>
+            </w:r>
+          </w:p>
+          <w:p>
+            <w:pPr>
+              <w:keepLines/>
+              <w:tabs>
+                <w:tab w:val="left" w:pos="1348"/>
+                <w:tab w:val="left" w:pos="2907"/>
+                <w:tab w:val="left" w:pos="4466"/>
+                <w:tab w:val="left" w:pos="5175"/>
+              </w:tabs>
+              <w:snapToGrid w:val="0"/>
+              <w:rPr>
+                <w:bCs/>
+                <w:sz w:val="20"/>
+                <w:szCs w:val="20"/>
+              </w:rPr>
+            </w:pPr>
+            <w:r>
+              <w:rPr>
+                <w:bCs/>
+                <w:sz w:val="20"/>
+                <w:szCs w:val="20"/>
+              </w:rPr>
+              <w:t/>
+            </w:r>
+            <w:r>
+              <w:rPr>
+                <w:bCs/>
+                <w:sz w:val="20"/>
+                <w:szCs w:val="20"/>
+              </w:rPr>
+              <w:t/>
+            </w:r>
+            <w:r>
+              <w:rPr>
+                <w:bCs/>
+                <w:sz w:val="20"/>
+                <w:szCs w:val="20"/>
+              </w:rPr>
+              <w:t/>
+            </w:r>
+            <w:r>
+              <w:rPr>
+                <w:bCs/>
+                <w:sz w:val="20"/>
+                <w:szCs w:val="20"/>
+              </w:rPr>
+              <w:t xml:space="preserve"> </w:t>
+            </w:r>
+          </w:p>
+          <w:p>
+            <w:pPr>
+              <w:keepLines/>
+              <w:tabs>
+                <w:tab w:val="left" w:pos="1348"/>
+                <w:tab w:val="left" w:pos="2907"/>
+                <w:tab w:val="left" w:pos="4466"/>
+                <w:tab w:val="left" w:pos="5175"/>
+              </w:tabs>
+              <w:snapToGrid w:val="0"/>
+              <w:rPr>
+                <w:bCs/>
+                <w:sz w:val="20"/>
+                <w:szCs w:val="20"/>
+              </w:rPr>
+            </w:pPr>
+            <w:r>
+              <w:rPr>
+                <w:bCs/>
+                <w:sz w:val="20"/>
+                <w:szCs w:val="20"/>
+              </w:rPr>
+              <w:t xml:space="preserve"> </w:t>
+            </w:r>
+            <w:r>
+              <w:rPr>
+                <w:bCs/>
+                <w:sz w:val="20"/>
+                <w:szCs w:val="20"/>
+              </w:rPr>
+              <w:t xml:space="preserve">Moufflage :</w:t>
+            </w:r>
+            <w:proofErr w:type="gramStart"/>
+            <w:r>
+              <w:rPr>
+                <w:bCs/>
+                <w:sz w:val="20"/>
+                <w:szCs w:val="20"/>
+              </w:rPr>
+              <w:t/>
+            </w:r>
+            <w:proofErr w:type="gramEnd"/>
+            <w:r>
+              <w:rPr>
+                <w:bCs/>
+                <w:sz w:val="20"/>
+                <w:szCs w:val="20"/>
+              </w:rPr>
+              <w:t/>
+            </w:r>
+            <w:r>
+              <w:rPr>
+                <w:bCs/>
+                <w:sz w:val="20"/>
+                <w:szCs w:val="20"/>
+              </w:rPr>
+              <w:t xml:space="preserve"> </w:t>
+            </w:r>
+            <w:r>
+              <w:rPr>
+                <w:b/>
+                <w:sz w:val="20"/>
+                <w:szCs w:val="20"/>
+              </w:rPr>
+              <w:t xml:space="preserve">12</w:t>
+            </w:r>
+            <w:proofErr w:type="spellStart"/>
+            <w:r>
+              <w:rPr>
+                <w:b/>
+                <w:sz w:val="20"/>
+                <w:szCs w:val="20"/>
+              </w:rPr>
+              <w:t/>
+            </w:r>
+            <w:proofErr w:type="spellEnd"/>
+            <w:r>
+              <w:rPr>
+                <w:b/>
+                <w:sz w:val="20"/>
+                <w:szCs w:val="20"/>
+              </w:rPr>
+              <w:t/>
+            </w:r>
+            <w:r>
+              <w:rPr>
+                <w:bCs/>
+                <w:sz w:val="20"/>
+                <w:szCs w:val="20"/>
+              </w:rPr>
+              <w:t xml:space="preserve">   </w:t>
+            </w:r>
+            <w:r>
+              <w:rPr>
+                <w:bCs/>
+                <w:sz w:val="20"/>
+                <w:szCs w:val="20"/>
+              </w:rPr>
+              <w:t xml:space="preserve">Nombre de brins :</w:t>
+            </w:r>
+            <w:r>
+              <w:rPr>
+                <w:bCs/>
+                <w:sz w:val="20"/>
+                <w:szCs w:val="20"/>
+              </w:rPr>
+              <w:t xml:space="preserve"> </w:t>
+            </w:r>
+            <w:r>
+              <w:rPr>
+                <w:b/>
+                <w:sz w:val="20"/>
+                <w:szCs w:val="20"/>
+              </w:rPr>
+              <w:t xml:space="preserve">12</w:t>
+            </w:r>
+            <w:proofErr w:type="spellStart"/>
+            <w:r>
+              <w:rPr>
+                <w:b/>
+                <w:sz w:val="20"/>
+                <w:szCs w:val="20"/>
+              </w:rPr>
+              <w:t/>
+            </w:r>
+            <w:proofErr w:type="spellEnd"/>
+            <w:r>
+              <w:rPr>
+                <w:b/>
+                <w:sz w:val="20"/>
+                <w:szCs w:val="20"/>
+              </w:rPr>
+              <w:t/>
+            </w:r>
+            <w:r>
+              <w:rPr>
+                <w:bCs/>
+                <w:sz w:val="20"/>
+                <w:szCs w:val="20"/>
+              </w:rPr>
+              <w:t xml:space="preserve">    </w:t>
+            </w:r>
+            <w:r>
+              <w:rPr>
+                <w:bCs/>
+                <w:sz w:val="20"/>
+                <w:szCs w:val="20"/>
+              </w:rPr>
+              <w:t/>
+            </w:r>
+            <w:r>
+              <w:rPr>
+                <w:bCs/>
+                <w:sz w:val="20"/>
+                <w:szCs w:val="20"/>
+              </w:rPr>
+              <w:t xml:space="preserve"> </w:t>
+            </w:r>
+            <w:r>
+              <w:rPr>
+                <w:b/>
+                <w:sz w:val="20"/>
+                <w:szCs w:val="20"/>
+              </w:rPr>
+              <w:t/>
+            </w:r>
+            <w:proofErr w:type="spellStart"/>
+            <w:r>
+              <w:rPr>
+                <w:b/>
+                <w:sz w:val="20"/>
+                <w:szCs w:val="20"/>
+              </w:rPr>
+              <w:t/>
+            </w:r>
+            <w:proofErr w:type="spellEnd"/>
+            <w:r>
+              <w:rPr>
+                <w:b/>
+                <w:sz w:val="20"/>
+                <w:szCs w:val="20"/>
+              </w:rPr>
+              <w:t/>
+            </w:r>
+            <w:r>
+              <w:rPr>
+                <w:bCs/>
+                <w:sz w:val="20"/>
+                <w:szCs w:val="20"/>
+              </w:rPr>
+              <w:t xml:space="preserve"> </w:t>
+            </w:r>
+          </w:p>
+          <w:p>
+            <w:pPr>
+              <w:keepLines/>
+              <w:tabs>
+                <w:tab w:val="left" w:pos="1348"/>
+                <w:tab w:val="left" w:pos="2907"/>
+                <w:tab w:val="left" w:pos="4466"/>
+                <w:tab w:val="left" w:pos="5175"/>
+              </w:tabs>
+              <w:snapToGrid w:val="0"/>
+              <w:rPr>
+                <w:bCs/>
+                <w:sz w:val="20"/>
+                <w:szCs w:val="20"/>
+              </w:rPr>
+            </w:pPr>
+            <w:r>
+              <w:rPr>
+                <w:bCs/>
+                <w:sz w:val="20"/>
+                <w:szCs w:val="20"/>
+              </w:rPr>
+              <w:t/>
+            </w:r>
+            <w:proofErr w:type="spellStart"/>
+            <w:r>
+              <w:rPr>
+                <w:bCs/>
+                <w:sz w:val="20"/>
+                <w:szCs w:val="20"/>
+              </w:rPr>
+              <w:t/>
+            </w:r>
+            <w:proofErr w:type="spellEnd"/>
+            <w:r>
+              <w:rPr>
+                <w:bCs/>
+                <w:sz w:val="20"/>
+                <w:szCs w:val="20"/>
               </w:rPr>
               <w:t/>
             </w:r>
@@ -12521,7 +13366,7 @@
                 <w:sz w:val="20"/>
                 <w:szCs w:val="20"/>
               </w:rPr>
-              <w:t xml:space="preserve">FC</w:t>
+              <w:t xml:space="preserve">BE</w:t>
             </w:r>
             <w:proofErr w:type="gramStart"/>
             <w:r>
@@ -13173,7 +14018,7 @@
                 <w:sz w:val="20"/>
                 <w:szCs w:val="20"/>
               </w:rPr>
-              <w:t xml:space="preserve">BE,FC</w:t>
+              <w:t xml:space="preserve">BE</w:t>
             </w:r>
             <w:proofErr w:type="gramStart"/>
             <w:r>
@@ -13313,7 +14158,7 @@
                 <w:sz w:val="20"/>
                 <w:szCs w:val="20"/>
               </w:rPr>
-              <w:t xml:space="preserve">FC</w:t>
+              <w:t xml:space="preserve">BE</w:t>
             </w:r>
             <w:proofErr w:type="gramStart"/>
             <w:r>
@@ -13453,7 +14298,7 @@
                 <w:sz w:val="20"/>
                 <w:szCs w:val="20"/>
               </w:rPr>
-              <w:t xml:space="preserve">FC</w:t>
+              <w:t xml:space="preserve">BE</w:t>
             </w:r>
             <w:proofErr w:type="gramStart"/>
             <w:r>
@@ -13708,7 +14553,7 @@
                 <w:sz w:val="20"/>
                 <w:szCs w:val="20"/>
               </w:rPr>
-              <w:t xml:space="preserve">BE,FC</w:t>
+              <w:t xml:space="preserve">BE</w:t>
             </w:r>
             <w:proofErr w:type="gramStart"/>
             <w:r>
@@ -13847,7 +14692,7 @@
                 <w:sz w:val="20"/>
                 <w:szCs w:val="20"/>
               </w:rPr>
-              <w:t xml:space="preserve">FC</w:t>
+              <w:t xml:space="preserve">BE</w:t>
             </w:r>
             <w:proofErr w:type="gramStart"/>
             <w:r>
@@ -13986,7 +14831,7 @@
                 <w:sz w:val="20"/>
                 <w:szCs w:val="20"/>
               </w:rPr>
-              <w:t xml:space="preserve">FC</w:t>
+              <w:t xml:space="preserve">BE</w:t>
             </w:r>
             <w:proofErr w:type="gramStart"/>
             <w:r>
@@ -14264,7 +15109,7 @@
                 <w:sz w:val="20"/>
                 <w:szCs w:val="20"/>
               </w:rPr>
-              <w:t xml:space="preserve">O0,O1</w:t>
+              <w:t xml:space="preserve">BE</w:t>
             </w:r>
             <w:proofErr w:type="gramStart"/>
             <w:r>
@@ -14403,7 +15248,7 @@
                 <w:sz w:val="20"/>
                 <w:szCs w:val="20"/>
               </w:rPr>
-              <w:t xml:space="preserve">BE,FC</w:t>
+              <w:t xml:space="preserve">BE</w:t>
             </w:r>
             <w:proofErr w:type="gramStart"/>
             <w:r>
@@ -14925,7 +15770,7 @@
                 <w:sz w:val="20"/>
                 <w:szCs w:val="20"/>
               </w:rPr>
-              <w:t xml:space="preserve">BE,FC</w:t>
+              <w:t xml:space="preserve">BE</w:t>
             </w:r>
             <w:proofErr w:type="gramStart"/>
             <w:r>
@@ -15064,7 +15909,7 @@
                 <w:sz w:val="20"/>
                 <w:szCs w:val="20"/>
               </w:rPr>
-              <w:t xml:space="preserve">FC</w:t>
+              <w:t xml:space="preserve">BE</w:t>
             </w:r>
             <w:proofErr w:type="gramStart"/>
             <w:r>
@@ -15321,7 +16166,7 @@
                 <w:sz w:val="20"/>
                 <w:szCs w:val="20"/>
               </w:rPr>
-              <w:t xml:space="preserve">FC</w:t>
+              <w:t xml:space="preserve">BE</w:t>
             </w:r>
             <w:proofErr w:type="gramStart"/>
             <w:r>
@@ -15457,7 +16302,7 @@
                 <w:sz w:val="20"/>
                 <w:szCs w:val="20"/>
               </w:rPr>
-              <w:t xml:space="preserve">BE,FC</w:t>
+              <w:t xml:space="preserve">BE</w:t>
             </w:r>
             <w:proofErr w:type="gramStart"/>
             <w:r>
@@ -15593,7 +16438,7 @@
                 <w:sz w:val="20"/>
                 <w:szCs w:val="20"/>
               </w:rPr>
-              <w:t xml:space="preserve">SO</w:t>
+              <w:t xml:space="preserve">BE</w:t>
             </w:r>
             <w:proofErr w:type="gramStart"/>
             <w:r>
@@ -15729,7 +16574,7 @@
                 <w:sz w:val="20"/>
                 <w:szCs w:val="20"/>
               </w:rPr>
-              <w:t xml:space="preserve">FC</w:t>
+              <w:t xml:space="preserve">BE</w:t>
             </w:r>
             <w:proofErr w:type="gramStart"/>
             <w:r>
@@ -15865,7 +16710,7 @@
                 <w:sz w:val="20"/>
                 <w:szCs w:val="20"/>
               </w:rPr>
-              <w:t xml:space="preserve">BE,FC</w:t>
+              <w:t xml:space="preserve">BE</w:t>
             </w:r>
             <w:proofErr w:type="gramStart"/>
             <w:r>
@@ -16281,7 +17126,7 @@
                 <w:sz w:val="20"/>
                 <w:szCs w:val="20"/>
               </w:rPr>
-              <w:t xml:space="preserve">BE,FC</w:t>
+              <w:t xml:space="preserve">BE</w:t>
             </w:r>
             <w:proofErr w:type="gramStart"/>
             <w:r>
@@ -16419,7 +17264,7 @@
                 <w:sz w:val="20"/>
                 <w:szCs w:val="20"/>
               </w:rPr>
-              <w:t xml:space="preserve">SO</w:t>
+              <w:t xml:space="preserve">BE</w:t>
             </w:r>
             <w:proofErr w:type="gramStart"/>
             <w:r>
@@ -16557,7 +17402,7 @@
                 <w:sz w:val="20"/>
                 <w:szCs w:val="20"/>
               </w:rPr>
-              <w:t xml:space="preserve">FC</w:t>
+              <w:t xml:space="preserve">BE</w:t>
             </w:r>
             <w:proofErr w:type="gramStart"/>
             <w:r>
@@ -16695,7 +17540,7 @@
                 <w:sz w:val="20"/>
                 <w:szCs w:val="20"/>
               </w:rPr>
-              <w:t xml:space="preserve">BE,FC</w:t>
+              <w:t xml:space="preserve">BE</w:t>
             </w:r>
             <w:proofErr w:type="gramStart"/>
             <w:r>
@@ -16833,7 +17678,7 @@
                 <w:sz w:val="20"/>
                 <w:szCs w:val="20"/>
               </w:rPr>
-              <w:t xml:space="preserve">SO</w:t>
+              <w:t xml:space="preserve">BE</w:t>
             </w:r>
             <w:proofErr w:type="gramStart"/>
             <w:r>
@@ -16971,7 +17816,7 @@
                 <w:sz w:val="20"/>
                 <w:szCs w:val="20"/>
               </w:rPr>
-              <w:t xml:space="preserve">SO</w:t>
+              <w:t xml:space="preserve">BE</w:t>
             </w:r>
             <w:proofErr w:type="gramStart"/>
             <w:r>
@@ -17109,7 +17954,7 @@
                 <w:sz w:val="20"/>
                 <w:szCs w:val="20"/>
               </w:rPr>
-              <w:t xml:space="preserve">BE,FC</w:t>
+              <w:t xml:space="preserve">BE</w:t>
             </w:r>
             <w:proofErr w:type="gramStart"/>
             <w:r>
@@ -17771,7 +18616,7 @@
                 <w:sz w:val="20"/>
                 <w:szCs w:val="20"/>
               </w:rPr>
-              <w:t xml:space="preserve">SO</w:t>
+              <w:t xml:space="preserve">BE</w:t>
             </w:r>
             <w:proofErr w:type="gramStart"/>
             <w:r>
@@ -17910,7 +18755,7 @@
                 <w:sz w:val="20"/>
                 <w:szCs w:val="20"/>
               </w:rPr>
-              <w:t xml:space="preserve">BE,FC</w:t>
+              <w:t xml:space="preserve">BE</w:t>
             </w:r>
             <w:proofErr w:type="gramStart"/>
             <w:r>
@@ -18178,102 +19023,6 @@
           </w:p>
         </w:tc>
       </w:tr>
-      <w:tr>
-        <w:trPr>
-          <w:cantSplit/>
-          <w:trHeight w:val="360"/>
-          <w:jc w:val="center"/>
-        </w:trPr>
-        <w:tc>
-          <w:tcPr>
-            <w:tcW w:w="722" w:type="dxa"/>
-            <w:tcBorders>
-              <w:left w:val="single" w:sz="12" w:space="0" w:color="000000"/>
-              <w:bottom w:val="single" w:sz="12" w:space="0" w:color="000000"/>
-              <w:right w:val="single" w:sz="4" w:space="0" w:color="000000"/>
-            </w:tcBorders>
-            <w:shd w:val="clear" w:color="auto" w:fill="FFFFFF"/>
-            <w:vAlign w:val="center"/>
-          </w:tcPr>
-          <w:p>
-            <w:pPr>
-              <w:keepLines/>
-              <w:snapToGrid w:val="0"/>
-              <w:spacing w:before="120"/>
-              <w:jc w:val="center"/>
-            </w:pPr>
-            <w:r>
-              <w:t/>
-            </w:r>
-            <w:proofErr w:type="gramStart"/>
-            <w:r>
-              <w:t xml:space="preserve">O0</w:t>
-            </w:r>
-            <w:proofErr w:type="gramEnd"/>
-            <w:r>
-              <w:t/>
-            </w:r>
-            <w:r>
-              <w:t/>
-            </w:r>
-          </w:p>
-        </w:tc>
-        <w:tc>
-          <w:tcPr>
-            <w:tcW w:w="7944" w:type="dxa"/>
-            <w:tcBorders>
-              <w:left w:val="single" w:sz="4" w:space="0" w:color="000000"/>
-              <w:bottom w:val="single" w:sz="12" w:space="0" w:color="000000"/>
-              <w:right w:val="single" w:sz="4" w:space="0" w:color="000000"/>
-            </w:tcBorders>
-            <w:shd w:val="clear" w:color="auto" w:fill="FFFFFF"/>
-            <w:vAlign w:val="center"/>
-          </w:tcPr>
-          <w:p>
-            <w:pPr>
-              <w:keepLines/>
-              <w:snapToGrid w:val="0"/>
-              <w:spacing w:before="120"/>
-              <w:jc w:val="both"/>
-            </w:pPr>
-            <w:r>
-              <w:t xml:space="preserve">commentaire 1</w:t>
-            </w:r>
-            <w:proofErr w:type="spellStart"/>
-            <w:proofErr w:type="gramStart"/>
-            <w:r>
-              <w:t/>
-            </w:r>
-            <w:proofErr w:type="spellEnd"/>
-            <w:proofErr w:type="gramEnd"/>
-            <w:r>
-              <w:t/>
-            </w:r>
-          </w:p>
-        </w:tc>
-        <w:tc>
-          <w:tcPr>
-            <w:tcW w:w="1729" w:type="dxa"/>
-            <w:tcBorders>
-              <w:left w:val="single" w:sz="4" w:space="0" w:color="000000"/>
-              <w:bottom w:val="single" w:sz="12" w:space="0" w:color="000000"/>
-              <w:right w:val="single" w:sz="12" w:space="0" w:color="000000"/>
-            </w:tcBorders>
-            <w:shd w:val="clear" w:color="auto" w:fill="FFFFFF"/>
-            <w:vAlign w:val="center"/>
-          </w:tcPr>
-          <w:p>
-            <w:pPr>
-              <w:keepLines/>
-              <w:snapToGrid w:val="0"/>
-              <w:spacing w:before="120"/>
-            </w:pPr>
-            <w:r>
-              <w:t/>
-            </w:r>
-          </w:p>
-        </w:tc>
-      </w:tr>
     </w:tbl>
     <w:p>
       <w:pPr>
@@ -18434,107 +19183,6 @@
           </w:p>
         </w:tc>
       </w:tr>
-      <w:tr>
-        <w:trPr>
-          <w:cantSplit/>
-          <w:trHeight w:val="360"/>
-          <w:jc w:val="center"/>
-        </w:trPr>
-        <w:tc>
-          <w:tcPr>
-            <w:tcW w:w="722" w:type="dxa"/>
-            <w:tcBorders>
-              <w:left w:val="single" w:sz="12" w:space="0" w:color="000000"/>
-              <w:bottom w:val="single" w:sz="12" w:space="0" w:color="000000"/>
-              <w:right w:val="single" w:sz="2" w:space="0" w:color="000000"/>
-            </w:tcBorders>
-            <w:shd w:val="clear" w:color="auto" w:fill="FFFFFF"/>
-            <w:vAlign w:val="center"/>
-          </w:tcPr>
-          <w:p>
-            <w:pPr>
-              <w:keepLines/>
-              <w:snapToGrid w:val="0"/>
-              <w:jc w:val="center"/>
-            </w:pPr>
-            <w:r>
-              <w:t/>
-            </w:r>
-            <w:proofErr w:type="gramStart"/>
-            <w:r>
-              <w:t xml:space="preserve">O1</w:t>
-            </w:r>
-            <w:proofErr w:type="gramEnd"/>
-            <w:r>
-              <w:t/>
-            </w:r>
-            <w:r>
-              <w:t/>
-            </w:r>
-          </w:p>
-        </w:tc>
-        <w:tc>
-          <w:tcPr>
-            <w:tcW w:w="7944" w:type="dxa"/>
-            <w:tcBorders>
-              <w:left w:val="single" w:sz="2" w:space="0" w:color="000000"/>
-              <w:bottom w:val="single" w:sz="12" w:space="0" w:color="000000"/>
-              <w:right w:val="single" w:sz="2" w:space="0" w:color="000000"/>
-            </w:tcBorders>
-            <w:shd w:val="clear" w:color="auto" w:fill="FFFFFF"/>
-            <w:vAlign w:val="center"/>
-          </w:tcPr>
-          <w:p>
-            <w:pPr>
-              <w:keepLines/>
-              <w:snapToGrid w:val="0"/>
-              <w:jc w:val="both"/>
-            </w:pPr>
-            <w:r>
-              <w:t xml:space="preserve">commentaire 2</w:t>
-            </w:r>
-            <w:proofErr w:type="spellStart"/>
-            <w:proofErr w:type="gramStart"/>
-            <w:r>
-              <w:t/>
-            </w:r>
-            <w:proofErr w:type="spellEnd"/>
-            <w:proofErr w:type="gramEnd"/>
-            <w:r>
-              <w:t/>
-            </w:r>
-          </w:p>
-        </w:tc>
-        <w:tc>
-          <w:tcPr>
-            <w:tcW w:w="1729" w:type="dxa"/>
-            <w:tcBorders>
-              <w:left w:val="single" w:sz="2" w:space="0" w:color="000000"/>
-              <w:bottom w:val="single" w:sz="12" w:space="0" w:color="000000"/>
-              <w:right w:val="single" w:sz="12" w:space="0" w:color="000000"/>
-            </w:tcBorders>
-            <w:shd w:val="clear" w:color="auto" w:fill="FFFFFF"/>
-            <w:vAlign w:val="center"/>
-          </w:tcPr>
-          <w:p>
-            <w:pPr>
-              <w:keepLines/>
-              <w:snapToGrid w:val="0"/>
-            </w:pPr>
-            <w:r>
-              <w:t/>
-            </w:r>
-            <w:proofErr w:type="spellStart"/>
-            <w:r>
-              <w:t/>
-            </w:r>
-            <w:proofErr w:type="spellEnd"/>
-            <w:r>
-              <w:t/>
-            </w:r>
-          </w:p>
-        </w:tc>
-      </w:tr>
     </w:tbl>
     <w:p>
       <w:pPr>
@@ -18776,6 +19424,113 @@
           <w:szCs w:val="20"/>
         </w:rPr>
         <w:t xml:space="preserve">b) Avant toute utilisation de l'appareil à une charge supérieure à nos essais, il y aura lieu de réaliser des essais de fonctionnement correspondants à la capacité nominale de l'appareil ainsi que l'essai de surcharge.</w:t>
+      </w:r>
+      <w:proofErr w:type="gramStart"/>
+      <w:r>
+        <w:rPr>
+          <w:sz w:val="20"/>
+          <w:szCs w:val="20"/>
+        </w:rPr>
+        <w:t/>
+      </w:r>
+      <w:proofErr w:type="gramEnd"/>
+      <w:r>
+        <w:rPr>
+          <w:sz w:val="20"/>
+          <w:szCs w:val="20"/>
+        </w:rPr>
+        <w:t/>
+      </w:r>
+    </w:p>
+    <w:p>
+      <w:pPr>
+        <w:spacing w:line="219" w:lineRule="exact"/>
+        <w:ind w:left="709" w:hanging="283"/>
+        <w:jc w:val="both"/>
+        <w:rPr>
+          <w:sz w:val="20"/>
+          <w:szCs w:val="20"/>
+        </w:rPr>
+      </w:pPr>
+      <w:r>
+        <w:rPr>
+          <w:sz w:val="20"/>
+          <w:szCs w:val="20"/>
+        </w:rPr>
+        <w:t/>
+      </w:r>
+      <w:proofErr w:type="spellStart"/>
+      <w:r>
+        <w:rPr>
+          <w:sz w:val="20"/>
+          <w:szCs w:val="20"/>
+        </w:rPr>
+        <w:t/>
+      </w:r>
+      <w:proofErr w:type="spellEnd"/>
+      <w:r>
+        <w:rPr>
+          <w:sz w:val="20"/>
+          <w:szCs w:val="20"/>
+        </w:rPr>
+        <w:t/>
+      </w:r>
+    </w:p>
+    <w:p>
+      <w:pPr>
+        <w:spacing w:line="219" w:lineRule="exact"/>
+        <w:ind w:left="426" w:hanging="426"/>
+        <w:jc w:val="both"/>
+        <w:rPr>
+          <w:sz w:val="20"/>
+          <w:szCs w:val="20"/>
+        </w:rPr>
+      </w:pPr>
+      <w:r>
+        <w:rPr>
+          <w:sz w:val="20"/>
+          <w:szCs w:val="20"/>
+        </w:rPr>
+        <w:t xml:space="preserve">       </w:t>
+      </w:r>
+      <w:r>
+        <w:rPr>
+          <w:sz w:val="20"/>
+          <w:szCs w:val="20"/>
+        </w:rPr>
+        <w:t/>
+      </w:r>
+      <w:r>
+        <w:rPr>
+          <w:sz w:val="20"/>
+          <w:szCs w:val="20"/>
+        </w:rPr>
+        <w:t/>
+      </w:r>
+      <w:r>
+        <w:rPr>
+          <w:sz w:val="20"/>
+          <w:szCs w:val="20"/>
+        </w:rPr>
+        <w:t/>
+      </w:r>
+    </w:p>
+    <w:p>
+      <w:pPr>
+        <w:spacing w:line="219" w:lineRule="exact"/>
+        <w:ind w:left="709" w:hanging="283"/>
+        <w:jc w:val="both"/>
+        <w:rPr>
+          <w:sz w:val="20"/>
+          <w:szCs w:val="20"/>
+        </w:rPr>
+      </w:pPr>
+      <w:r>
+        <w:rPr>
+          <w:sz w:val="20"/>
+          <w:szCs w:val="20"/>
+        </w:rPr>
+        <w:t xml:space="preserve">L'absence de charges n'ayant pas permis la réalisation des essais de fonctionnement, il y aura lieu de réaliser les essais correspondants avant utilisation de l'appareil.</w:t>
       </w:r>
       <w:proofErr w:type="gramStart"/>
       <w:r>

</xml_diff>